<commit_message>
masters: finish designing the db
</commit_message>
<xml_diff>
--- a/docs/masters-thesis.docx
+++ b/docs/masters-thesis.docx
@@ -50,12 +50,12 @@
           <wp:inline distB="114300" distT="114300" distL="114300" distR="114300">
             <wp:extent cx="1309110" cy="1599307"/>
             <wp:effectExtent b="0" l="0" r="0" t="0"/>
-            <wp:docPr id="4" name="image4.jpg"/>
+            <wp:docPr id="5" name="image1.jpg"/>
             <a:graphic>
               <a:graphicData uri="http://schemas.openxmlformats.org/drawingml/2006/picture">
                 <pic:pic>
                   <pic:nvPicPr>
-                    <pic:cNvPr id="0" name="image4.jpg"/>
+                    <pic:cNvPr id="0" name="image1.jpg"/>
                     <pic:cNvPicPr preferRelativeResize="0"/>
                   </pic:nvPicPr>
                   <pic:blipFill>
@@ -5204,23 +5204,13 @@
     </w:p>
     <w:p>
       <w:pPr>
-        <w:spacing w:line="360" w:lineRule="auto"/>
-        <w:ind w:left="0" w:firstLine="0"/>
-        <w:rPr>
-          <w:sz w:val="24"/>
-          <w:szCs w:val="24"/>
-        </w:rPr>
-      </w:pPr>
-      <w:r>
-        <w:rPr>
-          <w:rtl w:val="0"/>
-        </w:rPr>
-        <w:t xml:space="preserve">todo</w:t>
-      </w:r>
-      <w:r>
-        <w:rPr>
-          <w:rtl w:val="0"/>
-        </w:rPr>
+        <w:rPr/>
+      </w:pPr>
+      <w:r>
+        <w:rPr>
+          <w:rtl w:val="0"/>
+        </w:rPr>
+        <w:t xml:space="preserve">Фигура 1 - Диаграма на базата от данни</w:t>
       </w:r>
     </w:p>
     <w:p>
@@ -12664,12 +12654,12 @@
               <wp:inline distB="114300" distT="114300" distL="114300" distR="114300">
                 <wp:extent cx="182880" cy="182880"/>
                 <wp:effectExtent b="0" l="0" r="0" t="0"/>
-                <wp:docPr id="3" name="image3.png"/>
+                <wp:docPr id="3" name="image5.png"/>
                 <a:graphic>
                   <a:graphicData uri="http://schemas.openxmlformats.org/drawingml/2006/picture">
                     <pic:pic>
                       <pic:nvPicPr>
-                        <pic:cNvPr id="0" name="image3.png"/>
+                        <pic:cNvPr id="0" name="image5.png"/>
                         <pic:cNvPicPr preferRelativeResize="0"/>
                       </pic:nvPicPr>
                       <pic:blipFill>
@@ -12769,12 +12759,12 @@
               <wp:inline distB="114300" distT="114300" distL="114300" distR="114300">
                 <wp:extent cx="182880" cy="182880"/>
                 <wp:effectExtent b="0" l="0" r="0" t="0"/>
-                <wp:docPr id="1" name="image1.png"/>
+                <wp:docPr id="1" name="image3.png"/>
                 <a:graphic>
                   <a:graphicData uri="http://schemas.openxmlformats.org/drawingml/2006/picture">
                     <pic:pic>
                       <pic:nvPicPr>
-                        <pic:cNvPr id="0" name="image1.png"/>
+                        <pic:cNvPr id="0" name="image3.png"/>
                         <pic:cNvPicPr preferRelativeResize="0"/>
                       </pic:nvPicPr>
                       <pic:blipFill>
@@ -12875,12 +12865,12 @@
               <wp:inline distB="114300" distT="114300" distL="114300" distR="114300">
                 <wp:extent cx="182880" cy="182880"/>
                 <wp:effectExtent b="0" l="0" r="0" t="0"/>
-                <wp:docPr id="2" name="image2.png"/>
+                <wp:docPr id="2" name="image4.png"/>
                 <a:graphic>
                   <a:graphicData uri="http://schemas.openxmlformats.org/drawingml/2006/picture">
                     <pic:pic>
                       <pic:nvPicPr>
-                        <pic:cNvPr id="0" name="image2.png"/>
+                        <pic:cNvPr id="0" name="image4.png"/>
                         <pic:cNvPicPr preferRelativeResize="0"/>
                       </pic:nvPicPr>
                       <pic:blipFill>
@@ -15264,29 +15254,251 @@
     </w:p>
     <w:p>
       <w:pPr>
-        <w:ind w:left="0" w:firstLine="0"/>
-        <w:rPr/>
-      </w:pPr>
-      <w:r>
-        <w:rPr>
-          <w:rtl w:val="0"/>
-        </w:rPr>
-      </w:r>
-    </w:p>
-    <w:p>
-      <w:pPr>
-        <w:rPr/>
-      </w:pPr>
-      <w:r>
-        <w:rPr>
-          <w:rtl w:val="0"/>
-        </w:rPr>
-        <w:t xml:space="preserve">диаграма на базата, всички таблици + техните връзки</w:t>
-      </w:r>
-    </w:p>
-    <w:p>
-      <w:pPr>
-        <w:ind w:left="0" w:firstLine="0"/>
+        <w:rPr/>
+      </w:pPr>
+      <w:r>
+        <w:rPr>
+          <w:rtl w:val="0"/>
+        </w:rPr>
+      </w:r>
+    </w:p>
+    <w:p>
+      <w:pPr>
+        <w:jc w:val="center"/>
+        <w:rPr/>
+      </w:pPr>
+      <w:r>
+        <w:rPr/>
+        <w:drawing>
+          <wp:inline distB="114300" distT="114300" distL="114300" distR="114300">
+            <wp:extent cx="5731200" cy="3378200"/>
+            <wp:effectExtent b="0" l="0" r="0" t="0"/>
+            <wp:docPr id="4" name="image2.png"/>
+            <a:graphic>
+              <a:graphicData uri="http://schemas.openxmlformats.org/drawingml/2006/picture">
+                <pic:pic>
+                  <pic:nvPicPr>
+                    <pic:cNvPr id="0" name="image2.png"/>
+                    <pic:cNvPicPr preferRelativeResize="0"/>
+                  </pic:nvPicPr>
+                  <pic:blipFill>
+                    <a:blip r:embed="rId12"/>
+                    <a:srcRect b="0" l="0" r="0" t="0"/>
+                    <a:stretch>
+                      <a:fillRect/>
+                    </a:stretch>
+                  </pic:blipFill>
+                  <pic:spPr>
+                    <a:xfrm>
+                      <a:off x="0" y="0"/>
+                      <a:ext cx="5731200" cy="3378200"/>
+                    </a:xfrm>
+                    <a:prstGeom prst="rect"/>
+                    <a:ln/>
+                  </pic:spPr>
+                </pic:pic>
+              </a:graphicData>
+            </a:graphic>
+          </wp:inline>
+        </w:drawing>
+      </w:r>
+      <w:r>
+        <w:rPr>
+          <w:rtl w:val="0"/>
+        </w:rPr>
+      </w:r>
+    </w:p>
+    <w:p>
+      <w:pPr>
+        <w:jc w:val="center"/>
+        <w:rPr/>
+      </w:pPr>
+      <w:r>
+        <w:rPr>
+          <w:rtl w:val="0"/>
+        </w:rPr>
+        <w:t xml:space="preserve">Фигура 1 - Диаграма на базата от данни</w:t>
+      </w:r>
+    </w:p>
+    <w:p>
+      <w:pPr>
+        <w:rPr/>
+      </w:pPr>
+      <w:r>
+        <w:rPr>
+          <w:rtl w:val="0"/>
+        </w:rPr>
+      </w:r>
+    </w:p>
+    <w:p>
+      <w:pPr>
+        <w:rPr/>
+      </w:pPr>
+      <w:r>
+        <w:rPr>
+          <w:rtl w:val="0"/>
+        </w:rPr>
+        <w:t xml:space="preserve">Диаграмата на базата от данни ни показва всички таблици, полетата, които се пазят в тях, индексите им, първичните и външните ключове.</w:t>
+      </w:r>
+    </w:p>
+    <w:p>
+      <w:pPr>
+        <w:rPr/>
+      </w:pPr>
+      <w:r>
+        <w:rPr>
+          <w:rtl w:val="0"/>
+        </w:rPr>
+        <w:t xml:space="preserve">Първо се виждат три обекта, които не са таблици, а изброени типове, които налагат ограничение на данните, които могат да приемат полетата с този тип. Изброеният тип, който ще представлява ролята на всички потребители в системата се нарича </w:t>
+      </w:r>
+      <w:r>
+        <w:rPr>
+          <w:b w:val="1"/>
+          <w:rtl w:val="0"/>
+        </w:rPr>
+        <w:t xml:space="preserve">role</w:t>
+      </w:r>
+      <w:r>
+        <w:rPr>
+          <w:rtl w:val="0"/>
+        </w:rPr>
+        <w:t xml:space="preserve"> и може да приема стойностите - Admin(администратор), Teacher(учител) и Student(студент). Типът </w:t>
+      </w:r>
+      <w:r>
+        <w:rPr>
+          <w:b w:val="1"/>
+          <w:rtl w:val="0"/>
+        </w:rPr>
+        <w:t xml:space="preserve">submission_status</w:t>
+      </w:r>
+      <w:r>
+        <w:rPr>
+          <w:rtl w:val="0"/>
+        </w:rPr>
+        <w:t xml:space="preserve"> показва, че предадените решения могат да бъдат само в три състояния - Success(успешни), Pending(изчакващи да бъдат тествани) и Fail(провалили се). Последният тип </w:t>
+      </w:r>
+      <w:r>
+        <w:rPr>
+          <w:b w:val="1"/>
+          <w:rtl w:val="0"/>
+        </w:rPr>
+        <w:t xml:space="preserve">course_role</w:t>
+      </w:r>
+      <w:r>
+        <w:rPr>
+          <w:rtl w:val="0"/>
+        </w:rPr>
+        <w:t xml:space="preserve"> може да приема стойностите Assistant(асистент) и Student(студент) и той показва каква е ролята на даден потребител в рамките на някакъв курс, тъй като един потребител може да студент в един курс, но асистент в друг.</w:t>
+      </w:r>
+    </w:p>
+    <w:p>
+      <w:pPr>
+        <w:rPr/>
+      </w:pPr>
+      <w:r>
+        <w:rPr>
+          <w:rtl w:val="0"/>
+        </w:rPr>
+        <w:t xml:space="preserve">Таблиците course(курс), assignment(задание) и submission(предадено решение) имат само един индекс и той е първичният ключ </w:t>
+      </w:r>
+      <w:r>
+        <w:rPr>
+          <w:b w:val="1"/>
+          <w:rtl w:val="0"/>
+        </w:rPr>
+        <w:t xml:space="preserve">id</w:t>
+      </w:r>
+      <w:r>
+        <w:rPr>
+          <w:rtl w:val="0"/>
+        </w:rPr>
+        <w:t xml:space="preserve">. Уникалното поле в таблицата, в която се пазят данните за потребителите е </w:t>
+      </w:r>
+      <w:r>
+        <w:rPr>
+          <w:b w:val="1"/>
+          <w:rtl w:val="0"/>
+        </w:rPr>
+        <w:t xml:space="preserve">email</w:t>
+      </w:r>
+      <w:r>
+        <w:rPr>
+          <w:rtl w:val="0"/>
+        </w:rPr>
+        <w:t xml:space="preserve">. Таблицата </w:t>
+      </w:r>
+      <w:r>
+        <w:rPr>
+          <w:b w:val="1"/>
+          <w:rtl w:val="0"/>
+        </w:rPr>
+        <w:t xml:space="preserve">user_course </w:t>
+      </w:r>
+      <w:r>
+        <w:rPr>
+          <w:rtl w:val="0"/>
+        </w:rPr>
+        <w:t xml:space="preserve">представлява many-to-many(много към много) релация, тъй като един студент може да е в много курсове, но и в един курс може да има много студенти. В нея уникалното е комбинацията от потребителски имейл и идентификатор на курс.</w:t>
+      </w:r>
+    </w:p>
+    <w:p>
+      <w:pPr>
+        <w:rPr/>
+      </w:pPr>
+      <w:r>
+        <w:rPr>
+          <w:rtl w:val="0"/>
+        </w:rPr>
+        <w:t xml:space="preserve">Една от основните причини за избора на SQL пред NoSQL база от данни е многобройните външни ключове. Както се вижда на диаграмата един submission пренадлежи на assignment, което е постигнато с външен ключ </w:t>
+      </w:r>
+      <w:r>
+        <w:rPr>
+          <w:b w:val="1"/>
+          <w:rtl w:val="0"/>
+        </w:rPr>
+        <w:t xml:space="preserve">assignment_id</w:t>
+      </w:r>
+      <w:r>
+        <w:rPr>
+          <w:rtl w:val="0"/>
+        </w:rPr>
+        <w:t xml:space="preserve"> </w:t>
+      </w:r>
+      <w:r>
+        <w:rPr>
+          <w:rtl w:val="0"/>
+        </w:rPr>
+        <w:t xml:space="preserve">в submission таблицата. Същата релация я има за курс и задание чрез ключа </w:t>
+      </w:r>
+      <w:r>
+        <w:rPr>
+          <w:b w:val="1"/>
+          <w:rtl w:val="0"/>
+        </w:rPr>
+        <w:t xml:space="preserve">course_id </w:t>
+      </w:r>
+      <w:r>
+        <w:rPr>
+          <w:rtl w:val="0"/>
+        </w:rPr>
+        <w:t xml:space="preserve">в assignment таблицата. Тези три ресурса си имат създател/автор/подател, които са отново ключове към таблицата </w:t>
+      </w:r>
+      <w:r>
+        <w:rPr>
+          <w:b w:val="1"/>
+          <w:rtl w:val="0"/>
+        </w:rPr>
+        <w:t xml:space="preserve">users</w:t>
+      </w:r>
+      <w:r>
+        <w:rPr>
+          <w:rtl w:val="0"/>
+        </w:rPr>
+        <w:t xml:space="preserve">.</w:t>
+      </w:r>
+    </w:p>
+    <w:p>
+      <w:pPr>
         <w:rPr/>
       </w:pPr>
       <w:r>
@@ -15319,6 +15531,18 @@
           <w:rtl w:val="0"/>
         </w:rPr>
         <w:t xml:space="preserve">Използване на SPA(react) за най-добър experience, easy development, many modules developed by the community</w:t>
+      </w:r>
+    </w:p>
+    <w:p>
+      <w:pPr>
+        <w:ind w:left="0" w:firstLine="0"/>
+        <w:rPr/>
+      </w:pPr>
+      <w:r>
+        <w:rPr>
+          <w:rtl w:val="0"/>
+        </w:rPr>
+        <w:t xml:space="preserve">Поради запознатост на автора с React…</w:t>
       </w:r>
     </w:p>
     <w:p>
@@ -16191,8 +16415,8 @@
       </w:r>
     </w:p>
     <w:sectPr>
-      <w:footerReference r:id="rId12" w:type="default"/>
-      <w:footerReference r:id="rId13" w:type="first"/>
+      <w:footerReference r:id="rId13" w:type="default"/>
+      <w:footerReference r:id="rId14" w:type="first"/>
       <w:pgSz w:h="16838" w:w="11906" w:orient="portrait"/>
       <w:pgMar w:bottom="1440" w:top="1440" w:left="1440" w:right="1440" w:header="720" w:footer="720"/>
       <w:pgNumType w:start="1"/>

</xml_diff>

<commit_message>
masters: designing the ui
</commit_message>
<xml_diff>
--- a/docs/masters-thesis.docx
+++ b/docs/masters-thesis.docx
@@ -13088,7 +13088,7 @@
       <w:pPr>
         <w:numPr>
           <w:ilvl w:val="0"/>
-          <w:numId w:val="8"/>
+          <w:numId w:val="9"/>
         </w:numPr>
         <w:ind w:left="720" w:hanging="360"/>
         <w:rPr>
@@ -13100,328 +13100,6 @@
           <w:rtl w:val="0"/>
         </w:rPr>
         <w:t xml:space="preserve">да създаваме организации (аналог на курс)</w:t>
-      </w:r>
-    </w:p>
-    <w:p>
-      <w:pPr>
-        <w:numPr>
-          <w:ilvl w:val="0"/>
-          <w:numId w:val="8"/>
-        </w:numPr>
-        <w:ind w:left="720" w:hanging="360"/>
-        <w:rPr>
-          <w:u w:val="none"/>
-        </w:rPr>
-      </w:pPr>
-      <w:r>
-        <w:rPr>
-          <w:rtl w:val="0"/>
-        </w:rPr>
-        <w:t xml:space="preserve">да създаваме лични хранилища на всеки студент (работни места)</w:t>
-      </w:r>
-    </w:p>
-    <w:p>
-      <w:pPr>
-        <w:numPr>
-          <w:ilvl w:val="0"/>
-          <w:numId w:val="8"/>
-        </w:numPr>
-        <w:ind w:left="720" w:hanging="360"/>
-        <w:rPr>
-          <w:u w:val="none"/>
-        </w:rPr>
-      </w:pPr>
-      <w:r>
-        <w:rPr>
-          <w:rtl w:val="0"/>
-        </w:rPr>
-        <w:t xml:space="preserve">да се добавят студенти като сътрудници в тези хранилища (за да имат правата да достъпят работните си места)</w:t>
-      </w:r>
-    </w:p>
-    <w:p>
-      <w:pPr>
-        <w:numPr>
-          <w:ilvl w:val="0"/>
-          <w:numId w:val="8"/>
-        </w:numPr>
-        <w:ind w:left="720" w:hanging="360"/>
-        <w:rPr>
-          <w:u w:val="none"/>
-        </w:rPr>
-      </w:pPr>
-      <w:r>
-        <w:rPr>
-          <w:rtl w:val="0"/>
-        </w:rPr>
-        <w:t xml:space="preserve">да може да се качват файлове в хранилищата на студентите (директории, който групират различните задания и условия на самите задания).</w:t>
-      </w:r>
-    </w:p>
-    <w:p>
-      <w:pPr>
-        <w:ind w:left="0" w:firstLine="0"/>
-        <w:rPr/>
-      </w:pPr>
-      <w:r>
-        <w:rPr>
-          <w:rtl w:val="0"/>
-        </w:rPr>
-        <w:t xml:space="preserve">Повечето от изброените изисквания могат да се постигнат с програмните интерфейси на GitHub, с изключение на едно - създаване на организации. Тази функционалност е достъпа само в GitHub Enterprise, което е платената версия на GitHub, предназначена за бизнеси и компании. Друго затруднение, с което може да се сблъскаме е ограничение на броя допустими участници в GitHub организация. Тук удряме на камък, тъй като на пръв поглед няма как да избегнем тези проблеми.</w:t>
-      </w:r>
-    </w:p>
-    <w:p>
-      <w:pPr>
-        <w:ind w:left="0" w:firstLine="0"/>
-        <w:rPr/>
-      </w:pPr>
-      <w:r>
-        <w:rPr>
-          <w:rtl w:val="0"/>
-        </w:rPr>
-        <w:t xml:space="preserve">След старателно преразглеждане на алтернативите изскача перфектно решение на конкретните проблеми. GitLab предоставя същите възможности като GitHub, позволява създаването на организации програмно (групи, според терминологията на GitLab) и поради факта, че е безплатна система с отворен код, освен уеб услугата gitlab.com, също се предоставя и като програма, която всеки може да си хостне самостоятелно.</w:t>
-      </w:r>
-    </w:p>
-    <w:p>
-      <w:pPr>
-        <w:ind w:left="0" w:firstLine="0"/>
-        <w:rPr/>
-      </w:pPr>
-      <w:r>
-        <w:rPr>
-          <w:rtl w:val="0"/>
-        </w:rPr>
-      </w:r>
-    </w:p>
-    <w:p>
-      <w:pPr>
-        <w:ind w:left="0" w:firstLine="0"/>
-        <w:rPr/>
-      </w:pPr>
-      <w:r>
-        <w:rPr>
-          <w:rtl w:val="0"/>
-        </w:rPr>
-        <w:t xml:space="preserve">Вторият проблем, който не е толкова значителен и се среща основно в Web-CAT е лекотата на проверката и оценяването на решенията. CodePost решава това, като са си изградили собствен интерфейс, който е изпипан и тестван и изглежда да работи безотказно. GitHub Classroom позволява извършването на тази дейност чрез уеб интерфейса на GitHub. Тъй като ние ще интегрираме GitLab, тази функционалност ще дойде автоматично.</w:t>
-      </w:r>
-    </w:p>
-    <w:p>
-      <w:pPr>
-        <w:ind w:left="0" w:firstLine="0"/>
-        <w:rPr/>
-      </w:pPr>
-      <w:r>
-        <w:rPr>
-          <w:rtl w:val="0"/>
-        </w:rPr>
-      </w:r>
-    </w:p>
-    <w:p>
-      <w:pPr>
-        <w:ind w:left="0" w:firstLine="0"/>
-        <w:rPr/>
-      </w:pPr>
-      <w:r>
-        <w:rPr>
-          <w:rtl w:val="0"/>
-        </w:rPr>
-        <w:t xml:space="preserve">Третото ни изискване е свързано с управлението на версии на кода, а именно да не се качват архиви съдържащи изходния код. То не е покрито от всички системи, но ние ще го решим отново чрез интеграцията си с GitLab.</w:t>
-      </w:r>
-    </w:p>
-    <w:p>
-      <w:pPr>
-        <w:ind w:left="0" w:firstLine="0"/>
-        <w:rPr/>
-      </w:pPr>
-      <w:r>
-        <w:rPr>
-          <w:rtl w:val="0"/>
-        </w:rPr>
-      </w:r>
-    </w:p>
-    <w:p>
-      <w:pPr>
-        <w:ind w:left="0" w:firstLine="0"/>
-        <w:rPr/>
-      </w:pPr>
-      <w:r>
-        <w:rPr>
-          <w:rtl w:val="0"/>
-        </w:rPr>
-        <w:t xml:space="preserve">Следващото функционално изискване е потенциала за скриване на тестовете от студентите. При интегрирането на GitLab ще се създаде един технически акаунт за системата като в него ще се създават групите (крусовете) и хранилищата. След това студентите ще бъдат добавяни в съответните хранилища като членове с права на разработчици. Така системата ще може да работи с кода на всички студенти, тъй като системният акаунт ще е админ в поверените им хранилища, а в същото време те ще могат да виждат само своя код. Учителят също ще си има собствено хранилище, в което ще се намират и тестовете за заданията.</w:t>
-      </w:r>
-    </w:p>
-    <w:p>
-      <w:pPr>
-        <w:ind w:left="0" w:firstLine="0"/>
-        <w:rPr/>
-      </w:pPr>
-      <w:r>
-        <w:rPr>
-          <w:rtl w:val="0"/>
-        </w:rPr>
-      </w:r>
-    </w:p>
-    <w:p>
-      <w:pPr>
-        <w:ind w:left="0" w:firstLine="0"/>
-        <w:rPr/>
-      </w:pPr>
-      <w:r>
-        <w:rPr>
-          <w:rtl w:val="0"/>
-        </w:rPr>
-        <w:t xml:space="preserve">Последното функционално изискване е да има интеграция със система за плагиатство без да се налага преподавателите да пишат скриптове или да правят каквито и да е настройки. В учителския изглед на всяко задание в уеб интерфейса на системата ще се намира бутон, който ще инициира процеса по откриване на плагиатство. Сървърът ще изтегли решенията на всички студенти от хранилищата в GitLab и ще ги изпрати на MOSS за проверка.</w:t>
-      </w:r>
-    </w:p>
-    <w:p>
-      <w:pPr>
-        <w:ind w:left="0" w:firstLine="0"/>
-        <w:rPr/>
-      </w:pPr>
-      <w:r>
-        <w:rPr>
-          <w:rtl w:val="0"/>
-        </w:rPr>
-      </w:r>
-    </w:p>
-    <w:p>
-      <w:pPr>
-        <w:rPr/>
-      </w:pPr>
-      <w:r>
-        <w:rPr>
-          <w:rtl w:val="0"/>
-        </w:rPr>
-        <w:t xml:space="preserve">Относно цената за ползване, системата ще е достъпна по подобен модел на GitLab. Ще има уеб услуга, която ще има ограничения, но ще е безплатна и също ще може да се инсталира с няколко прости команди на собствен хардуер, предоставен от потребителя. </w:t>
-      </w:r>
-    </w:p>
-    <w:p>
-      <w:pPr>
-        <w:rPr/>
-      </w:pPr>
-      <w:r>
-        <w:rPr>
-          <w:rtl w:val="0"/>
-        </w:rPr>
-      </w:r>
-    </w:p>
-    <w:p>
-      <w:pPr>
-        <w:rPr/>
-      </w:pPr>
-      <w:r>
-        <w:rPr>
-          <w:rtl w:val="0"/>
-        </w:rPr>
-        <w:t xml:space="preserve">Оставащите нефункционални изисквания - достъпност, устойчивост и надеждност, ще бъдат покрити чрез използването на Docker контейнери и оркестрирането им с Kubernetes. Това ще бъде обсъдено в някои от следващите подглави.</w:t>
-      </w:r>
-    </w:p>
-    <w:p>
-      <w:pPr>
-        <w:rPr/>
-      </w:pPr>
-      <w:r>
-        <w:rPr>
-          <w:rtl w:val="0"/>
-        </w:rPr>
-      </w:r>
-    </w:p>
-    <w:p>
-      <w:pPr>
-        <w:pStyle w:val="Heading2"/>
-        <w:rPr/>
-      </w:pPr>
-      <w:bookmarkStart w:colFirst="0" w:colLast="0" w:name="_2j3rzzeeaayc" w:id="23"/>
-      <w:bookmarkEnd w:id="23"/>
-      <w:r>
-        <w:rPr>
-          <w:rtl w:val="0"/>
-        </w:rPr>
-        <w:t xml:space="preserve">Предоставяне на функционалностите, съществуващи в конкурентните системи</w:t>
-      </w:r>
-    </w:p>
-    <w:p>
-      <w:pPr>
-        <w:rPr/>
-      </w:pPr>
-      <w:r>
-        <w:rPr>
-          <w:rtl w:val="0"/>
-        </w:rPr>
-        <w:t xml:space="preserve">След преминаването през недостатъците в Web-CAT, codePost и GitHub Classroom може вече положителните им страни да ни звучат като даденост или като прости възможности, които очакваме да съществуват. Това със сигурност не са лесни за имплементиране функционалности.</w:t>
-      </w:r>
-    </w:p>
-    <w:p>
-      <w:pPr>
-        <w:rPr/>
-      </w:pPr>
-      <w:r>
-        <w:rPr>
-          <w:rtl w:val="0"/>
-        </w:rPr>
-      </w:r>
-    </w:p>
-    <w:p>
-      <w:pPr>
-        <w:rPr/>
-      </w:pPr>
-      <w:r>
-        <w:rPr>
-          <w:rtl w:val="0"/>
-        </w:rPr>
-        <w:t xml:space="preserve">Първо имаме управление на курсове. За съхраняването на всички данни, с които ще работи системата ще се използва база от данни. За един курс ще е важно да се пази неговото име, описание, създател и метаданни като дата на създаване и време на последната промяна. Тъй като никое от тези полета не е уникално за един курс, ще трябва да имаме изрично поле id, което ще е UUID. Освен това, интегрирайки GitLab с нашата система, ние ще имаме 1 към 1 съотношение от курс в нашата система към група в GitLab. Поради тази причина ще трябва да се пази идентификатора и името на GitLab групата. </w:t>
-      </w:r>
-    </w:p>
-    <w:p>
-      <w:pPr>
-        <w:rPr/>
-      </w:pPr>
-      <w:r>
-        <w:rPr>
-          <w:rtl w:val="0"/>
-        </w:rPr>
-        <w:t xml:space="preserve">Сървъра на нашата система ще има връзка с базата и ще извършва CRUD операции. Също така ще има входна точка - приложно-програмен интерфейс, който ще се използва от потребителския интерфейс.</w:t>
-      </w:r>
-    </w:p>
-    <w:p>
-      <w:pPr>
-        <w:rPr/>
-      </w:pPr>
-      <w:r>
-        <w:rPr>
-          <w:rtl w:val="0"/>
-        </w:rPr>
-      </w:r>
-    </w:p>
-    <w:p>
-      <w:pPr>
-        <w:rPr/>
-      </w:pPr>
-      <w:r>
-        <w:rPr>
-          <w:rtl w:val="0"/>
-        </w:rPr>
-        <w:t xml:space="preserve">Второто изискване, управление на задания, ще бъде изпълнено по същия начин. В базата ще се пазят почти същите полета, като различията ще са име на заданието в GitLab (името на работните директории, които ще се създадат в хранилищата на студентите) и имейл на автора, който е създал заданието(това може да е и лектор, и някой от асистентите).</w:t>
-      </w:r>
-    </w:p>
-    <w:p>
-      <w:pPr>
-        <w:rPr/>
-      </w:pPr>
-      <w:r>
-        <w:rPr>
-          <w:rtl w:val="0"/>
-        </w:rPr>
-      </w:r>
-    </w:p>
-    <w:p>
-      <w:pPr>
-        <w:rPr/>
-      </w:pPr>
-      <w:r>
-        <w:rPr>
-          <w:rtl w:val="0"/>
-        </w:rPr>
-        <w:t xml:space="preserve">Предпоследното изискване е да може автоматично да се оценяват решенията на студентите. Това ще бъде постигнато чрез допълнителен компонент, който ще представлява сървър с асинхронен програмен интерфейс, чиято дейност ще е да изпълнява задачи, които ще се добавят в опашка и ще се обработват от работници. Изпълнението на тестове ще представлява една такава задача. Стъпките в нея ще са:</w:t>
       </w:r>
     </w:p>
     <w:p>
@@ -13439,7 +13117,7 @@
         <w:rPr>
           <w:rtl w:val="0"/>
         </w:rPr>
-        <w:t xml:space="preserve">Да се изтегли изходния код на студента от неговото лично хранилище;</w:t>
+        <w:t xml:space="preserve">да създаваме лични хранилища на всеки студент (работни места)</w:t>
       </w:r>
     </w:p>
     <w:p>
@@ -13457,7 +13135,7 @@
         <w:rPr>
           <w:rtl w:val="0"/>
         </w:rPr>
-        <w:t xml:space="preserve">Да се изтеглят тестовете от личното хранилище на лектора;</w:t>
+        <w:t xml:space="preserve">да се добавят студенти като сътрудници в тези хранилища (за да имат правата да достъпят работните си места)</w:t>
       </w:r>
     </w:p>
     <w:p>
@@ -13475,14 +13153,336 @@
         <w:rPr>
           <w:rtl w:val="0"/>
         </w:rPr>
-        <w:t xml:space="preserve">Да се компилира кода;</w:t>
+        <w:t xml:space="preserve">да може да се качват файлове в хранилищата на студентите (директории, който групират различните задания и условия на самите задания).</w:t>
+      </w:r>
+    </w:p>
+    <w:p>
+      <w:pPr>
+        <w:ind w:left="0" w:firstLine="0"/>
+        <w:rPr/>
+      </w:pPr>
+      <w:r>
+        <w:rPr>
+          <w:rtl w:val="0"/>
+        </w:rPr>
+        <w:t xml:space="preserve">Повечето от изброените изисквания могат да се постигнат с програмните интерфейси на GitHub, с изключение на едно - създаване на организации. Тази функционалност е достъпа само в GitHub Enterprise, което е платената версия на GitHub, предназначена за бизнеси и компании. Друго затруднение, с което може да се сблъскаме е ограничение на броя допустими участници в GitHub организация. Тук удряме на камък, тъй като на пръв поглед няма как да избегнем тези проблеми.</w:t>
+      </w:r>
+    </w:p>
+    <w:p>
+      <w:pPr>
+        <w:ind w:left="0" w:firstLine="0"/>
+        <w:rPr/>
+      </w:pPr>
+      <w:r>
+        <w:rPr>
+          <w:rtl w:val="0"/>
+        </w:rPr>
+        <w:t xml:space="preserve">След старателно преразглеждане на алтернативите изскача перфектно решение на конкретните проблеми. GitLab предоставя същите възможности като GitHub, позволява създаването на организации програмно (групи, според терминологията на GitLab) и поради факта, че е безплатна система с отворен код, освен уеб услугата gitlab.com, също се предоставя и като програма, която всеки може да си хостне самостоятелно.</w:t>
+      </w:r>
+    </w:p>
+    <w:p>
+      <w:pPr>
+        <w:ind w:left="0" w:firstLine="0"/>
+        <w:rPr/>
+      </w:pPr>
+      <w:r>
+        <w:rPr>
+          <w:rtl w:val="0"/>
+        </w:rPr>
+      </w:r>
+    </w:p>
+    <w:p>
+      <w:pPr>
+        <w:ind w:left="0" w:firstLine="0"/>
+        <w:rPr/>
+      </w:pPr>
+      <w:r>
+        <w:rPr>
+          <w:rtl w:val="0"/>
+        </w:rPr>
+        <w:t xml:space="preserve">Вторият проблем, който не е толкова значителен и се среща основно в Web-CAT е лекотата на проверката и оценяването на решенията. CodePost решава това, като са си изградили собствен интерфейс, който е изпипан и тестван и изглежда да работи безотказно. GitHub Classroom позволява извършването на тази дейност чрез уеб интерфейса на GitHub. Тъй като ние ще интегрираме GitLab, тази функционалност ще дойде автоматично.</w:t>
+      </w:r>
+    </w:p>
+    <w:p>
+      <w:pPr>
+        <w:ind w:left="0" w:firstLine="0"/>
+        <w:rPr/>
+      </w:pPr>
+      <w:r>
+        <w:rPr>
+          <w:rtl w:val="0"/>
+        </w:rPr>
+      </w:r>
+    </w:p>
+    <w:p>
+      <w:pPr>
+        <w:ind w:left="0" w:firstLine="0"/>
+        <w:rPr/>
+      </w:pPr>
+      <w:r>
+        <w:rPr>
+          <w:rtl w:val="0"/>
+        </w:rPr>
+        <w:t xml:space="preserve">Третото ни изискване е свързано с управлението на версии на кода, а именно да не се качват архиви съдържащи изходния код. То не е покрито от всички системи, но ние ще го решим отново чрез интеграцията си с GitLab.</w:t>
+      </w:r>
+    </w:p>
+    <w:p>
+      <w:pPr>
+        <w:ind w:left="0" w:firstLine="0"/>
+        <w:rPr/>
+      </w:pPr>
+      <w:r>
+        <w:rPr>
+          <w:rtl w:val="0"/>
+        </w:rPr>
+      </w:r>
+    </w:p>
+    <w:p>
+      <w:pPr>
+        <w:ind w:left="0" w:firstLine="0"/>
+        <w:rPr/>
+      </w:pPr>
+      <w:r>
+        <w:rPr>
+          <w:rtl w:val="0"/>
+        </w:rPr>
+        <w:t xml:space="preserve">Следващото функционално изискване е потенциала за скриване на тестовете от студентите. При интегрирането на GitLab ще се създаде един технически акаунт за системата като в него ще се създават групите (крусовете) и хранилищата. След това студентите ще бъдат добавяни в съответните хранилища като членове с права на разработчици. Така системата ще може да работи с кода на всички студенти, тъй като системният акаунт ще е админ в поверените им хранилища, а в същото време те ще могат да виждат само своя код. Учителят също ще си има собствено хранилище, в което ще се намират и тестовете за заданията.</w:t>
+      </w:r>
+    </w:p>
+    <w:p>
+      <w:pPr>
+        <w:ind w:left="0" w:firstLine="0"/>
+        <w:rPr/>
+      </w:pPr>
+      <w:r>
+        <w:rPr>
+          <w:rtl w:val="0"/>
+        </w:rPr>
+      </w:r>
+    </w:p>
+    <w:p>
+      <w:pPr>
+        <w:ind w:left="0" w:firstLine="0"/>
+        <w:rPr/>
+      </w:pPr>
+      <w:r>
+        <w:rPr>
+          <w:rtl w:val="0"/>
+        </w:rPr>
+        <w:t xml:space="preserve">Последното функционално изискване е да има интеграция със система за плагиатство без да се налага преподавателите да пишат скриптове или да правят каквито и да е настройки. В учителския изглед на всяко задание в уеб интерфейса на системата ще се намира бутон, който ще инициира процеса по откриване на плагиатство. Сървърът ще изтегли решенията на всички студенти от хранилищата в GitLab и ще ги изпрати на MOSS за проверка.</w:t>
+      </w:r>
+    </w:p>
+    <w:p>
+      <w:pPr>
+        <w:ind w:left="0" w:firstLine="0"/>
+        <w:rPr/>
+      </w:pPr>
+      <w:r>
+        <w:rPr>
+          <w:rtl w:val="0"/>
+        </w:rPr>
+      </w:r>
+    </w:p>
+    <w:p>
+      <w:pPr>
+        <w:rPr/>
+      </w:pPr>
+      <w:r>
+        <w:rPr>
+          <w:rtl w:val="0"/>
+        </w:rPr>
+        <w:t xml:space="preserve">Относно цената за ползване, системата ще е достъпна по подобен модел на GitLab. Ще има уеб услуга, която ще има ограничения, но ще е безплатна и също ще може да се инсталира с няколко прости команди на собствен хардуер, предоставен от потребителя. </w:t>
+      </w:r>
+    </w:p>
+    <w:p>
+      <w:pPr>
+        <w:rPr/>
+      </w:pPr>
+      <w:r>
+        <w:rPr>
+          <w:rtl w:val="0"/>
+        </w:rPr>
+      </w:r>
+    </w:p>
+    <w:p>
+      <w:pPr>
+        <w:rPr/>
+      </w:pPr>
+      <w:r>
+        <w:rPr>
+          <w:rtl w:val="0"/>
+        </w:rPr>
+        <w:t xml:space="preserve">Оставащите нефункционални изисквания - достъпност, устойчивост и надеждност, ще бъдат покрити чрез използването на Docker контейнери и оркестрирането им с Kubernetes. Това ще бъде обсъдено в някои от следващите подглави.</w:t>
+      </w:r>
+    </w:p>
+    <w:p>
+      <w:pPr>
+        <w:rPr/>
+      </w:pPr>
+      <w:r>
+        <w:rPr>
+          <w:rtl w:val="0"/>
+        </w:rPr>
+      </w:r>
+    </w:p>
+    <w:p>
+      <w:pPr>
+        <w:pStyle w:val="Heading2"/>
+        <w:rPr/>
+      </w:pPr>
+      <w:bookmarkStart w:colFirst="0" w:colLast="0" w:name="_2j3rzzeeaayc" w:id="23"/>
+      <w:bookmarkEnd w:id="23"/>
+      <w:r>
+        <w:rPr>
+          <w:rtl w:val="0"/>
+        </w:rPr>
+        <w:t xml:space="preserve">Предоставяне на функционалностите, съществуващи в конкурентните системи</w:t>
+      </w:r>
+    </w:p>
+    <w:p>
+      <w:pPr>
+        <w:rPr/>
+      </w:pPr>
+      <w:r>
+        <w:rPr>
+          <w:rtl w:val="0"/>
+        </w:rPr>
+        <w:t xml:space="preserve">След преминаването през недостатъците в Web-CAT, codePost и GitHub Classroom може вече положителните им страни да ни звучат като даденост или като прости възможности, които очакваме да съществуват. Това със сигурност не са лесни за имплементиране функционалности.</w:t>
+      </w:r>
+    </w:p>
+    <w:p>
+      <w:pPr>
+        <w:rPr/>
+      </w:pPr>
+      <w:r>
+        <w:rPr>
+          <w:rtl w:val="0"/>
+        </w:rPr>
+      </w:r>
+    </w:p>
+    <w:p>
+      <w:pPr>
+        <w:rPr/>
+      </w:pPr>
+      <w:r>
+        <w:rPr>
+          <w:rtl w:val="0"/>
+        </w:rPr>
+        <w:t xml:space="preserve">Първо имаме управление на курсове. За съхраняването на всички данни, с които ще работи системата ще се използва база от данни. За един курс ще е важно да се пази неговото име, описание, създател и метаданни като дата на създаване и време на последната промяна. Тъй като никое от тези полета не е уникално за един курс, ще трябва да имаме изрично поле id, което ще е UUID. Освен това, интегрирайки GitLab с нашата система, ние ще имаме 1 към 1 съотношение от курс в нашата система към група в GitLab. Поради тази причина ще трябва да се пази идентификатора и името на GitLab групата. </w:t>
+      </w:r>
+    </w:p>
+    <w:p>
+      <w:pPr>
+        <w:rPr/>
+      </w:pPr>
+      <w:r>
+        <w:rPr>
+          <w:rtl w:val="0"/>
+        </w:rPr>
+        <w:t xml:space="preserve">Сървъра на нашата система ще има връзка с базата и ще извършва CRUD операции. Също така ще има входна точка - приложно-програмен интерфейс, който ще се използва от потребителския интерфейс.</w:t>
+      </w:r>
+    </w:p>
+    <w:p>
+      <w:pPr>
+        <w:rPr/>
+      </w:pPr>
+      <w:r>
+        <w:rPr>
+          <w:rtl w:val="0"/>
+        </w:rPr>
+      </w:r>
+    </w:p>
+    <w:p>
+      <w:pPr>
+        <w:rPr/>
+      </w:pPr>
+      <w:r>
+        <w:rPr>
+          <w:rtl w:val="0"/>
+        </w:rPr>
+        <w:t xml:space="preserve">Второто изискване, управление на задания, ще бъде изпълнено по същия начин. В базата ще се пазят почти същите полета, като различията ще са име на заданието в GitLab (името на работните директории, които ще се създадат в хранилищата на студентите) и имейл на автора, който е създал заданието(това може да е и лектор, и някой от асистентите).</w:t>
+      </w:r>
+    </w:p>
+    <w:p>
+      <w:pPr>
+        <w:rPr/>
+      </w:pPr>
+      <w:r>
+        <w:rPr>
+          <w:rtl w:val="0"/>
+        </w:rPr>
+      </w:r>
+    </w:p>
+    <w:p>
+      <w:pPr>
+        <w:rPr/>
+      </w:pPr>
+      <w:r>
+        <w:rPr>
+          <w:rtl w:val="0"/>
+        </w:rPr>
+        <w:t xml:space="preserve">Предпоследното изискване е да може автоматично да се оценяват решенията на студентите. Това ще бъде постигнато чрез допълнителен компонент, който ще представлява сървър с асинхронен програмен интерфейс, чиято дейност ще е да изпълнява задачи, които ще се добавят в опашка и ще се обработват от работници. Изпълнението на тестове ще представлява една такава задача. Стъпките в нея ще са:</w:t>
       </w:r>
     </w:p>
     <w:p>
       <w:pPr>
         <w:numPr>
           <w:ilvl w:val="0"/>
-          <w:numId w:val="9"/>
+          <w:numId w:val="10"/>
+        </w:numPr>
+        <w:ind w:left="720" w:hanging="360"/>
+        <w:rPr>
+          <w:u w:val="none"/>
+        </w:rPr>
+      </w:pPr>
+      <w:r>
+        <w:rPr>
+          <w:rtl w:val="0"/>
+        </w:rPr>
+        <w:t xml:space="preserve">Да се изтегли изходния код на студента от неговото лично хранилище;</w:t>
+      </w:r>
+    </w:p>
+    <w:p>
+      <w:pPr>
+        <w:numPr>
+          <w:ilvl w:val="0"/>
+          <w:numId w:val="10"/>
+        </w:numPr>
+        <w:ind w:left="720" w:hanging="360"/>
+        <w:rPr>
+          <w:u w:val="none"/>
+        </w:rPr>
+      </w:pPr>
+      <w:r>
+        <w:rPr>
+          <w:rtl w:val="0"/>
+        </w:rPr>
+        <w:t xml:space="preserve">Да се изтеглят тестовете от личното хранилище на лектора;</w:t>
+      </w:r>
+    </w:p>
+    <w:p>
+      <w:pPr>
+        <w:numPr>
+          <w:ilvl w:val="0"/>
+          <w:numId w:val="10"/>
+        </w:numPr>
+        <w:ind w:left="720" w:hanging="360"/>
+        <w:rPr>
+          <w:u w:val="none"/>
+        </w:rPr>
+      </w:pPr>
+      <w:r>
+        <w:rPr>
+          <w:rtl w:val="0"/>
+        </w:rPr>
+        <w:t xml:space="preserve">Да се компилира кода;</w:t>
+      </w:r>
+    </w:p>
+    <w:p>
+      <w:pPr>
+        <w:numPr>
+          <w:ilvl w:val="0"/>
+          <w:numId w:val="10"/>
         </w:numPr>
         <w:ind w:left="720" w:hanging="360"/>
         <w:rPr>
@@ -15523,6 +15523,28 @@
     </w:p>
     <w:p>
       <w:pPr>
+        <w:rPr/>
+      </w:pPr>
+      <w:r>
+        <w:rPr>
+          <w:rtl w:val="0"/>
+        </w:rPr>
+        <w:t xml:space="preserve">За проектирането на уеб интерфейса, с който ще работят потребителите, авторът е събрал положителните страни на конкурентните системи и е анализирал бизнес нуждите на приложението.</w:t>
+      </w:r>
+    </w:p>
+    <w:p>
+      <w:pPr>
+        <w:rPr/>
+      </w:pPr>
+      <w:r>
+        <w:rPr>
+          <w:rtl w:val="0"/>
+        </w:rPr>
+        <w:t xml:space="preserve">Съвременните приложения основно се делят на такива с много HTML страници и такива с една HTML страница. По-остарелият начин за правене на приложения е с много страници като неговите основни недостатъци са, че трябва да се правят много на брой статични страници. За зареждането на всяка отделна страница трябва да се прави заявка към сървъра, която може да се забави. В допълнение, с времето се е появила нуждата от динамични уеб приложения, които да си променят съдържанието според ситуацията - за един потребител може да се показва едно, за друг друго или примерно при някакъв онлайн магазин се променят продуктите. Такива приложения все още се използват, в някои специфични ситуации като например за автобиографичен уеб сайт. За изработването на уеб интерфейса на една система за управление на курсове и оценяване на решения, този подход няма да е удачен. Наличието на променящите се данни за курсове, задания, потребители както и желанието за постигане на удобно, приятно и безпроблемно потребителско изживяване, водят до изработването на SPA.</w:t>
+      </w:r>
+    </w:p>
+    <w:p>
+      <w:pPr>
         <w:ind w:left="0" w:firstLine="0"/>
         <w:rPr/>
       </w:pPr>
@@ -15530,7 +15552,6 @@
         <w:rPr>
           <w:rtl w:val="0"/>
         </w:rPr>
-        <w:t xml:space="preserve">Използване на SPA(react) за най-добър experience, easy development, many modules developed by the community</w:t>
       </w:r>
     </w:p>
     <w:p>
@@ -15542,17 +15563,136 @@
         <w:rPr>
           <w:rtl w:val="0"/>
         </w:rPr>
-        <w:t xml:space="preserve">Поради запознатост на автора с React…</w:t>
-      </w:r>
-    </w:p>
-    <w:p>
-      <w:pPr>
-        <w:rPr/>
-      </w:pPr>
-      <w:r>
-        <w:rPr>
-          <w:rtl w:val="0"/>
-        </w:rPr>
+        <w:t xml:space="preserve">Технологията, избрана за създаване на приложението е React.js, поради огромната популярност и запознатост на автора. Също така предоставя бързо изобразяване на промените по страницата, преизползваеми компоненти и висока производителност. Относно бъдещото развитие на проекта, голяма част от кода ще може да се преизползва без дублиране при разработването на мобилно приложение, поради наличието на React Native, което е библиотека, базирана на React.js, служеща за създаване на iOS и Android приложения едновременно.</w:t>
+      </w:r>
+    </w:p>
+    <w:p>
+      <w:pPr>
+        <w:rPr/>
+      </w:pPr>
+      <w:r>
+        <w:rPr>
+          <w:rtl w:val="0"/>
+        </w:rPr>
+      </w:r>
+    </w:p>
+    <w:p>
+      <w:pPr>
+        <w:rPr/>
+      </w:pPr>
+      <w:r>
+        <w:rPr>
+          <w:rtl w:val="0"/>
+        </w:rPr>
+        <w:t xml:space="preserve">Следвайки примера на codePost и GitHub Classroom, са проектирани 6 основни изгледа:</w:t>
+      </w:r>
+    </w:p>
+    <w:p>
+      <w:pPr>
+        <w:numPr>
+          <w:ilvl w:val="0"/>
+          <w:numId w:val="8"/>
+        </w:numPr>
+        <w:ind w:left="720" w:hanging="360"/>
+        <w:rPr>
+          <w:u w:val="none"/>
+        </w:rPr>
+      </w:pPr>
+      <w:r>
+        <w:rPr>
+          <w:rtl w:val="0"/>
+        </w:rPr>
+        <w:t xml:space="preserve">Изглед за влизане в системата (единственият достъпен без удостоверяване в системата);</w:t>
+      </w:r>
+    </w:p>
+    <w:p>
+      <w:pPr>
+        <w:numPr>
+          <w:ilvl w:val="0"/>
+          <w:numId w:val="8"/>
+        </w:numPr>
+        <w:ind w:left="720" w:hanging="360"/>
+        <w:rPr>
+          <w:u w:val="none"/>
+        </w:rPr>
+      </w:pPr>
+      <w:r>
+        <w:rPr>
+          <w:rtl w:val="0"/>
+        </w:rPr>
+        <w:t xml:space="preserve">Изглед с всички курсове, в които членува потребителя (началната страница след вход в системата);</w:t>
+      </w:r>
+    </w:p>
+    <w:p>
+      <w:pPr>
+        <w:numPr>
+          <w:ilvl w:val="0"/>
+          <w:numId w:val="8"/>
+        </w:numPr>
+        <w:ind w:left="720" w:hanging="360"/>
+        <w:rPr>
+          <w:u w:val="none"/>
+        </w:rPr>
+      </w:pPr>
+      <w:r>
+        <w:rPr>
+          <w:rtl w:val="0"/>
+        </w:rPr>
+        <w:t xml:space="preserve">Изглед с определен курс и заданията в него (достъпен, чрез кликане на някой от курсовете);</w:t>
+      </w:r>
+    </w:p>
+    <w:p>
+      <w:pPr>
+        <w:numPr>
+          <w:ilvl w:val="0"/>
+          <w:numId w:val="8"/>
+        </w:numPr>
+        <w:ind w:left="720" w:hanging="360"/>
+        <w:rPr>
+          <w:u w:val="none"/>
+        </w:rPr>
+      </w:pPr>
+      <w:r>
+        <w:rPr>
+          <w:rtl w:val="0"/>
+        </w:rPr>
+        <w:t xml:space="preserve">Изглед с определено задание и предадените решения за него от текущия потребител (достъпен, чрез кликане на някое от заданията);</w:t>
+      </w:r>
+    </w:p>
+    <w:p>
+      <w:pPr>
+        <w:numPr>
+          <w:ilvl w:val="0"/>
+          <w:numId w:val="8"/>
+        </w:numPr>
+        <w:ind w:left="720" w:hanging="360"/>
+        <w:rPr>
+          <w:u w:val="none"/>
+        </w:rPr>
+      </w:pPr>
+      <w:r>
+        <w:rPr>
+          <w:rtl w:val="0"/>
+        </w:rPr>
+        <w:t xml:space="preserve">Административен изглед с абсолютно всички потребители, които са влизали в системата, позволяващ задаването на учителска роля в системата (достъпен само за администратори);</w:t>
+      </w:r>
+    </w:p>
+    <w:p>
+      <w:pPr>
+        <w:numPr>
+          <w:ilvl w:val="0"/>
+          <w:numId w:val="8"/>
+        </w:numPr>
+        <w:ind w:left="720" w:hanging="360"/>
+        <w:rPr>
+          <w:u w:val="none"/>
+        </w:rPr>
+      </w:pPr>
+      <w:r>
+        <w:rPr>
+          <w:rtl w:val="0"/>
+        </w:rPr>
+        <w:t xml:space="preserve">Административен изглед на даден курс с абсолютно всички негови членове, позволяващ добавянето на студенти и асистенти в него (достъпен само за учители).</w:t>
       </w:r>
     </w:p>
     <w:p>
@@ -15566,6 +15706,19 @@
         <w:rPr>
           <w:rtl w:val="0"/>
         </w:rPr>
+      </w:r>
+    </w:p>
+    <w:p>
+      <w:pPr>
+        <w:pStyle w:val="Heading2"/>
+        <w:rPr/>
+      </w:pPr>
+      <w:bookmarkStart w:colFirst="0" w:colLast="0" w:name="_vesd3ddeeiul" w:id="33"/>
+      <w:bookmarkEnd w:id="33"/>
+      <w:r>
+        <w:rPr>
+          <w:rtl w:val="0"/>
+        </w:rPr>
         <w:t xml:space="preserve">Проектиране на сървърната част</w:t>
       </w:r>
     </w:p>
@@ -15608,8 +15761,8 @@
         <w:pStyle w:val="Heading2"/>
         <w:rPr/>
       </w:pPr>
-      <w:bookmarkStart w:colFirst="0" w:colLast="0" w:name="_lfxwc4l6g0pz" w:id="33"/>
-      <w:bookmarkEnd w:id="33"/>
+      <w:bookmarkStart w:colFirst="0" w:colLast="0" w:name="_lfxwc4l6g0pz" w:id="34"/>
+      <w:bookmarkEnd w:id="34"/>
       <w:r>
         <w:rPr>
           <w:rtl w:val="0"/>
@@ -15632,8 +15785,8 @@
         <w:pStyle w:val="Heading2"/>
         <w:rPr/>
       </w:pPr>
-      <w:bookmarkStart w:colFirst="0" w:colLast="0" w:name="_eqb9ywbt0l7d" w:id="34"/>
-      <w:bookmarkEnd w:id="34"/>
+      <w:bookmarkStart w:colFirst="0" w:colLast="0" w:name="_eqb9ywbt0l7d" w:id="35"/>
+      <w:bookmarkEnd w:id="35"/>
       <w:r>
         <w:rPr>
           <w:rtl w:val="0"/>
@@ -15686,8 +15839,8 @@
         <w:ind w:left="720" w:hanging="360"/>
         <w:rPr/>
       </w:pPr>
-      <w:bookmarkStart w:colFirst="0" w:colLast="0" w:name="_oxzoc86bsybf" w:id="35"/>
-      <w:bookmarkEnd w:id="35"/>
+      <w:bookmarkStart w:colFirst="0" w:colLast="0" w:name="_oxzoc86bsybf" w:id="36"/>
+      <w:bookmarkEnd w:id="36"/>
       <w:r>
         <w:rPr>
           <w:rtl w:val="0"/>
@@ -15816,8 +15969,8 @@
         <w:ind w:left="720" w:hanging="360"/>
         <w:rPr/>
       </w:pPr>
-      <w:bookmarkStart w:colFirst="0" w:colLast="0" w:name="_gikshcswg633" w:id="36"/>
-      <w:bookmarkEnd w:id="36"/>
+      <w:bookmarkStart w:colFirst="0" w:colLast="0" w:name="_gikshcswg633" w:id="37"/>
+      <w:bookmarkEnd w:id="37"/>
       <w:r>
         <w:rPr>
           <w:rtl w:val="0"/>
@@ -15860,8 +16013,8 @@
         <w:spacing w:line="360" w:lineRule="auto"/>
         <w:ind w:left="720" w:hanging="360"/>
       </w:pPr>
-      <w:bookmarkStart w:colFirst="0" w:colLast="0" w:name="_vpjoshsm222s" w:id="37"/>
-      <w:bookmarkEnd w:id="37"/>
+      <w:bookmarkStart w:colFirst="0" w:colLast="0" w:name="_vpjoshsm222s" w:id="38"/>
+      <w:bookmarkEnd w:id="38"/>
       <w:r>
         <w:rPr>
           <w:rtl w:val="0"/>
@@ -15874,8 +16027,8 @@
         <w:pStyle w:val="Heading2"/>
         <w:rPr/>
       </w:pPr>
-      <w:bookmarkStart w:colFirst="0" w:colLast="0" w:name="_sqi9k769i2os" w:id="38"/>
-      <w:bookmarkEnd w:id="38"/>
+      <w:bookmarkStart w:colFirst="0" w:colLast="0" w:name="_sqi9k769i2os" w:id="39"/>
+      <w:bookmarkEnd w:id="39"/>
       <w:r>
         <w:rPr>
           <w:rtl w:val="0"/>
@@ -15954,8 +16107,8 @@
         <w:pStyle w:val="Heading2"/>
         <w:rPr/>
       </w:pPr>
-      <w:bookmarkStart w:colFirst="0" w:colLast="0" w:name="_ed3b9aha82xt" w:id="39"/>
-      <w:bookmarkEnd w:id="39"/>
+      <w:bookmarkStart w:colFirst="0" w:colLast="0" w:name="_ed3b9aha82xt" w:id="40"/>
+      <w:bookmarkEnd w:id="40"/>
       <w:r>
         <w:rPr>
           <w:rtl w:val="0"/>
@@ -15968,8 +16121,8 @@
         <w:pStyle w:val="Heading3"/>
         <w:rPr/>
       </w:pPr>
-      <w:bookmarkStart w:colFirst="0" w:colLast="0" w:name="_8qujp33r8hcn" w:id="40"/>
-      <w:bookmarkEnd w:id="40"/>
+      <w:bookmarkStart w:colFirst="0" w:colLast="0" w:name="_8qujp33r8hcn" w:id="41"/>
+      <w:bookmarkEnd w:id="41"/>
       <w:r>
         <w:rPr>
           <w:rtl w:val="0"/>
@@ -16003,8 +16156,8 @@
         <w:pStyle w:val="Heading3"/>
         <w:rPr/>
       </w:pPr>
-      <w:bookmarkStart w:colFirst="0" w:colLast="0" w:name="_n4l76ppw20r3" w:id="41"/>
-      <w:bookmarkEnd w:id="41"/>
+      <w:bookmarkStart w:colFirst="0" w:colLast="0" w:name="_n4l76ppw20r3" w:id="42"/>
+      <w:bookmarkEnd w:id="42"/>
       <w:r>
         <w:rPr>
           <w:rtl w:val="0"/>
@@ -16038,8 +16191,8 @@
         <w:pStyle w:val="Heading3"/>
         <w:rPr/>
       </w:pPr>
-      <w:bookmarkStart w:colFirst="0" w:colLast="0" w:name="_rsxh9y2a8ssz" w:id="42"/>
-      <w:bookmarkEnd w:id="42"/>
+      <w:bookmarkStart w:colFirst="0" w:colLast="0" w:name="_rsxh9y2a8ssz" w:id="43"/>
+      <w:bookmarkEnd w:id="43"/>
       <w:r>
         <w:rPr>
           <w:rtl w:val="0"/>
@@ -16088,8 +16241,8 @@
         <w:pStyle w:val="Heading2"/>
         <w:rPr/>
       </w:pPr>
-      <w:bookmarkStart w:colFirst="0" w:colLast="0" w:name="_hfqid82011ou" w:id="43"/>
-      <w:bookmarkEnd w:id="43"/>
+      <w:bookmarkStart w:colFirst="0" w:colLast="0" w:name="_hfqid82011ou" w:id="44"/>
+      <w:bookmarkEnd w:id="44"/>
       <w:r>
         <w:rPr>
           <w:rtl w:val="0"/>
@@ -16132,8 +16285,8 @@
         <w:pStyle w:val="Heading2"/>
         <w:rPr/>
       </w:pPr>
-      <w:bookmarkStart w:colFirst="0" w:colLast="0" w:name="_piyr724jkme7" w:id="44"/>
-      <w:bookmarkEnd w:id="44"/>
+      <w:bookmarkStart w:colFirst="0" w:colLast="0" w:name="_piyr724jkme7" w:id="45"/>
+      <w:bookmarkEnd w:id="45"/>
       <w:r>
         <w:rPr>
           <w:rtl w:val="0"/>
@@ -16168,8 +16321,8 @@
         <w:spacing w:line="360" w:lineRule="auto"/>
         <w:rPr/>
       </w:pPr>
-      <w:bookmarkStart w:colFirst="0" w:colLast="0" w:name="_fy5pwxogicd4" w:id="45"/>
-      <w:bookmarkEnd w:id="45"/>
+      <w:bookmarkStart w:colFirst="0" w:colLast="0" w:name="_fy5pwxogicd4" w:id="46"/>
+      <w:bookmarkEnd w:id="46"/>
       <w:r>
         <w:rPr>
           <w:rtl w:val="0"/>
@@ -17711,6 +17864,116 @@
   <w:abstractNum w:abstractNumId="9">
     <w:lvl w:ilvl="0">
       <w:start w:val="1"/>
+      <w:numFmt w:val="bullet"/>
+      <w:lvlText w:val="●"/>
+      <w:lvlJc w:val="left"/>
+      <w:pPr>
+        <w:ind w:left="720" w:hanging="360"/>
+      </w:pPr>
+      <w:rPr>
+        <w:u w:val="none"/>
+      </w:rPr>
+    </w:lvl>
+    <w:lvl w:ilvl="1">
+      <w:start w:val="1"/>
+      <w:numFmt w:val="bullet"/>
+      <w:lvlText w:val="○"/>
+      <w:lvlJc w:val="left"/>
+      <w:pPr>
+        <w:ind w:left="1440" w:hanging="360"/>
+      </w:pPr>
+      <w:rPr>
+        <w:u w:val="none"/>
+      </w:rPr>
+    </w:lvl>
+    <w:lvl w:ilvl="2">
+      <w:start w:val="1"/>
+      <w:numFmt w:val="bullet"/>
+      <w:lvlText w:val="■"/>
+      <w:lvlJc w:val="left"/>
+      <w:pPr>
+        <w:ind w:left="2160" w:hanging="360"/>
+      </w:pPr>
+      <w:rPr>
+        <w:u w:val="none"/>
+      </w:rPr>
+    </w:lvl>
+    <w:lvl w:ilvl="3">
+      <w:start w:val="1"/>
+      <w:numFmt w:val="bullet"/>
+      <w:lvlText w:val="●"/>
+      <w:lvlJc w:val="left"/>
+      <w:pPr>
+        <w:ind w:left="2880" w:hanging="360"/>
+      </w:pPr>
+      <w:rPr>
+        <w:u w:val="none"/>
+      </w:rPr>
+    </w:lvl>
+    <w:lvl w:ilvl="4">
+      <w:start w:val="1"/>
+      <w:numFmt w:val="bullet"/>
+      <w:lvlText w:val="○"/>
+      <w:lvlJc w:val="left"/>
+      <w:pPr>
+        <w:ind w:left="3600" w:hanging="360"/>
+      </w:pPr>
+      <w:rPr>
+        <w:u w:val="none"/>
+      </w:rPr>
+    </w:lvl>
+    <w:lvl w:ilvl="5">
+      <w:start w:val="1"/>
+      <w:numFmt w:val="bullet"/>
+      <w:lvlText w:val="■"/>
+      <w:lvlJc w:val="left"/>
+      <w:pPr>
+        <w:ind w:left="4320" w:hanging="360"/>
+      </w:pPr>
+      <w:rPr>
+        <w:u w:val="none"/>
+      </w:rPr>
+    </w:lvl>
+    <w:lvl w:ilvl="6">
+      <w:start w:val="1"/>
+      <w:numFmt w:val="bullet"/>
+      <w:lvlText w:val="●"/>
+      <w:lvlJc w:val="left"/>
+      <w:pPr>
+        <w:ind w:left="5040" w:hanging="360"/>
+      </w:pPr>
+      <w:rPr>
+        <w:u w:val="none"/>
+      </w:rPr>
+    </w:lvl>
+    <w:lvl w:ilvl="7">
+      <w:start w:val="1"/>
+      <w:numFmt w:val="bullet"/>
+      <w:lvlText w:val="○"/>
+      <w:lvlJc w:val="left"/>
+      <w:pPr>
+        <w:ind w:left="5760" w:hanging="360"/>
+      </w:pPr>
+      <w:rPr>
+        <w:u w:val="none"/>
+      </w:rPr>
+    </w:lvl>
+    <w:lvl w:ilvl="8">
+      <w:start w:val="1"/>
+      <w:numFmt w:val="bullet"/>
+      <w:lvlText w:val="■"/>
+      <w:lvlJc w:val="left"/>
+      <w:pPr>
+        <w:ind w:left="6480" w:hanging="360"/>
+      </w:pPr>
+      <w:rPr>
+        <w:u w:val="none"/>
+      </w:rPr>
+    </w:lvl>
+  </w:abstractNum>
+  <w:abstractNum w:abstractNumId="10">
+    <w:lvl w:ilvl="0">
+      <w:start w:val="1"/>
       <w:numFmt w:val="decimal"/>
       <w:lvlText w:val="%1."/>
       <w:lvlJc w:val="left"/>
@@ -17844,6 +18107,9 @@
   </w:num>
   <w:num w:numId="9">
     <w:abstractNumId w:val="9"/>
+  </w:num>
+  <w:num w:numId="10">
+    <w:abstractNumId w:val="10"/>
   </w:num>
 </w:numbering>
 </file>

</xml_diff>

<commit_message>
masters: designing the job executor
</commit_message>
<xml_diff>
--- a/docs/masters-thesis.docx
+++ b/docs/masters-thesis.docx
@@ -4494,7 +4494,7 @@
         <w:pStyle w:val="Heading1"/>
         <w:numPr>
           <w:ilvl w:val="0"/>
-          <w:numId w:val="7"/>
+          <w:numId w:val="8"/>
         </w:numPr>
         <w:spacing w:line="360" w:lineRule="auto"/>
         <w:ind w:left="720" w:hanging="360"/>
@@ -4845,7 +4845,7 @@
         <w:pStyle w:val="Heading1"/>
         <w:numPr>
           <w:ilvl w:val="0"/>
-          <w:numId w:val="7"/>
+          <w:numId w:val="8"/>
         </w:numPr>
         <w:spacing w:line="360" w:lineRule="auto"/>
         <w:ind w:left="720" w:hanging="360"/>
@@ -5295,7 +5295,7 @@
         <w:pStyle w:val="Heading1"/>
         <w:numPr>
           <w:ilvl w:val="0"/>
-          <w:numId w:val="7"/>
+          <w:numId w:val="8"/>
         </w:numPr>
         <w:spacing w:line="360" w:lineRule="auto"/>
         <w:ind w:left="720" w:hanging="360"/>
@@ -5341,7 +5341,7 @@
         <w:pStyle w:val="Heading1"/>
         <w:numPr>
           <w:ilvl w:val="0"/>
-          <w:numId w:val="7"/>
+          <w:numId w:val="8"/>
         </w:numPr>
         <w:spacing w:line="360" w:lineRule="auto"/>
         <w:ind w:left="720" w:hanging="360"/>
@@ -5402,7 +5402,7 @@
         <w:pStyle w:val="Heading1"/>
         <w:numPr>
           <w:ilvl w:val="0"/>
-          <w:numId w:val="9"/>
+          <w:numId w:val="10"/>
         </w:numPr>
         <w:spacing w:line="360" w:lineRule="auto"/>
         <w:ind w:left="720" w:hanging="360"/>
@@ -5837,7 +5837,7 @@
         <w:pStyle w:val="Heading1"/>
         <w:numPr>
           <w:ilvl w:val="0"/>
-          <w:numId w:val="9"/>
+          <w:numId w:val="10"/>
         </w:numPr>
         <w:spacing w:line="360" w:lineRule="auto"/>
         <w:ind w:left="720" w:hanging="360"/>
@@ -13121,7 +13121,7 @@
         <w:pStyle w:val="Heading1"/>
         <w:numPr>
           <w:ilvl w:val="0"/>
-          <w:numId w:val="9"/>
+          <w:numId w:val="10"/>
         </w:numPr>
         <w:spacing w:line="360" w:lineRule="auto"/>
         <w:ind w:left="720" w:hanging="360"/>
@@ -13196,7 +13196,7 @@
       <w:pPr>
         <w:numPr>
           <w:ilvl w:val="0"/>
-          <w:numId w:val="5"/>
+          <w:numId w:val="6"/>
         </w:numPr>
         <w:ind w:left="720" w:hanging="360"/>
         <w:rPr>
@@ -13214,7 +13214,7 @@
       <w:pPr>
         <w:numPr>
           <w:ilvl w:val="0"/>
-          <w:numId w:val="5"/>
+          <w:numId w:val="6"/>
         </w:numPr>
         <w:ind w:left="720" w:hanging="360"/>
         <w:rPr>
@@ -13232,7 +13232,7 @@
       <w:pPr>
         <w:numPr>
           <w:ilvl w:val="0"/>
-          <w:numId w:val="5"/>
+          <w:numId w:val="6"/>
         </w:numPr>
         <w:ind w:left="720" w:hanging="360"/>
         <w:rPr>
@@ -13250,7 +13250,7 @@
       <w:pPr>
         <w:numPr>
           <w:ilvl w:val="0"/>
-          <w:numId w:val="5"/>
+          <w:numId w:val="6"/>
         </w:numPr>
         <w:ind w:left="720" w:hanging="360"/>
         <w:rPr>
@@ -13536,7 +13536,7 @@
       <w:pPr>
         <w:numPr>
           <w:ilvl w:val="0"/>
-          <w:numId w:val="14"/>
+          <w:numId w:val="15"/>
         </w:numPr>
         <w:ind w:left="720" w:hanging="360"/>
         <w:rPr>
@@ -13554,7 +13554,7 @@
       <w:pPr>
         <w:numPr>
           <w:ilvl w:val="0"/>
-          <w:numId w:val="14"/>
+          <w:numId w:val="15"/>
         </w:numPr>
         <w:ind w:left="720" w:hanging="360"/>
         <w:rPr>
@@ -13572,7 +13572,7 @@
       <w:pPr>
         <w:numPr>
           <w:ilvl w:val="0"/>
-          <w:numId w:val="14"/>
+          <w:numId w:val="15"/>
         </w:numPr>
         <w:ind w:left="720" w:hanging="360"/>
         <w:rPr>
@@ -13590,7 +13590,7 @@
       <w:pPr>
         <w:numPr>
           <w:ilvl w:val="0"/>
-          <w:numId w:val="14"/>
+          <w:numId w:val="15"/>
         </w:numPr>
         <w:ind w:left="720" w:hanging="360"/>
         <w:rPr>
@@ -14319,7 +14319,7 @@
       <w:pPr>
         <w:numPr>
           <w:ilvl w:val="0"/>
-          <w:numId w:val="8"/>
+          <w:numId w:val="9"/>
         </w:numPr>
         <w:ind w:left="720" w:hanging="360"/>
         <w:rPr>
@@ -14337,7 +14337,7 @@
       <w:pPr>
         <w:numPr>
           <w:ilvl w:val="0"/>
-          <w:numId w:val="8"/>
+          <w:numId w:val="9"/>
         </w:numPr>
         <w:ind w:left="720" w:hanging="360"/>
         <w:rPr>
@@ -14355,7 +14355,7 @@
       <w:pPr>
         <w:numPr>
           <w:ilvl w:val="0"/>
-          <w:numId w:val="8"/>
+          <w:numId w:val="9"/>
         </w:numPr>
         <w:ind w:left="720" w:hanging="360"/>
         <w:rPr>
@@ -14373,7 +14373,7 @@
       <w:pPr>
         <w:numPr>
           <w:ilvl w:val="0"/>
-          <w:numId w:val="8"/>
+          <w:numId w:val="9"/>
         </w:numPr>
         <w:ind w:left="720" w:hanging="360"/>
         <w:rPr>
@@ -14391,7 +14391,7 @@
       <w:pPr>
         <w:numPr>
           <w:ilvl w:val="0"/>
-          <w:numId w:val="8"/>
+          <w:numId w:val="9"/>
         </w:numPr>
         <w:ind w:left="720" w:hanging="360"/>
         <w:rPr>
@@ -14409,7 +14409,7 @@
       <w:pPr>
         <w:numPr>
           <w:ilvl w:val="0"/>
-          <w:numId w:val="8"/>
+          <w:numId w:val="9"/>
         </w:numPr>
         <w:ind w:left="720" w:hanging="360"/>
         <w:rPr>
@@ -14427,7 +14427,7 @@
       <w:pPr>
         <w:numPr>
           <w:ilvl w:val="0"/>
-          <w:numId w:val="8"/>
+          <w:numId w:val="9"/>
         </w:numPr>
         <w:ind w:left="720" w:hanging="360"/>
         <w:rPr>
@@ -15269,7 +15269,7 @@
       <w:pPr>
         <w:numPr>
           <w:ilvl w:val="0"/>
-          <w:numId w:val="6"/>
+          <w:numId w:val="7"/>
         </w:numPr>
         <w:ind w:left="720" w:hanging="360"/>
         <w:rPr>
@@ -15287,7 +15287,7 @@
       <w:pPr>
         <w:numPr>
           <w:ilvl w:val="0"/>
-          <w:numId w:val="6"/>
+          <w:numId w:val="7"/>
         </w:numPr>
         <w:ind w:left="720" w:hanging="360"/>
         <w:rPr>
@@ -15305,7 +15305,7 @@
       <w:pPr>
         <w:numPr>
           <w:ilvl w:val="0"/>
-          <w:numId w:val="6"/>
+          <w:numId w:val="7"/>
         </w:numPr>
         <w:ind w:left="720" w:hanging="360"/>
         <w:rPr>
@@ -15323,7 +15323,7 @@
       <w:pPr>
         <w:numPr>
           <w:ilvl w:val="0"/>
-          <w:numId w:val="6"/>
+          <w:numId w:val="7"/>
         </w:numPr>
         <w:ind w:left="720" w:hanging="360"/>
         <w:rPr>
@@ -15699,7 +15699,7 @@
       <w:pPr>
         <w:numPr>
           <w:ilvl w:val="0"/>
-          <w:numId w:val="13"/>
+          <w:numId w:val="14"/>
         </w:numPr>
         <w:ind w:left="720" w:hanging="360"/>
         <w:rPr>
@@ -15711,6 +15711,475 @@
           <w:rtl w:val="0"/>
         </w:rPr>
         <w:t xml:space="preserve">Изглед за влизане в системата (единственият достъпен без удостоверяване в системата);</w:t>
+      </w:r>
+    </w:p>
+    <w:p>
+      <w:pPr>
+        <w:numPr>
+          <w:ilvl w:val="0"/>
+          <w:numId w:val="14"/>
+        </w:numPr>
+        <w:ind w:left="720" w:hanging="360"/>
+        <w:rPr>
+          <w:u w:val="none"/>
+        </w:rPr>
+      </w:pPr>
+      <w:r>
+        <w:rPr>
+          <w:rtl w:val="0"/>
+        </w:rPr>
+        <w:t xml:space="preserve">Изглед с всички курсове, в които членува потребителя (началната страница след вход в системата);</w:t>
+      </w:r>
+    </w:p>
+    <w:p>
+      <w:pPr>
+        <w:numPr>
+          <w:ilvl w:val="0"/>
+          <w:numId w:val="14"/>
+        </w:numPr>
+        <w:ind w:left="720" w:hanging="360"/>
+        <w:rPr>
+          <w:u w:val="none"/>
+        </w:rPr>
+      </w:pPr>
+      <w:r>
+        <w:rPr>
+          <w:rtl w:val="0"/>
+        </w:rPr>
+        <w:t xml:space="preserve">Изглед с определен курс и заданията в него (достъпен, чрез кликане на някой от курсовете);</w:t>
+      </w:r>
+    </w:p>
+    <w:p>
+      <w:pPr>
+        <w:numPr>
+          <w:ilvl w:val="0"/>
+          <w:numId w:val="14"/>
+        </w:numPr>
+        <w:ind w:left="720" w:hanging="360"/>
+        <w:rPr>
+          <w:u w:val="none"/>
+        </w:rPr>
+      </w:pPr>
+      <w:r>
+        <w:rPr>
+          <w:rtl w:val="0"/>
+        </w:rPr>
+        <w:t xml:space="preserve">Изглед с определено задание и предадените решения за него от текущия потребител (достъпен, чрез кликане на някое от заданията);</w:t>
+      </w:r>
+    </w:p>
+    <w:p>
+      <w:pPr>
+        <w:numPr>
+          <w:ilvl w:val="0"/>
+          <w:numId w:val="14"/>
+        </w:numPr>
+        <w:ind w:left="720" w:hanging="360"/>
+        <w:rPr>
+          <w:u w:val="none"/>
+        </w:rPr>
+      </w:pPr>
+      <w:r>
+        <w:rPr>
+          <w:rtl w:val="0"/>
+        </w:rPr>
+        <w:t xml:space="preserve">Административен изглед с абсолютно всички потребители, които са влизали в системата, позволяващ задаването на учителска роля в системата (достъпен само за администратори);</w:t>
+      </w:r>
+    </w:p>
+    <w:p>
+      <w:pPr>
+        <w:numPr>
+          <w:ilvl w:val="0"/>
+          <w:numId w:val="14"/>
+        </w:numPr>
+        <w:ind w:left="720" w:hanging="360"/>
+        <w:rPr>
+          <w:u w:val="none"/>
+        </w:rPr>
+      </w:pPr>
+      <w:r>
+        <w:rPr>
+          <w:rtl w:val="0"/>
+        </w:rPr>
+        <w:t xml:space="preserve">Административен изглед на даден курс с абсолютно всички негови членове, позволяващ добавянето на студенти и асистенти в него (достъпен само за учители).</w:t>
+      </w:r>
+    </w:p>
+    <w:p>
+      <w:pPr>
+        <w:pStyle w:val="Heading2"/>
+        <w:rPr/>
+      </w:pPr>
+      <w:bookmarkStart w:colFirst="0" w:colLast="0" w:name="_4yzxu24ymyut" w:id="32"/>
+      <w:bookmarkEnd w:id="32"/>
+      <w:r>
+        <w:rPr>
+          <w:rtl w:val="0"/>
+        </w:rPr>
+      </w:r>
+    </w:p>
+    <w:p>
+      <w:pPr>
+        <w:pStyle w:val="Heading2"/>
+        <w:rPr/>
+      </w:pPr>
+      <w:bookmarkStart w:colFirst="0" w:colLast="0" w:name="_vesd3ddeeiul" w:id="33"/>
+      <w:bookmarkEnd w:id="33"/>
+      <w:r>
+        <w:rPr>
+          <w:rtl w:val="0"/>
+        </w:rPr>
+        <w:t xml:space="preserve">Проектиране на сървърната част</w:t>
+      </w:r>
+    </w:p>
+    <w:p>
+      <w:pPr>
+        <w:rPr/>
+      </w:pPr>
+      <w:r>
+        <w:rPr>
+          <w:rtl w:val="0"/>
+        </w:rPr>
+        <w:t xml:space="preserve">Приложно-програмният интерфейс на сървърната част на системата трябва да е лесен и прост за ползване. Най-популярният вид архитектура за едно API в днешно време е REST. Това представлява набор от архитектурни ограничения, а не протокол или стандарт. При изпращане на заявка към RESTful API за определен ресурс, сървъра отговаря с едно представяне на състоянието на даден ресурс. Това представяне може да се изпраща в различни формати през HTTP протокола - JSON, HTML, XML или прост текст. JSON е най-популярният формат, тъй като е независим от езика и е лесно четим за хора и компютри.</w:t>
+      </w:r>
+    </w:p>
+    <w:p>
+      <w:pPr>
+        <w:rPr/>
+      </w:pPr>
+      <w:r>
+        <w:rPr>
+          <w:rtl w:val="0"/>
+        </w:rPr>
+        <w:t xml:space="preserve">При комуникация с REST интерфейс, всяка заявка се праща на определен адрес, който включва параметър в пътя, показващ желания ресурс. Има различни видове заявки според HTTP глагола - GET заявката служи за вземане на информация за определен ресурс, POST - за създаване, DELETE - за триене и други. В отговора на всяка заявка се включва и код на статуса, който лесно може да покаже дали е била успешна или е възникнала някаква грешка и по-конкретно какъв е бил проблемът - примерно несъществуващ ресурс, забавяне в сървъра и още много. Много важна характеристика на такъв тип уеб услуги е, че те не пазят състояние за заявките. Един потребител изпраща отделните заявки и те нямат никаква връзка една с друга.</w:t>
+      </w:r>
+    </w:p>
+    <w:p>
+      <w:pPr>
+        <w:rPr/>
+      </w:pPr>
+      <w:r>
+        <w:rPr>
+          <w:rtl w:val="0"/>
+        </w:rPr>
+      </w:r>
+    </w:p>
+    <w:p>
+      <w:pPr>
+        <w:rPr/>
+      </w:pPr>
+      <w:r>
+        <w:rPr>
+          <w:rtl w:val="0"/>
+        </w:rPr>
+        <w:t xml:space="preserve">Започвайки с удостоверяване в системата, трябва да се установи начин за регистриране и вход в системата. Има много различни подходи, като най-използваните са - с име и парола, с токен, със или без многофакторно удостоверяване. Общата черта, присъща за всички изброени е нуждата да се пазят лични данни за потребителите в базата от данни. Това е много сложен процес. Трябва да се измисли надежден и сигурен начин за съхранение и трябва да се спазват стриктни регламенти и закони като общия регламент относно защитата на данните, приет от Европейския парламент и Съвета на Европейския съюз, в сила от 25 май 2018 г. ~(Европейски парламент и Съвет на Европейския съюз). Има решения, избягващи всички гореспоменати проблеми и едно от тях е протоколът OAuth. Този протокол е разработен от работната група за интернет инженеринг и позволява защитен делегиран достъп. Той дава възможност на едно приложение, достъп до ресурс, който се контролира от някой друг (краен потребител). Този вид достъп използва токени, които представляват делегирано право на достъп. Приложенията получават достъп, без да трябва да се представят за потребителя, който контролира ресурса ~(Wallen).</w:t>
+      </w:r>
+    </w:p>
+    <w:p>
+      <w:pPr>
+        <w:rPr/>
+      </w:pPr>
+      <w:r>
+        <w:rPr>
+          <w:rtl w:val="0"/>
+        </w:rPr>
+        <w:t xml:space="preserve">Тъй като се планира системата да има интеграция с GitLab, за да управлява групите, хранилищата и кода на студентите, то тя може да служи също и за управляване на акаунтите на потребителите. GitLab се явява доставчик на идентичност, който поддържа OAuth. За интеграцията, системата трябва да осъществи един от потоците за удостоверяване и оторизация. Основният такъв е потокът на код за оторизация.</w:t>
+      </w:r>
+    </w:p>
+    <w:p>
+      <w:pPr>
+        <w:rPr/>
+      </w:pPr>
+      <w:r>
+        <w:rPr>
+          <w:rtl w:val="0"/>
+        </w:rPr>
+        <w:t xml:space="preserve">При посещеине на уеб интерфейса на системата, потребителя се посреща от страница за вход, която не съдържа никакви полета за попълване, а само един бутон. При натискане на този бутон клиентът е пренасочен към страницата за удостоверяване на GitLab, където вече трябва да си попълни личните данни и да даде права на системата за управление на курсове да използва неговия имейл адрес. След съгласие, код за оторизация с кратка валидност, се изпраща на сървъра. В последствие, той може да го обмени за токен за достъп до данните, за които самият потребител е дал позволение. Завършвайки потока, сървъра използва токена и успешно взима имейла на потребителя, считайки го за удостоверен.</w:t>
+      </w:r>
+    </w:p>
+    <w:p>
+      <w:pPr>
+        <w:ind w:left="0" w:firstLine="0"/>
+        <w:rPr/>
+      </w:pPr>
+      <w:r>
+        <w:rPr>
+          <w:rtl w:val="0"/>
+        </w:rPr>
+      </w:r>
+    </w:p>
+    <w:p>
+      <w:pPr>
+        <w:ind w:left="0" w:firstLine="0"/>
+        <w:rPr/>
+      </w:pPr>
+      <w:r>
+        <w:rPr>
+          <w:rtl w:val="0"/>
+        </w:rPr>
+        <w:t xml:space="preserve">След вход в системата, сървърът трябва да предоставя разширени функционалности на потребителите свързани с различните ресурси.</w:t>
+      </w:r>
+    </w:p>
+    <w:p>
+      <w:pPr>
+        <w:ind w:left="0" w:firstLine="0"/>
+        <w:rPr/>
+      </w:pPr>
+      <w:r>
+        <w:rPr>
+          <w:rtl w:val="0"/>
+        </w:rPr>
+        <w:t xml:space="preserve">Относно курсовете, трябва да може да се:</w:t>
+      </w:r>
+    </w:p>
+    <w:p>
+      <w:pPr>
+        <w:numPr>
+          <w:ilvl w:val="0"/>
+          <w:numId w:val="12"/>
+        </w:numPr>
+        <w:ind w:left="720" w:hanging="360"/>
+        <w:rPr>
+          <w:u w:val="none"/>
+        </w:rPr>
+      </w:pPr>
+      <w:r>
+        <w:rPr>
+          <w:rtl w:val="0"/>
+        </w:rPr>
+        <w:t xml:space="preserve">създава курс;</w:t>
+      </w:r>
+    </w:p>
+    <w:p>
+      <w:pPr>
+        <w:numPr>
+          <w:ilvl w:val="0"/>
+          <w:numId w:val="12"/>
+        </w:numPr>
+        <w:ind w:left="720" w:hanging="360"/>
+        <w:rPr>
+          <w:u w:val="none"/>
+        </w:rPr>
+      </w:pPr>
+      <w:r>
+        <w:rPr>
+          <w:rtl w:val="0"/>
+        </w:rPr>
+        <w:t xml:space="preserve">взима информация за курс;</w:t>
+      </w:r>
+    </w:p>
+    <w:p>
+      <w:pPr>
+        <w:numPr>
+          <w:ilvl w:val="0"/>
+          <w:numId w:val="12"/>
+        </w:numPr>
+        <w:ind w:left="720" w:hanging="360"/>
+        <w:rPr>
+          <w:u w:val="none"/>
+        </w:rPr>
+      </w:pPr>
+      <w:r>
+        <w:rPr>
+          <w:rtl w:val="0"/>
+        </w:rPr>
+        <w:t xml:space="preserve">взима информация за всички курсове, в които членува един потребител;</w:t>
+      </w:r>
+    </w:p>
+    <w:p>
+      <w:pPr>
+        <w:numPr>
+          <w:ilvl w:val="0"/>
+          <w:numId w:val="12"/>
+        </w:numPr>
+        <w:ind w:left="720" w:hanging="360"/>
+        <w:rPr>
+          <w:u w:val="none"/>
+        </w:rPr>
+      </w:pPr>
+      <w:r>
+        <w:rPr>
+          <w:rtl w:val="0"/>
+        </w:rPr>
+        <w:t xml:space="preserve">променя името и описанието на курс.</w:t>
+      </w:r>
+    </w:p>
+    <w:p>
+      <w:pPr>
+        <w:ind w:left="0" w:firstLine="0"/>
+        <w:rPr/>
+      </w:pPr>
+      <w:r>
+        <w:rPr>
+          <w:rtl w:val="0"/>
+        </w:rPr>
+        <w:t xml:space="preserve">Относно заданията, трябва да може да се:</w:t>
+      </w:r>
+    </w:p>
+    <w:p>
+      <w:pPr>
+        <w:numPr>
+          <w:ilvl w:val="0"/>
+          <w:numId w:val="4"/>
+        </w:numPr>
+        <w:ind w:left="720" w:hanging="360"/>
+        <w:rPr>
+          <w:u w:val="none"/>
+        </w:rPr>
+      </w:pPr>
+      <w:r>
+        <w:rPr>
+          <w:rtl w:val="0"/>
+        </w:rPr>
+        <w:t xml:space="preserve">създава задание;</w:t>
+      </w:r>
+    </w:p>
+    <w:p>
+      <w:pPr>
+        <w:numPr>
+          <w:ilvl w:val="0"/>
+          <w:numId w:val="4"/>
+        </w:numPr>
+        <w:ind w:left="720" w:hanging="360"/>
+        <w:rPr>
+          <w:u w:val="none"/>
+        </w:rPr>
+      </w:pPr>
+      <w:r>
+        <w:rPr>
+          <w:rtl w:val="0"/>
+        </w:rPr>
+        <w:t xml:space="preserve">взима информация за задание;</w:t>
+      </w:r>
+    </w:p>
+    <w:p>
+      <w:pPr>
+        <w:numPr>
+          <w:ilvl w:val="0"/>
+          <w:numId w:val="4"/>
+        </w:numPr>
+        <w:ind w:left="720" w:hanging="360"/>
+        <w:rPr>
+          <w:u w:val="none"/>
+        </w:rPr>
+      </w:pPr>
+      <w:r>
+        <w:rPr>
+          <w:rtl w:val="0"/>
+        </w:rPr>
+        <w:t xml:space="preserve">взима информация за всички задания в курс;</w:t>
+      </w:r>
+    </w:p>
+    <w:p>
+      <w:pPr>
+        <w:numPr>
+          <w:ilvl w:val="0"/>
+          <w:numId w:val="4"/>
+        </w:numPr>
+        <w:ind w:left="720" w:hanging="360"/>
+        <w:rPr>
+          <w:u w:val="none"/>
+        </w:rPr>
+      </w:pPr>
+      <w:r>
+        <w:rPr>
+          <w:rtl w:val="0"/>
+        </w:rPr>
+        <w:t xml:space="preserve">променя името и описанието на задание;</w:t>
+      </w:r>
+    </w:p>
+    <w:p>
+      <w:pPr>
+        <w:numPr>
+          <w:ilvl w:val="0"/>
+          <w:numId w:val="4"/>
+        </w:numPr>
+        <w:ind w:left="720" w:hanging="360"/>
+        <w:rPr>
+          <w:u w:val="none"/>
+        </w:rPr>
+      </w:pPr>
+      <w:r>
+        <w:rPr>
+          <w:rtl w:val="0"/>
+        </w:rPr>
+        <w:t xml:space="preserve">трие задание.</w:t>
+      </w:r>
+    </w:p>
+    <w:p>
+      <w:pPr>
+        <w:ind w:left="0" w:firstLine="0"/>
+        <w:rPr/>
+      </w:pPr>
+      <w:r>
+        <w:rPr>
+          <w:rtl w:val="0"/>
+        </w:rPr>
+        <w:t xml:space="preserve">Относно предаването на решенията, трябва да може да се:</w:t>
+      </w:r>
+    </w:p>
+    <w:p>
+      <w:pPr>
+        <w:numPr>
+          <w:ilvl w:val="0"/>
+          <w:numId w:val="11"/>
+        </w:numPr>
+        <w:ind w:left="720" w:hanging="360"/>
+        <w:rPr>
+          <w:u w:val="none"/>
+        </w:rPr>
+      </w:pPr>
+      <w:r>
+        <w:rPr>
+          <w:rtl w:val="0"/>
+        </w:rPr>
+        <w:t xml:space="preserve">предава решение;</w:t>
+      </w:r>
+    </w:p>
+    <w:p>
+      <w:pPr>
+        <w:numPr>
+          <w:ilvl w:val="0"/>
+          <w:numId w:val="11"/>
+        </w:numPr>
+        <w:ind w:left="720" w:hanging="360"/>
+        <w:rPr>
+          <w:u w:val="none"/>
+        </w:rPr>
+      </w:pPr>
+      <w:r>
+        <w:rPr>
+          <w:rtl w:val="0"/>
+        </w:rPr>
+        <w:t xml:space="preserve">взима информация за предадено решение;</w:t>
+      </w:r>
+    </w:p>
+    <w:p>
+      <w:pPr>
+        <w:numPr>
+          <w:ilvl w:val="0"/>
+          <w:numId w:val="11"/>
+        </w:numPr>
+        <w:ind w:left="720" w:hanging="360"/>
+        <w:rPr>
+          <w:u w:val="none"/>
+        </w:rPr>
+      </w:pPr>
+      <w:r>
+        <w:rPr>
+          <w:rtl w:val="0"/>
+        </w:rPr>
+        <w:t xml:space="preserve">взима информация за всички предадени решения за определено задание.</w:t>
+      </w:r>
+    </w:p>
+    <w:p>
+      <w:pPr>
+        <w:ind w:left="0" w:firstLine="0"/>
+        <w:rPr/>
+      </w:pPr>
+      <w:r>
+        <w:rPr>
+          <w:rtl w:val="0"/>
+        </w:rPr>
+        <w:t xml:space="preserve">Относно административните дейности, трябва да може да се:</w:t>
       </w:r>
     </w:p>
     <w:p>
@@ -15728,7 +16197,7 @@
         <w:rPr>
           <w:rtl w:val="0"/>
         </w:rPr>
-        <w:t xml:space="preserve">Изглед с всички курсове, в които членува потребителя (началната страница след вход в системата);</w:t>
+        <w:t xml:space="preserve">влиза в системата;</w:t>
       </w:r>
     </w:p>
     <w:p>
@@ -15746,7 +16215,7 @@
         <w:rPr>
           <w:rtl w:val="0"/>
         </w:rPr>
-        <w:t xml:space="preserve">Изглед с определен курс и заданията в него (достъпен, чрез кликане на някой от курсовете);</w:t>
+        <w:t xml:space="preserve">излиза от системата;</w:t>
       </w:r>
     </w:p>
     <w:p>
@@ -15764,7 +16233,7 @@
         <w:rPr>
           <w:rtl w:val="0"/>
         </w:rPr>
-        <w:t xml:space="preserve">Изглед с определено задание и предадените решения за него от текущия потребител (достъпен, чрез кликане на някое от заданията);</w:t>
+        <w:t xml:space="preserve">взима информация за текущият удостоверен потребител;</w:t>
       </w:r>
     </w:p>
     <w:p>
@@ -15782,7 +16251,7 @@
         <w:rPr>
           <w:rtl w:val="0"/>
         </w:rPr>
-        <w:t xml:space="preserve">Административен изглед с абсолютно всички потребители, които са влизали в системата, позволяващ задаването на учителска роля в системата (достъпен само за администратори);</w:t>
+        <w:t xml:space="preserve">дават админ права на ниво система;</w:t>
       </w:r>
     </w:p>
     <w:p>
@@ -15800,7 +16269,17 @@
         <w:rPr>
           <w:rtl w:val="0"/>
         </w:rPr>
-        <w:t xml:space="preserve">Административен изглед на даден курс с абсолютно всички негови членове, позволяващ добавянето на студенти и асистенти в него (достъпен само за учители).</w:t>
+        <w:t xml:space="preserve">дават асистентски права на ниво курс.</w:t>
+      </w:r>
+    </w:p>
+    <w:p>
+      <w:pPr>
+        <w:rPr/>
+      </w:pPr>
+      <w:r>
+        <w:rPr>
+          <w:rtl w:val="0"/>
+        </w:rPr>
       </w:r>
     </w:p>
     <w:p>
@@ -15808,133 +16287,42 @@
         <w:pStyle w:val="Heading2"/>
         <w:rPr/>
       </w:pPr>
-      <w:bookmarkStart w:colFirst="0" w:colLast="0" w:name="_4yzxu24ymyut" w:id="32"/>
-      <w:bookmarkEnd w:id="32"/>
-      <w:r>
-        <w:rPr>
-          <w:rtl w:val="0"/>
-        </w:rPr>
-      </w:r>
-    </w:p>
-    <w:p>
-      <w:pPr>
-        <w:pStyle w:val="Heading2"/>
-        <w:rPr/>
-      </w:pPr>
-      <w:bookmarkStart w:colFirst="0" w:colLast="0" w:name="_vesd3ddeeiul" w:id="33"/>
-      <w:bookmarkEnd w:id="33"/>
-      <w:r>
-        <w:rPr>
-          <w:rtl w:val="0"/>
-        </w:rPr>
-        <w:t xml:space="preserve">Проектиране на сървърната част</w:t>
-      </w:r>
-    </w:p>
-    <w:p>
-      <w:pPr>
-        <w:rPr/>
-      </w:pPr>
-      <w:r>
-        <w:rPr>
-          <w:rtl w:val="0"/>
-        </w:rPr>
-        <w:t xml:space="preserve">Приложно-програмният интерфейс на сървърната част на системата трябва да е лесен и прост за ползване. Най-популярният вид архитектура за едно API в днешно време е REST. Това представлява набор от архитектурни ограничения, а не протокол или стандарт. При изпращане на заявка към RESTful API за определен ресурс, сървъра отговаря с едно представяне на състоянието на даден ресурс. Това представяне може да се изпраща в различни формати през HTTP протокола - JSON, HTML, XML или прост текст. JSON е най-популярният формат, тъй като е независим от езика и е лесно четим за хора и компютри.</w:t>
-      </w:r>
-    </w:p>
-    <w:p>
-      <w:pPr>
-        <w:rPr/>
-      </w:pPr>
-      <w:r>
-        <w:rPr>
-          <w:rtl w:val="0"/>
-        </w:rPr>
-        <w:t xml:space="preserve">При комуникация с REST интерфейс, всяка заявка се праща на определен адрес, който включва параметър в пътя, показващ желания ресурс. Има различни видове заявки според HTTP глагола - GET заявката служи за вземане на информация за определен ресурс, POST - за създаване, DELETE - за триене и други. В отговора на всяка заявка се включва и код на статуса, който лесно може да покаже дали е била успешна или е възникнала някаква грешка и по-конкретно какъв е бил проблемът - примерно несъществуващ ресурс, забавяне в сървъра и още много. Много важна характеристика на такъв тип уеб услуги е, че те не пазят състояние за заявките. Един потребител изпраща отделните заявки и те нямат никаква връзка една с друга.</w:t>
-      </w:r>
-    </w:p>
-    <w:p>
-      <w:pPr>
-        <w:rPr/>
-      </w:pPr>
-      <w:r>
-        <w:rPr>
-          <w:rtl w:val="0"/>
-        </w:rPr>
-      </w:r>
-    </w:p>
-    <w:p>
-      <w:pPr>
-        <w:rPr/>
-      </w:pPr>
-      <w:r>
-        <w:rPr>
-          <w:rtl w:val="0"/>
-        </w:rPr>
-        <w:t xml:space="preserve">Започвайки с удостоверяване в системата, трябва да се установи начин за регистриране и вход в системата. Има много различни подходи, като най-използваните са - с име и парола, с токен, със или без многофакторно удостоверяване. Общата черта, присъща за всички изброени е нуждата да се пазят лични данни за потребителите в базата от данни. Това е много сложен процес. Трябва да се измисли надежден и сигурен начин за съхранение и трябва да се спазват стриктни регламенти и закони като общия регламент относно защитата на данните, приет от Европейския парламент и Съвета на Европейския съюз, в сила от 25 май 2018 г. ~(Европейски парламент и Съвет на Европейския съюз). Има решения, избягващи всички гореспоменати проблеми и едно от тях е протоколът OAuth. Този протокол е разработен от работната група за интернет инженеринг и позволява защитен делегиран достъп. Той дава възможност на едно приложение, достъп до ресурс, който се контролира от някой друг (краен потребител). Този вид достъп използва токени, които представляват делегирано право на достъп. Приложенията получават достъп, без да трябва да се представят за потребителя, който контролира ресурса ~(Wallen).</w:t>
-      </w:r>
-    </w:p>
-    <w:p>
-      <w:pPr>
-        <w:rPr/>
-      </w:pPr>
-      <w:r>
-        <w:rPr>
-          <w:rtl w:val="0"/>
-        </w:rPr>
-        <w:t xml:space="preserve">Тъй като се планира системата да има интеграция с GitLab, за да управлява групите, хранилищата и кода на студентите, то тя може да служи също и за управляване на акаунтите на потребителите. GitLab се явява доставчик на идентичност, който поддържа OAuth. За интеграцията, системата трябва да осъществи един от потоците за удостоверяване и оторизация. Основният такъв е потокът на код за оторизация.</w:t>
-      </w:r>
-    </w:p>
-    <w:p>
-      <w:pPr>
-        <w:rPr/>
-      </w:pPr>
-      <w:r>
-        <w:rPr>
-          <w:rtl w:val="0"/>
-        </w:rPr>
-        <w:t xml:space="preserve">При посещеине на уеб интерфейса на системата, потребителя се посреща от страница за вход, която не съдържа никакви полета за попълване, а само един бутон. При натискане на този бутон клиентът е пренасочен към страницата за удостоверяване на GitLab, където вече трябва да си попълни личните данни и да даде права на системата за управление на курсове да използва неговия имейл адрес. След съгласие, код за оторизация с кратка валидност, се изпраща на сървъра. В последствие, той може да го обмени за токен за достъп до данните, за които самият потребител е дал позволение. Завършвайки потока, сървъра използва токена и успешно взима имейла на потребителя, считайки го за удостоверен.</w:t>
-      </w:r>
-    </w:p>
-    <w:p>
-      <w:pPr>
-        <w:ind w:left="0" w:firstLine="0"/>
-        <w:rPr/>
-      </w:pPr>
-      <w:r>
-        <w:rPr>
-          <w:rtl w:val="0"/>
-        </w:rPr>
-      </w:r>
-    </w:p>
-    <w:p>
-      <w:pPr>
-        <w:ind w:left="0" w:firstLine="0"/>
-        <w:rPr/>
-      </w:pPr>
-      <w:r>
-        <w:rPr>
-          <w:rtl w:val="0"/>
-        </w:rPr>
-        <w:t xml:space="preserve">След вход в системата, сървърът трябва да предоставя разширени функционалности на потребителите свързани с различните ресурси.</w:t>
-      </w:r>
-    </w:p>
-    <w:p>
-      <w:pPr>
-        <w:ind w:left="0" w:firstLine="0"/>
-        <w:rPr/>
-      </w:pPr>
-      <w:r>
-        <w:rPr>
-          <w:rtl w:val="0"/>
-        </w:rPr>
-        <w:t xml:space="preserve">Относно курсовете, трябва да може да се:</w:t>
+      <w:bookmarkStart w:colFirst="0" w:colLast="0" w:name="_lfxwc4l6g0pz" w:id="34"/>
+      <w:bookmarkEnd w:id="34"/>
+      <w:r>
+        <w:rPr>
+          <w:rtl w:val="0"/>
+        </w:rPr>
+        <w:t xml:space="preserve">Проектиране на компонент за изпълняване на тестове</w:t>
+      </w:r>
+    </w:p>
+    <w:p>
+      <w:pPr>
+        <w:rPr/>
+      </w:pPr>
+      <w:r>
+        <w:rPr>
+          <w:rtl w:val="0"/>
+        </w:rPr>
+        <w:t xml:space="preserve">Проектирайки сървърната част, първата половина от функционалностите на системата за управление на курсове и автоматично оценяване на решения на студентите е покрита. Оставащата половина е частта, която извършва самото оценяване на решенията.</w:t>
+      </w:r>
+    </w:p>
+    <w:p>
+      <w:pPr>
+        <w:rPr/>
+      </w:pPr>
+      <w:r>
+        <w:rPr>
+          <w:rtl w:val="0"/>
+        </w:rPr>
+        <w:t xml:space="preserve">Планирано е да има отделен компонент, който изпълнява тази дейност, следвайки микросервизна архитектура, която е популярна и широко използвана в Docker и Kubernetes средите. Тестването на едно решение е може да е дълъг процес, отнемащ над 30 секунди. Той включва:</w:t>
       </w:r>
     </w:p>
     <w:p>
       <w:pPr>
         <w:numPr>
           <w:ilvl w:val="0"/>
-          <w:numId w:val="11"/>
+          <w:numId w:val="5"/>
         </w:numPr>
         <w:ind w:left="720" w:hanging="360"/>
         <w:rPr>
@@ -15945,14 +16333,14 @@
         <w:rPr>
           <w:rtl w:val="0"/>
         </w:rPr>
-        <w:t xml:space="preserve">създава курс;</w:t>
+        <w:t xml:space="preserve">Изтегляне на решението на студента от GitLab (може да се забави над 5-10 секунди);</w:t>
       </w:r>
     </w:p>
     <w:p>
       <w:pPr>
         <w:numPr>
           <w:ilvl w:val="0"/>
-          <w:numId w:val="11"/>
+          <w:numId w:val="5"/>
         </w:numPr>
         <w:ind w:left="720" w:hanging="360"/>
         <w:rPr>
@@ -15963,14 +16351,14 @@
         <w:rPr>
           <w:rtl w:val="0"/>
         </w:rPr>
-        <w:t xml:space="preserve">взима информация за курс;</w:t>
+        <w:t xml:space="preserve">Изтегляне на тестовете на учителя от GitLab (може да се забави над 5-10 секунди);</w:t>
       </w:r>
     </w:p>
     <w:p>
       <w:pPr>
         <w:numPr>
           <w:ilvl w:val="0"/>
-          <w:numId w:val="11"/>
+          <w:numId w:val="5"/>
         </w:numPr>
         <w:ind w:left="720" w:hanging="360"/>
         <w:rPr>
@@ -15981,14 +16369,14 @@
         <w:rPr>
           <w:rtl w:val="0"/>
         </w:rPr>
-        <w:t xml:space="preserve">взима информация за всички курсове, в които членува един потребител;</w:t>
+        <w:t xml:space="preserve">Компилиране на кода (зависи от размера на проекта, но може да се забави над 5 секунди при малки проекти);</w:t>
       </w:r>
     </w:p>
     <w:p>
       <w:pPr>
         <w:numPr>
           <w:ilvl w:val="0"/>
-          <w:numId w:val="11"/>
+          <w:numId w:val="5"/>
         </w:numPr>
         <w:ind w:left="720" w:hanging="360"/>
         <w:rPr>
@@ -15999,7 +16387,7 @@
         <w:rPr>
           <w:rtl w:val="0"/>
         </w:rPr>
-        <w:t xml:space="preserve">променя името и описанието на курс.</w:t>
+        <w:t xml:space="preserve">Изпълнение на тестовете, анализиране и форматиране на резултатите (също зависи от размера на проекта и може да отнеме над 5 секунди при малки проекти).</w:t>
       </w:r>
     </w:p>
     <w:p>
@@ -16011,101 +16399,69 @@
         <w:rPr>
           <w:rtl w:val="0"/>
         </w:rPr>
-        <w:t xml:space="preserve">Относно заданията, трябва да може да се:</w:t>
-      </w:r>
-    </w:p>
-    <w:p>
-      <w:pPr>
-        <w:numPr>
-          <w:ilvl w:val="0"/>
-          <w:numId w:val="4"/>
-        </w:numPr>
-        <w:ind w:left="720" w:hanging="360"/>
-        <w:rPr>
-          <w:u w:val="none"/>
-        </w:rPr>
-      </w:pPr>
-      <w:r>
-        <w:rPr>
-          <w:rtl w:val="0"/>
-        </w:rPr>
-        <w:t xml:space="preserve">създава задание;</w:t>
-      </w:r>
-    </w:p>
-    <w:p>
-      <w:pPr>
-        <w:numPr>
-          <w:ilvl w:val="0"/>
-          <w:numId w:val="4"/>
-        </w:numPr>
-        <w:ind w:left="720" w:hanging="360"/>
-        <w:rPr>
-          <w:u w:val="none"/>
-        </w:rPr>
-      </w:pPr>
-      <w:r>
-        <w:rPr>
-          <w:rtl w:val="0"/>
-        </w:rPr>
-        <w:t xml:space="preserve">взима информация за задание;</w:t>
-      </w:r>
-    </w:p>
-    <w:p>
-      <w:pPr>
-        <w:numPr>
-          <w:ilvl w:val="0"/>
-          <w:numId w:val="4"/>
-        </w:numPr>
-        <w:ind w:left="720" w:hanging="360"/>
-        <w:rPr>
-          <w:u w:val="none"/>
-        </w:rPr>
-      </w:pPr>
-      <w:r>
-        <w:rPr>
-          <w:rtl w:val="0"/>
-        </w:rPr>
-        <w:t xml:space="preserve">взима информация за всички задания в курс;</w:t>
-      </w:r>
-    </w:p>
-    <w:p>
-      <w:pPr>
-        <w:numPr>
-          <w:ilvl w:val="0"/>
-          <w:numId w:val="4"/>
-        </w:numPr>
-        <w:ind w:left="720" w:hanging="360"/>
-        <w:rPr>
-          <w:u w:val="none"/>
-        </w:rPr>
-      </w:pPr>
-      <w:r>
-        <w:rPr>
-          <w:rtl w:val="0"/>
-        </w:rPr>
-        <w:t xml:space="preserve">променя името и описанието на задание;</w:t>
-      </w:r>
-    </w:p>
-    <w:p>
-      <w:pPr>
-        <w:numPr>
-          <w:ilvl w:val="0"/>
-          <w:numId w:val="4"/>
-        </w:numPr>
-        <w:ind w:left="720" w:hanging="360"/>
-        <w:rPr>
-          <w:u w:val="none"/>
-        </w:rPr>
-      </w:pPr>
-      <w:r>
-        <w:rPr>
-          <w:rtl w:val="0"/>
-        </w:rPr>
-        <w:t xml:space="preserve">трие задание.</w:t>
-      </w:r>
-    </w:p>
-    <w:p>
-      <w:pPr>
+        <w:t xml:space="preserve">Тези минимални забавяния са при оптимални условия, когато няма трафик в системата. Това означава, че при натискане на бутона в уеб интерфейса, който започва този процес, потребителят ще вижда замръзнал екран, без никаква информация, няма да знае какво се случва на фона. След отваряне на страницата отново и отново на слуки, през произволен интервал от време, той рано или късно ще види резултат. Това не е приятно и желано потребителско изживяване. Решението на този проблем е всяка една от тези задачи (оценяване на решения)  да бъде асинхронен процес. Така ще може потребителя да види веднага резултат след натискане на бутона, че заявката му е приета, а информацията от самите тестове ще стане достъпна в по-късен етап. При разработването на този компонент отдаден за изпълнението на асинхронни задачи, ще бъде създадена група от работници. Работниците ще са известен краен брой и ще представляват броя задачи, които могат да се изпълняват едновременно. Ще има опашка от задачи, в която ще се слагат новите задачи, и от която ще се взимат задачи за изпълнение от работниците. Тя също ще е краен брой, за да предотврати пренатоварването на системата и заемане на прекалено много ресурси. При надхвърляне на тази бройка задачите директно ще бъдат отказани.</w:t>
+      </w:r>
+    </w:p>
+    <w:p>
+      <w:pPr>
+        <w:rPr/>
+      </w:pPr>
+      <w:r>
+        <w:rPr>
+          <w:rtl w:val="0"/>
+        </w:rPr>
+      </w:r>
+    </w:p>
+    <w:p>
+      <w:pPr>
+        <w:pStyle w:val="Heading2"/>
+        <w:rPr/>
+      </w:pPr>
+      <w:bookmarkStart w:colFirst="0" w:colLast="0" w:name="_eqb9ywbt0l7d" w:id="35"/>
+      <w:bookmarkEnd w:id="35"/>
+      <w:r>
+        <w:rPr>
+          <w:rtl w:val="0"/>
+        </w:rPr>
+        <w:t xml:space="preserve">Инсталиране на системата</w:t>
+      </w:r>
+    </w:p>
+    <w:p>
+      <w:pPr>
+        <w:rPr/>
+      </w:pPr>
+      <w:r>
+        <w:rPr>
+          <w:rtl w:val="0"/>
+        </w:rPr>
+        <w:t xml:space="preserve">Какво е Helm</w:t>
+      </w:r>
+    </w:p>
+    <w:p>
+      <w:pPr>
+        <w:rPr/>
+      </w:pPr>
+      <w:r>
+        <w:rPr>
+          <w:rtl w:val="0"/>
+        </w:rPr>
+        <w:t xml:space="preserve">Архитектурна диаграма</w:t>
+      </w:r>
+    </w:p>
+    <w:p>
+      <w:pPr>
+        <w:rPr/>
+      </w:pPr>
+      <w:r>
+        <w:rPr>
+          <w:rtl w:val="0"/>
+        </w:rPr>
+        <w:t xml:space="preserve">Какво е ingress, service, deployment, pod, configmap, secret и да опиша ресурсите - по-скоро за реализирането</w:t>
+      </w:r>
+    </w:p>
+    <w:p>
+      <w:pPr>
+        <w:spacing w:line="360" w:lineRule="auto"/>
         <w:ind w:left="0" w:firstLine="0"/>
         <w:rPr/>
       </w:pPr>
@@ -16113,253 +16469,14 @@
         <w:rPr>
           <w:rtl w:val="0"/>
         </w:rPr>
-        <w:t xml:space="preserve">Относно предаването на решенията, трябва да може да се:</w:t>
-      </w:r>
-    </w:p>
-    <w:p>
-      <w:pPr>
+      </w:r>
+    </w:p>
+    <w:p>
+      <w:pPr>
+        <w:pStyle w:val="Heading1"/>
         <w:numPr>
           <w:ilvl w:val="0"/>
           <w:numId w:val="10"/>
-        </w:numPr>
-        <w:ind w:left="720" w:hanging="360"/>
-        <w:rPr>
-          <w:u w:val="none"/>
-        </w:rPr>
-      </w:pPr>
-      <w:r>
-        <w:rPr>
-          <w:rtl w:val="0"/>
-        </w:rPr>
-        <w:t xml:space="preserve">предава решение;</w:t>
-      </w:r>
-    </w:p>
-    <w:p>
-      <w:pPr>
-        <w:numPr>
-          <w:ilvl w:val="0"/>
-          <w:numId w:val="10"/>
-        </w:numPr>
-        <w:ind w:left="720" w:hanging="360"/>
-        <w:rPr>
-          <w:u w:val="none"/>
-        </w:rPr>
-      </w:pPr>
-      <w:r>
-        <w:rPr>
-          <w:rtl w:val="0"/>
-        </w:rPr>
-        <w:t xml:space="preserve">взима информация за предадено решение;</w:t>
-      </w:r>
-    </w:p>
-    <w:p>
-      <w:pPr>
-        <w:numPr>
-          <w:ilvl w:val="0"/>
-          <w:numId w:val="10"/>
-        </w:numPr>
-        <w:ind w:left="720" w:hanging="360"/>
-        <w:rPr>
-          <w:u w:val="none"/>
-        </w:rPr>
-      </w:pPr>
-      <w:r>
-        <w:rPr>
-          <w:rtl w:val="0"/>
-        </w:rPr>
-        <w:t xml:space="preserve">взима информация за всички предадени решения за определено задание.</w:t>
-      </w:r>
-    </w:p>
-    <w:p>
-      <w:pPr>
-        <w:ind w:left="0" w:firstLine="0"/>
-        <w:rPr/>
-      </w:pPr>
-      <w:r>
-        <w:rPr>
-          <w:rtl w:val="0"/>
-        </w:rPr>
-        <w:t xml:space="preserve">Относно административните дейности, трябва да може да се:</w:t>
-      </w:r>
-    </w:p>
-    <w:p>
-      <w:pPr>
-        <w:numPr>
-          <w:ilvl w:val="0"/>
-          <w:numId w:val="12"/>
-        </w:numPr>
-        <w:ind w:left="720" w:hanging="360"/>
-        <w:rPr>
-          <w:u w:val="none"/>
-        </w:rPr>
-      </w:pPr>
-      <w:r>
-        <w:rPr>
-          <w:rtl w:val="0"/>
-        </w:rPr>
-        <w:t xml:space="preserve">влиза в системата;</w:t>
-      </w:r>
-    </w:p>
-    <w:p>
-      <w:pPr>
-        <w:numPr>
-          <w:ilvl w:val="0"/>
-          <w:numId w:val="12"/>
-        </w:numPr>
-        <w:ind w:left="720" w:hanging="360"/>
-        <w:rPr>
-          <w:u w:val="none"/>
-        </w:rPr>
-      </w:pPr>
-      <w:r>
-        <w:rPr>
-          <w:rtl w:val="0"/>
-        </w:rPr>
-        <w:t xml:space="preserve">излиза от системата;</w:t>
-      </w:r>
-    </w:p>
-    <w:p>
-      <w:pPr>
-        <w:numPr>
-          <w:ilvl w:val="0"/>
-          <w:numId w:val="12"/>
-        </w:numPr>
-        <w:ind w:left="720" w:hanging="360"/>
-        <w:rPr>
-          <w:u w:val="none"/>
-        </w:rPr>
-      </w:pPr>
-      <w:r>
-        <w:rPr>
-          <w:rtl w:val="0"/>
-        </w:rPr>
-        <w:t xml:space="preserve">взима информация за текущият удостоверен потребител;</w:t>
-      </w:r>
-    </w:p>
-    <w:p>
-      <w:pPr>
-        <w:numPr>
-          <w:ilvl w:val="0"/>
-          <w:numId w:val="12"/>
-        </w:numPr>
-        <w:ind w:left="720" w:hanging="360"/>
-        <w:rPr>
-          <w:u w:val="none"/>
-        </w:rPr>
-      </w:pPr>
-      <w:r>
-        <w:rPr>
-          <w:rtl w:val="0"/>
-        </w:rPr>
-        <w:t xml:space="preserve">дават админ права на ниво система;</w:t>
-      </w:r>
-    </w:p>
-    <w:p>
-      <w:pPr>
-        <w:numPr>
-          <w:ilvl w:val="0"/>
-          <w:numId w:val="12"/>
-        </w:numPr>
-        <w:ind w:left="720" w:hanging="360"/>
-        <w:rPr>
-          <w:u w:val="none"/>
-        </w:rPr>
-      </w:pPr>
-      <w:r>
-        <w:rPr>
-          <w:rtl w:val="0"/>
-        </w:rPr>
-        <w:t xml:space="preserve">дават асистентски права на ниво курс.</w:t>
-      </w:r>
-    </w:p>
-    <w:p>
-      <w:pPr>
-        <w:rPr/>
-      </w:pPr>
-      <w:r>
-        <w:rPr>
-          <w:rtl w:val="0"/>
-        </w:rPr>
-      </w:r>
-    </w:p>
-    <w:p>
-      <w:pPr>
-        <w:pStyle w:val="Heading2"/>
-        <w:rPr/>
-      </w:pPr>
-      <w:bookmarkStart w:colFirst="0" w:colLast="0" w:name="_lfxwc4l6g0pz" w:id="34"/>
-      <w:bookmarkEnd w:id="34"/>
-      <w:r>
-        <w:rPr>
-          <w:rtl w:val="0"/>
-        </w:rPr>
-        <w:t xml:space="preserve">Проектиране на компонент за изпълняване на тестове</w:t>
-      </w:r>
-    </w:p>
-    <w:p>
-      <w:pPr>
-        <w:rPr/>
-      </w:pPr>
-      <w:r>
-        <w:rPr>
-          <w:rtl w:val="0"/>
-        </w:rPr>
-      </w:r>
-    </w:p>
-    <w:p>
-      <w:pPr>
-        <w:pStyle w:val="Heading2"/>
-        <w:rPr/>
-      </w:pPr>
-      <w:bookmarkStart w:colFirst="0" w:colLast="0" w:name="_eqb9ywbt0l7d" w:id="35"/>
-      <w:bookmarkEnd w:id="35"/>
-      <w:r>
-        <w:rPr>
-          <w:rtl w:val="0"/>
-        </w:rPr>
-        <w:t xml:space="preserve">Инсталиране на системата</w:t>
-      </w:r>
-    </w:p>
-    <w:p>
-      <w:pPr>
-        <w:rPr/>
-      </w:pPr>
-      <w:r>
-        <w:rPr>
-          <w:rtl w:val="0"/>
-        </w:rPr>
-        <w:t xml:space="preserve">Helm</w:t>
-      </w:r>
-    </w:p>
-    <w:p>
-      <w:pPr>
-        <w:rPr/>
-      </w:pPr>
-      <w:r>
-        <w:rPr>
-          <w:rtl w:val="0"/>
-        </w:rPr>
-        <w:t xml:space="preserve">Архитектурна диаграма</w:t>
-      </w:r>
-    </w:p>
-    <w:p>
-      <w:pPr>
-        <w:spacing w:line="360" w:lineRule="auto"/>
-        <w:ind w:left="0" w:firstLine="0"/>
-        <w:rPr/>
-      </w:pPr>
-      <w:r>
-        <w:rPr>
-          <w:rtl w:val="0"/>
-        </w:rPr>
-      </w:r>
-    </w:p>
-    <w:p>
-      <w:pPr>
-        <w:pStyle w:val="Heading1"/>
-        <w:numPr>
-          <w:ilvl w:val="0"/>
-          <w:numId w:val="9"/>
         </w:numPr>
         <w:spacing w:line="360" w:lineRule="auto"/>
         <w:ind w:left="720" w:hanging="360"/>
@@ -16489,7 +16606,7 @@
         <w:pStyle w:val="Heading1"/>
         <w:numPr>
           <w:ilvl w:val="0"/>
-          <w:numId w:val="9"/>
+          <w:numId w:val="10"/>
         </w:numPr>
         <w:spacing w:line="360" w:lineRule="auto"/>
         <w:ind w:left="720" w:hanging="360"/>
@@ -16514,7 +16631,33 @@
         <w:rPr>
           <w:rtl w:val="0"/>
         </w:rPr>
-        <w:t xml:space="preserve">todo</w:t>
+        <w:t xml:space="preserve">Todo</w:t>
+      </w:r>
+    </w:p>
+    <w:p>
+      <w:pPr>
+        <w:spacing w:line="360" w:lineRule="auto"/>
+        <w:ind w:left="0" w:firstLine="0"/>
+        <w:rPr/>
+      </w:pPr>
+      <w:r>
+        <w:rPr>
+          <w:rtl w:val="0"/>
+        </w:rPr>
+        <w:t xml:space="preserve">Use apache benchmark to test rate limit</w:t>
+      </w:r>
+    </w:p>
+    <w:p>
+      <w:pPr>
+        <w:spacing w:line="360" w:lineRule="auto"/>
+        <w:ind w:left="0" w:firstLine="0"/>
+        <w:rPr/>
+      </w:pPr>
+      <w:r>
+        <w:rPr>
+          <w:rtl w:val="0"/>
+        </w:rPr>
+        <w:t xml:space="preserve">Spam jobs</w:t>
       </w:r>
     </w:p>
     <w:p>
@@ -16534,7 +16677,7 @@
         <w:pStyle w:val="Heading1"/>
         <w:numPr>
           <w:ilvl w:val="0"/>
-          <w:numId w:val="9"/>
+          <w:numId w:val="10"/>
         </w:numPr>
         <w:spacing w:line="360" w:lineRule="auto"/>
         <w:ind w:left="720" w:hanging="360"/>
@@ -18002,8 +18145,8 @@
   <w:abstractNum w:abstractNumId="5">
     <w:lvl w:ilvl="0">
       <w:start w:val="1"/>
-      <w:numFmt w:val="bullet"/>
-      <w:lvlText w:val="●"/>
+      <w:numFmt w:val="decimal"/>
+      <w:lvlText w:val="%1."/>
       <w:lvlJc w:val="left"/>
       <w:pPr>
         <w:ind w:left="720" w:hanging="360"/>
@@ -18014,8 +18157,8 @@
     </w:lvl>
     <w:lvl w:ilvl="1">
       <w:start w:val="1"/>
-      <w:numFmt w:val="bullet"/>
-      <w:lvlText w:val="○"/>
+      <w:numFmt w:val="lowerLetter"/>
+      <w:lvlText w:val="%2."/>
       <w:lvlJc w:val="left"/>
       <w:pPr>
         <w:ind w:left="1440" w:hanging="360"/>
@@ -18026,9 +18169,9 @@
     </w:lvl>
     <w:lvl w:ilvl="2">
       <w:start w:val="1"/>
-      <w:numFmt w:val="bullet"/>
-      <w:lvlText w:val="■"/>
-      <w:lvlJc w:val="left"/>
+      <w:numFmt w:val="lowerRoman"/>
+      <w:lvlText w:val="%3."/>
+      <w:lvlJc w:val="right"/>
       <w:pPr>
         <w:ind w:left="2160" w:hanging="360"/>
       </w:pPr>
@@ -18038,8 +18181,8 @@
     </w:lvl>
     <w:lvl w:ilvl="3">
       <w:start w:val="1"/>
-      <w:numFmt w:val="bullet"/>
-      <w:lvlText w:val="●"/>
+      <w:numFmt w:val="decimal"/>
+      <w:lvlText w:val="%4."/>
       <w:lvlJc w:val="left"/>
       <w:pPr>
         <w:ind w:left="2880" w:hanging="360"/>
@@ -18050,8 +18193,8 @@
     </w:lvl>
     <w:lvl w:ilvl="4">
       <w:start w:val="1"/>
-      <w:numFmt w:val="bullet"/>
-      <w:lvlText w:val="○"/>
+      <w:numFmt w:val="lowerLetter"/>
+      <w:lvlText w:val="%5."/>
       <w:lvlJc w:val="left"/>
       <w:pPr>
         <w:ind w:left="3600" w:hanging="360"/>
@@ -18062,9 +18205,9 @@
     </w:lvl>
     <w:lvl w:ilvl="5">
       <w:start w:val="1"/>
-      <w:numFmt w:val="bullet"/>
-      <w:lvlText w:val="■"/>
-      <w:lvlJc w:val="left"/>
+      <w:numFmt w:val="lowerRoman"/>
+      <w:lvlText w:val="%6."/>
+      <w:lvlJc w:val="right"/>
       <w:pPr>
         <w:ind w:left="4320" w:hanging="360"/>
       </w:pPr>
@@ -18074,8 +18217,8 @@
     </w:lvl>
     <w:lvl w:ilvl="6">
       <w:start w:val="1"/>
-      <w:numFmt w:val="bullet"/>
-      <w:lvlText w:val="●"/>
+      <w:numFmt w:val="decimal"/>
+      <w:lvlText w:val="%7."/>
       <w:lvlJc w:val="left"/>
       <w:pPr>
         <w:ind w:left="5040" w:hanging="360"/>
@@ -18086,8 +18229,8 @@
     </w:lvl>
     <w:lvl w:ilvl="7">
       <w:start w:val="1"/>
-      <w:numFmt w:val="bullet"/>
-      <w:lvlText w:val="○"/>
+      <w:numFmt w:val="lowerLetter"/>
+      <w:lvlText w:val="%8."/>
       <w:lvlJc w:val="left"/>
       <w:pPr>
         <w:ind w:left="5760" w:hanging="360"/>
@@ -18098,9 +18241,9 @@
     </w:lvl>
     <w:lvl w:ilvl="8">
       <w:start w:val="1"/>
-      <w:numFmt w:val="bullet"/>
-      <w:lvlText w:val="■"/>
-      <w:lvlJc w:val="left"/>
+      <w:numFmt w:val="lowerRoman"/>
+      <w:lvlText w:val="%9."/>
+      <w:lvlJc w:val="right"/>
       <w:pPr>
         <w:ind w:left="6480" w:hanging="360"/>
       </w:pPr>
@@ -18222,6 +18365,116 @@
   <w:abstractNum w:abstractNumId="7">
     <w:lvl w:ilvl="0">
       <w:start w:val="1"/>
+      <w:numFmt w:val="bullet"/>
+      <w:lvlText w:val="●"/>
+      <w:lvlJc w:val="left"/>
+      <w:pPr>
+        <w:ind w:left="720" w:hanging="360"/>
+      </w:pPr>
+      <w:rPr>
+        <w:u w:val="none"/>
+      </w:rPr>
+    </w:lvl>
+    <w:lvl w:ilvl="1">
+      <w:start w:val="1"/>
+      <w:numFmt w:val="bullet"/>
+      <w:lvlText w:val="○"/>
+      <w:lvlJc w:val="left"/>
+      <w:pPr>
+        <w:ind w:left="1440" w:hanging="360"/>
+      </w:pPr>
+      <w:rPr>
+        <w:u w:val="none"/>
+      </w:rPr>
+    </w:lvl>
+    <w:lvl w:ilvl="2">
+      <w:start w:val="1"/>
+      <w:numFmt w:val="bullet"/>
+      <w:lvlText w:val="■"/>
+      <w:lvlJc w:val="left"/>
+      <w:pPr>
+        <w:ind w:left="2160" w:hanging="360"/>
+      </w:pPr>
+      <w:rPr>
+        <w:u w:val="none"/>
+      </w:rPr>
+    </w:lvl>
+    <w:lvl w:ilvl="3">
+      <w:start w:val="1"/>
+      <w:numFmt w:val="bullet"/>
+      <w:lvlText w:val="●"/>
+      <w:lvlJc w:val="left"/>
+      <w:pPr>
+        <w:ind w:left="2880" w:hanging="360"/>
+      </w:pPr>
+      <w:rPr>
+        <w:u w:val="none"/>
+      </w:rPr>
+    </w:lvl>
+    <w:lvl w:ilvl="4">
+      <w:start w:val="1"/>
+      <w:numFmt w:val="bullet"/>
+      <w:lvlText w:val="○"/>
+      <w:lvlJc w:val="left"/>
+      <w:pPr>
+        <w:ind w:left="3600" w:hanging="360"/>
+      </w:pPr>
+      <w:rPr>
+        <w:u w:val="none"/>
+      </w:rPr>
+    </w:lvl>
+    <w:lvl w:ilvl="5">
+      <w:start w:val="1"/>
+      <w:numFmt w:val="bullet"/>
+      <w:lvlText w:val="■"/>
+      <w:lvlJc w:val="left"/>
+      <w:pPr>
+        <w:ind w:left="4320" w:hanging="360"/>
+      </w:pPr>
+      <w:rPr>
+        <w:u w:val="none"/>
+      </w:rPr>
+    </w:lvl>
+    <w:lvl w:ilvl="6">
+      <w:start w:val="1"/>
+      <w:numFmt w:val="bullet"/>
+      <w:lvlText w:val="●"/>
+      <w:lvlJc w:val="left"/>
+      <w:pPr>
+        <w:ind w:left="5040" w:hanging="360"/>
+      </w:pPr>
+      <w:rPr>
+        <w:u w:val="none"/>
+      </w:rPr>
+    </w:lvl>
+    <w:lvl w:ilvl="7">
+      <w:start w:val="1"/>
+      <w:numFmt w:val="bullet"/>
+      <w:lvlText w:val="○"/>
+      <w:lvlJc w:val="left"/>
+      <w:pPr>
+        <w:ind w:left="5760" w:hanging="360"/>
+      </w:pPr>
+      <w:rPr>
+        <w:u w:val="none"/>
+      </w:rPr>
+    </w:lvl>
+    <w:lvl w:ilvl="8">
+      <w:start w:val="1"/>
+      <w:numFmt w:val="bullet"/>
+      <w:lvlText w:val="■"/>
+      <w:lvlJc w:val="left"/>
+      <w:pPr>
+        <w:ind w:left="6480" w:hanging="360"/>
+      </w:pPr>
+      <w:rPr>
+        <w:u w:val="none"/>
+      </w:rPr>
+    </w:lvl>
+  </w:abstractNum>
+  <w:abstractNum w:abstractNumId="8">
+    <w:lvl w:ilvl="0">
+      <w:start w:val="1"/>
       <w:numFmt w:val="upperRoman"/>
       <w:lvlText w:val="%1."/>
       <w:lvlJc w:val="right"/>
@@ -18329,7 +18582,7 @@
       </w:rPr>
     </w:lvl>
   </w:abstractNum>
-  <w:abstractNum w:abstractNumId="8">
+  <w:abstractNum w:abstractNumId="9">
     <w:lvl w:ilvl="0">
       <w:start w:val="1"/>
       <w:numFmt w:val="bullet"/>
@@ -18439,7 +18692,7 @@
       </w:rPr>
     </w:lvl>
   </w:abstractNum>
-  <w:abstractNum w:abstractNumId="9">
+  <w:abstractNum w:abstractNumId="10">
     <w:lvl w:ilvl="0">
       <w:start w:val="1"/>
       <w:numFmt w:val="decimal"/>
@@ -18541,116 +18794,6 @@
       <w:numFmt w:val="decimal"/>
       <w:lvlText w:val="%1.%2.%3.%4.%5.%6.%7.%8.%9."/>
       <w:lvlJc w:val="right"/>
-      <w:pPr>
-        <w:ind w:left="6480" w:hanging="360"/>
-      </w:pPr>
-      <w:rPr>
-        <w:u w:val="none"/>
-      </w:rPr>
-    </w:lvl>
-  </w:abstractNum>
-  <w:abstractNum w:abstractNumId="10">
-    <w:lvl w:ilvl="0">
-      <w:start w:val="1"/>
-      <w:numFmt w:val="bullet"/>
-      <w:lvlText w:val="●"/>
-      <w:lvlJc w:val="left"/>
-      <w:pPr>
-        <w:ind w:left="720" w:hanging="360"/>
-      </w:pPr>
-      <w:rPr>
-        <w:u w:val="none"/>
-      </w:rPr>
-    </w:lvl>
-    <w:lvl w:ilvl="1">
-      <w:start w:val="1"/>
-      <w:numFmt w:val="bullet"/>
-      <w:lvlText w:val="○"/>
-      <w:lvlJc w:val="left"/>
-      <w:pPr>
-        <w:ind w:left="1440" w:hanging="360"/>
-      </w:pPr>
-      <w:rPr>
-        <w:u w:val="none"/>
-      </w:rPr>
-    </w:lvl>
-    <w:lvl w:ilvl="2">
-      <w:start w:val="1"/>
-      <w:numFmt w:val="bullet"/>
-      <w:lvlText w:val="■"/>
-      <w:lvlJc w:val="left"/>
-      <w:pPr>
-        <w:ind w:left="2160" w:hanging="360"/>
-      </w:pPr>
-      <w:rPr>
-        <w:u w:val="none"/>
-      </w:rPr>
-    </w:lvl>
-    <w:lvl w:ilvl="3">
-      <w:start w:val="1"/>
-      <w:numFmt w:val="bullet"/>
-      <w:lvlText w:val="●"/>
-      <w:lvlJc w:val="left"/>
-      <w:pPr>
-        <w:ind w:left="2880" w:hanging="360"/>
-      </w:pPr>
-      <w:rPr>
-        <w:u w:val="none"/>
-      </w:rPr>
-    </w:lvl>
-    <w:lvl w:ilvl="4">
-      <w:start w:val="1"/>
-      <w:numFmt w:val="bullet"/>
-      <w:lvlText w:val="○"/>
-      <w:lvlJc w:val="left"/>
-      <w:pPr>
-        <w:ind w:left="3600" w:hanging="360"/>
-      </w:pPr>
-      <w:rPr>
-        <w:u w:val="none"/>
-      </w:rPr>
-    </w:lvl>
-    <w:lvl w:ilvl="5">
-      <w:start w:val="1"/>
-      <w:numFmt w:val="bullet"/>
-      <w:lvlText w:val="■"/>
-      <w:lvlJc w:val="left"/>
-      <w:pPr>
-        <w:ind w:left="4320" w:hanging="360"/>
-      </w:pPr>
-      <w:rPr>
-        <w:u w:val="none"/>
-      </w:rPr>
-    </w:lvl>
-    <w:lvl w:ilvl="6">
-      <w:start w:val="1"/>
-      <w:numFmt w:val="bullet"/>
-      <w:lvlText w:val="●"/>
-      <w:lvlJc w:val="left"/>
-      <w:pPr>
-        <w:ind w:left="5040" w:hanging="360"/>
-      </w:pPr>
-      <w:rPr>
-        <w:u w:val="none"/>
-      </w:rPr>
-    </w:lvl>
-    <w:lvl w:ilvl="7">
-      <w:start w:val="1"/>
-      <w:numFmt w:val="bullet"/>
-      <w:lvlText w:val="○"/>
-      <w:lvlJc w:val="left"/>
-      <w:pPr>
-        <w:ind w:left="5760" w:hanging="360"/>
-      </w:pPr>
-      <w:rPr>
-        <w:u w:val="none"/>
-      </w:rPr>
-    </w:lvl>
-    <w:lvl w:ilvl="8">
-      <w:start w:val="1"/>
-      <w:numFmt w:val="bullet"/>
-      <w:lvlText w:val="■"/>
-      <w:lvlJc w:val="left"/>
       <w:pPr>
         <w:ind w:left="6480" w:hanging="360"/>
       </w:pPr>
@@ -18990,6 +19133,116 @@
     </w:lvl>
   </w:abstractNum>
   <w:abstractNum w:abstractNumId="14">
+    <w:lvl w:ilvl="0">
+      <w:start w:val="1"/>
+      <w:numFmt w:val="bullet"/>
+      <w:lvlText w:val="●"/>
+      <w:lvlJc w:val="left"/>
+      <w:pPr>
+        <w:ind w:left="720" w:hanging="360"/>
+      </w:pPr>
+      <w:rPr>
+        <w:u w:val="none"/>
+      </w:rPr>
+    </w:lvl>
+    <w:lvl w:ilvl="1">
+      <w:start w:val="1"/>
+      <w:numFmt w:val="bullet"/>
+      <w:lvlText w:val="○"/>
+      <w:lvlJc w:val="left"/>
+      <w:pPr>
+        <w:ind w:left="1440" w:hanging="360"/>
+      </w:pPr>
+      <w:rPr>
+        <w:u w:val="none"/>
+      </w:rPr>
+    </w:lvl>
+    <w:lvl w:ilvl="2">
+      <w:start w:val="1"/>
+      <w:numFmt w:val="bullet"/>
+      <w:lvlText w:val="■"/>
+      <w:lvlJc w:val="left"/>
+      <w:pPr>
+        <w:ind w:left="2160" w:hanging="360"/>
+      </w:pPr>
+      <w:rPr>
+        <w:u w:val="none"/>
+      </w:rPr>
+    </w:lvl>
+    <w:lvl w:ilvl="3">
+      <w:start w:val="1"/>
+      <w:numFmt w:val="bullet"/>
+      <w:lvlText w:val="●"/>
+      <w:lvlJc w:val="left"/>
+      <w:pPr>
+        <w:ind w:left="2880" w:hanging="360"/>
+      </w:pPr>
+      <w:rPr>
+        <w:u w:val="none"/>
+      </w:rPr>
+    </w:lvl>
+    <w:lvl w:ilvl="4">
+      <w:start w:val="1"/>
+      <w:numFmt w:val="bullet"/>
+      <w:lvlText w:val="○"/>
+      <w:lvlJc w:val="left"/>
+      <w:pPr>
+        <w:ind w:left="3600" w:hanging="360"/>
+      </w:pPr>
+      <w:rPr>
+        <w:u w:val="none"/>
+      </w:rPr>
+    </w:lvl>
+    <w:lvl w:ilvl="5">
+      <w:start w:val="1"/>
+      <w:numFmt w:val="bullet"/>
+      <w:lvlText w:val="■"/>
+      <w:lvlJc w:val="left"/>
+      <w:pPr>
+        <w:ind w:left="4320" w:hanging="360"/>
+      </w:pPr>
+      <w:rPr>
+        <w:u w:val="none"/>
+      </w:rPr>
+    </w:lvl>
+    <w:lvl w:ilvl="6">
+      <w:start w:val="1"/>
+      <w:numFmt w:val="bullet"/>
+      <w:lvlText w:val="●"/>
+      <w:lvlJc w:val="left"/>
+      <w:pPr>
+        <w:ind w:left="5040" w:hanging="360"/>
+      </w:pPr>
+      <w:rPr>
+        <w:u w:val="none"/>
+      </w:rPr>
+    </w:lvl>
+    <w:lvl w:ilvl="7">
+      <w:start w:val="1"/>
+      <w:numFmt w:val="bullet"/>
+      <w:lvlText w:val="○"/>
+      <w:lvlJc w:val="left"/>
+      <w:pPr>
+        <w:ind w:left="5760" w:hanging="360"/>
+      </w:pPr>
+      <w:rPr>
+        <w:u w:val="none"/>
+      </w:rPr>
+    </w:lvl>
+    <w:lvl w:ilvl="8">
+      <w:start w:val="1"/>
+      <w:numFmt w:val="bullet"/>
+      <w:lvlText w:val="■"/>
+      <w:lvlJc w:val="left"/>
+      <w:pPr>
+        <w:ind w:left="6480" w:hanging="360"/>
+      </w:pPr>
+      <w:rPr>
+        <w:u w:val="none"/>
+      </w:rPr>
+    </w:lvl>
+  </w:abstractNum>
+  <w:abstractNum w:abstractNumId="15">
     <w:lvl w:ilvl="0">
       <w:start w:val="1"/>
       <w:numFmt w:val="decimal"/>
@@ -19140,6 +19393,9 @@
   </w:num>
   <w:num w:numId="14">
     <w:abstractNumId w:val="14"/>
+  </w:num>
+  <w:num w:numId="15">
+    <w:abstractNumId w:val="15"/>
   </w:num>
 </w:numbering>
 </file>

</xml_diff>

<commit_message>
masters: installing the system
</commit_message>
<xml_diff>
--- a/docs/masters-thesis.docx
+++ b/docs/masters-thesis.docx
@@ -50,12 +50,12 @@
           <wp:inline distB="114300" distT="114300" distL="114300" distR="114300">
             <wp:extent cx="1309110" cy="1599307"/>
             <wp:effectExtent b="0" l="0" r="0" t="0"/>
-            <wp:docPr id="5" name="image1.jpg"/>
+            <wp:docPr id="6" name="image3.jpg"/>
             <a:graphic>
               <a:graphicData uri="http://schemas.openxmlformats.org/drawingml/2006/picture">
                 <pic:pic>
                   <pic:nvPicPr>
-                    <pic:cNvPr id="0" name="image1.jpg"/>
+                    <pic:cNvPr id="0" name="image3.jpg"/>
                     <pic:cNvPicPr preferRelativeResize="0"/>
                   </pic:nvPicPr>
                   <pic:blipFill>
@@ -642,7 +642,7 @@
               <w:vertAlign w:val="baseline"/>
               <w:rtl w:val="0"/>
             </w:rPr>
-            <w:t xml:space="preserve">4</w:t>
+            <w:t xml:space="preserve">5</w:t>
           </w:r>
           <w:r>
             <w:fldChar w:fldCharType="end"/>
@@ -730,7 +730,7 @@
               <w:vertAlign w:val="baseline"/>
               <w:rtl w:val="0"/>
             </w:rPr>
-            <w:t xml:space="preserve">4</w:t>
+            <w:t xml:space="preserve">6</w:t>
           </w:r>
           <w:r>
             <w:fldChar w:fldCharType="end"/>
@@ -818,7 +818,7 @@
               <w:vertAlign w:val="baseline"/>
               <w:rtl w:val="0"/>
             </w:rPr>
-            <w:t xml:space="preserve">5</w:t>
+            <w:t xml:space="preserve">6</w:t>
           </w:r>
           <w:r>
             <w:fldChar w:fldCharType="end"/>
@@ -906,7 +906,7 @@
               <w:vertAlign w:val="baseline"/>
               <w:rtl w:val="0"/>
             </w:rPr>
-            <w:t xml:space="preserve">5</w:t>
+            <w:t xml:space="preserve">6</w:t>
           </w:r>
           <w:r>
             <w:fldChar w:fldCharType="end"/>
@@ -994,7 +994,7 @@
               <w:vertAlign w:val="baseline"/>
               <w:rtl w:val="0"/>
             </w:rPr>
-            <w:t xml:space="preserve">6</w:t>
+            <w:t xml:space="preserve">7</w:t>
           </w:r>
           <w:r>
             <w:fldChar w:fldCharType="end"/>
@@ -1082,7 +1082,7 @@
               <w:vertAlign w:val="baseline"/>
               <w:rtl w:val="0"/>
             </w:rPr>
-            <w:t xml:space="preserve">6</w:t>
+            <w:t xml:space="preserve">7</w:t>
           </w:r>
           <w:r>
             <w:fldChar w:fldCharType="end"/>
@@ -1170,7 +1170,7 @@
               <w:vertAlign w:val="baseline"/>
               <w:rtl w:val="0"/>
             </w:rPr>
-            <w:t xml:space="preserve">6</w:t>
+            <w:t xml:space="preserve">7</w:t>
           </w:r>
           <w:r>
             <w:fldChar w:fldCharType="end"/>
@@ -1258,7 +1258,7 @@
               <w:vertAlign w:val="baseline"/>
               <w:rtl w:val="0"/>
             </w:rPr>
-            <w:t xml:space="preserve">8</w:t>
+            <w:t xml:space="preserve">9</w:t>
           </w:r>
           <w:r>
             <w:fldChar w:fldCharType="end"/>
@@ -1346,7 +1346,7 @@
               <w:vertAlign w:val="baseline"/>
               <w:rtl w:val="0"/>
             </w:rPr>
-            <w:t xml:space="preserve">8</w:t>
+            <w:t xml:space="preserve">10</w:t>
           </w:r>
           <w:r>
             <w:fldChar w:fldCharType="end"/>
@@ -1434,7 +1434,7 @@
               <w:vertAlign w:val="baseline"/>
               <w:rtl w:val="0"/>
             </w:rPr>
-            <w:t xml:space="preserve">10</w:t>
+            <w:t xml:space="preserve">11</w:t>
           </w:r>
           <w:r>
             <w:fldChar w:fldCharType="end"/>
@@ -1522,7 +1522,7 @@
               <w:vertAlign w:val="baseline"/>
               <w:rtl w:val="0"/>
             </w:rPr>
-            <w:t xml:space="preserve">12</w:t>
+            <w:t xml:space="preserve">13</w:t>
           </w:r>
           <w:r>
             <w:fldChar w:fldCharType="end"/>
@@ -1610,7 +1610,7 @@
               <w:vertAlign w:val="baseline"/>
               <w:rtl w:val="0"/>
             </w:rPr>
-            <w:t xml:space="preserve">13</w:t>
+            <w:t xml:space="preserve">14</w:t>
           </w:r>
           <w:r>
             <w:fldChar w:fldCharType="end"/>
@@ -1698,7 +1698,7 @@
               <w:vertAlign w:val="baseline"/>
               <w:rtl w:val="0"/>
             </w:rPr>
-            <w:t xml:space="preserve">14</w:t>
+            <w:t xml:space="preserve">16</w:t>
           </w:r>
           <w:r>
             <w:fldChar w:fldCharType="end"/>
@@ -1786,7 +1786,7 @@
               <w:vertAlign w:val="baseline"/>
               <w:rtl w:val="0"/>
             </w:rPr>
-            <w:t xml:space="preserve">16</w:t>
+            <w:t xml:space="preserve">18</w:t>
           </w:r>
           <w:r>
             <w:fldChar w:fldCharType="end"/>
@@ -1874,7 +1874,7 @@
               <w:vertAlign w:val="baseline"/>
               <w:rtl w:val="0"/>
             </w:rPr>
-            <w:t xml:space="preserve">17</w:t>
+            <w:t xml:space="preserve">18</w:t>
           </w:r>
           <w:r>
             <w:fldChar w:fldCharType="end"/>
@@ -1962,7 +1962,7 @@
               <w:vertAlign w:val="baseline"/>
               <w:rtl w:val="0"/>
             </w:rPr>
-            <w:t xml:space="preserve">18</w:t>
+            <w:t xml:space="preserve">20</w:t>
           </w:r>
           <w:r>
             <w:fldChar w:fldCharType="end"/>
@@ -2050,7 +2050,7 @@
               <w:vertAlign w:val="baseline"/>
               <w:rtl w:val="0"/>
             </w:rPr>
-            <w:t xml:space="preserve">20</w:t>
+            <w:t xml:space="preserve">21</w:t>
           </w:r>
           <w:r>
             <w:fldChar w:fldCharType="end"/>
@@ -2138,7 +2138,7 @@
               <w:vertAlign w:val="baseline"/>
               <w:rtl w:val="0"/>
             </w:rPr>
-            <w:t xml:space="preserve">22</w:t>
+            <w:t xml:space="preserve">23</w:t>
           </w:r>
           <w:r>
             <w:fldChar w:fldCharType="end"/>
@@ -2226,7 +2226,7 @@
               <w:vertAlign w:val="baseline"/>
               <w:rtl w:val="0"/>
             </w:rPr>
-            <w:t xml:space="preserve">23</w:t>
+            <w:t xml:space="preserve">24</w:t>
           </w:r>
           <w:r>
             <w:fldChar w:fldCharType="end"/>
@@ -2314,7 +2314,7 @@
               <w:vertAlign w:val="baseline"/>
               <w:rtl w:val="0"/>
             </w:rPr>
-            <w:t xml:space="preserve">23</w:t>
+            <w:t xml:space="preserve">24</w:t>
           </w:r>
           <w:r>
             <w:fldChar w:fldCharType="end"/>
@@ -2402,7 +2402,7 @@
               <w:vertAlign w:val="baseline"/>
               <w:rtl w:val="0"/>
             </w:rPr>
-            <w:t xml:space="preserve">25</w:t>
+            <w:t xml:space="preserve">26</w:t>
           </w:r>
           <w:r>
             <w:fldChar w:fldCharType="end"/>
@@ -2490,7 +2490,7 @@
               <w:vertAlign w:val="baseline"/>
               <w:rtl w:val="0"/>
             </w:rPr>
-            <w:t xml:space="preserve">27</w:t>
+            <w:t xml:space="preserve">28</w:t>
           </w:r>
           <w:r>
             <w:fldChar w:fldCharType="end"/>
@@ -2578,7 +2578,7 @@
               <w:vertAlign w:val="baseline"/>
               <w:rtl w:val="0"/>
             </w:rPr>
-            <w:t xml:space="preserve">27</w:t>
+            <w:t xml:space="preserve">28</w:t>
           </w:r>
           <w:r>
             <w:fldChar w:fldCharType="end"/>
@@ -2666,7 +2666,7 @@
               <w:vertAlign w:val="baseline"/>
               <w:rtl w:val="0"/>
             </w:rPr>
-            <w:t xml:space="preserve">27</w:t>
+            <w:t xml:space="preserve">28</w:t>
           </w:r>
           <w:r>
             <w:fldChar w:fldCharType="end"/>
@@ -2754,7 +2754,7 @@
               <w:vertAlign w:val="baseline"/>
               <w:rtl w:val="0"/>
             </w:rPr>
-            <w:t xml:space="preserve">28</w:t>
+            <w:t xml:space="preserve">29</w:t>
           </w:r>
           <w:r>
             <w:fldChar w:fldCharType="end"/>
@@ -2772,11 +2772,34 @@
             </w:tabs>
             <w:spacing w:before="60" w:line="240" w:lineRule="auto"/>
             <w:ind w:left="720" w:firstLine="0"/>
-            <w:rPr/>
+            <w:rPr>
+              <w:rFonts w:ascii="Arial" w:cs="Arial" w:eastAsia="Arial" w:hAnsi="Arial"/>
+              <w:b w:val="0"/>
+              <w:i w:val="0"/>
+              <w:smallCaps w:val="0"/>
+              <w:strike w:val="0"/>
+              <w:color w:val="000000"/>
+              <w:sz w:val="24"/>
+              <w:szCs w:val="24"/>
+              <w:u w:val="none"/>
+              <w:shd w:fill="auto" w:val="clear"/>
+              <w:vertAlign w:val="baseline"/>
+            </w:rPr>
           </w:pPr>
           <w:hyperlink w:anchor="_5a1ozghflweo">
             <w:r>
               <w:rPr>
+                <w:rFonts w:ascii="Arial" w:cs="Arial" w:eastAsia="Arial" w:hAnsi="Arial"/>
+                <w:b w:val="0"/>
+                <w:i w:val="0"/>
+                <w:smallCaps w:val="0"/>
+                <w:strike w:val="0"/>
+                <w:color w:val="000000"/>
+                <w:sz w:val="24"/>
+                <w:szCs w:val="24"/>
+                <w:u w:val="none"/>
+                <w:shd w:fill="auto" w:val="clear"/>
+                <w:vertAlign w:val="baseline"/>
                 <w:rtl w:val="0"/>
               </w:rPr>
               <w:t xml:space="preserve">Какво е Kubernetes?</w:t>
@@ -2784,6 +2807,17 @@
           </w:hyperlink>
           <w:r>
             <w:rPr>
+              <w:rFonts w:ascii="Arial" w:cs="Arial" w:eastAsia="Arial" w:hAnsi="Arial"/>
+              <w:b w:val="0"/>
+              <w:i w:val="0"/>
+              <w:smallCaps w:val="0"/>
+              <w:strike w:val="0"/>
+              <w:color w:val="000000"/>
+              <w:sz w:val="24"/>
+              <w:szCs w:val="24"/>
+              <w:u w:val="none"/>
+              <w:shd w:fill="auto" w:val="clear"/>
+              <w:vertAlign w:val="baseline"/>
               <w:rtl w:val="0"/>
             </w:rPr>
             <w:tab/>
@@ -2795,9 +2829,20 @@
           </w:r>
           <w:r>
             <w:rPr>
+              <w:rFonts w:ascii="Arial" w:cs="Arial" w:eastAsia="Arial" w:hAnsi="Arial"/>
+              <w:b w:val="0"/>
+              <w:i w:val="0"/>
+              <w:smallCaps w:val="0"/>
+              <w:strike w:val="0"/>
+              <w:color w:val="000000"/>
+              <w:sz w:val="24"/>
+              <w:szCs w:val="24"/>
+              <w:u w:val="none"/>
+              <w:shd w:fill="auto" w:val="clear"/>
+              <w:vertAlign w:val="baseline"/>
               <w:rtl w:val="0"/>
             </w:rPr>
-            <w:t xml:space="preserve">28</w:t>
+            <w:t xml:space="preserve">29</w:t>
           </w:r>
           <w:r>
             <w:fldChar w:fldCharType="end"/>
@@ -2815,11 +2860,34 @@
             </w:tabs>
             <w:spacing w:before="60" w:line="240" w:lineRule="auto"/>
             <w:ind w:left="720" w:firstLine="0"/>
-            <w:rPr/>
+            <w:rPr>
+              <w:rFonts w:ascii="Arial" w:cs="Arial" w:eastAsia="Arial" w:hAnsi="Arial"/>
+              <w:b w:val="0"/>
+              <w:i w:val="0"/>
+              <w:smallCaps w:val="0"/>
+              <w:strike w:val="0"/>
+              <w:color w:val="000000"/>
+              <w:sz w:val="24"/>
+              <w:szCs w:val="24"/>
+              <w:u w:val="none"/>
+              <w:shd w:fill="auto" w:val="clear"/>
+              <w:vertAlign w:val="baseline"/>
+            </w:rPr>
           </w:pPr>
           <w:hyperlink w:anchor="_c9ed3axepd13">
             <w:r>
               <w:rPr>
+                <w:rFonts w:ascii="Arial" w:cs="Arial" w:eastAsia="Arial" w:hAnsi="Arial"/>
+                <w:b w:val="0"/>
+                <w:i w:val="0"/>
+                <w:smallCaps w:val="0"/>
+                <w:strike w:val="0"/>
+                <w:color w:val="000000"/>
+                <w:sz w:val="24"/>
+                <w:szCs w:val="24"/>
+                <w:u w:val="none"/>
+                <w:shd w:fill="auto" w:val="clear"/>
+                <w:vertAlign w:val="baseline"/>
                 <w:rtl w:val="0"/>
               </w:rPr>
               <w:t xml:space="preserve">Основни характериситки</w:t>
@@ -2827,6 +2895,17 @@
           </w:hyperlink>
           <w:r>
             <w:rPr>
+              <w:rFonts w:ascii="Arial" w:cs="Arial" w:eastAsia="Arial" w:hAnsi="Arial"/>
+              <w:b w:val="0"/>
+              <w:i w:val="0"/>
+              <w:smallCaps w:val="0"/>
+              <w:strike w:val="0"/>
+              <w:color w:val="000000"/>
+              <w:sz w:val="24"/>
+              <w:szCs w:val="24"/>
+              <w:u w:val="none"/>
+              <w:shd w:fill="auto" w:val="clear"/>
+              <w:vertAlign w:val="baseline"/>
               <w:rtl w:val="0"/>
             </w:rPr>
             <w:tab/>
@@ -2838,9 +2917,20 @@
           </w:r>
           <w:r>
             <w:rPr>
+              <w:rFonts w:ascii="Arial" w:cs="Arial" w:eastAsia="Arial" w:hAnsi="Arial"/>
+              <w:b w:val="0"/>
+              <w:i w:val="0"/>
+              <w:smallCaps w:val="0"/>
+              <w:strike w:val="0"/>
+              <w:color w:val="000000"/>
+              <w:sz w:val="24"/>
+              <w:szCs w:val="24"/>
+              <w:u w:val="none"/>
+              <w:shd w:fill="auto" w:val="clear"/>
+              <w:vertAlign w:val="baseline"/>
               <w:rtl w:val="0"/>
             </w:rPr>
-            <w:t xml:space="preserve">29</w:t>
+            <w:t xml:space="preserve">30</w:t>
           </w:r>
           <w:r>
             <w:fldChar w:fldCharType="end"/>
@@ -2928,7 +3018,7 @@
               <w:vertAlign w:val="baseline"/>
               <w:rtl w:val="0"/>
             </w:rPr>
-            <w:t xml:space="preserve">30</w:t>
+            <w:t xml:space="preserve">32</w:t>
           </w:r>
           <w:r>
             <w:fldChar w:fldCharType="end"/>
@@ -3016,7 +3106,7 @@
               <w:vertAlign w:val="baseline"/>
               <w:rtl w:val="0"/>
             </w:rPr>
-            <w:t xml:space="preserve">31</w:t>
+            <w:t xml:space="preserve">36</w:t>
           </w:r>
           <w:r>
             <w:fldChar w:fldCharType="end"/>
@@ -3048,7 +3138,7 @@
               <w:vertAlign w:val="baseline"/>
             </w:rPr>
           </w:pPr>
-          <w:hyperlink w:anchor="_4yzxu24ymyut">
+          <w:hyperlink w:anchor="_vesd3ddeeiul">
             <w:r>
               <w:rPr>
                 <w:rFonts w:ascii="Arial" w:cs="Arial" w:eastAsia="Arial" w:hAnsi="Arial"/>
@@ -3086,7 +3176,7 @@
           </w:r>
           <w:r>
             <w:fldChar w:fldCharType="begin"/>
-            <w:instrText xml:space="preserve"> PAGEREF _4yzxu24ymyut \h </w:instrText>
+            <w:instrText xml:space="preserve"> PAGEREF _vesd3ddeeiul \h </w:instrText>
             <w:fldChar w:fldCharType="separate"/>
           </w:r>
           <w:r>
@@ -3104,7 +3194,7 @@
               <w:vertAlign w:val="baseline"/>
               <w:rtl w:val="0"/>
             </w:rPr>
-            <w:t xml:space="preserve">31</w:t>
+            <w:t xml:space="preserve">37</w:t>
           </w:r>
           <w:r>
             <w:fldChar w:fldCharType="end"/>
@@ -3192,7 +3282,7 @@
               <w:vertAlign w:val="baseline"/>
               <w:rtl w:val="0"/>
             </w:rPr>
-            <w:t xml:space="preserve">31</w:t>
+            <w:t xml:space="preserve">40</w:t>
           </w:r>
           <w:r>
             <w:fldChar w:fldCharType="end"/>
@@ -3280,7 +3370,7 @@
               <w:vertAlign w:val="baseline"/>
               <w:rtl w:val="0"/>
             </w:rPr>
-            <w:t xml:space="preserve">31</w:t>
+            <w:t xml:space="preserve">41</w:t>
           </w:r>
           <w:r>
             <w:fldChar w:fldCharType="end"/>
@@ -3368,7 +3458,7 @@
               <w:vertAlign w:val="baseline"/>
               <w:rtl w:val="0"/>
             </w:rPr>
-            <w:t xml:space="preserve">31</w:t>
+            <w:t xml:space="preserve">44</w:t>
           </w:r>
           <w:r>
             <w:fldChar w:fldCharType="end"/>
@@ -3456,7 +3546,7 @@
               <w:vertAlign w:val="baseline"/>
               <w:rtl w:val="0"/>
             </w:rPr>
-            <w:t xml:space="preserve">32</w:t>
+            <w:t xml:space="preserve">44</w:t>
           </w:r>
           <w:r>
             <w:fldChar w:fldCharType="end"/>
@@ -3544,7 +3634,7 @@
               <w:vertAlign w:val="baseline"/>
               <w:rtl w:val="0"/>
             </w:rPr>
-            <w:t xml:space="preserve">32</w:t>
+            <w:t xml:space="preserve">44</w:t>
           </w:r>
           <w:r>
             <w:fldChar w:fldCharType="end"/>
@@ -3632,7 +3722,7 @@
               <w:vertAlign w:val="baseline"/>
               <w:rtl w:val="0"/>
             </w:rPr>
-            <w:t xml:space="preserve">32</w:t>
+            <w:t xml:space="preserve">44</w:t>
           </w:r>
           <w:r>
             <w:fldChar w:fldCharType="end"/>
@@ -3720,7 +3810,7 @@
               <w:vertAlign w:val="baseline"/>
               <w:rtl w:val="0"/>
             </w:rPr>
-            <w:t xml:space="preserve">32</w:t>
+            <w:t xml:space="preserve">44</w:t>
           </w:r>
           <w:r>
             <w:fldChar w:fldCharType="end"/>
@@ -3808,7 +3898,7 @@
               <w:vertAlign w:val="baseline"/>
               <w:rtl w:val="0"/>
             </w:rPr>
-            <w:t xml:space="preserve">32</w:t>
+            <w:t xml:space="preserve">44</w:t>
           </w:r>
           <w:r>
             <w:fldChar w:fldCharType="end"/>
@@ -3896,7 +3986,7 @@
               <w:vertAlign w:val="baseline"/>
               <w:rtl w:val="0"/>
             </w:rPr>
-            <w:t xml:space="preserve">32</w:t>
+            <w:t xml:space="preserve">45</w:t>
           </w:r>
           <w:r>
             <w:fldChar w:fldCharType="end"/>
@@ -3984,7 +4074,7 @@
               <w:vertAlign w:val="baseline"/>
               <w:rtl w:val="0"/>
             </w:rPr>
-            <w:t xml:space="preserve">32</w:t>
+            <w:t xml:space="preserve">45</w:t>
           </w:r>
           <w:r>
             <w:fldChar w:fldCharType="end"/>
@@ -4072,7 +4162,7 @@
               <w:vertAlign w:val="baseline"/>
               <w:rtl w:val="0"/>
             </w:rPr>
-            <w:t xml:space="preserve">32</w:t>
+            <w:t xml:space="preserve">45</w:t>
           </w:r>
           <w:r>
             <w:fldChar w:fldCharType="end"/>
@@ -4160,7 +4250,7 @@
               <w:vertAlign w:val="baseline"/>
               <w:rtl w:val="0"/>
             </w:rPr>
-            <w:t xml:space="preserve">33</w:t>
+            <w:t xml:space="preserve">45</w:t>
           </w:r>
           <w:r>
             <w:fldChar w:fldCharType="end"/>
@@ -4248,7 +4338,7 @@
               <w:vertAlign w:val="baseline"/>
               <w:rtl w:val="0"/>
             </w:rPr>
-            <w:t xml:space="preserve">33</w:t>
+            <w:t xml:space="preserve">45</w:t>
           </w:r>
           <w:r>
             <w:fldChar w:fldCharType="end"/>
@@ -4271,7 +4361,7 @@
         <w:ind w:left="0" w:firstLine="0"/>
         <w:rPr/>
       </w:pPr>
-      <w:bookmarkStart w:colFirst="0" w:colLast="0" w:name="_33mcpya5h8m3" w:id="0"/>
+      <w:bookmarkStart w:colFirst="0" w:colLast="0" w:name="_q6otz9kukcro" w:id="0"/>
       <w:bookmarkEnd w:id="0"/>
       <w:r>
         <w:rPr>
@@ -5319,6 +5409,17 @@
           <w:rtl w:val="0"/>
         </w:rPr>
         <w:t xml:space="preserve">Фигура 1 - Диаграма на базата от данни</w:t>
+      </w:r>
+    </w:p>
+    <w:p>
+      <w:pPr>
+        <w:rPr/>
+      </w:pPr>
+      <w:r>
+        <w:rPr>
+          <w:rtl w:val="0"/>
+        </w:rPr>
+        <w:t xml:space="preserve">Фигура 2 - Диаграма на Kubernetes архитектурата</w:t>
       </w:r>
     </w:p>
     <w:p>
@@ -12762,12 +12863,12 @@
               <wp:inline distB="114300" distT="114300" distL="114300" distR="114300">
                 <wp:extent cx="182880" cy="182880"/>
                 <wp:effectExtent b="0" l="0" r="0" t="0"/>
-                <wp:docPr id="2" name="image4.png"/>
+                <wp:docPr id="2" name="image5.png"/>
                 <a:graphic>
                   <a:graphicData uri="http://schemas.openxmlformats.org/drawingml/2006/picture">
                     <pic:pic>
                       <pic:nvPicPr>
-                        <pic:cNvPr id="0" name="image4.png"/>
+                        <pic:cNvPr id="0" name="image5.png"/>
                         <pic:cNvPicPr preferRelativeResize="0"/>
                       </pic:nvPicPr>
                       <pic:blipFill>
@@ -12867,12 +12968,12 @@
               <wp:inline distB="114300" distT="114300" distL="114300" distR="114300">
                 <wp:extent cx="182880" cy="182880"/>
                 <wp:effectExtent b="0" l="0" r="0" t="0"/>
-                <wp:docPr id="1" name="image3.png"/>
+                <wp:docPr id="1" name="image4.png"/>
                 <a:graphic>
                   <a:graphicData uri="http://schemas.openxmlformats.org/drawingml/2006/picture">
                     <pic:pic>
                       <pic:nvPicPr>
-                        <pic:cNvPr id="0" name="image3.png"/>
+                        <pic:cNvPr id="0" name="image4.png"/>
                         <pic:cNvPicPr preferRelativeResize="0"/>
                       </pic:nvPicPr>
                       <pic:blipFill>
@@ -12973,12 +13074,12 @@
               <wp:inline distB="114300" distT="114300" distL="114300" distR="114300">
                 <wp:extent cx="182880" cy="182880"/>
                 <wp:effectExtent b="0" l="0" r="0" t="0"/>
-                <wp:docPr id="3" name="image5.png"/>
+                <wp:docPr id="3" name="image6.png"/>
                 <a:graphic>
                   <a:graphicData uri="http://schemas.openxmlformats.org/drawingml/2006/picture">
                     <pic:pic>
                       <pic:nvPicPr>
-                        <pic:cNvPr id="0" name="image5.png"/>
+                        <pic:cNvPr id="0" name="image6.png"/>
                         <pic:cNvPicPr preferRelativeResize="0"/>
                       </pic:nvPicPr>
                       <pic:blipFill>
@@ -15381,12 +15482,12 @@
           <wp:inline distB="114300" distT="114300" distL="114300" distR="114300">
             <wp:extent cx="5731200" cy="3378200"/>
             <wp:effectExtent b="0" l="0" r="0" t="0"/>
-            <wp:docPr id="4" name="image2.png"/>
+            <wp:docPr id="5" name="image1.png"/>
             <a:graphic>
               <a:graphicData uri="http://schemas.openxmlformats.org/drawingml/2006/picture">
                 <pic:pic>
                   <pic:nvPicPr>
-                    <pic:cNvPr id="0" name="image2.png"/>
+                    <pic:cNvPr id="0" name="image1.png"/>
                     <pic:cNvPicPr preferRelativeResize="0"/>
                   </pic:nvPicPr>
                   <pic:blipFill>
@@ -15849,7 +15950,7 @@
         <w:rPr>
           <w:rtl w:val="0"/>
         </w:rPr>
-        <w:t xml:space="preserve">При комуникация с REST интерфейс, всяка заявка се праща на определен адрес, който включва параметър в пътя, показващ желания ресурс. Има различни видове заявки според HTTP глагола - GET заявката служи за вземане на информация за определен ресурс, POST - за създаване, DELETE - за триене и други. В отговора на всяка заявка се включва и код на статуса, който лесно може да покаже дали е била успешна или е възникнала някаква грешка и по-конкретно какъв е бил проблемът - примерно несъществуващ ресурс, забавяне в сървъра и още много. Много важна характеристика на такъв тип уеб услуги е, че те не пазят състояние за заявките. Един потребител изпраща отделните заявки и те нямат никаква връзка една с друга.</w:t>
+        <w:t xml:space="preserve">При комуникация с REST интерфейс, всяка заявка се праща на определен адрес, който включва параметър в пътя, показващ желания ресурс. Има различни видове заявки според HTTP метода - GET заявката служи за вземане на информация за определен ресурс, POST - за създаване, DELETE - за триене и други. В отговора на всяка заявка се включва и код на статуса, който лесно може да покаже дали е била успешна или е възникнала някаква грешка и по-конкретно какъв е бил проблемът - примерно несъществуващ ресурс, забавяне в сървъра и още много. Много важна характеристика на такъв тип уеб услуги е, че те не пазят състояние за заявките. Един потребител изпраща отделните заявки и те нямат никаква връзка една с друга.</w:t>
       </w:r>
     </w:p>
     <w:p>
@@ -16434,29 +16535,181 @@
         <w:rPr>
           <w:rtl w:val="0"/>
         </w:rPr>
-        <w:t xml:space="preserve">Какво е Helm</w:t>
-      </w:r>
-    </w:p>
-    <w:p>
-      <w:pPr>
-        <w:rPr/>
-      </w:pPr>
-      <w:r>
-        <w:rPr>
-          <w:rtl w:val="0"/>
-        </w:rPr>
-        <w:t xml:space="preserve">Архитектурна диаграма</w:t>
-      </w:r>
-    </w:p>
-    <w:p>
-      <w:pPr>
-        <w:rPr/>
-      </w:pPr>
-      <w:r>
-        <w:rPr>
-          <w:rtl w:val="0"/>
-        </w:rPr>
-        <w:t xml:space="preserve">Какво е ingress, service, deployment, pod, configmap, secret и да опиша ресурсите - по-скоро за реализирането</w:t>
+        <w:t xml:space="preserve">Системата за управление на курсове и оценяване на студентски решения е насочена както към индивидуални учители, водещи курсове с не повече от 30 ученика, така и към преподаватели обучаващи в университет или дори едновременно за всички преподаватели от даден университет. Оптималният начин за използване на системата, нейното инсталиране и настройване варира от ситуацията.</w:t>
+      </w:r>
+    </w:p>
+    <w:p>
+      <w:pPr>
+        <w:rPr/>
+      </w:pPr>
+      <w:r>
+        <w:rPr>
+          <w:rtl w:val="0"/>
+        </w:rPr>
+        <w:t xml:space="preserve">За самостоятелния учител, водещ малък курс, най-лесно би била формата на софтуер като услуга, притежаващ определени щедри ограничения, предотвратяващи пренатоварване и срив на приложението. Така той няма да има нужда да мисли за инсталирането, конфигурирането на системата и още други административни дейности. Той и неговите студенти ще могат бързо и лесно да започнат да я употребяват, заемайки много малко ресурси от цялостната система.</w:t>
+      </w:r>
+    </w:p>
+    <w:p>
+      <w:pPr>
+        <w:rPr/>
+      </w:pPr>
+      <w:r>
+        <w:rPr>
+          <w:rtl w:val="0"/>
+        </w:rPr>
+        <w:t xml:space="preserve">За лектори в университети, по-подходящо може да е програмата да върви на собствен хардуер. В този случай ще е нужен системен администратор, грижещ се за висока наличност на системата. От друга страна, по този начин приложението ще частно и изолирано специално за членовете на курса или университета, за който е предвидено. Така използваните ресурсите ще са напълно независими от алтернативната уеб услуга, а единствените ограничения, които ще съществуват тук, ще зависят изцяло от администратора на системата.</w:t>
+      </w:r>
+    </w:p>
+    <w:p>
+      <w:pPr>
+        <w:rPr/>
+      </w:pPr>
+      <w:r>
+        <w:rPr>
+          <w:rtl w:val="0"/>
+        </w:rPr>
+      </w:r>
+    </w:p>
+    <w:p>
+      <w:pPr>
+        <w:rPr/>
+      </w:pPr>
+      <w:r>
+        <w:rPr>
+          <w:rtl w:val="0"/>
+        </w:rPr>
+        <w:t xml:space="preserve">Тези модели са вдъхновени напълно от начините, по които се предлага цялостният продукт GitLab. При него също има безплатна уеб услуга с ограничения - gitlab.com, и отново безплатна програма, която всеки може да инсталира на собствен хардуер, включваща абсолютно всички функционалности.</w:t>
+      </w:r>
+    </w:p>
+    <w:p>
+      <w:pPr>
+        <w:rPr/>
+      </w:pPr>
+      <w:r>
+        <w:rPr>
+          <w:rtl w:val="0"/>
+        </w:rPr>
+      </w:r>
+    </w:p>
+    <w:p>
+      <w:pPr>
+        <w:rPr/>
+      </w:pPr>
+      <w:r>
+        <w:rPr>
+          <w:rtl w:val="0"/>
+        </w:rPr>
+        <w:t xml:space="preserve">Нужен е подходящ начин за лесна инсталация с възможност за лесно подаване на конфигурация. Проектирано е системата да върви в Docker контейнери, които да бъдат оркестрирани с Kubernetes. Най-малката градивна единица в Kubernetes се нарича Pod. Тя може да съдържа един или повече контейнери като в случая, всеки един от компонентите на системата ще е в отделен Pod. Тези Pod-ове се менажират от други ресурси наречени Deployment, в които се конфигурират различни черти, включително колко реплики да се създават. Тези Deployment-и без допълнителни настройки, не са достъпни до никого освен до другите ресурси в частната мрежа на Kubernetes. За да се изложат на външния свят са нужни Service-и - друг вид ресурси. В допълнение, всеки компонент от системата - уеб интерфейса, сървъра, изпълнителя на задачи и базата от данни се нуждаят от начин за конфигуриране. Това става с ресурсите Secret, използващ се за чувствителни данни, и ConfigMap - за всички останали конфигурации. Има и други ресурси, настройващи мрежовата комуникация с всеки компонент. Всеки един ресурс се създава с един шаблонен файл в .yaml формат. При наличието на 4 компонента и по над 5 различни конфигурационни ресурси за всеки от тях, това става трудно за управление. Трябва някакъв начин, по който всички настройки да са групирани, лесни за промяна и инсталиране. Точно за тази цел е направен и инструментът Helm.</w:t>
+      </w:r>
+    </w:p>
+    <w:p>
+      <w:pPr>
+        <w:rPr/>
+      </w:pPr>
+      <w:r>
+        <w:rPr>
+          <w:rtl w:val="0"/>
+        </w:rPr>
+      </w:r>
+    </w:p>
+    <w:p>
+      <w:pPr>
+        <w:rPr/>
+      </w:pPr>
+      <w:r>
+        <w:rPr>
+          <w:rtl w:val="0"/>
+        </w:rPr>
+        <w:t xml:space="preserve">Според авторите, Helm помага за управлението на Kubernetes приложения чрез пакетирането им в Helm диаграми, които помагат в дефинирането, инсталирането и актуализирането. Характерно за тях е лекотата на промяната на версията, споделянето и публикуването ~(Helm Authors). Всички от тези качества за нужни за системата и нейното лесно доставяне едновременно като уеб услуга и като лесна за инсталиране програма на хардуера на клиентите.</w:t>
+      </w:r>
+    </w:p>
+    <w:p>
+      <w:pPr>
+        <w:rPr/>
+      </w:pPr>
+      <w:r>
+        <w:rPr>
+          <w:rtl w:val="0"/>
+        </w:rPr>
+      </w:r>
+    </w:p>
+    <w:p>
+      <w:pPr>
+        <w:jc w:val="center"/>
+        <w:rPr/>
+      </w:pPr>
+      <w:r>
+        <w:rPr/>
+        <w:drawing>
+          <wp:inline distB="114300" distT="114300" distL="114300" distR="114300">
+            <wp:extent cx="5731200" cy="5308600"/>
+            <wp:effectExtent b="0" l="0" r="0" t="0"/>
+            <wp:docPr id="4" name="image2.png"/>
+            <a:graphic>
+              <a:graphicData uri="http://schemas.openxmlformats.org/drawingml/2006/picture">
+                <pic:pic>
+                  <pic:nvPicPr>
+                    <pic:cNvPr id="0" name="image2.png"/>
+                    <pic:cNvPicPr preferRelativeResize="0"/>
+                  </pic:nvPicPr>
+                  <pic:blipFill>
+                    <a:blip r:embed="rId13"/>
+                    <a:srcRect b="0" l="0" r="0" t="0"/>
+                    <a:stretch>
+                      <a:fillRect/>
+                    </a:stretch>
+                  </pic:blipFill>
+                  <pic:spPr>
+                    <a:xfrm>
+                      <a:off x="0" y="0"/>
+                      <a:ext cx="5731200" cy="5308600"/>
+                    </a:xfrm>
+                    <a:prstGeom prst="rect"/>
+                    <a:ln/>
+                  </pic:spPr>
+                </pic:pic>
+              </a:graphicData>
+            </a:graphic>
+          </wp:inline>
+        </w:drawing>
+      </w:r>
+      <w:r>
+        <w:rPr>
+          <w:rtl w:val="0"/>
+        </w:rPr>
+      </w:r>
+    </w:p>
+    <w:p>
+      <w:pPr>
+        <w:jc w:val="center"/>
+        <w:rPr/>
+      </w:pPr>
+      <w:r>
+        <w:rPr>
+          <w:rtl w:val="0"/>
+        </w:rPr>
+        <w:t xml:space="preserve">Фигура 2 - Диаграма на Kubernetes архитектурата</w:t>
+      </w:r>
+    </w:p>
+    <w:p>
+      <w:pPr>
+        <w:rPr/>
+      </w:pPr>
+      <w:r>
+        <w:rPr>
+          <w:rtl w:val="0"/>
+        </w:rPr>
+      </w:r>
+    </w:p>
+    <w:p>
+      <w:pPr>
+        <w:rPr/>
+      </w:pPr>
+      <w:r>
+        <w:rPr>
+          <w:rtl w:val="0"/>
+        </w:rPr>
+        <w:t xml:space="preserve">Фигура 2 показва архитектурата на системата - всички ресурси и потока на данните между тях. Входната точка на приложението е Ingress, който балансира натоварването и контролира трафика, отиващ към системата. Той прави достъпен до външния свят единствено уеб интерфейс компонента. Самият уеб интерфейс може да прави заявки до сървъра, но не и до компонента - изпълнител на задачи. Сървъра от своя страна може да достъпва базата от данни, за да съхранява нужните данни там и само той може да се обръща до микроуслугата, отговорна за оценяване на решенията, която пък се нуждае от връзка с базата, за да запазва резултатите.</w:t>
       </w:r>
     </w:p>
     <w:p>
@@ -17196,20 +17449,20 @@
         <w:rPr>
           <w:rtl w:val="0"/>
         </w:rPr>
-        <w:t xml:space="preserve">The Kubernetes Authors. “Kubernetes.” </w:t>
+        <w:t xml:space="preserve">Helm Authors. “What is Helm?” </w:t>
       </w:r>
       <w:r>
         <w:rPr>
           <w:i w:val="1"/>
           <w:rtl w:val="0"/>
         </w:rPr>
-        <w:t xml:space="preserve">Kubernetes.io</w:t>
-      </w:r>
-      <w:r>
-        <w:rPr>
-          <w:rtl w:val="0"/>
-        </w:rPr>
-        <w:t xml:space="preserve">, https://kubernetes.io/. Accessed 4 April 2022.</w:t>
+        <w:t xml:space="preserve">What is Helm?</w:t>
+      </w:r>
+      <w:r>
+        <w:rPr>
+          <w:rtl w:val="0"/>
+        </w:rPr>
+        <w:t xml:space="preserve">, https://helm.sh/. Accessed 7 April 2022.</w:t>
       </w:r>
     </w:p>
     <w:p>
@@ -17222,20 +17475,20 @@
         <w:rPr>
           <w:rtl w:val="0"/>
         </w:rPr>
-        <w:t xml:space="preserve">Micro Focus. “Benefits of Using Docker.” </w:t>
+        <w:t xml:space="preserve">The Kubernetes Authors. “Kubernetes.” </w:t>
       </w:r>
       <w:r>
         <w:rPr>
           <w:i w:val="1"/>
           <w:rtl w:val="0"/>
         </w:rPr>
-        <w:t xml:space="preserve">Micro Focus</w:t>
-      </w:r>
-      <w:r>
-        <w:rPr>
-          <w:rtl w:val="0"/>
-        </w:rPr>
-        <w:t xml:space="preserve">, https://www.microfocus.com/documentation/enterprise-developer/ed40pu5/ETS-help/GUID-F5BDACC7-6F0E-4EBB-9F62-E0046D8CCF1B.html. Accessed 1 April 2022.</w:t>
+        <w:t xml:space="preserve">Kubernetes.io</w:t>
+      </w:r>
+      <w:r>
+        <w:rPr>
+          <w:rtl w:val="0"/>
+        </w:rPr>
+        <w:t xml:space="preserve">, https://kubernetes.io/. Accessed 4 April 2022.</w:t>
       </w:r>
     </w:p>
     <w:p>
@@ -17248,7 +17501,20 @@
         <w:rPr>
           <w:rtl w:val="0"/>
         </w:rPr>
-        <w:t xml:space="preserve">Pretchett, D. “Base: An acid alternative.” 28 July 2008.</w:t>
+        <w:t xml:space="preserve">Micro Focus. “Benefits of Using Docker.” </w:t>
+      </w:r>
+      <w:r>
+        <w:rPr>
+          <w:i w:val="1"/>
+          <w:rtl w:val="0"/>
+        </w:rPr>
+        <w:t xml:space="preserve">Micro Focus</w:t>
+      </w:r>
+      <w:r>
+        <w:rPr>
+          <w:rtl w:val="0"/>
+        </w:rPr>
+        <w:t xml:space="preserve">, https://www.microfocus.com/documentation/enterprise-developer/ed40pu5/ETS-help/GUID-F5BDACC7-6F0E-4EBB-9F62-E0046D8CCF1B.html. Accessed 1 April 2022.</w:t>
       </w:r>
     </w:p>
     <w:p>
@@ -17261,6 +17527,19 @@
         <w:rPr>
           <w:rtl w:val="0"/>
         </w:rPr>
+        <w:t xml:space="preserve">Pretchett, D. “Base: An acid alternative.” 28 July 2008.</w:t>
+      </w:r>
+    </w:p>
+    <w:p>
+      <w:pPr>
+        <w:spacing w:line="480" w:lineRule="auto"/>
+        <w:ind w:left="720"/>
+        <w:rPr/>
+      </w:pPr>
+      <w:r>
+        <w:rPr>
+          <w:rtl w:val="0"/>
+        </w:rPr>
         <w:t xml:space="preserve">Wallen, Dave. “OAuth 2.0: What Is It and How Does It Work? | Spanning.” </w:t>
       </w:r>
       <w:r>
@@ -17279,6 +17558,18 @@
     </w:p>
     <w:p>
       <w:pPr>
+        <w:spacing w:line="480" w:lineRule="auto"/>
+        <w:ind w:left="720"/>
+        <w:rPr/>
+      </w:pPr>
+      <w:r>
+        <w:rPr>
+          <w:rtl w:val="0"/>
+        </w:rPr>
+      </w:r>
+    </w:p>
+    <w:p>
+      <w:pPr>
         <w:spacing w:line="360" w:lineRule="auto"/>
         <w:rPr/>
       </w:pPr>
@@ -17289,8 +17580,8 @@
       </w:r>
     </w:p>
     <w:sectPr>
-      <w:footerReference r:id="rId13" w:type="default"/>
-      <w:footerReference r:id="rId14" w:type="first"/>
+      <w:footerReference r:id="rId14" w:type="default"/>
+      <w:footerReference r:id="rId15" w:type="first"/>
       <w:pgSz w:h="16838" w:w="11906" w:orient="portrait"/>
       <w:pgMar w:bottom="1440" w:top="1440" w:left="1440" w:right="1440" w:header="720" w:footer="720"/>
       <w:pgNumType w:start="1"/>
@@ -20126,6 +20417,22 @@
       </b:Author>
     </b:Author>
   </b:Source>
+  <b:Source>
+    <b:Tag>source13</b:Tag>
+    <b:DayAccessed>7</b:DayAccessed>
+    <b:SourceType>DocumentFromInternetSite</b:SourceType>
+    <b:URL>https://helm.sh/</b:URL>
+    <b:Title>What is Helm?</b:Title>
+    <b:InternetSiteTitle>What is Helm?</b:InternetSiteTitle>
+    <b:MonthAccessed>April</b:MonthAccessed>
+    <b:YearAccessed>2022</b:YearAccessed>
+    <b:Gdcea>{"AccessedType":"Website"}</b:Gdcea>
+    <b:Author>
+      <b:Author>
+        <b:Corporate>Helm Authors</b:Corporate>
+      </b:Author>
+    </b:Author>
+  </b:Source>
 </b:Sources>
 </file>
 

</xml_diff>

<commit_message>
masters: add sequence diagrams
</commit_message>
<xml_diff>
--- a/docs/masters-thesis.docx
+++ b/docs/masters-thesis.docx
@@ -50,12 +50,12 @@
           <wp:inline distB="114300" distT="114300" distL="114300" distR="114300">
             <wp:extent cx="1309110" cy="1599307"/>
             <wp:effectExtent b="0" l="0" r="0" t="0"/>
-            <wp:docPr id="6" name="image3.jpg"/>
+            <wp:docPr id="8" name="image1.jpg"/>
             <a:graphic>
               <a:graphicData uri="http://schemas.openxmlformats.org/drawingml/2006/picture">
                 <pic:pic>
                   <pic:nvPicPr>
-                    <pic:cNvPr id="0" name="image3.jpg"/>
+                    <pic:cNvPr id="0" name="image1.jpg"/>
                     <pic:cNvPicPr preferRelativeResize="0"/>
                   </pic:nvPicPr>
                   <pic:blipFill>
@@ -3546,7 +3546,7 @@
               <w:vertAlign w:val="baseline"/>
               <w:rtl w:val="0"/>
             </w:rPr>
-            <w:t xml:space="preserve">44</w:t>
+            <w:t xml:space="preserve">45</w:t>
           </w:r>
           <w:r>
             <w:fldChar w:fldCharType="end"/>
@@ -3634,7 +3634,7 @@
               <w:vertAlign w:val="baseline"/>
               <w:rtl w:val="0"/>
             </w:rPr>
-            <w:t xml:space="preserve">44</w:t>
+            <w:t xml:space="preserve">46</w:t>
           </w:r>
           <w:r>
             <w:fldChar w:fldCharType="end"/>
@@ -3722,7 +3722,7 @@
               <w:vertAlign w:val="baseline"/>
               <w:rtl w:val="0"/>
             </w:rPr>
-            <w:t xml:space="preserve">44</w:t>
+            <w:t xml:space="preserve">46</w:t>
           </w:r>
           <w:r>
             <w:fldChar w:fldCharType="end"/>
@@ -3810,7 +3810,7 @@
               <w:vertAlign w:val="baseline"/>
               <w:rtl w:val="0"/>
             </w:rPr>
-            <w:t xml:space="preserve">44</w:t>
+            <w:t xml:space="preserve">46</w:t>
           </w:r>
           <w:r>
             <w:fldChar w:fldCharType="end"/>
@@ -3898,7 +3898,7 @@
               <w:vertAlign w:val="baseline"/>
               <w:rtl w:val="0"/>
             </w:rPr>
-            <w:t xml:space="preserve">44</w:t>
+            <w:t xml:space="preserve">46</w:t>
           </w:r>
           <w:r>
             <w:fldChar w:fldCharType="end"/>
@@ -3986,7 +3986,7 @@
               <w:vertAlign w:val="baseline"/>
               <w:rtl w:val="0"/>
             </w:rPr>
-            <w:t xml:space="preserve">45</w:t>
+            <w:t xml:space="preserve">46</w:t>
           </w:r>
           <w:r>
             <w:fldChar w:fldCharType="end"/>
@@ -4074,7 +4074,7 @@
               <w:vertAlign w:val="baseline"/>
               <w:rtl w:val="0"/>
             </w:rPr>
-            <w:t xml:space="preserve">45</w:t>
+            <w:t xml:space="preserve">46</w:t>
           </w:r>
           <w:r>
             <w:fldChar w:fldCharType="end"/>
@@ -4162,7 +4162,7 @@
               <w:vertAlign w:val="baseline"/>
               <w:rtl w:val="0"/>
             </w:rPr>
-            <w:t xml:space="preserve">45</w:t>
+            <w:t xml:space="preserve">46</w:t>
           </w:r>
           <w:r>
             <w:fldChar w:fldCharType="end"/>
@@ -4250,7 +4250,7 @@
               <w:vertAlign w:val="baseline"/>
               <w:rtl w:val="0"/>
             </w:rPr>
-            <w:t xml:space="preserve">45</w:t>
+            <w:t xml:space="preserve">46</w:t>
           </w:r>
           <w:r>
             <w:fldChar w:fldCharType="end"/>
@@ -4338,7 +4338,7 @@
               <w:vertAlign w:val="baseline"/>
               <w:rtl w:val="0"/>
             </w:rPr>
-            <w:t xml:space="preserve">45</w:t>
+            <w:t xml:space="preserve">47</w:t>
           </w:r>
           <w:r>
             <w:fldChar w:fldCharType="end"/>
@@ -4361,7 +4361,7 @@
         <w:ind w:left="0" w:firstLine="0"/>
         <w:rPr/>
       </w:pPr>
-      <w:bookmarkStart w:colFirst="0" w:colLast="0" w:name="_q6otz9kukcro" w:id="0"/>
+      <w:bookmarkStart w:colFirst="0" w:colLast="0" w:name="_b7gu6qfu5kb3" w:id="0"/>
       <w:bookmarkEnd w:id="0"/>
       <w:r>
         <w:rPr>
@@ -5424,6 +5424,28 @@
     </w:p>
     <w:p>
       <w:pPr>
+        <w:rPr/>
+      </w:pPr>
+      <w:r>
+        <w:rPr>
+          <w:rtl w:val="0"/>
+        </w:rPr>
+        <w:t xml:space="preserve">Фигура 3 - Процес на удостоверяване - диаграма на последователност</w:t>
+      </w:r>
+    </w:p>
+    <w:p>
+      <w:pPr>
+        <w:rPr/>
+      </w:pPr>
+      <w:r>
+        <w:rPr>
+          <w:rtl w:val="0"/>
+        </w:rPr>
+        <w:t xml:space="preserve">Фигура 4 - Процес на създаване на курс - диаграма на последователност</w:t>
+      </w:r>
+    </w:p>
+    <w:p>
+      <w:pPr>
         <w:spacing w:line="360" w:lineRule="auto"/>
         <w:ind w:left="0" w:firstLine="0"/>
         <w:rPr>
@@ -5907,18 +5929,98 @@
       <w:pPr>
         <w:spacing w:line="360" w:lineRule="auto"/>
         <w:ind w:left="0" w:firstLine="0"/>
-        <w:rPr>
-          <w:sz w:val="24"/>
-          <w:szCs w:val="24"/>
-        </w:rPr>
-      </w:pPr>
-      <w:r>
-        <w:rPr>
-          <w:sz w:val="24"/>
-          <w:szCs w:val="24"/>
-          <w:rtl w:val="0"/>
-        </w:rPr>
-        <w:t xml:space="preserve">Х наричаме У</w:t>
+        <w:rPr/>
+      </w:pPr>
+      <w:r>
+        <w:rPr>
+          <w:b w:val="1"/>
+          <w:rtl w:val="0"/>
+        </w:rPr>
+        <w:t xml:space="preserve">СУКАО/SUKAO</w:t>
+      </w:r>
+      <w:r>
+        <w:rPr>
+          <w:rtl w:val="0"/>
+        </w:rPr>
+        <w:t xml:space="preserve"> - ще наричаме разработваната </w:t>
+      </w:r>
+      <w:r>
+        <w:rPr>
+          <w:b w:val="1"/>
+          <w:rtl w:val="0"/>
+        </w:rPr>
+        <w:t xml:space="preserve">С</w:t>
+      </w:r>
+      <w:r>
+        <w:rPr>
+          <w:rtl w:val="0"/>
+        </w:rPr>
+        <w:t xml:space="preserve">истема за </w:t>
+      </w:r>
+      <w:r>
+        <w:rPr>
+          <w:b w:val="1"/>
+          <w:rtl w:val="0"/>
+        </w:rPr>
+        <w:t xml:space="preserve">У</w:t>
+      </w:r>
+      <w:r>
+        <w:rPr>
+          <w:rtl w:val="0"/>
+        </w:rPr>
+        <w:t xml:space="preserve">правление на </w:t>
+      </w:r>
+      <w:r>
+        <w:rPr>
+          <w:b w:val="1"/>
+          <w:rtl w:val="0"/>
+        </w:rPr>
+        <w:t xml:space="preserve">К</w:t>
+      </w:r>
+      <w:r>
+        <w:rPr>
+          <w:rtl w:val="0"/>
+        </w:rPr>
+        <w:t xml:space="preserve">урсове с </w:t>
+      </w:r>
+      <w:r>
+        <w:rPr>
+          <w:b w:val="1"/>
+          <w:rtl w:val="0"/>
+        </w:rPr>
+        <w:t xml:space="preserve">А</w:t>
+      </w:r>
+      <w:r>
+        <w:rPr>
+          <w:rtl w:val="0"/>
+        </w:rPr>
+        <w:t xml:space="preserve">втоматично </w:t>
+      </w:r>
+      <w:r>
+        <w:rPr>
+          <w:b w:val="1"/>
+          <w:rtl w:val="0"/>
+        </w:rPr>
+        <w:t xml:space="preserve">О</w:t>
+      </w:r>
+      <w:r>
+        <w:rPr>
+          <w:rtl w:val="0"/>
+        </w:rPr>
+        <w:t xml:space="preserve">ценяване - </w:t>
+      </w:r>
+      <w:r>
+        <w:rPr>
+          <w:color w:val="333333"/>
+          <w:highlight w:val="white"/>
+          <w:rtl w:val="0"/>
+        </w:rPr>
+        <w:t xml:space="preserve">Methodical and efficient never afraid of hard work.</w:t>
+      </w:r>
+      <w:r>
+        <w:rPr>
+          <w:rtl w:val="0"/>
+        </w:rPr>
       </w:r>
     </w:p>
     <w:p>
@@ -12863,12 +12965,12 @@
               <wp:inline distB="114300" distT="114300" distL="114300" distR="114300">
                 <wp:extent cx="182880" cy="182880"/>
                 <wp:effectExtent b="0" l="0" r="0" t="0"/>
-                <wp:docPr id="2" name="image5.png"/>
+                <wp:docPr id="2" name="image7.png"/>
                 <a:graphic>
                   <a:graphicData uri="http://schemas.openxmlformats.org/drawingml/2006/picture">
                     <pic:pic>
                       <pic:nvPicPr>
-                        <pic:cNvPr id="0" name="image5.png"/>
+                        <pic:cNvPr id="0" name="image7.png"/>
                         <pic:cNvPicPr preferRelativeResize="0"/>
                       </pic:nvPicPr>
                       <pic:blipFill>
@@ -12968,12 +13070,12 @@
               <wp:inline distB="114300" distT="114300" distL="114300" distR="114300">
                 <wp:extent cx="182880" cy="182880"/>
                 <wp:effectExtent b="0" l="0" r="0" t="0"/>
-                <wp:docPr id="1" name="image4.png"/>
+                <wp:docPr id="1" name="image6.png"/>
                 <a:graphic>
                   <a:graphicData uri="http://schemas.openxmlformats.org/drawingml/2006/picture">
                     <pic:pic>
                       <pic:nvPicPr>
-                        <pic:cNvPr id="0" name="image4.png"/>
+                        <pic:cNvPr id="0" name="image6.png"/>
                         <pic:cNvPicPr preferRelativeResize="0"/>
                       </pic:nvPicPr>
                       <pic:blipFill>
@@ -13074,12 +13176,12 @@
               <wp:inline distB="114300" distT="114300" distL="114300" distR="114300">
                 <wp:extent cx="182880" cy="182880"/>
                 <wp:effectExtent b="0" l="0" r="0" t="0"/>
-                <wp:docPr id="3" name="image6.png"/>
+                <wp:docPr id="3" name="image8.png"/>
                 <a:graphic>
                   <a:graphicData uri="http://schemas.openxmlformats.org/drawingml/2006/picture">
                     <pic:pic>
                       <pic:nvPicPr>
-                        <pic:cNvPr id="0" name="image6.png"/>
+                        <pic:cNvPr id="0" name="image8.png"/>
                         <pic:cNvPicPr preferRelativeResize="0"/>
                       </pic:nvPicPr>
                       <pic:blipFill>
@@ -15482,12 +15584,12 @@
           <wp:inline distB="114300" distT="114300" distL="114300" distR="114300">
             <wp:extent cx="5731200" cy="3378200"/>
             <wp:effectExtent b="0" l="0" r="0" t="0"/>
-            <wp:docPr id="5" name="image1.png"/>
+            <wp:docPr id="7" name="image4.png"/>
             <a:graphic>
               <a:graphicData uri="http://schemas.openxmlformats.org/drawingml/2006/picture">
                 <pic:pic>
                   <pic:nvPicPr>
-                    <pic:cNvPr id="0" name="image1.png"/>
+                    <pic:cNvPr id="0" name="image4.png"/>
                     <pic:cNvPicPr preferRelativeResize="0"/>
                   </pic:nvPicPr>
                   <pic:blipFill>
@@ -16751,24 +16853,137 @@
     </w:p>
     <w:p>
       <w:pPr>
-        <w:rPr/>
-      </w:pPr>
-      <w:r>
-        <w:rPr>
-          <w:rtl w:val="0"/>
-        </w:rPr>
-        <w:t xml:space="preserve">Да опиша основните апита</w:t>
-      </w:r>
-    </w:p>
-    <w:p>
-      <w:pPr>
-        <w:rPr/>
-      </w:pPr>
-      <w:r>
-        <w:rPr>
-          <w:rtl w:val="0"/>
-        </w:rPr>
-        <w:t xml:space="preserve">Снимки на ui-a</w:t>
+        <w:jc w:val="center"/>
+        <w:rPr/>
+      </w:pPr>
+      <w:r>
+        <w:rPr/>
+        <w:drawing>
+          <wp:inline distB="114300" distT="114300" distL="114300" distR="114300">
+            <wp:extent cx="5729288" cy="4333875"/>
+            <wp:effectExtent b="0" l="0" r="0" t="0"/>
+            <wp:docPr id="5" name="image3.png"/>
+            <a:graphic>
+              <a:graphicData uri="http://schemas.openxmlformats.org/drawingml/2006/picture">
+                <pic:pic>
+                  <pic:nvPicPr>
+                    <pic:cNvPr id="0" name="image3.png"/>
+                    <pic:cNvPicPr preferRelativeResize="0"/>
+                  </pic:nvPicPr>
+                  <pic:blipFill>
+                    <a:blip r:embed="rId14"/>
+                    <a:srcRect b="0" l="0" r="0" t="0"/>
+                    <a:stretch>
+                      <a:fillRect/>
+                    </a:stretch>
+                  </pic:blipFill>
+                  <pic:spPr>
+                    <a:xfrm>
+                      <a:off x="0" y="0"/>
+                      <a:ext cx="5729288" cy="4333875"/>
+                    </a:xfrm>
+                    <a:prstGeom prst="rect"/>
+                    <a:ln/>
+                  </pic:spPr>
+                </pic:pic>
+              </a:graphicData>
+            </a:graphic>
+          </wp:inline>
+        </w:drawing>
+      </w:r>
+      <w:r>
+        <w:rPr>
+          <w:rtl w:val="0"/>
+        </w:rPr>
+      </w:r>
+    </w:p>
+    <w:p>
+      <w:pPr>
+        <w:jc w:val="center"/>
+        <w:rPr/>
+      </w:pPr>
+      <w:r>
+        <w:rPr>
+          <w:rtl w:val="0"/>
+        </w:rPr>
+        <w:t xml:space="preserve">Фигура 3 - Процес на удостоверяване - диаграма на последователност</w:t>
+      </w:r>
+    </w:p>
+    <w:p>
+      <w:pPr>
+        <w:rPr/>
+      </w:pPr>
+      <w:r>
+        <w:rPr>
+          <w:rtl w:val="0"/>
+        </w:rPr>
+      </w:r>
+    </w:p>
+    <w:p>
+      <w:pPr>
+        <w:rPr/>
+      </w:pPr>
+      <w:r>
+        <w:rPr/>
+        <w:drawing>
+          <wp:inline distB="114300" distT="114300" distL="114300" distR="114300">
+            <wp:extent cx="5731200" cy="4140200"/>
+            <wp:effectExtent b="0" l="0" r="0" t="0"/>
+            <wp:docPr id="6" name="image5.png"/>
+            <a:graphic>
+              <a:graphicData uri="http://schemas.openxmlformats.org/drawingml/2006/picture">
+                <pic:pic>
+                  <pic:nvPicPr>
+                    <pic:cNvPr id="0" name="image5.png"/>
+                    <pic:cNvPicPr preferRelativeResize="0"/>
+                  </pic:nvPicPr>
+                  <pic:blipFill>
+                    <a:blip r:embed="rId15"/>
+                    <a:srcRect b="0" l="0" r="0" t="0"/>
+                    <a:stretch>
+                      <a:fillRect/>
+                    </a:stretch>
+                  </pic:blipFill>
+                  <pic:spPr>
+                    <a:xfrm>
+                      <a:off x="0" y="0"/>
+                      <a:ext cx="5731200" cy="4140200"/>
+                    </a:xfrm>
+                    <a:prstGeom prst="rect"/>
+                    <a:ln/>
+                  </pic:spPr>
+                </pic:pic>
+              </a:graphicData>
+            </a:graphic>
+          </wp:inline>
+        </w:drawing>
+      </w:r>
+      <w:r>
+        <w:rPr>
+          <w:rtl w:val="0"/>
+        </w:rPr>
+      </w:r>
+    </w:p>
+    <w:p>
+      <w:pPr>
+        <w:jc w:val="center"/>
+        <w:rPr/>
+      </w:pPr>
+      <w:r>
+        <w:rPr>
+          <w:rtl w:val="0"/>
+        </w:rPr>
+        <w:t xml:space="preserve">Фигура 4 - Процес на създаване на курс - диаграма на последователност</w:t>
+      </w:r>
+    </w:p>
+    <w:p>
+      <w:pPr>
+        <w:rPr/>
+      </w:pPr>
+      <w:r>
+        <w:rPr>
+          <w:rtl w:val="0"/>
+        </w:rPr>
       </w:r>
     </w:p>
     <w:p>
@@ -16794,7 +17009,7 @@
         <w:rPr>
           <w:rtl w:val="0"/>
         </w:rPr>
-        <w:t xml:space="preserve">Login -&gt; explain authorization code oauth flow</w:t>
+        <w:t xml:space="preserve">1 simple request, e.g. create course (ui -&gt; backend -&gt; db)</w:t>
       </w:r>
     </w:p>
     <w:p>
@@ -16809,7 +17024,7 @@
         <w:rPr>
           <w:rtl w:val="0"/>
         </w:rPr>
-        <w:t xml:space="preserve">1 simple request, e.g. create course (ui -&gt; backend -&gt; db)</w:t>
+        <w:t xml:space="preserve">create submission request (ui -&gt; backend -&gt; db -&gt; job executor -&gt; db)</w:t>
       </w:r>
     </w:p>
     <w:p>
@@ -16824,22 +17039,62 @@
         <w:rPr>
           <w:rtl w:val="0"/>
         </w:rPr>
-        <w:t xml:space="preserve">create submission request (ui -&gt; backend -&gt; db -&gt; job executor -&gt; db)</w:t>
-      </w:r>
-    </w:p>
-    <w:p>
-      <w:pPr>
-        <w:numPr>
-          <w:ilvl w:val="0"/>
-          <w:numId w:val="1"/>
-        </w:numPr>
-        <w:ind w:left="720" w:hanging="360"/>
-      </w:pPr>
-      <w:r>
-        <w:rPr>
-          <w:rtl w:val="0"/>
-        </w:rPr>
         <w:t xml:space="preserve">join course with assignments (ui -&gt; backend -&gt; job executor -&gt; gitlab)</w:t>
+      </w:r>
+    </w:p>
+    <w:p>
+      <w:pPr>
+        <w:rPr/>
+      </w:pPr>
+      <w:r>
+        <w:rPr>
+          <w:rtl w:val="0"/>
+        </w:rPr>
+        <w:t xml:space="preserve">React components</w:t>
+      </w:r>
+    </w:p>
+    <w:p>
+      <w:pPr>
+        <w:rPr/>
+      </w:pPr>
+      <w:r>
+        <w:rPr>
+          <w:rtl w:val="0"/>
+        </w:rPr>
+        <w:t xml:space="preserve">Снимки на ui-a</w:t>
+      </w:r>
+    </w:p>
+    <w:p>
+      <w:pPr>
+        <w:rPr/>
+      </w:pPr>
+      <w:r>
+        <w:rPr>
+          <w:rtl w:val="0"/>
+        </w:rPr>
+        <w:t xml:space="preserve">Go project structure, apis, input, output</w:t>
+      </w:r>
+    </w:p>
+    <w:p>
+      <w:pPr>
+        <w:rPr/>
+      </w:pPr>
+      <w:r>
+        <w:rPr>
+          <w:rtl w:val="0"/>
+        </w:rPr>
+        <w:t xml:space="preserve">Jwt auth</w:t>
+      </w:r>
+    </w:p>
+    <w:p>
+      <w:pPr>
+        <w:rPr/>
+      </w:pPr>
+      <w:r>
+        <w:rPr>
+          <w:rtl w:val="0"/>
+        </w:rPr>
+        <w:t xml:space="preserve">K8s templates</w:t>
       </w:r>
     </w:p>
     <w:p>
@@ -16848,6 +17103,12 @@
         <w:ind w:left="0" w:firstLine="0"/>
         <w:rPr/>
       </w:pPr>
+      <w:r>
+        <w:rPr>
+          <w:rtl w:val="0"/>
+        </w:rPr>
+        <w:t xml:space="preserve">Helm values file</w:t>
+      </w:r>
       <w:r>
         <w:rPr>
           <w:rtl w:val="0"/>
@@ -17580,8 +17841,8 @@
       </w:r>
     </w:p>
     <w:sectPr>
-      <w:footerReference r:id="rId14" w:type="default"/>
-      <w:footerReference r:id="rId15" w:type="first"/>
+      <w:footerReference r:id="rId16" w:type="default"/>
+      <w:footerReference r:id="rId17" w:type="first"/>
       <w:pgSz w:h="16838" w:w="11906" w:orient="portrait"/>
       <w:pgMar w:bottom="1440" w:top="1440" w:left="1440" w:right="1440" w:header="720" w:footer="720"/>
       <w:pgNumType w:start="1"/>

</xml_diff>

<commit_message>
masters: add more sequence diagrams
</commit_message>
<xml_diff>
--- a/docs/masters-thesis.docx
+++ b/docs/masters-thesis.docx
@@ -50,7 +50,7 @@
           <wp:inline distB="114300" distT="114300" distL="114300" distR="114300">
             <wp:extent cx="1309110" cy="1599307"/>
             <wp:effectExtent b="0" l="0" r="0" t="0"/>
-            <wp:docPr id="8" name="image1.jpg"/>
+            <wp:docPr id="10" name="image1.jpg"/>
             <a:graphic>
               <a:graphicData uri="http://schemas.openxmlformats.org/drawingml/2006/picture">
                 <pic:pic>
@@ -1082,7 +1082,7 @@
               <w:vertAlign w:val="baseline"/>
               <w:rtl w:val="0"/>
             </w:rPr>
-            <w:t xml:space="preserve">7</w:t>
+            <w:t xml:space="preserve">8</w:t>
           </w:r>
           <w:r>
             <w:fldChar w:fldCharType="end"/>
@@ -1170,7 +1170,7 @@
               <w:vertAlign w:val="baseline"/>
               <w:rtl w:val="0"/>
             </w:rPr>
-            <w:t xml:space="preserve">7</w:t>
+            <w:t xml:space="preserve">8</w:t>
           </w:r>
           <w:r>
             <w:fldChar w:fldCharType="end"/>
@@ -1522,7 +1522,7 @@
               <w:vertAlign w:val="baseline"/>
               <w:rtl w:val="0"/>
             </w:rPr>
-            <w:t xml:space="preserve">13</w:t>
+            <w:t xml:space="preserve">14</w:t>
           </w:r>
           <w:r>
             <w:fldChar w:fldCharType="end"/>
@@ -2050,7 +2050,7 @@
               <w:vertAlign w:val="baseline"/>
               <w:rtl w:val="0"/>
             </w:rPr>
-            <w:t xml:space="preserve">21</w:t>
+            <w:t xml:space="preserve">22</w:t>
           </w:r>
           <w:r>
             <w:fldChar w:fldCharType="end"/>
@@ -2402,7 +2402,7 @@
               <w:vertAlign w:val="baseline"/>
               <w:rtl w:val="0"/>
             </w:rPr>
-            <w:t xml:space="preserve">26</w:t>
+            <w:t xml:space="preserve">27</w:t>
           </w:r>
           <w:r>
             <w:fldChar w:fldCharType="end"/>
@@ -2666,7 +2666,7 @@
               <w:vertAlign w:val="baseline"/>
               <w:rtl w:val="0"/>
             </w:rPr>
-            <w:t xml:space="preserve">28</w:t>
+            <w:t xml:space="preserve">29</w:t>
           </w:r>
           <w:r>
             <w:fldChar w:fldCharType="end"/>
@@ -2754,7 +2754,7 @@
               <w:vertAlign w:val="baseline"/>
               <w:rtl w:val="0"/>
             </w:rPr>
-            <w:t xml:space="preserve">29</w:t>
+            <w:t xml:space="preserve">30</w:t>
           </w:r>
           <w:r>
             <w:fldChar w:fldCharType="end"/>
@@ -2842,7 +2842,7 @@
               <w:vertAlign w:val="baseline"/>
               <w:rtl w:val="0"/>
             </w:rPr>
-            <w:t xml:space="preserve">29</w:t>
+            <w:t xml:space="preserve">30</w:t>
           </w:r>
           <w:r>
             <w:fldChar w:fldCharType="end"/>
@@ -3546,7 +3546,7 @@
               <w:vertAlign w:val="baseline"/>
               <w:rtl w:val="0"/>
             </w:rPr>
-            <w:t xml:space="preserve">45</w:t>
+            <w:t xml:space="preserve">47</w:t>
           </w:r>
           <w:r>
             <w:fldChar w:fldCharType="end"/>
@@ -3634,7 +3634,7 @@
               <w:vertAlign w:val="baseline"/>
               <w:rtl w:val="0"/>
             </w:rPr>
-            <w:t xml:space="preserve">46</w:t>
+            <w:t xml:space="preserve">48</w:t>
           </w:r>
           <w:r>
             <w:fldChar w:fldCharType="end"/>
@@ -3722,7 +3722,7 @@
               <w:vertAlign w:val="baseline"/>
               <w:rtl w:val="0"/>
             </w:rPr>
-            <w:t xml:space="preserve">46</w:t>
+            <w:t xml:space="preserve">48</w:t>
           </w:r>
           <w:r>
             <w:fldChar w:fldCharType="end"/>
@@ -3810,7 +3810,7 @@
               <w:vertAlign w:val="baseline"/>
               <w:rtl w:val="0"/>
             </w:rPr>
-            <w:t xml:space="preserve">46</w:t>
+            <w:t xml:space="preserve">48</w:t>
           </w:r>
           <w:r>
             <w:fldChar w:fldCharType="end"/>
@@ -3898,7 +3898,7 @@
               <w:vertAlign w:val="baseline"/>
               <w:rtl w:val="0"/>
             </w:rPr>
-            <w:t xml:space="preserve">46</w:t>
+            <w:t xml:space="preserve">48</w:t>
           </w:r>
           <w:r>
             <w:fldChar w:fldCharType="end"/>
@@ -3986,7 +3986,7 @@
               <w:vertAlign w:val="baseline"/>
               <w:rtl w:val="0"/>
             </w:rPr>
-            <w:t xml:space="preserve">46</w:t>
+            <w:t xml:space="preserve">48</w:t>
           </w:r>
           <w:r>
             <w:fldChar w:fldCharType="end"/>
@@ -4074,7 +4074,7 @@
               <w:vertAlign w:val="baseline"/>
               <w:rtl w:val="0"/>
             </w:rPr>
-            <w:t xml:space="preserve">46</w:t>
+            <w:t xml:space="preserve">48</w:t>
           </w:r>
           <w:r>
             <w:fldChar w:fldCharType="end"/>
@@ -4162,7 +4162,7 @@
               <w:vertAlign w:val="baseline"/>
               <w:rtl w:val="0"/>
             </w:rPr>
-            <w:t xml:space="preserve">46</w:t>
+            <w:t xml:space="preserve">48</w:t>
           </w:r>
           <w:r>
             <w:fldChar w:fldCharType="end"/>
@@ -4250,7 +4250,7 @@
               <w:vertAlign w:val="baseline"/>
               <w:rtl w:val="0"/>
             </w:rPr>
-            <w:t xml:space="preserve">46</w:t>
+            <w:t xml:space="preserve">48</w:t>
           </w:r>
           <w:r>
             <w:fldChar w:fldCharType="end"/>
@@ -4338,7 +4338,7 @@
               <w:vertAlign w:val="baseline"/>
               <w:rtl w:val="0"/>
             </w:rPr>
-            <w:t xml:space="preserve">47</w:t>
+            <w:t xml:space="preserve">49</w:t>
           </w:r>
           <w:r>
             <w:fldChar w:fldCharType="end"/>
@@ -4361,7 +4361,7 @@
         <w:ind w:left="0" w:firstLine="0"/>
         <w:rPr/>
       </w:pPr>
-      <w:bookmarkStart w:colFirst="0" w:colLast="0" w:name="_b7gu6qfu5kb3" w:id="0"/>
+      <w:bookmarkStart w:colFirst="0" w:colLast="0" w:name="_4ynoek960mv2" w:id="0"/>
       <w:bookmarkEnd w:id="0"/>
       <w:r>
         <w:rPr>
@@ -4584,7 +4584,7 @@
         <w:pStyle w:val="Heading1"/>
         <w:numPr>
           <w:ilvl w:val="0"/>
-          <w:numId w:val="8"/>
+          <w:numId w:val="7"/>
         </w:numPr>
         <w:spacing w:line="360" w:lineRule="auto"/>
         <w:ind w:left="720" w:hanging="360"/>
@@ -4935,7 +4935,7 @@
         <w:pStyle w:val="Heading1"/>
         <w:numPr>
           <w:ilvl w:val="0"/>
-          <w:numId w:val="8"/>
+          <w:numId w:val="7"/>
         </w:numPr>
         <w:spacing w:line="360" w:lineRule="auto"/>
         <w:ind w:left="720" w:hanging="360"/>
@@ -5385,7 +5385,7 @@
         <w:pStyle w:val="Heading1"/>
         <w:numPr>
           <w:ilvl w:val="0"/>
-          <w:numId w:val="8"/>
+          <w:numId w:val="7"/>
         </w:numPr>
         <w:spacing w:line="360" w:lineRule="auto"/>
         <w:ind w:left="720" w:hanging="360"/>
@@ -5446,6 +5446,28 @@
     </w:p>
     <w:p>
       <w:pPr>
+        <w:rPr/>
+      </w:pPr>
+      <w:r>
+        <w:rPr>
+          <w:rtl w:val="0"/>
+        </w:rPr>
+        <w:t xml:space="preserve">Фигура 5 - Процес на оценяване на решение - диаграма на последователност</w:t>
+      </w:r>
+    </w:p>
+    <w:p>
+      <w:pPr>
+        <w:rPr/>
+      </w:pPr>
+      <w:r>
+        <w:rPr>
+          <w:rtl w:val="0"/>
+        </w:rPr>
+        <w:t xml:space="preserve">Фигура 6 - Процес на присъединяване на курс с вече съществуващи задания - диаграма на последователност</w:t>
+      </w:r>
+    </w:p>
+    <w:p>
+      <w:pPr>
         <w:spacing w:line="360" w:lineRule="auto"/>
         <w:ind w:left="0" w:firstLine="0"/>
         <w:rPr>
@@ -5464,7 +5486,7 @@
         <w:pStyle w:val="Heading1"/>
         <w:numPr>
           <w:ilvl w:val="0"/>
-          <w:numId w:val="8"/>
+          <w:numId w:val="7"/>
         </w:numPr>
         <w:spacing w:line="360" w:lineRule="auto"/>
         <w:ind w:left="720" w:hanging="360"/>
@@ -5525,7 +5547,7 @@
         <w:pStyle w:val="Heading1"/>
         <w:numPr>
           <w:ilvl w:val="0"/>
-          <w:numId w:val="10"/>
+          <w:numId w:val="9"/>
         </w:numPr>
         <w:spacing w:line="360" w:lineRule="auto"/>
         <w:ind w:left="720" w:hanging="360"/>
@@ -6040,7 +6062,7 @@
         <w:pStyle w:val="Heading1"/>
         <w:numPr>
           <w:ilvl w:val="0"/>
-          <w:numId w:val="10"/>
+          <w:numId w:val="9"/>
         </w:numPr>
         <w:spacing w:line="360" w:lineRule="auto"/>
         <w:ind w:left="720" w:hanging="360"/>
@@ -6197,6 +6219,738 @@
     </w:p>
     <w:p>
       <w:pPr>
+        <w:rPr/>
+      </w:pPr>
+      <w:r>
+        <w:rPr>
+          <w:rtl w:val="0"/>
+        </w:rPr>
+      </w:r>
+    </w:p>
+    <w:p>
+      <w:pPr>
+        <w:numPr>
+          <w:ilvl w:val="0"/>
+          <w:numId w:val="1"/>
+        </w:numPr>
+        <w:ind w:left="720" w:hanging="360"/>
+        <w:rPr>
+          <w:u w:val="none"/>
+        </w:rPr>
+      </w:pPr>
+      <w:r>
+        <w:rPr>
+          <w:rtl w:val="0"/>
+        </w:rPr>
+        <w:t xml:space="preserve">Системата трябва да</w:t>
+      </w:r>
+      <w:ins w:author="Stoyan Vellev" w:id="11" w:date="2022-04-03T10:35:00Z">
+        <w:r>
+          <w:rPr>
+            <w:rtl w:val="0"/>
+          </w:rPr>
+          <w:t xml:space="preserve"> </w:t>
+        </w:r>
+      </w:ins>
+      <w:del w:author="Stoyan Vellev" w:id="11" w:date="2022-04-03T10:35:00Z">
+        <w:r>
+          <w:rPr>
+            <w:rtl w:val="0"/>
+          </w:rPr>
+          <w:delText xml:space="preserve"> ни </w:delText>
+        </w:r>
+      </w:del>
+      <w:r>
+        <w:rPr>
+          <w:rtl w:val="0"/>
+        </w:rPr>
+        <w:t xml:space="preserve">предоставя възможност</w:t>
+      </w:r>
+      <w:del w:author="Stoyan Vellev" w:id="12" w:date="2022-04-03T10:35:05Z">
+        <w:r>
+          <w:rPr>
+            <w:rtl w:val="0"/>
+          </w:rPr>
+          <w:delText xml:space="preserve">та</w:delText>
+        </w:r>
+      </w:del>
+      <w:r>
+        <w:rPr>
+          <w:rtl w:val="0"/>
+        </w:rPr>
+        <w:t xml:space="preserve"> да </w:t>
+      </w:r>
+      <w:ins w:author="Stoyan Vellev" w:id="13" w:date="2022-04-03T10:35:08Z">
+        <w:r>
+          <w:rPr>
+            <w:rtl w:val="0"/>
+          </w:rPr>
+          <w:t xml:space="preserve">се </w:t>
+        </w:r>
+      </w:ins>
+      <w:r>
+        <w:rPr>
+          <w:rtl w:val="0"/>
+        </w:rPr>
+        <w:t xml:space="preserve">управлява</w:t>
+      </w:r>
+      <w:ins w:author="Stoyan Vellev" w:id="14" w:date="2022-04-03T10:35:12Z">
+        <w:r>
+          <w:rPr>
+            <w:rtl w:val="0"/>
+          </w:rPr>
+          <w:t xml:space="preserve">т</w:t>
+        </w:r>
+      </w:ins>
+      <w:del w:author="Stoyan Vellev" w:id="14" w:date="2022-04-03T10:35:12Z">
+        <w:r>
+          <w:rPr>
+            <w:rtl w:val="0"/>
+          </w:rPr>
+          <w:delText xml:space="preserve">ме</w:delText>
+        </w:r>
+      </w:del>
+      <w:r>
+        <w:rPr>
+          <w:rtl w:val="0"/>
+        </w:rPr>
+        <w:t xml:space="preserve"> </w:t>
+      </w:r>
+      <w:ins w:author="Stoyan Vellev" w:id="15" w:date="2022-04-03T10:35:16Z">
+        <w:r>
+          <w:rPr>
+            <w:rtl w:val="0"/>
+          </w:rPr>
+          <w:t xml:space="preserve">голям</w:t>
+        </w:r>
+      </w:ins>
+      <w:del w:author="Stoyan Vellev" w:id="15" w:date="2022-04-03T10:35:16Z">
+        <w:r>
+          <w:rPr>
+            <w:rtl w:val="0"/>
+          </w:rPr>
+          <w:delText xml:space="preserve">много на</w:delText>
+        </w:r>
+      </w:del>
+      <w:r>
+        <w:rPr>
+          <w:rtl w:val="0"/>
+        </w:rPr>
+        <w:t xml:space="preserve"> брой курсове (стотици, хиляди</w:t>
+      </w:r>
+      <w:del w:author="Stoyan Vellev" w:id="16" w:date="2022-04-03T10:35:40Z">
+        <w:r>
+          <w:rPr>
+            <w:rtl w:val="0"/>
+          </w:rPr>
+          <w:delText xml:space="preserve">, а може и повече, за момента не се интересуваме от конкретен брой</w:delText>
+        </w:r>
+      </w:del>
+      <w:r>
+        <w:rPr>
+          <w:rtl w:val="0"/>
+        </w:rPr>
+        <w:t xml:space="preserve">).</w:t>
+      </w:r>
+    </w:p>
+    <w:p>
+      <w:pPr>
+        <w:numPr>
+          <w:ilvl w:val="0"/>
+          <w:numId w:val="1"/>
+        </w:numPr>
+        <w:ind w:left="720" w:hanging="360"/>
+        <w:rPr>
+          <w:u w:val="none"/>
+        </w:rPr>
+      </w:pPr>
+      <w:r>
+        <w:rPr>
+          <w:rtl w:val="0"/>
+        </w:rPr>
+        <w:t xml:space="preserve">Всеки курс трябва да може да съдържа голям</w:t>
+      </w:r>
+      <w:ins w:author="Stoyan Vellev" w:id="17" w:date="2022-04-03T10:36:00Z">
+        <w:r>
+          <w:rPr>
+            <w:rtl w:val="0"/>
+          </w:rPr>
+          <w:t xml:space="preserve"> брой практически</w:t>
+        </w:r>
+      </w:ins>
+      <w:del w:author="Stoyan Vellev" w:id="17" w:date="2022-04-03T10:36:00Z">
+        <w:r>
+          <w:rPr>
+            <w:rtl w:val="0"/>
+          </w:rPr>
+          <w:delText xml:space="preserve">о количество</w:delText>
+        </w:r>
+      </w:del>
+      <w:r>
+        <w:rPr>
+          <w:rtl w:val="0"/>
+        </w:rPr>
+        <w:t xml:space="preserve"> задания (десетки</w:t>
+      </w:r>
+      <w:del w:author="Stoyan Vellev" w:id="18" w:date="2022-04-03T10:35:51Z">
+        <w:r>
+          <w:rPr>
+            <w:rtl w:val="0"/>
+          </w:rPr>
+          <w:delText xml:space="preserve">, това отново е приблизително число</w:delText>
+        </w:r>
+      </w:del>
+      <w:r>
+        <w:rPr>
+          <w:rtl w:val="0"/>
+        </w:rPr>
+        <w:t xml:space="preserve">).</w:t>
+      </w:r>
+    </w:p>
+    <w:p>
+      <w:pPr>
+        <w:numPr>
+          <w:ilvl w:val="0"/>
+          <w:numId w:val="1"/>
+        </w:numPr>
+        <w:ind w:left="720" w:hanging="360"/>
+        <w:rPr>
+          <w:u w:val="none"/>
+        </w:rPr>
+      </w:pPr>
+      <w:r>
+        <w:rPr>
+          <w:rtl w:val="0"/>
+        </w:rPr>
+        <w:t xml:space="preserve">Системата трябва да предоставя лесен и интуитивен начин за работа с предадените решения.</w:t>
+      </w:r>
+    </w:p>
+    <w:p>
+      <w:pPr>
+        <w:numPr>
+          <w:ilvl w:val="0"/>
+          <w:numId w:val="1"/>
+        </w:numPr>
+        <w:ind w:left="720" w:hanging="360"/>
+        <w:rPr>
+          <w:u w:val="none"/>
+        </w:rPr>
+      </w:pPr>
+      <w:r>
+        <w:rPr>
+          <w:rtl w:val="0"/>
+        </w:rPr>
+        <w:t xml:space="preserve">Системата трябва да дава възможност на преподавателския състав да проверява и оценява решенията по интуитивен начин.</w:t>
+      </w:r>
+    </w:p>
+    <w:p>
+      <w:pPr>
+        <w:numPr>
+          <w:ilvl w:val="0"/>
+          <w:numId w:val="1"/>
+        </w:numPr>
+        <w:ind w:left="720" w:hanging="360"/>
+        <w:rPr>
+          <w:u w:val="none"/>
+        </w:rPr>
+      </w:pPr>
+      <w:r>
+        <w:rPr>
+          <w:rtl w:val="0"/>
+        </w:rPr>
+        <w:t xml:space="preserve">Качването на решенията </w:t>
+      </w:r>
+      <w:commentRangeStart w:id="0"/>
+      <w:r>
+        <w:rPr>
+          <w:rtl w:val="0"/>
+        </w:rPr>
+        <w:t xml:space="preserve">не трябва да е като архив.</w:t>
+      </w:r>
+      <w:commentRangeEnd w:id="0"/>
+      <w:r>
+        <w:commentReference w:id="0"/>
+      </w:r>
+      <w:r>
+        <w:rPr>
+          <w:rtl w:val="0"/>
+        </w:rPr>
+      </w:r>
+    </w:p>
+    <w:p>
+      <w:pPr>
+        <w:numPr>
+          <w:ilvl w:val="0"/>
+          <w:numId w:val="1"/>
+        </w:numPr>
+        <w:ind w:left="720" w:hanging="360"/>
+        <w:rPr>
+          <w:u w:val="none"/>
+        </w:rPr>
+      </w:pPr>
+      <w:r>
+        <w:rPr>
+          <w:rtl w:val="0"/>
+        </w:rPr>
+        <w:t xml:space="preserve">Системата трябва да може да оценява </w:t>
+      </w:r>
+      <w:ins w:author="Stoyan Vellev" w:id="19" w:date="2022-04-03T10:38:01Z">
+        <w:r>
+          <w:rPr>
+            <w:rtl w:val="0"/>
+          </w:rPr>
+          <w:t xml:space="preserve">максимален брой аспекти на </w:t>
+        </w:r>
+      </w:ins>
+      <w:r>
+        <w:rPr>
+          <w:rtl w:val="0"/>
+        </w:rPr>
+        <w:t xml:space="preserve">решенията на студентите автоматично.</w:t>
+      </w:r>
+    </w:p>
+    <w:p>
+      <w:pPr>
+        <w:numPr>
+          <w:ilvl w:val="0"/>
+          <w:numId w:val="1"/>
+        </w:numPr>
+        <w:ind w:left="720" w:hanging="360"/>
+        <w:rPr>
+          <w:u w:val="none"/>
+        </w:rPr>
+      </w:pPr>
+      <w:r>
+        <w:rPr>
+          <w:rtl w:val="0"/>
+        </w:rPr>
+        <w:t xml:space="preserve">Написаните </w:t>
+      </w:r>
+      <w:ins w:author="Stoyan Vellev" w:id="20" w:date="2022-04-03T10:38:28Z">
+        <w:r>
+          <w:rPr>
+            <w:rtl w:val="0"/>
+          </w:rPr>
+          <w:t xml:space="preserve">от преподавателския състав </w:t>
+        </w:r>
+      </w:ins>
+      <w:r>
+        <w:rPr>
+          <w:rtl w:val="0"/>
+        </w:rPr>
+        <w:t xml:space="preserve">тестове</w:t>
+      </w:r>
+      <w:ins w:author="Stoyan Vellev" w:id="21" w:date="2022-04-03T10:38:34Z">
+        <w:r>
+          <w:rPr>
+            <w:rtl w:val="0"/>
+          </w:rPr>
+          <w:t xml:space="preserve"> към решенията</w:t>
+        </w:r>
+      </w:ins>
+      <w:r>
+        <w:rPr>
+          <w:rtl w:val="0"/>
+        </w:rPr>
+        <w:t xml:space="preserve"> </w:t>
+      </w:r>
+      <w:del w:author="Stoyan Vellev" w:id="20" w:date="2022-04-03T10:38:28Z">
+        <w:r>
+          <w:rPr>
+            <w:rtl w:val="0"/>
+          </w:rPr>
+          <w:delText xml:space="preserve">от преподавателския състав</w:delText>
+        </w:r>
+      </w:del>
+      <w:r>
+        <w:rPr>
+          <w:rtl w:val="0"/>
+        </w:rPr>
+        <w:t xml:space="preserve"> не трябва да са видими за студентите.</w:t>
+      </w:r>
+    </w:p>
+    <w:p>
+      <w:pPr>
+        <w:numPr>
+          <w:ilvl w:val="0"/>
+          <w:numId w:val="1"/>
+        </w:numPr>
+        <w:ind w:left="720" w:hanging="360"/>
+        <w:rPr>
+          <w:u w:val="none"/>
+        </w:rPr>
+      </w:pPr>
+      <w:r>
+        <w:rPr>
+          <w:rtl w:val="0"/>
+        </w:rPr>
+        <w:t xml:space="preserve">Системата трябва да може да </w:t>
+      </w:r>
+      <w:ins w:author="Stoyan Vellev" w:id="22" w:date="2022-04-03T10:38:47Z">
+        <w:r>
+          <w:rPr>
+            <w:rtl w:val="0"/>
+          </w:rPr>
+          <w:t xml:space="preserve">открива</w:t>
+        </w:r>
+      </w:ins>
+      <w:del w:author="Stoyan Vellev" w:id="22" w:date="2022-04-03T10:38:47Z">
+        <w:r>
+          <w:rPr>
+            <w:rtl w:val="0"/>
+          </w:rPr>
+          <w:delText xml:space="preserve">улавя</w:delText>
+        </w:r>
+      </w:del>
+      <w:r>
+        <w:rPr>
+          <w:rtl w:val="0"/>
+        </w:rPr>
+        <w:t xml:space="preserve"> признаци на плагиатство у решенията на студентите.</w:t>
+      </w:r>
+    </w:p>
+    <w:p>
+      <w:pPr>
+        <w:numPr>
+          <w:ilvl w:val="0"/>
+          <w:numId w:val="1"/>
+        </w:numPr>
+        <w:ind w:left="720" w:hanging="360"/>
+        <w:rPr>
+          <w:u w:val="none"/>
+        </w:rPr>
+      </w:pPr>
+      <w:r>
+        <w:rPr>
+          <w:rtl w:val="0"/>
+        </w:rPr>
+        <w:t xml:space="preserve">Системата трябва да е гъвкава </w:t>
+      </w:r>
+      <w:ins w:author="Stoyan Vellev" w:id="23" w:date="2022-04-03T10:43:51Z">
+        <w:r>
+          <w:rPr>
+            <w:rtl w:val="0"/>
+          </w:rPr>
+          <w:t xml:space="preserve">по</w:t>
+        </w:r>
+      </w:ins>
+      <w:del w:author="Stoyan Vellev" w:id="23" w:date="2022-04-03T10:43:51Z">
+        <w:r>
+          <w:rPr>
+            <w:rtl w:val="0"/>
+          </w:rPr>
+          <w:delText xml:space="preserve">в</w:delText>
+        </w:r>
+      </w:del>
+      <w:r>
+        <w:rPr>
+          <w:rtl w:val="0"/>
+        </w:rPr>
+        <w:t xml:space="preserve"> отношение на технологиите, които се преподават в курса. Целта е </w:t>
+      </w:r>
+      <w:ins w:author="Stoyan Vellev" w:id="24" w:date="2022-04-03T10:44:24Z">
+        <w:r>
+          <w:rPr>
+            <w:rtl w:val="0"/>
+          </w:rPr>
+          <w:t xml:space="preserve">една и съща</w:t>
+        </w:r>
+      </w:ins>
+      <w:del w:author="Stoyan Vellev" w:id="24" w:date="2022-04-03T10:44:24Z">
+        <w:r>
+          <w:rPr>
+            <w:rtl w:val="0"/>
+          </w:rPr>
+          <w:delText xml:space="preserve">да намерим една</w:delText>
+        </w:r>
+      </w:del>
+      <w:r>
+        <w:rPr>
+          <w:rtl w:val="0"/>
+        </w:rPr>
+        <w:t xml:space="preserve"> система,</w:t>
+      </w:r>
+      <w:ins w:author="Stoyan Vellev" w:id="25" w:date="2022-04-03T10:45:02Z">
+        <w:r>
+          <w:rPr>
+            <w:rtl w:val="0"/>
+          </w:rPr>
+          <w:t xml:space="preserve"> позната както на преподавателите, така и на студентите,</w:t>
+        </w:r>
+      </w:ins>
+      <w:r>
+        <w:rPr>
+          <w:rtl w:val="0"/>
+        </w:rPr>
+        <w:t xml:space="preserve"> </w:t>
+      </w:r>
+      <w:ins w:author="Stoyan Vellev" w:id="26" w:date="2022-04-03T10:44:31Z">
+        <w:r>
+          <w:rPr>
+            <w:rtl w:val="0"/>
+          </w:rPr>
+          <w:t xml:space="preserve">да</w:t>
+        </w:r>
+      </w:ins>
+      <w:del w:author="Stoyan Vellev" w:id="26" w:date="2022-04-03T10:44:31Z">
+        <w:r>
+          <w:rPr>
+            <w:rtl w:val="0"/>
+          </w:rPr>
+          <w:delText xml:space="preserve">която</w:delText>
+        </w:r>
+      </w:del>
+      <w:r>
+        <w:rPr>
+          <w:rtl w:val="0"/>
+        </w:rPr>
+        <w:t xml:space="preserve"> може да се използва </w:t>
+      </w:r>
+      <w:ins w:author="Stoyan Vellev" w:id="27" w:date="2022-04-03T10:44:42Z">
+        <w:r>
+          <w:rPr>
+            <w:rtl w:val="0"/>
+          </w:rPr>
+          <w:t xml:space="preserve">в множество курсове</w:t>
+        </w:r>
+      </w:ins>
+      <w:del w:author="Stoyan Vellev" w:id="27" w:date="2022-04-03T10:44:42Z">
+        <w:r>
+          <w:rPr>
+            <w:rtl w:val="0"/>
+          </w:rPr>
+          <w:delText xml:space="preserve">за всички ситуации, удобна за всички преподаватели и в бъдеще, позната на студентите</w:delText>
+        </w:r>
+      </w:del>
+      <w:r>
+        <w:rPr>
+          <w:rtl w:val="0"/>
+        </w:rPr>
+        <w:t xml:space="preserve">.</w:t>
+      </w:r>
+    </w:p>
+    <w:p>
+      <w:pPr>
+        <w:numPr>
+          <w:ilvl w:val="0"/>
+          <w:numId w:val="1"/>
+        </w:numPr>
+        <w:ind w:left="720" w:hanging="360"/>
+        <w:rPr>
+          <w:u w:val="none"/>
+        </w:rPr>
+      </w:pPr>
+      <w:r>
+        <w:rPr>
+          <w:rtl w:val="0"/>
+        </w:rPr>
+        <w:t xml:space="preserve">Системата трябва да дава свобода на лекторите сами да управляват курсовете си</w:t>
+      </w:r>
+      <w:ins w:author="Stoyan Vellev" w:id="28" w:date="2022-04-03T10:45:45Z">
+        <w:r>
+          <w:rPr>
+            <w:rtl w:val="0"/>
+          </w:rPr>
+          <w:t xml:space="preserve">,</w:t>
+        </w:r>
+      </w:ins>
+      <w:r>
+        <w:rPr>
+          <w:rtl w:val="0"/>
+        </w:rPr>
+        <w:t xml:space="preserve"> без намеса на администратор.</w:t>
+      </w:r>
+    </w:p>
+    <w:p>
+      <w:pPr>
+        <w:numPr>
+          <w:ilvl w:val="0"/>
+          <w:numId w:val="1"/>
+        </w:numPr>
+        <w:ind w:left="720" w:hanging="360"/>
+        <w:rPr>
+          <w:u w:val="none"/>
+        </w:rPr>
+      </w:pPr>
+      <w:r>
+        <w:rPr>
+          <w:rtl w:val="0"/>
+        </w:rPr>
+        <w:t xml:space="preserve">Системата трябва да е възможно най-достъпна финансово</w:t>
+      </w:r>
+      <w:ins w:author="Stoyan Vellev" w:id="29" w:date="2022-04-03T10:45:55Z">
+        <w:r>
+          <w:rPr>
+            <w:rtl w:val="0"/>
+          </w:rPr>
+          <w:t xml:space="preserve">,</w:t>
+        </w:r>
+      </w:ins>
+      <w:r>
+        <w:rPr>
+          <w:rtl w:val="0"/>
+        </w:rPr>
+        <w:t xml:space="preserve"> както за преподавателите, така и за студентите.</w:t>
+      </w:r>
+    </w:p>
+    <w:p>
+      <w:pPr>
+        <w:numPr>
+          <w:ilvl w:val="0"/>
+          <w:numId w:val="1"/>
+        </w:numPr>
+        <w:ind w:left="720" w:hanging="360"/>
+        <w:rPr>
+          <w:u w:val="none"/>
+        </w:rPr>
+      </w:pPr>
+      <w:r>
+        <w:rPr>
+          <w:rtl w:val="0"/>
+        </w:rPr>
+        <w:t xml:space="preserve">Системата трябва да е достъпна 24/7.</w:t>
+      </w:r>
+    </w:p>
+    <w:p>
+      <w:pPr>
+        <w:numPr>
+          <w:ilvl w:val="0"/>
+          <w:numId w:val="1"/>
+        </w:numPr>
+        <w:ind w:left="720" w:hanging="360"/>
+        <w:rPr>
+          <w:u w:val="none"/>
+        </w:rPr>
+      </w:pPr>
+      <w:r>
+        <w:rPr>
+          <w:rtl w:val="0"/>
+        </w:rPr>
+        <w:t xml:space="preserve">Системата трябва да е устойчива.</w:t>
+      </w:r>
+    </w:p>
+    <w:p>
+      <w:pPr>
+        <w:numPr>
+          <w:ilvl w:val="0"/>
+          <w:numId w:val="1"/>
+        </w:numPr>
+        <w:ind w:left="720" w:hanging="360"/>
+        <w:rPr>
+          <w:u w:val="none"/>
+        </w:rPr>
+      </w:pPr>
+      <w:r>
+        <w:rPr>
+          <w:rtl w:val="0"/>
+        </w:rPr>
+        <w:t xml:space="preserve">Системата трябва да е лесна за използване.</w:t>
+      </w:r>
+    </w:p>
+    <w:p>
+      <w:pPr>
+        <w:numPr>
+          <w:ilvl w:val="0"/>
+          <w:numId w:val="1"/>
+        </w:numPr>
+        <w:ind w:left="720" w:hanging="360"/>
+        <w:rPr>
+          <w:u w:val="none"/>
+        </w:rPr>
+      </w:pPr>
+      <w:r>
+        <w:rPr>
+          <w:rtl w:val="0"/>
+        </w:rPr>
+        <w:t xml:space="preserve">Системата трябва да е надеждна.</w:t>
+      </w:r>
+    </w:p>
+    <w:p>
+      <w:pPr>
+        <w:spacing w:line="360" w:lineRule="auto"/>
+        <w:ind w:left="0" w:firstLine="0"/>
+        <w:rPr/>
+      </w:pPr>
+      <w:r>
+        <w:rPr>
+          <w:rtl w:val="0"/>
+        </w:rPr>
+      </w:r>
+    </w:p>
+    <w:p>
+      <w:pPr>
+        <w:spacing w:line="360" w:lineRule="auto"/>
+        <w:ind w:left="0" w:firstLine="0"/>
+        <w:rPr/>
+      </w:pPr>
+      <w:r>
+        <w:rPr>
+          <w:rtl w:val="0"/>
+        </w:rPr>
+        <w:t xml:space="preserve">След като сме въвели тази основа, може да преминем към </w:t>
+      </w:r>
+      <w:ins w:author="Stoyan Vellev" w:id="30" w:date="2022-04-03T10:46:35Z">
+        <w:r>
+          <w:rPr>
+            <w:rtl w:val="0"/>
+          </w:rPr>
+          <w:t xml:space="preserve">разглеждане на съществуващи подобни системи</w:t>
+        </w:r>
+      </w:ins>
+      <w:del w:author="Stoyan Vellev" w:id="30" w:date="2022-04-03T10:46:35Z">
+        <w:r>
+          <w:rPr>
+            <w:rtl w:val="0"/>
+          </w:rPr>
+          <w:delText xml:space="preserve">приложенията</w:delText>
+        </w:r>
+      </w:del>
+      <w:r>
+        <w:rPr>
+          <w:rtl w:val="0"/>
+        </w:rPr>
+        <w:t xml:space="preserve">.</w:t>
+      </w:r>
+    </w:p>
+    <w:p>
+      <w:pPr>
+        <w:spacing w:line="360" w:lineRule="auto"/>
+        <w:ind w:left="0" w:firstLine="0"/>
+        <w:rPr/>
+      </w:pPr>
+      <w:r>
+        <w:rPr>
+          <w:rtl w:val="0"/>
+        </w:rPr>
+        <w:t xml:space="preserve">За този анализ са подбрани както системи, които са били в експлоатация дълго време и са се доказали като едни от най-добрите за времето си, така и новонавл</w:t>
+      </w:r>
+      <w:ins w:author="Stoyan Vellev" w:id="31" w:date="2022-04-03T10:47:14Z">
+        <w:r>
+          <w:rPr>
+            <w:rtl w:val="0"/>
+          </w:rPr>
+          <w:t xml:space="preserve">изащи</w:t>
+        </w:r>
+      </w:ins>
+      <w:del w:author="Stoyan Vellev" w:id="31" w:date="2022-04-03T10:47:14Z">
+        <w:r>
+          <w:rPr>
+            <w:rtl w:val="0"/>
+          </w:rPr>
+          <w:delText xml:space="preserve">езли</w:delText>
+        </w:r>
+      </w:del>
+      <w:r>
+        <w:rPr>
+          <w:rtl w:val="0"/>
+        </w:rPr>
+        <w:t xml:space="preserve"> системи, използващи модерни и иновативни подходи и технологии, а именно:</w:t>
+      </w:r>
+    </w:p>
+    <w:p>
+      <w:pPr>
+        <w:spacing w:line="360" w:lineRule="auto"/>
+        <w:ind w:left="0" w:firstLine="0"/>
         <w:rPr/>
       </w:pPr>
       <w:r>
@@ -6211,6 +6965,7 @@
           <w:ilvl w:val="0"/>
           <w:numId w:val="2"/>
         </w:numPr>
+        <w:spacing w:line="360" w:lineRule="auto"/>
         <w:ind w:left="720" w:hanging="360"/>
         <w:rPr>
           <w:u w:val="none"/>
@@ -6220,115 +6975,7 @@
         <w:rPr>
           <w:rtl w:val="0"/>
         </w:rPr>
-        <w:t xml:space="preserve">Системата трябва да</w:t>
-      </w:r>
-      <w:ins w:author="Stoyan Vellev" w:id="11" w:date="2022-04-03T10:35:00Z">
-        <w:r>
-          <w:rPr>
-            <w:rtl w:val="0"/>
-          </w:rPr>
-          <w:t xml:space="preserve"> </w:t>
-        </w:r>
-      </w:ins>
-      <w:del w:author="Stoyan Vellev" w:id="11" w:date="2022-04-03T10:35:00Z">
-        <w:r>
-          <w:rPr>
-            <w:rtl w:val="0"/>
-          </w:rPr>
-          <w:delText xml:space="preserve"> ни </w:delText>
-        </w:r>
-      </w:del>
-      <w:r>
-        <w:rPr>
-          <w:rtl w:val="0"/>
-        </w:rPr>
-        <w:t xml:space="preserve">предоставя възможност</w:t>
-      </w:r>
-      <w:del w:author="Stoyan Vellev" w:id="12" w:date="2022-04-03T10:35:05Z">
-        <w:r>
-          <w:rPr>
-            <w:rtl w:val="0"/>
-          </w:rPr>
-          <w:delText xml:space="preserve">та</w:delText>
-        </w:r>
-      </w:del>
-      <w:r>
-        <w:rPr>
-          <w:rtl w:val="0"/>
-        </w:rPr>
-        <w:t xml:space="preserve"> да </w:t>
-      </w:r>
-      <w:ins w:author="Stoyan Vellev" w:id="13" w:date="2022-04-03T10:35:08Z">
-        <w:r>
-          <w:rPr>
-            <w:rtl w:val="0"/>
-          </w:rPr>
-          <w:t xml:space="preserve">се </w:t>
-        </w:r>
-      </w:ins>
-      <w:r>
-        <w:rPr>
-          <w:rtl w:val="0"/>
-        </w:rPr>
-        <w:t xml:space="preserve">управлява</w:t>
-      </w:r>
-      <w:ins w:author="Stoyan Vellev" w:id="14" w:date="2022-04-03T10:35:12Z">
-        <w:r>
-          <w:rPr>
-            <w:rtl w:val="0"/>
-          </w:rPr>
-          <w:t xml:space="preserve">т</w:t>
-        </w:r>
-      </w:ins>
-      <w:del w:author="Stoyan Vellev" w:id="14" w:date="2022-04-03T10:35:12Z">
-        <w:r>
-          <w:rPr>
-            <w:rtl w:val="0"/>
-          </w:rPr>
-          <w:delText xml:space="preserve">ме</w:delText>
-        </w:r>
-      </w:del>
-      <w:r>
-        <w:rPr>
-          <w:rtl w:val="0"/>
-        </w:rPr>
-        <w:t xml:space="preserve"> </w:t>
-      </w:r>
-      <w:ins w:author="Stoyan Vellev" w:id="15" w:date="2022-04-03T10:35:16Z">
-        <w:r>
-          <w:rPr>
-            <w:rtl w:val="0"/>
-          </w:rPr>
-          <w:t xml:space="preserve">голям</w:t>
-        </w:r>
-      </w:ins>
-      <w:del w:author="Stoyan Vellev" w:id="15" w:date="2022-04-03T10:35:16Z">
-        <w:r>
-          <w:rPr>
-            <w:rtl w:val="0"/>
-          </w:rPr>
-          <w:delText xml:space="preserve">много на</w:delText>
-        </w:r>
-      </w:del>
-      <w:r>
-        <w:rPr>
-          <w:rtl w:val="0"/>
-        </w:rPr>
-        <w:t xml:space="preserve"> брой курсове (стотици, хиляди</w:t>
-      </w:r>
-      <w:del w:author="Stoyan Vellev" w:id="16" w:date="2022-04-03T10:35:40Z">
-        <w:r>
-          <w:rPr>
-            <w:rtl w:val="0"/>
-          </w:rPr>
-          <w:delText xml:space="preserve">, а може и повече, за момента не се интересуваме от конкретен брой</w:delText>
-        </w:r>
-      </w:del>
-      <w:r>
-        <w:rPr>
-          <w:rtl w:val="0"/>
-        </w:rPr>
-        <w:t xml:space="preserve">).</w:t>
+        <w:t xml:space="preserve">Web-CAT</w:t>
       </w:r>
     </w:p>
     <w:p>
@@ -6337,6 +6984,7 @@
           <w:ilvl w:val="0"/>
           <w:numId w:val="2"/>
         </w:numPr>
+        <w:spacing w:line="360" w:lineRule="auto"/>
         <w:ind w:left="720" w:hanging="360"/>
         <w:rPr>
           <w:u w:val="none"/>
@@ -6346,43 +6994,7 @@
         <w:rPr>
           <w:rtl w:val="0"/>
         </w:rPr>
-        <w:t xml:space="preserve">Всеки курс трябва да може да съдържа голям</w:t>
-      </w:r>
-      <w:ins w:author="Stoyan Vellev" w:id="17" w:date="2022-04-03T10:36:00Z">
-        <w:r>
-          <w:rPr>
-            <w:rtl w:val="0"/>
-          </w:rPr>
-          <w:t xml:space="preserve"> брой практически</w:t>
-        </w:r>
-      </w:ins>
-      <w:del w:author="Stoyan Vellev" w:id="17" w:date="2022-04-03T10:36:00Z">
-        <w:r>
-          <w:rPr>
-            <w:rtl w:val="0"/>
-          </w:rPr>
-          <w:delText xml:space="preserve">о количество</w:delText>
-        </w:r>
-      </w:del>
-      <w:r>
-        <w:rPr>
-          <w:rtl w:val="0"/>
-        </w:rPr>
-        <w:t xml:space="preserve"> задания (десетки</w:t>
-      </w:r>
-      <w:del w:author="Stoyan Vellev" w:id="18" w:date="2022-04-03T10:35:51Z">
-        <w:r>
-          <w:rPr>
-            <w:rtl w:val="0"/>
-          </w:rPr>
-          <w:delText xml:space="preserve">, това отново е приблизително число</w:delText>
-        </w:r>
-      </w:del>
-      <w:r>
-        <w:rPr>
-          <w:rtl w:val="0"/>
-        </w:rPr>
-        <w:t xml:space="preserve">).</w:t>
+        <w:t xml:space="preserve">codePost</w:t>
       </w:r>
     </w:p>
     <w:p>
@@ -6390,596 +7002,6 @@
         <w:numPr>
           <w:ilvl w:val="0"/>
           <w:numId w:val="2"/>
-        </w:numPr>
-        <w:ind w:left="720" w:hanging="360"/>
-        <w:rPr>
-          <w:u w:val="none"/>
-        </w:rPr>
-      </w:pPr>
-      <w:r>
-        <w:rPr>
-          <w:rtl w:val="0"/>
-        </w:rPr>
-        <w:t xml:space="preserve">Системата трябва да предоставя лесен и интуитивен начин за работа с предадените решения.</w:t>
-      </w:r>
-    </w:p>
-    <w:p>
-      <w:pPr>
-        <w:numPr>
-          <w:ilvl w:val="0"/>
-          <w:numId w:val="2"/>
-        </w:numPr>
-        <w:ind w:left="720" w:hanging="360"/>
-        <w:rPr>
-          <w:u w:val="none"/>
-        </w:rPr>
-      </w:pPr>
-      <w:r>
-        <w:rPr>
-          <w:rtl w:val="0"/>
-        </w:rPr>
-        <w:t xml:space="preserve">Системата трябва да дава възможност на преподавателския състав да проверява и оценява решенията по интуитивен начин.</w:t>
-      </w:r>
-    </w:p>
-    <w:p>
-      <w:pPr>
-        <w:numPr>
-          <w:ilvl w:val="0"/>
-          <w:numId w:val="2"/>
-        </w:numPr>
-        <w:ind w:left="720" w:hanging="360"/>
-        <w:rPr>
-          <w:u w:val="none"/>
-        </w:rPr>
-      </w:pPr>
-      <w:r>
-        <w:rPr>
-          <w:rtl w:val="0"/>
-        </w:rPr>
-        <w:t xml:space="preserve">Качването на решенията </w:t>
-      </w:r>
-      <w:commentRangeStart w:id="0"/>
-      <w:r>
-        <w:rPr>
-          <w:rtl w:val="0"/>
-        </w:rPr>
-        <w:t xml:space="preserve">не трябва да е като архив.</w:t>
-      </w:r>
-      <w:commentRangeEnd w:id="0"/>
-      <w:r>
-        <w:commentReference w:id="0"/>
-      </w:r>
-      <w:r>
-        <w:rPr>
-          <w:rtl w:val="0"/>
-        </w:rPr>
-      </w:r>
-    </w:p>
-    <w:p>
-      <w:pPr>
-        <w:numPr>
-          <w:ilvl w:val="0"/>
-          <w:numId w:val="2"/>
-        </w:numPr>
-        <w:ind w:left="720" w:hanging="360"/>
-        <w:rPr>
-          <w:u w:val="none"/>
-        </w:rPr>
-      </w:pPr>
-      <w:r>
-        <w:rPr>
-          <w:rtl w:val="0"/>
-        </w:rPr>
-        <w:t xml:space="preserve">Системата трябва да може да оценява </w:t>
-      </w:r>
-      <w:ins w:author="Stoyan Vellev" w:id="19" w:date="2022-04-03T10:38:01Z">
-        <w:r>
-          <w:rPr>
-            <w:rtl w:val="0"/>
-          </w:rPr>
-          <w:t xml:space="preserve">максимален брой аспекти на </w:t>
-        </w:r>
-      </w:ins>
-      <w:r>
-        <w:rPr>
-          <w:rtl w:val="0"/>
-        </w:rPr>
-        <w:t xml:space="preserve">решенията на студентите автоматично.</w:t>
-      </w:r>
-    </w:p>
-    <w:p>
-      <w:pPr>
-        <w:numPr>
-          <w:ilvl w:val="0"/>
-          <w:numId w:val="2"/>
-        </w:numPr>
-        <w:ind w:left="720" w:hanging="360"/>
-        <w:rPr>
-          <w:u w:val="none"/>
-        </w:rPr>
-      </w:pPr>
-      <w:r>
-        <w:rPr>
-          <w:rtl w:val="0"/>
-        </w:rPr>
-        <w:t xml:space="preserve">Написаните </w:t>
-      </w:r>
-      <w:ins w:author="Stoyan Vellev" w:id="20" w:date="2022-04-03T10:38:28Z">
-        <w:r>
-          <w:rPr>
-            <w:rtl w:val="0"/>
-          </w:rPr>
-          <w:t xml:space="preserve">от преподавателския състав </w:t>
-        </w:r>
-      </w:ins>
-      <w:r>
-        <w:rPr>
-          <w:rtl w:val="0"/>
-        </w:rPr>
-        <w:t xml:space="preserve">тестове</w:t>
-      </w:r>
-      <w:ins w:author="Stoyan Vellev" w:id="21" w:date="2022-04-03T10:38:34Z">
-        <w:r>
-          <w:rPr>
-            <w:rtl w:val="0"/>
-          </w:rPr>
-          <w:t xml:space="preserve"> към решенията</w:t>
-        </w:r>
-      </w:ins>
-      <w:r>
-        <w:rPr>
-          <w:rtl w:val="0"/>
-        </w:rPr>
-        <w:t xml:space="preserve"> </w:t>
-      </w:r>
-      <w:del w:author="Stoyan Vellev" w:id="20" w:date="2022-04-03T10:38:28Z">
-        <w:r>
-          <w:rPr>
-            <w:rtl w:val="0"/>
-          </w:rPr>
-          <w:delText xml:space="preserve">от преподавателския състав</w:delText>
-        </w:r>
-      </w:del>
-      <w:r>
-        <w:rPr>
-          <w:rtl w:val="0"/>
-        </w:rPr>
-        <w:t xml:space="preserve"> не трябва да са видими за студентите.</w:t>
-      </w:r>
-    </w:p>
-    <w:p>
-      <w:pPr>
-        <w:numPr>
-          <w:ilvl w:val="0"/>
-          <w:numId w:val="2"/>
-        </w:numPr>
-        <w:ind w:left="720" w:hanging="360"/>
-        <w:rPr>
-          <w:u w:val="none"/>
-        </w:rPr>
-      </w:pPr>
-      <w:r>
-        <w:rPr>
-          <w:rtl w:val="0"/>
-        </w:rPr>
-        <w:t xml:space="preserve">Системата трябва да може да </w:t>
-      </w:r>
-      <w:ins w:author="Stoyan Vellev" w:id="22" w:date="2022-04-03T10:38:47Z">
-        <w:r>
-          <w:rPr>
-            <w:rtl w:val="0"/>
-          </w:rPr>
-          <w:t xml:space="preserve">открива</w:t>
-        </w:r>
-      </w:ins>
-      <w:del w:author="Stoyan Vellev" w:id="22" w:date="2022-04-03T10:38:47Z">
-        <w:r>
-          <w:rPr>
-            <w:rtl w:val="0"/>
-          </w:rPr>
-          <w:delText xml:space="preserve">улавя</w:delText>
-        </w:r>
-      </w:del>
-      <w:r>
-        <w:rPr>
-          <w:rtl w:val="0"/>
-        </w:rPr>
-        <w:t xml:space="preserve"> признаци на плагиатство у решенията на студентите.</w:t>
-      </w:r>
-    </w:p>
-    <w:p>
-      <w:pPr>
-        <w:numPr>
-          <w:ilvl w:val="0"/>
-          <w:numId w:val="2"/>
-        </w:numPr>
-        <w:ind w:left="720" w:hanging="360"/>
-        <w:rPr>
-          <w:u w:val="none"/>
-        </w:rPr>
-      </w:pPr>
-      <w:r>
-        <w:rPr>
-          <w:rtl w:val="0"/>
-        </w:rPr>
-        <w:t xml:space="preserve">Системата трябва да е гъвкава </w:t>
-      </w:r>
-      <w:ins w:author="Stoyan Vellev" w:id="23" w:date="2022-04-03T10:43:51Z">
-        <w:r>
-          <w:rPr>
-            <w:rtl w:val="0"/>
-          </w:rPr>
-          <w:t xml:space="preserve">по</w:t>
-        </w:r>
-      </w:ins>
-      <w:del w:author="Stoyan Vellev" w:id="23" w:date="2022-04-03T10:43:51Z">
-        <w:r>
-          <w:rPr>
-            <w:rtl w:val="0"/>
-          </w:rPr>
-          <w:delText xml:space="preserve">в</w:delText>
-        </w:r>
-      </w:del>
-      <w:r>
-        <w:rPr>
-          <w:rtl w:val="0"/>
-        </w:rPr>
-        <w:t xml:space="preserve"> отношение на технологиите, които се преподават в курса. Целта е </w:t>
-      </w:r>
-      <w:ins w:author="Stoyan Vellev" w:id="24" w:date="2022-04-03T10:44:24Z">
-        <w:r>
-          <w:rPr>
-            <w:rtl w:val="0"/>
-          </w:rPr>
-          <w:t xml:space="preserve">една и съща</w:t>
-        </w:r>
-      </w:ins>
-      <w:del w:author="Stoyan Vellev" w:id="24" w:date="2022-04-03T10:44:24Z">
-        <w:r>
-          <w:rPr>
-            <w:rtl w:val="0"/>
-          </w:rPr>
-          <w:delText xml:space="preserve">да намерим една</w:delText>
-        </w:r>
-      </w:del>
-      <w:r>
-        <w:rPr>
-          <w:rtl w:val="0"/>
-        </w:rPr>
-        <w:t xml:space="preserve"> система,</w:t>
-      </w:r>
-      <w:ins w:author="Stoyan Vellev" w:id="25" w:date="2022-04-03T10:45:02Z">
-        <w:r>
-          <w:rPr>
-            <w:rtl w:val="0"/>
-          </w:rPr>
-          <w:t xml:space="preserve"> позната както на преподавателите, така и на студентите,</w:t>
-        </w:r>
-      </w:ins>
-      <w:r>
-        <w:rPr>
-          <w:rtl w:val="0"/>
-        </w:rPr>
-        <w:t xml:space="preserve"> </w:t>
-      </w:r>
-      <w:ins w:author="Stoyan Vellev" w:id="26" w:date="2022-04-03T10:44:31Z">
-        <w:r>
-          <w:rPr>
-            <w:rtl w:val="0"/>
-          </w:rPr>
-          <w:t xml:space="preserve">да</w:t>
-        </w:r>
-      </w:ins>
-      <w:del w:author="Stoyan Vellev" w:id="26" w:date="2022-04-03T10:44:31Z">
-        <w:r>
-          <w:rPr>
-            <w:rtl w:val="0"/>
-          </w:rPr>
-          <w:delText xml:space="preserve">която</w:delText>
-        </w:r>
-      </w:del>
-      <w:r>
-        <w:rPr>
-          <w:rtl w:val="0"/>
-        </w:rPr>
-        <w:t xml:space="preserve"> може да се използва </w:t>
-      </w:r>
-      <w:ins w:author="Stoyan Vellev" w:id="27" w:date="2022-04-03T10:44:42Z">
-        <w:r>
-          <w:rPr>
-            <w:rtl w:val="0"/>
-          </w:rPr>
-          <w:t xml:space="preserve">в множество курсове</w:t>
-        </w:r>
-      </w:ins>
-      <w:del w:author="Stoyan Vellev" w:id="27" w:date="2022-04-03T10:44:42Z">
-        <w:r>
-          <w:rPr>
-            <w:rtl w:val="0"/>
-          </w:rPr>
-          <w:delText xml:space="preserve">за всички ситуации, удобна за всички преподаватели и в бъдеще, позната на студентите</w:delText>
-        </w:r>
-      </w:del>
-      <w:r>
-        <w:rPr>
-          <w:rtl w:val="0"/>
-        </w:rPr>
-        <w:t xml:space="preserve">.</w:t>
-      </w:r>
-    </w:p>
-    <w:p>
-      <w:pPr>
-        <w:numPr>
-          <w:ilvl w:val="0"/>
-          <w:numId w:val="2"/>
-        </w:numPr>
-        <w:ind w:left="720" w:hanging="360"/>
-        <w:rPr>
-          <w:u w:val="none"/>
-        </w:rPr>
-      </w:pPr>
-      <w:r>
-        <w:rPr>
-          <w:rtl w:val="0"/>
-        </w:rPr>
-        <w:t xml:space="preserve">Системата трябва да дава свобода на лекторите сами да управляват курсовете си</w:t>
-      </w:r>
-      <w:ins w:author="Stoyan Vellev" w:id="28" w:date="2022-04-03T10:45:45Z">
-        <w:r>
-          <w:rPr>
-            <w:rtl w:val="0"/>
-          </w:rPr>
-          <w:t xml:space="preserve">,</w:t>
-        </w:r>
-      </w:ins>
-      <w:r>
-        <w:rPr>
-          <w:rtl w:val="0"/>
-        </w:rPr>
-        <w:t xml:space="preserve"> без намеса на администратор.</w:t>
-      </w:r>
-    </w:p>
-    <w:p>
-      <w:pPr>
-        <w:numPr>
-          <w:ilvl w:val="0"/>
-          <w:numId w:val="2"/>
-        </w:numPr>
-        <w:ind w:left="720" w:hanging="360"/>
-        <w:rPr>
-          <w:u w:val="none"/>
-        </w:rPr>
-      </w:pPr>
-      <w:r>
-        <w:rPr>
-          <w:rtl w:val="0"/>
-        </w:rPr>
-        <w:t xml:space="preserve">Системата трябва да е възможно най-достъпна финансово</w:t>
-      </w:r>
-      <w:ins w:author="Stoyan Vellev" w:id="29" w:date="2022-04-03T10:45:55Z">
-        <w:r>
-          <w:rPr>
-            <w:rtl w:val="0"/>
-          </w:rPr>
-          <w:t xml:space="preserve">,</w:t>
-        </w:r>
-      </w:ins>
-      <w:r>
-        <w:rPr>
-          <w:rtl w:val="0"/>
-        </w:rPr>
-        <w:t xml:space="preserve"> както за преподавателите, така и за студентите.</w:t>
-      </w:r>
-    </w:p>
-    <w:p>
-      <w:pPr>
-        <w:numPr>
-          <w:ilvl w:val="0"/>
-          <w:numId w:val="2"/>
-        </w:numPr>
-        <w:ind w:left="720" w:hanging="360"/>
-        <w:rPr>
-          <w:u w:val="none"/>
-        </w:rPr>
-      </w:pPr>
-      <w:r>
-        <w:rPr>
-          <w:rtl w:val="0"/>
-        </w:rPr>
-        <w:t xml:space="preserve">Системата трябва да е достъпна 24/7.</w:t>
-      </w:r>
-    </w:p>
-    <w:p>
-      <w:pPr>
-        <w:numPr>
-          <w:ilvl w:val="0"/>
-          <w:numId w:val="2"/>
-        </w:numPr>
-        <w:ind w:left="720" w:hanging="360"/>
-        <w:rPr>
-          <w:u w:val="none"/>
-        </w:rPr>
-      </w:pPr>
-      <w:r>
-        <w:rPr>
-          <w:rtl w:val="0"/>
-        </w:rPr>
-        <w:t xml:space="preserve">Системата трябва да е устойчива.</w:t>
-      </w:r>
-    </w:p>
-    <w:p>
-      <w:pPr>
-        <w:numPr>
-          <w:ilvl w:val="0"/>
-          <w:numId w:val="2"/>
-        </w:numPr>
-        <w:ind w:left="720" w:hanging="360"/>
-        <w:rPr>
-          <w:u w:val="none"/>
-        </w:rPr>
-      </w:pPr>
-      <w:r>
-        <w:rPr>
-          <w:rtl w:val="0"/>
-        </w:rPr>
-        <w:t xml:space="preserve">Системата трябва да е лесна за използване.</w:t>
-      </w:r>
-    </w:p>
-    <w:p>
-      <w:pPr>
-        <w:numPr>
-          <w:ilvl w:val="0"/>
-          <w:numId w:val="2"/>
-        </w:numPr>
-        <w:ind w:left="720" w:hanging="360"/>
-        <w:rPr>
-          <w:u w:val="none"/>
-        </w:rPr>
-      </w:pPr>
-      <w:r>
-        <w:rPr>
-          <w:rtl w:val="0"/>
-        </w:rPr>
-        <w:t xml:space="preserve">Системата трябва да е надеждна.</w:t>
-      </w:r>
-    </w:p>
-    <w:p>
-      <w:pPr>
-        <w:spacing w:line="360" w:lineRule="auto"/>
-        <w:ind w:left="0" w:firstLine="0"/>
-        <w:rPr/>
-      </w:pPr>
-      <w:r>
-        <w:rPr>
-          <w:rtl w:val="0"/>
-        </w:rPr>
-      </w:r>
-    </w:p>
-    <w:p>
-      <w:pPr>
-        <w:spacing w:line="360" w:lineRule="auto"/>
-        <w:ind w:left="0" w:firstLine="0"/>
-        <w:rPr/>
-      </w:pPr>
-      <w:r>
-        <w:rPr>
-          <w:rtl w:val="0"/>
-        </w:rPr>
-        <w:t xml:space="preserve">След като сме въвели тази основа, може да преминем към </w:t>
-      </w:r>
-      <w:ins w:author="Stoyan Vellev" w:id="30" w:date="2022-04-03T10:46:35Z">
-        <w:r>
-          <w:rPr>
-            <w:rtl w:val="0"/>
-          </w:rPr>
-          <w:t xml:space="preserve">разглеждане на съществуващи подобни системи</w:t>
-        </w:r>
-      </w:ins>
-      <w:del w:author="Stoyan Vellev" w:id="30" w:date="2022-04-03T10:46:35Z">
-        <w:r>
-          <w:rPr>
-            <w:rtl w:val="0"/>
-          </w:rPr>
-          <w:delText xml:space="preserve">приложенията</w:delText>
-        </w:r>
-      </w:del>
-      <w:r>
-        <w:rPr>
-          <w:rtl w:val="0"/>
-        </w:rPr>
-        <w:t xml:space="preserve">.</w:t>
-      </w:r>
-    </w:p>
-    <w:p>
-      <w:pPr>
-        <w:spacing w:line="360" w:lineRule="auto"/>
-        <w:ind w:left="0" w:firstLine="0"/>
-        <w:rPr/>
-      </w:pPr>
-      <w:r>
-        <w:rPr>
-          <w:rtl w:val="0"/>
-        </w:rPr>
-        <w:t xml:space="preserve">За този анализ са подбрани както системи, които са били в експлоатация дълго време и са се доказали като едни от най-добрите за времето си, така и новонавл</w:t>
-      </w:r>
-      <w:ins w:author="Stoyan Vellev" w:id="31" w:date="2022-04-03T10:47:14Z">
-        <w:r>
-          <w:rPr>
-            <w:rtl w:val="0"/>
-          </w:rPr>
-          <w:t xml:space="preserve">изащи</w:t>
-        </w:r>
-      </w:ins>
-      <w:del w:author="Stoyan Vellev" w:id="31" w:date="2022-04-03T10:47:14Z">
-        <w:r>
-          <w:rPr>
-            <w:rtl w:val="0"/>
-          </w:rPr>
-          <w:delText xml:space="preserve">езли</w:delText>
-        </w:r>
-      </w:del>
-      <w:r>
-        <w:rPr>
-          <w:rtl w:val="0"/>
-        </w:rPr>
-        <w:t xml:space="preserve"> системи, използващи модерни и иновативни подходи и технологии, а именно:</w:t>
-      </w:r>
-    </w:p>
-    <w:p>
-      <w:pPr>
-        <w:spacing w:line="360" w:lineRule="auto"/>
-        <w:ind w:left="0" w:firstLine="0"/>
-        <w:rPr/>
-      </w:pPr>
-      <w:r>
-        <w:rPr>
-          <w:rtl w:val="0"/>
-        </w:rPr>
-      </w:r>
-    </w:p>
-    <w:p>
-      <w:pPr>
-        <w:numPr>
-          <w:ilvl w:val="0"/>
-          <w:numId w:val="3"/>
-        </w:numPr>
-        <w:spacing w:line="360" w:lineRule="auto"/>
-        <w:ind w:left="720" w:hanging="360"/>
-        <w:rPr>
-          <w:u w:val="none"/>
-        </w:rPr>
-      </w:pPr>
-      <w:r>
-        <w:rPr>
-          <w:rtl w:val="0"/>
-        </w:rPr>
-        <w:t xml:space="preserve">Web-CAT</w:t>
-      </w:r>
-    </w:p>
-    <w:p>
-      <w:pPr>
-        <w:numPr>
-          <w:ilvl w:val="0"/>
-          <w:numId w:val="3"/>
-        </w:numPr>
-        <w:spacing w:line="360" w:lineRule="auto"/>
-        <w:ind w:left="720" w:hanging="360"/>
-        <w:rPr>
-          <w:u w:val="none"/>
-        </w:rPr>
-      </w:pPr>
-      <w:r>
-        <w:rPr>
-          <w:rtl w:val="0"/>
-        </w:rPr>
-        <w:t xml:space="preserve">codePost</w:t>
-      </w:r>
-    </w:p>
-    <w:p>
-      <w:pPr>
-        <w:numPr>
-          <w:ilvl w:val="0"/>
-          <w:numId w:val="3"/>
         </w:numPr>
         <w:spacing w:line="360" w:lineRule="auto"/>
         <w:ind w:left="720" w:hanging="360"/>
@@ -12965,12 +12987,12 @@
               <wp:inline distB="114300" distT="114300" distL="114300" distR="114300">
                 <wp:extent cx="182880" cy="182880"/>
                 <wp:effectExtent b="0" l="0" r="0" t="0"/>
-                <wp:docPr id="2" name="image7.png"/>
+                <wp:docPr id="2" name="image8.png"/>
                 <a:graphic>
                   <a:graphicData uri="http://schemas.openxmlformats.org/drawingml/2006/picture">
                     <pic:pic>
                       <pic:nvPicPr>
-                        <pic:cNvPr id="0" name="image7.png"/>
+                        <pic:cNvPr id="0" name="image8.png"/>
                         <pic:cNvPicPr preferRelativeResize="0"/>
                       </pic:nvPicPr>
                       <pic:blipFill>
@@ -13070,12 +13092,12 @@
               <wp:inline distB="114300" distT="114300" distL="114300" distR="114300">
                 <wp:extent cx="182880" cy="182880"/>
                 <wp:effectExtent b="0" l="0" r="0" t="0"/>
-                <wp:docPr id="1" name="image6.png"/>
+                <wp:docPr id="1" name="image7.png"/>
                 <a:graphic>
                   <a:graphicData uri="http://schemas.openxmlformats.org/drawingml/2006/picture">
                     <pic:pic>
                       <pic:nvPicPr>
-                        <pic:cNvPr id="0" name="image6.png"/>
+                        <pic:cNvPr id="0" name="image7.png"/>
                         <pic:cNvPicPr preferRelativeResize="0"/>
                       </pic:nvPicPr>
                       <pic:blipFill>
@@ -13176,12 +13198,12 @@
               <wp:inline distB="114300" distT="114300" distL="114300" distR="114300">
                 <wp:extent cx="182880" cy="182880"/>
                 <wp:effectExtent b="0" l="0" r="0" t="0"/>
-                <wp:docPr id="3" name="image8.png"/>
+                <wp:docPr id="3" name="image10.png"/>
                 <a:graphic>
                   <a:graphicData uri="http://schemas.openxmlformats.org/drawingml/2006/picture">
                     <pic:pic>
                       <pic:nvPicPr>
-                        <pic:cNvPr id="0" name="image8.png"/>
+                        <pic:cNvPr id="0" name="image10.png"/>
                         <pic:cNvPicPr preferRelativeResize="0"/>
                       </pic:nvPicPr>
                       <pic:blipFill>
@@ -13324,7 +13346,7 @@
         <w:pStyle w:val="Heading1"/>
         <w:numPr>
           <w:ilvl w:val="0"/>
-          <w:numId w:val="10"/>
+          <w:numId w:val="9"/>
         </w:numPr>
         <w:spacing w:line="360" w:lineRule="auto"/>
         <w:ind w:left="720" w:hanging="360"/>
@@ -13399,7 +13421,7 @@
       <w:pPr>
         <w:numPr>
           <w:ilvl w:val="0"/>
-          <w:numId w:val="6"/>
+          <w:numId w:val="5"/>
         </w:numPr>
         <w:ind w:left="720" w:hanging="360"/>
         <w:rPr>
@@ -13417,7 +13439,7 @@
       <w:pPr>
         <w:numPr>
           <w:ilvl w:val="0"/>
-          <w:numId w:val="6"/>
+          <w:numId w:val="5"/>
         </w:numPr>
         <w:ind w:left="720" w:hanging="360"/>
         <w:rPr>
@@ -13435,7 +13457,7 @@
       <w:pPr>
         <w:numPr>
           <w:ilvl w:val="0"/>
-          <w:numId w:val="6"/>
+          <w:numId w:val="5"/>
         </w:numPr>
         <w:ind w:left="720" w:hanging="360"/>
         <w:rPr>
@@ -13453,7 +13475,7 @@
       <w:pPr>
         <w:numPr>
           <w:ilvl w:val="0"/>
-          <w:numId w:val="6"/>
+          <w:numId w:val="5"/>
         </w:numPr>
         <w:ind w:left="720" w:hanging="360"/>
         <w:rPr>
@@ -13739,7 +13761,7 @@
       <w:pPr>
         <w:numPr>
           <w:ilvl w:val="0"/>
-          <w:numId w:val="15"/>
+          <w:numId w:val="14"/>
         </w:numPr>
         <w:ind w:left="720" w:hanging="360"/>
         <w:rPr>
@@ -13757,7 +13779,7 @@
       <w:pPr>
         <w:numPr>
           <w:ilvl w:val="0"/>
-          <w:numId w:val="15"/>
+          <w:numId w:val="14"/>
         </w:numPr>
         <w:ind w:left="720" w:hanging="360"/>
         <w:rPr>
@@ -13775,7 +13797,7 @@
       <w:pPr>
         <w:numPr>
           <w:ilvl w:val="0"/>
-          <w:numId w:val="15"/>
+          <w:numId w:val="14"/>
         </w:numPr>
         <w:ind w:left="720" w:hanging="360"/>
         <w:rPr>
@@ -13793,7 +13815,7 @@
       <w:pPr>
         <w:numPr>
           <w:ilvl w:val="0"/>
-          <w:numId w:val="15"/>
+          <w:numId w:val="14"/>
         </w:numPr>
         <w:ind w:left="720" w:hanging="360"/>
         <w:rPr>
@@ -14522,7 +14544,7 @@
       <w:pPr>
         <w:numPr>
           <w:ilvl w:val="0"/>
-          <w:numId w:val="9"/>
+          <w:numId w:val="8"/>
         </w:numPr>
         <w:ind w:left="720" w:hanging="360"/>
         <w:rPr>
@@ -14540,7 +14562,7 @@
       <w:pPr>
         <w:numPr>
           <w:ilvl w:val="0"/>
-          <w:numId w:val="9"/>
+          <w:numId w:val="8"/>
         </w:numPr>
         <w:ind w:left="720" w:hanging="360"/>
         <w:rPr>
@@ -14558,7 +14580,7 @@
       <w:pPr>
         <w:numPr>
           <w:ilvl w:val="0"/>
-          <w:numId w:val="9"/>
+          <w:numId w:val="8"/>
         </w:numPr>
         <w:ind w:left="720" w:hanging="360"/>
         <w:rPr>
@@ -14576,7 +14598,7 @@
       <w:pPr>
         <w:numPr>
           <w:ilvl w:val="0"/>
-          <w:numId w:val="9"/>
+          <w:numId w:val="8"/>
         </w:numPr>
         <w:ind w:left="720" w:hanging="360"/>
         <w:rPr>
@@ -14594,7 +14616,7 @@
       <w:pPr>
         <w:numPr>
           <w:ilvl w:val="0"/>
-          <w:numId w:val="9"/>
+          <w:numId w:val="8"/>
         </w:numPr>
         <w:ind w:left="720" w:hanging="360"/>
         <w:rPr>
@@ -14612,7 +14634,7 @@
       <w:pPr>
         <w:numPr>
           <w:ilvl w:val="0"/>
-          <w:numId w:val="9"/>
+          <w:numId w:val="8"/>
         </w:numPr>
         <w:ind w:left="720" w:hanging="360"/>
         <w:rPr>
@@ -14630,7 +14652,7 @@
       <w:pPr>
         <w:numPr>
           <w:ilvl w:val="0"/>
-          <w:numId w:val="9"/>
+          <w:numId w:val="8"/>
         </w:numPr>
         <w:ind w:left="720" w:hanging="360"/>
         <w:rPr>
@@ -15472,7 +15494,7 @@
       <w:pPr>
         <w:numPr>
           <w:ilvl w:val="0"/>
-          <w:numId w:val="7"/>
+          <w:numId w:val="6"/>
         </w:numPr>
         <w:ind w:left="720" w:hanging="360"/>
         <w:rPr>
@@ -15490,7 +15512,7 @@
       <w:pPr>
         <w:numPr>
           <w:ilvl w:val="0"/>
-          <w:numId w:val="7"/>
+          <w:numId w:val="6"/>
         </w:numPr>
         <w:ind w:left="720" w:hanging="360"/>
         <w:rPr>
@@ -15508,7 +15530,7 @@
       <w:pPr>
         <w:numPr>
           <w:ilvl w:val="0"/>
-          <w:numId w:val="7"/>
+          <w:numId w:val="6"/>
         </w:numPr>
         <w:ind w:left="720" w:hanging="360"/>
         <w:rPr>
@@ -15526,7 +15548,7 @@
       <w:pPr>
         <w:numPr>
           <w:ilvl w:val="0"/>
-          <w:numId w:val="7"/>
+          <w:numId w:val="6"/>
         </w:numPr>
         <w:ind w:left="720" w:hanging="360"/>
         <w:rPr>
@@ -15584,12 +15606,12 @@
           <wp:inline distB="114300" distT="114300" distL="114300" distR="114300">
             <wp:extent cx="5731200" cy="3378200"/>
             <wp:effectExtent b="0" l="0" r="0" t="0"/>
-            <wp:docPr id="7" name="image4.png"/>
+            <wp:docPr id="9" name="image2.png"/>
             <a:graphic>
               <a:graphicData uri="http://schemas.openxmlformats.org/drawingml/2006/picture">
                 <pic:pic>
                   <pic:nvPicPr>
-                    <pic:cNvPr id="0" name="image4.png"/>
+                    <pic:cNvPr id="0" name="image2.png"/>
                     <pic:cNvPicPr preferRelativeResize="0"/>
                   </pic:nvPicPr>
                   <pic:blipFill>
@@ -15902,7 +15924,7 @@
       <w:pPr>
         <w:numPr>
           <w:ilvl w:val="0"/>
-          <w:numId w:val="14"/>
+          <w:numId w:val="13"/>
         </w:numPr>
         <w:ind w:left="720" w:hanging="360"/>
         <w:rPr>
@@ -15920,7 +15942,7 @@
       <w:pPr>
         <w:numPr>
           <w:ilvl w:val="0"/>
-          <w:numId w:val="14"/>
+          <w:numId w:val="13"/>
         </w:numPr>
         <w:ind w:left="720" w:hanging="360"/>
         <w:rPr>
@@ -15938,7 +15960,7 @@
       <w:pPr>
         <w:numPr>
           <w:ilvl w:val="0"/>
-          <w:numId w:val="14"/>
+          <w:numId w:val="13"/>
         </w:numPr>
         <w:ind w:left="720" w:hanging="360"/>
         <w:rPr>
@@ -15956,7 +15978,7 @@
       <w:pPr>
         <w:numPr>
           <w:ilvl w:val="0"/>
-          <w:numId w:val="14"/>
+          <w:numId w:val="13"/>
         </w:numPr>
         <w:ind w:left="720" w:hanging="360"/>
         <w:rPr>
@@ -15974,7 +15996,7 @@
       <w:pPr>
         <w:numPr>
           <w:ilvl w:val="0"/>
-          <w:numId w:val="14"/>
+          <w:numId w:val="13"/>
         </w:numPr>
         <w:ind w:left="720" w:hanging="360"/>
         <w:rPr>
@@ -15992,7 +16014,7 @@
       <w:pPr>
         <w:numPr>
           <w:ilvl w:val="0"/>
-          <w:numId w:val="14"/>
+          <w:numId w:val="13"/>
         </w:numPr>
         <w:ind w:left="720" w:hanging="360"/>
         <w:rPr>
@@ -16131,6 +16153,258 @@
           <w:rtl w:val="0"/>
         </w:rPr>
         <w:t xml:space="preserve">Относно курсовете, трябва да може да се:</w:t>
+      </w:r>
+    </w:p>
+    <w:p>
+      <w:pPr>
+        <w:numPr>
+          <w:ilvl w:val="0"/>
+          <w:numId w:val="11"/>
+        </w:numPr>
+        <w:ind w:left="720" w:hanging="360"/>
+        <w:rPr>
+          <w:u w:val="none"/>
+        </w:rPr>
+      </w:pPr>
+      <w:r>
+        <w:rPr>
+          <w:rtl w:val="0"/>
+        </w:rPr>
+        <w:t xml:space="preserve">създава курс;</w:t>
+      </w:r>
+    </w:p>
+    <w:p>
+      <w:pPr>
+        <w:numPr>
+          <w:ilvl w:val="0"/>
+          <w:numId w:val="11"/>
+        </w:numPr>
+        <w:ind w:left="720" w:hanging="360"/>
+        <w:rPr>
+          <w:u w:val="none"/>
+        </w:rPr>
+      </w:pPr>
+      <w:r>
+        <w:rPr>
+          <w:rtl w:val="0"/>
+        </w:rPr>
+        <w:t xml:space="preserve">взима информация за курс;</w:t>
+      </w:r>
+    </w:p>
+    <w:p>
+      <w:pPr>
+        <w:numPr>
+          <w:ilvl w:val="0"/>
+          <w:numId w:val="11"/>
+        </w:numPr>
+        <w:ind w:left="720" w:hanging="360"/>
+        <w:rPr>
+          <w:u w:val="none"/>
+        </w:rPr>
+      </w:pPr>
+      <w:r>
+        <w:rPr>
+          <w:rtl w:val="0"/>
+        </w:rPr>
+        <w:t xml:space="preserve">взима информация за всички курсове, в които членува един потребител;</w:t>
+      </w:r>
+    </w:p>
+    <w:p>
+      <w:pPr>
+        <w:numPr>
+          <w:ilvl w:val="0"/>
+          <w:numId w:val="11"/>
+        </w:numPr>
+        <w:ind w:left="720" w:hanging="360"/>
+        <w:rPr>
+          <w:u w:val="none"/>
+        </w:rPr>
+      </w:pPr>
+      <w:r>
+        <w:rPr>
+          <w:rtl w:val="0"/>
+        </w:rPr>
+        <w:t xml:space="preserve">променя името и описанието на курс.</w:t>
+      </w:r>
+    </w:p>
+    <w:p>
+      <w:pPr>
+        <w:ind w:left="0" w:firstLine="0"/>
+        <w:rPr/>
+      </w:pPr>
+      <w:r>
+        <w:rPr>
+          <w:rtl w:val="0"/>
+        </w:rPr>
+        <w:t xml:space="preserve">Относно заданията, трябва да може да се:</w:t>
+      </w:r>
+    </w:p>
+    <w:p>
+      <w:pPr>
+        <w:numPr>
+          <w:ilvl w:val="0"/>
+          <w:numId w:val="3"/>
+        </w:numPr>
+        <w:ind w:left="720" w:hanging="360"/>
+        <w:rPr>
+          <w:u w:val="none"/>
+        </w:rPr>
+      </w:pPr>
+      <w:r>
+        <w:rPr>
+          <w:rtl w:val="0"/>
+        </w:rPr>
+        <w:t xml:space="preserve">създава задание;</w:t>
+      </w:r>
+    </w:p>
+    <w:p>
+      <w:pPr>
+        <w:numPr>
+          <w:ilvl w:val="0"/>
+          <w:numId w:val="3"/>
+        </w:numPr>
+        <w:ind w:left="720" w:hanging="360"/>
+        <w:rPr>
+          <w:u w:val="none"/>
+        </w:rPr>
+      </w:pPr>
+      <w:r>
+        <w:rPr>
+          <w:rtl w:val="0"/>
+        </w:rPr>
+        <w:t xml:space="preserve">взима информация за задание;</w:t>
+      </w:r>
+    </w:p>
+    <w:p>
+      <w:pPr>
+        <w:numPr>
+          <w:ilvl w:val="0"/>
+          <w:numId w:val="3"/>
+        </w:numPr>
+        <w:ind w:left="720" w:hanging="360"/>
+        <w:rPr>
+          <w:u w:val="none"/>
+        </w:rPr>
+      </w:pPr>
+      <w:r>
+        <w:rPr>
+          <w:rtl w:val="0"/>
+        </w:rPr>
+        <w:t xml:space="preserve">взима информация за всички задания в курс;</w:t>
+      </w:r>
+    </w:p>
+    <w:p>
+      <w:pPr>
+        <w:numPr>
+          <w:ilvl w:val="0"/>
+          <w:numId w:val="3"/>
+        </w:numPr>
+        <w:ind w:left="720" w:hanging="360"/>
+        <w:rPr>
+          <w:u w:val="none"/>
+        </w:rPr>
+      </w:pPr>
+      <w:r>
+        <w:rPr>
+          <w:rtl w:val="0"/>
+        </w:rPr>
+        <w:t xml:space="preserve">променя името и описанието на задание;</w:t>
+      </w:r>
+    </w:p>
+    <w:p>
+      <w:pPr>
+        <w:numPr>
+          <w:ilvl w:val="0"/>
+          <w:numId w:val="3"/>
+        </w:numPr>
+        <w:ind w:left="720" w:hanging="360"/>
+        <w:rPr>
+          <w:u w:val="none"/>
+        </w:rPr>
+      </w:pPr>
+      <w:r>
+        <w:rPr>
+          <w:rtl w:val="0"/>
+        </w:rPr>
+        <w:t xml:space="preserve">трие задание.</w:t>
+      </w:r>
+    </w:p>
+    <w:p>
+      <w:pPr>
+        <w:ind w:left="0" w:firstLine="0"/>
+        <w:rPr/>
+      </w:pPr>
+      <w:r>
+        <w:rPr>
+          <w:rtl w:val="0"/>
+        </w:rPr>
+        <w:t xml:space="preserve">Относно предаването на решенията, трябва да може да се:</w:t>
+      </w:r>
+    </w:p>
+    <w:p>
+      <w:pPr>
+        <w:numPr>
+          <w:ilvl w:val="0"/>
+          <w:numId w:val="10"/>
+        </w:numPr>
+        <w:ind w:left="720" w:hanging="360"/>
+        <w:rPr>
+          <w:u w:val="none"/>
+        </w:rPr>
+      </w:pPr>
+      <w:r>
+        <w:rPr>
+          <w:rtl w:val="0"/>
+        </w:rPr>
+        <w:t xml:space="preserve">предава решение;</w:t>
+      </w:r>
+    </w:p>
+    <w:p>
+      <w:pPr>
+        <w:numPr>
+          <w:ilvl w:val="0"/>
+          <w:numId w:val="10"/>
+        </w:numPr>
+        <w:ind w:left="720" w:hanging="360"/>
+        <w:rPr>
+          <w:u w:val="none"/>
+        </w:rPr>
+      </w:pPr>
+      <w:r>
+        <w:rPr>
+          <w:rtl w:val="0"/>
+        </w:rPr>
+        <w:t xml:space="preserve">взима информация за предадено решение;</w:t>
+      </w:r>
+    </w:p>
+    <w:p>
+      <w:pPr>
+        <w:numPr>
+          <w:ilvl w:val="0"/>
+          <w:numId w:val="10"/>
+        </w:numPr>
+        <w:ind w:left="720" w:hanging="360"/>
+        <w:rPr>
+          <w:u w:val="none"/>
+        </w:rPr>
+      </w:pPr>
+      <w:r>
+        <w:rPr>
+          <w:rtl w:val="0"/>
+        </w:rPr>
+        <w:t xml:space="preserve">взима информация за всички предадени решения за определено задание.</w:t>
+      </w:r>
+    </w:p>
+    <w:p>
+      <w:pPr>
+        <w:ind w:left="0" w:firstLine="0"/>
+        <w:rPr/>
+      </w:pPr>
+      <w:r>
+        <w:rPr>
+          <w:rtl w:val="0"/>
+        </w:rPr>
+        <w:t xml:space="preserve">Относно административните дейности, трябва да може да се:</w:t>
       </w:r>
     </w:p>
     <w:p>
@@ -16148,7 +16422,7 @@
         <w:rPr>
           <w:rtl w:val="0"/>
         </w:rPr>
-        <w:t xml:space="preserve">създава курс;</w:t>
+        <w:t xml:space="preserve">влиза в системата;</w:t>
       </w:r>
     </w:p>
     <w:p>
@@ -16166,7 +16440,7 @@
         <w:rPr>
           <w:rtl w:val="0"/>
         </w:rPr>
-        <w:t xml:space="preserve">взима информация за курс;</w:t>
+        <w:t xml:space="preserve">излиза от системата;</w:t>
       </w:r>
     </w:p>
     <w:p>
@@ -16184,7 +16458,7 @@
         <w:rPr>
           <w:rtl w:val="0"/>
         </w:rPr>
-        <w:t xml:space="preserve">взима информация за всички курсове, в които членува един потребител;</w:t>
+        <w:t xml:space="preserve">взима информация за текущият удостоверен потребител;</w:t>
       </w:r>
     </w:p>
     <w:p>
@@ -16202,19 +16476,71 @@
         <w:rPr>
           <w:rtl w:val="0"/>
         </w:rPr>
-        <w:t xml:space="preserve">променя името и описанието на курс.</w:t>
-      </w:r>
-    </w:p>
-    <w:p>
-      <w:pPr>
-        <w:ind w:left="0" w:firstLine="0"/>
-        <w:rPr/>
-      </w:pPr>
-      <w:r>
-        <w:rPr>
-          <w:rtl w:val="0"/>
-        </w:rPr>
-        <w:t xml:space="preserve">Относно заданията, трябва да може да се:</w:t>
+        <w:t xml:space="preserve">дават админ права на ниво система;</w:t>
+      </w:r>
+    </w:p>
+    <w:p>
+      <w:pPr>
+        <w:numPr>
+          <w:ilvl w:val="0"/>
+          <w:numId w:val="12"/>
+        </w:numPr>
+        <w:ind w:left="720" w:hanging="360"/>
+        <w:rPr>
+          <w:u w:val="none"/>
+        </w:rPr>
+      </w:pPr>
+      <w:r>
+        <w:rPr>
+          <w:rtl w:val="0"/>
+        </w:rPr>
+        <w:t xml:space="preserve">дават асистентски права на ниво курс.</w:t>
+      </w:r>
+    </w:p>
+    <w:p>
+      <w:pPr>
+        <w:rPr/>
+      </w:pPr>
+      <w:r>
+        <w:rPr>
+          <w:rtl w:val="0"/>
+        </w:rPr>
+      </w:r>
+    </w:p>
+    <w:p>
+      <w:pPr>
+        <w:pStyle w:val="Heading2"/>
+        <w:rPr/>
+      </w:pPr>
+      <w:bookmarkStart w:colFirst="0" w:colLast="0" w:name="_lfxwc4l6g0pz" w:id="34"/>
+      <w:bookmarkEnd w:id="34"/>
+      <w:r>
+        <w:rPr>
+          <w:rtl w:val="0"/>
+        </w:rPr>
+        <w:t xml:space="preserve">Проектиране на компонент за изпълняване на тестове</w:t>
+      </w:r>
+    </w:p>
+    <w:p>
+      <w:pPr>
+        <w:rPr/>
+      </w:pPr>
+      <w:r>
+        <w:rPr>
+          <w:rtl w:val="0"/>
+        </w:rPr>
+        <w:t xml:space="preserve">Проектирайки сървърната част, първата половина от функционалностите на системата за управление на курсове и автоматично оценяване на решения на студентите е покрита. Оставащата половина е частта, която извършва самото оценяване на решенията.</w:t>
+      </w:r>
+    </w:p>
+    <w:p>
+      <w:pPr>
+        <w:rPr/>
+      </w:pPr>
+      <w:r>
+        <w:rPr>
+          <w:rtl w:val="0"/>
+        </w:rPr>
+        <w:t xml:space="preserve">Планирано е да има отделен компонент, който изпълнява тази дейност, следвайки микросервизна архитектура, която е популярна и широко използвана в Docker и Kubernetes средите. Тестването на едно решение е може да е дълъг процес, отнемащ над 30 секунди. Той включва:</w:t>
       </w:r>
     </w:p>
     <w:p>
@@ -16232,7 +16558,7 @@
         <w:rPr>
           <w:rtl w:val="0"/>
         </w:rPr>
-        <w:t xml:space="preserve">създава задание;</w:t>
+        <w:t xml:space="preserve">Изтегляне на решението на студента от GitLab (може да се забави над 5-10 секунди);</w:t>
       </w:r>
     </w:p>
     <w:p>
@@ -16250,7 +16576,7 @@
         <w:rPr>
           <w:rtl w:val="0"/>
         </w:rPr>
-        <w:t xml:space="preserve">взима информация за задание;</w:t>
+        <w:t xml:space="preserve">Изтегляне на тестовете на учителя от GitLab (може да се забави над 5-10 секунди);</w:t>
       </w:r>
     </w:p>
     <w:p>
@@ -16268,7 +16594,7 @@
         <w:rPr>
           <w:rtl w:val="0"/>
         </w:rPr>
-        <w:t xml:space="preserve">взима информация за всички задания в курс;</w:t>
+        <w:t xml:space="preserve">Компилиране на кода (зависи от размера на проекта, но може да се забави над 5 секунди при малки проекти);</w:t>
       </w:r>
     </w:p>
     <w:p>
@@ -16286,310 +16612,6 @@
         <w:rPr>
           <w:rtl w:val="0"/>
         </w:rPr>
-        <w:t xml:space="preserve">променя името и описанието на задание;</w:t>
-      </w:r>
-    </w:p>
-    <w:p>
-      <w:pPr>
-        <w:numPr>
-          <w:ilvl w:val="0"/>
-          <w:numId w:val="4"/>
-        </w:numPr>
-        <w:ind w:left="720" w:hanging="360"/>
-        <w:rPr>
-          <w:u w:val="none"/>
-        </w:rPr>
-      </w:pPr>
-      <w:r>
-        <w:rPr>
-          <w:rtl w:val="0"/>
-        </w:rPr>
-        <w:t xml:space="preserve">трие задание.</w:t>
-      </w:r>
-    </w:p>
-    <w:p>
-      <w:pPr>
-        <w:ind w:left="0" w:firstLine="0"/>
-        <w:rPr/>
-      </w:pPr>
-      <w:r>
-        <w:rPr>
-          <w:rtl w:val="0"/>
-        </w:rPr>
-        <w:t xml:space="preserve">Относно предаването на решенията, трябва да може да се:</w:t>
-      </w:r>
-    </w:p>
-    <w:p>
-      <w:pPr>
-        <w:numPr>
-          <w:ilvl w:val="0"/>
-          <w:numId w:val="11"/>
-        </w:numPr>
-        <w:ind w:left="720" w:hanging="360"/>
-        <w:rPr>
-          <w:u w:val="none"/>
-        </w:rPr>
-      </w:pPr>
-      <w:r>
-        <w:rPr>
-          <w:rtl w:val="0"/>
-        </w:rPr>
-        <w:t xml:space="preserve">предава решение;</w:t>
-      </w:r>
-    </w:p>
-    <w:p>
-      <w:pPr>
-        <w:numPr>
-          <w:ilvl w:val="0"/>
-          <w:numId w:val="11"/>
-        </w:numPr>
-        <w:ind w:left="720" w:hanging="360"/>
-        <w:rPr>
-          <w:u w:val="none"/>
-        </w:rPr>
-      </w:pPr>
-      <w:r>
-        <w:rPr>
-          <w:rtl w:val="0"/>
-        </w:rPr>
-        <w:t xml:space="preserve">взима информация за предадено решение;</w:t>
-      </w:r>
-    </w:p>
-    <w:p>
-      <w:pPr>
-        <w:numPr>
-          <w:ilvl w:val="0"/>
-          <w:numId w:val="11"/>
-        </w:numPr>
-        <w:ind w:left="720" w:hanging="360"/>
-        <w:rPr>
-          <w:u w:val="none"/>
-        </w:rPr>
-      </w:pPr>
-      <w:r>
-        <w:rPr>
-          <w:rtl w:val="0"/>
-        </w:rPr>
-        <w:t xml:space="preserve">взима информация за всички предадени решения за определено задание.</w:t>
-      </w:r>
-    </w:p>
-    <w:p>
-      <w:pPr>
-        <w:ind w:left="0" w:firstLine="0"/>
-        <w:rPr/>
-      </w:pPr>
-      <w:r>
-        <w:rPr>
-          <w:rtl w:val="0"/>
-        </w:rPr>
-        <w:t xml:space="preserve">Относно административните дейности, трябва да може да се:</w:t>
-      </w:r>
-    </w:p>
-    <w:p>
-      <w:pPr>
-        <w:numPr>
-          <w:ilvl w:val="0"/>
-          <w:numId w:val="13"/>
-        </w:numPr>
-        <w:ind w:left="720" w:hanging="360"/>
-        <w:rPr>
-          <w:u w:val="none"/>
-        </w:rPr>
-      </w:pPr>
-      <w:r>
-        <w:rPr>
-          <w:rtl w:val="0"/>
-        </w:rPr>
-        <w:t xml:space="preserve">влиза в системата;</w:t>
-      </w:r>
-    </w:p>
-    <w:p>
-      <w:pPr>
-        <w:numPr>
-          <w:ilvl w:val="0"/>
-          <w:numId w:val="13"/>
-        </w:numPr>
-        <w:ind w:left="720" w:hanging="360"/>
-        <w:rPr>
-          <w:u w:val="none"/>
-        </w:rPr>
-      </w:pPr>
-      <w:r>
-        <w:rPr>
-          <w:rtl w:val="0"/>
-        </w:rPr>
-        <w:t xml:space="preserve">излиза от системата;</w:t>
-      </w:r>
-    </w:p>
-    <w:p>
-      <w:pPr>
-        <w:numPr>
-          <w:ilvl w:val="0"/>
-          <w:numId w:val="13"/>
-        </w:numPr>
-        <w:ind w:left="720" w:hanging="360"/>
-        <w:rPr>
-          <w:u w:val="none"/>
-        </w:rPr>
-      </w:pPr>
-      <w:r>
-        <w:rPr>
-          <w:rtl w:val="0"/>
-        </w:rPr>
-        <w:t xml:space="preserve">взима информация за текущият удостоверен потребител;</w:t>
-      </w:r>
-    </w:p>
-    <w:p>
-      <w:pPr>
-        <w:numPr>
-          <w:ilvl w:val="0"/>
-          <w:numId w:val="13"/>
-        </w:numPr>
-        <w:ind w:left="720" w:hanging="360"/>
-        <w:rPr>
-          <w:u w:val="none"/>
-        </w:rPr>
-      </w:pPr>
-      <w:r>
-        <w:rPr>
-          <w:rtl w:val="0"/>
-        </w:rPr>
-        <w:t xml:space="preserve">дават админ права на ниво система;</w:t>
-      </w:r>
-    </w:p>
-    <w:p>
-      <w:pPr>
-        <w:numPr>
-          <w:ilvl w:val="0"/>
-          <w:numId w:val="13"/>
-        </w:numPr>
-        <w:ind w:left="720" w:hanging="360"/>
-        <w:rPr>
-          <w:u w:val="none"/>
-        </w:rPr>
-      </w:pPr>
-      <w:r>
-        <w:rPr>
-          <w:rtl w:val="0"/>
-        </w:rPr>
-        <w:t xml:space="preserve">дават асистентски права на ниво курс.</w:t>
-      </w:r>
-    </w:p>
-    <w:p>
-      <w:pPr>
-        <w:rPr/>
-      </w:pPr>
-      <w:r>
-        <w:rPr>
-          <w:rtl w:val="0"/>
-        </w:rPr>
-      </w:r>
-    </w:p>
-    <w:p>
-      <w:pPr>
-        <w:pStyle w:val="Heading2"/>
-        <w:rPr/>
-      </w:pPr>
-      <w:bookmarkStart w:colFirst="0" w:colLast="0" w:name="_lfxwc4l6g0pz" w:id="34"/>
-      <w:bookmarkEnd w:id="34"/>
-      <w:r>
-        <w:rPr>
-          <w:rtl w:val="0"/>
-        </w:rPr>
-        <w:t xml:space="preserve">Проектиране на компонент за изпълняване на тестове</w:t>
-      </w:r>
-    </w:p>
-    <w:p>
-      <w:pPr>
-        <w:rPr/>
-      </w:pPr>
-      <w:r>
-        <w:rPr>
-          <w:rtl w:val="0"/>
-        </w:rPr>
-        <w:t xml:space="preserve">Проектирайки сървърната част, първата половина от функционалностите на системата за управление на курсове и автоматично оценяване на решения на студентите е покрита. Оставащата половина е частта, която извършва самото оценяване на решенията.</w:t>
-      </w:r>
-    </w:p>
-    <w:p>
-      <w:pPr>
-        <w:rPr/>
-      </w:pPr>
-      <w:r>
-        <w:rPr>
-          <w:rtl w:val="0"/>
-        </w:rPr>
-        <w:t xml:space="preserve">Планирано е да има отделен компонент, който изпълнява тази дейност, следвайки микросервизна архитектура, която е популярна и широко използвана в Docker и Kubernetes средите. Тестването на едно решение е може да е дълъг процес, отнемащ над 30 секунди. Той включва:</w:t>
-      </w:r>
-    </w:p>
-    <w:p>
-      <w:pPr>
-        <w:numPr>
-          <w:ilvl w:val="0"/>
-          <w:numId w:val="5"/>
-        </w:numPr>
-        <w:ind w:left="720" w:hanging="360"/>
-        <w:rPr>
-          <w:u w:val="none"/>
-        </w:rPr>
-      </w:pPr>
-      <w:r>
-        <w:rPr>
-          <w:rtl w:val="0"/>
-        </w:rPr>
-        <w:t xml:space="preserve">Изтегляне на решението на студента от GitLab (може да се забави над 5-10 секунди);</w:t>
-      </w:r>
-    </w:p>
-    <w:p>
-      <w:pPr>
-        <w:numPr>
-          <w:ilvl w:val="0"/>
-          <w:numId w:val="5"/>
-        </w:numPr>
-        <w:ind w:left="720" w:hanging="360"/>
-        <w:rPr>
-          <w:u w:val="none"/>
-        </w:rPr>
-      </w:pPr>
-      <w:r>
-        <w:rPr>
-          <w:rtl w:val="0"/>
-        </w:rPr>
-        <w:t xml:space="preserve">Изтегляне на тестовете на учителя от GitLab (може да се забави над 5-10 секунди);</w:t>
-      </w:r>
-    </w:p>
-    <w:p>
-      <w:pPr>
-        <w:numPr>
-          <w:ilvl w:val="0"/>
-          <w:numId w:val="5"/>
-        </w:numPr>
-        <w:ind w:left="720" w:hanging="360"/>
-        <w:rPr>
-          <w:u w:val="none"/>
-        </w:rPr>
-      </w:pPr>
-      <w:r>
-        <w:rPr>
-          <w:rtl w:val="0"/>
-        </w:rPr>
-        <w:t xml:space="preserve">Компилиране на кода (зависи от размера на проекта, но може да се забави над 5 секунди при малки проекти);</w:t>
-      </w:r>
-    </w:p>
-    <w:p>
-      <w:pPr>
-        <w:numPr>
-          <w:ilvl w:val="0"/>
-          <w:numId w:val="5"/>
-        </w:numPr>
-        <w:ind w:left="720" w:hanging="360"/>
-        <w:rPr>
-          <w:u w:val="none"/>
-        </w:rPr>
-      </w:pPr>
-      <w:r>
-        <w:rPr>
-          <w:rtl w:val="0"/>
-        </w:rPr>
         <w:t xml:space="preserve">Изпълнение на тестовете, анализиране и форматиране на резултатите (също зависи от размера на проекта и може да отнеме над 5 секунди при малки проекти).</w:t>
       </w:r>
     </w:p>
@@ -16746,12 +16768,12 @@
           <wp:inline distB="114300" distT="114300" distL="114300" distR="114300">
             <wp:extent cx="5731200" cy="5308600"/>
             <wp:effectExtent b="0" l="0" r="0" t="0"/>
-            <wp:docPr id="4" name="image2.png"/>
+            <wp:docPr id="4" name="image5.png"/>
             <a:graphic>
               <a:graphicData uri="http://schemas.openxmlformats.org/drawingml/2006/picture">
                 <pic:pic>
                   <pic:nvPicPr>
-                    <pic:cNvPr id="0" name="image2.png"/>
+                    <pic:cNvPr id="0" name="image5.png"/>
                     <pic:cNvPicPr preferRelativeResize="0"/>
                   </pic:nvPicPr>
                   <pic:blipFill>
@@ -16831,7 +16853,7 @@
         <w:pStyle w:val="Heading1"/>
         <w:numPr>
           <w:ilvl w:val="0"/>
-          <w:numId w:val="10"/>
+          <w:numId w:val="9"/>
         </w:numPr>
         <w:spacing w:line="360" w:lineRule="auto"/>
         <w:ind w:left="720" w:hanging="360"/>
@@ -16862,7 +16884,7 @@
           <wp:inline distB="114300" distT="114300" distL="114300" distR="114300">
             <wp:extent cx="5729288" cy="4333875"/>
             <wp:effectExtent b="0" l="0" r="0" t="0"/>
-            <wp:docPr id="5" name="image3.png"/>
+            <wp:docPr id="6" name="image3.png"/>
             <a:graphic>
               <a:graphicData uri="http://schemas.openxmlformats.org/drawingml/2006/picture">
                 <pic:pic>
@@ -16929,12 +16951,12 @@
           <wp:inline distB="114300" distT="114300" distL="114300" distR="114300">
             <wp:extent cx="5731200" cy="4140200"/>
             <wp:effectExtent b="0" l="0" r="0" t="0"/>
-            <wp:docPr id="6" name="image5.png"/>
+            <wp:docPr id="7" name="image4.png"/>
             <a:graphic>
               <a:graphicData uri="http://schemas.openxmlformats.org/drawingml/2006/picture">
                 <pic:pic>
                   <pic:nvPicPr>
-                    <pic:cNvPr id="0" name="image5.png"/>
+                    <pic:cNvPr id="0" name="image4.png"/>
                     <pic:cNvPicPr preferRelativeResize="0"/>
                   </pic:nvPicPr>
                   <pic:blipFill>
@@ -16991,55 +17013,134 @@
         <w:rPr/>
       </w:pPr>
       <w:r>
-        <w:rPr>
-          <w:rtl w:val="0"/>
-        </w:rPr>
-        <w:t xml:space="preserve">Sequence diagrams за да се покажат най-сложните заявки - </w:t>
-      </w:r>
-    </w:p>
-    <w:p>
-      <w:pPr>
-        <w:numPr>
-          <w:ilvl w:val="0"/>
-          <w:numId w:val="1"/>
-        </w:numPr>
-        <w:ind w:left="720" w:hanging="360"/>
-      </w:pPr>
-      <w:r>
-        <w:rPr>
-          <w:rtl w:val="0"/>
-        </w:rPr>
-        <w:t xml:space="preserve">1 simple request, e.g. create course (ui -&gt; backend -&gt; db)</w:t>
-      </w:r>
-    </w:p>
-    <w:p>
-      <w:pPr>
-        <w:numPr>
-          <w:ilvl w:val="0"/>
-          <w:numId w:val="1"/>
-        </w:numPr>
-        <w:ind w:left="720" w:hanging="360"/>
-      </w:pPr>
-      <w:r>
-        <w:rPr>
-          <w:rtl w:val="0"/>
-        </w:rPr>
-        <w:t xml:space="preserve">create submission request (ui -&gt; backend -&gt; db -&gt; job executor -&gt; db)</w:t>
-      </w:r>
-    </w:p>
-    <w:p>
-      <w:pPr>
-        <w:numPr>
-          <w:ilvl w:val="0"/>
-          <w:numId w:val="1"/>
-        </w:numPr>
-        <w:ind w:left="720" w:hanging="360"/>
-      </w:pPr>
-      <w:r>
-        <w:rPr>
-          <w:rtl w:val="0"/>
-        </w:rPr>
-        <w:t xml:space="preserve">join course with assignments (ui -&gt; backend -&gt; job executor -&gt; gitlab)</w:t>
+        <w:rPr/>
+        <w:drawing>
+          <wp:inline distB="114300" distT="114300" distL="114300" distR="114300">
+            <wp:extent cx="5731200" cy="4140200"/>
+            <wp:effectExtent b="0" l="0" r="0" t="0"/>
+            <wp:docPr id="8" name="image6.png"/>
+            <a:graphic>
+              <a:graphicData uri="http://schemas.openxmlformats.org/drawingml/2006/picture">
+                <pic:pic>
+                  <pic:nvPicPr>
+                    <pic:cNvPr id="0" name="image6.png"/>
+                    <pic:cNvPicPr preferRelativeResize="0"/>
+                  </pic:nvPicPr>
+                  <pic:blipFill>
+                    <a:blip r:embed="rId16"/>
+                    <a:srcRect b="0" l="0" r="0" t="0"/>
+                    <a:stretch>
+                      <a:fillRect/>
+                    </a:stretch>
+                  </pic:blipFill>
+                  <pic:spPr>
+                    <a:xfrm>
+                      <a:off x="0" y="0"/>
+                      <a:ext cx="5731200" cy="4140200"/>
+                    </a:xfrm>
+                    <a:prstGeom prst="rect"/>
+                    <a:ln/>
+                  </pic:spPr>
+                </pic:pic>
+              </a:graphicData>
+            </a:graphic>
+          </wp:inline>
+        </w:drawing>
+      </w:r>
+      <w:r>
+        <w:rPr>
+          <w:rtl w:val="0"/>
+        </w:rPr>
+      </w:r>
+    </w:p>
+    <w:p>
+      <w:pPr>
+        <w:jc w:val="center"/>
+        <w:rPr/>
+      </w:pPr>
+      <w:r>
+        <w:rPr>
+          <w:rtl w:val="0"/>
+        </w:rPr>
+        <w:t xml:space="preserve">Фигура 5 - Процес на оценяване на решение - диаграма на последователност</w:t>
+      </w:r>
+    </w:p>
+    <w:p>
+      <w:pPr>
+        <w:rPr/>
+      </w:pPr>
+      <w:r>
+        <w:rPr>
+          <w:rtl w:val="0"/>
+        </w:rPr>
+      </w:r>
+    </w:p>
+    <w:p>
+      <w:pPr>
+        <w:rPr/>
+      </w:pPr>
+      <w:r>
+        <w:rPr/>
+        <w:drawing>
+          <wp:inline distB="114300" distT="114300" distL="114300" distR="114300">
+            <wp:extent cx="5731200" cy="4140200"/>
+            <wp:effectExtent b="0" l="0" r="0" t="0"/>
+            <wp:docPr id="5" name="image9.png"/>
+            <a:graphic>
+              <a:graphicData uri="http://schemas.openxmlformats.org/drawingml/2006/picture">
+                <pic:pic>
+                  <pic:nvPicPr>
+                    <pic:cNvPr id="0" name="image9.png"/>
+                    <pic:cNvPicPr preferRelativeResize="0"/>
+                  </pic:nvPicPr>
+                  <pic:blipFill>
+                    <a:blip r:embed="rId17"/>
+                    <a:srcRect b="0" l="0" r="0" t="0"/>
+                    <a:stretch>
+                      <a:fillRect/>
+                    </a:stretch>
+                  </pic:blipFill>
+                  <pic:spPr>
+                    <a:xfrm>
+                      <a:off x="0" y="0"/>
+                      <a:ext cx="5731200" cy="4140200"/>
+                    </a:xfrm>
+                    <a:prstGeom prst="rect"/>
+                    <a:ln/>
+                  </pic:spPr>
+                </pic:pic>
+              </a:graphicData>
+            </a:graphic>
+          </wp:inline>
+        </w:drawing>
+      </w:r>
+      <w:r>
+        <w:rPr>
+          <w:rtl w:val="0"/>
+        </w:rPr>
+      </w:r>
+    </w:p>
+    <w:p>
+      <w:pPr>
+        <w:jc w:val="center"/>
+        <w:rPr/>
+      </w:pPr>
+      <w:r>
+        <w:rPr>
+          <w:rtl w:val="0"/>
+        </w:rPr>
+        <w:t xml:space="preserve">Фигура 6 - Процес на присъединяване на курс с вече съществуващи задания - диаграма на последователност</w:t>
+      </w:r>
+    </w:p>
+    <w:p>
+      <w:pPr>
+        <w:ind w:left="0" w:firstLine="0"/>
+        <w:rPr/>
+      </w:pPr>
+      <w:r>
+        <w:rPr>
+          <w:rtl w:val="0"/>
+        </w:rPr>
       </w:r>
     </w:p>
     <w:p>
@@ -17120,7 +17221,7 @@
         <w:pStyle w:val="Heading1"/>
         <w:numPr>
           <w:ilvl w:val="0"/>
-          <w:numId w:val="10"/>
+          <w:numId w:val="9"/>
         </w:numPr>
         <w:spacing w:line="360" w:lineRule="auto"/>
         <w:ind w:left="720" w:hanging="360"/>
@@ -17191,7 +17292,7 @@
         <w:pStyle w:val="Heading1"/>
         <w:numPr>
           <w:ilvl w:val="0"/>
-          <w:numId w:val="10"/>
+          <w:numId w:val="9"/>
         </w:numPr>
         <w:spacing w:line="360" w:lineRule="auto"/>
         <w:ind w:left="720" w:hanging="360"/>
@@ -17841,8 +17942,8 @@
       </w:r>
     </w:p>
     <w:sectPr>
-      <w:footerReference r:id="rId16" w:type="default"/>
-      <w:footerReference r:id="rId17" w:type="first"/>
+      <w:footerReference r:id="rId18" w:type="default"/>
+      <w:footerReference r:id="rId19" w:type="first"/>
       <w:pgSz w:h="16838" w:w="11906" w:orient="portrait"/>
       <w:pgMar w:bottom="1440" w:top="1440" w:left="1440" w:right="1440" w:header="720" w:footer="720"/>
       <w:pgNumType w:start="1"/>
@@ -18257,116 +18358,6 @@
   <w:abstractNum w:abstractNumId="1">
     <w:lvl w:ilvl="0">
       <w:start w:val="1"/>
-      <w:numFmt w:val="bullet"/>
-      <w:lvlText w:val="-"/>
-      <w:lvlJc w:val="left"/>
-      <w:pPr>
-        <w:ind w:left="720" w:hanging="360"/>
-      </w:pPr>
-      <w:rPr>
-        <w:u w:val="none"/>
-      </w:rPr>
-    </w:lvl>
-    <w:lvl w:ilvl="1">
-      <w:start w:val="1"/>
-      <w:numFmt w:val="bullet"/>
-      <w:lvlText w:val="-"/>
-      <w:lvlJc w:val="left"/>
-      <w:pPr>
-        <w:ind w:left="1440" w:hanging="360"/>
-      </w:pPr>
-      <w:rPr>
-        <w:u w:val="none"/>
-      </w:rPr>
-    </w:lvl>
-    <w:lvl w:ilvl="2">
-      <w:start w:val="1"/>
-      <w:numFmt w:val="bullet"/>
-      <w:lvlText w:val="-"/>
-      <w:lvlJc w:val="left"/>
-      <w:pPr>
-        <w:ind w:left="2160" w:hanging="360"/>
-      </w:pPr>
-      <w:rPr>
-        <w:u w:val="none"/>
-      </w:rPr>
-    </w:lvl>
-    <w:lvl w:ilvl="3">
-      <w:start w:val="1"/>
-      <w:numFmt w:val="bullet"/>
-      <w:lvlText w:val="-"/>
-      <w:lvlJc w:val="left"/>
-      <w:pPr>
-        <w:ind w:left="2880" w:hanging="360"/>
-      </w:pPr>
-      <w:rPr>
-        <w:u w:val="none"/>
-      </w:rPr>
-    </w:lvl>
-    <w:lvl w:ilvl="4">
-      <w:start w:val="1"/>
-      <w:numFmt w:val="bullet"/>
-      <w:lvlText w:val="-"/>
-      <w:lvlJc w:val="left"/>
-      <w:pPr>
-        <w:ind w:left="3600" w:hanging="360"/>
-      </w:pPr>
-      <w:rPr>
-        <w:u w:val="none"/>
-      </w:rPr>
-    </w:lvl>
-    <w:lvl w:ilvl="5">
-      <w:start w:val="1"/>
-      <w:numFmt w:val="bullet"/>
-      <w:lvlText w:val="-"/>
-      <w:lvlJc w:val="left"/>
-      <w:pPr>
-        <w:ind w:left="4320" w:hanging="360"/>
-      </w:pPr>
-      <w:rPr>
-        <w:u w:val="none"/>
-      </w:rPr>
-    </w:lvl>
-    <w:lvl w:ilvl="6">
-      <w:start w:val="1"/>
-      <w:numFmt w:val="bullet"/>
-      <w:lvlText w:val="-"/>
-      <w:lvlJc w:val="left"/>
-      <w:pPr>
-        <w:ind w:left="5040" w:hanging="360"/>
-      </w:pPr>
-      <w:rPr>
-        <w:u w:val="none"/>
-      </w:rPr>
-    </w:lvl>
-    <w:lvl w:ilvl="7">
-      <w:start w:val="1"/>
-      <w:numFmt w:val="bullet"/>
-      <w:lvlText w:val="-"/>
-      <w:lvlJc w:val="left"/>
-      <w:pPr>
-        <w:ind w:left="5760" w:hanging="360"/>
-      </w:pPr>
-      <w:rPr>
-        <w:u w:val="none"/>
-      </w:rPr>
-    </w:lvl>
-    <w:lvl w:ilvl="8">
-      <w:start w:val="1"/>
-      <w:numFmt w:val="bullet"/>
-      <w:lvlText w:val="-"/>
-      <w:lvlJc w:val="left"/>
-      <w:pPr>
-        <w:ind w:left="6480" w:hanging="360"/>
-      </w:pPr>
-      <w:rPr>
-        <w:u w:val="none"/>
-      </w:rPr>
-    </w:lvl>
-  </w:abstractNum>
-  <w:abstractNum w:abstractNumId="2">
-    <w:lvl w:ilvl="0">
-      <w:start w:val="1"/>
       <w:numFmt w:val="decimal"/>
       <w:lvlText w:val="%1."/>
       <w:lvlJc w:val="left"/>
@@ -18466,6 +18457,116 @@
       <w:numFmt w:val="lowerRoman"/>
       <w:lvlText w:val="%9."/>
       <w:lvlJc w:val="right"/>
+      <w:pPr>
+        <w:ind w:left="6480" w:hanging="360"/>
+      </w:pPr>
+      <w:rPr>
+        <w:u w:val="none"/>
+      </w:rPr>
+    </w:lvl>
+  </w:abstractNum>
+  <w:abstractNum w:abstractNumId="2">
+    <w:lvl w:ilvl="0">
+      <w:start w:val="1"/>
+      <w:numFmt w:val="bullet"/>
+      <w:lvlText w:val="●"/>
+      <w:lvlJc w:val="left"/>
+      <w:pPr>
+        <w:ind w:left="720" w:hanging="360"/>
+      </w:pPr>
+      <w:rPr>
+        <w:u w:val="none"/>
+      </w:rPr>
+    </w:lvl>
+    <w:lvl w:ilvl="1">
+      <w:start w:val="1"/>
+      <w:numFmt w:val="bullet"/>
+      <w:lvlText w:val="○"/>
+      <w:lvlJc w:val="left"/>
+      <w:pPr>
+        <w:ind w:left="1440" w:hanging="360"/>
+      </w:pPr>
+      <w:rPr>
+        <w:u w:val="none"/>
+      </w:rPr>
+    </w:lvl>
+    <w:lvl w:ilvl="2">
+      <w:start w:val="1"/>
+      <w:numFmt w:val="bullet"/>
+      <w:lvlText w:val="■"/>
+      <w:lvlJc w:val="left"/>
+      <w:pPr>
+        <w:ind w:left="2160" w:hanging="360"/>
+      </w:pPr>
+      <w:rPr>
+        <w:u w:val="none"/>
+      </w:rPr>
+    </w:lvl>
+    <w:lvl w:ilvl="3">
+      <w:start w:val="1"/>
+      <w:numFmt w:val="bullet"/>
+      <w:lvlText w:val="●"/>
+      <w:lvlJc w:val="left"/>
+      <w:pPr>
+        <w:ind w:left="2880" w:hanging="360"/>
+      </w:pPr>
+      <w:rPr>
+        <w:u w:val="none"/>
+      </w:rPr>
+    </w:lvl>
+    <w:lvl w:ilvl="4">
+      <w:start w:val="1"/>
+      <w:numFmt w:val="bullet"/>
+      <w:lvlText w:val="○"/>
+      <w:lvlJc w:val="left"/>
+      <w:pPr>
+        <w:ind w:left="3600" w:hanging="360"/>
+      </w:pPr>
+      <w:rPr>
+        <w:u w:val="none"/>
+      </w:rPr>
+    </w:lvl>
+    <w:lvl w:ilvl="5">
+      <w:start w:val="1"/>
+      <w:numFmt w:val="bullet"/>
+      <w:lvlText w:val="■"/>
+      <w:lvlJc w:val="left"/>
+      <w:pPr>
+        <w:ind w:left="4320" w:hanging="360"/>
+      </w:pPr>
+      <w:rPr>
+        <w:u w:val="none"/>
+      </w:rPr>
+    </w:lvl>
+    <w:lvl w:ilvl="6">
+      <w:start w:val="1"/>
+      <w:numFmt w:val="bullet"/>
+      <w:lvlText w:val="●"/>
+      <w:lvlJc w:val="left"/>
+      <w:pPr>
+        <w:ind w:left="5040" w:hanging="360"/>
+      </w:pPr>
+      <w:rPr>
+        <w:u w:val="none"/>
+      </w:rPr>
+    </w:lvl>
+    <w:lvl w:ilvl="7">
+      <w:start w:val="1"/>
+      <w:numFmt w:val="bullet"/>
+      <w:lvlText w:val="○"/>
+      <w:lvlJc w:val="left"/>
+      <w:pPr>
+        <w:ind w:left="5760" w:hanging="360"/>
+      </w:pPr>
+      <w:rPr>
+        <w:u w:val="none"/>
+      </w:rPr>
+    </w:lvl>
+    <w:lvl w:ilvl="8">
+      <w:start w:val="1"/>
+      <w:numFmt w:val="bullet"/>
+      <w:lvlText w:val="■"/>
+      <w:lvlJc w:val="left"/>
       <w:pPr>
         <w:ind w:left="6480" w:hanging="360"/>
       </w:pPr>
@@ -18587,6 +18688,116 @@
   <w:abstractNum w:abstractNumId="4">
     <w:lvl w:ilvl="0">
       <w:start w:val="1"/>
+      <w:numFmt w:val="decimal"/>
+      <w:lvlText w:val="%1."/>
+      <w:lvlJc w:val="left"/>
+      <w:pPr>
+        <w:ind w:left="720" w:hanging="360"/>
+      </w:pPr>
+      <w:rPr>
+        <w:u w:val="none"/>
+      </w:rPr>
+    </w:lvl>
+    <w:lvl w:ilvl="1">
+      <w:start w:val="1"/>
+      <w:numFmt w:val="lowerLetter"/>
+      <w:lvlText w:val="%2."/>
+      <w:lvlJc w:val="left"/>
+      <w:pPr>
+        <w:ind w:left="1440" w:hanging="360"/>
+      </w:pPr>
+      <w:rPr>
+        <w:u w:val="none"/>
+      </w:rPr>
+    </w:lvl>
+    <w:lvl w:ilvl="2">
+      <w:start w:val="1"/>
+      <w:numFmt w:val="lowerRoman"/>
+      <w:lvlText w:val="%3."/>
+      <w:lvlJc w:val="right"/>
+      <w:pPr>
+        <w:ind w:left="2160" w:hanging="360"/>
+      </w:pPr>
+      <w:rPr>
+        <w:u w:val="none"/>
+      </w:rPr>
+    </w:lvl>
+    <w:lvl w:ilvl="3">
+      <w:start w:val="1"/>
+      <w:numFmt w:val="decimal"/>
+      <w:lvlText w:val="%4."/>
+      <w:lvlJc w:val="left"/>
+      <w:pPr>
+        <w:ind w:left="2880" w:hanging="360"/>
+      </w:pPr>
+      <w:rPr>
+        <w:u w:val="none"/>
+      </w:rPr>
+    </w:lvl>
+    <w:lvl w:ilvl="4">
+      <w:start w:val="1"/>
+      <w:numFmt w:val="lowerLetter"/>
+      <w:lvlText w:val="%5."/>
+      <w:lvlJc w:val="left"/>
+      <w:pPr>
+        <w:ind w:left="3600" w:hanging="360"/>
+      </w:pPr>
+      <w:rPr>
+        <w:u w:val="none"/>
+      </w:rPr>
+    </w:lvl>
+    <w:lvl w:ilvl="5">
+      <w:start w:val="1"/>
+      <w:numFmt w:val="lowerRoman"/>
+      <w:lvlText w:val="%6."/>
+      <w:lvlJc w:val="right"/>
+      <w:pPr>
+        <w:ind w:left="4320" w:hanging="360"/>
+      </w:pPr>
+      <w:rPr>
+        <w:u w:val="none"/>
+      </w:rPr>
+    </w:lvl>
+    <w:lvl w:ilvl="6">
+      <w:start w:val="1"/>
+      <w:numFmt w:val="decimal"/>
+      <w:lvlText w:val="%7."/>
+      <w:lvlJc w:val="left"/>
+      <w:pPr>
+        <w:ind w:left="5040" w:hanging="360"/>
+      </w:pPr>
+      <w:rPr>
+        <w:u w:val="none"/>
+      </w:rPr>
+    </w:lvl>
+    <w:lvl w:ilvl="7">
+      <w:start w:val="1"/>
+      <w:numFmt w:val="lowerLetter"/>
+      <w:lvlText w:val="%8."/>
+      <w:lvlJc w:val="left"/>
+      <w:pPr>
+        <w:ind w:left="5760" w:hanging="360"/>
+      </w:pPr>
+      <w:rPr>
+        <w:u w:val="none"/>
+      </w:rPr>
+    </w:lvl>
+    <w:lvl w:ilvl="8">
+      <w:start w:val="1"/>
+      <w:numFmt w:val="lowerRoman"/>
+      <w:lvlText w:val="%9."/>
+      <w:lvlJc w:val="right"/>
+      <w:pPr>
+        <w:ind w:left="6480" w:hanging="360"/>
+      </w:pPr>
+      <w:rPr>
+        <w:u w:val="none"/>
+      </w:rPr>
+    </w:lvl>
+  </w:abstractNum>
+  <w:abstractNum w:abstractNumId="5">
+    <w:lvl w:ilvl="0">
+      <w:start w:val="1"/>
       <w:numFmt w:val="bullet"/>
       <w:lvlText w:val="●"/>
       <w:lvlJc w:val="left"/>
@@ -18686,116 +18897,6 @@
       <w:numFmt w:val="bullet"/>
       <w:lvlText w:val="■"/>
       <w:lvlJc w:val="left"/>
-      <w:pPr>
-        <w:ind w:left="6480" w:hanging="360"/>
-      </w:pPr>
-      <w:rPr>
-        <w:u w:val="none"/>
-      </w:rPr>
-    </w:lvl>
-  </w:abstractNum>
-  <w:abstractNum w:abstractNumId="5">
-    <w:lvl w:ilvl="0">
-      <w:start w:val="1"/>
-      <w:numFmt w:val="decimal"/>
-      <w:lvlText w:val="%1."/>
-      <w:lvlJc w:val="left"/>
-      <w:pPr>
-        <w:ind w:left="720" w:hanging="360"/>
-      </w:pPr>
-      <w:rPr>
-        <w:u w:val="none"/>
-      </w:rPr>
-    </w:lvl>
-    <w:lvl w:ilvl="1">
-      <w:start w:val="1"/>
-      <w:numFmt w:val="lowerLetter"/>
-      <w:lvlText w:val="%2."/>
-      <w:lvlJc w:val="left"/>
-      <w:pPr>
-        <w:ind w:left="1440" w:hanging="360"/>
-      </w:pPr>
-      <w:rPr>
-        <w:u w:val="none"/>
-      </w:rPr>
-    </w:lvl>
-    <w:lvl w:ilvl="2">
-      <w:start w:val="1"/>
-      <w:numFmt w:val="lowerRoman"/>
-      <w:lvlText w:val="%3."/>
-      <w:lvlJc w:val="right"/>
-      <w:pPr>
-        <w:ind w:left="2160" w:hanging="360"/>
-      </w:pPr>
-      <w:rPr>
-        <w:u w:val="none"/>
-      </w:rPr>
-    </w:lvl>
-    <w:lvl w:ilvl="3">
-      <w:start w:val="1"/>
-      <w:numFmt w:val="decimal"/>
-      <w:lvlText w:val="%4."/>
-      <w:lvlJc w:val="left"/>
-      <w:pPr>
-        <w:ind w:left="2880" w:hanging="360"/>
-      </w:pPr>
-      <w:rPr>
-        <w:u w:val="none"/>
-      </w:rPr>
-    </w:lvl>
-    <w:lvl w:ilvl="4">
-      <w:start w:val="1"/>
-      <w:numFmt w:val="lowerLetter"/>
-      <w:lvlText w:val="%5."/>
-      <w:lvlJc w:val="left"/>
-      <w:pPr>
-        <w:ind w:left="3600" w:hanging="360"/>
-      </w:pPr>
-      <w:rPr>
-        <w:u w:val="none"/>
-      </w:rPr>
-    </w:lvl>
-    <w:lvl w:ilvl="5">
-      <w:start w:val="1"/>
-      <w:numFmt w:val="lowerRoman"/>
-      <w:lvlText w:val="%6."/>
-      <w:lvlJc w:val="right"/>
-      <w:pPr>
-        <w:ind w:left="4320" w:hanging="360"/>
-      </w:pPr>
-      <w:rPr>
-        <w:u w:val="none"/>
-      </w:rPr>
-    </w:lvl>
-    <w:lvl w:ilvl="6">
-      <w:start w:val="1"/>
-      <w:numFmt w:val="decimal"/>
-      <w:lvlText w:val="%7."/>
-      <w:lvlJc w:val="left"/>
-      <w:pPr>
-        <w:ind w:left="5040" w:hanging="360"/>
-      </w:pPr>
-      <w:rPr>
-        <w:u w:val="none"/>
-      </w:rPr>
-    </w:lvl>
-    <w:lvl w:ilvl="7">
-      <w:start w:val="1"/>
-      <w:numFmt w:val="lowerLetter"/>
-      <w:lvlText w:val="%8."/>
-      <w:lvlJc w:val="left"/>
-      <w:pPr>
-        <w:ind w:left="5760" w:hanging="360"/>
-      </w:pPr>
-      <w:rPr>
-        <w:u w:val="none"/>
-      </w:rPr>
-    </w:lvl>
-    <w:lvl w:ilvl="8">
-      <w:start w:val="1"/>
-      <w:numFmt w:val="lowerRoman"/>
-      <w:lvlText w:val="%9."/>
-      <w:lvlJc w:val="right"/>
       <w:pPr>
         <w:ind w:left="6480" w:hanging="360"/>
       </w:pPr>
@@ -18917,6 +19018,116 @@
   <w:abstractNum w:abstractNumId="7">
     <w:lvl w:ilvl="0">
       <w:start w:val="1"/>
+      <w:numFmt w:val="upperRoman"/>
+      <w:lvlText w:val="%1."/>
+      <w:lvlJc w:val="right"/>
+      <w:pPr>
+        <w:ind w:left="720" w:hanging="360"/>
+      </w:pPr>
+      <w:rPr>
+        <w:u w:val="none"/>
+      </w:rPr>
+    </w:lvl>
+    <w:lvl w:ilvl="1">
+      <w:start w:val="1"/>
+      <w:numFmt w:val="upperLetter"/>
+      <w:lvlText w:val="%2."/>
+      <w:lvlJc w:val="left"/>
+      <w:pPr>
+        <w:ind w:left="1440" w:hanging="360"/>
+      </w:pPr>
+      <w:rPr>
+        <w:u w:val="none"/>
+      </w:rPr>
+    </w:lvl>
+    <w:lvl w:ilvl="2">
+      <w:start w:val="1"/>
+      <w:numFmt w:val="decimal"/>
+      <w:lvlText w:val="%3."/>
+      <w:lvlJc w:val="left"/>
+      <w:pPr>
+        <w:ind w:left="2160" w:hanging="360"/>
+      </w:pPr>
+      <w:rPr>
+        <w:u w:val="none"/>
+      </w:rPr>
+    </w:lvl>
+    <w:lvl w:ilvl="3">
+      <w:start w:val="1"/>
+      <w:numFmt w:val="lowerLetter"/>
+      <w:lvlText w:val="%4)"/>
+      <w:lvlJc w:val="left"/>
+      <w:pPr>
+        <w:ind w:left="2880" w:hanging="360"/>
+      </w:pPr>
+      <w:rPr>
+        <w:u w:val="none"/>
+      </w:rPr>
+    </w:lvl>
+    <w:lvl w:ilvl="4">
+      <w:start w:val="1"/>
+      <w:numFmt w:val="decimal"/>
+      <w:lvlText w:val="(%5)"/>
+      <w:lvlJc w:val="left"/>
+      <w:pPr>
+        <w:ind w:left="3600" w:hanging="360"/>
+      </w:pPr>
+      <w:rPr>
+        <w:u w:val="none"/>
+      </w:rPr>
+    </w:lvl>
+    <w:lvl w:ilvl="5">
+      <w:start w:val="1"/>
+      <w:numFmt w:val="lowerLetter"/>
+      <w:lvlText w:val="(%6)"/>
+      <w:lvlJc w:val="left"/>
+      <w:pPr>
+        <w:ind w:left="4320" w:hanging="360"/>
+      </w:pPr>
+      <w:rPr>
+        <w:u w:val="none"/>
+      </w:rPr>
+    </w:lvl>
+    <w:lvl w:ilvl="6">
+      <w:start w:val="1"/>
+      <w:numFmt w:val="lowerRoman"/>
+      <w:lvlText w:val="(%7)"/>
+      <w:lvlJc w:val="right"/>
+      <w:pPr>
+        <w:ind w:left="5040" w:hanging="360"/>
+      </w:pPr>
+      <w:rPr>
+        <w:u w:val="none"/>
+      </w:rPr>
+    </w:lvl>
+    <w:lvl w:ilvl="7">
+      <w:start w:val="1"/>
+      <w:numFmt w:val="lowerLetter"/>
+      <w:lvlText w:val="(%8)"/>
+      <w:lvlJc w:val="left"/>
+      <w:pPr>
+        <w:ind w:left="5760" w:hanging="360"/>
+      </w:pPr>
+      <w:rPr>
+        <w:u w:val="none"/>
+      </w:rPr>
+    </w:lvl>
+    <w:lvl w:ilvl="8">
+      <w:start w:val="1"/>
+      <w:numFmt w:val="lowerRoman"/>
+      <w:lvlText w:val="(%9)"/>
+      <w:lvlJc w:val="right"/>
+      <w:pPr>
+        <w:ind w:left="6480" w:hanging="360"/>
+      </w:pPr>
+      <w:rPr>
+        <w:u w:val="none"/>
+      </w:rPr>
+    </w:lvl>
+  </w:abstractNum>
+  <w:abstractNum w:abstractNumId="8">
+    <w:lvl w:ilvl="0">
+      <w:start w:val="1"/>
       <w:numFmt w:val="bullet"/>
       <w:lvlText w:val="●"/>
       <w:lvlJc w:val="left"/>
@@ -19024,10 +19235,10 @@
       </w:rPr>
     </w:lvl>
   </w:abstractNum>
-  <w:abstractNum w:abstractNumId="8">
+  <w:abstractNum w:abstractNumId="9">
     <w:lvl w:ilvl="0">
       <w:start w:val="1"/>
-      <w:numFmt w:val="upperRoman"/>
+      <w:numFmt w:val="decimal"/>
       <w:lvlText w:val="%1."/>
       <w:lvlJc w:val="right"/>
       <w:pPr>
@@ -19039,9 +19250,9 @@
     </w:lvl>
     <w:lvl w:ilvl="1">
       <w:start w:val="1"/>
-      <w:numFmt w:val="upperLetter"/>
-      <w:lvlText w:val="%2."/>
-      <w:lvlJc w:val="left"/>
+      <w:numFmt w:val="decimal"/>
+      <w:lvlText w:val="%1.%2."/>
+      <w:lvlJc w:val="right"/>
       <w:pPr>
         <w:ind w:left="1440" w:hanging="360"/>
       </w:pPr>
@@ -19052,8 +19263,8 @@
     <w:lvl w:ilvl="2">
       <w:start w:val="1"/>
       <w:numFmt w:val="decimal"/>
-      <w:lvlText w:val="%3."/>
-      <w:lvlJc w:val="left"/>
+      <w:lvlText w:val="%1.%2.%3."/>
+      <w:lvlJc w:val="right"/>
       <w:pPr>
         <w:ind w:left="2160" w:hanging="360"/>
       </w:pPr>
@@ -19063,9 +19274,9 @@
     </w:lvl>
     <w:lvl w:ilvl="3">
       <w:start w:val="1"/>
-      <w:numFmt w:val="lowerLetter"/>
-      <w:lvlText w:val="%4)"/>
-      <w:lvlJc w:val="left"/>
+      <w:numFmt w:val="decimal"/>
+      <w:lvlText w:val="%1.%2.%3.%4."/>
+      <w:lvlJc w:val="right"/>
       <w:pPr>
         <w:ind w:left="2880" w:hanging="360"/>
       </w:pPr>
@@ -19076,8 +19287,8 @@
     <w:lvl w:ilvl="4">
       <w:start w:val="1"/>
       <w:numFmt w:val="decimal"/>
-      <w:lvlText w:val="(%5)"/>
-      <w:lvlJc w:val="left"/>
+      <w:lvlText w:val="%1.%2.%3.%4.%5."/>
+      <w:lvlJc w:val="right"/>
       <w:pPr>
         <w:ind w:left="3600" w:hanging="360"/>
       </w:pPr>
@@ -19087,9 +19298,9 @@
     </w:lvl>
     <w:lvl w:ilvl="5">
       <w:start w:val="1"/>
-      <w:numFmt w:val="lowerLetter"/>
-      <w:lvlText w:val="(%6)"/>
-      <w:lvlJc w:val="left"/>
+      <w:numFmt w:val="decimal"/>
+      <w:lvlText w:val="%1.%2.%3.%4.%5.%6."/>
+      <w:lvlJc w:val="right"/>
       <w:pPr>
         <w:ind w:left="4320" w:hanging="360"/>
       </w:pPr>
@@ -19099,8 +19310,8 @@
     </w:lvl>
     <w:lvl w:ilvl="6">
       <w:start w:val="1"/>
-      <w:numFmt w:val="lowerRoman"/>
-      <w:lvlText w:val="(%7)"/>
+      <w:numFmt w:val="decimal"/>
+      <w:lvlText w:val="%1.%2.%3.%4.%5.%6.%7."/>
       <w:lvlJc w:val="right"/>
       <w:pPr>
         <w:ind w:left="5040" w:hanging="360"/>
@@ -19111,9 +19322,9 @@
     </w:lvl>
     <w:lvl w:ilvl="7">
       <w:start w:val="1"/>
-      <w:numFmt w:val="lowerLetter"/>
-      <w:lvlText w:val="(%8)"/>
-      <w:lvlJc w:val="left"/>
+      <w:numFmt w:val="decimal"/>
+      <w:lvlText w:val="%1.%2.%3.%4.%5.%6.%7.%8."/>
+      <w:lvlJc w:val="right"/>
       <w:pPr>
         <w:ind w:left="5760" w:hanging="360"/>
       </w:pPr>
@@ -19123,8 +19334,8 @@
     </w:lvl>
     <w:lvl w:ilvl="8">
       <w:start w:val="1"/>
-      <w:numFmt w:val="lowerRoman"/>
-      <w:lvlText w:val="(%9)"/>
+      <w:numFmt w:val="decimal"/>
+      <w:lvlText w:val="%1.%2.%3.%4.%5.%6.%7.%8.%9."/>
       <w:lvlJc w:val="right"/>
       <w:pPr>
         <w:ind w:left="6480" w:hanging="360"/>
@@ -19134,7 +19345,7 @@
       </w:rPr>
     </w:lvl>
   </w:abstractNum>
-  <w:abstractNum w:abstractNumId="9">
+  <w:abstractNum w:abstractNumId="10">
     <w:lvl w:ilvl="0">
       <w:start w:val="1"/>
       <w:numFmt w:val="bullet"/>
@@ -19236,116 +19447,6 @@
       <w:numFmt w:val="bullet"/>
       <w:lvlText w:val="■"/>
       <w:lvlJc w:val="left"/>
-      <w:pPr>
-        <w:ind w:left="6480" w:hanging="360"/>
-      </w:pPr>
-      <w:rPr>
-        <w:u w:val="none"/>
-      </w:rPr>
-    </w:lvl>
-  </w:abstractNum>
-  <w:abstractNum w:abstractNumId="10">
-    <w:lvl w:ilvl="0">
-      <w:start w:val="1"/>
-      <w:numFmt w:val="decimal"/>
-      <w:lvlText w:val="%1."/>
-      <w:lvlJc w:val="right"/>
-      <w:pPr>
-        <w:ind w:left="720" w:hanging="360"/>
-      </w:pPr>
-      <w:rPr>
-        <w:u w:val="none"/>
-      </w:rPr>
-    </w:lvl>
-    <w:lvl w:ilvl="1">
-      <w:start w:val="1"/>
-      <w:numFmt w:val="decimal"/>
-      <w:lvlText w:val="%1.%2."/>
-      <w:lvlJc w:val="right"/>
-      <w:pPr>
-        <w:ind w:left="1440" w:hanging="360"/>
-      </w:pPr>
-      <w:rPr>
-        <w:u w:val="none"/>
-      </w:rPr>
-    </w:lvl>
-    <w:lvl w:ilvl="2">
-      <w:start w:val="1"/>
-      <w:numFmt w:val="decimal"/>
-      <w:lvlText w:val="%1.%2.%3."/>
-      <w:lvlJc w:val="right"/>
-      <w:pPr>
-        <w:ind w:left="2160" w:hanging="360"/>
-      </w:pPr>
-      <w:rPr>
-        <w:u w:val="none"/>
-      </w:rPr>
-    </w:lvl>
-    <w:lvl w:ilvl="3">
-      <w:start w:val="1"/>
-      <w:numFmt w:val="decimal"/>
-      <w:lvlText w:val="%1.%2.%3.%4."/>
-      <w:lvlJc w:val="right"/>
-      <w:pPr>
-        <w:ind w:left="2880" w:hanging="360"/>
-      </w:pPr>
-      <w:rPr>
-        <w:u w:val="none"/>
-      </w:rPr>
-    </w:lvl>
-    <w:lvl w:ilvl="4">
-      <w:start w:val="1"/>
-      <w:numFmt w:val="decimal"/>
-      <w:lvlText w:val="%1.%2.%3.%4.%5."/>
-      <w:lvlJc w:val="right"/>
-      <w:pPr>
-        <w:ind w:left="3600" w:hanging="360"/>
-      </w:pPr>
-      <w:rPr>
-        <w:u w:val="none"/>
-      </w:rPr>
-    </w:lvl>
-    <w:lvl w:ilvl="5">
-      <w:start w:val="1"/>
-      <w:numFmt w:val="decimal"/>
-      <w:lvlText w:val="%1.%2.%3.%4.%5.%6."/>
-      <w:lvlJc w:val="right"/>
-      <w:pPr>
-        <w:ind w:left="4320" w:hanging="360"/>
-      </w:pPr>
-      <w:rPr>
-        <w:u w:val="none"/>
-      </w:rPr>
-    </w:lvl>
-    <w:lvl w:ilvl="6">
-      <w:start w:val="1"/>
-      <w:numFmt w:val="decimal"/>
-      <w:lvlText w:val="%1.%2.%3.%4.%5.%6.%7."/>
-      <w:lvlJc w:val="right"/>
-      <w:pPr>
-        <w:ind w:left="5040" w:hanging="360"/>
-      </w:pPr>
-      <w:rPr>
-        <w:u w:val="none"/>
-      </w:rPr>
-    </w:lvl>
-    <w:lvl w:ilvl="7">
-      <w:start w:val="1"/>
-      <w:numFmt w:val="decimal"/>
-      <w:lvlText w:val="%1.%2.%3.%4.%5.%6.%7.%8."/>
-      <w:lvlJc w:val="right"/>
-      <w:pPr>
-        <w:ind w:left="5760" w:hanging="360"/>
-      </w:pPr>
-      <w:rPr>
-        <w:u w:val="none"/>
-      </w:rPr>
-    </w:lvl>
-    <w:lvl w:ilvl="8">
-      <w:start w:val="1"/>
-      <w:numFmt w:val="decimal"/>
-      <w:lvlText w:val="%1.%2.%3.%4.%5.%6.%7.%8.%9."/>
-      <w:lvlJc w:val="right"/>
       <w:pPr>
         <w:ind w:left="6480" w:hanging="360"/>
       </w:pPr>
@@ -19685,116 +19786,6 @@
     </w:lvl>
   </w:abstractNum>
   <w:abstractNum w:abstractNumId="14">
-    <w:lvl w:ilvl="0">
-      <w:start w:val="1"/>
-      <w:numFmt w:val="bullet"/>
-      <w:lvlText w:val="●"/>
-      <w:lvlJc w:val="left"/>
-      <w:pPr>
-        <w:ind w:left="720" w:hanging="360"/>
-      </w:pPr>
-      <w:rPr>
-        <w:u w:val="none"/>
-      </w:rPr>
-    </w:lvl>
-    <w:lvl w:ilvl="1">
-      <w:start w:val="1"/>
-      <w:numFmt w:val="bullet"/>
-      <w:lvlText w:val="○"/>
-      <w:lvlJc w:val="left"/>
-      <w:pPr>
-        <w:ind w:left="1440" w:hanging="360"/>
-      </w:pPr>
-      <w:rPr>
-        <w:u w:val="none"/>
-      </w:rPr>
-    </w:lvl>
-    <w:lvl w:ilvl="2">
-      <w:start w:val="1"/>
-      <w:numFmt w:val="bullet"/>
-      <w:lvlText w:val="■"/>
-      <w:lvlJc w:val="left"/>
-      <w:pPr>
-        <w:ind w:left="2160" w:hanging="360"/>
-      </w:pPr>
-      <w:rPr>
-        <w:u w:val="none"/>
-      </w:rPr>
-    </w:lvl>
-    <w:lvl w:ilvl="3">
-      <w:start w:val="1"/>
-      <w:numFmt w:val="bullet"/>
-      <w:lvlText w:val="●"/>
-      <w:lvlJc w:val="left"/>
-      <w:pPr>
-        <w:ind w:left="2880" w:hanging="360"/>
-      </w:pPr>
-      <w:rPr>
-        <w:u w:val="none"/>
-      </w:rPr>
-    </w:lvl>
-    <w:lvl w:ilvl="4">
-      <w:start w:val="1"/>
-      <w:numFmt w:val="bullet"/>
-      <w:lvlText w:val="○"/>
-      <w:lvlJc w:val="left"/>
-      <w:pPr>
-        <w:ind w:left="3600" w:hanging="360"/>
-      </w:pPr>
-      <w:rPr>
-        <w:u w:val="none"/>
-      </w:rPr>
-    </w:lvl>
-    <w:lvl w:ilvl="5">
-      <w:start w:val="1"/>
-      <w:numFmt w:val="bullet"/>
-      <w:lvlText w:val="■"/>
-      <w:lvlJc w:val="left"/>
-      <w:pPr>
-        <w:ind w:left="4320" w:hanging="360"/>
-      </w:pPr>
-      <w:rPr>
-        <w:u w:val="none"/>
-      </w:rPr>
-    </w:lvl>
-    <w:lvl w:ilvl="6">
-      <w:start w:val="1"/>
-      <w:numFmt w:val="bullet"/>
-      <w:lvlText w:val="●"/>
-      <w:lvlJc w:val="left"/>
-      <w:pPr>
-        <w:ind w:left="5040" w:hanging="360"/>
-      </w:pPr>
-      <w:rPr>
-        <w:u w:val="none"/>
-      </w:rPr>
-    </w:lvl>
-    <w:lvl w:ilvl="7">
-      <w:start w:val="1"/>
-      <w:numFmt w:val="bullet"/>
-      <w:lvlText w:val="○"/>
-      <w:lvlJc w:val="left"/>
-      <w:pPr>
-        <w:ind w:left="5760" w:hanging="360"/>
-      </w:pPr>
-      <w:rPr>
-        <w:u w:val="none"/>
-      </w:rPr>
-    </w:lvl>
-    <w:lvl w:ilvl="8">
-      <w:start w:val="1"/>
-      <w:numFmt w:val="bullet"/>
-      <w:lvlText w:val="■"/>
-      <w:lvlJc w:val="left"/>
-      <w:pPr>
-        <w:ind w:left="6480" w:hanging="360"/>
-      </w:pPr>
-      <w:rPr>
-        <w:u w:val="none"/>
-      </w:rPr>
-    </w:lvl>
-  </w:abstractNum>
-  <w:abstractNum w:abstractNumId="15">
     <w:lvl w:ilvl="0">
       <w:start w:val="1"/>
       <w:numFmt w:val="decimal"/>
@@ -19945,9 +19936,6 @@
   </w:num>
   <w:num w:numId="14">
     <w:abstractNumId w:val="14"/>
-  </w:num>
-  <w:num w:numId="15">
-    <w:abstractNumId w:val="15"/>
   </w:num>
 </w:numbering>
 </file>

</xml_diff>

<commit_message>
masters: add use case diagram
</commit_message>
<xml_diff>
--- a/docs/masters-thesis.docx
+++ b/docs/masters-thesis.docx
@@ -50,7 +50,7 @@
           <wp:inline distB="114300" distT="114300" distL="114300" distR="114300">
             <wp:extent cx="1309110" cy="1599307"/>
             <wp:effectExtent b="0" l="0" r="0" t="0"/>
-            <wp:docPr id="10" name="image1.jpg"/>
+            <wp:docPr id="11" name="image1.jpg"/>
             <a:graphic>
               <a:graphicData uri="http://schemas.openxmlformats.org/drawingml/2006/picture">
                 <pic:pic>
@@ -5430,40 +5430,51 @@
         <w:rPr>
           <w:rtl w:val="0"/>
         </w:rPr>
-        <w:t xml:space="preserve">Фигура 3 - Процес на удостоверяване - диаграма на последователност</w:t>
-      </w:r>
-    </w:p>
-    <w:p>
-      <w:pPr>
-        <w:rPr/>
-      </w:pPr>
-      <w:r>
-        <w:rPr>
-          <w:rtl w:val="0"/>
-        </w:rPr>
-        <w:t xml:space="preserve">Фигура 4 - Процес на създаване на курс - диаграма на последователност</w:t>
-      </w:r>
-    </w:p>
-    <w:p>
-      <w:pPr>
-        <w:rPr/>
-      </w:pPr>
-      <w:r>
-        <w:rPr>
-          <w:rtl w:val="0"/>
-        </w:rPr>
-        <w:t xml:space="preserve">Фигура 5 - Процес на оценяване на решение - диаграма на последователност</w:t>
-      </w:r>
-    </w:p>
-    <w:p>
-      <w:pPr>
-        <w:rPr/>
-      </w:pPr>
-      <w:r>
-        <w:rPr>
-          <w:rtl w:val="0"/>
-        </w:rPr>
-        <w:t xml:space="preserve">Фигура 6 - Процес на присъединяване на курс с вече съществуващи задания - диаграма на последователност</w:t>
+        <w:t xml:space="preserve">Фигура 3 - Диаграма на потребителските случаи</w:t>
+      </w:r>
+    </w:p>
+    <w:p>
+      <w:pPr>
+        <w:rPr/>
+      </w:pPr>
+      <w:r>
+        <w:rPr>
+          <w:rtl w:val="0"/>
+        </w:rPr>
+        <w:t xml:space="preserve">Фигура 4 - Процес на удостоверяване - диаграма на последователност</w:t>
+      </w:r>
+    </w:p>
+    <w:p>
+      <w:pPr>
+        <w:rPr/>
+      </w:pPr>
+      <w:r>
+        <w:rPr>
+          <w:rtl w:val="0"/>
+        </w:rPr>
+        <w:t xml:space="preserve">Фигура 5 - Процес на създаване на курс - диаграма на последователност</w:t>
+      </w:r>
+    </w:p>
+    <w:p>
+      <w:pPr>
+        <w:rPr/>
+      </w:pPr>
+      <w:r>
+        <w:rPr>
+          <w:rtl w:val="0"/>
+        </w:rPr>
+        <w:t xml:space="preserve">Фигура 6 - Процес на оценяване на решение - диаграма на последователност</w:t>
+      </w:r>
+    </w:p>
+    <w:p>
+      <w:pPr>
+        <w:rPr/>
+      </w:pPr>
+      <w:r>
+        <w:rPr>
+          <w:rtl w:val="0"/>
+        </w:rPr>
+        <w:t xml:space="preserve">Фигура 7 - Процес на присъединяване на курс с вече съществуващи задания - диаграма на последователност</w:t>
       </w:r>
     </w:p>
     <w:p>
@@ -12987,12 +12998,12 @@
               <wp:inline distB="114300" distT="114300" distL="114300" distR="114300">
                 <wp:extent cx="182880" cy="182880"/>
                 <wp:effectExtent b="0" l="0" r="0" t="0"/>
-                <wp:docPr id="2" name="image8.png"/>
+                <wp:docPr id="2" name="image4.png"/>
                 <a:graphic>
                   <a:graphicData uri="http://schemas.openxmlformats.org/drawingml/2006/picture">
                     <pic:pic>
                       <pic:nvPicPr>
-                        <pic:cNvPr id="0" name="image8.png"/>
+                        <pic:cNvPr id="0" name="image4.png"/>
                         <pic:cNvPicPr preferRelativeResize="0"/>
                       </pic:nvPicPr>
                       <pic:blipFill>
@@ -13092,12 +13103,12 @@
               <wp:inline distB="114300" distT="114300" distL="114300" distR="114300">
                 <wp:extent cx="182880" cy="182880"/>
                 <wp:effectExtent b="0" l="0" r="0" t="0"/>
-                <wp:docPr id="1" name="image7.png"/>
+                <wp:docPr id="1" name="image3.png"/>
                 <a:graphic>
                   <a:graphicData uri="http://schemas.openxmlformats.org/drawingml/2006/picture">
                     <pic:pic>
                       <pic:nvPicPr>
-                        <pic:cNvPr id="0" name="image7.png"/>
+                        <pic:cNvPr id="0" name="image3.png"/>
                         <pic:cNvPicPr preferRelativeResize="0"/>
                       </pic:nvPicPr>
                       <pic:blipFill>
@@ -13198,12 +13209,12 @@
               <wp:inline distB="114300" distT="114300" distL="114300" distR="114300">
                 <wp:extent cx="182880" cy="182880"/>
                 <wp:effectExtent b="0" l="0" r="0" t="0"/>
-                <wp:docPr id="3" name="image10.png"/>
+                <wp:docPr id="3" name="image7.png"/>
                 <a:graphic>
                   <a:graphicData uri="http://schemas.openxmlformats.org/drawingml/2006/picture">
                     <pic:pic>
                       <pic:nvPicPr>
-                        <pic:cNvPr id="0" name="image10.png"/>
+                        <pic:cNvPr id="0" name="image7.png"/>
                         <pic:cNvPicPr preferRelativeResize="0"/>
                       </pic:nvPicPr>
                       <pic:blipFill>
@@ -15606,7 +15617,7 @@
           <wp:inline distB="114300" distT="114300" distL="114300" distR="114300">
             <wp:extent cx="5731200" cy="3378200"/>
             <wp:effectExtent b="0" l="0" r="0" t="0"/>
-            <wp:docPr id="9" name="image2.png"/>
+            <wp:docPr id="10" name="image2.png"/>
             <a:graphic>
               <a:graphicData uri="http://schemas.openxmlformats.org/drawingml/2006/picture">
                 <pic:pic>
@@ -16867,10 +16878,62 @@
         </w:rPr>
         <w:t xml:space="preserve">Реализиране на системата</w:t>
       </w:r>
-      <w:r>
-        <w:rPr>
-          <w:rtl w:val="0"/>
-        </w:rPr>
+    </w:p>
+    <w:p>
+      <w:pPr>
+        <w:rPr/>
+      </w:pPr>
+      <w:r>
+        <w:rPr/>
+        <w:drawing>
+          <wp:inline distB="114300" distT="114300" distL="114300" distR="114300">
+            <wp:extent cx="5731200" cy="5524500"/>
+            <wp:effectExtent b="0" l="0" r="0" t="0"/>
+            <wp:docPr id="9" name="image10.png"/>
+            <a:graphic>
+              <a:graphicData uri="http://schemas.openxmlformats.org/drawingml/2006/picture">
+                <pic:pic>
+                  <pic:nvPicPr>
+                    <pic:cNvPr id="0" name="image10.png"/>
+                    <pic:cNvPicPr preferRelativeResize="0"/>
+                  </pic:nvPicPr>
+                  <pic:blipFill>
+                    <a:blip r:embed="rId14"/>
+                    <a:srcRect b="0" l="0" r="0" t="0"/>
+                    <a:stretch>
+                      <a:fillRect/>
+                    </a:stretch>
+                  </pic:blipFill>
+                  <pic:spPr>
+                    <a:xfrm>
+                      <a:off x="0" y="0"/>
+                      <a:ext cx="5731200" cy="5524500"/>
+                    </a:xfrm>
+                    <a:prstGeom prst="rect"/>
+                    <a:ln/>
+                  </pic:spPr>
+                </pic:pic>
+              </a:graphicData>
+            </a:graphic>
+          </wp:inline>
+        </w:drawing>
+      </w:r>
+      <w:r>
+        <w:rPr>
+          <w:rtl w:val="0"/>
+        </w:rPr>
+      </w:r>
+    </w:p>
+    <w:p>
+      <w:pPr>
+        <w:jc w:val="center"/>
+        <w:rPr/>
+      </w:pPr>
+      <w:r>
+        <w:rPr>
+          <w:rtl w:val="0"/>
+        </w:rPr>
+        <w:t xml:space="preserve">Фигура 3 - Диаграма на потребителските случаи</w:t>
       </w:r>
     </w:p>
     <w:p>
@@ -16884,16 +16947,16 @@
           <wp:inline distB="114300" distT="114300" distL="114300" distR="114300">
             <wp:extent cx="5729288" cy="4333875"/>
             <wp:effectExtent b="0" l="0" r="0" t="0"/>
-            <wp:docPr id="6" name="image3.png"/>
+            <wp:docPr id="6" name="image9.png"/>
             <a:graphic>
               <a:graphicData uri="http://schemas.openxmlformats.org/drawingml/2006/picture">
                 <pic:pic>
                   <pic:nvPicPr>
-                    <pic:cNvPr id="0" name="image3.png"/>
+                    <pic:cNvPr id="0" name="image9.png"/>
                     <pic:cNvPicPr preferRelativeResize="0"/>
                   </pic:nvPicPr>
                   <pic:blipFill>
-                    <a:blip r:embed="rId14"/>
+                    <a:blip r:embed="rId15"/>
                     <a:srcRect b="0" l="0" r="0" t="0"/>
                     <a:stretch>
                       <a:fillRect/>
@@ -16928,7 +16991,7 @@
         <w:rPr>
           <w:rtl w:val="0"/>
         </w:rPr>
-        <w:t xml:space="preserve">Фигура 3 - Процес на удостоверяване - диаграма на последователност</w:t>
+        <w:t xml:space="preserve">Фигура 4 - Процес на удостоверяване - диаграма на последователност</w:t>
       </w:r>
     </w:p>
     <w:p>
@@ -16951,74 +17014,7 @@
           <wp:inline distB="114300" distT="114300" distL="114300" distR="114300">
             <wp:extent cx="5731200" cy="4140200"/>
             <wp:effectExtent b="0" l="0" r="0" t="0"/>
-            <wp:docPr id="7" name="image4.png"/>
-            <a:graphic>
-              <a:graphicData uri="http://schemas.openxmlformats.org/drawingml/2006/picture">
-                <pic:pic>
-                  <pic:nvPicPr>
-                    <pic:cNvPr id="0" name="image4.png"/>
-                    <pic:cNvPicPr preferRelativeResize="0"/>
-                  </pic:nvPicPr>
-                  <pic:blipFill>
-                    <a:blip r:embed="rId15"/>
-                    <a:srcRect b="0" l="0" r="0" t="0"/>
-                    <a:stretch>
-                      <a:fillRect/>
-                    </a:stretch>
-                  </pic:blipFill>
-                  <pic:spPr>
-                    <a:xfrm>
-                      <a:off x="0" y="0"/>
-                      <a:ext cx="5731200" cy="4140200"/>
-                    </a:xfrm>
-                    <a:prstGeom prst="rect"/>
-                    <a:ln/>
-                  </pic:spPr>
-                </pic:pic>
-              </a:graphicData>
-            </a:graphic>
-          </wp:inline>
-        </w:drawing>
-      </w:r>
-      <w:r>
-        <w:rPr>
-          <w:rtl w:val="0"/>
-        </w:rPr>
-      </w:r>
-    </w:p>
-    <w:p>
-      <w:pPr>
-        <w:jc w:val="center"/>
-        <w:rPr/>
-      </w:pPr>
-      <w:r>
-        <w:rPr>
-          <w:rtl w:val="0"/>
-        </w:rPr>
-        <w:t xml:space="preserve">Фигура 4 - Процес на създаване на курс - диаграма на последователност</w:t>
-      </w:r>
-    </w:p>
-    <w:p>
-      <w:pPr>
-        <w:rPr/>
-      </w:pPr>
-      <w:r>
-        <w:rPr>
-          <w:rtl w:val="0"/>
-        </w:rPr>
-      </w:r>
-    </w:p>
-    <w:p>
-      <w:pPr>
-        <w:rPr/>
-      </w:pPr>
-      <w:r>
-        <w:rPr/>
-        <w:drawing>
-          <wp:inline distB="114300" distT="114300" distL="114300" distR="114300">
-            <wp:extent cx="5731200" cy="4140200"/>
-            <wp:effectExtent b="0" l="0" r="0" t="0"/>
-            <wp:docPr id="8" name="image6.png"/>
+            <wp:docPr id="7" name="image6.png"/>
             <a:graphic>
               <a:graphicData uri="http://schemas.openxmlformats.org/drawingml/2006/picture">
                 <pic:pic>
@@ -17062,7 +17058,7 @@
         <w:rPr>
           <w:rtl w:val="0"/>
         </w:rPr>
-        <w:t xml:space="preserve">Фигура 5 - Процес на оценяване на решение - диаграма на последователност</w:t>
+        <w:t xml:space="preserve">Фигура 5 - Процес на създаване на курс - диаграма на последователност</w:t>
       </w:r>
     </w:p>
     <w:p>
@@ -17085,12 +17081,12 @@
           <wp:inline distB="114300" distT="114300" distL="114300" distR="114300">
             <wp:extent cx="5731200" cy="4140200"/>
             <wp:effectExtent b="0" l="0" r="0" t="0"/>
-            <wp:docPr id="5" name="image9.png"/>
+            <wp:docPr id="8" name="image8.png"/>
             <a:graphic>
               <a:graphicData uri="http://schemas.openxmlformats.org/drawingml/2006/picture">
                 <pic:pic>
                   <pic:nvPicPr>
-                    <pic:cNvPr id="0" name="image9.png"/>
+                    <pic:cNvPr id="0" name="image8.png"/>
                     <pic:cNvPicPr preferRelativeResize="0"/>
                   </pic:nvPicPr>
                   <pic:blipFill>
@@ -17129,7 +17125,74 @@
         <w:rPr>
           <w:rtl w:val="0"/>
         </w:rPr>
-        <w:t xml:space="preserve">Фигура 6 - Процес на присъединяване на курс с вече съществуващи задания - диаграма на последователност</w:t>
+        <w:t xml:space="preserve">Фигура 6 - Процес на оценяване на решение - диаграма на последователност</w:t>
+      </w:r>
+    </w:p>
+    <w:p>
+      <w:pPr>
+        <w:rPr/>
+      </w:pPr>
+      <w:r>
+        <w:rPr>
+          <w:rtl w:val="0"/>
+        </w:rPr>
+      </w:r>
+    </w:p>
+    <w:p>
+      <w:pPr>
+        <w:rPr/>
+      </w:pPr>
+      <w:r>
+        <w:rPr/>
+        <w:drawing>
+          <wp:inline distB="114300" distT="114300" distL="114300" distR="114300">
+            <wp:extent cx="5731200" cy="4140200"/>
+            <wp:effectExtent b="0" l="0" r="0" t="0"/>
+            <wp:docPr id="5" name="image11.png"/>
+            <a:graphic>
+              <a:graphicData uri="http://schemas.openxmlformats.org/drawingml/2006/picture">
+                <pic:pic>
+                  <pic:nvPicPr>
+                    <pic:cNvPr id="0" name="image11.png"/>
+                    <pic:cNvPicPr preferRelativeResize="0"/>
+                  </pic:nvPicPr>
+                  <pic:blipFill>
+                    <a:blip r:embed="rId18"/>
+                    <a:srcRect b="0" l="0" r="0" t="0"/>
+                    <a:stretch>
+                      <a:fillRect/>
+                    </a:stretch>
+                  </pic:blipFill>
+                  <pic:spPr>
+                    <a:xfrm>
+                      <a:off x="0" y="0"/>
+                      <a:ext cx="5731200" cy="4140200"/>
+                    </a:xfrm>
+                    <a:prstGeom prst="rect"/>
+                    <a:ln/>
+                  </pic:spPr>
+                </pic:pic>
+              </a:graphicData>
+            </a:graphic>
+          </wp:inline>
+        </w:drawing>
+      </w:r>
+      <w:r>
+        <w:rPr>
+          <w:rtl w:val="0"/>
+        </w:rPr>
+      </w:r>
+    </w:p>
+    <w:p>
+      <w:pPr>
+        <w:jc w:val="center"/>
+        <w:rPr/>
+      </w:pPr>
+      <w:r>
+        <w:rPr>
+          <w:rtl w:val="0"/>
+        </w:rPr>
+        <w:t xml:space="preserve">Фигура 7 - Процес на присъединяване на курс с вече съществуващи задания - диаграма на последователност</w:t>
       </w:r>
     </w:p>
     <w:p>
@@ -17942,8 +18005,8 @@
       </w:r>
     </w:p>
     <w:sectPr>
-      <w:footerReference r:id="rId18" w:type="default"/>
-      <w:footerReference r:id="rId19" w:type="first"/>
+      <w:footerReference r:id="rId19" w:type="default"/>
+      <w:footerReference r:id="rId20" w:type="first"/>
       <w:pgSz w:h="16838" w:w="11906" w:orient="portrait"/>
       <w:pgMar w:bottom="1440" w:top="1440" w:left="1440" w:right="1440" w:header="720" w:footer="720"/>
       <w:pgNumType w:start="1"/>

</xml_diff>

<commit_message>
masters: update list of content
</commit_message>
<xml_diff>
--- a/docs/masters-thesis.docx
+++ b/docs/masters-thesis.docx
@@ -642,7 +642,7 @@
               <w:vertAlign w:val="baseline"/>
               <w:rtl w:val="0"/>
             </w:rPr>
-            <w:t xml:space="preserve">5</w:t>
+            <w:t xml:space="preserve">6</w:t>
           </w:r>
           <w:r>
             <w:fldChar w:fldCharType="end"/>
@@ -906,7 +906,7 @@
               <w:vertAlign w:val="baseline"/>
               <w:rtl w:val="0"/>
             </w:rPr>
-            <w:t xml:space="preserve">6</w:t>
+            <w:t xml:space="preserve">7</w:t>
           </w:r>
           <w:r>
             <w:fldChar w:fldCharType="end"/>
@@ -3066,7 +3066,7 @@
                 <w:vertAlign w:val="baseline"/>
                 <w:rtl w:val="0"/>
               </w:rPr>
-              <w:t xml:space="preserve">Проектиране на потребителския интерфейс</w:t>
+              <w:t xml:space="preserve">Проектиране на уеб интерфейса</w:t>
             </w:r>
           </w:hyperlink>
           <w:r>
@@ -3154,7 +3154,7 @@
                 <w:vertAlign w:val="baseline"/>
                 <w:rtl w:val="0"/>
               </w:rPr>
-              <w:t xml:space="preserve">Проектиране на сървърната част</w:t>
+              <w:t xml:space="preserve">Проектиране на API сървъра</w:t>
             </w:r>
           </w:hyperlink>
           <w:r>
@@ -3242,7 +3242,7 @@
                 <w:vertAlign w:val="baseline"/>
                 <w:rtl w:val="0"/>
               </w:rPr>
-              <w:t xml:space="preserve">Проектиране на компонент за изпълняване на тестове</w:t>
+              <w:t xml:space="preserve">Проектиране на компонента за изпълняване на тестове</w:t>
             </w:r>
           </w:hyperlink>
           <w:r>
@@ -3474,6 +3474,358 @@
             <w:tabs>
               <w:tab w:val="right" w:pos="9025.511811023624"/>
             </w:tabs>
+            <w:spacing w:before="60" w:line="240" w:lineRule="auto"/>
+            <w:ind w:left="360" w:firstLine="0"/>
+            <w:rPr>
+              <w:rFonts w:ascii="Arial" w:cs="Arial" w:eastAsia="Arial" w:hAnsi="Arial"/>
+              <w:b w:val="0"/>
+              <w:i w:val="0"/>
+              <w:smallCaps w:val="0"/>
+              <w:strike w:val="0"/>
+              <w:color w:val="000000"/>
+              <w:sz w:val="24"/>
+              <w:szCs w:val="24"/>
+              <w:u w:val="none"/>
+              <w:shd w:fill="auto" w:val="clear"/>
+              <w:vertAlign w:val="baseline"/>
+            </w:rPr>
+          </w:pPr>
+          <w:hyperlink w:anchor="_etzf67mcnrm8">
+            <w:r>
+              <w:rPr>
+                <w:rFonts w:ascii="Arial" w:cs="Arial" w:eastAsia="Arial" w:hAnsi="Arial"/>
+                <w:b w:val="0"/>
+                <w:i w:val="0"/>
+                <w:smallCaps w:val="0"/>
+                <w:strike w:val="0"/>
+                <w:color w:val="000000"/>
+                <w:sz w:val="24"/>
+                <w:szCs w:val="24"/>
+                <w:u w:val="none"/>
+                <w:shd w:fill="auto" w:val="clear"/>
+                <w:vertAlign w:val="baseline"/>
+                <w:rtl w:val="0"/>
+              </w:rPr>
+              <w:t xml:space="preserve">Реализиране на уеб интерфейса</w:t>
+            </w:r>
+          </w:hyperlink>
+          <w:r>
+            <w:rPr>
+              <w:rFonts w:ascii="Arial" w:cs="Arial" w:eastAsia="Arial" w:hAnsi="Arial"/>
+              <w:b w:val="0"/>
+              <w:i w:val="0"/>
+              <w:smallCaps w:val="0"/>
+              <w:strike w:val="0"/>
+              <w:color w:val="000000"/>
+              <w:sz w:val="24"/>
+              <w:szCs w:val="24"/>
+              <w:u w:val="none"/>
+              <w:shd w:fill="auto" w:val="clear"/>
+              <w:vertAlign w:val="baseline"/>
+              <w:rtl w:val="0"/>
+            </w:rPr>
+            <w:tab/>
+          </w:r>
+          <w:r>
+            <w:fldChar w:fldCharType="begin"/>
+            <w:instrText xml:space="preserve"> PAGEREF _etzf67mcnrm8 \h </w:instrText>
+            <w:fldChar w:fldCharType="separate"/>
+          </w:r>
+          <w:r>
+            <w:rPr>
+              <w:rFonts w:ascii="Arial" w:cs="Arial" w:eastAsia="Arial" w:hAnsi="Arial"/>
+              <w:b w:val="0"/>
+              <w:i w:val="0"/>
+              <w:smallCaps w:val="0"/>
+              <w:strike w:val="0"/>
+              <w:color w:val="000000"/>
+              <w:sz w:val="24"/>
+              <w:szCs w:val="24"/>
+              <w:u w:val="none"/>
+              <w:shd w:fill="auto" w:val="clear"/>
+              <w:vertAlign w:val="baseline"/>
+              <w:rtl w:val="0"/>
+            </w:rPr>
+            <w:t xml:space="preserve">48</w:t>
+          </w:r>
+          <w:r>
+            <w:fldChar w:fldCharType="end"/>
+          </w:r>
+          <w:r>
+            <w:rPr>
+              <w:rtl w:val="0"/>
+            </w:rPr>
+          </w:r>
+        </w:p>
+        <w:p>
+          <w:pPr>
+            <w:tabs>
+              <w:tab w:val="right" w:pos="9025.511811023624"/>
+            </w:tabs>
+            <w:spacing w:before="60" w:line="240" w:lineRule="auto"/>
+            <w:ind w:left="360" w:firstLine="0"/>
+            <w:rPr>
+              <w:rFonts w:ascii="Arial" w:cs="Arial" w:eastAsia="Arial" w:hAnsi="Arial"/>
+              <w:b w:val="0"/>
+              <w:i w:val="0"/>
+              <w:smallCaps w:val="0"/>
+              <w:strike w:val="0"/>
+              <w:color w:val="000000"/>
+              <w:sz w:val="24"/>
+              <w:szCs w:val="24"/>
+              <w:u w:val="none"/>
+              <w:shd w:fill="auto" w:val="clear"/>
+              <w:vertAlign w:val="baseline"/>
+            </w:rPr>
+          </w:pPr>
+          <w:hyperlink w:anchor="_purap0qyj8jf">
+            <w:r>
+              <w:rPr>
+                <w:rFonts w:ascii="Arial" w:cs="Arial" w:eastAsia="Arial" w:hAnsi="Arial"/>
+                <w:b w:val="0"/>
+                <w:i w:val="0"/>
+                <w:smallCaps w:val="0"/>
+                <w:strike w:val="0"/>
+                <w:color w:val="000000"/>
+                <w:sz w:val="24"/>
+                <w:szCs w:val="24"/>
+                <w:u w:val="none"/>
+                <w:shd w:fill="auto" w:val="clear"/>
+                <w:vertAlign w:val="baseline"/>
+                <w:rtl w:val="0"/>
+              </w:rPr>
+              <w:t xml:space="preserve">Реализиране на API сървъра</w:t>
+            </w:r>
+          </w:hyperlink>
+          <w:r>
+            <w:rPr>
+              <w:rFonts w:ascii="Arial" w:cs="Arial" w:eastAsia="Arial" w:hAnsi="Arial"/>
+              <w:b w:val="0"/>
+              <w:i w:val="0"/>
+              <w:smallCaps w:val="0"/>
+              <w:strike w:val="0"/>
+              <w:color w:val="000000"/>
+              <w:sz w:val="24"/>
+              <w:szCs w:val="24"/>
+              <w:u w:val="none"/>
+              <w:shd w:fill="auto" w:val="clear"/>
+              <w:vertAlign w:val="baseline"/>
+              <w:rtl w:val="0"/>
+            </w:rPr>
+            <w:tab/>
+          </w:r>
+          <w:r>
+            <w:fldChar w:fldCharType="begin"/>
+            <w:instrText xml:space="preserve"> PAGEREF _purap0qyj8jf \h </w:instrText>
+            <w:fldChar w:fldCharType="separate"/>
+          </w:r>
+          <w:r>
+            <w:rPr>
+              <w:rFonts w:ascii="Arial" w:cs="Arial" w:eastAsia="Arial" w:hAnsi="Arial"/>
+              <w:b w:val="0"/>
+              <w:i w:val="0"/>
+              <w:smallCaps w:val="0"/>
+              <w:strike w:val="0"/>
+              <w:color w:val="000000"/>
+              <w:sz w:val="24"/>
+              <w:szCs w:val="24"/>
+              <w:u w:val="none"/>
+              <w:shd w:fill="auto" w:val="clear"/>
+              <w:vertAlign w:val="baseline"/>
+              <w:rtl w:val="0"/>
+            </w:rPr>
+            <w:t xml:space="preserve">48</w:t>
+          </w:r>
+          <w:r>
+            <w:fldChar w:fldCharType="end"/>
+          </w:r>
+          <w:r>
+            <w:rPr>
+              <w:rtl w:val="0"/>
+            </w:rPr>
+          </w:r>
+        </w:p>
+        <w:p>
+          <w:pPr>
+            <w:tabs>
+              <w:tab w:val="right" w:pos="9025.511811023624"/>
+            </w:tabs>
+            <w:spacing w:before="60" w:line="240" w:lineRule="auto"/>
+            <w:ind w:left="360" w:firstLine="0"/>
+            <w:rPr>
+              <w:rFonts w:ascii="Arial" w:cs="Arial" w:eastAsia="Arial" w:hAnsi="Arial"/>
+              <w:b w:val="0"/>
+              <w:i w:val="0"/>
+              <w:smallCaps w:val="0"/>
+              <w:strike w:val="0"/>
+              <w:color w:val="000000"/>
+              <w:sz w:val="24"/>
+              <w:szCs w:val="24"/>
+              <w:u w:val="none"/>
+              <w:shd w:fill="auto" w:val="clear"/>
+              <w:vertAlign w:val="baseline"/>
+            </w:rPr>
+          </w:pPr>
+          <w:hyperlink w:anchor="_o8o7w9z5tin">
+            <w:r>
+              <w:rPr>
+                <w:rFonts w:ascii="Arial" w:cs="Arial" w:eastAsia="Arial" w:hAnsi="Arial"/>
+                <w:b w:val="0"/>
+                <w:i w:val="0"/>
+                <w:smallCaps w:val="0"/>
+                <w:strike w:val="0"/>
+                <w:color w:val="000000"/>
+                <w:sz w:val="24"/>
+                <w:szCs w:val="24"/>
+                <w:u w:val="none"/>
+                <w:shd w:fill="auto" w:val="clear"/>
+                <w:vertAlign w:val="baseline"/>
+                <w:rtl w:val="0"/>
+              </w:rPr>
+              <w:t xml:space="preserve">Реализиране на компонента за изпълняване на тестове</w:t>
+            </w:r>
+          </w:hyperlink>
+          <w:r>
+            <w:rPr>
+              <w:rFonts w:ascii="Arial" w:cs="Arial" w:eastAsia="Arial" w:hAnsi="Arial"/>
+              <w:b w:val="0"/>
+              <w:i w:val="0"/>
+              <w:smallCaps w:val="0"/>
+              <w:strike w:val="0"/>
+              <w:color w:val="000000"/>
+              <w:sz w:val="24"/>
+              <w:szCs w:val="24"/>
+              <w:u w:val="none"/>
+              <w:shd w:fill="auto" w:val="clear"/>
+              <w:vertAlign w:val="baseline"/>
+              <w:rtl w:val="0"/>
+            </w:rPr>
+            <w:tab/>
+          </w:r>
+          <w:r>
+            <w:fldChar w:fldCharType="begin"/>
+            <w:instrText xml:space="preserve"> PAGEREF _o8o7w9z5tin \h </w:instrText>
+            <w:fldChar w:fldCharType="separate"/>
+          </w:r>
+          <w:r>
+            <w:rPr>
+              <w:rFonts w:ascii="Arial" w:cs="Arial" w:eastAsia="Arial" w:hAnsi="Arial"/>
+              <w:b w:val="0"/>
+              <w:i w:val="0"/>
+              <w:smallCaps w:val="0"/>
+              <w:strike w:val="0"/>
+              <w:color w:val="000000"/>
+              <w:sz w:val="24"/>
+              <w:szCs w:val="24"/>
+              <w:u w:val="none"/>
+              <w:shd w:fill="auto" w:val="clear"/>
+              <w:vertAlign w:val="baseline"/>
+              <w:rtl w:val="0"/>
+            </w:rPr>
+            <w:t xml:space="preserve">48</w:t>
+          </w:r>
+          <w:r>
+            <w:fldChar w:fldCharType="end"/>
+          </w:r>
+          <w:r>
+            <w:rPr>
+              <w:rtl w:val="0"/>
+            </w:rPr>
+          </w:r>
+        </w:p>
+        <w:p>
+          <w:pPr>
+            <w:tabs>
+              <w:tab w:val="right" w:pos="9025.511811023624"/>
+            </w:tabs>
+            <w:spacing w:before="60" w:line="240" w:lineRule="auto"/>
+            <w:ind w:left="360" w:firstLine="0"/>
+            <w:rPr>
+              <w:rFonts w:ascii="Arial" w:cs="Arial" w:eastAsia="Arial" w:hAnsi="Arial"/>
+              <w:b w:val="0"/>
+              <w:i w:val="0"/>
+              <w:smallCaps w:val="0"/>
+              <w:strike w:val="0"/>
+              <w:color w:val="000000"/>
+              <w:sz w:val="24"/>
+              <w:szCs w:val="24"/>
+              <w:u w:val="none"/>
+              <w:shd w:fill="auto" w:val="clear"/>
+              <w:vertAlign w:val="baseline"/>
+            </w:rPr>
+          </w:pPr>
+          <w:hyperlink w:anchor="_q0s92scxley4">
+            <w:r>
+              <w:rPr>
+                <w:rFonts w:ascii="Arial" w:cs="Arial" w:eastAsia="Arial" w:hAnsi="Arial"/>
+                <w:b w:val="0"/>
+                <w:i w:val="0"/>
+                <w:smallCaps w:val="0"/>
+                <w:strike w:val="0"/>
+                <w:color w:val="000000"/>
+                <w:sz w:val="24"/>
+                <w:szCs w:val="24"/>
+                <w:u w:val="none"/>
+                <w:shd w:fill="auto" w:val="clear"/>
+                <w:vertAlign w:val="baseline"/>
+                <w:rtl w:val="0"/>
+              </w:rPr>
+              <w:t xml:space="preserve">Реализиране на Kubernetes шаблоните</w:t>
+            </w:r>
+          </w:hyperlink>
+          <w:r>
+            <w:rPr>
+              <w:rFonts w:ascii="Arial" w:cs="Arial" w:eastAsia="Arial" w:hAnsi="Arial"/>
+              <w:b w:val="0"/>
+              <w:i w:val="0"/>
+              <w:smallCaps w:val="0"/>
+              <w:strike w:val="0"/>
+              <w:color w:val="000000"/>
+              <w:sz w:val="24"/>
+              <w:szCs w:val="24"/>
+              <w:u w:val="none"/>
+              <w:shd w:fill="auto" w:val="clear"/>
+              <w:vertAlign w:val="baseline"/>
+              <w:rtl w:val="0"/>
+            </w:rPr>
+            <w:tab/>
+          </w:r>
+          <w:r>
+            <w:fldChar w:fldCharType="begin"/>
+            <w:instrText xml:space="preserve"> PAGEREF _q0s92scxley4 \h </w:instrText>
+            <w:fldChar w:fldCharType="separate"/>
+          </w:r>
+          <w:r>
+            <w:rPr>
+              <w:rFonts w:ascii="Arial" w:cs="Arial" w:eastAsia="Arial" w:hAnsi="Arial"/>
+              <w:b w:val="0"/>
+              <w:i w:val="0"/>
+              <w:smallCaps w:val="0"/>
+              <w:strike w:val="0"/>
+              <w:color w:val="000000"/>
+              <w:sz w:val="24"/>
+              <w:szCs w:val="24"/>
+              <w:u w:val="none"/>
+              <w:shd w:fill="auto" w:val="clear"/>
+              <w:vertAlign w:val="baseline"/>
+              <w:rtl w:val="0"/>
+            </w:rPr>
+            <w:t xml:space="preserve">49</w:t>
+          </w:r>
+          <w:r>
+            <w:fldChar w:fldCharType="end"/>
+          </w:r>
+          <w:r>
+            <w:rPr>
+              <w:rtl w:val="0"/>
+            </w:rPr>
+          </w:r>
+        </w:p>
+        <w:p>
+          <w:pPr>
+            <w:tabs>
+              <w:tab w:val="right" w:pos="9025.511811023624"/>
+            </w:tabs>
             <w:spacing w:before="200" w:line="240" w:lineRule="auto"/>
             <w:ind w:left="0" w:firstLine="0"/>
             <w:rPr>
@@ -3546,7 +3898,7 @@
               <w:vertAlign w:val="baseline"/>
               <w:rtl w:val="0"/>
             </w:rPr>
-            <w:t xml:space="preserve">47</w:t>
+            <w:t xml:space="preserve">49</w:t>
           </w:r>
           <w:r>
             <w:fldChar w:fldCharType="end"/>
@@ -3634,7 +3986,7 @@
               <w:vertAlign w:val="baseline"/>
               <w:rtl w:val="0"/>
             </w:rPr>
-            <w:t xml:space="preserve">48</w:t>
+            <w:t xml:space="preserve">49</w:t>
           </w:r>
           <w:r>
             <w:fldChar w:fldCharType="end"/>
@@ -3722,7 +4074,7 @@
               <w:vertAlign w:val="baseline"/>
               <w:rtl w:val="0"/>
             </w:rPr>
-            <w:t xml:space="preserve">48</w:t>
+            <w:t xml:space="preserve">49</w:t>
           </w:r>
           <w:r>
             <w:fldChar w:fldCharType="end"/>
@@ -3810,7 +4162,7 @@
               <w:vertAlign w:val="baseline"/>
               <w:rtl w:val="0"/>
             </w:rPr>
-            <w:t xml:space="preserve">48</w:t>
+            <w:t xml:space="preserve">49</w:t>
           </w:r>
           <w:r>
             <w:fldChar w:fldCharType="end"/>
@@ -3898,7 +4250,7 @@
               <w:vertAlign w:val="baseline"/>
               <w:rtl w:val="0"/>
             </w:rPr>
-            <w:t xml:space="preserve">48</w:t>
+            <w:t xml:space="preserve">49</w:t>
           </w:r>
           <w:r>
             <w:fldChar w:fldCharType="end"/>
@@ -3986,7 +4338,7 @@
               <w:vertAlign w:val="baseline"/>
               <w:rtl w:val="0"/>
             </w:rPr>
-            <w:t xml:space="preserve">48</w:t>
+            <w:t xml:space="preserve">49</w:t>
           </w:r>
           <w:r>
             <w:fldChar w:fldCharType="end"/>
@@ -4074,7 +4426,7 @@
               <w:vertAlign w:val="baseline"/>
               <w:rtl w:val="0"/>
             </w:rPr>
-            <w:t xml:space="preserve">48</w:t>
+            <w:t xml:space="preserve">50</w:t>
           </w:r>
           <w:r>
             <w:fldChar w:fldCharType="end"/>
@@ -4162,7 +4514,7 @@
               <w:vertAlign w:val="baseline"/>
               <w:rtl w:val="0"/>
             </w:rPr>
-            <w:t xml:space="preserve">48</w:t>
+            <w:t xml:space="preserve">50</w:t>
           </w:r>
           <w:r>
             <w:fldChar w:fldCharType="end"/>
@@ -4250,7 +4602,7 @@
               <w:vertAlign w:val="baseline"/>
               <w:rtl w:val="0"/>
             </w:rPr>
-            <w:t xml:space="preserve">48</w:t>
+            <w:t xml:space="preserve">50</w:t>
           </w:r>
           <w:r>
             <w:fldChar w:fldCharType="end"/>
@@ -4338,7 +4690,7 @@
               <w:vertAlign w:val="baseline"/>
               <w:rtl w:val="0"/>
             </w:rPr>
-            <w:t xml:space="preserve">49</w:t>
+            <w:t xml:space="preserve">50</w:t>
           </w:r>
           <w:r>
             <w:fldChar w:fldCharType="end"/>
@@ -4361,7 +4713,7 @@
         <w:ind w:left="0" w:firstLine="0"/>
         <w:rPr/>
       </w:pPr>
-      <w:bookmarkStart w:colFirst="0" w:colLast="0" w:name="_4ynoek960mv2" w:id="0"/>
+      <w:bookmarkStart w:colFirst="0" w:colLast="0" w:name="_a0n4h9tle8vb" w:id="0"/>
       <w:bookmarkEnd w:id="0"/>
       <w:r>
         <w:rPr>
@@ -12998,12 +13350,12 @@
               <wp:inline distB="114300" distT="114300" distL="114300" distR="114300">
                 <wp:extent cx="182880" cy="182880"/>
                 <wp:effectExtent b="0" l="0" r="0" t="0"/>
-                <wp:docPr id="2" name="image4.png"/>
+                <wp:docPr id="2" name="image10.png"/>
                 <a:graphic>
                   <a:graphicData uri="http://schemas.openxmlformats.org/drawingml/2006/picture">
                     <pic:pic>
                       <pic:nvPicPr>
-                        <pic:cNvPr id="0" name="image4.png"/>
+                        <pic:cNvPr id="0" name="image10.png"/>
                         <pic:cNvPicPr preferRelativeResize="0"/>
                       </pic:nvPicPr>
                       <pic:blipFill>
@@ -13103,12 +13455,12 @@
               <wp:inline distB="114300" distT="114300" distL="114300" distR="114300">
                 <wp:extent cx="182880" cy="182880"/>
                 <wp:effectExtent b="0" l="0" r="0" t="0"/>
-                <wp:docPr id="1" name="image3.png"/>
+                <wp:docPr id="1" name="image9.png"/>
                 <a:graphic>
                   <a:graphicData uri="http://schemas.openxmlformats.org/drawingml/2006/picture">
                     <pic:pic>
                       <pic:nvPicPr>
-                        <pic:cNvPr id="0" name="image3.png"/>
+                        <pic:cNvPr id="0" name="image9.png"/>
                         <pic:cNvPicPr preferRelativeResize="0"/>
                       </pic:nvPicPr>
                       <pic:blipFill>
@@ -13209,12 +13561,12 @@
               <wp:inline distB="114300" distT="114300" distL="114300" distR="114300">
                 <wp:extent cx="182880" cy="182880"/>
                 <wp:effectExtent b="0" l="0" r="0" t="0"/>
-                <wp:docPr id="3" name="image7.png"/>
+                <wp:docPr id="3" name="image11.png"/>
                 <a:graphic>
                   <a:graphicData uri="http://schemas.openxmlformats.org/drawingml/2006/picture">
                     <pic:pic>
                       <pic:nvPicPr>
-                        <pic:cNvPr id="0" name="image7.png"/>
+                        <pic:cNvPr id="0" name="image11.png"/>
                         <pic:cNvPicPr preferRelativeResize="0"/>
                       </pic:nvPicPr>
                       <pic:blipFill>
@@ -15617,12 +15969,12 @@
           <wp:inline distB="114300" distT="114300" distL="114300" distR="114300">
             <wp:extent cx="5731200" cy="3378200"/>
             <wp:effectExtent b="0" l="0" r="0" t="0"/>
-            <wp:docPr id="10" name="image2.png"/>
+            <wp:docPr id="10" name="image8.png"/>
             <a:graphic>
               <a:graphicData uri="http://schemas.openxmlformats.org/drawingml/2006/picture">
                 <pic:pic>
                   <pic:nvPicPr>
-                    <pic:cNvPr id="0" name="image2.png"/>
+                    <pic:cNvPr id="0" name="image8.png"/>
                     <pic:cNvPicPr preferRelativeResize="0"/>
                   </pic:nvPicPr>
                   <pic:blipFill>
@@ -15862,7 +16214,7 @@
         <w:rPr>
           <w:rtl w:val="0"/>
         </w:rPr>
-        <w:t xml:space="preserve">Проектиране на потребителския интерфейс</w:t>
+        <w:t xml:space="preserve">Проектиране на уеб интерфейса</w:t>
       </w:r>
     </w:p>
     <w:p>
@@ -16063,7 +16415,7 @@
         <w:rPr>
           <w:rtl w:val="0"/>
         </w:rPr>
-        <w:t xml:space="preserve">Проектиране на сървърната част</w:t>
+        <w:t xml:space="preserve">Проектиране на API сървъра</w:t>
       </w:r>
     </w:p>
     <w:p>
@@ -16529,7 +16881,7 @@
         <w:rPr>
           <w:rtl w:val="0"/>
         </w:rPr>
-        <w:t xml:space="preserve">Проектиране на компонент за изпълняване на тестове</w:t>
+        <w:t xml:space="preserve">Проектиране на компонента за изпълняване на тестове</w:t>
       </w:r>
     </w:p>
     <w:p>
@@ -16779,12 +17131,12 @@
           <wp:inline distB="114300" distT="114300" distL="114300" distR="114300">
             <wp:extent cx="5731200" cy="5308600"/>
             <wp:effectExtent b="0" l="0" r="0" t="0"/>
-            <wp:docPr id="4" name="image5.png"/>
+            <wp:docPr id="4" name="image2.png"/>
             <a:graphic>
               <a:graphicData uri="http://schemas.openxmlformats.org/drawingml/2006/picture">
                 <pic:pic>
                   <pic:nvPicPr>
-                    <pic:cNvPr id="0" name="image5.png"/>
+                    <pic:cNvPr id="0" name="image2.png"/>
                     <pic:cNvPicPr preferRelativeResize="0"/>
                   </pic:nvPicPr>
                   <pic:blipFill>
@@ -16889,12 +17241,12 @@
           <wp:inline distB="114300" distT="114300" distL="114300" distR="114300">
             <wp:extent cx="5731200" cy="5524500"/>
             <wp:effectExtent b="0" l="0" r="0" t="0"/>
-            <wp:docPr id="9" name="image10.png"/>
+            <wp:docPr id="9" name="image7.png"/>
             <a:graphic>
               <a:graphicData uri="http://schemas.openxmlformats.org/drawingml/2006/picture">
                 <pic:pic>
                   <pic:nvPicPr>
-                    <pic:cNvPr id="0" name="image10.png"/>
+                    <pic:cNvPr id="0" name="image7.png"/>
                     <pic:cNvPicPr preferRelativeResize="0"/>
                   </pic:nvPicPr>
                   <pic:blipFill>
@@ -16947,12 +17299,12 @@
           <wp:inline distB="114300" distT="114300" distL="114300" distR="114300">
             <wp:extent cx="5729288" cy="4333875"/>
             <wp:effectExtent b="0" l="0" r="0" t="0"/>
-            <wp:docPr id="6" name="image9.png"/>
+            <wp:docPr id="6" name="image3.png"/>
             <a:graphic>
               <a:graphicData uri="http://schemas.openxmlformats.org/drawingml/2006/picture">
                 <pic:pic>
                   <pic:nvPicPr>
-                    <pic:cNvPr id="0" name="image9.png"/>
+                    <pic:cNvPr id="0" name="image3.png"/>
                     <pic:cNvPicPr preferRelativeResize="0"/>
                   </pic:nvPicPr>
                   <pic:blipFill>
@@ -17081,12 +17433,12 @@
           <wp:inline distB="114300" distT="114300" distL="114300" distR="114300">
             <wp:extent cx="5731200" cy="4140200"/>
             <wp:effectExtent b="0" l="0" r="0" t="0"/>
-            <wp:docPr id="8" name="image8.png"/>
+            <wp:docPr id="8" name="image4.png"/>
             <a:graphic>
               <a:graphicData uri="http://schemas.openxmlformats.org/drawingml/2006/picture">
                 <pic:pic>
                   <pic:nvPicPr>
-                    <pic:cNvPr id="0" name="image8.png"/>
+                    <pic:cNvPr id="0" name="image4.png"/>
                     <pic:cNvPicPr preferRelativeResize="0"/>
                   </pic:nvPicPr>
                   <pic:blipFill>
@@ -17148,12 +17500,12 @@
           <wp:inline distB="114300" distT="114300" distL="114300" distR="114300">
             <wp:extent cx="5731200" cy="4140200"/>
             <wp:effectExtent b="0" l="0" r="0" t="0"/>
-            <wp:docPr id="5" name="image11.png"/>
+            <wp:docPr id="5" name="image5.png"/>
             <a:graphic>
               <a:graphicData uri="http://schemas.openxmlformats.org/drawingml/2006/picture">
                 <pic:pic>
                   <pic:nvPicPr>
-                    <pic:cNvPr id="0" name="image11.png"/>
+                    <pic:cNvPr id="0" name="image5.png"/>
                     <pic:cNvPicPr preferRelativeResize="0"/>
                   </pic:nvPicPr>
                   <pic:blipFill>
@@ -17197,13 +17549,16 @@
     </w:p>
     <w:p>
       <w:pPr>
-        <w:ind w:left="0" w:firstLine="0"/>
-        <w:rPr/>
-      </w:pPr>
-      <w:r>
-        <w:rPr>
-          <w:rtl w:val="0"/>
-        </w:rPr>
+        <w:pStyle w:val="Heading2"/>
+        <w:rPr/>
+      </w:pPr>
+      <w:bookmarkStart w:colFirst="0" w:colLast="0" w:name="_etzf67mcnrm8" w:id="37"/>
+      <w:bookmarkEnd w:id="37"/>
+      <w:r>
+        <w:rPr>
+          <w:rtl w:val="0"/>
+        </w:rPr>
+        <w:t xml:space="preserve">Реализиране на уеб интерфейса</w:t>
       </w:r>
     </w:p>
     <w:p>
@@ -17236,6 +17591,30 @@
         <w:rPr>
           <w:rtl w:val="0"/>
         </w:rPr>
+      </w:r>
+    </w:p>
+    <w:p>
+      <w:pPr>
+        <w:pStyle w:val="Heading2"/>
+        <w:rPr/>
+      </w:pPr>
+      <w:bookmarkStart w:colFirst="0" w:colLast="0" w:name="_purap0qyj8jf" w:id="38"/>
+      <w:bookmarkEnd w:id="38"/>
+      <w:r>
+        <w:rPr>
+          <w:rtl w:val="0"/>
+        </w:rPr>
+        <w:t xml:space="preserve">Реализиране на API сървъра</w:t>
+      </w:r>
+    </w:p>
+    <w:p>
+      <w:pPr>
+        <w:rPr/>
+      </w:pPr>
+      <w:r>
+        <w:rPr>
+          <w:rtl w:val="0"/>
+        </w:rPr>
         <w:t xml:space="preserve">Go project structure, apis, input, output</w:t>
       </w:r>
     </w:p>
@@ -17248,6 +17627,80 @@
           <w:rtl w:val="0"/>
         </w:rPr>
         <w:t xml:space="preserve">Jwt auth</w:t>
+      </w:r>
+    </w:p>
+    <w:p>
+      <w:pPr>
+        <w:rPr/>
+      </w:pPr>
+      <w:r>
+        <w:rPr>
+          <w:rtl w:val="0"/>
+        </w:rPr>
+      </w:r>
+    </w:p>
+    <w:p>
+      <w:pPr>
+        <w:pStyle w:val="Heading2"/>
+        <w:rPr/>
+      </w:pPr>
+      <w:bookmarkStart w:colFirst="0" w:colLast="0" w:name="_o8o7w9z5tin" w:id="39"/>
+      <w:bookmarkEnd w:id="39"/>
+      <w:r>
+        <w:rPr>
+          <w:rtl w:val="0"/>
+        </w:rPr>
+        <w:t xml:space="preserve">Реализиране на компонента за изпълняване на тестове</w:t>
+      </w:r>
+      <w:r>
+        <w:rPr>
+          <w:rtl w:val="0"/>
+        </w:rPr>
+      </w:r>
+    </w:p>
+    <w:p>
+      <w:pPr>
+        <w:rPr/>
+      </w:pPr>
+      <w:r>
+        <w:rPr>
+          <w:rtl w:val="0"/>
+        </w:rPr>
+        <w:t xml:space="preserve">Go project structure, apis, input, output</w:t>
+      </w:r>
+      <w:r>
+        <w:rPr>
+          <w:rtl w:val="0"/>
+        </w:rPr>
+      </w:r>
+    </w:p>
+    <w:p>
+      <w:pPr>
+        <w:rPr/>
+      </w:pPr>
+      <w:r>
+        <w:rPr>
+          <w:rtl w:val="0"/>
+        </w:rPr>
+      </w:r>
+    </w:p>
+    <w:p>
+      <w:pPr>
+        <w:pStyle w:val="Heading2"/>
+        <w:rPr/>
+      </w:pPr>
+      <w:bookmarkStart w:colFirst="0" w:colLast="0" w:name="_q0s92scxley4" w:id="40"/>
+      <w:bookmarkEnd w:id="40"/>
+      <w:r>
+        <w:rPr>
+          <w:rtl w:val="0"/>
+        </w:rPr>
+        <w:t xml:space="preserve">Реализиране на Kubernetes шаблоните</w:t>
+      </w:r>
+      <w:r>
+        <w:rPr>
+          <w:rtl w:val="0"/>
+        </w:rPr>
       </w:r>
     </w:p>
     <w:p>
@@ -17273,6 +17726,13 @@
         </w:rPr>
         <w:t xml:space="preserve">Helm values file</w:t>
       </w:r>
+    </w:p>
+    <w:p>
+      <w:pPr>
+        <w:spacing w:line="360" w:lineRule="auto"/>
+        <w:ind w:left="0" w:firstLine="0"/>
+        <w:rPr/>
+      </w:pPr>
       <w:r>
         <w:rPr>
           <w:rtl w:val="0"/>
@@ -17290,8 +17750,8 @@
         <w:ind w:left="720" w:hanging="360"/>
         <w:rPr/>
       </w:pPr>
-      <w:bookmarkStart w:colFirst="0" w:colLast="0" w:name="_gikshcswg633" w:id="37"/>
-      <w:bookmarkEnd w:id="37"/>
+      <w:bookmarkStart w:colFirst="0" w:colLast="0" w:name="_gikshcswg633" w:id="41"/>
+      <w:bookmarkEnd w:id="41"/>
       <w:r>
         <w:rPr>
           <w:rtl w:val="0"/>
@@ -17360,8 +17820,8 @@
         <w:spacing w:line="360" w:lineRule="auto"/>
         <w:ind w:left="720" w:hanging="360"/>
       </w:pPr>
-      <w:bookmarkStart w:colFirst="0" w:colLast="0" w:name="_vpjoshsm222s" w:id="38"/>
-      <w:bookmarkEnd w:id="38"/>
+      <w:bookmarkStart w:colFirst="0" w:colLast="0" w:name="_vpjoshsm222s" w:id="42"/>
+      <w:bookmarkEnd w:id="42"/>
       <w:r>
         <w:rPr>
           <w:rtl w:val="0"/>
@@ -17374,8 +17834,8 @@
         <w:pStyle w:val="Heading2"/>
         <w:rPr/>
       </w:pPr>
-      <w:bookmarkStart w:colFirst="0" w:colLast="0" w:name="_sqi9k769i2os" w:id="39"/>
-      <w:bookmarkEnd w:id="39"/>
+      <w:bookmarkStart w:colFirst="0" w:colLast="0" w:name="_sqi9k769i2os" w:id="43"/>
+      <w:bookmarkEnd w:id="43"/>
       <w:r>
         <w:rPr>
           <w:rtl w:val="0"/>
@@ -17454,8 +17914,8 @@
         <w:pStyle w:val="Heading2"/>
         <w:rPr/>
       </w:pPr>
-      <w:bookmarkStart w:colFirst="0" w:colLast="0" w:name="_ed3b9aha82xt" w:id="40"/>
-      <w:bookmarkEnd w:id="40"/>
+      <w:bookmarkStart w:colFirst="0" w:colLast="0" w:name="_ed3b9aha82xt" w:id="44"/>
+      <w:bookmarkEnd w:id="44"/>
       <w:r>
         <w:rPr>
           <w:rtl w:val="0"/>
@@ -17468,8 +17928,8 @@
         <w:pStyle w:val="Heading3"/>
         <w:rPr/>
       </w:pPr>
-      <w:bookmarkStart w:colFirst="0" w:colLast="0" w:name="_8qujp33r8hcn" w:id="41"/>
-      <w:bookmarkEnd w:id="41"/>
+      <w:bookmarkStart w:colFirst="0" w:colLast="0" w:name="_8qujp33r8hcn" w:id="45"/>
+      <w:bookmarkEnd w:id="45"/>
       <w:r>
         <w:rPr>
           <w:rtl w:val="0"/>
@@ -17503,8 +17963,8 @@
         <w:pStyle w:val="Heading3"/>
         <w:rPr/>
       </w:pPr>
-      <w:bookmarkStart w:colFirst="0" w:colLast="0" w:name="_n4l76ppw20r3" w:id="42"/>
-      <w:bookmarkEnd w:id="42"/>
+      <w:bookmarkStart w:colFirst="0" w:colLast="0" w:name="_n4l76ppw20r3" w:id="46"/>
+      <w:bookmarkEnd w:id="46"/>
       <w:r>
         <w:rPr>
           <w:rtl w:val="0"/>
@@ -17538,8 +17998,8 @@
         <w:pStyle w:val="Heading3"/>
         <w:rPr/>
       </w:pPr>
-      <w:bookmarkStart w:colFirst="0" w:colLast="0" w:name="_rsxh9y2a8ssz" w:id="43"/>
-      <w:bookmarkEnd w:id="43"/>
+      <w:bookmarkStart w:colFirst="0" w:colLast="0" w:name="_rsxh9y2a8ssz" w:id="47"/>
+      <w:bookmarkEnd w:id="47"/>
       <w:r>
         <w:rPr>
           <w:rtl w:val="0"/>
@@ -17588,8 +18048,8 @@
         <w:pStyle w:val="Heading2"/>
         <w:rPr/>
       </w:pPr>
-      <w:bookmarkStart w:colFirst="0" w:colLast="0" w:name="_hfqid82011ou" w:id="44"/>
-      <w:bookmarkEnd w:id="44"/>
+      <w:bookmarkStart w:colFirst="0" w:colLast="0" w:name="_hfqid82011ou" w:id="48"/>
+      <w:bookmarkEnd w:id="48"/>
       <w:r>
         <w:rPr>
           <w:rtl w:val="0"/>
@@ -17632,8 +18092,8 @@
         <w:pStyle w:val="Heading2"/>
         <w:rPr/>
       </w:pPr>
-      <w:bookmarkStart w:colFirst="0" w:colLast="0" w:name="_piyr724jkme7" w:id="45"/>
-      <w:bookmarkEnd w:id="45"/>
+      <w:bookmarkStart w:colFirst="0" w:colLast="0" w:name="_piyr724jkme7" w:id="49"/>
+      <w:bookmarkEnd w:id="49"/>
       <w:r>
         <w:rPr>
           <w:rtl w:val="0"/>
@@ -17668,8 +18128,8 @@
         <w:spacing w:line="360" w:lineRule="auto"/>
         <w:rPr/>
       </w:pPr>
-      <w:bookmarkStart w:colFirst="0" w:colLast="0" w:name="_fy5pwxogicd4" w:id="46"/>
-      <w:bookmarkEnd w:id="46"/>
+      <w:bookmarkStart w:colFirst="0" w:colLast="0" w:name="_fy5pwxogicd4" w:id="50"/>
+      <w:bookmarkEnd w:id="50"/>
       <w:r>
         <w:rPr>
           <w:rtl w:val="0"/>

</xml_diff>

<commit_message>
masters: add 2 ui photos
</commit_message>
<xml_diff>
--- a/docs/masters-thesis.docx
+++ b/docs/masters-thesis.docx
@@ -50,12 +50,12 @@
           <wp:inline distB="114300" distT="114300" distL="114300" distR="114300">
             <wp:extent cx="1309110" cy="1599307"/>
             <wp:effectExtent b="0" l="0" r="0" t="0"/>
-            <wp:docPr id="11" name="image1.jpg"/>
+            <wp:docPr id="11" name="image2.jpg"/>
             <a:graphic>
               <a:graphicData uri="http://schemas.openxmlformats.org/drawingml/2006/picture">
                 <pic:pic>
                   <pic:nvPicPr>
-                    <pic:cNvPr id="0" name="image1.jpg"/>
+                    <pic:cNvPr id="0" name="image2.jpg"/>
                     <pic:cNvPicPr preferRelativeResize="0"/>
                   </pic:nvPicPr>
                   <pic:blipFill>
@@ -5825,6 +5825,28 @@
           <w:rtl w:val="0"/>
         </w:rPr>
         <w:t xml:space="preserve">Фигура 7 - Процес на присъединяване на курс с вече съществуващи задания - диаграма на последователност</w:t>
+      </w:r>
+    </w:p>
+    <w:p>
+      <w:pPr>
+        <w:rPr/>
+      </w:pPr>
+      <w:r>
+        <w:rPr>
+          <w:rtl w:val="0"/>
+        </w:rPr>
+        <w:t xml:space="preserve">Фигура 8 - Начална страница на СУКАО уеб интерфейса</w:t>
+      </w:r>
+    </w:p>
+    <w:p>
+      <w:pPr>
+        <w:rPr/>
+      </w:pPr>
+      <w:r>
+        <w:rPr>
+          <w:rtl w:val="0"/>
+        </w:rPr>
+        <w:t xml:space="preserve">Фигура 9 - Страница с всички курсове в уеб интерфейса</w:t>
       </w:r>
     </w:p>
     <w:p>
@@ -13348,12 +13370,12 @@
               <wp:inline distB="114300" distT="114300" distL="114300" distR="114300">
                 <wp:extent cx="182880" cy="182880"/>
                 <wp:effectExtent b="0" l="0" r="0" t="0"/>
-                <wp:docPr id="2" name="image10.png"/>
+                <wp:docPr id="2" name="image12.png"/>
                 <a:graphic>
                   <a:graphicData uri="http://schemas.openxmlformats.org/drawingml/2006/picture">
                     <pic:pic>
                       <pic:nvPicPr>
-                        <pic:cNvPr id="0" name="image10.png"/>
+                        <pic:cNvPr id="0" name="image12.png"/>
                         <pic:cNvPicPr preferRelativeResize="0"/>
                       </pic:nvPicPr>
                       <pic:blipFill>
@@ -13453,12 +13475,12 @@
               <wp:inline distB="114300" distT="114300" distL="114300" distR="114300">
                 <wp:extent cx="182880" cy="182880"/>
                 <wp:effectExtent b="0" l="0" r="0" t="0"/>
-                <wp:docPr id="1" name="image9.png"/>
+                <wp:docPr id="1" name="image11.png"/>
                 <a:graphic>
                   <a:graphicData uri="http://schemas.openxmlformats.org/drawingml/2006/picture">
                     <pic:pic>
                       <pic:nvPicPr>
-                        <pic:cNvPr id="0" name="image9.png"/>
+                        <pic:cNvPr id="0" name="image11.png"/>
                         <pic:cNvPicPr preferRelativeResize="0"/>
                       </pic:nvPicPr>
                       <pic:blipFill>
@@ -13559,12 +13581,12 @@
               <wp:inline distB="114300" distT="114300" distL="114300" distR="114300">
                 <wp:extent cx="182880" cy="182880"/>
                 <wp:effectExtent b="0" l="0" r="0" t="0"/>
-                <wp:docPr id="3" name="image11.png"/>
+                <wp:docPr id="3" name="image13.png"/>
                 <a:graphic>
                   <a:graphicData uri="http://schemas.openxmlformats.org/drawingml/2006/picture">
                     <pic:pic>
                       <pic:nvPicPr>
-                        <pic:cNvPr id="0" name="image11.png"/>
+                        <pic:cNvPr id="0" name="image13.png"/>
                         <pic:cNvPicPr preferRelativeResize="0"/>
                       </pic:nvPicPr>
                       <pic:blipFill>
@@ -17129,12 +17151,12 @@
           <wp:inline distB="114300" distT="114300" distL="114300" distR="114300">
             <wp:extent cx="5731200" cy="5308600"/>
             <wp:effectExtent b="0" l="0" r="0" t="0"/>
-            <wp:docPr id="4" name="image2.png"/>
+            <wp:docPr id="4" name="image9.png"/>
             <a:graphic>
               <a:graphicData uri="http://schemas.openxmlformats.org/drawingml/2006/picture">
                 <pic:pic>
                   <pic:nvPicPr>
-                    <pic:cNvPr id="0" name="image2.png"/>
+                    <pic:cNvPr id="0" name="image9.png"/>
                     <pic:cNvPicPr preferRelativeResize="0"/>
                   </pic:nvPicPr>
                   <pic:blipFill>
@@ -17274,12 +17296,12 @@
           <wp:inline distB="114300" distT="114300" distL="114300" distR="114300">
             <wp:extent cx="5731200" cy="5524500"/>
             <wp:effectExtent b="0" l="0" r="0" t="0"/>
-            <wp:docPr id="9" name="image5.png"/>
+            <wp:docPr id="9" name="image7.png"/>
             <a:graphic>
               <a:graphicData uri="http://schemas.openxmlformats.org/drawingml/2006/picture">
                 <pic:pic>
                   <pic:nvPicPr>
-                    <pic:cNvPr id="0" name="image5.png"/>
+                    <pic:cNvPr id="0" name="image7.png"/>
                     <pic:cNvPicPr preferRelativeResize="0"/>
                   </pic:nvPicPr>
                   <pic:blipFill>
@@ -17353,12 +17375,12 @@
           <wp:inline distB="114300" distT="114300" distL="114300" distR="114300">
             <wp:extent cx="5729288" cy="4333875"/>
             <wp:effectExtent b="0" l="0" r="0" t="0"/>
-            <wp:docPr id="6" name="image4.png"/>
+            <wp:docPr id="6" name="image10.png"/>
             <a:graphic>
               <a:graphicData uri="http://schemas.openxmlformats.org/drawingml/2006/picture">
                 <pic:pic>
                   <pic:nvPicPr>
-                    <pic:cNvPr id="0" name="image4.png"/>
+                    <pic:cNvPr id="0" name="image10.png"/>
                     <pic:cNvPicPr preferRelativeResize="0"/>
                   </pic:nvPicPr>
                   <pic:blipFill>
@@ -17431,12 +17453,12 @@
           <wp:inline distB="114300" distT="114300" distL="114300" distR="114300">
             <wp:extent cx="5731200" cy="4140200"/>
             <wp:effectExtent b="0" l="0" r="0" t="0"/>
-            <wp:docPr id="7" name="image7.png"/>
+            <wp:docPr id="7" name="image8.png"/>
             <a:graphic>
               <a:graphicData uri="http://schemas.openxmlformats.org/drawingml/2006/picture">
                 <pic:pic>
                   <pic:nvPicPr>
-                    <pic:cNvPr id="0" name="image7.png"/>
+                    <pic:cNvPr id="0" name="image8.png"/>
                     <pic:cNvPicPr preferRelativeResize="0"/>
                   </pic:nvPicPr>
                   <pic:blipFill>
@@ -17509,12 +17531,12 @@
           <wp:inline distB="114300" distT="114300" distL="114300" distR="114300">
             <wp:extent cx="5731200" cy="4140200"/>
             <wp:effectExtent b="0" l="0" r="0" t="0"/>
-            <wp:docPr id="8" name="image8.png"/>
+            <wp:docPr id="8" name="image5.png"/>
             <a:graphic>
               <a:graphicData uri="http://schemas.openxmlformats.org/drawingml/2006/picture">
                 <pic:pic>
                   <pic:nvPicPr>
-                    <pic:cNvPr id="0" name="image8.png"/>
+                    <pic:cNvPr id="0" name="image5.png"/>
                     <pic:cNvPicPr preferRelativeResize="0"/>
                   </pic:nvPicPr>
                   <pic:blipFill>
@@ -17672,6 +17694,171 @@
         <w:rPr>
           <w:rtl w:val="0"/>
         </w:rPr>
+        <w:t xml:space="preserve">За разработването на уеб интерфейса е използвана JavaScript библиотеката React. За изграждането на красив и ефектен дизайн е използвана библиотеката Chakra UI, която предоставя градивните елементи.</w:t>
+      </w:r>
+    </w:p>
+    <w:p>
+      <w:pPr>
+        <w:rPr/>
+      </w:pPr>
+      <w:r>
+        <w:rPr>
+          <w:rtl w:val="0"/>
+        </w:rPr>
+      </w:r>
+    </w:p>
+    <w:p>
+      <w:pPr>
+        <w:rPr/>
+      </w:pPr>
+      <w:r>
+        <w:rPr/>
+        <w:drawing>
+          <wp:inline distB="114300" distT="114300" distL="114300" distR="114300">
+            <wp:extent cx="5731200" cy="4546600"/>
+            <wp:effectExtent b="12700" l="12700" r="12700" t="12700"/>
+            <wp:docPr id="12" name="image1.png"/>
+            <a:graphic>
+              <a:graphicData uri="http://schemas.openxmlformats.org/drawingml/2006/picture">
+                <pic:pic>
+                  <pic:nvPicPr>
+                    <pic:cNvPr id="0" name="image1.png"/>
+                    <pic:cNvPicPr preferRelativeResize="0"/>
+                  </pic:nvPicPr>
+                  <pic:blipFill>
+                    <a:blip r:embed="rId19"/>
+                    <a:srcRect b="0" l="0" r="0" t="0"/>
+                    <a:stretch>
+                      <a:fillRect/>
+                    </a:stretch>
+                  </pic:blipFill>
+                  <pic:spPr>
+                    <a:xfrm>
+                      <a:off x="0" y="0"/>
+                      <a:ext cx="5731200" cy="4546600"/>
+                    </a:xfrm>
+                    <a:prstGeom prst="rect"/>
+                    <a:ln w="12700">
+                      <a:solidFill>
+                        <a:srgbClr val="000000"/>
+                      </a:solidFill>
+                      <a:prstDash val="solid"/>
+                    </a:ln>
+                  </pic:spPr>
+                </pic:pic>
+              </a:graphicData>
+            </a:graphic>
+          </wp:inline>
+        </w:drawing>
+      </w:r>
+      <w:r>
+        <w:rPr>
+          <w:rtl w:val="0"/>
+        </w:rPr>
+      </w:r>
+    </w:p>
+    <w:p>
+      <w:pPr>
+        <w:jc w:val="center"/>
+        <w:rPr/>
+      </w:pPr>
+      <w:r>
+        <w:rPr>
+          <w:rtl w:val="0"/>
+        </w:rPr>
+        <w:t xml:space="preserve">Фигура 8 - Начална страница на СУКАО уеб интерфейса</w:t>
+      </w:r>
+    </w:p>
+    <w:p>
+      <w:pPr>
+        <w:rPr/>
+      </w:pPr>
+      <w:r>
+        <w:rPr>
+          <w:rtl w:val="0"/>
+        </w:rPr>
+      </w:r>
+    </w:p>
+    <w:p>
+      <w:pPr>
+        <w:rPr/>
+      </w:pPr>
+      <w:r>
+        <w:rPr/>
+        <w:drawing>
+          <wp:inline distB="114300" distT="114300" distL="114300" distR="114300">
+            <wp:extent cx="5731200" cy="4546600"/>
+            <wp:effectExtent b="12700" l="12700" r="12700" t="12700"/>
+            <wp:docPr id="13" name="image4.png"/>
+            <a:graphic>
+              <a:graphicData uri="http://schemas.openxmlformats.org/drawingml/2006/picture">
+                <pic:pic>
+                  <pic:nvPicPr>
+                    <pic:cNvPr id="0" name="image4.png"/>
+                    <pic:cNvPicPr preferRelativeResize="0"/>
+                  </pic:nvPicPr>
+                  <pic:blipFill>
+                    <a:blip r:embed="rId20"/>
+                    <a:srcRect b="0" l="0" r="0" t="0"/>
+                    <a:stretch>
+                      <a:fillRect/>
+                    </a:stretch>
+                  </pic:blipFill>
+                  <pic:spPr>
+                    <a:xfrm>
+                      <a:off x="0" y="0"/>
+                      <a:ext cx="5731200" cy="4546600"/>
+                    </a:xfrm>
+                    <a:prstGeom prst="rect"/>
+                    <a:ln w="12700">
+                      <a:solidFill>
+                        <a:srgbClr val="000000"/>
+                      </a:solidFill>
+                      <a:prstDash val="solid"/>
+                    </a:ln>
+                  </pic:spPr>
+                </pic:pic>
+              </a:graphicData>
+            </a:graphic>
+          </wp:inline>
+        </w:drawing>
+      </w:r>
+      <w:r>
+        <w:rPr>
+          <w:rtl w:val="0"/>
+        </w:rPr>
+      </w:r>
+    </w:p>
+    <w:p>
+      <w:pPr>
+        <w:jc w:val="center"/>
+        <w:rPr/>
+      </w:pPr>
+      <w:r>
+        <w:rPr>
+          <w:rtl w:val="0"/>
+        </w:rPr>
+        <w:t xml:space="preserve">Фигура 9 - Страница с всички курсове в уеб интерфейса</w:t>
+      </w:r>
+    </w:p>
+    <w:p>
+      <w:pPr>
+        <w:rPr/>
+      </w:pPr>
+      <w:r>
+        <w:rPr>
+          <w:rtl w:val="0"/>
+        </w:rPr>
+      </w:r>
+    </w:p>
+    <w:p>
+      <w:pPr>
+        <w:rPr/>
+      </w:pPr>
+      <w:r>
+        <w:rPr>
+          <w:rtl w:val="0"/>
+        </w:rPr>
         <w:t xml:space="preserve">React components</w:t>
       </w:r>
     </w:p>
@@ -18568,8 +18755,8 @@
       </w:r>
     </w:p>
     <w:sectPr>
-      <w:footerReference r:id="rId19" w:type="default"/>
-      <w:footerReference r:id="rId20" w:type="first"/>
+      <w:footerReference r:id="rId21" w:type="default"/>
+      <w:footerReference r:id="rId22" w:type="first"/>
       <w:pgSz w:h="16838" w:w="11906" w:orient="portrait"/>
       <w:pgMar w:bottom="1440" w:top="1440" w:left="1440" w:right="1440" w:header="720" w:footer="720"/>
       <w:pgNumType w:start="1"/>

</xml_diff>

<commit_message>
masters: add assignments and submissions images
</commit_message>
<xml_diff>
--- a/docs/masters-thesis.docx
+++ b/docs/masters-thesis.docx
@@ -50,7 +50,7 @@
           <wp:inline distB="114300" distT="114300" distL="114300" distR="114300">
             <wp:extent cx="1309110" cy="1599307"/>
             <wp:effectExtent b="0" l="0" r="0" t="0"/>
-            <wp:docPr id="11" name="image2.jpg"/>
+            <wp:docPr id="13" name="image2.jpg"/>
             <a:graphic>
               <a:graphicData uri="http://schemas.openxmlformats.org/drawingml/2006/picture">
                 <pic:pic>
@@ -994,7 +994,7 @@
               <w:vertAlign w:val="baseline"/>
               <w:rtl w:val="0"/>
             </w:rPr>
-            <w:t xml:space="preserve">7</w:t>
+            <w:t xml:space="preserve">8</w:t>
           </w:r>
           <w:r>
             <w:fldChar w:fldCharType="end"/>
@@ -1610,7 +1610,7 @@
               <w:vertAlign w:val="baseline"/>
               <w:rtl w:val="0"/>
             </w:rPr>
-            <w:t xml:space="preserve">14</w:t>
+            <w:t xml:space="preserve">15</w:t>
           </w:r>
           <w:r>
             <w:fldChar w:fldCharType="end"/>
@@ -1874,7 +1874,7 @@
               <w:vertAlign w:val="baseline"/>
               <w:rtl w:val="0"/>
             </w:rPr>
-            <w:t xml:space="preserve">18</w:t>
+            <w:t xml:space="preserve">19</w:t>
           </w:r>
           <w:r>
             <w:fldChar w:fldCharType="end"/>
@@ -3194,7 +3194,7 @@
               <w:vertAlign w:val="baseline"/>
               <w:rtl w:val="0"/>
             </w:rPr>
-            <w:t xml:space="preserve">37</w:t>
+            <w:t xml:space="preserve">38</w:t>
           </w:r>
           <w:r>
             <w:fldChar w:fldCharType="end"/>
@@ -3476,11 +3476,34 @@
             </w:tabs>
             <w:spacing w:before="60" w:line="240" w:lineRule="auto"/>
             <w:ind w:left="360" w:firstLine="0"/>
-            <w:rPr/>
+            <w:rPr>
+              <w:rFonts w:ascii="Arial" w:cs="Arial" w:eastAsia="Arial" w:hAnsi="Arial"/>
+              <w:b w:val="0"/>
+              <w:i w:val="0"/>
+              <w:smallCaps w:val="0"/>
+              <w:strike w:val="0"/>
+              <w:color w:val="000000"/>
+              <w:sz w:val="24"/>
+              <w:szCs w:val="24"/>
+              <w:u w:val="none"/>
+              <w:shd w:fill="auto" w:val="clear"/>
+              <w:vertAlign w:val="baseline"/>
+            </w:rPr>
           </w:pPr>
           <w:hyperlink w:anchor="_7uz8okj12nhj">
             <w:r>
               <w:rPr>
+                <w:rFonts w:ascii="Arial" w:cs="Arial" w:eastAsia="Arial" w:hAnsi="Arial"/>
+                <w:b w:val="0"/>
+                <w:i w:val="0"/>
+                <w:smallCaps w:val="0"/>
+                <w:strike w:val="0"/>
+                <w:color w:val="000000"/>
+                <w:sz w:val="24"/>
+                <w:szCs w:val="24"/>
+                <w:u w:val="none"/>
+                <w:shd w:fill="auto" w:val="clear"/>
+                <w:vertAlign w:val="baseline"/>
                 <w:rtl w:val="0"/>
               </w:rPr>
               <w:t xml:space="preserve">Основни работни потоци</w:t>
@@ -3488,6 +3511,17 @@
           </w:hyperlink>
           <w:r>
             <w:rPr>
+              <w:rFonts w:ascii="Arial" w:cs="Arial" w:eastAsia="Arial" w:hAnsi="Arial"/>
+              <w:b w:val="0"/>
+              <w:i w:val="0"/>
+              <w:smallCaps w:val="0"/>
+              <w:strike w:val="0"/>
+              <w:color w:val="000000"/>
+              <w:sz w:val="24"/>
+              <w:szCs w:val="24"/>
+              <w:u w:val="none"/>
+              <w:shd w:fill="auto" w:val="clear"/>
+              <w:vertAlign w:val="baseline"/>
               <w:rtl w:val="0"/>
             </w:rPr>
             <w:tab/>
@@ -3499,9 +3533,20 @@
           </w:r>
           <w:r>
             <w:rPr>
+              <w:rFonts w:ascii="Arial" w:cs="Arial" w:eastAsia="Arial" w:hAnsi="Arial"/>
+              <w:b w:val="0"/>
+              <w:i w:val="0"/>
+              <w:smallCaps w:val="0"/>
+              <w:strike w:val="0"/>
+              <w:color w:val="000000"/>
+              <w:sz w:val="24"/>
+              <w:szCs w:val="24"/>
+              <w:u w:val="none"/>
+              <w:shd w:fill="auto" w:val="clear"/>
+              <w:vertAlign w:val="baseline"/>
               <w:rtl w:val="0"/>
             </w:rPr>
-            <w:t xml:space="preserve">44</w:t>
+            <w:t xml:space="preserve">45</w:t>
           </w:r>
           <w:r>
             <w:fldChar w:fldCharType="end"/>
@@ -3519,11 +3564,34 @@
             </w:tabs>
             <w:spacing w:before="60" w:line="240" w:lineRule="auto"/>
             <w:ind w:left="360" w:firstLine="0"/>
-            <w:rPr/>
+            <w:rPr>
+              <w:rFonts w:ascii="Arial" w:cs="Arial" w:eastAsia="Arial" w:hAnsi="Arial"/>
+              <w:b w:val="0"/>
+              <w:i w:val="0"/>
+              <w:smallCaps w:val="0"/>
+              <w:strike w:val="0"/>
+              <w:color w:val="000000"/>
+              <w:sz w:val="24"/>
+              <w:szCs w:val="24"/>
+              <w:u w:val="none"/>
+              <w:shd w:fill="auto" w:val="clear"/>
+              <w:vertAlign w:val="baseline"/>
+            </w:rPr>
           </w:pPr>
           <w:hyperlink w:anchor="_t7w614x1tcub">
             <w:r>
               <w:rPr>
+                <w:rFonts w:ascii="Arial" w:cs="Arial" w:eastAsia="Arial" w:hAnsi="Arial"/>
+                <w:b w:val="0"/>
+                <w:i w:val="0"/>
+                <w:smallCaps w:val="0"/>
+                <w:strike w:val="0"/>
+                <w:color w:val="000000"/>
+                <w:sz w:val="24"/>
+                <w:szCs w:val="24"/>
+                <w:u w:val="none"/>
+                <w:shd w:fill="auto" w:val="clear"/>
+                <w:vertAlign w:val="baseline"/>
                 <w:rtl w:val="0"/>
               </w:rPr>
               <w:t xml:space="preserve">Реализиране на уеб интерфейса</w:t>
@@ -3531,6 +3599,17 @@
           </w:hyperlink>
           <w:r>
             <w:rPr>
+              <w:rFonts w:ascii="Arial" w:cs="Arial" w:eastAsia="Arial" w:hAnsi="Arial"/>
+              <w:b w:val="0"/>
+              <w:i w:val="0"/>
+              <w:smallCaps w:val="0"/>
+              <w:strike w:val="0"/>
+              <w:color w:val="000000"/>
+              <w:sz w:val="24"/>
+              <w:szCs w:val="24"/>
+              <w:u w:val="none"/>
+              <w:shd w:fill="auto" w:val="clear"/>
+              <w:vertAlign w:val="baseline"/>
               <w:rtl w:val="0"/>
             </w:rPr>
             <w:tab/>
@@ -3542,9 +3621,20 @@
           </w:r>
           <w:r>
             <w:rPr>
+              <w:rFonts w:ascii="Arial" w:cs="Arial" w:eastAsia="Arial" w:hAnsi="Arial"/>
+              <w:b w:val="0"/>
+              <w:i w:val="0"/>
+              <w:smallCaps w:val="0"/>
+              <w:strike w:val="0"/>
+              <w:color w:val="000000"/>
+              <w:sz w:val="24"/>
+              <w:szCs w:val="24"/>
+              <w:u w:val="none"/>
+              <w:shd w:fill="auto" w:val="clear"/>
+              <w:vertAlign w:val="baseline"/>
               <w:rtl w:val="0"/>
             </w:rPr>
-            <w:t xml:space="preserve">49</w:t>
+            <w:t xml:space="preserve">50</w:t>
           </w:r>
           <w:r>
             <w:fldChar w:fldCharType="end"/>
@@ -3632,7 +3722,7 @@
               <w:vertAlign w:val="baseline"/>
               <w:rtl w:val="0"/>
             </w:rPr>
-            <w:t xml:space="preserve">49</w:t>
+            <w:t xml:space="preserve">54</w:t>
           </w:r>
           <w:r>
             <w:fldChar w:fldCharType="end"/>
@@ -3720,7 +3810,7 @@
               <w:vertAlign w:val="baseline"/>
               <w:rtl w:val="0"/>
             </w:rPr>
-            <w:t xml:space="preserve">49</w:t>
+            <w:t xml:space="preserve">55</w:t>
           </w:r>
           <w:r>
             <w:fldChar w:fldCharType="end"/>
@@ -3808,7 +3898,7 @@
               <w:vertAlign w:val="baseline"/>
               <w:rtl w:val="0"/>
             </w:rPr>
-            <w:t xml:space="preserve">49</w:t>
+            <w:t xml:space="preserve">55</w:t>
           </w:r>
           <w:r>
             <w:fldChar w:fldCharType="end"/>
@@ -3896,7 +3986,7 @@
               <w:vertAlign w:val="baseline"/>
               <w:rtl w:val="0"/>
             </w:rPr>
-            <w:t xml:space="preserve">49</w:t>
+            <w:t xml:space="preserve">55</w:t>
           </w:r>
           <w:r>
             <w:fldChar w:fldCharType="end"/>
@@ -3984,7 +4074,7 @@
               <w:vertAlign w:val="baseline"/>
               <w:rtl w:val="0"/>
             </w:rPr>
-            <w:t xml:space="preserve">50</w:t>
+            <w:t xml:space="preserve">55</w:t>
           </w:r>
           <w:r>
             <w:fldChar w:fldCharType="end"/>
@@ -4072,7 +4162,7 @@
               <w:vertAlign w:val="baseline"/>
               <w:rtl w:val="0"/>
             </w:rPr>
-            <w:t xml:space="preserve">50</w:t>
+            <w:t xml:space="preserve">55</w:t>
           </w:r>
           <w:r>
             <w:fldChar w:fldCharType="end"/>
@@ -4160,7 +4250,7 @@
               <w:vertAlign w:val="baseline"/>
               <w:rtl w:val="0"/>
             </w:rPr>
-            <w:t xml:space="preserve">50</w:t>
+            <w:t xml:space="preserve">55</w:t>
           </w:r>
           <w:r>
             <w:fldChar w:fldCharType="end"/>
@@ -4248,7 +4338,7 @@
               <w:vertAlign w:val="baseline"/>
               <w:rtl w:val="0"/>
             </w:rPr>
-            <w:t xml:space="preserve">50</w:t>
+            <w:t xml:space="preserve">55</w:t>
           </w:r>
           <w:r>
             <w:fldChar w:fldCharType="end"/>
@@ -4336,7 +4426,7 @@
               <w:vertAlign w:val="baseline"/>
               <w:rtl w:val="0"/>
             </w:rPr>
-            <w:t xml:space="preserve">50</w:t>
+            <w:t xml:space="preserve">56</w:t>
           </w:r>
           <w:r>
             <w:fldChar w:fldCharType="end"/>
@@ -4424,7 +4514,7 @@
               <w:vertAlign w:val="baseline"/>
               <w:rtl w:val="0"/>
             </w:rPr>
-            <w:t xml:space="preserve">50</w:t>
+            <w:t xml:space="preserve">56</w:t>
           </w:r>
           <w:r>
             <w:fldChar w:fldCharType="end"/>
@@ -4512,7 +4602,7 @@
               <w:vertAlign w:val="baseline"/>
               <w:rtl w:val="0"/>
             </w:rPr>
-            <w:t xml:space="preserve">50</w:t>
+            <w:t xml:space="preserve">56</w:t>
           </w:r>
           <w:r>
             <w:fldChar w:fldCharType="end"/>
@@ -4600,7 +4690,7 @@
               <w:vertAlign w:val="baseline"/>
               <w:rtl w:val="0"/>
             </w:rPr>
-            <w:t xml:space="preserve">50</w:t>
+            <w:t xml:space="preserve">56</w:t>
           </w:r>
           <w:r>
             <w:fldChar w:fldCharType="end"/>
@@ -4688,7 +4778,7 @@
               <w:vertAlign w:val="baseline"/>
               <w:rtl w:val="0"/>
             </w:rPr>
-            <w:t xml:space="preserve">51</w:t>
+            <w:t xml:space="preserve">56</w:t>
           </w:r>
           <w:r>
             <w:fldChar w:fldCharType="end"/>
@@ -4711,7 +4801,7 @@
         <w:ind w:left="0" w:firstLine="0"/>
         <w:rPr/>
       </w:pPr>
-      <w:bookmarkStart w:colFirst="0" w:colLast="0" w:name="_xtgqme1m98ut" w:id="0"/>
+      <w:bookmarkStart w:colFirst="0" w:colLast="0" w:name="_waxwnkuivvwe" w:id="0"/>
       <w:bookmarkEnd w:id="0"/>
       <w:r>
         <w:rPr>
@@ -5851,12 +5941,42 @@
     </w:p>
     <w:p>
       <w:pPr>
+        <w:rPr/>
+      </w:pPr>
+      <w:r>
+        <w:rPr>
+          <w:rtl w:val="0"/>
+        </w:rPr>
+        <w:t xml:space="preserve">Фигура 10 - Страница с всички задания в уеб интерфейса</w:t>
+      </w:r>
+    </w:p>
+    <w:p>
+      <w:pPr>
+        <w:rPr/>
+      </w:pPr>
+      <w:r>
+        <w:rPr>
+          <w:rtl w:val="0"/>
+        </w:rPr>
+        <w:t xml:space="preserve">Фигура 11 - Страница с предадените решения в уеб интерфейса</w:t>
+      </w:r>
+    </w:p>
+    <w:p>
+      <w:pPr>
+        <w:rPr/>
+      </w:pPr>
+      <w:r>
+        <w:rPr>
+          <w:rtl w:val="0"/>
+        </w:rPr>
+        <w:t xml:space="preserve">Фигура 12 - Страница с резултат от предадено решениe в уеб интерфейса</w:t>
+      </w:r>
+    </w:p>
+    <w:p>
+      <w:pPr>
         <w:spacing w:line="360" w:lineRule="auto"/>
         <w:ind w:left="0" w:firstLine="0"/>
-        <w:rPr>
-          <w:sz w:val="24"/>
-          <w:szCs w:val="24"/>
-        </w:rPr>
+        <w:rPr/>
       </w:pPr>
       <w:r>
         <w:rPr>
@@ -13370,12 +13490,12 @@
               <wp:inline distB="114300" distT="114300" distL="114300" distR="114300">
                 <wp:extent cx="182880" cy="182880"/>
                 <wp:effectExtent b="0" l="0" r="0" t="0"/>
-                <wp:docPr id="2" name="image12.png"/>
+                <wp:docPr id="2" name="image7.png"/>
                 <a:graphic>
                   <a:graphicData uri="http://schemas.openxmlformats.org/drawingml/2006/picture">
                     <pic:pic>
                       <pic:nvPicPr>
-                        <pic:cNvPr id="0" name="image12.png"/>
+                        <pic:cNvPr id="0" name="image7.png"/>
                         <pic:cNvPicPr preferRelativeResize="0"/>
                       </pic:nvPicPr>
                       <pic:blipFill>
@@ -13475,12 +13595,12 @@
               <wp:inline distB="114300" distT="114300" distL="114300" distR="114300">
                 <wp:extent cx="182880" cy="182880"/>
                 <wp:effectExtent b="0" l="0" r="0" t="0"/>
-                <wp:docPr id="1" name="image11.png"/>
+                <wp:docPr id="1" name="image5.png"/>
                 <a:graphic>
                   <a:graphicData uri="http://schemas.openxmlformats.org/drawingml/2006/picture">
                     <pic:pic>
                       <pic:nvPicPr>
-                        <pic:cNvPr id="0" name="image11.png"/>
+                        <pic:cNvPr id="0" name="image5.png"/>
                         <pic:cNvPicPr preferRelativeResize="0"/>
                       </pic:nvPicPr>
                       <pic:blipFill>
@@ -13581,12 +13701,12 @@
               <wp:inline distB="114300" distT="114300" distL="114300" distR="114300">
                 <wp:extent cx="182880" cy="182880"/>
                 <wp:effectExtent b="0" l="0" r="0" t="0"/>
-                <wp:docPr id="3" name="image13.png"/>
+                <wp:docPr id="3" name="image8.png"/>
                 <a:graphic>
                   <a:graphicData uri="http://schemas.openxmlformats.org/drawingml/2006/picture">
                     <pic:pic>
                       <pic:nvPicPr>
-                        <pic:cNvPr id="0" name="image13.png"/>
+                        <pic:cNvPr id="0" name="image8.png"/>
                         <pic:cNvPicPr preferRelativeResize="0"/>
                       </pic:nvPicPr>
                       <pic:blipFill>
@@ -15989,12 +16109,12 @@
           <wp:inline distB="114300" distT="114300" distL="114300" distR="114300">
             <wp:extent cx="5731200" cy="3378200"/>
             <wp:effectExtent b="0" l="0" r="0" t="0"/>
-            <wp:docPr id="10" name="image3.png"/>
+            <wp:docPr id="12" name="image9.png"/>
             <a:graphic>
               <a:graphicData uri="http://schemas.openxmlformats.org/drawingml/2006/picture">
                 <pic:pic>
                   <pic:nvPicPr>
-                    <pic:cNvPr id="0" name="image3.png"/>
+                    <pic:cNvPr id="0" name="image9.png"/>
                     <pic:cNvPicPr preferRelativeResize="0"/>
                   </pic:nvPicPr>
                   <pic:blipFill>
@@ -17151,12 +17271,12 @@
           <wp:inline distB="114300" distT="114300" distL="114300" distR="114300">
             <wp:extent cx="5731200" cy="5308600"/>
             <wp:effectExtent b="0" l="0" r="0" t="0"/>
-            <wp:docPr id="4" name="image9.png"/>
+            <wp:docPr id="4" name="image4.png"/>
             <a:graphic>
               <a:graphicData uri="http://schemas.openxmlformats.org/drawingml/2006/picture">
                 <pic:pic>
                   <pic:nvPicPr>
-                    <pic:cNvPr id="0" name="image9.png"/>
+                    <pic:cNvPr id="0" name="image4.png"/>
                     <pic:cNvPicPr preferRelativeResize="0"/>
                   </pic:nvPicPr>
                   <pic:blipFill>
@@ -17296,12 +17416,12 @@
           <wp:inline distB="114300" distT="114300" distL="114300" distR="114300">
             <wp:extent cx="5731200" cy="5524500"/>
             <wp:effectExtent b="0" l="0" r="0" t="0"/>
-            <wp:docPr id="9" name="image7.png"/>
+            <wp:docPr id="11" name="image12.png"/>
             <a:graphic>
               <a:graphicData uri="http://schemas.openxmlformats.org/drawingml/2006/picture">
                 <pic:pic>
                   <pic:nvPicPr>
-                    <pic:cNvPr id="0" name="image7.png"/>
+                    <pic:cNvPr id="0" name="image12.png"/>
                     <pic:cNvPicPr preferRelativeResize="0"/>
                   </pic:nvPicPr>
                   <pic:blipFill>
@@ -17375,12 +17495,12 @@
           <wp:inline distB="114300" distT="114300" distL="114300" distR="114300">
             <wp:extent cx="5729288" cy="4333875"/>
             <wp:effectExtent b="0" l="0" r="0" t="0"/>
-            <wp:docPr id="6" name="image10.png"/>
+            <wp:docPr id="6" name="image11.png"/>
             <a:graphic>
               <a:graphicData uri="http://schemas.openxmlformats.org/drawingml/2006/picture">
                 <pic:pic>
                   <pic:nvPicPr>
-                    <pic:cNvPr id="0" name="image10.png"/>
+                    <pic:cNvPr id="0" name="image11.png"/>
                     <pic:cNvPicPr preferRelativeResize="0"/>
                   </pic:nvPicPr>
                   <pic:blipFill>
@@ -17453,12 +17573,12 @@
           <wp:inline distB="114300" distT="114300" distL="114300" distR="114300">
             <wp:extent cx="5731200" cy="4140200"/>
             <wp:effectExtent b="0" l="0" r="0" t="0"/>
-            <wp:docPr id="7" name="image8.png"/>
+            <wp:docPr id="8" name="image10.png"/>
             <a:graphic>
               <a:graphicData uri="http://schemas.openxmlformats.org/drawingml/2006/picture">
                 <pic:pic>
                   <pic:nvPicPr>
-                    <pic:cNvPr id="0" name="image8.png"/>
+                    <pic:cNvPr id="0" name="image10.png"/>
                     <pic:cNvPicPr preferRelativeResize="0"/>
                   </pic:nvPicPr>
                   <pic:blipFill>
@@ -17531,12 +17651,12 @@
           <wp:inline distB="114300" distT="114300" distL="114300" distR="114300">
             <wp:extent cx="5731200" cy="4140200"/>
             <wp:effectExtent b="0" l="0" r="0" t="0"/>
-            <wp:docPr id="8" name="image5.png"/>
+            <wp:docPr id="10" name="image16.png"/>
             <a:graphic>
               <a:graphicData uri="http://schemas.openxmlformats.org/drawingml/2006/picture">
                 <pic:pic>
                   <pic:nvPicPr>
-                    <pic:cNvPr id="0" name="image5.png"/>
+                    <pic:cNvPr id="0" name="image16.png"/>
                     <pic:cNvPicPr preferRelativeResize="0"/>
                   </pic:nvPicPr>
                   <pic:blipFill>
@@ -17599,12 +17719,12 @@
           <wp:inline distB="114300" distT="114300" distL="114300" distR="114300">
             <wp:extent cx="5731200" cy="4140200"/>
             <wp:effectExtent b="0" l="0" r="0" t="0"/>
-            <wp:docPr id="5" name="image6.png"/>
+            <wp:docPr id="5" name="image15.png"/>
             <a:graphic>
               <a:graphicData uri="http://schemas.openxmlformats.org/drawingml/2006/picture">
                 <pic:pic>
                   <pic:nvPicPr>
-                    <pic:cNvPr id="0" name="image6.png"/>
+                    <pic:cNvPr id="0" name="image15.png"/>
                     <pic:cNvPicPr preferRelativeResize="0"/>
                   </pic:nvPicPr>
                   <pic:blipFill>
@@ -17717,7 +17837,7 @@
           <wp:inline distB="114300" distT="114300" distL="114300" distR="114300">
             <wp:extent cx="5731200" cy="4546600"/>
             <wp:effectExtent b="12700" l="12700" r="12700" t="12700"/>
-            <wp:docPr id="12" name="image1.png"/>
+            <wp:docPr id="14" name="image1.png"/>
             <a:graphic>
               <a:graphicData uri="http://schemas.openxmlformats.org/drawingml/2006/picture">
                 <pic:pic>
@@ -17789,12 +17909,12 @@
           <wp:inline distB="114300" distT="114300" distL="114300" distR="114300">
             <wp:extent cx="5731200" cy="4546600"/>
             <wp:effectExtent b="12700" l="12700" r="12700" t="12700"/>
-            <wp:docPr id="13" name="image4.png"/>
+            <wp:docPr id="15" name="image3.png"/>
             <a:graphic>
               <a:graphicData uri="http://schemas.openxmlformats.org/drawingml/2006/picture">
                 <pic:pic>
                   <pic:nvPicPr>
-                    <pic:cNvPr id="0" name="image4.png"/>
+                    <pic:cNvPr id="0" name="image3.png"/>
                     <pic:cNvPicPr preferRelativeResize="0"/>
                   </pic:nvPicPr>
                   <pic:blipFill>
@@ -17856,6 +17976,254 @@
         <w:rPr/>
       </w:pPr>
       <w:r>
+        <w:rPr/>
+        <w:drawing>
+          <wp:inline distB="114300" distT="114300" distL="114300" distR="114300">
+            <wp:extent cx="5731200" cy="4394200"/>
+            <wp:effectExtent b="12700" l="12700" r="12700" t="12700"/>
+            <wp:docPr id="7" name="image6.png"/>
+            <a:graphic>
+              <a:graphicData uri="http://schemas.openxmlformats.org/drawingml/2006/picture">
+                <pic:pic>
+                  <pic:nvPicPr>
+                    <pic:cNvPr id="0" name="image6.png"/>
+                    <pic:cNvPicPr preferRelativeResize="0"/>
+                  </pic:nvPicPr>
+                  <pic:blipFill>
+                    <a:blip r:embed="rId21"/>
+                    <a:srcRect b="0" l="0" r="0" t="0"/>
+                    <a:stretch>
+                      <a:fillRect/>
+                    </a:stretch>
+                  </pic:blipFill>
+                  <pic:spPr>
+                    <a:xfrm>
+                      <a:off x="0" y="0"/>
+                      <a:ext cx="5731200" cy="4394200"/>
+                    </a:xfrm>
+                    <a:prstGeom prst="rect"/>
+                    <a:ln w="12700">
+                      <a:solidFill>
+                        <a:srgbClr val="000000"/>
+                      </a:solidFill>
+                      <a:prstDash val="solid"/>
+                    </a:ln>
+                  </pic:spPr>
+                </pic:pic>
+              </a:graphicData>
+            </a:graphic>
+          </wp:inline>
+        </w:drawing>
+      </w:r>
+      <w:r>
+        <w:rPr>
+          <w:rtl w:val="0"/>
+        </w:rPr>
+      </w:r>
+    </w:p>
+    <w:p>
+      <w:pPr>
+        <w:jc w:val="center"/>
+        <w:rPr/>
+      </w:pPr>
+      <w:r>
+        <w:rPr>
+          <w:rtl w:val="0"/>
+        </w:rPr>
+        <w:t xml:space="preserve">Фигура 10 - Страница с всички задания в уеб интерфейса</w:t>
+      </w:r>
+    </w:p>
+    <w:p>
+      <w:pPr>
+        <w:rPr/>
+      </w:pPr>
+      <w:r>
+        <w:rPr/>
+        <w:drawing>
+          <wp:inline distB="114300" distT="114300" distL="114300" distR="114300">
+            <wp:extent cx="5731200" cy="4394200"/>
+            <wp:effectExtent b="12700" l="12700" r="12700" t="12700"/>
+            <wp:docPr id="9" name="image13.png"/>
+            <a:graphic>
+              <a:graphicData uri="http://schemas.openxmlformats.org/drawingml/2006/picture">
+                <pic:pic>
+                  <pic:nvPicPr>
+                    <pic:cNvPr id="0" name="image13.png"/>
+                    <pic:cNvPicPr preferRelativeResize="0"/>
+                  </pic:nvPicPr>
+                  <pic:blipFill>
+                    <a:blip r:embed="rId22"/>
+                    <a:srcRect b="0" l="0" r="0" t="0"/>
+                    <a:stretch>
+                      <a:fillRect/>
+                    </a:stretch>
+                  </pic:blipFill>
+                  <pic:spPr>
+                    <a:xfrm>
+                      <a:off x="0" y="0"/>
+                      <a:ext cx="5731200" cy="4394200"/>
+                    </a:xfrm>
+                    <a:prstGeom prst="rect"/>
+                    <a:ln w="12700">
+                      <a:solidFill>
+                        <a:srgbClr val="000000"/>
+                      </a:solidFill>
+                      <a:prstDash val="solid"/>
+                    </a:ln>
+                  </pic:spPr>
+                </pic:pic>
+              </a:graphicData>
+            </a:graphic>
+          </wp:inline>
+        </w:drawing>
+      </w:r>
+      <w:r>
+        <w:rPr>
+          <w:rtl w:val="0"/>
+        </w:rPr>
+      </w:r>
+    </w:p>
+    <w:p>
+      <w:pPr>
+        <w:jc w:val="center"/>
+        <w:rPr/>
+      </w:pPr>
+      <w:r>
+        <w:rPr>
+          <w:rtl w:val="0"/>
+        </w:rPr>
+        <w:t xml:space="preserve">Фигура 11 - Страница с предадените решения в уеб интерфейса</w:t>
+      </w:r>
+    </w:p>
+    <w:p>
+      <w:pPr>
+        <w:rPr/>
+      </w:pPr>
+      <w:r>
+        <w:rPr>
+          <w:rtl w:val="0"/>
+        </w:rPr>
+      </w:r>
+    </w:p>
+    <w:p>
+      <w:pPr>
+        <w:rPr/>
+      </w:pPr>
+      <w:r>
+        <w:rPr/>
+        <w:drawing>
+          <wp:inline distB="114300" distT="114300" distL="114300" distR="114300">
+            <wp:extent cx="5731200" cy="4394200"/>
+            <wp:effectExtent b="12700" l="12700" r="12700" t="12700"/>
+            <wp:docPr id="16" name="image14.png"/>
+            <a:graphic>
+              <a:graphicData uri="http://schemas.openxmlformats.org/drawingml/2006/picture">
+                <pic:pic>
+                  <pic:nvPicPr>
+                    <pic:cNvPr id="0" name="image14.png"/>
+                    <pic:cNvPicPr preferRelativeResize="0"/>
+                  </pic:nvPicPr>
+                  <pic:blipFill>
+                    <a:blip r:embed="rId23"/>
+                    <a:srcRect b="0" l="0" r="0" t="0"/>
+                    <a:stretch>
+                      <a:fillRect/>
+                    </a:stretch>
+                  </pic:blipFill>
+                  <pic:spPr>
+                    <a:xfrm>
+                      <a:off x="0" y="0"/>
+                      <a:ext cx="5731200" cy="4394200"/>
+                    </a:xfrm>
+                    <a:prstGeom prst="rect"/>
+                    <a:ln w="12700">
+                      <a:solidFill>
+                        <a:srgbClr val="000000"/>
+                      </a:solidFill>
+                      <a:prstDash val="solid"/>
+                    </a:ln>
+                  </pic:spPr>
+                </pic:pic>
+              </a:graphicData>
+            </a:graphic>
+          </wp:inline>
+        </w:drawing>
+      </w:r>
+      <w:r>
+        <w:rPr>
+          <w:rtl w:val="0"/>
+        </w:rPr>
+      </w:r>
+    </w:p>
+    <w:p>
+      <w:pPr>
+        <w:jc w:val="center"/>
+        <w:rPr/>
+      </w:pPr>
+      <w:r>
+        <w:rPr>
+          <w:rtl w:val="0"/>
+        </w:rPr>
+        <w:t xml:space="preserve">Фигура 12 - Страница с резултат от предадено решениe в уеб интерфейса</w:t>
+      </w:r>
+    </w:p>
+    <w:p>
+      <w:pPr>
+        <w:rPr/>
+      </w:pPr>
+      <w:r>
+        <w:rPr>
+          <w:rtl w:val="0"/>
+        </w:rPr>
+      </w:r>
+    </w:p>
+    <w:p>
+      <w:pPr>
+        <w:rPr/>
+      </w:pPr>
+      <w:r>
+        <w:rPr>
+          <w:rtl w:val="0"/>
+        </w:rPr>
+        <w:t xml:space="preserve">&lt; снимка на учителски изглед на потребителите в курс &gt;</w:t>
+      </w:r>
+    </w:p>
+    <w:p>
+      <w:pPr>
+        <w:rPr/>
+      </w:pPr>
+      <w:r>
+        <w:rPr>
+          <w:rtl w:val="0"/>
+        </w:rPr>
+      </w:r>
+    </w:p>
+    <w:p>
+      <w:pPr>
+        <w:rPr/>
+      </w:pPr>
+      <w:r>
+        <w:rPr>
+          <w:rtl w:val="0"/>
+        </w:rPr>
+        <w:t xml:space="preserve">&lt; снимка на админски изглед на потребителите &gt;</w:t>
+      </w:r>
+    </w:p>
+    <w:p>
+      <w:pPr>
+        <w:rPr/>
+      </w:pPr>
+      <w:r>
+        <w:rPr>
+          <w:rtl w:val="0"/>
+        </w:rPr>
+      </w:r>
+    </w:p>
+    <w:p>
+      <w:pPr>
+        <w:rPr/>
+      </w:pPr>
+      <w:r>
         <w:rPr>
           <w:rtl w:val="0"/>
         </w:rPr>
@@ -18755,8 +19123,8 @@
       </w:r>
     </w:p>
     <w:sectPr>
-      <w:footerReference r:id="rId21" w:type="default"/>
-      <w:footerReference r:id="rId22" w:type="first"/>
+      <w:footerReference r:id="rId24" w:type="default"/>
+      <w:footerReference r:id="rId25" w:type="first"/>
       <w:pgSz w:h="16838" w:w="11906" w:orient="portrait"/>
       <w:pgMar w:bottom="1440" w:top="1440" w:left="1440" w:right="1440" w:header="720" w:footer="720"/>
       <w:pgNumType w:start="1"/>

</xml_diff>

<commit_message>
masters: add more ui images
</commit_message>
<xml_diff>
--- a/docs/masters-thesis.docx
+++ b/docs/masters-thesis.docx
@@ -50,12 +50,12 @@
           <wp:inline distB="114300" distT="114300" distL="114300" distR="114300">
             <wp:extent cx="1309110" cy="1599307"/>
             <wp:effectExtent b="0" l="0" r="0" t="0"/>
-            <wp:docPr id="13" name="image2.jpg"/>
+            <wp:docPr id="14" name="image4.jpg"/>
             <a:graphic>
               <a:graphicData uri="http://schemas.openxmlformats.org/drawingml/2006/picture">
                 <pic:pic>
                   <pic:nvPicPr>
-                    <pic:cNvPr id="0" name="image2.jpg"/>
+                    <pic:cNvPr id="0" name="image4.jpg"/>
                     <pic:cNvPicPr preferRelativeResize="0"/>
                   </pic:nvPicPr>
                   <pic:blipFill>
@@ -5970,6 +5970,28 @@
           <w:rtl w:val="0"/>
         </w:rPr>
         <w:t xml:space="preserve">Фигура 12 - Страница с резултат от предадено решениe в уеб интерфейса</w:t>
+      </w:r>
+    </w:p>
+    <w:p>
+      <w:pPr>
+        <w:rPr/>
+      </w:pPr>
+      <w:r>
+        <w:rPr>
+          <w:rtl w:val="0"/>
+        </w:rPr>
+        <w:t xml:space="preserve">Фигура 13 - Страница с всички потребители в даден курс в уеб интерфейса, достъпна само за учители</w:t>
+      </w:r>
+    </w:p>
+    <w:p>
+      <w:pPr>
+        <w:rPr/>
+      </w:pPr>
+      <w:r>
+        <w:rPr>
+          <w:rtl w:val="0"/>
+        </w:rPr>
+        <w:t xml:space="preserve">Фигура 14 - Страница с всички потребители в уеб интерфейса, достъпна само за администратори</w:t>
       </w:r>
     </w:p>
     <w:p>
@@ -13490,12 +13512,12 @@
               <wp:inline distB="114300" distT="114300" distL="114300" distR="114300">
                 <wp:extent cx="182880" cy="182880"/>
                 <wp:effectExtent b="0" l="0" r="0" t="0"/>
-                <wp:docPr id="2" name="image7.png"/>
+                <wp:docPr id="2" name="image5.png"/>
                 <a:graphic>
                   <a:graphicData uri="http://schemas.openxmlformats.org/drawingml/2006/picture">
                     <pic:pic>
                       <pic:nvPicPr>
-                        <pic:cNvPr id="0" name="image7.png"/>
+                        <pic:cNvPr id="0" name="image5.png"/>
                         <pic:cNvPicPr preferRelativeResize="0"/>
                       </pic:nvPicPr>
                       <pic:blipFill>
@@ -13595,12 +13617,12 @@
               <wp:inline distB="114300" distT="114300" distL="114300" distR="114300">
                 <wp:extent cx="182880" cy="182880"/>
                 <wp:effectExtent b="0" l="0" r="0" t="0"/>
-                <wp:docPr id="1" name="image5.png"/>
+                <wp:docPr id="1" name="image2.png"/>
                 <a:graphic>
                   <a:graphicData uri="http://schemas.openxmlformats.org/drawingml/2006/picture">
                     <pic:pic>
                       <pic:nvPicPr>
-                        <pic:cNvPr id="0" name="image5.png"/>
+                        <pic:cNvPr id="0" name="image2.png"/>
                         <pic:cNvPicPr preferRelativeResize="0"/>
                       </pic:nvPicPr>
                       <pic:blipFill>
@@ -13701,12 +13723,12 @@
               <wp:inline distB="114300" distT="114300" distL="114300" distR="114300">
                 <wp:extent cx="182880" cy="182880"/>
                 <wp:effectExtent b="0" l="0" r="0" t="0"/>
-                <wp:docPr id="3" name="image8.png"/>
+                <wp:docPr id="3" name="image6.png"/>
                 <a:graphic>
                   <a:graphicData uri="http://schemas.openxmlformats.org/drawingml/2006/picture">
                     <pic:pic>
                       <pic:nvPicPr>
-                        <pic:cNvPr id="0" name="image8.png"/>
+                        <pic:cNvPr id="0" name="image6.png"/>
                         <pic:cNvPicPr preferRelativeResize="0"/>
                       </pic:nvPicPr>
                       <pic:blipFill>
@@ -16109,12 +16131,12 @@
           <wp:inline distB="114300" distT="114300" distL="114300" distR="114300">
             <wp:extent cx="5731200" cy="3378200"/>
             <wp:effectExtent b="0" l="0" r="0" t="0"/>
-            <wp:docPr id="12" name="image9.png"/>
+            <wp:docPr id="13" name="image16.png"/>
             <a:graphic>
               <a:graphicData uri="http://schemas.openxmlformats.org/drawingml/2006/picture">
                 <pic:pic>
                   <pic:nvPicPr>
-                    <pic:cNvPr id="0" name="image9.png"/>
+                    <pic:cNvPr id="0" name="image16.png"/>
                     <pic:cNvPicPr preferRelativeResize="0"/>
                   </pic:nvPicPr>
                   <pic:blipFill>
@@ -17271,12 +17293,12 @@
           <wp:inline distB="114300" distT="114300" distL="114300" distR="114300">
             <wp:extent cx="5731200" cy="5308600"/>
             <wp:effectExtent b="0" l="0" r="0" t="0"/>
-            <wp:docPr id="4" name="image4.png"/>
+            <wp:docPr id="4" name="image12.png"/>
             <a:graphic>
               <a:graphicData uri="http://schemas.openxmlformats.org/drawingml/2006/picture">
                 <pic:pic>
                   <pic:nvPicPr>
-                    <pic:cNvPr id="0" name="image4.png"/>
+                    <pic:cNvPr id="0" name="image12.png"/>
                     <pic:cNvPicPr preferRelativeResize="0"/>
                   </pic:nvPicPr>
                   <pic:blipFill>
@@ -17416,12 +17438,12 @@
           <wp:inline distB="114300" distT="114300" distL="114300" distR="114300">
             <wp:extent cx="5731200" cy="5524500"/>
             <wp:effectExtent b="0" l="0" r="0" t="0"/>
-            <wp:docPr id="11" name="image12.png"/>
+            <wp:docPr id="12" name="image18.png"/>
             <a:graphic>
               <a:graphicData uri="http://schemas.openxmlformats.org/drawingml/2006/picture">
                 <pic:pic>
                   <pic:nvPicPr>
-                    <pic:cNvPr id="0" name="image12.png"/>
+                    <pic:cNvPr id="0" name="image18.png"/>
                     <pic:cNvPicPr preferRelativeResize="0"/>
                   </pic:nvPicPr>
                   <pic:blipFill>
@@ -17495,12 +17517,12 @@
           <wp:inline distB="114300" distT="114300" distL="114300" distR="114300">
             <wp:extent cx="5729288" cy="4333875"/>
             <wp:effectExtent b="0" l="0" r="0" t="0"/>
-            <wp:docPr id="6" name="image11.png"/>
+            <wp:docPr id="6" name="image14.png"/>
             <a:graphic>
               <a:graphicData uri="http://schemas.openxmlformats.org/drawingml/2006/picture">
                 <pic:pic>
                   <pic:nvPicPr>
-                    <pic:cNvPr id="0" name="image11.png"/>
+                    <pic:cNvPr id="0" name="image14.png"/>
                     <pic:cNvPicPr preferRelativeResize="0"/>
                   </pic:nvPicPr>
                   <pic:blipFill>
@@ -17573,12 +17595,12 @@
           <wp:inline distB="114300" distT="114300" distL="114300" distR="114300">
             <wp:extent cx="5731200" cy="4140200"/>
             <wp:effectExtent b="0" l="0" r="0" t="0"/>
-            <wp:docPr id="8" name="image10.png"/>
+            <wp:docPr id="8" name="image17.png"/>
             <a:graphic>
               <a:graphicData uri="http://schemas.openxmlformats.org/drawingml/2006/picture">
                 <pic:pic>
                   <pic:nvPicPr>
-                    <pic:cNvPr id="0" name="image10.png"/>
+                    <pic:cNvPr id="0" name="image17.png"/>
                     <pic:cNvPicPr preferRelativeResize="0"/>
                   </pic:nvPicPr>
                   <pic:blipFill>
@@ -17651,12 +17673,12 @@
           <wp:inline distB="114300" distT="114300" distL="114300" distR="114300">
             <wp:extent cx="5731200" cy="4140200"/>
             <wp:effectExtent b="0" l="0" r="0" t="0"/>
-            <wp:docPr id="10" name="image16.png"/>
+            <wp:docPr id="10" name="image11.png"/>
             <a:graphic>
               <a:graphicData uri="http://schemas.openxmlformats.org/drawingml/2006/picture">
                 <pic:pic>
                   <pic:nvPicPr>
-                    <pic:cNvPr id="0" name="image16.png"/>
+                    <pic:cNvPr id="0" name="image11.png"/>
                     <pic:cNvPicPr preferRelativeResize="0"/>
                   </pic:nvPicPr>
                   <pic:blipFill>
@@ -17837,12 +17859,12 @@
           <wp:inline distB="114300" distT="114300" distL="114300" distR="114300">
             <wp:extent cx="5731200" cy="4546600"/>
             <wp:effectExtent b="12700" l="12700" r="12700" t="12700"/>
-            <wp:docPr id="14" name="image1.png"/>
+            <wp:docPr id="15" name="image9.png"/>
             <a:graphic>
               <a:graphicData uri="http://schemas.openxmlformats.org/drawingml/2006/picture">
                 <pic:pic>
                   <pic:nvPicPr>
-                    <pic:cNvPr id="0" name="image1.png"/>
+                    <pic:cNvPr id="0" name="image9.png"/>
                     <pic:cNvPicPr preferRelativeResize="0"/>
                   </pic:nvPicPr>
                   <pic:blipFill>
@@ -17909,12 +17931,12 @@
           <wp:inline distB="114300" distT="114300" distL="114300" distR="114300">
             <wp:extent cx="5731200" cy="4546600"/>
             <wp:effectExtent b="12700" l="12700" r="12700" t="12700"/>
-            <wp:docPr id="15" name="image3.png"/>
+            <wp:docPr id="17" name="image10.png"/>
             <a:graphic>
               <a:graphicData uri="http://schemas.openxmlformats.org/drawingml/2006/picture">
                 <pic:pic>
                   <pic:nvPicPr>
-                    <pic:cNvPr id="0" name="image3.png"/>
+                    <pic:cNvPr id="0" name="image10.png"/>
                     <pic:cNvPicPr preferRelativeResize="0"/>
                   </pic:nvPicPr>
                   <pic:blipFill>
@@ -17981,12 +18003,12 @@
           <wp:inline distB="114300" distT="114300" distL="114300" distR="114300">
             <wp:extent cx="5731200" cy="4394200"/>
             <wp:effectExtent b="12700" l="12700" r="12700" t="12700"/>
-            <wp:docPr id="7" name="image6.png"/>
+            <wp:docPr id="7" name="image8.png"/>
             <a:graphic>
               <a:graphicData uri="http://schemas.openxmlformats.org/drawingml/2006/picture">
                 <pic:pic>
                   <pic:nvPicPr>
-                    <pic:cNvPr id="0" name="image6.png"/>
+                    <pic:cNvPr id="0" name="image8.png"/>
                     <pic:cNvPicPr preferRelativeResize="0"/>
                   </pic:nvPicPr>
                   <pic:blipFill>
@@ -18043,12 +18065,12 @@
           <wp:inline distB="114300" distT="114300" distL="114300" distR="114300">
             <wp:extent cx="5731200" cy="4394200"/>
             <wp:effectExtent b="12700" l="12700" r="12700" t="12700"/>
-            <wp:docPr id="9" name="image13.png"/>
+            <wp:docPr id="9" name="image7.png"/>
             <a:graphic>
               <a:graphicData uri="http://schemas.openxmlformats.org/drawingml/2006/picture">
                 <pic:pic>
                   <pic:nvPicPr>
-                    <pic:cNvPr id="0" name="image13.png"/>
+                    <pic:cNvPr id="0" name="image7.png"/>
                     <pic:cNvPicPr preferRelativeResize="0"/>
                   </pic:nvPicPr>
                   <pic:blipFill>
@@ -18115,12 +18137,12 @@
           <wp:inline distB="114300" distT="114300" distL="114300" distR="114300">
             <wp:extent cx="5731200" cy="4394200"/>
             <wp:effectExtent b="12700" l="12700" r="12700" t="12700"/>
-            <wp:docPr id="16" name="image14.png"/>
+            <wp:docPr id="18" name="image1.png"/>
             <a:graphic>
               <a:graphicData uri="http://schemas.openxmlformats.org/drawingml/2006/picture">
                 <pic:pic>
                   <pic:nvPicPr>
-                    <pic:cNvPr id="0" name="image14.png"/>
+                    <pic:cNvPr id="0" name="image1.png"/>
                     <pic:cNvPicPr preferRelativeResize="0"/>
                   </pic:nvPicPr>
                   <pic:blipFill>
@@ -18182,31 +18204,133 @@
         <w:rPr/>
       </w:pPr>
       <w:r>
-        <w:rPr>
-          <w:rtl w:val="0"/>
-        </w:rPr>
-        <w:t xml:space="preserve">&lt; снимка на учителски изглед на потребителите в курс &gt;</w:t>
-      </w:r>
-    </w:p>
-    <w:p>
-      <w:pPr>
-        <w:rPr/>
-      </w:pPr>
-      <w:r>
-        <w:rPr>
-          <w:rtl w:val="0"/>
-        </w:rPr>
-      </w:r>
-    </w:p>
-    <w:p>
-      <w:pPr>
-        <w:rPr/>
-      </w:pPr>
-      <w:r>
-        <w:rPr>
-          <w:rtl w:val="0"/>
-        </w:rPr>
-        <w:t xml:space="preserve">&lt; снимка на админски изглед на потребителите &gt;</w:t>
+        <w:rPr/>
+        <w:drawing>
+          <wp:inline distB="114300" distT="114300" distL="114300" distR="114300">
+            <wp:extent cx="5731200" cy="4394200"/>
+            <wp:effectExtent b="12700" l="12700" r="12700" t="12700"/>
+            <wp:docPr id="11" name="image3.png"/>
+            <a:graphic>
+              <a:graphicData uri="http://schemas.openxmlformats.org/drawingml/2006/picture">
+                <pic:pic>
+                  <pic:nvPicPr>
+                    <pic:cNvPr id="0" name="image3.png"/>
+                    <pic:cNvPicPr preferRelativeResize="0"/>
+                  </pic:nvPicPr>
+                  <pic:blipFill>
+                    <a:blip r:embed="rId24"/>
+                    <a:srcRect b="0" l="0" r="0" t="0"/>
+                    <a:stretch>
+                      <a:fillRect/>
+                    </a:stretch>
+                  </pic:blipFill>
+                  <pic:spPr>
+                    <a:xfrm>
+                      <a:off x="0" y="0"/>
+                      <a:ext cx="5731200" cy="4394200"/>
+                    </a:xfrm>
+                    <a:prstGeom prst="rect"/>
+                    <a:ln w="12700">
+                      <a:solidFill>
+                        <a:srgbClr val="000000"/>
+                      </a:solidFill>
+                      <a:prstDash val="solid"/>
+                    </a:ln>
+                  </pic:spPr>
+                </pic:pic>
+              </a:graphicData>
+            </a:graphic>
+          </wp:inline>
+        </w:drawing>
+      </w:r>
+      <w:r>
+        <w:rPr>
+          <w:rtl w:val="0"/>
+        </w:rPr>
+      </w:r>
+    </w:p>
+    <w:p>
+      <w:pPr>
+        <w:jc w:val="center"/>
+        <w:rPr/>
+      </w:pPr>
+      <w:r>
+        <w:rPr>
+          <w:rtl w:val="0"/>
+        </w:rPr>
+        <w:t xml:space="preserve">Фигура 13 - Страница с всички потребители в даден курс в уеб интерфейса, достъпна само за учители</w:t>
+      </w:r>
+    </w:p>
+    <w:p>
+      <w:pPr>
+        <w:rPr/>
+      </w:pPr>
+      <w:r>
+        <w:rPr>
+          <w:rtl w:val="0"/>
+        </w:rPr>
+      </w:r>
+    </w:p>
+    <w:p>
+      <w:pPr>
+        <w:rPr/>
+      </w:pPr>
+      <w:r>
+        <w:rPr/>
+        <w:drawing>
+          <wp:inline distB="114300" distT="114300" distL="114300" distR="114300">
+            <wp:extent cx="5731200" cy="4394200"/>
+            <wp:effectExtent b="12700" l="12700" r="12700" t="12700"/>
+            <wp:docPr id="16" name="image13.png"/>
+            <a:graphic>
+              <a:graphicData uri="http://schemas.openxmlformats.org/drawingml/2006/picture">
+                <pic:pic>
+                  <pic:nvPicPr>
+                    <pic:cNvPr id="0" name="image13.png"/>
+                    <pic:cNvPicPr preferRelativeResize="0"/>
+                  </pic:nvPicPr>
+                  <pic:blipFill>
+                    <a:blip r:embed="rId25"/>
+                    <a:srcRect b="0" l="0" r="0" t="0"/>
+                    <a:stretch>
+                      <a:fillRect/>
+                    </a:stretch>
+                  </pic:blipFill>
+                  <pic:spPr>
+                    <a:xfrm>
+                      <a:off x="0" y="0"/>
+                      <a:ext cx="5731200" cy="4394200"/>
+                    </a:xfrm>
+                    <a:prstGeom prst="rect"/>
+                    <a:ln w="12700">
+                      <a:solidFill>
+                        <a:srgbClr val="000000"/>
+                      </a:solidFill>
+                      <a:prstDash val="solid"/>
+                    </a:ln>
+                  </pic:spPr>
+                </pic:pic>
+              </a:graphicData>
+            </a:graphic>
+          </wp:inline>
+        </w:drawing>
+      </w:r>
+      <w:r>
+        <w:rPr>
+          <w:rtl w:val="0"/>
+        </w:rPr>
+      </w:r>
+    </w:p>
+    <w:p>
+      <w:pPr>
+        <w:jc w:val="center"/>
+        <w:rPr/>
+      </w:pPr>
+      <w:r>
+        <w:rPr>
+          <w:rtl w:val="0"/>
+        </w:rPr>
+        <w:t xml:space="preserve">Фигура 14 - Страница с всички потребители в уеб интерфейса, достъпна само за администратори</w:t>
       </w:r>
     </w:p>
     <w:p>
@@ -19123,8 +19247,8 @@
       </w:r>
     </w:p>
     <w:sectPr>
-      <w:footerReference r:id="rId24" w:type="default"/>
-      <w:footerReference r:id="rId25" w:type="first"/>
+      <w:footerReference r:id="rId26" w:type="default"/>
+      <w:footerReference r:id="rId27" w:type="first"/>
       <w:pgSz w:h="16838" w:w="11906" w:orient="portrait"/>
       <w:pgMar w:bottom="1440" w:top="1440" w:left="1440" w:right="1440" w:header="720" w:footer="720"/>
       <w:pgNumType w:start="1"/>

</xml_diff>

<commit_message>
masters: explain ui images
</commit_message>
<xml_diff>
--- a/docs/masters-thesis.docx
+++ b/docs/masters-thesis.docx
@@ -13512,12 +13512,12 @@
               <wp:inline distB="114300" distT="114300" distL="114300" distR="114300">
                 <wp:extent cx="182880" cy="182880"/>
                 <wp:effectExtent b="0" l="0" r="0" t="0"/>
-                <wp:docPr id="2" name="image5.png"/>
+                <wp:docPr id="2" name="image17.png"/>
                 <a:graphic>
                   <a:graphicData uri="http://schemas.openxmlformats.org/drawingml/2006/picture">
                     <pic:pic>
                       <pic:nvPicPr>
-                        <pic:cNvPr id="0" name="image5.png"/>
+                        <pic:cNvPr id="0" name="image17.png"/>
                         <pic:cNvPicPr preferRelativeResize="0"/>
                       </pic:nvPicPr>
                       <pic:blipFill>
@@ -13617,12 +13617,12 @@
               <wp:inline distB="114300" distT="114300" distL="114300" distR="114300">
                 <wp:extent cx="182880" cy="182880"/>
                 <wp:effectExtent b="0" l="0" r="0" t="0"/>
-                <wp:docPr id="1" name="image2.png"/>
+                <wp:docPr id="1" name="image16.png"/>
                 <a:graphic>
                   <a:graphicData uri="http://schemas.openxmlformats.org/drawingml/2006/picture">
                     <pic:pic>
                       <pic:nvPicPr>
-                        <pic:cNvPr id="0" name="image2.png"/>
+                        <pic:cNvPr id="0" name="image16.png"/>
                         <pic:cNvPicPr preferRelativeResize="0"/>
                       </pic:nvPicPr>
                       <pic:blipFill>
@@ -13723,12 +13723,12 @@
               <wp:inline distB="114300" distT="114300" distL="114300" distR="114300">
                 <wp:extent cx="182880" cy="182880"/>
                 <wp:effectExtent b="0" l="0" r="0" t="0"/>
-                <wp:docPr id="3" name="image6.png"/>
+                <wp:docPr id="3" name="image18.png"/>
                 <a:graphic>
                   <a:graphicData uri="http://schemas.openxmlformats.org/drawingml/2006/picture">
                     <pic:pic>
                       <pic:nvPicPr>
-                        <pic:cNvPr id="0" name="image6.png"/>
+                        <pic:cNvPr id="0" name="image18.png"/>
                         <pic:cNvPicPr preferRelativeResize="0"/>
                       </pic:nvPicPr>
                       <pic:blipFill>
@@ -16131,12 +16131,12 @@
           <wp:inline distB="114300" distT="114300" distL="114300" distR="114300">
             <wp:extent cx="5731200" cy="3378200"/>
             <wp:effectExtent b="0" l="0" r="0" t="0"/>
-            <wp:docPr id="13" name="image16.png"/>
+            <wp:docPr id="13" name="image7.png"/>
             <a:graphic>
               <a:graphicData uri="http://schemas.openxmlformats.org/drawingml/2006/picture">
                 <pic:pic>
                   <pic:nvPicPr>
-                    <pic:cNvPr id="0" name="image16.png"/>
+                    <pic:cNvPr id="0" name="image7.png"/>
                     <pic:cNvPicPr preferRelativeResize="0"/>
                   </pic:nvPicPr>
                   <pic:blipFill>
@@ -17293,12 +17293,12 @@
           <wp:inline distB="114300" distT="114300" distL="114300" distR="114300">
             <wp:extent cx="5731200" cy="5308600"/>
             <wp:effectExtent b="0" l="0" r="0" t="0"/>
-            <wp:docPr id="4" name="image12.png"/>
+            <wp:docPr id="4" name="image6.png"/>
             <a:graphic>
               <a:graphicData uri="http://schemas.openxmlformats.org/drawingml/2006/picture">
                 <pic:pic>
                   <pic:nvPicPr>
-                    <pic:cNvPr id="0" name="image12.png"/>
+                    <pic:cNvPr id="0" name="image6.png"/>
                     <pic:cNvPicPr preferRelativeResize="0"/>
                   </pic:nvPicPr>
                   <pic:blipFill>
@@ -17438,12 +17438,12 @@
           <wp:inline distB="114300" distT="114300" distL="114300" distR="114300">
             <wp:extent cx="5731200" cy="5524500"/>
             <wp:effectExtent b="0" l="0" r="0" t="0"/>
-            <wp:docPr id="12" name="image18.png"/>
+            <wp:docPr id="12" name="image11.png"/>
             <a:graphic>
               <a:graphicData uri="http://schemas.openxmlformats.org/drawingml/2006/picture">
                 <pic:pic>
                   <pic:nvPicPr>
-                    <pic:cNvPr id="0" name="image18.png"/>
+                    <pic:cNvPr id="0" name="image11.png"/>
                     <pic:cNvPicPr preferRelativeResize="0"/>
                   </pic:nvPicPr>
                   <pic:blipFill>
@@ -17517,12 +17517,12 @@
           <wp:inline distB="114300" distT="114300" distL="114300" distR="114300">
             <wp:extent cx="5729288" cy="4333875"/>
             <wp:effectExtent b="0" l="0" r="0" t="0"/>
-            <wp:docPr id="6" name="image14.png"/>
+            <wp:docPr id="6" name="image8.png"/>
             <a:graphic>
               <a:graphicData uri="http://schemas.openxmlformats.org/drawingml/2006/picture">
                 <pic:pic>
                   <pic:nvPicPr>
-                    <pic:cNvPr id="0" name="image14.png"/>
+                    <pic:cNvPr id="0" name="image8.png"/>
                     <pic:cNvPicPr preferRelativeResize="0"/>
                   </pic:nvPicPr>
                   <pic:blipFill>
@@ -17595,12 +17595,12 @@
           <wp:inline distB="114300" distT="114300" distL="114300" distR="114300">
             <wp:extent cx="5731200" cy="4140200"/>
             <wp:effectExtent b="0" l="0" r="0" t="0"/>
-            <wp:docPr id="8" name="image17.png"/>
+            <wp:docPr id="8" name="image15.png"/>
             <a:graphic>
               <a:graphicData uri="http://schemas.openxmlformats.org/drawingml/2006/picture">
                 <pic:pic>
                   <pic:nvPicPr>
-                    <pic:cNvPr id="0" name="image17.png"/>
+                    <pic:cNvPr id="0" name="image15.png"/>
                     <pic:cNvPicPr preferRelativeResize="0"/>
                   </pic:nvPicPr>
                   <pic:blipFill>
@@ -17673,12 +17673,12 @@
           <wp:inline distB="114300" distT="114300" distL="114300" distR="114300">
             <wp:extent cx="5731200" cy="4140200"/>
             <wp:effectExtent b="0" l="0" r="0" t="0"/>
-            <wp:docPr id="10" name="image11.png"/>
+            <wp:docPr id="10" name="image9.png"/>
             <a:graphic>
               <a:graphicData uri="http://schemas.openxmlformats.org/drawingml/2006/picture">
                 <pic:pic>
                   <pic:nvPicPr>
-                    <pic:cNvPr id="0" name="image11.png"/>
+                    <pic:cNvPr id="0" name="image9.png"/>
                     <pic:cNvPicPr preferRelativeResize="0"/>
                   </pic:nvPicPr>
                   <pic:blipFill>
@@ -17741,12 +17741,12 @@
           <wp:inline distB="114300" distT="114300" distL="114300" distR="114300">
             <wp:extent cx="5731200" cy="4140200"/>
             <wp:effectExtent b="0" l="0" r="0" t="0"/>
-            <wp:docPr id="5" name="image15.png"/>
+            <wp:docPr id="5" name="image10.png"/>
             <a:graphic>
               <a:graphicData uri="http://schemas.openxmlformats.org/drawingml/2006/picture">
                 <pic:pic>
                   <pic:nvPicPr>
-                    <pic:cNvPr id="0" name="image15.png"/>
+                    <pic:cNvPr id="0" name="image10.png"/>
                     <pic:cNvPicPr preferRelativeResize="0"/>
                   </pic:nvPicPr>
                   <pic:blipFill>
@@ -17836,7 +17836,7 @@
         <w:rPr>
           <w:rtl w:val="0"/>
         </w:rPr>
-        <w:t xml:space="preserve">За разработването на уеб интерфейса е използвана JavaScript библиотеката React. За изграждането на красив и ефектен дизайн е използвана библиотеката Chakra UI, която предоставя градивните елементи.</w:t>
+        <w:t xml:space="preserve">За разработването на уеб интерфейса е използвана JavaScript библиотеката React, докато за изграждането на красив и ефектен дизайн е използвана библиотеката Chakra UI, която предоставя градивните елементи.</w:t>
       </w:r>
     </w:p>
     <w:p>
@@ -17859,12 +17859,12 @@
           <wp:inline distB="114300" distT="114300" distL="114300" distR="114300">
             <wp:extent cx="5731200" cy="4546600"/>
             <wp:effectExtent b="12700" l="12700" r="12700" t="12700"/>
-            <wp:docPr id="15" name="image9.png"/>
+            <wp:docPr id="15" name="image1.png"/>
             <a:graphic>
               <a:graphicData uri="http://schemas.openxmlformats.org/drawingml/2006/picture">
                 <pic:pic>
                   <pic:nvPicPr>
-                    <pic:cNvPr id="0" name="image9.png"/>
+                    <pic:cNvPr id="0" name="image1.png"/>
                     <pic:cNvPicPr preferRelativeResize="0"/>
                   </pic:nvPicPr>
                   <pic:blipFill>
@@ -17919,6 +17919,17 @@
         <w:rPr>
           <w:rtl w:val="0"/>
         </w:rPr>
+        <w:t xml:space="preserve">На фигура 8 се вижда страницата, с която се постреща всеки гост потребител. Навигирането към други изгледи е забранено и опитите за тази дейност завършат в пренасочване обратно към тази страница, тъй като единственото нещо, което е позволено на тази роля е да се удостовери. Страницата съдържа само името на системата и един бутон “Продължете с Gitlab”, който започва процеса от Фигура 4.</w:t>
+      </w:r>
+    </w:p>
+    <w:p>
+      <w:pPr>
+        <w:rPr/>
+      </w:pPr>
+      <w:r>
+        <w:rPr>
+          <w:rtl w:val="0"/>
+        </w:rPr>
       </w:r>
     </w:p>
     <w:p>
@@ -17931,12 +17942,12 @@
           <wp:inline distB="114300" distT="114300" distL="114300" distR="114300">
             <wp:extent cx="5731200" cy="4546600"/>
             <wp:effectExtent b="12700" l="12700" r="12700" t="12700"/>
-            <wp:docPr id="17" name="image10.png"/>
+            <wp:docPr id="17" name="image13.png"/>
             <a:graphic>
               <a:graphicData uri="http://schemas.openxmlformats.org/drawingml/2006/picture">
                 <pic:pic>
                   <pic:nvPicPr>
-                    <pic:cNvPr id="0" name="image10.png"/>
+                    <pic:cNvPr id="0" name="image13.png"/>
                     <pic:cNvPicPr preferRelativeResize="0"/>
                   </pic:nvPicPr>
                   <pic:blipFill>
@@ -17991,6 +18002,17 @@
         <w:rPr>
           <w:rtl w:val="0"/>
         </w:rPr>
+        <w:t xml:space="preserve">След успешен вход в системата, потребителите с роля “Учител” виждат изгледа от фигура 9. Той включва странична навигация и бутон за изход, които се срещат на всяка страница освен тази за удостоверяване. Навигацията съдържа хипервръзки, водещи към различните функционалности на уеб интерфейса и информация за потребителя - неговото име, роля и профилната му снимка. В центъра на екрана се намира най-важната информация, в случая лист с всички курсове, в които членува потребителя. При наличието на учителски права се показват допълнителни бутони, позволяващи създаване нов курс, редактирането на вече съществуващ - промяна на име и описание и добавяне на студенти. Кликане на някой курс води до страница, съдържаща всички задания в курса - изобразено на фигура 10.</w:t>
+      </w:r>
+    </w:p>
+    <w:p>
+      <w:pPr>
+        <w:rPr/>
+      </w:pPr>
+      <w:r>
+        <w:rPr>
+          <w:rtl w:val="0"/>
+        </w:rPr>
       </w:r>
     </w:p>
     <w:p>
@@ -18003,12 +18025,12 @@
           <wp:inline distB="114300" distT="114300" distL="114300" distR="114300">
             <wp:extent cx="5731200" cy="4394200"/>
             <wp:effectExtent b="12700" l="12700" r="12700" t="12700"/>
-            <wp:docPr id="7" name="image8.png"/>
+            <wp:docPr id="7" name="image2.png"/>
             <a:graphic>
               <a:graphicData uri="http://schemas.openxmlformats.org/drawingml/2006/picture">
                 <pic:pic>
                   <pic:nvPicPr>
-                    <pic:cNvPr id="0" name="image8.png"/>
+                    <pic:cNvPr id="0" name="image2.png"/>
                     <pic:cNvPicPr preferRelativeResize="0"/>
                   </pic:nvPicPr>
                   <pic:blipFill>
@@ -18057,6 +18079,29 @@
     </w:p>
     <w:p>
       <w:pPr>
+        <w:jc w:val="left"/>
+        <w:rPr/>
+      </w:pPr>
+      <w:r>
+        <w:rPr>
+          <w:rtl w:val="0"/>
+        </w:rPr>
+        <w:t xml:space="preserve">Фигура 10 изобразява страница съдържаща всички задания в определен курс. По подобие на изгледа от фигура 9, тази също е минимална, съдържаща малък брой бутони и е лесна за използване. В средата има лист с имената на заданията, които при клик водят до страница с всички предадени решения от текущия потребител за избраното задание - изобразено на фигура 11. Тук отново се виждат бутони за редакция на задание, служещи за смяна на името и описанието, което е в Markdown формат, позволяващ писането на богат, подреден и стилизиран текст. Има бутон за създаване на ново задание и също бутон, водещ към GitLab хранилището на потребителя, за да може той бързо да намери къде трябва да си публикува кода. </w:t>
+      </w:r>
+    </w:p>
+    <w:p>
+      <w:pPr>
+        <w:jc w:val="left"/>
+        <w:rPr/>
+      </w:pPr>
+      <w:r>
+        <w:rPr>
+          <w:rtl w:val="0"/>
+        </w:rPr>
+      </w:r>
+    </w:p>
+    <w:p>
+      <w:pPr>
         <w:rPr/>
       </w:pPr>
       <w:r>
@@ -18065,12 +18110,12 @@
           <wp:inline distB="114300" distT="114300" distL="114300" distR="114300">
             <wp:extent cx="5731200" cy="4394200"/>
             <wp:effectExtent b="12700" l="12700" r="12700" t="12700"/>
-            <wp:docPr id="9" name="image7.png"/>
+            <wp:docPr id="9" name="image14.png"/>
             <a:graphic>
               <a:graphicData uri="http://schemas.openxmlformats.org/drawingml/2006/picture">
                 <pic:pic>
                   <pic:nvPicPr>
-                    <pic:cNvPr id="0" name="image7.png"/>
+                    <pic:cNvPr id="0" name="image14.png"/>
                     <pic:cNvPicPr preferRelativeResize="0"/>
                   </pic:nvPicPr>
                   <pic:blipFill>
@@ -18137,12 +18182,12 @@
           <wp:inline distB="114300" distT="114300" distL="114300" distR="114300">
             <wp:extent cx="5731200" cy="4394200"/>
             <wp:effectExtent b="12700" l="12700" r="12700" t="12700"/>
-            <wp:docPr id="18" name="image1.png"/>
+            <wp:docPr id="18" name="image12.png"/>
             <a:graphic>
               <a:graphicData uri="http://schemas.openxmlformats.org/drawingml/2006/picture">
                 <pic:pic>
                   <pic:nvPicPr>
-                    <pic:cNvPr id="0" name="image1.png"/>
+                    <pic:cNvPr id="0" name="image12.png"/>
                     <pic:cNvPicPr preferRelativeResize="0"/>
                   </pic:nvPicPr>
                   <pic:blipFill>
@@ -18281,12 +18326,12 @@
           <wp:inline distB="114300" distT="114300" distL="114300" distR="114300">
             <wp:extent cx="5731200" cy="4394200"/>
             <wp:effectExtent b="12700" l="12700" r="12700" t="12700"/>
-            <wp:docPr id="16" name="image13.png"/>
+            <wp:docPr id="16" name="image5.png"/>
             <a:graphic>
               <a:graphicData uri="http://schemas.openxmlformats.org/drawingml/2006/picture">
                 <pic:pic>
                   <pic:nvPicPr>
-                    <pic:cNvPr id="0" name="image13.png"/>
+                    <pic:cNvPr id="0" name="image5.png"/>
                     <pic:cNvPicPr preferRelativeResize="0"/>
                   </pic:nvPicPr>
                   <pic:blipFill>

</xml_diff>

<commit_message>
masters: developing the api
</commit_message>
<xml_diff>
--- a/docs/masters-thesis.docx
+++ b/docs/masters-thesis.docx
@@ -50,12 +50,12 @@
           <wp:inline distB="114300" distT="114300" distL="114300" distR="114300">
             <wp:extent cx="1309110" cy="1599307"/>
             <wp:effectExtent b="0" l="0" r="0" t="0"/>
-            <wp:docPr id="14" name="image1.jpg"/>
+            <wp:docPr id="14" name="image12.jpg"/>
             <a:graphic>
               <a:graphicData uri="http://schemas.openxmlformats.org/drawingml/2006/picture">
                 <pic:pic>
                   <pic:nvPicPr>
-                    <pic:cNvPr id="0" name="image1.jpg"/>
+                    <pic:cNvPr id="0" name="image12.jpg"/>
                     <pic:cNvPicPr preferRelativeResize="0"/>
                   </pic:nvPicPr>
                   <pic:blipFill>
@@ -2490,7 +2490,7 @@
               <w:vertAlign w:val="baseline"/>
               <w:rtl w:val="0"/>
             </w:rPr>
-            <w:t xml:space="preserve">28</w:t>
+            <w:t xml:space="preserve">29</w:t>
           </w:r>
           <w:r>
             <w:fldChar w:fldCharType="end"/>
@@ -2578,7 +2578,7 @@
               <w:vertAlign w:val="baseline"/>
               <w:rtl w:val="0"/>
             </w:rPr>
-            <w:t xml:space="preserve">28</w:t>
+            <w:t xml:space="preserve">29</w:t>
           </w:r>
           <w:r>
             <w:fldChar w:fldCharType="end"/>
@@ -2930,7 +2930,7 @@
               <w:vertAlign w:val="baseline"/>
               <w:rtl w:val="0"/>
             </w:rPr>
-            <w:t xml:space="preserve">30</w:t>
+            <w:t xml:space="preserve">31</w:t>
           </w:r>
           <w:r>
             <w:fldChar w:fldCharType="end"/>
@@ -3458,7 +3458,7 @@
               <w:vertAlign w:val="baseline"/>
               <w:rtl w:val="0"/>
             </w:rPr>
-            <w:t xml:space="preserve">44</w:t>
+            <w:t xml:space="preserve">45</w:t>
           </w:r>
           <w:r>
             <w:fldChar w:fldCharType="end"/>
@@ -3722,7 +3722,7 @@
               <w:vertAlign w:val="baseline"/>
               <w:rtl w:val="0"/>
             </w:rPr>
-            <w:t xml:space="preserve">54</w:t>
+            <w:t xml:space="preserve">56</w:t>
           </w:r>
           <w:r>
             <w:fldChar w:fldCharType="end"/>
@@ -3810,7 +3810,7 @@
               <w:vertAlign w:val="baseline"/>
               <w:rtl w:val="0"/>
             </w:rPr>
-            <w:t xml:space="preserve">55</w:t>
+            <w:t xml:space="preserve">57</w:t>
           </w:r>
           <w:r>
             <w:fldChar w:fldCharType="end"/>
@@ -3898,7 +3898,7 @@
               <w:vertAlign w:val="baseline"/>
               <w:rtl w:val="0"/>
             </w:rPr>
-            <w:t xml:space="preserve">55</w:t>
+            <w:t xml:space="preserve">57</w:t>
           </w:r>
           <w:r>
             <w:fldChar w:fldCharType="end"/>
@@ -3986,7 +3986,7 @@
               <w:vertAlign w:val="baseline"/>
               <w:rtl w:val="0"/>
             </w:rPr>
-            <w:t xml:space="preserve">55</w:t>
+            <w:t xml:space="preserve">57</w:t>
           </w:r>
           <w:r>
             <w:fldChar w:fldCharType="end"/>
@@ -4074,7 +4074,7 @@
               <w:vertAlign w:val="baseline"/>
               <w:rtl w:val="0"/>
             </w:rPr>
-            <w:t xml:space="preserve">55</w:t>
+            <w:t xml:space="preserve">57</w:t>
           </w:r>
           <w:r>
             <w:fldChar w:fldCharType="end"/>
@@ -4162,7 +4162,7 @@
               <w:vertAlign w:val="baseline"/>
               <w:rtl w:val="0"/>
             </w:rPr>
-            <w:t xml:space="preserve">55</w:t>
+            <w:t xml:space="preserve">57</w:t>
           </w:r>
           <w:r>
             <w:fldChar w:fldCharType="end"/>
@@ -4250,7 +4250,7 @@
               <w:vertAlign w:val="baseline"/>
               <w:rtl w:val="0"/>
             </w:rPr>
-            <w:t xml:space="preserve">55</w:t>
+            <w:t xml:space="preserve">57</w:t>
           </w:r>
           <w:r>
             <w:fldChar w:fldCharType="end"/>
@@ -4338,7 +4338,7 @@
               <w:vertAlign w:val="baseline"/>
               <w:rtl w:val="0"/>
             </w:rPr>
-            <w:t xml:space="preserve">55</w:t>
+            <w:t xml:space="preserve">57</w:t>
           </w:r>
           <w:r>
             <w:fldChar w:fldCharType="end"/>
@@ -4426,7 +4426,7 @@
               <w:vertAlign w:val="baseline"/>
               <w:rtl w:val="0"/>
             </w:rPr>
-            <w:t xml:space="preserve">56</w:t>
+            <w:t xml:space="preserve">58</w:t>
           </w:r>
           <w:r>
             <w:fldChar w:fldCharType="end"/>
@@ -4514,7 +4514,7 @@
               <w:vertAlign w:val="baseline"/>
               <w:rtl w:val="0"/>
             </w:rPr>
-            <w:t xml:space="preserve">56</w:t>
+            <w:t xml:space="preserve">58</w:t>
           </w:r>
           <w:r>
             <w:fldChar w:fldCharType="end"/>
@@ -4602,7 +4602,7 @@
               <w:vertAlign w:val="baseline"/>
               <w:rtl w:val="0"/>
             </w:rPr>
-            <w:t xml:space="preserve">56</w:t>
+            <w:t xml:space="preserve">58</w:t>
           </w:r>
           <w:r>
             <w:fldChar w:fldCharType="end"/>
@@ -4690,7 +4690,7 @@
               <w:vertAlign w:val="baseline"/>
               <w:rtl w:val="0"/>
             </w:rPr>
-            <w:t xml:space="preserve">56</w:t>
+            <w:t xml:space="preserve">58</w:t>
           </w:r>
           <w:r>
             <w:fldChar w:fldCharType="end"/>
@@ -4778,7 +4778,7 @@
               <w:vertAlign w:val="baseline"/>
               <w:rtl w:val="0"/>
             </w:rPr>
-            <w:t xml:space="preserve">56</w:t>
+            <w:t xml:space="preserve">58</w:t>
           </w:r>
           <w:r>
             <w:fldChar w:fldCharType="end"/>
@@ -4801,7 +4801,7 @@
         <w:ind w:left="0" w:firstLine="0"/>
         <w:rPr/>
       </w:pPr>
-      <w:bookmarkStart w:colFirst="0" w:colLast="0" w:name="_waxwnkuivvwe" w:id="0"/>
+      <w:bookmarkStart w:colFirst="0" w:colLast="0" w:name="_woulzvajmyjq" w:id="0"/>
       <w:bookmarkEnd w:id="0"/>
       <w:r>
         <w:rPr>
@@ -13512,12 +13512,12 @@
               <wp:inline distB="114300" distT="114300" distL="114300" distR="114300">
                 <wp:extent cx="182880" cy="182880"/>
                 <wp:effectExtent b="0" l="0" r="0" t="0"/>
-                <wp:docPr id="2" name="image17.png"/>
+                <wp:docPr id="2" name="image8.png"/>
                 <a:graphic>
                   <a:graphicData uri="http://schemas.openxmlformats.org/drawingml/2006/picture">
                     <pic:pic>
                       <pic:nvPicPr>
-                        <pic:cNvPr id="0" name="image17.png"/>
+                        <pic:cNvPr id="0" name="image8.png"/>
                         <pic:cNvPicPr preferRelativeResize="0"/>
                       </pic:nvPicPr>
                       <pic:blipFill>
@@ -13617,12 +13617,12 @@
               <wp:inline distB="114300" distT="114300" distL="114300" distR="114300">
                 <wp:extent cx="182880" cy="182880"/>
                 <wp:effectExtent b="0" l="0" r="0" t="0"/>
-                <wp:docPr id="1" name="image16.png"/>
+                <wp:docPr id="1" name="image7.png"/>
                 <a:graphic>
                   <a:graphicData uri="http://schemas.openxmlformats.org/drawingml/2006/picture">
                     <pic:pic>
                       <pic:nvPicPr>
-                        <pic:cNvPr id="0" name="image16.png"/>
+                        <pic:cNvPr id="0" name="image7.png"/>
                         <pic:cNvPicPr preferRelativeResize="0"/>
                       </pic:nvPicPr>
                       <pic:blipFill>
@@ -13723,12 +13723,12 @@
               <wp:inline distB="114300" distT="114300" distL="114300" distR="114300">
                 <wp:extent cx="182880" cy="182880"/>
                 <wp:effectExtent b="0" l="0" r="0" t="0"/>
-                <wp:docPr id="3" name="image18.png"/>
+                <wp:docPr id="3" name="image9.png"/>
                 <a:graphic>
                   <a:graphicData uri="http://schemas.openxmlformats.org/drawingml/2006/picture">
                     <pic:pic>
                       <pic:nvPicPr>
-                        <pic:cNvPr id="0" name="image18.png"/>
+                        <pic:cNvPr id="0" name="image9.png"/>
                         <pic:cNvPicPr preferRelativeResize="0"/>
                       </pic:nvPicPr>
                       <pic:blipFill>
@@ -14286,7 +14286,7 @@
       <w:pPr>
         <w:numPr>
           <w:ilvl w:val="0"/>
-          <w:numId w:val="14"/>
+          <w:numId w:val="15"/>
         </w:numPr>
         <w:ind w:left="720" w:hanging="360"/>
         <w:rPr>
@@ -14304,7 +14304,7 @@
       <w:pPr>
         <w:numPr>
           <w:ilvl w:val="0"/>
-          <w:numId w:val="14"/>
+          <w:numId w:val="15"/>
         </w:numPr>
         <w:ind w:left="720" w:hanging="360"/>
         <w:rPr>
@@ -14322,7 +14322,7 @@
       <w:pPr>
         <w:numPr>
           <w:ilvl w:val="0"/>
-          <w:numId w:val="14"/>
+          <w:numId w:val="15"/>
         </w:numPr>
         <w:ind w:left="720" w:hanging="360"/>
         <w:rPr>
@@ -14340,7 +14340,7 @@
       <w:pPr>
         <w:numPr>
           <w:ilvl w:val="0"/>
-          <w:numId w:val="14"/>
+          <w:numId w:val="15"/>
         </w:numPr>
         <w:ind w:left="720" w:hanging="360"/>
         <w:rPr>
@@ -16131,12 +16131,12 @@
           <wp:inline distB="114300" distT="114300" distL="114300" distR="114300">
             <wp:extent cx="5731200" cy="3378200"/>
             <wp:effectExtent b="0" l="0" r="0" t="0"/>
-            <wp:docPr id="13" name="image9.png"/>
+            <wp:docPr id="13" name="image15.png"/>
             <a:graphic>
               <a:graphicData uri="http://schemas.openxmlformats.org/drawingml/2006/picture">
                 <pic:pic>
                   <pic:nvPicPr>
-                    <pic:cNvPr id="0" name="image9.png"/>
+                    <pic:cNvPr id="0" name="image15.png"/>
                     <pic:cNvPicPr preferRelativeResize="0"/>
                   </pic:nvPicPr>
                   <pic:blipFill>
@@ -16449,7 +16449,7 @@
       <w:pPr>
         <w:numPr>
           <w:ilvl w:val="0"/>
-          <w:numId w:val="13"/>
+          <w:numId w:val="14"/>
         </w:numPr>
         <w:ind w:left="720" w:hanging="360"/>
         <w:rPr>
@@ -16467,7 +16467,7 @@
       <w:pPr>
         <w:numPr>
           <w:ilvl w:val="0"/>
-          <w:numId w:val="13"/>
+          <w:numId w:val="14"/>
         </w:numPr>
         <w:ind w:left="720" w:hanging="360"/>
         <w:rPr>
@@ -16485,7 +16485,7 @@
       <w:pPr>
         <w:numPr>
           <w:ilvl w:val="0"/>
-          <w:numId w:val="13"/>
+          <w:numId w:val="14"/>
         </w:numPr>
         <w:ind w:left="720" w:hanging="360"/>
         <w:rPr>
@@ -16503,7 +16503,7 @@
       <w:pPr>
         <w:numPr>
           <w:ilvl w:val="0"/>
-          <w:numId w:val="13"/>
+          <w:numId w:val="14"/>
         </w:numPr>
         <w:ind w:left="720" w:hanging="360"/>
         <w:rPr>
@@ -16521,7 +16521,7 @@
       <w:pPr>
         <w:numPr>
           <w:ilvl w:val="0"/>
-          <w:numId w:val="13"/>
+          <w:numId w:val="14"/>
         </w:numPr>
         <w:ind w:left="720" w:hanging="360"/>
         <w:rPr>
@@ -16539,7 +16539,7 @@
       <w:pPr>
         <w:numPr>
           <w:ilvl w:val="0"/>
-          <w:numId w:val="13"/>
+          <w:numId w:val="14"/>
         </w:numPr>
         <w:ind w:left="720" w:hanging="360"/>
         <w:rPr>
@@ -17293,12 +17293,12 @@
           <wp:inline distB="114300" distT="114300" distL="114300" distR="114300">
             <wp:extent cx="5731200" cy="5308600"/>
             <wp:effectExtent b="0" l="0" r="0" t="0"/>
-            <wp:docPr id="4" name="image8.png"/>
+            <wp:docPr id="4" name="image17.png"/>
             <a:graphic>
               <a:graphicData uri="http://schemas.openxmlformats.org/drawingml/2006/picture">
                 <pic:pic>
                   <pic:nvPicPr>
-                    <pic:cNvPr id="0" name="image8.png"/>
+                    <pic:cNvPr id="0" name="image17.png"/>
                     <pic:cNvPicPr preferRelativeResize="0"/>
                   </pic:nvPicPr>
                   <pic:blipFill>
@@ -17517,12 +17517,12 @@
           <wp:inline distB="114300" distT="114300" distL="114300" distR="114300">
             <wp:extent cx="5729288" cy="4333875"/>
             <wp:effectExtent b="0" l="0" r="0" t="0"/>
-            <wp:docPr id="6" name="image13.png"/>
+            <wp:docPr id="6" name="image18.png"/>
             <a:graphic>
               <a:graphicData uri="http://schemas.openxmlformats.org/drawingml/2006/picture">
                 <pic:pic>
                   <pic:nvPicPr>
-                    <pic:cNvPr id="0" name="image13.png"/>
+                    <pic:cNvPr id="0" name="image18.png"/>
                     <pic:cNvPicPr preferRelativeResize="0"/>
                   </pic:nvPicPr>
                   <pic:blipFill>
@@ -17595,12 +17595,12 @@
           <wp:inline distB="114300" distT="114300" distL="114300" distR="114300">
             <wp:extent cx="5731200" cy="4140200"/>
             <wp:effectExtent b="0" l="0" r="0" t="0"/>
-            <wp:docPr id="8" name="image15.png"/>
+            <wp:docPr id="8" name="image13.png"/>
             <a:graphic>
               <a:graphicData uri="http://schemas.openxmlformats.org/drawingml/2006/picture">
                 <pic:pic>
                   <pic:nvPicPr>
-                    <pic:cNvPr id="0" name="image15.png"/>
+                    <pic:cNvPr id="0" name="image13.png"/>
                     <pic:cNvPicPr preferRelativeResize="0"/>
                   </pic:nvPicPr>
                   <pic:blipFill>
@@ -17673,12 +17673,12 @@
           <wp:inline distB="114300" distT="114300" distL="114300" distR="114300">
             <wp:extent cx="5731200" cy="4140200"/>
             <wp:effectExtent b="0" l="0" r="0" t="0"/>
-            <wp:docPr id="10" name="image11.png"/>
+            <wp:docPr id="10" name="image16.png"/>
             <a:graphic>
               <a:graphicData uri="http://schemas.openxmlformats.org/drawingml/2006/picture">
                 <pic:pic>
                   <pic:nvPicPr>
-                    <pic:cNvPr id="0" name="image11.png"/>
+                    <pic:cNvPr id="0" name="image16.png"/>
                     <pic:cNvPicPr preferRelativeResize="0"/>
                   </pic:nvPicPr>
                   <pic:blipFill>
@@ -17859,12 +17859,12 @@
           <wp:inline distB="114300" distT="114300" distL="114300" distR="114300">
             <wp:extent cx="5731200" cy="4546600"/>
             <wp:effectExtent b="12700" l="12700" r="12700" t="12700"/>
-            <wp:docPr id="15" name="image3.png"/>
+            <wp:docPr id="15" name="image2.png"/>
             <a:graphic>
               <a:graphicData uri="http://schemas.openxmlformats.org/drawingml/2006/picture">
                 <pic:pic>
                   <pic:nvPicPr>
-                    <pic:cNvPr id="0" name="image3.png"/>
+                    <pic:cNvPr id="0" name="image2.png"/>
                     <pic:cNvPicPr preferRelativeResize="0"/>
                   </pic:nvPicPr>
                   <pic:blipFill>
@@ -17942,12 +17942,12 @@
           <wp:inline distB="114300" distT="114300" distL="114300" distR="114300">
             <wp:extent cx="5731200" cy="4546600"/>
             <wp:effectExtent b="12700" l="12700" r="12700" t="12700"/>
-            <wp:docPr id="17" name="image5.png"/>
+            <wp:docPr id="17" name="image4.png"/>
             <a:graphic>
               <a:graphicData uri="http://schemas.openxmlformats.org/drawingml/2006/picture">
                 <pic:pic>
                   <pic:nvPicPr>
-                    <pic:cNvPr id="0" name="image5.png"/>
+                    <pic:cNvPr id="0" name="image4.png"/>
                     <pic:cNvPicPr preferRelativeResize="0"/>
                   </pic:nvPicPr>
                   <pic:blipFill>
@@ -18025,12 +18025,12 @@
           <wp:inline distB="114300" distT="114300" distL="114300" distR="114300">
             <wp:extent cx="5731200" cy="4394200"/>
             <wp:effectExtent b="12700" l="12700" r="12700" t="12700"/>
-            <wp:docPr id="7" name="image4.png"/>
+            <wp:docPr id="7" name="image3.png"/>
             <a:graphic>
               <a:graphicData uri="http://schemas.openxmlformats.org/drawingml/2006/picture">
                 <pic:pic>
                   <pic:nvPicPr>
-                    <pic:cNvPr id="0" name="image4.png"/>
+                    <pic:cNvPr id="0" name="image3.png"/>
                     <pic:cNvPicPr preferRelativeResize="0"/>
                   </pic:nvPicPr>
                   <pic:blipFill>
@@ -18110,12 +18110,12 @@
           <wp:inline distB="114300" distT="114300" distL="114300" distR="114300">
             <wp:extent cx="5731200" cy="4394200"/>
             <wp:effectExtent b="12700" l="12700" r="12700" t="12700"/>
-            <wp:docPr id="9" name="image12.png"/>
+            <wp:docPr id="9" name="image6.png"/>
             <a:graphic>
               <a:graphicData uri="http://schemas.openxmlformats.org/drawingml/2006/picture">
                 <pic:pic>
                   <pic:nvPicPr>
-                    <pic:cNvPr id="0" name="image12.png"/>
+                    <pic:cNvPr id="0" name="image6.png"/>
                     <pic:cNvPicPr preferRelativeResize="0"/>
                   </pic:nvPicPr>
                   <pic:blipFill>
@@ -18193,12 +18193,12 @@
           <wp:inline distB="114300" distT="114300" distL="114300" distR="114300">
             <wp:extent cx="5731200" cy="4394200"/>
             <wp:effectExtent b="12700" l="12700" r="12700" t="12700"/>
-            <wp:docPr id="18" name="image6.png"/>
+            <wp:docPr id="18" name="image11.png"/>
             <a:graphic>
               <a:graphicData uri="http://schemas.openxmlformats.org/drawingml/2006/picture">
                 <pic:pic>
                   <pic:nvPicPr>
-                    <pic:cNvPr id="0" name="image6.png"/>
+                    <pic:cNvPr id="0" name="image11.png"/>
                     <pic:cNvPicPr preferRelativeResize="0"/>
                   </pic:nvPicPr>
                   <pic:blipFill>
@@ -18276,12 +18276,12 @@
           <wp:inline distB="114300" distT="114300" distL="114300" distR="114300">
             <wp:extent cx="5731200" cy="4394200"/>
             <wp:effectExtent b="12700" l="12700" r="12700" t="12700"/>
-            <wp:docPr id="11" name="image2.png"/>
+            <wp:docPr id="11" name="image1.png"/>
             <a:graphic>
               <a:graphicData uri="http://schemas.openxmlformats.org/drawingml/2006/picture">
                 <pic:pic>
                   <pic:nvPicPr>
-                    <pic:cNvPr id="0" name="image2.png"/>
+                    <pic:cNvPr id="0" name="image1.png"/>
                     <pic:cNvPicPr preferRelativeResize="0"/>
                   </pic:nvPicPr>
                   <pic:blipFill>
@@ -18359,12 +18359,12 @@
           <wp:inline distB="114300" distT="114300" distL="114300" distR="114300">
             <wp:extent cx="5731200" cy="4394200"/>
             <wp:effectExtent b="12700" l="12700" r="12700" t="12700"/>
-            <wp:docPr id="16" name="image7.png"/>
+            <wp:docPr id="16" name="image5.png"/>
             <a:graphic>
               <a:graphicData uri="http://schemas.openxmlformats.org/drawingml/2006/picture">
                 <pic:pic>
                   <pic:nvPicPr>
-                    <pic:cNvPr id="0" name="image7.png"/>
+                    <pic:cNvPr id="0" name="image5.png"/>
                     <pic:cNvPicPr preferRelativeResize="0"/>
                   </pic:nvPicPr>
                   <pic:blipFill>
@@ -18419,28 +18419,7 @@
         <w:rPr>
           <w:rtl w:val="0"/>
         </w:rPr>
-      </w:r>
-    </w:p>
-    <w:p>
-      <w:pPr>
-        <w:rPr/>
-      </w:pPr>
-      <w:r>
-        <w:rPr>
-          <w:rtl w:val="0"/>
-        </w:rPr>
-        <w:t xml:space="preserve">React components</w:t>
-      </w:r>
-    </w:p>
-    <w:p>
-      <w:pPr>
-        <w:rPr/>
-      </w:pPr>
-      <w:r>
-        <w:rPr>
-          <w:rtl w:val="0"/>
-        </w:rPr>
-        <w:t xml:space="preserve">Снимки на ui-a</w:t>
+        <w:t xml:space="preserve">Последният основен изглед на уеб интерфейса е страницата с всички потребители, която е достъпна само за администратори. Дейностите за управление на курс са поверени на самите лектори, които са създали съответния курс, а регистрирането в системата става напълно автоматично, без нуждата от човешка намеса. Поради тази причина, администраторите имат една единствена цел - да дават учителски права на ниво система. На фигура 14 се вижда лист, съдържащ имената на всички потребители на системата, техния имейл и падащо меню, позволяващо промяна на роля на избран потребител.</w:t>
       </w:r>
     </w:p>
     <w:p>
@@ -18469,24 +18448,169 @@
     </w:p>
     <w:p>
       <w:pPr>
-        <w:rPr/>
-      </w:pPr>
-      <w:r>
-        <w:rPr>
-          <w:rtl w:val="0"/>
-        </w:rPr>
-        <w:t xml:space="preserve">Go project structure, apis, input, output</w:t>
-      </w:r>
-    </w:p>
-    <w:p>
-      <w:pPr>
-        <w:rPr/>
-      </w:pPr>
-      <w:r>
-        <w:rPr>
-          <w:rtl w:val="0"/>
-        </w:rPr>
-        <w:t xml:space="preserve">Jwt auth</w:t>
+        <w:pStyle w:val="Heading3"/>
+        <w:rPr/>
+      </w:pPr>
+      <w:bookmarkStart w:colFirst="0" w:colLast="0" w:name="_163t175ngt4q" w:id="40"/>
+      <w:bookmarkEnd w:id="40"/>
+      <w:r>
+        <w:rPr>
+          <w:rtl w:val="0"/>
+        </w:rPr>
+        <w:t xml:space="preserve">Структура</w:t>
+      </w:r>
+    </w:p>
+    <w:p>
+      <w:pPr>
+        <w:rPr/>
+      </w:pPr>
+      <w:r>
+        <w:rPr>
+          <w:rtl w:val="0"/>
+        </w:rPr>
+        <w:t xml:space="preserve">API сървъра на SUKAO е написан на Go. Той е сравнително нов език, разработен от Google, чийто силни страни са лекота на четене и писане, богата стандартна библиотека, бързодействие, ефикасност откъм използване на процесорно време и памет и бързо разработване на едновременен код.</w:t>
+      </w:r>
+    </w:p>
+    <w:p>
+      <w:pPr>
+        <w:rPr/>
+      </w:pPr>
+      <w:r>
+        <w:rPr>
+          <w:rtl w:val="0"/>
+        </w:rPr>
+        <w:t xml:space="preserve">Изходният код е разделен на 3 слоя:</w:t>
+      </w:r>
+    </w:p>
+    <w:p>
+      <w:pPr>
+        <w:numPr>
+          <w:ilvl w:val="0"/>
+          <w:numId w:val="13"/>
+        </w:numPr>
+        <w:ind w:left="720" w:hanging="360"/>
+        <w:rPr>
+          <w:u w:val="none"/>
+        </w:rPr>
+      </w:pPr>
+      <w:r>
+        <w:rPr>
+          <w:rtl w:val="0"/>
+        </w:rPr>
+        <w:t xml:space="preserve">Слой за работа с базата от данни;</w:t>
+      </w:r>
+    </w:p>
+    <w:p>
+      <w:pPr>
+        <w:numPr>
+          <w:ilvl w:val="0"/>
+          <w:numId w:val="13"/>
+        </w:numPr>
+        <w:ind w:left="720" w:hanging="360"/>
+        <w:rPr>
+          <w:u w:val="none"/>
+        </w:rPr>
+      </w:pPr>
+      <w:r>
+        <w:rPr>
+          <w:rtl w:val="0"/>
+        </w:rPr>
+        <w:t xml:space="preserve">Слой, съдържащ основната бизнес логика, валидации и други;</w:t>
+      </w:r>
+    </w:p>
+    <w:p>
+      <w:pPr>
+        <w:numPr>
+          <w:ilvl w:val="0"/>
+          <w:numId w:val="13"/>
+        </w:numPr>
+        <w:ind w:left="720" w:hanging="360"/>
+        <w:rPr>
+          <w:u w:val="none"/>
+        </w:rPr>
+      </w:pPr>
+      <w:r>
+        <w:rPr>
+          <w:rtl w:val="0"/>
+        </w:rPr>
+        <w:t xml:space="preserve">Слой, грижещ се за HTTP спецификите - обработване на заявки, създаване на бисквитки и други.</w:t>
+      </w:r>
+    </w:p>
+    <w:p>
+      <w:pPr>
+        <w:ind w:left="0" w:firstLine="0"/>
+        <w:rPr/>
+      </w:pPr>
+      <w:r>
+        <w:rPr>
+          <w:rtl w:val="0"/>
+        </w:rPr>
+        <w:t xml:space="preserve">Първо, слой 1 има функция за връзка с базата, което създава специален клиент с конфигурирани максимално изчакване при връзка, максимално изчакване при заявка и максимален брой паралелни връзки. След това има методи, които използват този клиент и са абстракция над SQL заявките. Те се използват от втория слой за по-лесна работа.</w:t>
+      </w:r>
+    </w:p>
+    <w:p>
+      <w:pPr>
+        <w:ind w:left="0" w:firstLine="0"/>
+        <w:rPr/>
+      </w:pPr>
+      <w:r>
+        <w:rPr>
+          <w:rtl w:val="0"/>
+        </w:rPr>
+        <w:t xml:space="preserve">Второ, слой 2 представлява основна част от кодовата база. Той използва информацията от слой 3 като входни данни и изпълнява заявките. Има два вида логика в този слой - вътрешна за приложението и такава, която изисква връзка с друг сървър (GitLab API сървъра или API сървъра на компонента за изпълняване на задачи).</w:t>
+      </w:r>
+    </w:p>
+    <w:p>
+      <w:pPr>
+        <w:ind w:left="0" w:firstLine="0"/>
+        <w:rPr/>
+      </w:pPr>
+      <w:r>
+        <w:rPr>
+          <w:rtl w:val="0"/>
+        </w:rPr>
+        <w:t xml:space="preserve">Трето, слой 3 се грижи за всичко свързано с HTTP - преглеждат се бисквитките за информация за потребителя, прочита се JSON тялото на заявката и се превръща в Go структури. За разлика от REST тялото, вторият слой разбира от тези структури и ги обработва. Накрая се връща резултат и третия слой го преобразува в HTTP отговор с тяло и статус код. </w:t>
+      </w:r>
+    </w:p>
+    <w:p>
+      <w:pPr>
+        <w:ind w:left="0" w:firstLine="0"/>
+        <w:rPr/>
+      </w:pPr>
+      <w:r>
+        <w:rPr>
+          <w:rtl w:val="0"/>
+        </w:rPr>
+      </w:r>
+    </w:p>
+    <w:p>
+      <w:pPr>
+        <w:pStyle w:val="Heading3"/>
+        <w:rPr/>
+      </w:pPr>
+      <w:bookmarkStart w:colFirst="0" w:colLast="0" w:name="_tsd65lfvxbgj" w:id="41"/>
+      <w:bookmarkEnd w:id="41"/>
+      <w:r>
+        <w:rPr>
+          <w:rtl w:val="0"/>
+        </w:rPr>
+        <w:t xml:space="preserve">Приложно-програмни интерфейси</w:t>
+      </w:r>
+    </w:p>
+    <w:p>
+      <w:pPr>
+        <w:rPr/>
+      </w:pPr>
+      <w:r>
+        <w:rPr>
+          <w:rtl w:val="0"/>
+        </w:rPr>
+        <w:t xml:space="preserve">&lt;table&gt;</w:t>
+      </w:r>
+      <w:r>
+        <w:rPr>
+          <w:rtl w:val="0"/>
+        </w:rPr>
       </w:r>
     </w:p>
     <w:p>
@@ -18504,8 +18628,8 @@
         <w:pStyle w:val="Heading2"/>
         <w:rPr/>
       </w:pPr>
-      <w:bookmarkStart w:colFirst="0" w:colLast="0" w:name="_o8o7w9z5tin" w:id="40"/>
-      <w:bookmarkEnd w:id="40"/>
+      <w:bookmarkStart w:colFirst="0" w:colLast="0" w:name="_o8o7w9z5tin" w:id="42"/>
+      <w:bookmarkEnd w:id="42"/>
       <w:r>
         <w:rPr>
           <w:rtl w:val="0"/>
@@ -18526,7 +18650,7 @@
         <w:rPr>
           <w:rtl w:val="0"/>
         </w:rPr>
-        <w:t xml:space="preserve">Go project structure, apis, input, output</w:t>
+        <w:t xml:space="preserve">Go project structure, apis, input, output, jwt auth</w:t>
       </w:r>
       <w:r>
         <w:rPr>
@@ -18549,8 +18673,8 @@
         <w:pStyle w:val="Heading2"/>
         <w:rPr/>
       </w:pPr>
-      <w:bookmarkStart w:colFirst="0" w:colLast="0" w:name="_q0s92scxley4" w:id="41"/>
-      <w:bookmarkEnd w:id="41"/>
+      <w:bookmarkStart w:colFirst="0" w:colLast="0" w:name="_q0s92scxley4" w:id="43"/>
+      <w:bookmarkEnd w:id="43"/>
       <w:r>
         <w:rPr>
           <w:rtl w:val="0"/>
@@ -18610,8 +18734,8 @@
         <w:ind w:left="720" w:hanging="360"/>
         <w:rPr/>
       </w:pPr>
-      <w:bookmarkStart w:colFirst="0" w:colLast="0" w:name="_gikshcswg633" w:id="42"/>
-      <w:bookmarkEnd w:id="42"/>
+      <w:bookmarkStart w:colFirst="0" w:colLast="0" w:name="_gikshcswg633" w:id="44"/>
+      <w:bookmarkEnd w:id="44"/>
       <w:r>
         <w:rPr>
           <w:rtl w:val="0"/>
@@ -18680,8 +18804,8 @@
         <w:spacing w:line="360" w:lineRule="auto"/>
         <w:ind w:left="720" w:hanging="360"/>
       </w:pPr>
-      <w:bookmarkStart w:colFirst="0" w:colLast="0" w:name="_vpjoshsm222s" w:id="43"/>
-      <w:bookmarkEnd w:id="43"/>
+      <w:bookmarkStart w:colFirst="0" w:colLast="0" w:name="_vpjoshsm222s" w:id="45"/>
+      <w:bookmarkEnd w:id="45"/>
       <w:r>
         <w:rPr>
           <w:rtl w:val="0"/>
@@ -18694,8 +18818,8 @@
         <w:pStyle w:val="Heading2"/>
         <w:rPr/>
       </w:pPr>
-      <w:bookmarkStart w:colFirst="0" w:colLast="0" w:name="_sqi9k769i2os" w:id="44"/>
-      <w:bookmarkEnd w:id="44"/>
+      <w:bookmarkStart w:colFirst="0" w:colLast="0" w:name="_sqi9k769i2os" w:id="46"/>
+      <w:bookmarkEnd w:id="46"/>
       <w:r>
         <w:rPr>
           <w:rtl w:val="0"/>
@@ -18774,8 +18898,8 @@
         <w:pStyle w:val="Heading2"/>
         <w:rPr/>
       </w:pPr>
-      <w:bookmarkStart w:colFirst="0" w:colLast="0" w:name="_ed3b9aha82xt" w:id="45"/>
-      <w:bookmarkEnd w:id="45"/>
+      <w:bookmarkStart w:colFirst="0" w:colLast="0" w:name="_ed3b9aha82xt" w:id="47"/>
+      <w:bookmarkEnd w:id="47"/>
       <w:r>
         <w:rPr>
           <w:rtl w:val="0"/>
@@ -18788,8 +18912,8 @@
         <w:pStyle w:val="Heading3"/>
         <w:rPr/>
       </w:pPr>
-      <w:bookmarkStart w:colFirst="0" w:colLast="0" w:name="_8qujp33r8hcn" w:id="46"/>
-      <w:bookmarkEnd w:id="46"/>
+      <w:bookmarkStart w:colFirst="0" w:colLast="0" w:name="_8qujp33r8hcn" w:id="48"/>
+      <w:bookmarkEnd w:id="48"/>
       <w:r>
         <w:rPr>
           <w:rtl w:val="0"/>
@@ -18823,8 +18947,8 @@
         <w:pStyle w:val="Heading3"/>
         <w:rPr/>
       </w:pPr>
-      <w:bookmarkStart w:colFirst="0" w:colLast="0" w:name="_n4l76ppw20r3" w:id="47"/>
-      <w:bookmarkEnd w:id="47"/>
+      <w:bookmarkStart w:colFirst="0" w:colLast="0" w:name="_n4l76ppw20r3" w:id="49"/>
+      <w:bookmarkEnd w:id="49"/>
       <w:r>
         <w:rPr>
           <w:rtl w:val="0"/>
@@ -18858,8 +18982,8 @@
         <w:pStyle w:val="Heading3"/>
         <w:rPr/>
       </w:pPr>
-      <w:bookmarkStart w:colFirst="0" w:colLast="0" w:name="_rsxh9y2a8ssz" w:id="48"/>
-      <w:bookmarkEnd w:id="48"/>
+      <w:bookmarkStart w:colFirst="0" w:colLast="0" w:name="_rsxh9y2a8ssz" w:id="50"/>
+      <w:bookmarkEnd w:id="50"/>
       <w:r>
         <w:rPr>
           <w:rtl w:val="0"/>
@@ -18908,8 +19032,8 @@
         <w:pStyle w:val="Heading2"/>
         <w:rPr/>
       </w:pPr>
-      <w:bookmarkStart w:colFirst="0" w:colLast="0" w:name="_hfqid82011ou" w:id="49"/>
-      <w:bookmarkEnd w:id="49"/>
+      <w:bookmarkStart w:colFirst="0" w:colLast="0" w:name="_hfqid82011ou" w:id="51"/>
+      <w:bookmarkEnd w:id="51"/>
       <w:r>
         <w:rPr>
           <w:rtl w:val="0"/>
@@ -18952,8 +19076,8 @@
         <w:pStyle w:val="Heading2"/>
         <w:rPr/>
       </w:pPr>
-      <w:bookmarkStart w:colFirst="0" w:colLast="0" w:name="_piyr724jkme7" w:id="50"/>
-      <w:bookmarkEnd w:id="50"/>
+      <w:bookmarkStart w:colFirst="0" w:colLast="0" w:name="_piyr724jkme7" w:id="52"/>
+      <w:bookmarkEnd w:id="52"/>
       <w:r>
         <w:rPr>
           <w:rtl w:val="0"/>
@@ -18988,8 +19112,8 @@
         <w:spacing w:line="360" w:lineRule="auto"/>
         <w:rPr/>
       </w:pPr>
-      <w:bookmarkStart w:colFirst="0" w:colLast="0" w:name="_fy5pwxogicd4" w:id="51"/>
-      <w:bookmarkEnd w:id="51"/>
+      <w:bookmarkStart w:colFirst="0" w:colLast="0" w:name="_fy5pwxogicd4" w:id="53"/>
+      <w:bookmarkEnd w:id="53"/>
       <w:r>
         <w:rPr>
           <w:rtl w:val="0"/>
@@ -21061,6 +21185,116 @@
   <w:abstractNum w:abstractNumId="13">
     <w:lvl w:ilvl="0">
       <w:start w:val="1"/>
+      <w:numFmt w:val="decimal"/>
+      <w:lvlText w:val="%1."/>
+      <w:lvlJc w:val="left"/>
+      <w:pPr>
+        <w:ind w:left="720" w:hanging="360"/>
+      </w:pPr>
+      <w:rPr>
+        <w:u w:val="none"/>
+      </w:rPr>
+    </w:lvl>
+    <w:lvl w:ilvl="1">
+      <w:start w:val="1"/>
+      <w:numFmt w:val="lowerLetter"/>
+      <w:lvlText w:val="%2."/>
+      <w:lvlJc w:val="left"/>
+      <w:pPr>
+        <w:ind w:left="1440" w:hanging="360"/>
+      </w:pPr>
+      <w:rPr>
+        <w:u w:val="none"/>
+      </w:rPr>
+    </w:lvl>
+    <w:lvl w:ilvl="2">
+      <w:start w:val="1"/>
+      <w:numFmt w:val="lowerRoman"/>
+      <w:lvlText w:val="%3."/>
+      <w:lvlJc w:val="right"/>
+      <w:pPr>
+        <w:ind w:left="2160" w:hanging="360"/>
+      </w:pPr>
+      <w:rPr>
+        <w:u w:val="none"/>
+      </w:rPr>
+    </w:lvl>
+    <w:lvl w:ilvl="3">
+      <w:start w:val="1"/>
+      <w:numFmt w:val="decimal"/>
+      <w:lvlText w:val="%4."/>
+      <w:lvlJc w:val="left"/>
+      <w:pPr>
+        <w:ind w:left="2880" w:hanging="360"/>
+      </w:pPr>
+      <w:rPr>
+        <w:u w:val="none"/>
+      </w:rPr>
+    </w:lvl>
+    <w:lvl w:ilvl="4">
+      <w:start w:val="1"/>
+      <w:numFmt w:val="lowerLetter"/>
+      <w:lvlText w:val="%5."/>
+      <w:lvlJc w:val="left"/>
+      <w:pPr>
+        <w:ind w:left="3600" w:hanging="360"/>
+      </w:pPr>
+      <w:rPr>
+        <w:u w:val="none"/>
+      </w:rPr>
+    </w:lvl>
+    <w:lvl w:ilvl="5">
+      <w:start w:val="1"/>
+      <w:numFmt w:val="lowerRoman"/>
+      <w:lvlText w:val="%6."/>
+      <w:lvlJc w:val="right"/>
+      <w:pPr>
+        <w:ind w:left="4320" w:hanging="360"/>
+      </w:pPr>
+      <w:rPr>
+        <w:u w:val="none"/>
+      </w:rPr>
+    </w:lvl>
+    <w:lvl w:ilvl="6">
+      <w:start w:val="1"/>
+      <w:numFmt w:val="decimal"/>
+      <w:lvlText w:val="%7."/>
+      <w:lvlJc w:val="left"/>
+      <w:pPr>
+        <w:ind w:left="5040" w:hanging="360"/>
+      </w:pPr>
+      <w:rPr>
+        <w:u w:val="none"/>
+      </w:rPr>
+    </w:lvl>
+    <w:lvl w:ilvl="7">
+      <w:start w:val="1"/>
+      <w:numFmt w:val="lowerLetter"/>
+      <w:lvlText w:val="%8."/>
+      <w:lvlJc w:val="left"/>
+      <w:pPr>
+        <w:ind w:left="5760" w:hanging="360"/>
+      </w:pPr>
+      <w:rPr>
+        <w:u w:val="none"/>
+      </w:rPr>
+    </w:lvl>
+    <w:lvl w:ilvl="8">
+      <w:start w:val="1"/>
+      <w:numFmt w:val="lowerRoman"/>
+      <w:lvlText w:val="%9."/>
+      <w:lvlJc w:val="right"/>
+      <w:pPr>
+        <w:ind w:left="6480" w:hanging="360"/>
+      </w:pPr>
+      <w:rPr>
+        <w:u w:val="none"/>
+      </w:rPr>
+    </w:lvl>
+  </w:abstractNum>
+  <w:abstractNum w:abstractNumId="14">
+    <w:lvl w:ilvl="0">
+      <w:start w:val="1"/>
       <w:numFmt w:val="bullet"/>
       <w:lvlText w:val="●"/>
       <w:lvlJc w:val="left"/>
@@ -21168,7 +21402,7 @@
       </w:rPr>
     </w:lvl>
   </w:abstractNum>
-  <w:abstractNum w:abstractNumId="14">
+  <w:abstractNum w:abstractNumId="15">
     <w:lvl w:ilvl="0">
       <w:start w:val="1"/>
       <w:numFmt w:val="decimal"/>
@@ -21319,6 +21553,9 @@
   </w:num>
   <w:num w:numId="14">
     <w:abstractNumId w:val="14"/>
+  </w:num>
+  <w:num w:numId="15">
+    <w:abstractNumId w:val="15"/>
   </w:num>
 </w:numbering>
 </file>

</xml_diff>

<commit_message>
masters: add course, assignment, submission apis
</commit_message>
<xml_diff>
--- a/docs/masters-thesis.docx
+++ b/docs/masters-thesis.docx
@@ -15750,12 +15750,12 @@
               <wp:inline distB="114300" distT="114300" distL="114300" distR="114300">
                 <wp:extent cx="182880" cy="182880"/>
                 <wp:effectExtent b="0" l="0" r="0" t="0"/>
-                <wp:docPr id="2" name="image4.png"/>
+                <wp:docPr id="2" name="image16.png"/>
                 <a:graphic>
                   <a:graphicData uri="http://schemas.openxmlformats.org/drawingml/2006/picture">
                     <pic:pic>
                       <pic:nvPicPr>
-                        <pic:cNvPr id="0" name="image4.png"/>
+                        <pic:cNvPr id="0" name="image16.png"/>
                         <pic:cNvPicPr preferRelativeResize="0"/>
                       </pic:nvPicPr>
                       <pic:blipFill>
@@ -15855,12 +15855,12 @@
               <wp:inline distB="114300" distT="114300" distL="114300" distR="114300">
                 <wp:extent cx="182880" cy="182880"/>
                 <wp:effectExtent b="0" l="0" r="0" t="0"/>
-                <wp:docPr id="1" name="image3.png"/>
+                <wp:docPr id="1" name="image15.png"/>
                 <a:graphic>
                   <a:graphicData uri="http://schemas.openxmlformats.org/drawingml/2006/picture">
                     <pic:pic>
                       <pic:nvPicPr>
-                        <pic:cNvPr id="0" name="image3.png"/>
+                        <pic:cNvPr id="0" name="image15.png"/>
                         <pic:cNvPicPr preferRelativeResize="0"/>
                       </pic:nvPicPr>
                       <pic:blipFill>
@@ -15961,12 +15961,12 @@
               <wp:inline distB="114300" distT="114300" distL="114300" distR="114300">
                 <wp:extent cx="182880" cy="182880"/>
                 <wp:effectExtent b="0" l="0" r="0" t="0"/>
-                <wp:docPr id="3" name="image5.png"/>
+                <wp:docPr id="3" name="image17.png"/>
                 <a:graphic>
                   <a:graphicData uri="http://schemas.openxmlformats.org/drawingml/2006/picture">
                     <pic:pic>
                       <pic:nvPicPr>
-                        <pic:cNvPr id="0" name="image5.png"/>
+                        <pic:cNvPr id="0" name="image17.png"/>
                         <pic:cNvPicPr preferRelativeResize="0"/>
                       </pic:nvPicPr>
                       <pic:blipFill>
@@ -18369,12 +18369,12 @@
           <wp:inline distB="114300" distT="114300" distL="114300" distR="114300">
             <wp:extent cx="5731200" cy="3378200"/>
             <wp:effectExtent b="0" l="0" r="0" t="0"/>
-            <wp:docPr id="13" name="image13.png"/>
+            <wp:docPr id="13" name="image18.png"/>
             <a:graphic>
               <a:graphicData uri="http://schemas.openxmlformats.org/drawingml/2006/picture">
                 <pic:pic>
                   <pic:nvPicPr>
-                    <pic:cNvPr id="0" name="image13.png"/>
+                    <pic:cNvPr id="0" name="image18.png"/>
                     <pic:cNvPicPr preferRelativeResize="0"/>
                   </pic:nvPicPr>
                   <pic:blipFill>
@@ -19531,12 +19531,12 @@
           <wp:inline distB="114300" distT="114300" distL="114300" distR="114300">
             <wp:extent cx="5731200" cy="5308600"/>
             <wp:effectExtent b="0" l="0" r="0" t="0"/>
-            <wp:docPr id="4" name="image14.png"/>
+            <wp:docPr id="4" name="image11.png"/>
             <a:graphic>
               <a:graphicData uri="http://schemas.openxmlformats.org/drawingml/2006/picture">
                 <pic:pic>
                   <pic:nvPicPr>
-                    <pic:cNvPr id="0" name="image14.png"/>
+                    <pic:cNvPr id="0" name="image11.png"/>
                     <pic:cNvPicPr preferRelativeResize="0"/>
                   </pic:nvPicPr>
                   <pic:blipFill>
@@ -19676,12 +19676,12 @@
           <wp:inline distB="114300" distT="114300" distL="114300" distR="114300">
             <wp:extent cx="5731200" cy="5524500"/>
             <wp:effectExtent b="0" l="0" r="0" t="0"/>
-            <wp:docPr id="12" name="image12.png"/>
+            <wp:docPr id="12" name="image13.png"/>
             <a:graphic>
               <a:graphicData uri="http://schemas.openxmlformats.org/drawingml/2006/picture">
                 <pic:pic>
                   <pic:nvPicPr>
-                    <pic:cNvPr id="0" name="image12.png"/>
+                    <pic:cNvPr id="0" name="image13.png"/>
                     <pic:cNvPicPr preferRelativeResize="0"/>
                   </pic:nvPicPr>
                   <pic:blipFill>
@@ -19755,12 +19755,12 @@
           <wp:inline distB="114300" distT="114300" distL="114300" distR="114300">
             <wp:extent cx="5729288" cy="4333875"/>
             <wp:effectExtent b="0" l="0" r="0" t="0"/>
-            <wp:docPr id="6" name="image18.png"/>
+            <wp:docPr id="6" name="image10.png"/>
             <a:graphic>
               <a:graphicData uri="http://schemas.openxmlformats.org/drawingml/2006/picture">
                 <pic:pic>
                   <pic:nvPicPr>
-                    <pic:cNvPr id="0" name="image18.png"/>
+                    <pic:cNvPr id="0" name="image10.png"/>
                     <pic:cNvPicPr preferRelativeResize="0"/>
                   </pic:nvPicPr>
                   <pic:blipFill>
@@ -19833,12 +19833,12 @@
           <wp:inline distB="114300" distT="114300" distL="114300" distR="114300">
             <wp:extent cx="5731200" cy="4140200"/>
             <wp:effectExtent b="0" l="0" r="0" t="0"/>
-            <wp:docPr id="8" name="image15.png"/>
+            <wp:docPr id="8" name="image12.png"/>
             <a:graphic>
               <a:graphicData uri="http://schemas.openxmlformats.org/drawingml/2006/picture">
                 <pic:pic>
                   <pic:nvPicPr>
-                    <pic:cNvPr id="0" name="image15.png"/>
+                    <pic:cNvPr id="0" name="image12.png"/>
                     <pic:cNvPicPr preferRelativeResize="0"/>
                   </pic:nvPicPr>
                   <pic:blipFill>
@@ -19911,12 +19911,12 @@
           <wp:inline distB="114300" distT="114300" distL="114300" distR="114300">
             <wp:extent cx="5731200" cy="4140200"/>
             <wp:effectExtent b="0" l="0" r="0" t="0"/>
-            <wp:docPr id="10" name="image16.png"/>
+            <wp:docPr id="10" name="image9.png"/>
             <a:graphic>
               <a:graphicData uri="http://schemas.openxmlformats.org/drawingml/2006/picture">
                 <pic:pic>
                   <pic:nvPicPr>
-                    <pic:cNvPr id="0" name="image16.png"/>
+                    <pic:cNvPr id="0" name="image9.png"/>
                     <pic:cNvPicPr preferRelativeResize="0"/>
                   </pic:nvPicPr>
                   <pic:blipFill>
@@ -19979,12 +19979,12 @@
           <wp:inline distB="114300" distT="114300" distL="114300" distR="114300">
             <wp:extent cx="5731200" cy="4140200"/>
             <wp:effectExtent b="0" l="0" r="0" t="0"/>
-            <wp:docPr id="5" name="image17.png"/>
+            <wp:docPr id="5" name="image14.png"/>
             <a:graphic>
               <a:graphicData uri="http://schemas.openxmlformats.org/drawingml/2006/picture">
                 <pic:pic>
                   <pic:nvPicPr>
-                    <pic:cNvPr id="0" name="image17.png"/>
+                    <pic:cNvPr id="0" name="image14.png"/>
                     <pic:cNvPicPr preferRelativeResize="0"/>
                   </pic:nvPicPr>
                   <pic:blipFill>
@@ -20097,12 +20097,12 @@
           <wp:inline distB="114300" distT="114300" distL="114300" distR="114300">
             <wp:extent cx="5731200" cy="4546600"/>
             <wp:effectExtent b="12700" l="12700" r="12700" t="12700"/>
-            <wp:docPr id="15" name="image9.png"/>
+            <wp:docPr id="15" name="image2.png"/>
             <a:graphic>
               <a:graphicData uri="http://schemas.openxmlformats.org/drawingml/2006/picture">
                 <pic:pic>
                   <pic:nvPicPr>
-                    <pic:cNvPr id="0" name="image9.png"/>
+                    <pic:cNvPr id="0" name="image2.png"/>
                     <pic:cNvPicPr preferRelativeResize="0"/>
                   </pic:nvPicPr>
                   <pic:blipFill>
@@ -20180,12 +20180,12 @@
           <wp:inline distB="114300" distT="114300" distL="114300" distR="114300">
             <wp:extent cx="5731200" cy="4546600"/>
             <wp:effectExtent b="12700" l="12700" r="12700" t="12700"/>
-            <wp:docPr id="17" name="image8.png"/>
+            <wp:docPr id="17" name="image5.png"/>
             <a:graphic>
               <a:graphicData uri="http://schemas.openxmlformats.org/drawingml/2006/picture">
                 <pic:pic>
                   <pic:nvPicPr>
-                    <pic:cNvPr id="0" name="image8.png"/>
+                    <pic:cNvPr id="0" name="image5.png"/>
                     <pic:cNvPicPr preferRelativeResize="0"/>
                   </pic:nvPicPr>
                   <pic:blipFill>
@@ -20263,12 +20263,12 @@
           <wp:inline distB="114300" distT="114300" distL="114300" distR="114300">
             <wp:extent cx="5731200" cy="4394200"/>
             <wp:effectExtent b="12700" l="12700" r="12700" t="12700"/>
-            <wp:docPr id="7" name="image11.png"/>
+            <wp:docPr id="7" name="image6.png"/>
             <a:graphic>
               <a:graphicData uri="http://schemas.openxmlformats.org/drawingml/2006/picture">
                 <pic:pic>
                   <pic:nvPicPr>
-                    <pic:cNvPr id="0" name="image11.png"/>
+                    <pic:cNvPr id="0" name="image6.png"/>
                     <pic:cNvPicPr preferRelativeResize="0"/>
                   </pic:nvPicPr>
                   <pic:blipFill>
@@ -20348,12 +20348,12 @@
           <wp:inline distB="114300" distT="114300" distL="114300" distR="114300">
             <wp:extent cx="5731200" cy="4394200"/>
             <wp:effectExtent b="12700" l="12700" r="12700" t="12700"/>
-            <wp:docPr id="9" name="image2.png"/>
+            <wp:docPr id="9" name="image7.png"/>
             <a:graphic>
               <a:graphicData uri="http://schemas.openxmlformats.org/drawingml/2006/picture">
                 <pic:pic>
                   <pic:nvPicPr>
-                    <pic:cNvPr id="0" name="image2.png"/>
+                    <pic:cNvPr id="0" name="image7.png"/>
                     <pic:cNvPicPr preferRelativeResize="0"/>
                   </pic:nvPicPr>
                   <pic:blipFill>
@@ -20431,12 +20431,12 @@
           <wp:inline distB="114300" distT="114300" distL="114300" distR="114300">
             <wp:extent cx="5731200" cy="4394200"/>
             <wp:effectExtent b="12700" l="12700" r="12700" t="12700"/>
-            <wp:docPr id="18" name="image10.png"/>
+            <wp:docPr id="18" name="image4.png"/>
             <a:graphic>
               <a:graphicData uri="http://schemas.openxmlformats.org/drawingml/2006/picture">
                 <pic:pic>
                   <pic:nvPicPr>
-                    <pic:cNvPr id="0" name="image10.png"/>
+                    <pic:cNvPr id="0" name="image4.png"/>
                     <pic:cNvPicPr preferRelativeResize="0"/>
                   </pic:nvPicPr>
                   <pic:blipFill>
@@ -20514,12 +20514,12 @@
           <wp:inline distB="114300" distT="114300" distL="114300" distR="114300">
             <wp:extent cx="5731200" cy="4394200"/>
             <wp:effectExtent b="12700" l="12700" r="12700" t="12700"/>
-            <wp:docPr id="11" name="image7.png"/>
+            <wp:docPr id="11" name="image3.png"/>
             <a:graphic>
               <a:graphicData uri="http://schemas.openxmlformats.org/drawingml/2006/picture">
                 <pic:pic>
                   <pic:nvPicPr>
-                    <pic:cNvPr id="0" name="image7.png"/>
+                    <pic:cNvPr id="0" name="image3.png"/>
                     <pic:cNvPicPr preferRelativeResize="0"/>
                   </pic:nvPicPr>
                   <pic:blipFill>
@@ -20597,12 +20597,12 @@
           <wp:inline distB="114300" distT="114300" distL="114300" distR="114300">
             <wp:extent cx="5731200" cy="4394200"/>
             <wp:effectExtent b="12700" l="12700" r="12700" t="12700"/>
-            <wp:docPr id="16" name="image6.png"/>
+            <wp:docPr id="16" name="image8.png"/>
             <a:graphic>
               <a:graphicData uri="http://schemas.openxmlformats.org/drawingml/2006/picture">
                 <pic:pic>
                   <pic:nvPicPr>
-                    <pic:cNvPr id="0" name="image6.png"/>
+                    <pic:cNvPr id="0" name="image8.png"/>
                     <pic:cNvPicPr preferRelativeResize="0"/>
                   </pic:nvPicPr>
                   <pic:blipFill>
@@ -21970,7 +21970,54 @@
         <w:rPr>
           <w:rtl w:val="0"/>
         </w:rPr>
-        <w:t xml:space="preserve">…</w:t>
+        <w:t xml:space="preserve">{</w:t>
+      </w:r>
+    </w:p>
+    <w:p>
+      <w:pPr>
+        <w:rPr/>
+      </w:pPr>
+      <w:r>
+        <w:rPr>
+          <w:rtl w:val="0"/>
+        </w:rPr>
+        <w:tab/>
+        <w:t xml:space="preserve">“name”: “my-course1”,</w:t>
+      </w:r>
+    </w:p>
+    <w:p>
+      <w:pPr>
+        <w:rPr/>
+      </w:pPr>
+      <w:r>
+        <w:rPr>
+          <w:rtl w:val="0"/>
+        </w:rPr>
+        <w:tab/>
+        <w:t xml:space="preserve">“description: “my-course-description-1”,</w:t>
+      </w:r>
+    </w:p>
+    <w:p>
+      <w:pPr>
+        <w:rPr/>
+      </w:pPr>
+      <w:r>
+        <w:rPr>
+          <w:rtl w:val="0"/>
+        </w:rPr>
+        <w:tab/>
+        <w:t xml:space="preserve">“gitlabName”: “my-course1”</w:t>
+      </w:r>
+    </w:p>
+    <w:p>
+      <w:pPr>
+        <w:rPr/>
+      </w:pPr>
+      <w:r>
+        <w:rPr>
+          <w:rtl w:val="0"/>
+        </w:rPr>
+        <w:t xml:space="preserve">}</w:t>
       </w:r>
     </w:p>
     <w:p>
@@ -21989,20 +22036,143 @@
     </w:p>
     <w:p>
       <w:pPr>
-        <w:rPr>
-          <w:b w:val="1"/>
-        </w:rPr>
-      </w:pPr>
-      <w:r>
-        <w:rPr>
-          <w:rtl w:val="0"/>
-        </w:rPr>
-        <w:t xml:space="preserve">…</w:t>
-      </w:r>
-      <w:r>
-        <w:rPr>
-          <w:rtl w:val="0"/>
-        </w:rPr>
+        <w:rPr/>
+      </w:pPr>
+      <w:r>
+        <w:rPr>
+          <w:rtl w:val="0"/>
+        </w:rPr>
+        <w:t xml:space="preserve">Статус 201 Created</w:t>
+      </w:r>
+    </w:p>
+    <w:p>
+      <w:pPr>
+        <w:rPr/>
+      </w:pPr>
+      <w:r>
+        <w:rPr>
+          <w:rtl w:val="0"/>
+        </w:rPr>
+        <w:t xml:space="preserve">{</w:t>
+      </w:r>
+    </w:p>
+    <w:p>
+      <w:pPr>
+        <w:rPr/>
+      </w:pPr>
+      <w:r>
+        <w:rPr>
+          <w:rtl w:val="0"/>
+        </w:rPr>
+        <w:tab/>
+        <w:t xml:space="preserve">“id”: “b12cfa6f-a6b5-41da-b225-bb12a0476e87”,</w:t>
+      </w:r>
+    </w:p>
+    <w:p>
+      <w:pPr>
+        <w:rPr/>
+      </w:pPr>
+      <w:r>
+        <w:rPr>
+          <w:rtl w:val="0"/>
+        </w:rPr>
+        <w:tab/>
+        <w:t xml:space="preserve">“name”: “my-course1”,</w:t>
+      </w:r>
+    </w:p>
+    <w:p>
+      <w:pPr>
+        <w:rPr/>
+      </w:pPr>
+      <w:r>
+        <w:rPr>
+          <w:rtl w:val="0"/>
+        </w:rPr>
+        <w:tab/>
+        <w:t xml:space="preserve">“description: “my-course-description-1”,</w:t>
+      </w:r>
+    </w:p>
+    <w:p>
+      <w:pPr>
+        <w:rPr/>
+      </w:pPr>
+      <w:r>
+        <w:rPr>
+          <w:rtl w:val="0"/>
+        </w:rPr>
+        <w:tab/>
+        <w:t xml:space="preserve">“gitlabId”: “12345678”,</w:t>
+      </w:r>
+    </w:p>
+    <w:p>
+      <w:pPr>
+        <w:rPr/>
+      </w:pPr>
+      <w:r>
+        <w:rPr>
+          <w:rtl w:val="0"/>
+        </w:rPr>
+        <w:tab/>
+        <w:t xml:space="preserve">“gitlabName”: “my-course1”,</w:t>
+      </w:r>
+    </w:p>
+    <w:p>
+      <w:pPr>
+        <w:rPr/>
+      </w:pPr>
+      <w:r>
+        <w:rPr>
+          <w:rtl w:val="0"/>
+        </w:rPr>
+        <w:tab/>
+        <w:t xml:space="preserve">“creatorEmail”: “</w:t>
+      </w:r>
+      <w:r>
+        <w:rPr>
+          <w:rtl w:val="0"/>
+        </w:rPr>
+        <w:t xml:space="preserve">dummyuser@gmail.com</w:t>
+      </w:r>
+      <w:r>
+        <w:rPr>
+          <w:rtl w:val="0"/>
+        </w:rPr>
+        <w:t xml:space="preserve">”,</w:t>
+      </w:r>
+    </w:p>
+    <w:p>
+      <w:pPr>
+        <w:rPr/>
+      </w:pPr>
+      <w:r>
+        <w:rPr>
+          <w:rtl w:val="0"/>
+        </w:rPr>
+        <w:tab/>
+        <w:t xml:space="preserve">“createdOn”: “2022-04-11T12:46:53.724837Z”,</w:t>
+      </w:r>
+    </w:p>
+    <w:p>
+      <w:pPr>
+        <w:rPr/>
+      </w:pPr>
+      <w:r>
+        <w:rPr>
+          <w:rtl w:val="0"/>
+        </w:rPr>
+        <w:tab/>
+        <w:t xml:space="preserve">“lastEditedOn”: “2022-04-11T12:46:53.724837Z”</w:t>
+      </w:r>
+    </w:p>
+    <w:p>
+      <w:pPr>
+        <w:rPr/>
+      </w:pPr>
+      <w:r>
+        <w:rPr>
+          <w:rtl w:val="0"/>
+        </w:rPr>
+        <w:t xml:space="preserve">}</w:t>
       </w:r>
     </w:p>
     <w:p>
@@ -22066,11 +22236,162 @@
           <w:b w:val="1"/>
           <w:rtl w:val="0"/>
         </w:rPr>
-        <w:t xml:space="preserve">Примерен вход:</w:t>
-      </w:r>
-    </w:p>
-    <w:p>
-      <w:pPr>
+        <w:t xml:space="preserve">Примерен изход:</w:t>
+      </w:r>
+    </w:p>
+    <w:p>
+      <w:pPr>
+        <w:rPr/>
+      </w:pPr>
+      <w:r>
+        <w:rPr>
+          <w:rtl w:val="0"/>
+        </w:rPr>
+        <w:t xml:space="preserve">Статус 200 OK</w:t>
+      </w:r>
+    </w:p>
+    <w:p>
+      <w:pPr>
+        <w:rPr/>
+      </w:pPr>
+      <w:r>
+        <w:rPr>
+          <w:rtl w:val="0"/>
+        </w:rPr>
+        <w:t xml:space="preserve">[</w:t>
+      </w:r>
+    </w:p>
+    <w:p>
+      <w:pPr>
+        <w:ind w:firstLine="720"/>
+        <w:rPr/>
+      </w:pPr>
+      <w:r>
+        <w:rPr>
+          <w:rtl w:val="0"/>
+        </w:rPr>
+        <w:t xml:space="preserve">{</w:t>
+      </w:r>
+    </w:p>
+    <w:p>
+      <w:pPr>
+        <w:rPr/>
+      </w:pPr>
+      <w:r>
+        <w:rPr>
+          <w:rtl w:val="0"/>
+        </w:rPr>
+        <w:tab/>
+        <w:tab/>
+        <w:t xml:space="preserve">“id”: “b12cfa6f-a6b5-41da-b225-bb12a0476e87”,</w:t>
+      </w:r>
+    </w:p>
+    <w:p>
+      <w:pPr>
+        <w:rPr/>
+      </w:pPr>
+      <w:r>
+        <w:rPr>
+          <w:rtl w:val="0"/>
+        </w:rPr>
+        <w:tab/>
+        <w:tab/>
+        <w:t xml:space="preserve">“name”: “my-course1”,</w:t>
+      </w:r>
+    </w:p>
+    <w:p>
+      <w:pPr>
+        <w:rPr/>
+      </w:pPr>
+      <w:r>
+        <w:rPr>
+          <w:rtl w:val="0"/>
+        </w:rPr>
+        <w:tab/>
+        <w:tab/>
+        <w:t xml:space="preserve">“description: “my-course-description-1”,</w:t>
+      </w:r>
+    </w:p>
+    <w:p>
+      <w:pPr>
+        <w:rPr/>
+      </w:pPr>
+      <w:r>
+        <w:rPr>
+          <w:rtl w:val="0"/>
+        </w:rPr>
+        <w:tab/>
+        <w:tab/>
+        <w:t xml:space="preserve">“gitlabId”: “12345678”,</w:t>
+      </w:r>
+    </w:p>
+    <w:p>
+      <w:pPr>
+        <w:rPr/>
+      </w:pPr>
+      <w:r>
+        <w:rPr>
+          <w:rtl w:val="0"/>
+        </w:rPr>
+        <w:tab/>
+        <w:tab/>
+        <w:t xml:space="preserve">“gitlabName”: “my-course1”,</w:t>
+      </w:r>
+    </w:p>
+    <w:p>
+      <w:pPr>
+        <w:rPr/>
+      </w:pPr>
+      <w:r>
+        <w:rPr>
+          <w:rtl w:val="0"/>
+        </w:rPr>
+        <w:tab/>
+        <w:tab/>
+        <w:t xml:space="preserve">“creatorEmail”: “dummyuser@gmail.com”,</w:t>
+      </w:r>
+    </w:p>
+    <w:p>
+      <w:pPr>
+        <w:rPr/>
+      </w:pPr>
+      <w:r>
+        <w:rPr>
+          <w:rtl w:val="0"/>
+        </w:rPr>
+        <w:tab/>
+        <w:tab/>
+        <w:t xml:space="preserve">“createdOn”: “2022-04-11T12:46:53.724837Z”,</w:t>
+      </w:r>
+    </w:p>
+    <w:p>
+      <w:pPr>
+        <w:rPr/>
+      </w:pPr>
+      <w:r>
+        <w:rPr>
+          <w:rtl w:val="0"/>
+        </w:rPr>
+        <w:tab/>
+        <w:tab/>
+        <w:t xml:space="preserve">“lastEditedOn”: “2022-04-11T12:46:53.724837Z”</w:t>
+      </w:r>
+    </w:p>
+    <w:p>
+      <w:pPr>
+        <w:ind w:firstLine="720"/>
+        <w:rPr/>
+      </w:pPr>
+      <w:r>
+        <w:rPr>
+          <w:rtl w:val="0"/>
+        </w:rPr>
+        <w:t xml:space="preserve">},</w:t>
+      </w:r>
+    </w:p>
+    <w:p>
+      <w:pPr>
+        <w:ind w:firstLine="720"/>
         <w:rPr/>
       </w:pPr>
       <w:r>
@@ -22082,34 +22403,14 @@
     </w:p>
     <w:p>
       <w:pPr>
-        <w:rPr>
-          <w:b w:val="1"/>
-        </w:rPr>
-      </w:pPr>
-      <w:r>
-        <w:rPr>
-          <w:b w:val="1"/>
-          <w:rtl w:val="0"/>
-        </w:rPr>
-        <w:t xml:space="preserve">Примерен изход:</w:t>
-      </w:r>
-    </w:p>
-    <w:p>
-      <w:pPr>
-        <w:rPr>
-          <w:b w:val="1"/>
-        </w:rPr>
-      </w:pPr>
-      <w:r>
-        <w:rPr>
-          <w:rtl w:val="0"/>
-        </w:rPr>
-        <w:t xml:space="preserve">…</w:t>
-      </w:r>
-      <w:r>
-        <w:rPr>
-          <w:rtl w:val="0"/>
-        </w:rPr>
+        <w:ind w:left="0" w:firstLine="0"/>
+        <w:rPr/>
+      </w:pPr>
+      <w:r>
+        <w:rPr>
+          <w:rtl w:val="0"/>
+        </w:rPr>
+        <w:t xml:space="preserve">]</w:t>
       </w:r>
     </w:p>
     <w:p>
@@ -22173,50 +22474,136 @@
           <w:b w:val="1"/>
           <w:rtl w:val="0"/>
         </w:rPr>
-        <w:t xml:space="preserve">Примерен вход:</w:t>
-      </w:r>
-    </w:p>
-    <w:p>
-      <w:pPr>
-        <w:rPr/>
-      </w:pPr>
-      <w:r>
-        <w:rPr>
-          <w:rtl w:val="0"/>
-        </w:rPr>
-        <w:t xml:space="preserve">…</w:t>
-      </w:r>
-    </w:p>
-    <w:p>
-      <w:pPr>
-        <w:rPr>
-          <w:b w:val="1"/>
-        </w:rPr>
-      </w:pPr>
-      <w:r>
-        <w:rPr>
-          <w:b w:val="1"/>
-          <w:rtl w:val="0"/>
-        </w:rPr>
         <w:t xml:space="preserve">Примерен изход:</w:t>
       </w:r>
     </w:p>
     <w:p>
       <w:pPr>
-        <w:rPr>
-          <w:b w:val="1"/>
-        </w:rPr>
-      </w:pPr>
-      <w:r>
-        <w:rPr>
-          <w:rtl w:val="0"/>
-        </w:rPr>
-        <w:t xml:space="preserve">…</w:t>
-      </w:r>
-      <w:r>
-        <w:rPr>
-          <w:rtl w:val="0"/>
-        </w:rPr>
+        <w:rPr/>
+      </w:pPr>
+      <w:r>
+        <w:rPr>
+          <w:rtl w:val="0"/>
+        </w:rPr>
+        <w:t xml:space="preserve">Статус 200 OK</w:t>
+      </w:r>
+    </w:p>
+    <w:p>
+      <w:pPr>
+        <w:rPr/>
+      </w:pPr>
+      <w:r>
+        <w:rPr>
+          <w:rtl w:val="0"/>
+        </w:rPr>
+        <w:t xml:space="preserve">{</w:t>
+      </w:r>
+    </w:p>
+    <w:p>
+      <w:pPr>
+        <w:rPr/>
+      </w:pPr>
+      <w:r>
+        <w:rPr>
+          <w:rtl w:val="0"/>
+        </w:rPr>
+        <w:tab/>
+        <w:t xml:space="preserve">“id”: “b12cfa6f-a6b5-41da-b225-bb12a0476e87”,</w:t>
+      </w:r>
+    </w:p>
+    <w:p>
+      <w:pPr>
+        <w:rPr/>
+      </w:pPr>
+      <w:r>
+        <w:rPr>
+          <w:rtl w:val="0"/>
+        </w:rPr>
+        <w:tab/>
+        <w:t xml:space="preserve">“name”: “my-course1”,</w:t>
+      </w:r>
+    </w:p>
+    <w:p>
+      <w:pPr>
+        <w:rPr/>
+      </w:pPr>
+      <w:r>
+        <w:rPr>
+          <w:rtl w:val="0"/>
+        </w:rPr>
+        <w:tab/>
+        <w:t xml:space="preserve">“description: “my-course-description-1”,</w:t>
+      </w:r>
+    </w:p>
+    <w:p>
+      <w:pPr>
+        <w:rPr/>
+      </w:pPr>
+      <w:r>
+        <w:rPr>
+          <w:rtl w:val="0"/>
+        </w:rPr>
+        <w:tab/>
+        <w:t xml:space="preserve">“gitlabId”: “12345678”,</w:t>
+      </w:r>
+    </w:p>
+    <w:p>
+      <w:pPr>
+        <w:rPr/>
+      </w:pPr>
+      <w:r>
+        <w:rPr>
+          <w:rtl w:val="0"/>
+        </w:rPr>
+        <w:tab/>
+        <w:t xml:space="preserve">“gitlabName”: “my-course1”,</w:t>
+      </w:r>
+    </w:p>
+    <w:p>
+      <w:pPr>
+        <w:rPr/>
+      </w:pPr>
+      <w:r>
+        <w:rPr>
+          <w:rtl w:val="0"/>
+        </w:rPr>
+        <w:tab/>
+        <w:t xml:space="preserve">“creatorEmail”: “dummyuser@gmail.com”,</w:t>
+      </w:r>
+    </w:p>
+    <w:p>
+      <w:pPr>
+        <w:rPr/>
+      </w:pPr>
+      <w:r>
+        <w:rPr>
+          <w:rtl w:val="0"/>
+        </w:rPr>
+        <w:tab/>
+        <w:t xml:space="preserve">“createdOn”: “2022-04-11T12:46:53.724837Z”,</w:t>
+      </w:r>
+    </w:p>
+    <w:p>
+      <w:pPr>
+        <w:rPr/>
+      </w:pPr>
+      <w:r>
+        <w:rPr>
+          <w:rtl w:val="0"/>
+        </w:rPr>
+        <w:tab/>
+        <w:t xml:space="preserve">“lastEditedOn”: “2022-04-11T12:46:53.724837Z”</w:t>
+      </w:r>
+    </w:p>
+    <w:p>
+      <w:pPr>
+        <w:rPr/>
+      </w:pPr>
+      <w:r>
+        <w:rPr>
+          <w:rtl w:val="0"/>
+        </w:rPr>
+        <w:t xml:space="preserve">}</w:t>
       </w:r>
     </w:p>
     <w:p>
@@ -22291,7 +22678,30 @@
         <w:rPr>
           <w:rtl w:val="0"/>
         </w:rPr>
-        <w:t xml:space="preserve">…</w:t>
+        <w:t xml:space="preserve">{</w:t>
+      </w:r>
+    </w:p>
+    <w:p>
+      <w:pPr>
+        <w:rPr/>
+      </w:pPr>
+      <w:r>
+        <w:rPr>
+          <w:rtl w:val="0"/>
+        </w:rPr>
+        <w:tab/>
+        <w:t xml:space="preserve">“description: “my-course-description-changed-1”</w:t>
+      </w:r>
+    </w:p>
+    <w:p>
+      <w:pPr>
+        <w:rPr/>
+      </w:pPr>
+      <w:r>
+        <w:rPr>
+          <w:rtl w:val="0"/>
+        </w:rPr>
+        <w:t xml:space="preserve">}</w:t>
       </w:r>
     </w:p>
     <w:p>
@@ -22310,20 +22720,131 @@
     </w:p>
     <w:p>
       <w:pPr>
-        <w:rPr>
-          <w:b w:val="1"/>
-        </w:rPr>
-      </w:pPr>
-      <w:r>
-        <w:rPr>
-          <w:rtl w:val="0"/>
-        </w:rPr>
-        <w:t xml:space="preserve">…</w:t>
-      </w:r>
-      <w:r>
-        <w:rPr>
-          <w:rtl w:val="0"/>
-        </w:rPr>
+        <w:rPr/>
+      </w:pPr>
+      <w:r>
+        <w:rPr>
+          <w:rtl w:val="0"/>
+        </w:rPr>
+        <w:t xml:space="preserve">Статус 200 ОК</w:t>
+      </w:r>
+    </w:p>
+    <w:p>
+      <w:pPr>
+        <w:rPr/>
+      </w:pPr>
+      <w:r>
+        <w:rPr>
+          <w:rtl w:val="0"/>
+        </w:rPr>
+        <w:t xml:space="preserve">{</w:t>
+      </w:r>
+    </w:p>
+    <w:p>
+      <w:pPr>
+        <w:rPr/>
+      </w:pPr>
+      <w:r>
+        <w:rPr>
+          <w:rtl w:val="0"/>
+        </w:rPr>
+        <w:tab/>
+        <w:t xml:space="preserve">“id”: “b12cfa6f-a6b5-41da-b225-bb12a0476e87”,</w:t>
+      </w:r>
+    </w:p>
+    <w:p>
+      <w:pPr>
+        <w:rPr/>
+      </w:pPr>
+      <w:r>
+        <w:rPr>
+          <w:rtl w:val="0"/>
+        </w:rPr>
+        <w:tab/>
+        <w:t xml:space="preserve">“name”: “my-course1”,</w:t>
+      </w:r>
+    </w:p>
+    <w:p>
+      <w:pPr>
+        <w:rPr/>
+      </w:pPr>
+      <w:r>
+        <w:rPr>
+          <w:rtl w:val="0"/>
+        </w:rPr>
+        <w:tab/>
+        <w:t xml:space="preserve">“description: “my-course-description-changed-1”,</w:t>
+      </w:r>
+    </w:p>
+    <w:p>
+      <w:pPr>
+        <w:rPr/>
+      </w:pPr>
+      <w:r>
+        <w:rPr>
+          <w:rtl w:val="0"/>
+        </w:rPr>
+        <w:tab/>
+        <w:t xml:space="preserve">“gitlabId”: “12345678”,</w:t>
+      </w:r>
+    </w:p>
+    <w:p>
+      <w:pPr>
+        <w:rPr/>
+      </w:pPr>
+      <w:r>
+        <w:rPr>
+          <w:rtl w:val="0"/>
+        </w:rPr>
+        <w:tab/>
+        <w:t xml:space="preserve">“gitlabName”: “my-course1”,</w:t>
+      </w:r>
+    </w:p>
+    <w:p>
+      <w:pPr>
+        <w:rPr/>
+      </w:pPr>
+      <w:r>
+        <w:rPr>
+          <w:rtl w:val="0"/>
+        </w:rPr>
+        <w:tab/>
+        <w:t xml:space="preserve">“creatorEmail”: “dummyuser@gmail.com”,</w:t>
+      </w:r>
+    </w:p>
+    <w:p>
+      <w:pPr>
+        <w:rPr/>
+      </w:pPr>
+      <w:r>
+        <w:rPr>
+          <w:rtl w:val="0"/>
+        </w:rPr>
+        <w:tab/>
+        <w:t xml:space="preserve">“createdOn”: “2022-04-11T12:46:53.724837Z”,</w:t>
+      </w:r>
+    </w:p>
+    <w:p>
+      <w:pPr>
+        <w:rPr/>
+      </w:pPr>
+      <w:r>
+        <w:rPr>
+          <w:rtl w:val="0"/>
+        </w:rPr>
+        <w:tab/>
+        <w:t xml:space="preserve">“lastEditedOn”: “2022-04-11T12:46:53.724837Z”</w:t>
+      </w:r>
+    </w:p>
+    <w:p>
+      <w:pPr>
+        <w:rPr/>
+      </w:pPr>
+      <w:r>
+        <w:rPr>
+          <w:rtl w:val="0"/>
+        </w:rPr>
+        <w:t xml:space="preserve">}</w:t>
       </w:r>
     </w:p>
     <w:p>
@@ -22387,18 +22908,7 @@
           <w:b w:val="1"/>
           <w:rtl w:val="0"/>
         </w:rPr>
-        <w:t xml:space="preserve">Примерен вход:</w:t>
-      </w:r>
-    </w:p>
-    <w:p>
-      <w:pPr>
-        <w:rPr/>
-      </w:pPr>
-      <w:r>
-        <w:rPr>
-          <w:rtl w:val="0"/>
-        </w:rPr>
-        <w:t xml:space="preserve">…</w:t>
+        <w:t xml:space="preserve">Примерен изход:</w:t>
       </w:r>
     </w:p>
     <w:p>
@@ -22409,23 +22919,9 @@
       </w:pPr>
       <w:r>
         <w:rPr>
-          <w:b w:val="1"/>
-          <w:rtl w:val="0"/>
-        </w:rPr>
-        <w:t xml:space="preserve">Примерен изход:</w:t>
-      </w:r>
-    </w:p>
-    <w:p>
-      <w:pPr>
-        <w:rPr>
-          <w:b w:val="1"/>
-        </w:rPr>
-      </w:pPr>
-      <w:r>
-        <w:rPr>
-          <w:rtl w:val="0"/>
-        </w:rPr>
-        <w:t xml:space="preserve">…</w:t>
+          <w:rtl w:val="0"/>
+        </w:rPr>
+        <w:t xml:space="preserve">Статус 204 No Content</w:t>
       </w:r>
       <w:r>
         <w:rPr>
@@ -22505,7 +23001,54 @@
         <w:rPr>
           <w:rtl w:val="0"/>
         </w:rPr>
-        <w:t xml:space="preserve">…</w:t>
+        <w:t xml:space="preserve">{</w:t>
+      </w:r>
+    </w:p>
+    <w:p>
+      <w:pPr>
+        <w:rPr/>
+      </w:pPr>
+      <w:r>
+        <w:rPr>
+          <w:rtl w:val="0"/>
+        </w:rPr>
+        <w:tab/>
+        <w:t xml:space="preserve">“name”: “my-assignment1”,</w:t>
+      </w:r>
+    </w:p>
+    <w:p>
+      <w:pPr>
+        <w:rPr/>
+      </w:pPr>
+      <w:r>
+        <w:rPr>
+          <w:rtl w:val="0"/>
+        </w:rPr>
+        <w:tab/>
+        <w:t xml:space="preserve">“description: “my-assignment-description-1”,</w:t>
+      </w:r>
+    </w:p>
+    <w:p>
+      <w:pPr>
+        <w:rPr/>
+      </w:pPr>
+      <w:r>
+        <w:rPr>
+          <w:rtl w:val="0"/>
+        </w:rPr>
+        <w:tab/>
+        <w:t xml:space="preserve">“gitlabName”: “my-assignment1”</w:t>
+      </w:r>
+    </w:p>
+    <w:p>
+      <w:pPr>
+        <w:rPr/>
+      </w:pPr>
+      <w:r>
+        <w:rPr>
+          <w:rtl w:val="0"/>
+        </w:rPr>
+        <w:t xml:space="preserve">}</w:t>
       </w:r>
     </w:p>
     <w:p>
@@ -22524,20 +23067,143 @@
     </w:p>
     <w:p>
       <w:pPr>
-        <w:rPr>
-          <w:b w:val="1"/>
-        </w:rPr>
-      </w:pPr>
-      <w:r>
-        <w:rPr>
-          <w:rtl w:val="0"/>
-        </w:rPr>
-        <w:t xml:space="preserve">…</w:t>
-      </w:r>
-      <w:r>
-        <w:rPr>
-          <w:rtl w:val="0"/>
-        </w:rPr>
+        <w:rPr/>
+      </w:pPr>
+      <w:r>
+        <w:rPr>
+          <w:rtl w:val="0"/>
+        </w:rPr>
+        <w:t xml:space="preserve">Статус 201 Created</w:t>
+      </w:r>
+    </w:p>
+    <w:p>
+      <w:pPr>
+        <w:rPr/>
+      </w:pPr>
+      <w:r>
+        <w:rPr>
+          <w:rtl w:val="0"/>
+        </w:rPr>
+        <w:t xml:space="preserve">{</w:t>
+      </w:r>
+    </w:p>
+    <w:p>
+      <w:pPr>
+        <w:rPr/>
+      </w:pPr>
+      <w:r>
+        <w:rPr>
+          <w:rtl w:val="0"/>
+        </w:rPr>
+        <w:tab/>
+        <w:t xml:space="preserve">“id”: “b12cfa6f-a6b5-41da-b225-bb12a0476e88”,</w:t>
+      </w:r>
+    </w:p>
+    <w:p>
+      <w:pPr>
+        <w:rPr/>
+      </w:pPr>
+      <w:r>
+        <w:rPr>
+          <w:rtl w:val="0"/>
+        </w:rPr>
+        <w:tab/>
+        <w:t xml:space="preserve">“name”: “my-assignment1”,</w:t>
+      </w:r>
+    </w:p>
+    <w:p>
+      <w:pPr>
+        <w:rPr/>
+      </w:pPr>
+      <w:r>
+        <w:rPr>
+          <w:rtl w:val="0"/>
+        </w:rPr>
+        <w:tab/>
+        <w:t xml:space="preserve">“description: “my-assignment-description-1”,</w:t>
+      </w:r>
+    </w:p>
+    <w:p>
+      <w:pPr>
+        <w:rPr/>
+      </w:pPr>
+      <w:r>
+        <w:rPr>
+          <w:rtl w:val="0"/>
+        </w:rPr>
+        <w:tab/>
+        <w:t xml:space="preserve">“authorEmail”: “</w:t>
+      </w:r>
+      <w:r>
+        <w:rPr>
+          <w:rtl w:val="0"/>
+        </w:rPr>
+        <w:t xml:space="preserve">dummyuser@gmail.com</w:t>
+      </w:r>
+      <w:r>
+        <w:rPr>
+          <w:rtl w:val="0"/>
+        </w:rPr>
+        <w:t xml:space="preserve">”,</w:t>
+      </w:r>
+    </w:p>
+    <w:p>
+      <w:pPr>
+        <w:rPr/>
+      </w:pPr>
+      <w:r>
+        <w:rPr>
+          <w:rtl w:val="0"/>
+        </w:rPr>
+        <w:tab/>
+        <w:t xml:space="preserve">“courseId”: “b12cfa6f-a6b5-41da-b225-bb12a0476e87”,</w:t>
+      </w:r>
+    </w:p>
+    <w:p>
+      <w:pPr>
+        <w:rPr/>
+      </w:pPr>
+      <w:r>
+        <w:rPr>
+          <w:rtl w:val="0"/>
+        </w:rPr>
+        <w:tab/>
+        <w:t xml:space="preserve">“gitlabName”: “my-assignment1”,</w:t>
+      </w:r>
+    </w:p>
+    <w:p>
+      <w:pPr>
+        <w:rPr/>
+      </w:pPr>
+      <w:r>
+        <w:rPr>
+          <w:rtl w:val="0"/>
+        </w:rPr>
+        <w:tab/>
+        <w:t xml:space="preserve">“createdOn”: “2022-04-11T12:46:53.724837Z”,</w:t>
+      </w:r>
+    </w:p>
+    <w:p>
+      <w:pPr>
+        <w:rPr/>
+      </w:pPr>
+      <w:r>
+        <w:rPr>
+          <w:rtl w:val="0"/>
+        </w:rPr>
+        <w:tab/>
+        <w:t xml:space="preserve">“lastEditedOn”: “2022-04-11T12:46:53.724837Z”</w:t>
+      </w:r>
+    </w:p>
+    <w:p>
+      <w:pPr>
+        <w:rPr/>
+      </w:pPr>
+      <w:r>
+        <w:rPr>
+          <w:rtl w:val="0"/>
+        </w:rPr>
+        <w:t xml:space="preserve">}</w:t>
       </w:r>
     </w:p>
     <w:p>
@@ -22601,11 +23267,174 @@
           <w:b w:val="1"/>
           <w:rtl w:val="0"/>
         </w:rPr>
-        <w:t xml:space="preserve">Примерен вход:</w:t>
-      </w:r>
-    </w:p>
-    <w:p>
-      <w:pPr>
+        <w:t xml:space="preserve">Примерен изход:</w:t>
+      </w:r>
+    </w:p>
+    <w:p>
+      <w:pPr>
+        <w:rPr/>
+      </w:pPr>
+      <w:r>
+        <w:rPr>
+          <w:rtl w:val="0"/>
+        </w:rPr>
+        <w:t xml:space="preserve">Статус 200 OK</w:t>
+      </w:r>
+    </w:p>
+    <w:p>
+      <w:pPr>
+        <w:rPr/>
+      </w:pPr>
+      <w:r>
+        <w:rPr>
+          <w:rtl w:val="0"/>
+        </w:rPr>
+        <w:t xml:space="preserve">[</w:t>
+      </w:r>
+    </w:p>
+    <w:p>
+      <w:pPr>
+        <w:ind w:firstLine="720"/>
+        <w:rPr/>
+      </w:pPr>
+      <w:r>
+        <w:rPr>
+          <w:rtl w:val="0"/>
+        </w:rPr>
+        <w:t xml:space="preserve">{</w:t>
+      </w:r>
+    </w:p>
+    <w:p>
+      <w:pPr>
+        <w:ind w:firstLine="720"/>
+        <w:rPr/>
+      </w:pPr>
+      <w:r>
+        <w:rPr>
+          <w:rtl w:val="0"/>
+        </w:rPr>
+        <w:tab/>
+        <w:t xml:space="preserve">“id”: “b12cfa6f-a6b5-41da-b225-bb12a0476e88”,</w:t>
+      </w:r>
+    </w:p>
+    <w:p>
+      <w:pPr>
+        <w:ind w:firstLine="720"/>
+        <w:rPr/>
+      </w:pPr>
+      <w:r>
+        <w:rPr>
+          <w:rtl w:val="0"/>
+        </w:rPr>
+        <w:tab/>
+        <w:t xml:space="preserve">“name”: “my-assignment1”,</w:t>
+      </w:r>
+    </w:p>
+    <w:p>
+      <w:pPr>
+        <w:ind w:firstLine="720"/>
+        <w:rPr/>
+      </w:pPr>
+      <w:r>
+        <w:rPr>
+          <w:rtl w:val="0"/>
+        </w:rPr>
+        <w:tab/>
+        <w:t xml:space="preserve">“description: “my-assignment-description-1”,</w:t>
+      </w:r>
+    </w:p>
+    <w:p>
+      <w:pPr>
+        <w:ind w:firstLine="720"/>
+        <w:rPr/>
+      </w:pPr>
+      <w:r>
+        <w:rPr>
+          <w:rtl w:val="0"/>
+        </w:rPr>
+        <w:tab/>
+        <w:t xml:space="preserve">“authorEmail”: “</w:t>
+      </w:r>
+      <w:r>
+        <w:rPr>
+          <w:rtl w:val="0"/>
+        </w:rPr>
+        <w:t xml:space="preserve">dummyuser@gmail.com</w:t>
+      </w:r>
+      <w:r>
+        <w:rPr>
+          <w:rtl w:val="0"/>
+        </w:rPr>
+        <w:t xml:space="preserve">”,</w:t>
+      </w:r>
+    </w:p>
+    <w:p>
+      <w:pPr>
+        <w:ind w:firstLine="720"/>
+        <w:rPr/>
+      </w:pPr>
+      <w:r>
+        <w:rPr>
+          <w:rtl w:val="0"/>
+        </w:rPr>
+        <w:tab/>
+        <w:t xml:space="preserve">“courseId”: “b12cfa6f-a6b5-41da-b225-bb12a0476e87”,</w:t>
+      </w:r>
+    </w:p>
+    <w:p>
+      <w:pPr>
+        <w:ind w:firstLine="720"/>
+        <w:rPr/>
+      </w:pPr>
+      <w:r>
+        <w:rPr>
+          <w:rtl w:val="0"/>
+        </w:rPr>
+        <w:tab/>
+        <w:t xml:space="preserve">“gitlabName”: “my-assignment1”,</w:t>
+      </w:r>
+    </w:p>
+    <w:p>
+      <w:pPr>
+        <w:ind w:firstLine="720"/>
+        <w:rPr/>
+      </w:pPr>
+      <w:r>
+        <w:rPr>
+          <w:rtl w:val="0"/>
+        </w:rPr>
+        <w:tab/>
+        <w:t xml:space="preserve">“createdOn”: “2022-04-11T12:46:53.724837Z”,</w:t>
+      </w:r>
+    </w:p>
+    <w:p>
+      <w:pPr>
+        <w:ind w:firstLine="720"/>
+        <w:rPr/>
+      </w:pPr>
+      <w:r>
+        <w:rPr>
+          <w:rtl w:val="0"/>
+        </w:rPr>
+        <w:tab/>
+        <w:t xml:space="preserve">“lastEditedOn”: “2022-04-11T12:46:53.724837Z”</w:t>
+      </w:r>
+    </w:p>
+    <w:p>
+      <w:pPr>
+        <w:ind w:firstLine="720"/>
+        <w:rPr/>
+      </w:pPr>
+      <w:r>
+        <w:rPr>
+          <w:rtl w:val="0"/>
+        </w:rPr>
+        <w:t xml:space="preserve">},</w:t>
+      </w:r>
+    </w:p>
+    <w:p>
+      <w:pPr>
+        <w:ind w:firstLine="720"/>
         <w:rPr/>
       </w:pPr>
       <w:r>
@@ -22617,34 +23446,13 @@
     </w:p>
     <w:p>
       <w:pPr>
-        <w:rPr>
-          <w:b w:val="1"/>
-        </w:rPr>
-      </w:pPr>
-      <w:r>
-        <w:rPr>
-          <w:b w:val="1"/>
-          <w:rtl w:val="0"/>
-        </w:rPr>
-        <w:t xml:space="preserve">Примерен изход:</w:t>
-      </w:r>
-    </w:p>
-    <w:p>
-      <w:pPr>
-        <w:rPr>
-          <w:b w:val="1"/>
-        </w:rPr>
-      </w:pPr>
-      <w:r>
-        <w:rPr>
-          <w:rtl w:val="0"/>
-        </w:rPr>
-        <w:t xml:space="preserve">…</w:t>
-      </w:r>
-      <w:r>
-        <w:rPr>
-          <w:rtl w:val="0"/>
-        </w:rPr>
+        <w:rPr/>
+      </w:pPr>
+      <w:r>
+        <w:rPr>
+          <w:rtl w:val="0"/>
+        </w:rPr>
+        <w:t xml:space="preserve">]</w:t>
       </w:r>
     </w:p>
     <w:p>
@@ -22708,50 +23516,157 @@
           <w:b w:val="1"/>
           <w:rtl w:val="0"/>
         </w:rPr>
-        <w:t xml:space="preserve">Примерен вход:</w:t>
-      </w:r>
-    </w:p>
-    <w:p>
-      <w:pPr>
-        <w:rPr/>
-      </w:pPr>
-      <w:r>
-        <w:rPr>
-          <w:rtl w:val="0"/>
-        </w:rPr>
-        <w:t xml:space="preserve">…</w:t>
-      </w:r>
-    </w:p>
-    <w:p>
-      <w:pPr>
-        <w:rPr>
-          <w:b w:val="1"/>
-        </w:rPr>
-      </w:pPr>
-      <w:r>
-        <w:rPr>
-          <w:b w:val="1"/>
-          <w:rtl w:val="0"/>
-        </w:rPr>
         <w:t xml:space="preserve">Примерен изход:</w:t>
       </w:r>
     </w:p>
     <w:p>
       <w:pPr>
-        <w:rPr>
-          <w:b w:val="1"/>
-        </w:rPr>
-      </w:pPr>
-      <w:r>
-        <w:rPr>
-          <w:rtl w:val="0"/>
-        </w:rPr>
-        <w:t xml:space="preserve">…</w:t>
-      </w:r>
-      <w:r>
-        <w:rPr>
-          <w:rtl w:val="0"/>
-        </w:rPr>
+        <w:rPr/>
+      </w:pPr>
+      <w:r>
+        <w:rPr>
+          <w:rtl w:val="0"/>
+        </w:rPr>
+        <w:t xml:space="preserve">Статус 200 OK</w:t>
+      </w:r>
+    </w:p>
+    <w:p>
+      <w:pPr>
+        <w:rPr/>
+      </w:pPr>
+      <w:r>
+        <w:rPr>
+          <w:rtl w:val="0"/>
+        </w:rPr>
+        <w:t xml:space="preserve">{</w:t>
+      </w:r>
+    </w:p>
+    <w:p>
+      <w:pPr>
+        <w:ind w:firstLine="0"/>
+        <w:rPr/>
+      </w:pPr>
+      <w:r>
+        <w:rPr>
+          <w:rtl w:val="0"/>
+        </w:rPr>
+        <w:tab/>
+        <w:t xml:space="preserve">“id”: “b12cfa6f-a6b5-41da-b225-bb12a0476e88”,</w:t>
+      </w:r>
+    </w:p>
+    <w:p>
+      <w:pPr>
+        <w:ind w:firstLine="0"/>
+        <w:rPr/>
+      </w:pPr>
+      <w:r>
+        <w:rPr>
+          <w:rtl w:val="0"/>
+        </w:rPr>
+        <w:tab/>
+        <w:t xml:space="preserve">“name”: “my-assignment1”,</w:t>
+      </w:r>
+    </w:p>
+    <w:p>
+      <w:pPr>
+        <w:ind w:firstLine="0"/>
+        <w:rPr/>
+      </w:pPr>
+      <w:r>
+        <w:rPr>
+          <w:rtl w:val="0"/>
+        </w:rPr>
+        <w:tab/>
+        <w:t xml:space="preserve">“description: “my-assignment-description-1”,</w:t>
+      </w:r>
+    </w:p>
+    <w:p>
+      <w:pPr>
+        <w:ind w:firstLine="0"/>
+        <w:rPr/>
+      </w:pPr>
+      <w:r>
+        <w:rPr>
+          <w:rtl w:val="0"/>
+        </w:rPr>
+        <w:tab/>
+        <w:t xml:space="preserve">“authorEmail”: “</w:t>
+      </w:r>
+      <w:r>
+        <w:rPr>
+          <w:rtl w:val="0"/>
+        </w:rPr>
+        <w:t xml:space="preserve">dummyuser@gmail.com</w:t>
+      </w:r>
+      <w:r>
+        <w:rPr>
+          <w:rtl w:val="0"/>
+        </w:rPr>
+        <w:t xml:space="preserve">”,</w:t>
+      </w:r>
+    </w:p>
+    <w:p>
+      <w:pPr>
+        <w:ind w:firstLine="0"/>
+        <w:rPr/>
+      </w:pPr>
+      <w:r>
+        <w:rPr>
+          <w:rtl w:val="0"/>
+        </w:rPr>
+        <w:tab/>
+        <w:t xml:space="preserve">“courseId”: “b12cfa6f-a6b5-41da-b225-bb12a0476e87”,</w:t>
+      </w:r>
+    </w:p>
+    <w:p>
+      <w:pPr>
+        <w:ind w:firstLine="0"/>
+        <w:rPr/>
+      </w:pPr>
+      <w:r>
+        <w:rPr>
+          <w:rtl w:val="0"/>
+        </w:rPr>
+        <w:tab/>
+        <w:t xml:space="preserve">“gitlabName”: “my-assignment1”,</w:t>
+      </w:r>
+    </w:p>
+    <w:p>
+      <w:pPr>
+        <w:ind w:firstLine="0"/>
+        <w:rPr/>
+      </w:pPr>
+      <w:r>
+        <w:rPr>
+          <w:rtl w:val="0"/>
+        </w:rPr>
+        <w:tab/>
+        <w:t xml:space="preserve">“createdOn”: “2022-04-11T12:46:53.724837Z”,</w:t>
+      </w:r>
+    </w:p>
+    <w:p>
+      <w:pPr>
+        <w:ind w:firstLine="0"/>
+        <w:rPr/>
+      </w:pPr>
+      <w:r>
+        <w:rPr>
+          <w:rtl w:val="0"/>
+        </w:rPr>
+        <w:tab/>
+        <w:t xml:space="preserve">“lastEditedOn”: “2022-04-11T12:46:53.724837Z”</w:t>
+      </w:r>
+    </w:p>
+    <w:p>
+      <w:pPr>
+        <w:ind w:firstLine="0"/>
+        <w:rPr/>
+      </w:pPr>
+      <w:r>
+        <w:rPr>
+          <w:rtl w:val="0"/>
+        </w:rPr>
+        <w:t xml:space="preserve">}</w:t>
       </w:r>
     </w:p>
     <w:p>
@@ -22826,7 +23741,30 @@
         <w:rPr>
           <w:rtl w:val="0"/>
         </w:rPr>
-        <w:t xml:space="preserve">…</w:t>
+        <w:t xml:space="preserve">{</w:t>
+      </w:r>
+    </w:p>
+    <w:p>
+      <w:pPr>
+        <w:rPr/>
+      </w:pPr>
+      <w:r>
+        <w:rPr>
+          <w:rtl w:val="0"/>
+        </w:rPr>
+        <w:tab/>
+        <w:t xml:space="preserve">“description: “my-assignment-description-changed-1”</w:t>
+      </w:r>
+    </w:p>
+    <w:p>
+      <w:pPr>
+        <w:rPr/>
+      </w:pPr>
+      <w:r>
+        <w:rPr>
+          <w:rtl w:val="0"/>
+        </w:rPr>
+        <w:t xml:space="preserve">}</w:t>
       </w:r>
     </w:p>
     <w:p>
@@ -22845,20 +23783,131 @@
     </w:p>
     <w:p>
       <w:pPr>
-        <w:rPr>
-          <w:b w:val="1"/>
-        </w:rPr>
-      </w:pPr>
-      <w:r>
-        <w:rPr>
-          <w:rtl w:val="0"/>
-        </w:rPr>
-        <w:t xml:space="preserve">…</w:t>
-      </w:r>
-      <w:r>
-        <w:rPr>
-          <w:rtl w:val="0"/>
-        </w:rPr>
+        <w:rPr/>
+      </w:pPr>
+      <w:r>
+        <w:rPr>
+          <w:rtl w:val="0"/>
+        </w:rPr>
+        <w:t xml:space="preserve">Статус 200 OK</w:t>
+      </w:r>
+    </w:p>
+    <w:p>
+      <w:pPr>
+        <w:rPr/>
+      </w:pPr>
+      <w:r>
+        <w:rPr>
+          <w:rtl w:val="0"/>
+        </w:rPr>
+        <w:t xml:space="preserve">{</w:t>
+      </w:r>
+    </w:p>
+    <w:p>
+      <w:pPr>
+        <w:rPr/>
+      </w:pPr>
+      <w:r>
+        <w:rPr>
+          <w:rtl w:val="0"/>
+        </w:rPr>
+        <w:tab/>
+        <w:t xml:space="preserve">“id”: “b12cfa6f-a6b5-41da-b225-bb12a0476e88”,</w:t>
+      </w:r>
+    </w:p>
+    <w:p>
+      <w:pPr>
+        <w:rPr/>
+      </w:pPr>
+      <w:r>
+        <w:rPr>
+          <w:rtl w:val="0"/>
+        </w:rPr>
+        <w:tab/>
+        <w:t xml:space="preserve">“name”: “my-assignment1”,</w:t>
+      </w:r>
+    </w:p>
+    <w:p>
+      <w:pPr>
+        <w:rPr/>
+      </w:pPr>
+      <w:r>
+        <w:rPr>
+          <w:rtl w:val="0"/>
+        </w:rPr>
+        <w:tab/>
+        <w:t xml:space="preserve">“description: “my-assignment-description-changed-1”,</w:t>
+      </w:r>
+    </w:p>
+    <w:p>
+      <w:pPr>
+        <w:rPr/>
+      </w:pPr>
+      <w:r>
+        <w:rPr>
+          <w:rtl w:val="0"/>
+        </w:rPr>
+        <w:tab/>
+        <w:t xml:space="preserve">“authorEmail”: “dummyuser@gmail.com”,</w:t>
+      </w:r>
+    </w:p>
+    <w:p>
+      <w:pPr>
+        <w:rPr/>
+      </w:pPr>
+      <w:r>
+        <w:rPr>
+          <w:rtl w:val="0"/>
+        </w:rPr>
+        <w:tab/>
+        <w:t xml:space="preserve">“courseId”: “b12cfa6f-a6b5-41da-b225-bb12a0476e87”,</w:t>
+      </w:r>
+    </w:p>
+    <w:p>
+      <w:pPr>
+        <w:rPr/>
+      </w:pPr>
+      <w:r>
+        <w:rPr>
+          <w:rtl w:val="0"/>
+        </w:rPr>
+        <w:tab/>
+        <w:t xml:space="preserve">“gitlabName”: “my-assignment1”,</w:t>
+      </w:r>
+    </w:p>
+    <w:p>
+      <w:pPr>
+        <w:rPr/>
+      </w:pPr>
+      <w:r>
+        <w:rPr>
+          <w:rtl w:val="0"/>
+        </w:rPr>
+        <w:tab/>
+        <w:t xml:space="preserve">“createdOn”: “2022-04-11T12:46:53.724837Z”,</w:t>
+      </w:r>
+    </w:p>
+    <w:p>
+      <w:pPr>
+        <w:rPr/>
+      </w:pPr>
+      <w:r>
+        <w:rPr>
+          <w:rtl w:val="0"/>
+        </w:rPr>
+        <w:tab/>
+        <w:t xml:space="preserve">“lastEditedOn”: “2022-04-11T12:46:53.724837Z”</w:t>
+      </w:r>
+    </w:p>
+    <w:p>
+      <w:pPr>
+        <w:rPr/>
+      </w:pPr>
+      <w:r>
+        <w:rPr>
+          <w:rtl w:val="0"/>
+        </w:rPr>
+        <w:t xml:space="preserve">}</w:t>
       </w:r>
     </w:p>
     <w:p>
@@ -22922,31 +23971,6 @@
           <w:b w:val="1"/>
           <w:rtl w:val="0"/>
         </w:rPr>
-        <w:t xml:space="preserve">Примерен вход:</w:t>
-      </w:r>
-    </w:p>
-    <w:p>
-      <w:pPr>
-        <w:rPr/>
-      </w:pPr>
-      <w:r>
-        <w:rPr>
-          <w:rtl w:val="0"/>
-        </w:rPr>
-        <w:t xml:space="preserve">…</w:t>
-      </w:r>
-    </w:p>
-    <w:p>
-      <w:pPr>
-        <w:rPr>
-          <w:b w:val="1"/>
-        </w:rPr>
-      </w:pPr>
-      <w:r>
-        <w:rPr>
-          <w:b w:val="1"/>
-          <w:rtl w:val="0"/>
-        </w:rPr>
         <w:t xml:space="preserve">Примерен изход:</w:t>
       </w:r>
     </w:p>
@@ -22958,7 +23982,7 @@
         <w:rPr>
           <w:rtl w:val="0"/>
         </w:rPr>
-        <w:t xml:space="preserve">…</w:t>
+        <w:t xml:space="preserve">Статус 204 No Content</w:t>
       </w:r>
     </w:p>
     <w:p>
@@ -23033,7 +24057,30 @@
         <w:rPr>
           <w:rtl w:val="0"/>
         </w:rPr>
-        <w:t xml:space="preserve">…</w:t>
+        <w:t xml:space="preserve">{</w:t>
+      </w:r>
+    </w:p>
+    <w:p>
+      <w:pPr>
+        <w:ind w:firstLine="720"/>
+        <w:rPr/>
+      </w:pPr>
+      <w:r>
+        <w:rPr>
+          <w:rtl w:val="0"/>
+        </w:rPr>
+        <w:t xml:space="preserve">“assignmentId”: "f46a6301-5518-4ba9-be61-98c8e744b977"</w:t>
+      </w:r>
+    </w:p>
+    <w:p>
+      <w:pPr>
+        <w:rPr/>
+      </w:pPr>
+      <w:r>
+        <w:rPr>
+          <w:rtl w:val="0"/>
+        </w:rPr>
+        <w:t xml:space="preserve">}</w:t>
       </w:r>
     </w:p>
     <w:p>
@@ -23058,7 +24105,126 @@
         <w:rPr>
           <w:rtl w:val="0"/>
         </w:rPr>
-        <w:t xml:space="preserve">…</w:t>
+        <w:t xml:space="preserve">Статус 202 Accepted</w:t>
+      </w:r>
+    </w:p>
+    <w:p>
+      <w:pPr>
+        <w:rPr/>
+      </w:pPr>
+      <w:r>
+        <w:rPr>
+          <w:rtl w:val="0"/>
+        </w:rPr>
+        <w:t xml:space="preserve">{</w:t>
+      </w:r>
+    </w:p>
+    <w:p>
+      <w:pPr>
+        <w:ind w:firstLine="720"/>
+        <w:rPr/>
+      </w:pPr>
+      <w:r>
+        <w:rPr>
+          <w:rtl w:val="0"/>
+        </w:rPr>
+        <w:t xml:space="preserve">"id":"06955361-af3c-46d9-a38a-2865bfa20fd1",</w:t>
+      </w:r>
+    </w:p>
+    <w:p>
+      <w:pPr>
+        <w:ind w:firstLine="720"/>
+        <w:rPr/>
+      </w:pPr>
+      <w:r>
+        <w:rPr>
+          <w:rtl w:val="0"/>
+        </w:rPr>
+        <w:t xml:space="preserve">"result":"",</w:t>
+      </w:r>
+    </w:p>
+    <w:p>
+      <w:pPr>
+        <w:ind w:firstLine="720"/>
+        <w:rPr/>
+      </w:pPr>
+      <w:r>
+        <w:rPr>
+          <w:rtl w:val="0"/>
+        </w:rPr>
+        <w:t xml:space="preserve">"points":0,</w:t>
+      </w:r>
+    </w:p>
+    <w:p>
+      <w:pPr>
+        <w:ind w:firstLine="720"/>
+        <w:rPr/>
+      </w:pPr>
+      <w:r>
+        <w:rPr>
+          <w:rtl w:val="0"/>
+        </w:rPr>
+        <w:t xml:space="preserve">"submissionStatusName":"Pending",</w:t>
+      </w:r>
+    </w:p>
+    <w:p>
+      <w:pPr>
+        <w:ind w:firstLine="720"/>
+        <w:rPr/>
+      </w:pPr>
+      <w:r>
+        <w:rPr>
+          <w:rtl w:val="0"/>
+        </w:rPr>
+        <w:t xml:space="preserve">"submitterEmail":"dummyuser</w:t>
+      </w:r>
+      <w:r>
+        <w:rPr>
+          <w:rtl w:val="0"/>
+        </w:rPr>
+        <w:t xml:space="preserve">@gmail.com</w:t>
+      </w:r>
+      <w:r>
+        <w:rPr>
+          <w:rtl w:val="0"/>
+        </w:rPr>
+        <w:t xml:space="preserve">",</w:t>
+      </w:r>
+    </w:p>
+    <w:p>
+      <w:pPr>
+        <w:ind w:firstLine="720"/>
+        <w:rPr/>
+      </w:pPr>
+      <w:r>
+        <w:rPr>
+          <w:rtl w:val="0"/>
+        </w:rPr>
+        <w:t xml:space="preserve">"submittedOn":"2022-04-24T16:03:29.293831Z",</w:t>
+      </w:r>
+    </w:p>
+    <w:p>
+      <w:pPr>
+        <w:ind w:firstLine="720"/>
+        <w:rPr/>
+      </w:pPr>
+      <w:r>
+        <w:rPr>
+          <w:rtl w:val="0"/>
+        </w:rPr>
+        <w:t xml:space="preserve">"assignmentId":"f46a6301-5518-4ba9-be61-98c8e744b977"</w:t>
+      </w:r>
+    </w:p>
+    <w:p>
+      <w:pPr>
+        <w:ind w:firstLine="0"/>
+        <w:rPr/>
+      </w:pPr>
+      <w:r>
+        <w:rPr>
+          <w:rtl w:val="0"/>
+        </w:rPr>
+        <w:t xml:space="preserve">}</w:t>
       </w:r>
     </w:p>
     <w:p>
@@ -23108,7 +24274,7 @@
         <w:rPr>
           <w:rtl w:val="0"/>
         </w:rPr>
-        <w:t xml:space="preserve"> /submission</w:t>
+        <w:t xml:space="preserve"> /submission?assignmentId=...</w:t>
       </w:r>
     </w:p>
     <w:p>
@@ -23122,11 +24288,154 @@
           <w:b w:val="1"/>
           <w:rtl w:val="0"/>
         </w:rPr>
-        <w:t xml:space="preserve">Примерен вход:</w:t>
-      </w:r>
-    </w:p>
-    <w:p>
-      <w:pPr>
+        <w:t xml:space="preserve">Примерен изход:</w:t>
+      </w:r>
+    </w:p>
+    <w:p>
+      <w:pPr>
+        <w:rPr/>
+      </w:pPr>
+      <w:r>
+        <w:rPr>
+          <w:rtl w:val="0"/>
+        </w:rPr>
+        <w:t xml:space="preserve">Статус 200 OK</w:t>
+      </w:r>
+    </w:p>
+    <w:p>
+      <w:pPr>
+        <w:rPr/>
+      </w:pPr>
+      <w:r>
+        <w:rPr>
+          <w:rtl w:val="0"/>
+        </w:rPr>
+        <w:t xml:space="preserve">[</w:t>
+      </w:r>
+    </w:p>
+    <w:p>
+      <w:pPr>
+        <w:ind w:firstLine="720"/>
+        <w:rPr/>
+      </w:pPr>
+      <w:r>
+        <w:rPr>
+          <w:rtl w:val="0"/>
+        </w:rPr>
+        <w:t xml:space="preserve">{</w:t>
+      </w:r>
+    </w:p>
+    <w:p>
+      <w:pPr>
+        <w:ind w:left="720" w:firstLine="720"/>
+        <w:rPr/>
+      </w:pPr>
+      <w:r>
+        <w:rPr>
+          <w:rtl w:val="0"/>
+        </w:rPr>
+        <w:t xml:space="preserve">"id": "885fa230-b515-4b93-992d-b5288439f98b",</w:t>
+      </w:r>
+    </w:p>
+    <w:p>
+      <w:pPr>
+        <w:ind w:left="720" w:firstLine="720"/>
+        <w:rPr/>
+      </w:pPr>
+      <w:r>
+        <w:rPr>
+          <w:rtl w:val="0"/>
+        </w:rPr>
+        <w:t xml:space="preserve">"result": "22 tests successful\n2 tests failed\nYears active should be 0 when the platform is null ==\u003e expected: \u003c2\u003e but was: \u003c0\u003e\nYears active should be 0 when the platform is invalid ==\u003e expected: \u003c1\u003e but was: \u003c0\u003e\n",</w:t>
+      </w:r>
+    </w:p>
+    <w:p>
+      <w:pPr>
+        <w:ind w:left="720" w:firstLine="720"/>
+        <w:rPr/>
+      </w:pPr>
+      <w:r>
+        <w:rPr>
+          <w:rtl w:val="0"/>
+        </w:rPr>
+        <w:t xml:space="preserve">"points": 92,</w:t>
+      </w:r>
+    </w:p>
+    <w:p>
+      <w:pPr>
+        <w:ind w:left="720" w:firstLine="720"/>
+        <w:rPr/>
+      </w:pPr>
+      <w:r>
+        <w:rPr>
+          <w:rtl w:val="0"/>
+        </w:rPr>
+        <w:t xml:space="preserve">"submissionStatusName": "Fail",</w:t>
+      </w:r>
+    </w:p>
+    <w:p>
+      <w:pPr>
+        <w:ind w:left="720" w:firstLine="720"/>
+        <w:rPr/>
+      </w:pPr>
+      <w:r>
+        <w:rPr>
+          <w:rtl w:val="0"/>
+        </w:rPr>
+        <w:t xml:space="preserve">"submitterEmail": "</w:t>
+      </w:r>
+      <w:r>
+        <w:rPr>
+          <w:rtl w:val="0"/>
+        </w:rPr>
+        <w:t xml:space="preserve">dummyuser@gmail.com</w:t>
+      </w:r>
+      <w:r>
+        <w:rPr>
+          <w:rtl w:val="0"/>
+        </w:rPr>
+        <w:t xml:space="preserve">",</w:t>
+      </w:r>
+    </w:p>
+    <w:p>
+      <w:pPr>
+        <w:ind w:left="720" w:firstLine="720"/>
+        <w:rPr/>
+      </w:pPr>
+      <w:r>
+        <w:rPr>
+          <w:rtl w:val="0"/>
+        </w:rPr>
+        <w:t xml:space="preserve">"submittedOn": "2022-04-12T10:43:39.871366Z",</w:t>
+      </w:r>
+    </w:p>
+    <w:p>
+      <w:pPr>
+        <w:ind w:left="720" w:firstLine="720"/>
+        <w:rPr/>
+      </w:pPr>
+      <w:r>
+        <w:rPr>
+          <w:rtl w:val="0"/>
+        </w:rPr>
+        <w:t xml:space="preserve">"assignmentId": "f46a6301-5518-4ba9-be61-98c8e744b977"</w:t>
+      </w:r>
+    </w:p>
+    <w:p>
+      <w:pPr>
+        <w:ind w:left="720" w:firstLine="0"/>
+        <w:rPr/>
+      </w:pPr>
+      <w:r>
+        <w:rPr>
+          <w:rtl w:val="0"/>
+        </w:rPr>
+        <w:t xml:space="preserve">},</w:t>
+      </w:r>
+    </w:p>
+    <w:p>
+      <w:pPr>
+        <w:ind w:left="720" w:firstLine="0"/>
         <w:rPr/>
       </w:pPr>
       <w:r>
@@ -23138,27 +24447,13 @@
     </w:p>
     <w:p>
       <w:pPr>
-        <w:rPr>
-          <w:b w:val="1"/>
-        </w:rPr>
-      </w:pPr>
-      <w:r>
-        <w:rPr>
-          <w:b w:val="1"/>
-          <w:rtl w:val="0"/>
-        </w:rPr>
-        <w:t xml:space="preserve">Примерен изход:</w:t>
-      </w:r>
-    </w:p>
-    <w:p>
-      <w:pPr>
-        <w:rPr/>
-      </w:pPr>
-      <w:r>
-        <w:rPr>
-          <w:rtl w:val="0"/>
-        </w:rPr>
-        <w:t xml:space="preserve">…</w:t>
+        <w:rPr/>
+      </w:pPr>
+      <w:r>
+        <w:rPr>
+          <w:rtl w:val="0"/>
+        </w:rPr>
+        <w:t xml:space="preserve">]</w:t>
       </w:r>
     </w:p>
     <w:p>
@@ -23222,43 +24517,138 @@
           <w:b w:val="1"/>
           <w:rtl w:val="0"/>
         </w:rPr>
-        <w:t xml:space="preserve">Примерен вход:</w:t>
-      </w:r>
-    </w:p>
-    <w:p>
-      <w:pPr>
-        <w:rPr/>
-      </w:pPr>
-      <w:r>
-        <w:rPr>
-          <w:rtl w:val="0"/>
-        </w:rPr>
-        <w:t xml:space="preserve">…</w:t>
-      </w:r>
-    </w:p>
-    <w:p>
-      <w:pPr>
-        <w:rPr>
-          <w:b w:val="1"/>
-        </w:rPr>
-      </w:pPr>
-      <w:r>
-        <w:rPr>
-          <w:b w:val="1"/>
-          <w:rtl w:val="0"/>
-        </w:rPr>
         <w:t xml:space="preserve">Примерен изход:</w:t>
       </w:r>
     </w:p>
     <w:p>
       <w:pPr>
-        <w:rPr/>
-      </w:pPr>
-      <w:r>
-        <w:rPr>
-          <w:rtl w:val="0"/>
-        </w:rPr>
-        <w:t xml:space="preserve">…</w:t>
+        <w:ind w:firstLine="0"/>
+        <w:rPr/>
+      </w:pPr>
+      <w:r>
+        <w:rPr>
+          <w:rtl w:val="0"/>
+        </w:rPr>
+        <w:t xml:space="preserve">Статус 200 OK</w:t>
+      </w:r>
+    </w:p>
+    <w:p>
+      <w:pPr>
+        <w:ind w:firstLine="0"/>
+        <w:rPr/>
+      </w:pPr>
+      <w:r>
+        <w:rPr>
+          <w:rtl w:val="0"/>
+        </w:rPr>
+        <w:t xml:space="preserve">{</w:t>
+      </w:r>
+    </w:p>
+    <w:p>
+      <w:pPr>
+        <w:ind w:left="720" w:firstLine="0"/>
+        <w:rPr/>
+      </w:pPr>
+      <w:r>
+        <w:rPr>
+          <w:rtl w:val="0"/>
+        </w:rPr>
+        <w:t xml:space="preserve">"id": "885fa230-b515-4b93-992d-b5288439f98b",</w:t>
+      </w:r>
+    </w:p>
+    <w:p>
+      <w:pPr>
+        <w:ind w:left="720" w:firstLine="0"/>
+        <w:rPr/>
+      </w:pPr>
+      <w:r>
+        <w:rPr>
+          <w:rtl w:val="0"/>
+        </w:rPr>
+        <w:t xml:space="preserve">"result": "22 tests successful\n2 tests failed\nYears active should be 0 when the platform is null ==\u003e expected: \u003c2\u003e but was: \u003c0\u003e\nYears active should be 0 when the platform is invalid ==\u003e expected: \u003c1\u003e but was: \u003c0\u003e\n",</w:t>
+      </w:r>
+    </w:p>
+    <w:p>
+      <w:pPr>
+        <w:ind w:left="720" w:firstLine="0"/>
+        <w:rPr/>
+      </w:pPr>
+      <w:r>
+        <w:rPr>
+          <w:rtl w:val="0"/>
+        </w:rPr>
+        <w:t xml:space="preserve">"points": 92,</w:t>
+      </w:r>
+    </w:p>
+    <w:p>
+      <w:pPr>
+        <w:ind w:left="720" w:firstLine="0"/>
+        <w:rPr/>
+      </w:pPr>
+      <w:r>
+        <w:rPr>
+          <w:rtl w:val="0"/>
+        </w:rPr>
+        <w:t xml:space="preserve">"submissionStatusName": "Fail",</w:t>
+      </w:r>
+    </w:p>
+    <w:p>
+      <w:pPr>
+        <w:ind w:left="720" w:firstLine="0"/>
+        <w:rPr/>
+      </w:pPr>
+      <w:r>
+        <w:rPr>
+          <w:rtl w:val="0"/>
+        </w:rPr>
+        <w:t xml:space="preserve">"submitterEmail": "</w:t>
+      </w:r>
+      <w:r>
+        <w:rPr>
+          <w:rtl w:val="0"/>
+        </w:rPr>
+        <w:t xml:space="preserve">dummyuser@gmail.com</w:t>
+      </w:r>
+      <w:r>
+        <w:rPr>
+          <w:rtl w:val="0"/>
+        </w:rPr>
+        <w:t xml:space="preserve">",</w:t>
+      </w:r>
+    </w:p>
+    <w:p>
+      <w:pPr>
+        <w:ind w:left="720" w:firstLine="0"/>
+        <w:rPr/>
+      </w:pPr>
+      <w:r>
+        <w:rPr>
+          <w:rtl w:val="0"/>
+        </w:rPr>
+        <w:t xml:space="preserve">"submittedOn": "2022-04-12T10:43:39.871366Z",</w:t>
+      </w:r>
+    </w:p>
+    <w:p>
+      <w:pPr>
+        <w:ind w:left="720" w:firstLine="0"/>
+        <w:rPr/>
+      </w:pPr>
+      <w:r>
+        <w:rPr>
+          <w:rtl w:val="0"/>
+        </w:rPr>
+        <w:t xml:space="preserve">"assignmentId": "f46a6301-5518-4ba9-be61-98c8e744b977"</w:t>
+      </w:r>
+    </w:p>
+    <w:p>
+      <w:pPr>
+        <w:rPr/>
+      </w:pPr>
+      <w:r>
+        <w:rPr>
+          <w:rtl w:val="0"/>
+        </w:rPr>
+        <w:t xml:space="preserve">}</w:t>
       </w:r>
     </w:p>
     <w:p>

</xml_diff>

<commit_message>
masters: add job executor apis
</commit_message>
<xml_diff>
--- a/docs/masters-thesis.docx
+++ b/docs/masters-thesis.docx
@@ -4690,7 +4690,7 @@
               <w:vertAlign w:val="baseline"/>
               <w:rtl w:val="0"/>
             </w:rPr>
-            <w:t xml:space="preserve">60</w:t>
+            <w:t xml:space="preserve">61</w:t>
           </w:r>
           <w:r>
             <w:fldChar w:fldCharType="end"/>
@@ -4778,7 +4778,7 @@
               <w:vertAlign w:val="baseline"/>
               <w:rtl w:val="0"/>
             </w:rPr>
-            <w:t xml:space="preserve">60</w:t>
+            <w:t xml:space="preserve">61</w:t>
           </w:r>
           <w:r>
             <w:fldChar w:fldCharType="end"/>
@@ -4866,7 +4866,7 @@
               <w:vertAlign w:val="baseline"/>
               <w:rtl w:val="0"/>
             </w:rPr>
-            <w:t xml:space="preserve">61</w:t>
+            <w:t xml:space="preserve">62</w:t>
           </w:r>
           <w:r>
             <w:fldChar w:fldCharType="end"/>
@@ -4954,7 +4954,7 @@
               <w:vertAlign w:val="baseline"/>
               <w:rtl w:val="0"/>
             </w:rPr>
-            <w:t xml:space="preserve">61</w:t>
+            <w:t xml:space="preserve">62</w:t>
           </w:r>
           <w:r>
             <w:fldChar w:fldCharType="end"/>
@@ -5042,7 +5042,7 @@
               <w:vertAlign w:val="baseline"/>
               <w:rtl w:val="0"/>
             </w:rPr>
-            <w:t xml:space="preserve">61</w:t>
+            <w:t xml:space="preserve">62</w:t>
           </w:r>
           <w:r>
             <w:fldChar w:fldCharType="end"/>
@@ -5130,7 +5130,7 @@
               <w:vertAlign w:val="baseline"/>
               <w:rtl w:val="0"/>
             </w:rPr>
-            <w:t xml:space="preserve">61</w:t>
+            <w:t xml:space="preserve">63</w:t>
           </w:r>
           <w:r>
             <w:fldChar w:fldCharType="end"/>
@@ -5218,7 +5218,7 @@
               <w:vertAlign w:val="baseline"/>
               <w:rtl w:val="0"/>
             </w:rPr>
-            <w:t xml:space="preserve">62</w:t>
+            <w:t xml:space="preserve">64</w:t>
           </w:r>
           <w:r>
             <w:fldChar w:fldCharType="end"/>
@@ -5306,7 +5306,7 @@
               <w:vertAlign w:val="baseline"/>
               <w:rtl w:val="0"/>
             </w:rPr>
-            <w:t xml:space="preserve">62</w:t>
+            <w:t xml:space="preserve">64</w:t>
           </w:r>
           <w:r>
             <w:fldChar w:fldCharType="end"/>
@@ -5394,7 +5394,7 @@
               <w:vertAlign w:val="baseline"/>
               <w:rtl w:val="0"/>
             </w:rPr>
-            <w:t xml:space="preserve">62</w:t>
+            <w:t xml:space="preserve">65</w:t>
           </w:r>
           <w:r>
             <w:fldChar w:fldCharType="end"/>
@@ -5482,7 +5482,7 @@
               <w:vertAlign w:val="baseline"/>
               <w:rtl w:val="0"/>
             </w:rPr>
-            <w:t xml:space="preserve">62</w:t>
+            <w:t xml:space="preserve">65</w:t>
           </w:r>
           <w:r>
             <w:fldChar w:fldCharType="end"/>
@@ -5570,7 +5570,7 @@
               <w:vertAlign w:val="baseline"/>
               <w:rtl w:val="0"/>
             </w:rPr>
-            <w:t xml:space="preserve">63</w:t>
+            <w:t xml:space="preserve">65</w:t>
           </w:r>
           <w:r>
             <w:fldChar w:fldCharType="end"/>
@@ -5658,7 +5658,7 @@
               <w:vertAlign w:val="baseline"/>
               <w:rtl w:val="0"/>
             </w:rPr>
-            <w:t xml:space="preserve">63</w:t>
+            <w:t xml:space="preserve">66</w:t>
           </w:r>
           <w:r>
             <w:fldChar w:fldCharType="end"/>
@@ -5746,7 +5746,7 @@
               <w:vertAlign w:val="baseline"/>
               <w:rtl w:val="0"/>
             </w:rPr>
-            <w:t xml:space="preserve">63</w:t>
+            <w:t xml:space="preserve">67</w:t>
           </w:r>
           <w:r>
             <w:fldChar w:fldCharType="end"/>
@@ -5834,7 +5834,7 @@
               <w:vertAlign w:val="baseline"/>
               <w:rtl w:val="0"/>
             </w:rPr>
-            <w:t xml:space="preserve">63</w:t>
+            <w:t xml:space="preserve">67</w:t>
           </w:r>
           <w:r>
             <w:fldChar w:fldCharType="end"/>
@@ -5922,7 +5922,7 @@
               <w:vertAlign w:val="baseline"/>
               <w:rtl w:val="0"/>
             </w:rPr>
-            <w:t xml:space="preserve">64</w:t>
+            <w:t xml:space="preserve">68</w:t>
           </w:r>
           <w:r>
             <w:fldChar w:fldCharType="end"/>
@@ -6010,7 +6010,7 @@
               <w:vertAlign w:val="baseline"/>
               <w:rtl w:val="0"/>
             </w:rPr>
-            <w:t xml:space="preserve">64</w:t>
+            <w:t xml:space="preserve">68</w:t>
           </w:r>
           <w:r>
             <w:fldChar w:fldCharType="end"/>
@@ -6098,7 +6098,179 @@
               <w:vertAlign w:val="baseline"/>
               <w:rtl w:val="0"/>
             </w:rPr>
-            <w:t xml:space="preserve">64</w:t>
+            <w:t xml:space="preserve">68</w:t>
+          </w:r>
+          <w:r>
+            <w:fldChar w:fldCharType="end"/>
+          </w:r>
+          <w:r>
+            <w:rPr>
+              <w:rtl w:val="0"/>
+            </w:rPr>
+          </w:r>
+        </w:p>
+        <w:p>
+          <w:pPr>
+            <w:tabs>
+              <w:tab w:val="right" w:pos="9025.511811023624"/>
+            </w:tabs>
+            <w:spacing w:before="60" w:line="240" w:lineRule="auto"/>
+            <w:ind w:left="720" w:firstLine="0"/>
+            <w:rPr/>
+          </w:pPr>
+          <w:hyperlink w:anchor="_t131lj2gz467">
+            <w:r>
+              <w:rPr>
+                <w:rtl w:val="0"/>
+              </w:rPr>
+              <w:t xml:space="preserve">Структура</w:t>
+            </w:r>
+          </w:hyperlink>
+          <w:r>
+            <w:rPr>
+              <w:rtl w:val="0"/>
+            </w:rPr>
+            <w:tab/>
+          </w:r>
+          <w:r>
+            <w:fldChar w:fldCharType="begin"/>
+            <w:instrText xml:space="preserve"> PAGEREF _t131lj2gz467 \h </w:instrText>
+            <w:fldChar w:fldCharType="separate"/>
+          </w:r>
+          <w:r>
+            <w:rPr>
+              <w:rtl w:val="0"/>
+            </w:rPr>
+            <w:t xml:space="preserve">68</w:t>
+          </w:r>
+          <w:r>
+            <w:fldChar w:fldCharType="end"/>
+          </w:r>
+          <w:r>
+            <w:rPr>
+              <w:rtl w:val="0"/>
+            </w:rPr>
+          </w:r>
+        </w:p>
+        <w:p>
+          <w:pPr>
+            <w:tabs>
+              <w:tab w:val="right" w:pos="9025.511811023624"/>
+            </w:tabs>
+            <w:spacing w:before="60" w:line="240" w:lineRule="auto"/>
+            <w:ind w:left="720" w:firstLine="0"/>
+            <w:rPr/>
+          </w:pPr>
+          <w:hyperlink w:anchor="_2h0snssbsfcg">
+            <w:r>
+              <w:rPr>
+                <w:rtl w:val="0"/>
+              </w:rPr>
+              <w:t xml:space="preserve">Приложно-програмни интерфейси</w:t>
+            </w:r>
+          </w:hyperlink>
+          <w:r>
+            <w:rPr>
+              <w:rtl w:val="0"/>
+            </w:rPr>
+            <w:tab/>
+          </w:r>
+          <w:r>
+            <w:fldChar w:fldCharType="begin"/>
+            <w:instrText xml:space="preserve"> PAGEREF _2h0snssbsfcg \h </w:instrText>
+            <w:fldChar w:fldCharType="separate"/>
+          </w:r>
+          <w:r>
+            <w:rPr>
+              <w:rtl w:val="0"/>
+            </w:rPr>
+            <w:t xml:space="preserve">69</w:t>
+          </w:r>
+          <w:r>
+            <w:fldChar w:fldCharType="end"/>
+          </w:r>
+          <w:r>
+            <w:rPr>
+              <w:rtl w:val="0"/>
+            </w:rPr>
+          </w:r>
+        </w:p>
+        <w:p>
+          <w:pPr>
+            <w:tabs>
+              <w:tab w:val="right" w:pos="9025.511811023624"/>
+            </w:tabs>
+            <w:spacing w:before="60" w:line="240" w:lineRule="auto"/>
+            <w:ind w:left="1080" w:firstLine="0"/>
+            <w:rPr/>
+          </w:pPr>
+          <w:hyperlink w:anchor="_eg39hdsd3xtp">
+            <w:r>
+              <w:rPr>
+                <w:rtl w:val="0"/>
+              </w:rPr>
+              <w:t xml:space="preserve">Създаване на заявка за тестване на предадено решение от студент</w:t>
+            </w:r>
+          </w:hyperlink>
+          <w:r>
+            <w:rPr>
+              <w:rtl w:val="0"/>
+            </w:rPr>
+            <w:tab/>
+          </w:r>
+          <w:r>
+            <w:fldChar w:fldCharType="begin"/>
+            <w:instrText xml:space="preserve"> PAGEREF _eg39hdsd3xtp \h </w:instrText>
+            <w:fldChar w:fldCharType="separate"/>
+          </w:r>
+          <w:r>
+            <w:rPr>
+              <w:rtl w:val="0"/>
+            </w:rPr>
+            <w:t xml:space="preserve">69</w:t>
+          </w:r>
+          <w:r>
+            <w:fldChar w:fldCharType="end"/>
+          </w:r>
+          <w:r>
+            <w:rPr>
+              <w:rtl w:val="0"/>
+            </w:rPr>
+          </w:r>
+        </w:p>
+        <w:p>
+          <w:pPr>
+            <w:tabs>
+              <w:tab w:val="right" w:pos="9025.511811023624"/>
+            </w:tabs>
+            <w:spacing w:before="60" w:line="240" w:lineRule="auto"/>
+            <w:ind w:left="1080" w:firstLine="0"/>
+            <w:rPr/>
+          </w:pPr>
+          <w:hyperlink w:anchor="_bujy3bjm2sd6">
+            <w:r>
+              <w:rPr>
+                <w:rtl w:val="0"/>
+              </w:rPr>
+              <w:t xml:space="preserve">Промяна на ролята на потребител в курс</w:t>
+            </w:r>
+          </w:hyperlink>
+          <w:r>
+            <w:rPr>
+              <w:rtl w:val="0"/>
+            </w:rPr>
+            <w:tab/>
+          </w:r>
+          <w:r>
+            <w:fldChar w:fldCharType="begin"/>
+            <w:instrText xml:space="preserve"> PAGEREF _bujy3bjm2sd6 \h </w:instrText>
+            <w:fldChar w:fldCharType="separate"/>
+          </w:r>
+          <w:r>
+            <w:rPr>
+              <w:rtl w:val="0"/>
+            </w:rPr>
+            <w:t xml:space="preserve">69</w:t>
           </w:r>
           <w:r>
             <w:fldChar w:fldCharType="end"/>
@@ -6186,7 +6358,7 @@
               <w:vertAlign w:val="baseline"/>
               <w:rtl w:val="0"/>
             </w:rPr>
-            <w:t xml:space="preserve">64</w:t>
+            <w:t xml:space="preserve">69</w:t>
           </w:r>
           <w:r>
             <w:fldChar w:fldCharType="end"/>
@@ -6274,7 +6446,7 @@
               <w:vertAlign w:val="baseline"/>
               <w:rtl w:val="0"/>
             </w:rPr>
-            <w:t xml:space="preserve">64</w:t>
+            <w:t xml:space="preserve">69</w:t>
           </w:r>
           <w:r>
             <w:fldChar w:fldCharType="end"/>
@@ -6362,7 +6534,7 @@
               <w:vertAlign w:val="baseline"/>
               <w:rtl w:val="0"/>
             </w:rPr>
-            <w:t xml:space="preserve">65</w:t>
+            <w:t xml:space="preserve">70</w:t>
           </w:r>
           <w:r>
             <w:fldChar w:fldCharType="end"/>
@@ -6450,7 +6622,7 @@
               <w:vertAlign w:val="baseline"/>
               <w:rtl w:val="0"/>
             </w:rPr>
-            <w:t xml:space="preserve">65</w:t>
+            <w:t xml:space="preserve">70</w:t>
           </w:r>
           <w:r>
             <w:fldChar w:fldCharType="end"/>
@@ -6538,7 +6710,7 @@
               <w:vertAlign w:val="baseline"/>
               <w:rtl w:val="0"/>
             </w:rPr>
-            <w:t xml:space="preserve">65</w:t>
+            <w:t xml:space="preserve">70</w:t>
           </w:r>
           <w:r>
             <w:fldChar w:fldCharType="end"/>
@@ -6626,7 +6798,7 @@
               <w:vertAlign w:val="baseline"/>
               <w:rtl w:val="0"/>
             </w:rPr>
-            <w:t xml:space="preserve">65</w:t>
+            <w:t xml:space="preserve">70</w:t>
           </w:r>
           <w:r>
             <w:fldChar w:fldCharType="end"/>
@@ -6714,7 +6886,7 @@
               <w:vertAlign w:val="baseline"/>
               <w:rtl w:val="0"/>
             </w:rPr>
-            <w:t xml:space="preserve">65</w:t>
+            <w:t xml:space="preserve">70</w:t>
           </w:r>
           <w:r>
             <w:fldChar w:fldCharType="end"/>
@@ -6802,7 +6974,7 @@
               <w:vertAlign w:val="baseline"/>
               <w:rtl w:val="0"/>
             </w:rPr>
-            <w:t xml:space="preserve">65</w:t>
+            <w:t xml:space="preserve">70</w:t>
           </w:r>
           <w:r>
             <w:fldChar w:fldCharType="end"/>
@@ -6890,7 +7062,7 @@
               <w:vertAlign w:val="baseline"/>
               <w:rtl w:val="0"/>
             </w:rPr>
-            <w:t xml:space="preserve">65</w:t>
+            <w:t xml:space="preserve">70</w:t>
           </w:r>
           <w:r>
             <w:fldChar w:fldCharType="end"/>
@@ -6978,7 +7150,7 @@
               <w:vertAlign w:val="baseline"/>
               <w:rtl w:val="0"/>
             </w:rPr>
-            <w:t xml:space="preserve">65</w:t>
+            <w:t xml:space="preserve">71</w:t>
           </w:r>
           <w:r>
             <w:fldChar w:fldCharType="end"/>
@@ -7066,7 +7238,7 @@
               <w:vertAlign w:val="baseline"/>
               <w:rtl w:val="0"/>
             </w:rPr>
-            <w:t xml:space="preserve">66</w:t>
+            <w:t xml:space="preserve">71</w:t>
           </w:r>
           <w:r>
             <w:fldChar w:fldCharType="end"/>
@@ -7089,7 +7261,7 @@
         <w:ind w:left="0" w:firstLine="0"/>
         <w:rPr/>
       </w:pPr>
-      <w:bookmarkStart w:colFirst="0" w:colLast="0" w:name="_xy65geolodbn" w:id="0"/>
+      <w:bookmarkStart w:colFirst="0" w:colLast="0" w:name="_pi65khstjjkt" w:id="0"/>
       <w:bookmarkEnd w:id="0"/>
       <w:r>
         <w:rPr>
@@ -15750,12 +15922,12 @@
               <wp:inline distB="114300" distT="114300" distL="114300" distR="114300">
                 <wp:extent cx="182880" cy="182880"/>
                 <wp:effectExtent b="0" l="0" r="0" t="0"/>
-                <wp:docPr id="2" name="image16.png"/>
+                <wp:docPr id="2" name="image17.png"/>
                 <a:graphic>
                   <a:graphicData uri="http://schemas.openxmlformats.org/drawingml/2006/picture">
                     <pic:pic>
                       <pic:nvPicPr>
-                        <pic:cNvPr id="0" name="image16.png"/>
+                        <pic:cNvPr id="0" name="image17.png"/>
                         <pic:cNvPicPr preferRelativeResize="0"/>
                       </pic:nvPicPr>
                       <pic:blipFill>
@@ -15855,12 +16027,12 @@
               <wp:inline distB="114300" distT="114300" distL="114300" distR="114300">
                 <wp:extent cx="182880" cy="182880"/>
                 <wp:effectExtent b="0" l="0" r="0" t="0"/>
-                <wp:docPr id="1" name="image15.png"/>
+                <wp:docPr id="1" name="image16.png"/>
                 <a:graphic>
                   <a:graphicData uri="http://schemas.openxmlformats.org/drawingml/2006/picture">
                     <pic:pic>
                       <pic:nvPicPr>
-                        <pic:cNvPr id="0" name="image15.png"/>
+                        <pic:cNvPr id="0" name="image16.png"/>
                         <pic:cNvPicPr preferRelativeResize="0"/>
                       </pic:nvPicPr>
                       <pic:blipFill>
@@ -15961,12 +16133,12 @@
               <wp:inline distB="114300" distT="114300" distL="114300" distR="114300">
                 <wp:extent cx="182880" cy="182880"/>
                 <wp:effectExtent b="0" l="0" r="0" t="0"/>
-                <wp:docPr id="3" name="image17.png"/>
+                <wp:docPr id="3" name="image18.png"/>
                 <a:graphic>
                   <a:graphicData uri="http://schemas.openxmlformats.org/drawingml/2006/picture">
                     <pic:pic>
                       <pic:nvPicPr>
-                        <pic:cNvPr id="0" name="image17.png"/>
+                        <pic:cNvPr id="0" name="image18.png"/>
                         <pic:cNvPicPr preferRelativeResize="0"/>
                       </pic:nvPicPr>
                       <pic:blipFill>
@@ -18369,12 +18541,12 @@
           <wp:inline distB="114300" distT="114300" distL="114300" distR="114300">
             <wp:extent cx="5731200" cy="3378200"/>
             <wp:effectExtent b="0" l="0" r="0" t="0"/>
-            <wp:docPr id="13" name="image18.png"/>
+            <wp:docPr id="13" name="image12.png"/>
             <a:graphic>
               <a:graphicData uri="http://schemas.openxmlformats.org/drawingml/2006/picture">
                 <pic:pic>
                   <pic:nvPicPr>
-                    <pic:cNvPr id="0" name="image18.png"/>
+                    <pic:cNvPr id="0" name="image12.png"/>
                     <pic:cNvPicPr preferRelativeResize="0"/>
                   </pic:nvPicPr>
                   <pic:blipFill>
@@ -19531,12 +19703,12 @@
           <wp:inline distB="114300" distT="114300" distL="114300" distR="114300">
             <wp:extent cx="5731200" cy="5308600"/>
             <wp:effectExtent b="0" l="0" r="0" t="0"/>
-            <wp:docPr id="4" name="image11.png"/>
+            <wp:docPr id="4" name="image9.png"/>
             <a:graphic>
               <a:graphicData uri="http://schemas.openxmlformats.org/drawingml/2006/picture">
                 <pic:pic>
                   <pic:nvPicPr>
-                    <pic:cNvPr id="0" name="image11.png"/>
+                    <pic:cNvPr id="0" name="image9.png"/>
                     <pic:cNvPicPr preferRelativeResize="0"/>
                   </pic:nvPicPr>
                   <pic:blipFill>
@@ -19676,12 +19848,12 @@
           <wp:inline distB="114300" distT="114300" distL="114300" distR="114300">
             <wp:extent cx="5731200" cy="5524500"/>
             <wp:effectExtent b="0" l="0" r="0" t="0"/>
-            <wp:docPr id="12" name="image13.png"/>
+            <wp:docPr id="12" name="image15.png"/>
             <a:graphic>
               <a:graphicData uri="http://schemas.openxmlformats.org/drawingml/2006/picture">
                 <pic:pic>
                   <pic:nvPicPr>
-                    <pic:cNvPr id="0" name="image13.png"/>
+                    <pic:cNvPr id="0" name="image15.png"/>
                     <pic:cNvPicPr preferRelativeResize="0"/>
                   </pic:nvPicPr>
                   <pic:blipFill>
@@ -19755,12 +19927,12 @@
           <wp:inline distB="114300" distT="114300" distL="114300" distR="114300">
             <wp:extent cx="5729288" cy="4333875"/>
             <wp:effectExtent b="0" l="0" r="0" t="0"/>
-            <wp:docPr id="6" name="image10.png"/>
+            <wp:docPr id="6" name="image11.png"/>
             <a:graphic>
               <a:graphicData uri="http://schemas.openxmlformats.org/drawingml/2006/picture">
                 <pic:pic>
                   <pic:nvPicPr>
-                    <pic:cNvPr id="0" name="image10.png"/>
+                    <pic:cNvPr id="0" name="image11.png"/>
                     <pic:cNvPicPr preferRelativeResize="0"/>
                   </pic:nvPicPr>
                   <pic:blipFill>
@@ -19833,12 +20005,12 @@
           <wp:inline distB="114300" distT="114300" distL="114300" distR="114300">
             <wp:extent cx="5731200" cy="4140200"/>
             <wp:effectExtent b="0" l="0" r="0" t="0"/>
-            <wp:docPr id="8" name="image12.png"/>
+            <wp:docPr id="8" name="image7.png"/>
             <a:graphic>
               <a:graphicData uri="http://schemas.openxmlformats.org/drawingml/2006/picture">
                 <pic:pic>
                   <pic:nvPicPr>
-                    <pic:cNvPr id="0" name="image12.png"/>
+                    <pic:cNvPr id="0" name="image7.png"/>
                     <pic:cNvPicPr preferRelativeResize="0"/>
                   </pic:nvPicPr>
                   <pic:blipFill>
@@ -19911,12 +20083,12 @@
           <wp:inline distB="114300" distT="114300" distL="114300" distR="114300">
             <wp:extent cx="5731200" cy="4140200"/>
             <wp:effectExtent b="0" l="0" r="0" t="0"/>
-            <wp:docPr id="10" name="image9.png"/>
+            <wp:docPr id="10" name="image8.png"/>
             <a:graphic>
               <a:graphicData uri="http://schemas.openxmlformats.org/drawingml/2006/picture">
                 <pic:pic>
                   <pic:nvPicPr>
-                    <pic:cNvPr id="0" name="image9.png"/>
+                    <pic:cNvPr id="0" name="image8.png"/>
                     <pic:cNvPicPr preferRelativeResize="0"/>
                   </pic:nvPicPr>
                   <pic:blipFill>
@@ -20097,12 +20269,12 @@
           <wp:inline distB="114300" distT="114300" distL="114300" distR="114300">
             <wp:extent cx="5731200" cy="4546600"/>
             <wp:effectExtent b="12700" l="12700" r="12700" t="12700"/>
-            <wp:docPr id="15" name="image2.png"/>
+            <wp:docPr id="15" name="image3.png"/>
             <a:graphic>
               <a:graphicData uri="http://schemas.openxmlformats.org/drawingml/2006/picture">
                 <pic:pic>
                   <pic:nvPicPr>
-                    <pic:cNvPr id="0" name="image2.png"/>
+                    <pic:cNvPr id="0" name="image3.png"/>
                     <pic:cNvPicPr preferRelativeResize="0"/>
                   </pic:nvPicPr>
                   <pic:blipFill>
@@ -20180,12 +20352,12 @@
           <wp:inline distB="114300" distT="114300" distL="114300" distR="114300">
             <wp:extent cx="5731200" cy="4546600"/>
             <wp:effectExtent b="12700" l="12700" r="12700" t="12700"/>
-            <wp:docPr id="17" name="image5.png"/>
+            <wp:docPr id="17" name="image10.png"/>
             <a:graphic>
               <a:graphicData uri="http://schemas.openxmlformats.org/drawingml/2006/picture">
                 <pic:pic>
                   <pic:nvPicPr>
-                    <pic:cNvPr id="0" name="image5.png"/>
+                    <pic:cNvPr id="0" name="image10.png"/>
                     <pic:cNvPicPr preferRelativeResize="0"/>
                   </pic:nvPicPr>
                   <pic:blipFill>
@@ -20263,12 +20435,12 @@
           <wp:inline distB="114300" distT="114300" distL="114300" distR="114300">
             <wp:extent cx="5731200" cy="4394200"/>
             <wp:effectExtent b="12700" l="12700" r="12700" t="12700"/>
-            <wp:docPr id="7" name="image6.png"/>
+            <wp:docPr id="7" name="image13.png"/>
             <a:graphic>
               <a:graphicData uri="http://schemas.openxmlformats.org/drawingml/2006/picture">
                 <pic:pic>
                   <pic:nvPicPr>
-                    <pic:cNvPr id="0" name="image6.png"/>
+                    <pic:cNvPr id="0" name="image13.png"/>
                     <pic:cNvPicPr preferRelativeResize="0"/>
                   </pic:nvPicPr>
                   <pic:blipFill>
@@ -20348,12 +20520,12 @@
           <wp:inline distB="114300" distT="114300" distL="114300" distR="114300">
             <wp:extent cx="5731200" cy="4394200"/>
             <wp:effectExtent b="12700" l="12700" r="12700" t="12700"/>
-            <wp:docPr id="9" name="image7.png"/>
+            <wp:docPr id="9" name="image6.png"/>
             <a:graphic>
               <a:graphicData uri="http://schemas.openxmlformats.org/drawingml/2006/picture">
                 <pic:pic>
                   <pic:nvPicPr>
-                    <pic:cNvPr id="0" name="image7.png"/>
+                    <pic:cNvPr id="0" name="image6.png"/>
                     <pic:cNvPicPr preferRelativeResize="0"/>
                   </pic:nvPicPr>
                   <pic:blipFill>
@@ -20431,12 +20603,12 @@
           <wp:inline distB="114300" distT="114300" distL="114300" distR="114300">
             <wp:extent cx="5731200" cy="4394200"/>
             <wp:effectExtent b="12700" l="12700" r="12700" t="12700"/>
-            <wp:docPr id="18" name="image4.png"/>
+            <wp:docPr id="18" name="image2.png"/>
             <a:graphic>
               <a:graphicData uri="http://schemas.openxmlformats.org/drawingml/2006/picture">
                 <pic:pic>
                   <pic:nvPicPr>
-                    <pic:cNvPr id="0" name="image4.png"/>
+                    <pic:cNvPr id="0" name="image2.png"/>
                     <pic:cNvPicPr preferRelativeResize="0"/>
                   </pic:nvPicPr>
                   <pic:blipFill>
@@ -20514,12 +20686,12 @@
           <wp:inline distB="114300" distT="114300" distL="114300" distR="114300">
             <wp:extent cx="5731200" cy="4394200"/>
             <wp:effectExtent b="12700" l="12700" r="12700" t="12700"/>
-            <wp:docPr id="11" name="image3.png"/>
+            <wp:docPr id="11" name="image4.png"/>
             <a:graphic>
               <a:graphicData uri="http://schemas.openxmlformats.org/drawingml/2006/picture">
                 <pic:pic>
                   <pic:nvPicPr>
-                    <pic:cNvPr id="0" name="image3.png"/>
+                    <pic:cNvPr id="0" name="image4.png"/>
                     <pic:cNvPicPr preferRelativeResize="0"/>
                   </pic:nvPicPr>
                   <pic:blipFill>
@@ -20597,12 +20769,12 @@
           <wp:inline distB="114300" distT="114300" distL="114300" distR="114300">
             <wp:extent cx="5731200" cy="4394200"/>
             <wp:effectExtent b="12700" l="12700" r="12700" t="12700"/>
-            <wp:docPr id="16" name="image8.png"/>
+            <wp:docPr id="16" name="image5.png"/>
             <a:graphic>
               <a:graphicData uri="http://schemas.openxmlformats.org/drawingml/2006/picture">
                 <pic:pic>
                   <pic:nvPicPr>
-                    <pic:cNvPr id="0" name="image8.png"/>
+                    <pic:cNvPr id="0" name="image5.png"/>
                     <pic:cNvPicPr preferRelativeResize="0"/>
                   </pic:nvPicPr>
                   <pic:blipFill>
@@ -24723,7 +24895,73 @@
         <w:rPr>
           <w:rtl w:val="0"/>
         </w:rPr>
-        <w:t xml:space="preserve">…</w:t>
+        <w:t xml:space="preserve">{</w:t>
+      </w:r>
+    </w:p>
+    <w:p>
+      <w:pPr>
+        <w:ind w:firstLine="720"/>
+        <w:rPr/>
+      </w:pPr>
+      <w:r>
+        <w:rPr>
+          <w:rtl w:val="0"/>
+        </w:rPr>
+        <w:t xml:space="preserve">“courseId”: "0a13dc11-d088-4cf7-aca7-0a61ee372696",</w:t>
+      </w:r>
+    </w:p>
+    <w:p>
+      <w:pPr>
+        <w:ind w:firstLine="720"/>
+        <w:rPr/>
+      </w:pPr>
+      <w:r>
+        <w:rPr>
+          <w:rtl w:val="0"/>
+        </w:rPr>
+        <w:t xml:space="preserve">“courseRoleName”: "Student",</w:t>
+      </w:r>
+    </w:p>
+    <w:p>
+      <w:pPr>
+        <w:ind w:firstLine="720"/>
+        <w:rPr/>
+      </w:pPr>
+      <w:r>
+        <w:rPr>
+          <w:rtl w:val="0"/>
+        </w:rPr>
+        <w:t xml:space="preserve">“userEmail”:</w:t>
+      </w:r>
+      <w:r>
+        <w:rPr>
+          <w:rtl w:val="0"/>
+        </w:rPr>
+        <w:t xml:space="preserve"> "</w:t>
+      </w:r>
+      <w:r>
+        <w:rPr>
+          <w:rtl w:val="0"/>
+        </w:rPr>
+        <w:t xml:space="preserve">dummyuser@gmail.bg</w:t>
+      </w:r>
+      <w:r>
+        <w:rPr>
+          <w:rtl w:val="0"/>
+        </w:rPr>
+        <w:t xml:space="preserve">",</w:t>
+      </w:r>
+    </w:p>
+    <w:p>
+      <w:pPr>
+        <w:ind w:firstLine="0"/>
+        <w:rPr/>
+      </w:pPr>
+      <w:r>
+        <w:rPr>
+          <w:rtl w:val="0"/>
+        </w:rPr>
+        <w:t xml:space="preserve">}</w:t>
       </w:r>
     </w:p>
     <w:p>
@@ -24748,7 +24986,84 @@
         <w:rPr>
           <w:rtl w:val="0"/>
         </w:rPr>
-        <w:t xml:space="preserve">…</w:t>
+        <w:t xml:space="preserve">Статус 201 Created</w:t>
+      </w:r>
+    </w:p>
+    <w:p>
+      <w:pPr>
+        <w:rPr/>
+      </w:pPr>
+      <w:r>
+        <w:rPr>
+          <w:rtl w:val="0"/>
+        </w:rPr>
+        <w:t xml:space="preserve">{</w:t>
+      </w:r>
+    </w:p>
+    <w:p>
+      <w:pPr>
+        <w:ind w:firstLine="720"/>
+        <w:rPr/>
+      </w:pPr>
+      <w:r>
+        <w:rPr>
+          <w:rtl w:val="0"/>
+        </w:rPr>
+        <w:t xml:space="preserve">"userEmail":</w:t>
+      </w:r>
+      <w:r>
+        <w:rPr>
+          <w:rtl w:val="0"/>
+        </w:rPr>
+        <w:t xml:space="preserve"> "dummyuser</w:t>
+      </w:r>
+      <w:r>
+        <w:rPr>
+          <w:rtl w:val="0"/>
+        </w:rPr>
+        <w:t xml:space="preserve">@gmail.bg</w:t>
+      </w:r>
+      <w:r>
+        <w:rPr>
+          <w:rtl w:val="0"/>
+        </w:rPr>
+        <w:t xml:space="preserve">",</w:t>
+      </w:r>
+    </w:p>
+    <w:p>
+      <w:pPr>
+        <w:ind w:firstLine="720"/>
+        <w:rPr/>
+      </w:pPr>
+      <w:r>
+        <w:rPr>
+          <w:rtl w:val="0"/>
+        </w:rPr>
+        <w:t xml:space="preserve">"courseId": "0a13dc11-d088-4cf7-aca7-0a61ee372696",</w:t>
+      </w:r>
+    </w:p>
+    <w:p>
+      <w:pPr>
+        <w:ind w:firstLine="720"/>
+        <w:rPr/>
+      </w:pPr>
+      <w:r>
+        <w:rPr>
+          <w:rtl w:val="0"/>
+        </w:rPr>
+        <w:t xml:space="preserve">"courseRoleName": "Student"</w:t>
+      </w:r>
+    </w:p>
+    <w:p>
+      <w:pPr>
+        <w:ind w:firstLine="0"/>
+        <w:rPr/>
+      </w:pPr>
+      <w:r>
+        <w:rPr>
+          <w:rtl w:val="0"/>
+        </w:rPr>
+        <w:t xml:space="preserve">}</w:t>
       </w:r>
     </w:p>
     <w:p>
@@ -24798,7 +25113,19 @@
         <w:rPr>
           <w:rtl w:val="0"/>
         </w:rPr>
-        <w:t xml:space="preserve"> /userCourse</w:t>
+        <w:t xml:space="preserve"> /</w:t>
+      </w:r>
+      <w:r>
+        <w:rPr>
+          <w:rtl w:val="0"/>
+        </w:rPr>
+        <w:t xml:space="preserve">userCourse</w:t>
+      </w:r>
+      <w:r>
+        <w:rPr>
+          <w:rtl w:val="0"/>
+        </w:rPr>
+        <w:t xml:space="preserve">?courseId=0a13dc11-d088-4cf7-aca7-0a61ee372696</w:t>
       </w:r>
     </w:p>
     <w:p>
@@ -24812,11 +25139,112 @@
           <w:b w:val="1"/>
           <w:rtl w:val="0"/>
         </w:rPr>
-        <w:t xml:space="preserve">Примерен вход:</w:t>
-      </w:r>
-    </w:p>
-    <w:p>
-      <w:pPr>
+        <w:t xml:space="preserve">Примерен изход:</w:t>
+      </w:r>
+    </w:p>
+    <w:p>
+      <w:pPr>
+        <w:rPr/>
+      </w:pPr>
+      <w:r>
+        <w:rPr>
+          <w:rtl w:val="0"/>
+        </w:rPr>
+        <w:t xml:space="preserve">Статус 200 OK</w:t>
+      </w:r>
+    </w:p>
+    <w:p>
+      <w:pPr>
+        <w:rPr/>
+      </w:pPr>
+      <w:r>
+        <w:rPr>
+          <w:rtl w:val="0"/>
+        </w:rPr>
+        <w:t xml:space="preserve">[</w:t>
+      </w:r>
+    </w:p>
+    <w:p>
+      <w:pPr>
+        <w:ind w:firstLine="720"/>
+        <w:rPr/>
+      </w:pPr>
+      <w:r>
+        <w:rPr>
+          <w:rtl w:val="0"/>
+        </w:rPr>
+        <w:t xml:space="preserve">{</w:t>
+      </w:r>
+    </w:p>
+    <w:p>
+      <w:pPr>
+        <w:ind w:left="720" w:firstLine="720"/>
+        <w:rPr/>
+      </w:pPr>
+      <w:r>
+        <w:rPr>
+          <w:rtl w:val="0"/>
+        </w:rPr>
+        <w:t xml:space="preserve">"userEmail":</w:t>
+      </w:r>
+      <w:r>
+        <w:rPr>
+          <w:rtl w:val="0"/>
+        </w:rPr>
+        <w:t xml:space="preserve"> "dummyuser</w:t>
+      </w:r>
+      <w:r>
+        <w:rPr>
+          <w:rtl w:val="0"/>
+        </w:rPr>
+        <w:t xml:space="preserve">@gmail.com</w:t>
+      </w:r>
+      <w:r>
+        <w:rPr>
+          <w:rtl w:val="0"/>
+        </w:rPr>
+        <w:t xml:space="preserve">",</w:t>
+      </w:r>
+    </w:p>
+    <w:p>
+      <w:pPr>
+        <w:ind w:left="720" w:firstLine="720"/>
+        <w:rPr/>
+      </w:pPr>
+      <w:r>
+        <w:rPr>
+          <w:rtl w:val="0"/>
+        </w:rPr>
+        <w:t xml:space="preserve">"courseId": "0a13dc11-d088-4cf7-aca7-0a61ee372696",</w:t>
+      </w:r>
+    </w:p>
+    <w:p>
+      <w:pPr>
+        <w:ind w:left="720" w:firstLine="720"/>
+        <w:rPr/>
+      </w:pPr>
+      <w:r>
+        <w:rPr>
+          <w:rtl w:val="0"/>
+        </w:rPr>
+        <w:t xml:space="preserve">"courseRoleName": "Student"</w:t>
+      </w:r>
+    </w:p>
+    <w:p>
+      <w:pPr>
+        <w:ind w:left="720" w:firstLine="0"/>
+        <w:rPr/>
+      </w:pPr>
+      <w:r>
+        <w:rPr>
+          <w:rtl w:val="0"/>
+        </w:rPr>
+        <w:t xml:space="preserve">},</w:t>
+      </w:r>
+    </w:p>
+    <w:p>
+      <w:pPr>
+        <w:ind w:left="720" w:firstLine="0"/>
         <w:rPr/>
       </w:pPr>
       <w:r>
@@ -24828,27 +25256,13 @@
     </w:p>
     <w:p>
       <w:pPr>
-        <w:rPr>
-          <w:b w:val="1"/>
-        </w:rPr>
-      </w:pPr>
-      <w:r>
-        <w:rPr>
-          <w:b w:val="1"/>
-          <w:rtl w:val="0"/>
-        </w:rPr>
-        <w:t xml:space="preserve">Примерен изход:</w:t>
-      </w:r>
-    </w:p>
-    <w:p>
-      <w:pPr>
-        <w:rPr/>
-      </w:pPr>
-      <w:r>
-        <w:rPr>
-          <w:rtl w:val="0"/>
-        </w:rPr>
-        <w:t xml:space="preserve">…</w:t>
+        <w:rPr/>
+      </w:pPr>
+      <w:r>
+        <w:rPr>
+          <w:rtl w:val="0"/>
+        </w:rPr>
+        <w:t xml:space="preserve">]</w:t>
       </w:r>
     </w:p>
     <w:p>
@@ -24923,7 +25337,60 @@
         <w:rPr>
           <w:rtl w:val="0"/>
         </w:rPr>
-        <w:t xml:space="preserve">…</w:t>
+        <w:t xml:space="preserve">{</w:t>
+      </w:r>
+    </w:p>
+    <w:p>
+      <w:pPr>
+        <w:ind w:firstLine="720"/>
+        <w:rPr/>
+      </w:pPr>
+      <w:r>
+        <w:rPr>
+          <w:rtl w:val="0"/>
+        </w:rPr>
+        <w:t xml:space="preserve">“courseId”: "0a13dc11-d088-4cf7-aca7-0a61ee372696",</w:t>
+      </w:r>
+    </w:p>
+    <w:p>
+      <w:pPr>
+        <w:ind w:firstLine="720"/>
+        <w:rPr/>
+      </w:pPr>
+      <w:r>
+        <w:rPr>
+          <w:rtl w:val="0"/>
+        </w:rPr>
+        <w:t xml:space="preserve">“courseRoleName”: "Assistant",</w:t>
+      </w:r>
+    </w:p>
+    <w:p>
+      <w:pPr>
+        <w:ind w:firstLine="720"/>
+        <w:rPr/>
+      </w:pPr>
+      <w:r>
+        <w:rPr>
+          <w:rtl w:val="0"/>
+        </w:rPr>
+        <w:t xml:space="preserve">“userEmail”:</w:t>
+      </w:r>
+      <w:r>
+        <w:rPr>
+          <w:rtl w:val="0"/>
+        </w:rPr>
+        <w:t xml:space="preserve"> "dummyuser@gmail.bg",</w:t>
+      </w:r>
+    </w:p>
+    <w:p>
+      <w:pPr>
+        <w:rPr/>
+      </w:pPr>
+      <w:r>
+        <w:rPr>
+          <w:rtl w:val="0"/>
+        </w:rPr>
+        <w:t xml:space="preserve">}</w:t>
       </w:r>
     </w:p>
     <w:p>
@@ -24948,7 +25415,71 @@
         <w:rPr>
           <w:rtl w:val="0"/>
         </w:rPr>
-        <w:t xml:space="preserve">…</w:t>
+        <w:t xml:space="preserve">Статус 201 OK</w:t>
+      </w:r>
+    </w:p>
+    <w:p>
+      <w:pPr>
+        <w:rPr/>
+      </w:pPr>
+      <w:r>
+        <w:rPr>
+          <w:rtl w:val="0"/>
+        </w:rPr>
+        <w:t xml:space="preserve">{</w:t>
+      </w:r>
+    </w:p>
+    <w:p>
+      <w:pPr>
+        <w:ind w:firstLine="720"/>
+        <w:rPr/>
+      </w:pPr>
+      <w:r>
+        <w:rPr>
+          <w:rtl w:val="0"/>
+        </w:rPr>
+        <w:t xml:space="preserve">"userEmail":</w:t>
+      </w:r>
+      <w:r>
+        <w:rPr>
+          <w:rtl w:val="0"/>
+        </w:rPr>
+        <w:t xml:space="preserve"> "dummyuser@gmail.bg",</w:t>
+      </w:r>
+    </w:p>
+    <w:p>
+      <w:pPr>
+        <w:ind w:firstLine="720"/>
+        <w:rPr/>
+      </w:pPr>
+      <w:r>
+        <w:rPr>
+          <w:rtl w:val="0"/>
+        </w:rPr>
+        <w:t xml:space="preserve">"courseId": "0a13dc11-d088-4cf7-aca7-0a61ee372696",</w:t>
+      </w:r>
+    </w:p>
+    <w:p>
+      <w:pPr>
+        <w:ind w:firstLine="720"/>
+        <w:rPr/>
+      </w:pPr>
+      <w:r>
+        <w:rPr>
+          <w:rtl w:val="0"/>
+        </w:rPr>
+        <w:t xml:space="preserve">"courseRoleName": "Assistant"</w:t>
+      </w:r>
+    </w:p>
+    <w:p>
+      <w:pPr>
+        <w:rPr/>
+      </w:pPr>
+      <w:r>
+        <w:rPr>
+          <w:rtl w:val="0"/>
+        </w:rPr>
+        <w:t xml:space="preserve">}</w:t>
       </w:r>
     </w:p>
     <w:p>
@@ -24992,13 +25523,25 @@
           <w:b w:val="1"/>
           <w:rtl w:val="0"/>
         </w:rPr>
-        <w:t xml:space="preserve">Път:</w:t>
-      </w:r>
-      <w:r>
-        <w:rPr>
-          <w:rtl w:val="0"/>
-        </w:rPr>
-        <w:t xml:space="preserve"> /userCourse</w:t>
+        <w:t xml:space="preserve">Път: </w:t>
+      </w:r>
+      <w:r>
+        <w:rPr>
+          <w:rtl w:val="0"/>
+        </w:rPr>
+        <w:t xml:space="preserve">/</w:t>
+      </w:r>
+      <w:r>
+        <w:rPr>
+          <w:rtl w:val="0"/>
+        </w:rPr>
+        <w:t xml:space="preserve">userCourse</w:t>
+      </w:r>
+      <w:r>
+        <w:rPr>
+          <w:rtl w:val="0"/>
+        </w:rPr>
+        <w:t xml:space="preserve">?userEmail=dummyuser@gmail.bg&amp;courseId=0a13dc11-d088-4cf7-aca7-0a61ee372696</w:t>
       </w:r>
     </w:p>
     <w:p>
@@ -25012,31 +25555,6 @@
           <w:b w:val="1"/>
           <w:rtl w:val="0"/>
         </w:rPr>
-        <w:t xml:space="preserve">Примерен вход:</w:t>
-      </w:r>
-    </w:p>
-    <w:p>
-      <w:pPr>
-        <w:rPr/>
-      </w:pPr>
-      <w:r>
-        <w:rPr>
-          <w:rtl w:val="0"/>
-        </w:rPr>
-        <w:t xml:space="preserve">…</w:t>
-      </w:r>
-    </w:p>
-    <w:p>
-      <w:pPr>
-        <w:rPr>
-          <w:b w:val="1"/>
-        </w:rPr>
-      </w:pPr>
-      <w:r>
-        <w:rPr>
-          <w:b w:val="1"/>
-          <w:rtl w:val="0"/>
-        </w:rPr>
         <w:t xml:space="preserve">Примерен изход:</w:t>
       </w:r>
     </w:p>
@@ -25048,7 +25566,7 @@
         <w:rPr>
           <w:rtl w:val="0"/>
         </w:rPr>
-        <w:t xml:space="preserve">…</w:t>
+        <w:t xml:space="preserve">Статус 204 No Content</w:t>
       </w:r>
     </w:p>
     <w:p>
@@ -25082,18 +25600,326 @@
     </w:p>
     <w:p>
       <w:pPr>
-        <w:rPr/>
-      </w:pPr>
-      <w:r>
-        <w:rPr>
-          <w:rtl w:val="0"/>
-        </w:rPr>
-        <w:t xml:space="preserve">Go project structure, apis, input, output, jwt auth</w:t>
-      </w:r>
-      <w:r>
-        <w:rPr>
-          <w:rtl w:val="0"/>
-        </w:rPr>
+        <w:pStyle w:val="Heading3"/>
+        <w:rPr/>
+      </w:pPr>
+      <w:bookmarkStart w:colFirst="0" w:colLast="0" w:name="_t131lj2gz467" w:id="67"/>
+      <w:bookmarkEnd w:id="67"/>
+      <w:r>
+        <w:rPr>
+          <w:rtl w:val="0"/>
+        </w:rPr>
+        <w:t xml:space="preserve">Структура</w:t>
+      </w:r>
+    </w:p>
+    <w:p>
+      <w:pPr>
+        <w:rPr/>
+      </w:pPr>
+      <w:r>
+        <w:rPr>
+          <w:rtl w:val="0"/>
+        </w:rPr>
+        <w:t xml:space="preserve">…</w:t>
+      </w:r>
+    </w:p>
+    <w:p>
+      <w:pPr>
+        <w:rPr/>
+      </w:pPr>
+      <w:r>
+        <w:rPr>
+          <w:rtl w:val="0"/>
+        </w:rPr>
+      </w:r>
+    </w:p>
+    <w:p>
+      <w:pPr>
+        <w:pStyle w:val="Heading3"/>
+        <w:rPr/>
+      </w:pPr>
+      <w:bookmarkStart w:colFirst="0" w:colLast="0" w:name="_2h0snssbsfcg" w:id="68"/>
+      <w:bookmarkEnd w:id="68"/>
+      <w:r>
+        <w:rPr>
+          <w:rtl w:val="0"/>
+        </w:rPr>
+        <w:t xml:space="preserve">Приложно-програмни интерфейси</w:t>
+      </w:r>
+    </w:p>
+    <w:p>
+      <w:pPr>
+        <w:pStyle w:val="Heading4"/>
+        <w:rPr/>
+      </w:pPr>
+      <w:bookmarkStart w:colFirst="0" w:colLast="0" w:name="_eg39hdsd3xtp" w:id="69"/>
+      <w:bookmarkEnd w:id="69"/>
+      <w:r>
+        <w:rPr>
+          <w:rtl w:val="0"/>
+        </w:rPr>
+        <w:t xml:space="preserve">Създаване на заявка за тестване на предадено решение от студент</w:t>
+      </w:r>
+    </w:p>
+    <w:p>
+      <w:pPr>
+        <w:rPr/>
+      </w:pPr>
+      <w:r>
+        <w:rPr>
+          <w:b w:val="1"/>
+          <w:rtl w:val="0"/>
+        </w:rPr>
+        <w:t xml:space="preserve">HTTP метод:</w:t>
+      </w:r>
+      <w:r>
+        <w:rPr>
+          <w:rtl w:val="0"/>
+        </w:rPr>
+        <w:t xml:space="preserve"> POST</w:t>
+      </w:r>
+    </w:p>
+    <w:p>
+      <w:pPr>
+        <w:rPr/>
+      </w:pPr>
+      <w:r>
+        <w:rPr>
+          <w:b w:val="1"/>
+          <w:rtl w:val="0"/>
+        </w:rPr>
+        <w:t xml:space="preserve">Път:</w:t>
+      </w:r>
+      <w:r>
+        <w:rPr>
+          <w:rtl w:val="0"/>
+        </w:rPr>
+        <w:t xml:space="preserve"> /job</w:t>
+      </w:r>
+    </w:p>
+    <w:p>
+      <w:pPr>
+        <w:rPr>
+          <w:b w:val="1"/>
+        </w:rPr>
+      </w:pPr>
+      <w:r>
+        <w:rPr>
+          <w:b w:val="1"/>
+          <w:rtl w:val="0"/>
+        </w:rPr>
+        <w:t xml:space="preserve">Примерен вход:</w:t>
+      </w:r>
+    </w:p>
+    <w:p>
+      <w:pPr>
+        <w:rPr/>
+      </w:pPr>
+      <w:r>
+        <w:rPr>
+          <w:rtl w:val="0"/>
+        </w:rPr>
+        <w:t xml:space="preserve">{</w:t>
+      </w:r>
+    </w:p>
+    <w:p>
+      <w:pPr>
+        <w:ind w:firstLine="720"/>
+        <w:rPr/>
+      </w:pPr>
+      <w:r>
+        <w:rPr>
+          <w:rtl w:val="0"/>
+        </w:rPr>
+        <w:t xml:space="preserve">“submissionId”: “885fa230-b515-4b93-992d-b5288439f98b”</w:t>
+      </w:r>
+    </w:p>
+    <w:p>
+      <w:pPr>
+        <w:rPr/>
+      </w:pPr>
+      <w:r>
+        <w:rPr>
+          <w:rtl w:val="0"/>
+        </w:rPr>
+        <w:t xml:space="preserve">}</w:t>
+      </w:r>
+      <w:r>
+        <w:rPr>
+          <w:rtl w:val="0"/>
+        </w:rPr>
+      </w:r>
+    </w:p>
+    <w:p>
+      <w:pPr>
+        <w:rPr>
+          <w:b w:val="1"/>
+        </w:rPr>
+      </w:pPr>
+      <w:r>
+        <w:rPr>
+          <w:b w:val="1"/>
+          <w:rtl w:val="0"/>
+        </w:rPr>
+        <w:t xml:space="preserve">Примерен изход:</w:t>
+      </w:r>
+    </w:p>
+    <w:p>
+      <w:pPr>
+        <w:rPr/>
+      </w:pPr>
+      <w:r>
+        <w:rPr>
+          <w:rtl w:val="0"/>
+        </w:rPr>
+        <w:t xml:space="preserve">Статус 202 Accepted</w:t>
+      </w:r>
+    </w:p>
+    <w:p>
+      <w:pPr>
+        <w:pStyle w:val="Heading4"/>
+        <w:rPr/>
+      </w:pPr>
+      <w:bookmarkStart w:colFirst="0" w:colLast="0" w:name="_bujy3bjm2sd6" w:id="70"/>
+      <w:bookmarkEnd w:id="70"/>
+      <w:r>
+        <w:rPr>
+          <w:rtl w:val="0"/>
+        </w:rPr>
+        <w:t xml:space="preserve">Създаване на заявка за добавяне на работни директории в хранилищата на новонавлезлите студенти в курс</w:t>
+      </w:r>
+    </w:p>
+    <w:p>
+      <w:pPr>
+        <w:rPr/>
+      </w:pPr>
+      <w:r>
+        <w:rPr>
+          <w:b w:val="1"/>
+          <w:rtl w:val="0"/>
+        </w:rPr>
+        <w:t xml:space="preserve">HTTP метод:</w:t>
+      </w:r>
+      <w:r>
+        <w:rPr>
+          <w:rtl w:val="0"/>
+        </w:rPr>
+        <w:t xml:space="preserve"> POST</w:t>
+      </w:r>
+    </w:p>
+    <w:p>
+      <w:pPr>
+        <w:rPr/>
+      </w:pPr>
+      <w:r>
+        <w:rPr>
+          <w:b w:val="1"/>
+          <w:rtl w:val="0"/>
+        </w:rPr>
+        <w:t xml:space="preserve">Път:</w:t>
+      </w:r>
+      <w:r>
+        <w:rPr>
+          <w:rtl w:val="0"/>
+        </w:rPr>
+        <w:t xml:space="preserve"> /assignment</w:t>
+      </w:r>
+    </w:p>
+    <w:p>
+      <w:pPr>
+        <w:rPr>
+          <w:b w:val="1"/>
+        </w:rPr>
+      </w:pPr>
+      <w:r>
+        <w:rPr>
+          <w:b w:val="1"/>
+          <w:rtl w:val="0"/>
+        </w:rPr>
+        <w:t xml:space="preserve">Примерен вход:</w:t>
+      </w:r>
+    </w:p>
+    <w:p>
+      <w:pPr>
+        <w:rPr/>
+      </w:pPr>
+      <w:r>
+        <w:rPr>
+          <w:rtl w:val="0"/>
+        </w:rPr>
+        <w:t xml:space="preserve">{</w:t>
+      </w:r>
+    </w:p>
+    <w:p>
+      <w:pPr>
+        <w:rPr/>
+      </w:pPr>
+      <w:r>
+        <w:rPr>
+          <w:rtl w:val="0"/>
+        </w:rPr>
+        <w:tab/>
+        <w:t xml:space="preserve">“courseGroup”: “12345678”,</w:t>
+      </w:r>
+    </w:p>
+    <w:p>
+      <w:pPr>
+        <w:rPr/>
+      </w:pPr>
+      <w:r>
+        <w:rPr>
+          <w:rtl w:val="0"/>
+        </w:rPr>
+        <w:tab/>
+        <w:t xml:space="preserve">“assignmentPaths”: “assignment1;assignment2;assignment3”,</w:t>
+      </w:r>
+    </w:p>
+    <w:p>
+      <w:pPr>
+        <w:rPr/>
+      </w:pPr>
+      <w:r>
+        <w:rPr>
+          <w:rtl w:val="0"/>
+        </w:rPr>
+        <w:tab/>
+        <w:t xml:space="preserve">“gitlabUsernames”: “dummyuser1;dummyuser2;dummyuser3”</w:t>
+      </w:r>
+    </w:p>
+    <w:p>
+      <w:pPr>
+        <w:rPr/>
+      </w:pPr>
+      <w:r>
+        <w:rPr>
+          <w:rtl w:val="0"/>
+        </w:rPr>
+        <w:t xml:space="preserve">}</w:t>
+      </w:r>
+    </w:p>
+    <w:p>
+      <w:pPr>
+        <w:rPr>
+          <w:b w:val="1"/>
+        </w:rPr>
+      </w:pPr>
+      <w:r>
+        <w:rPr>
+          <w:b w:val="1"/>
+          <w:rtl w:val="0"/>
+        </w:rPr>
+        <w:t xml:space="preserve">Примерен изход:</w:t>
+      </w:r>
+    </w:p>
+    <w:p>
+      <w:pPr>
+        <w:rPr/>
+      </w:pPr>
+      <w:r>
+        <w:rPr>
+          <w:rtl w:val="0"/>
+        </w:rPr>
+        <w:t xml:space="preserve">Статус 202 Accepted</w:t>
       </w:r>
     </w:p>
     <w:p>
@@ -25111,8 +25937,8 @@
         <w:pStyle w:val="Heading2"/>
         <w:rPr/>
       </w:pPr>
-      <w:bookmarkStart w:colFirst="0" w:colLast="0" w:name="_q0s92scxley4" w:id="67"/>
-      <w:bookmarkEnd w:id="67"/>
+      <w:bookmarkStart w:colFirst="0" w:colLast="0" w:name="_q0s92scxley4" w:id="71"/>
+      <w:bookmarkEnd w:id="71"/>
       <w:r>
         <w:rPr>
           <w:rtl w:val="0"/>
@@ -25172,8 +25998,8 @@
         <w:ind w:left="720" w:hanging="360"/>
         <w:rPr/>
       </w:pPr>
-      <w:bookmarkStart w:colFirst="0" w:colLast="0" w:name="_gikshcswg633" w:id="68"/>
-      <w:bookmarkEnd w:id="68"/>
+      <w:bookmarkStart w:colFirst="0" w:colLast="0" w:name="_gikshcswg633" w:id="72"/>
+      <w:bookmarkEnd w:id="72"/>
       <w:r>
         <w:rPr>
           <w:rtl w:val="0"/>
@@ -25242,8 +26068,8 @@
         <w:spacing w:line="360" w:lineRule="auto"/>
         <w:ind w:left="720" w:hanging="360"/>
       </w:pPr>
-      <w:bookmarkStart w:colFirst="0" w:colLast="0" w:name="_vpjoshsm222s" w:id="69"/>
-      <w:bookmarkEnd w:id="69"/>
+      <w:bookmarkStart w:colFirst="0" w:colLast="0" w:name="_vpjoshsm222s" w:id="73"/>
+      <w:bookmarkEnd w:id="73"/>
       <w:r>
         <w:rPr>
           <w:rtl w:val="0"/>
@@ -25256,8 +26082,8 @@
         <w:pStyle w:val="Heading2"/>
         <w:rPr/>
       </w:pPr>
-      <w:bookmarkStart w:colFirst="0" w:colLast="0" w:name="_sqi9k769i2os" w:id="70"/>
-      <w:bookmarkEnd w:id="70"/>
+      <w:bookmarkStart w:colFirst="0" w:colLast="0" w:name="_sqi9k769i2os" w:id="74"/>
+      <w:bookmarkEnd w:id="74"/>
       <w:r>
         <w:rPr>
           <w:rtl w:val="0"/>
@@ -25336,8 +26162,8 @@
         <w:pStyle w:val="Heading2"/>
         <w:rPr/>
       </w:pPr>
-      <w:bookmarkStart w:colFirst="0" w:colLast="0" w:name="_ed3b9aha82xt" w:id="71"/>
-      <w:bookmarkEnd w:id="71"/>
+      <w:bookmarkStart w:colFirst="0" w:colLast="0" w:name="_ed3b9aha82xt" w:id="75"/>
+      <w:bookmarkEnd w:id="75"/>
       <w:r>
         <w:rPr>
           <w:rtl w:val="0"/>
@@ -25350,8 +26176,8 @@
         <w:pStyle w:val="Heading3"/>
         <w:rPr/>
       </w:pPr>
-      <w:bookmarkStart w:colFirst="0" w:colLast="0" w:name="_8qujp33r8hcn" w:id="72"/>
-      <w:bookmarkEnd w:id="72"/>
+      <w:bookmarkStart w:colFirst="0" w:colLast="0" w:name="_8qujp33r8hcn" w:id="76"/>
+      <w:bookmarkEnd w:id="76"/>
       <w:r>
         <w:rPr>
           <w:rtl w:val="0"/>
@@ -25385,8 +26211,8 @@
         <w:pStyle w:val="Heading3"/>
         <w:rPr/>
       </w:pPr>
-      <w:bookmarkStart w:colFirst="0" w:colLast="0" w:name="_n4l76ppw20r3" w:id="73"/>
-      <w:bookmarkEnd w:id="73"/>
+      <w:bookmarkStart w:colFirst="0" w:colLast="0" w:name="_n4l76ppw20r3" w:id="77"/>
+      <w:bookmarkEnd w:id="77"/>
       <w:r>
         <w:rPr>
           <w:rtl w:val="0"/>
@@ -25420,8 +26246,8 @@
         <w:pStyle w:val="Heading3"/>
         <w:rPr/>
       </w:pPr>
-      <w:bookmarkStart w:colFirst="0" w:colLast="0" w:name="_rsxh9y2a8ssz" w:id="74"/>
-      <w:bookmarkEnd w:id="74"/>
+      <w:bookmarkStart w:colFirst="0" w:colLast="0" w:name="_rsxh9y2a8ssz" w:id="78"/>
+      <w:bookmarkEnd w:id="78"/>
       <w:r>
         <w:rPr>
           <w:rtl w:val="0"/>
@@ -25470,8 +26296,8 @@
         <w:pStyle w:val="Heading2"/>
         <w:rPr/>
       </w:pPr>
-      <w:bookmarkStart w:colFirst="0" w:colLast="0" w:name="_hfqid82011ou" w:id="75"/>
-      <w:bookmarkEnd w:id="75"/>
+      <w:bookmarkStart w:colFirst="0" w:colLast="0" w:name="_hfqid82011ou" w:id="79"/>
+      <w:bookmarkEnd w:id="79"/>
       <w:r>
         <w:rPr>
           <w:rtl w:val="0"/>
@@ -25514,8 +26340,8 @@
         <w:pStyle w:val="Heading2"/>
         <w:rPr/>
       </w:pPr>
-      <w:bookmarkStart w:colFirst="0" w:colLast="0" w:name="_piyr724jkme7" w:id="76"/>
-      <w:bookmarkEnd w:id="76"/>
+      <w:bookmarkStart w:colFirst="0" w:colLast="0" w:name="_piyr724jkme7" w:id="80"/>
+      <w:bookmarkEnd w:id="80"/>
       <w:r>
         <w:rPr>
           <w:rtl w:val="0"/>
@@ -25550,8 +26376,8 @@
         <w:spacing w:line="360" w:lineRule="auto"/>
         <w:rPr/>
       </w:pPr>
-      <w:bookmarkStart w:colFirst="0" w:colLast="0" w:name="_fy5pwxogicd4" w:id="77"/>
-      <w:bookmarkEnd w:id="77"/>
+      <w:bookmarkStart w:colFirst="0" w:colLast="0" w:name="_fy5pwxogicd4" w:id="81"/>
+      <w:bookmarkEnd w:id="81"/>
       <w:r>
         <w:rPr>
           <w:rtl w:val="0"/>

</xml_diff>

<commit_message>
masters: finish job executor implementation
</commit_message>
<xml_diff>
--- a/docs/masters-thesis.docx
+++ b/docs/masters-thesis.docx
@@ -994,7 +994,7 @@
               <w:vertAlign w:val="baseline"/>
               <w:rtl w:val="0"/>
             </w:rPr>
-            <w:t xml:space="preserve">8</w:t>
+            <w:t xml:space="preserve">9</w:t>
           </w:r>
           <w:r>
             <w:fldChar w:fldCharType="end"/>
@@ -1610,7 +1610,7 @@
               <w:vertAlign w:val="baseline"/>
               <w:rtl w:val="0"/>
             </w:rPr>
-            <w:t xml:space="preserve">15</w:t>
+            <w:t xml:space="preserve">16</w:t>
           </w:r>
           <w:r>
             <w:fldChar w:fldCharType="end"/>
@@ -1874,7 +1874,7 @@
               <w:vertAlign w:val="baseline"/>
               <w:rtl w:val="0"/>
             </w:rPr>
-            <w:t xml:space="preserve">19</w:t>
+            <w:t xml:space="preserve">20</w:t>
           </w:r>
           <w:r>
             <w:fldChar w:fldCharType="end"/>
@@ -3194,7 +3194,7 @@
               <w:vertAlign w:val="baseline"/>
               <w:rtl w:val="0"/>
             </w:rPr>
-            <w:t xml:space="preserve">38</w:t>
+            <w:t xml:space="preserve">39</w:t>
           </w:r>
           <w:r>
             <w:fldChar w:fldCharType="end"/>
@@ -3546,7 +3546,7 @@
               <w:vertAlign w:val="baseline"/>
               <w:rtl w:val="0"/>
             </w:rPr>
-            <w:t xml:space="preserve">45</w:t>
+            <w:t xml:space="preserve">46</w:t>
           </w:r>
           <w:r>
             <w:fldChar w:fldCharType="end"/>
@@ -3634,7 +3634,7 @@
               <w:vertAlign w:val="baseline"/>
               <w:rtl w:val="0"/>
             </w:rPr>
-            <w:t xml:space="preserve">50</w:t>
+            <w:t xml:space="preserve">51</w:t>
           </w:r>
           <w:r>
             <w:fldChar w:fldCharType="end"/>
@@ -3722,7 +3722,7 @@
               <w:vertAlign w:val="baseline"/>
               <w:rtl w:val="0"/>
             </w:rPr>
-            <w:t xml:space="preserve">57</w:t>
+            <w:t xml:space="preserve">58</w:t>
           </w:r>
           <w:r>
             <w:fldChar w:fldCharType="end"/>
@@ -3810,7 +3810,7 @@
               <w:vertAlign w:val="baseline"/>
               <w:rtl w:val="0"/>
             </w:rPr>
-            <w:t xml:space="preserve">57</w:t>
+            <w:t xml:space="preserve">58</w:t>
           </w:r>
           <w:r>
             <w:fldChar w:fldCharType="end"/>
@@ -3898,7 +3898,7 @@
               <w:vertAlign w:val="baseline"/>
               <w:rtl w:val="0"/>
             </w:rPr>
-            <w:t xml:space="preserve">57</w:t>
+            <w:t xml:space="preserve">58</w:t>
           </w:r>
           <w:r>
             <w:fldChar w:fldCharType="end"/>
@@ -3986,7 +3986,7 @@
               <w:vertAlign w:val="baseline"/>
               <w:rtl w:val="0"/>
             </w:rPr>
-            <w:t xml:space="preserve">57</w:t>
+            <w:t xml:space="preserve">58</w:t>
           </w:r>
           <w:r>
             <w:fldChar w:fldCharType="end"/>
@@ -4074,7 +4074,7 @@
               <w:vertAlign w:val="baseline"/>
               <w:rtl w:val="0"/>
             </w:rPr>
-            <w:t xml:space="preserve">58</w:t>
+            <w:t xml:space="preserve">59</w:t>
           </w:r>
           <w:r>
             <w:fldChar w:fldCharType="end"/>
@@ -4162,7 +4162,7 @@
               <w:vertAlign w:val="baseline"/>
               <w:rtl w:val="0"/>
             </w:rPr>
-            <w:t xml:space="preserve">58</w:t>
+            <w:t xml:space="preserve">59</w:t>
           </w:r>
           <w:r>
             <w:fldChar w:fldCharType="end"/>
@@ -4250,7 +4250,7 @@
               <w:vertAlign w:val="baseline"/>
               <w:rtl w:val="0"/>
             </w:rPr>
-            <w:t xml:space="preserve">58</w:t>
+            <w:t xml:space="preserve">59</w:t>
           </w:r>
           <w:r>
             <w:fldChar w:fldCharType="end"/>
@@ -4338,7 +4338,7 @@
               <w:vertAlign w:val="baseline"/>
               <w:rtl w:val="0"/>
             </w:rPr>
-            <w:t xml:space="preserve">59</w:t>
+            <w:t xml:space="preserve">60</w:t>
           </w:r>
           <w:r>
             <w:fldChar w:fldCharType="end"/>
@@ -4426,7 +4426,7 @@
               <w:vertAlign w:val="baseline"/>
               <w:rtl w:val="0"/>
             </w:rPr>
-            <w:t xml:space="preserve">59</w:t>
+            <w:t xml:space="preserve">60</w:t>
           </w:r>
           <w:r>
             <w:fldChar w:fldCharType="end"/>
@@ -4514,7 +4514,7 @@
               <w:vertAlign w:val="baseline"/>
               <w:rtl w:val="0"/>
             </w:rPr>
-            <w:t xml:space="preserve">60</w:t>
+            <w:t xml:space="preserve">61</w:t>
           </w:r>
           <w:r>
             <w:fldChar w:fldCharType="end"/>
@@ -4602,7 +4602,7 @@
               <w:vertAlign w:val="baseline"/>
               <w:rtl w:val="0"/>
             </w:rPr>
-            <w:t xml:space="preserve">60</w:t>
+            <w:t xml:space="preserve">61</w:t>
           </w:r>
           <w:r>
             <w:fldChar w:fldCharType="end"/>
@@ -4690,7 +4690,7 @@
               <w:vertAlign w:val="baseline"/>
               <w:rtl w:val="0"/>
             </w:rPr>
-            <w:t xml:space="preserve">61</w:t>
+            <w:t xml:space="preserve">62</w:t>
           </w:r>
           <w:r>
             <w:fldChar w:fldCharType="end"/>
@@ -4778,7 +4778,7 @@
               <w:vertAlign w:val="baseline"/>
               <w:rtl w:val="0"/>
             </w:rPr>
-            <w:t xml:space="preserve">61</w:t>
+            <w:t xml:space="preserve">62</w:t>
           </w:r>
           <w:r>
             <w:fldChar w:fldCharType="end"/>
@@ -4866,7 +4866,7 @@
               <w:vertAlign w:val="baseline"/>
               <w:rtl w:val="0"/>
             </w:rPr>
-            <w:t xml:space="preserve">62</w:t>
+            <w:t xml:space="preserve">63</w:t>
           </w:r>
           <w:r>
             <w:fldChar w:fldCharType="end"/>
@@ -4954,7 +4954,7 @@
               <w:vertAlign w:val="baseline"/>
               <w:rtl w:val="0"/>
             </w:rPr>
-            <w:t xml:space="preserve">62</w:t>
+            <w:t xml:space="preserve">63</w:t>
           </w:r>
           <w:r>
             <w:fldChar w:fldCharType="end"/>
@@ -5042,7 +5042,7 @@
               <w:vertAlign w:val="baseline"/>
               <w:rtl w:val="0"/>
             </w:rPr>
-            <w:t xml:space="preserve">62</w:t>
+            <w:t xml:space="preserve">63</w:t>
           </w:r>
           <w:r>
             <w:fldChar w:fldCharType="end"/>
@@ -5130,7 +5130,7 @@
               <w:vertAlign w:val="baseline"/>
               <w:rtl w:val="0"/>
             </w:rPr>
-            <w:t xml:space="preserve">63</w:t>
+            <w:t xml:space="preserve">64</w:t>
           </w:r>
           <w:r>
             <w:fldChar w:fldCharType="end"/>
@@ -5218,7 +5218,7 @@
               <w:vertAlign w:val="baseline"/>
               <w:rtl w:val="0"/>
             </w:rPr>
-            <w:t xml:space="preserve">64</w:t>
+            <w:t xml:space="preserve">65</w:t>
           </w:r>
           <w:r>
             <w:fldChar w:fldCharType="end"/>
@@ -5306,7 +5306,7 @@
               <w:vertAlign w:val="baseline"/>
               <w:rtl w:val="0"/>
             </w:rPr>
-            <w:t xml:space="preserve">64</w:t>
+            <w:t xml:space="preserve">65</w:t>
           </w:r>
           <w:r>
             <w:fldChar w:fldCharType="end"/>
@@ -5394,7 +5394,7 @@
               <w:vertAlign w:val="baseline"/>
               <w:rtl w:val="0"/>
             </w:rPr>
-            <w:t xml:space="preserve">65</w:t>
+            <w:t xml:space="preserve">66</w:t>
           </w:r>
           <w:r>
             <w:fldChar w:fldCharType="end"/>
@@ -5482,7 +5482,7 @@
               <w:vertAlign w:val="baseline"/>
               <w:rtl w:val="0"/>
             </w:rPr>
-            <w:t xml:space="preserve">65</w:t>
+            <w:t xml:space="preserve">66</w:t>
           </w:r>
           <w:r>
             <w:fldChar w:fldCharType="end"/>
@@ -5570,7 +5570,7 @@
               <w:vertAlign w:val="baseline"/>
               <w:rtl w:val="0"/>
             </w:rPr>
-            <w:t xml:space="preserve">65</w:t>
+            <w:t xml:space="preserve">66</w:t>
           </w:r>
           <w:r>
             <w:fldChar w:fldCharType="end"/>
@@ -5658,7 +5658,7 @@
               <w:vertAlign w:val="baseline"/>
               <w:rtl w:val="0"/>
             </w:rPr>
-            <w:t xml:space="preserve">66</w:t>
+            <w:t xml:space="preserve">67</w:t>
           </w:r>
           <w:r>
             <w:fldChar w:fldCharType="end"/>
@@ -5746,7 +5746,7 @@
               <w:vertAlign w:val="baseline"/>
               <w:rtl w:val="0"/>
             </w:rPr>
-            <w:t xml:space="preserve">67</w:t>
+            <w:t xml:space="preserve">68</w:t>
           </w:r>
           <w:r>
             <w:fldChar w:fldCharType="end"/>
@@ -5834,7 +5834,7 @@
               <w:vertAlign w:val="baseline"/>
               <w:rtl w:val="0"/>
             </w:rPr>
-            <w:t xml:space="preserve">67</w:t>
+            <w:t xml:space="preserve">68</w:t>
           </w:r>
           <w:r>
             <w:fldChar w:fldCharType="end"/>
@@ -5922,7 +5922,7 @@
               <w:vertAlign w:val="baseline"/>
               <w:rtl w:val="0"/>
             </w:rPr>
-            <w:t xml:space="preserve">68</w:t>
+            <w:t xml:space="preserve">69</w:t>
           </w:r>
           <w:r>
             <w:fldChar w:fldCharType="end"/>
@@ -6010,7 +6010,7 @@
               <w:vertAlign w:val="baseline"/>
               <w:rtl w:val="0"/>
             </w:rPr>
-            <w:t xml:space="preserve">68</w:t>
+            <w:t xml:space="preserve">69</w:t>
           </w:r>
           <w:r>
             <w:fldChar w:fldCharType="end"/>
@@ -6098,7 +6098,7 @@
               <w:vertAlign w:val="baseline"/>
               <w:rtl w:val="0"/>
             </w:rPr>
-            <w:t xml:space="preserve">68</w:t>
+            <w:t xml:space="preserve">69</w:t>
           </w:r>
           <w:r>
             <w:fldChar w:fldCharType="end"/>
@@ -6116,11 +6116,34 @@
             </w:tabs>
             <w:spacing w:before="60" w:line="240" w:lineRule="auto"/>
             <w:ind w:left="720" w:firstLine="0"/>
-            <w:rPr/>
+            <w:rPr>
+              <w:rFonts w:ascii="Arial" w:cs="Arial" w:eastAsia="Arial" w:hAnsi="Arial"/>
+              <w:b w:val="0"/>
+              <w:i w:val="0"/>
+              <w:smallCaps w:val="0"/>
+              <w:strike w:val="0"/>
+              <w:color w:val="000000"/>
+              <w:sz w:val="24"/>
+              <w:szCs w:val="24"/>
+              <w:u w:val="none"/>
+              <w:shd w:fill="auto" w:val="clear"/>
+              <w:vertAlign w:val="baseline"/>
+            </w:rPr>
           </w:pPr>
           <w:hyperlink w:anchor="_t131lj2gz467">
             <w:r>
               <w:rPr>
+                <w:rFonts w:ascii="Arial" w:cs="Arial" w:eastAsia="Arial" w:hAnsi="Arial"/>
+                <w:b w:val="0"/>
+                <w:i w:val="0"/>
+                <w:smallCaps w:val="0"/>
+                <w:strike w:val="0"/>
+                <w:color w:val="000000"/>
+                <w:sz w:val="24"/>
+                <w:szCs w:val="24"/>
+                <w:u w:val="none"/>
+                <w:shd w:fill="auto" w:val="clear"/>
+                <w:vertAlign w:val="baseline"/>
                 <w:rtl w:val="0"/>
               </w:rPr>
               <w:t xml:space="preserve">Структура</w:t>
@@ -6128,6 +6151,17 @@
           </w:hyperlink>
           <w:r>
             <w:rPr>
+              <w:rFonts w:ascii="Arial" w:cs="Arial" w:eastAsia="Arial" w:hAnsi="Arial"/>
+              <w:b w:val="0"/>
+              <w:i w:val="0"/>
+              <w:smallCaps w:val="0"/>
+              <w:strike w:val="0"/>
+              <w:color w:val="000000"/>
+              <w:sz w:val="24"/>
+              <w:szCs w:val="24"/>
+              <w:u w:val="none"/>
+              <w:shd w:fill="auto" w:val="clear"/>
+              <w:vertAlign w:val="baseline"/>
               <w:rtl w:val="0"/>
             </w:rPr>
             <w:tab/>
@@ -6139,9 +6173,20 @@
           </w:r>
           <w:r>
             <w:rPr>
+              <w:rFonts w:ascii="Arial" w:cs="Arial" w:eastAsia="Arial" w:hAnsi="Arial"/>
+              <w:b w:val="0"/>
+              <w:i w:val="0"/>
+              <w:smallCaps w:val="0"/>
+              <w:strike w:val="0"/>
+              <w:color w:val="000000"/>
+              <w:sz w:val="24"/>
+              <w:szCs w:val="24"/>
+              <w:u w:val="none"/>
+              <w:shd w:fill="auto" w:val="clear"/>
+              <w:vertAlign w:val="baseline"/>
               <w:rtl w:val="0"/>
             </w:rPr>
-            <w:t xml:space="preserve">68</w:t>
+            <w:t xml:space="preserve">69</w:t>
           </w:r>
           <w:r>
             <w:fldChar w:fldCharType="end"/>
@@ -6159,11 +6204,34 @@
             </w:tabs>
             <w:spacing w:before="60" w:line="240" w:lineRule="auto"/>
             <w:ind w:left="720" w:firstLine="0"/>
-            <w:rPr/>
+            <w:rPr>
+              <w:rFonts w:ascii="Arial" w:cs="Arial" w:eastAsia="Arial" w:hAnsi="Arial"/>
+              <w:b w:val="0"/>
+              <w:i w:val="0"/>
+              <w:smallCaps w:val="0"/>
+              <w:strike w:val="0"/>
+              <w:color w:val="000000"/>
+              <w:sz w:val="24"/>
+              <w:szCs w:val="24"/>
+              <w:u w:val="none"/>
+              <w:shd w:fill="auto" w:val="clear"/>
+              <w:vertAlign w:val="baseline"/>
+            </w:rPr>
           </w:pPr>
           <w:hyperlink w:anchor="_2h0snssbsfcg">
             <w:r>
               <w:rPr>
+                <w:rFonts w:ascii="Arial" w:cs="Arial" w:eastAsia="Arial" w:hAnsi="Arial"/>
+                <w:b w:val="0"/>
+                <w:i w:val="0"/>
+                <w:smallCaps w:val="0"/>
+                <w:strike w:val="0"/>
+                <w:color w:val="000000"/>
+                <w:sz w:val="24"/>
+                <w:szCs w:val="24"/>
+                <w:u w:val="none"/>
+                <w:shd w:fill="auto" w:val="clear"/>
+                <w:vertAlign w:val="baseline"/>
                 <w:rtl w:val="0"/>
               </w:rPr>
               <w:t xml:space="preserve">Приложно-програмни интерфейси</w:t>
@@ -6171,6 +6239,17 @@
           </w:hyperlink>
           <w:r>
             <w:rPr>
+              <w:rFonts w:ascii="Arial" w:cs="Arial" w:eastAsia="Arial" w:hAnsi="Arial"/>
+              <w:b w:val="0"/>
+              <w:i w:val="0"/>
+              <w:smallCaps w:val="0"/>
+              <w:strike w:val="0"/>
+              <w:color w:val="000000"/>
+              <w:sz w:val="24"/>
+              <w:szCs w:val="24"/>
+              <w:u w:val="none"/>
+              <w:shd w:fill="auto" w:val="clear"/>
+              <w:vertAlign w:val="baseline"/>
               <w:rtl w:val="0"/>
             </w:rPr>
             <w:tab/>
@@ -6182,9 +6261,20 @@
           </w:r>
           <w:r>
             <w:rPr>
+              <w:rFonts w:ascii="Arial" w:cs="Arial" w:eastAsia="Arial" w:hAnsi="Arial"/>
+              <w:b w:val="0"/>
+              <w:i w:val="0"/>
+              <w:smallCaps w:val="0"/>
+              <w:strike w:val="0"/>
+              <w:color w:val="000000"/>
+              <w:sz w:val="24"/>
+              <w:szCs w:val="24"/>
+              <w:u w:val="none"/>
+              <w:shd w:fill="auto" w:val="clear"/>
+              <w:vertAlign w:val="baseline"/>
               <w:rtl w:val="0"/>
             </w:rPr>
-            <w:t xml:space="preserve">69</w:t>
+            <w:t xml:space="preserve">70</w:t>
           </w:r>
           <w:r>
             <w:fldChar w:fldCharType="end"/>
@@ -6202,11 +6292,34 @@
             </w:tabs>
             <w:spacing w:before="60" w:line="240" w:lineRule="auto"/>
             <w:ind w:left="1080" w:firstLine="0"/>
-            <w:rPr/>
+            <w:rPr>
+              <w:rFonts w:ascii="Arial" w:cs="Arial" w:eastAsia="Arial" w:hAnsi="Arial"/>
+              <w:b w:val="0"/>
+              <w:i w:val="0"/>
+              <w:smallCaps w:val="0"/>
+              <w:strike w:val="0"/>
+              <w:color w:val="000000"/>
+              <w:sz w:val="24"/>
+              <w:szCs w:val="24"/>
+              <w:u w:val="none"/>
+              <w:shd w:fill="auto" w:val="clear"/>
+              <w:vertAlign w:val="baseline"/>
+            </w:rPr>
           </w:pPr>
           <w:hyperlink w:anchor="_eg39hdsd3xtp">
             <w:r>
               <w:rPr>
+                <w:rFonts w:ascii="Arial" w:cs="Arial" w:eastAsia="Arial" w:hAnsi="Arial"/>
+                <w:b w:val="0"/>
+                <w:i w:val="0"/>
+                <w:smallCaps w:val="0"/>
+                <w:strike w:val="0"/>
+                <w:color w:val="000000"/>
+                <w:sz w:val="24"/>
+                <w:szCs w:val="24"/>
+                <w:u w:val="none"/>
+                <w:shd w:fill="auto" w:val="clear"/>
+                <w:vertAlign w:val="baseline"/>
                 <w:rtl w:val="0"/>
               </w:rPr>
               <w:t xml:space="preserve">Създаване на заявка за тестване на предадено решение от студент</w:t>
@@ -6214,6 +6327,17 @@
           </w:hyperlink>
           <w:r>
             <w:rPr>
+              <w:rFonts w:ascii="Arial" w:cs="Arial" w:eastAsia="Arial" w:hAnsi="Arial"/>
+              <w:b w:val="0"/>
+              <w:i w:val="0"/>
+              <w:smallCaps w:val="0"/>
+              <w:strike w:val="0"/>
+              <w:color w:val="000000"/>
+              <w:sz w:val="24"/>
+              <w:szCs w:val="24"/>
+              <w:u w:val="none"/>
+              <w:shd w:fill="auto" w:val="clear"/>
+              <w:vertAlign w:val="baseline"/>
               <w:rtl w:val="0"/>
             </w:rPr>
             <w:tab/>
@@ -6225,9 +6349,20 @@
           </w:r>
           <w:r>
             <w:rPr>
+              <w:rFonts w:ascii="Arial" w:cs="Arial" w:eastAsia="Arial" w:hAnsi="Arial"/>
+              <w:b w:val="0"/>
+              <w:i w:val="0"/>
+              <w:smallCaps w:val="0"/>
+              <w:strike w:val="0"/>
+              <w:color w:val="000000"/>
+              <w:sz w:val="24"/>
+              <w:szCs w:val="24"/>
+              <w:u w:val="none"/>
+              <w:shd w:fill="auto" w:val="clear"/>
+              <w:vertAlign w:val="baseline"/>
               <w:rtl w:val="0"/>
             </w:rPr>
-            <w:t xml:space="preserve">69</w:t>
+            <w:t xml:space="preserve">70</w:t>
           </w:r>
           <w:r>
             <w:fldChar w:fldCharType="end"/>
@@ -6245,18 +6380,52 @@
             </w:tabs>
             <w:spacing w:before="60" w:line="240" w:lineRule="auto"/>
             <w:ind w:left="1080" w:firstLine="0"/>
-            <w:rPr/>
+            <w:rPr>
+              <w:rFonts w:ascii="Arial" w:cs="Arial" w:eastAsia="Arial" w:hAnsi="Arial"/>
+              <w:b w:val="0"/>
+              <w:i w:val="0"/>
+              <w:smallCaps w:val="0"/>
+              <w:strike w:val="0"/>
+              <w:color w:val="000000"/>
+              <w:sz w:val="24"/>
+              <w:szCs w:val="24"/>
+              <w:u w:val="none"/>
+              <w:shd w:fill="auto" w:val="clear"/>
+              <w:vertAlign w:val="baseline"/>
+            </w:rPr>
           </w:pPr>
           <w:hyperlink w:anchor="_bujy3bjm2sd6">
             <w:r>
               <w:rPr>
+                <w:rFonts w:ascii="Arial" w:cs="Arial" w:eastAsia="Arial" w:hAnsi="Arial"/>
+                <w:b w:val="0"/>
+                <w:i w:val="0"/>
+                <w:smallCaps w:val="0"/>
+                <w:strike w:val="0"/>
+                <w:color w:val="000000"/>
+                <w:sz w:val="24"/>
+                <w:szCs w:val="24"/>
+                <w:u w:val="none"/>
+                <w:shd w:fill="auto" w:val="clear"/>
+                <w:vertAlign w:val="baseline"/>
                 <w:rtl w:val="0"/>
               </w:rPr>
-              <w:t xml:space="preserve">Промяна на ролята на потребител в курс</w:t>
+              <w:t xml:space="preserve">Създаване на заявка за добавяне на работни директории в хранилищата на новонавлезлите студенти в курс</w:t>
             </w:r>
           </w:hyperlink>
           <w:r>
             <w:rPr>
+              <w:rFonts w:ascii="Arial" w:cs="Arial" w:eastAsia="Arial" w:hAnsi="Arial"/>
+              <w:b w:val="0"/>
+              <w:i w:val="0"/>
+              <w:smallCaps w:val="0"/>
+              <w:strike w:val="0"/>
+              <w:color w:val="000000"/>
+              <w:sz w:val="24"/>
+              <w:szCs w:val="24"/>
+              <w:u w:val="none"/>
+              <w:shd w:fill="auto" w:val="clear"/>
+              <w:vertAlign w:val="baseline"/>
               <w:rtl w:val="0"/>
             </w:rPr>
             <w:tab/>
@@ -6268,9 +6437,20 @@
           </w:r>
           <w:r>
             <w:rPr>
+              <w:rFonts w:ascii="Arial" w:cs="Arial" w:eastAsia="Arial" w:hAnsi="Arial"/>
+              <w:b w:val="0"/>
+              <w:i w:val="0"/>
+              <w:smallCaps w:val="0"/>
+              <w:strike w:val="0"/>
+              <w:color w:val="000000"/>
+              <w:sz w:val="24"/>
+              <w:szCs w:val="24"/>
+              <w:u w:val="none"/>
+              <w:shd w:fill="auto" w:val="clear"/>
+              <w:vertAlign w:val="baseline"/>
               <w:rtl w:val="0"/>
             </w:rPr>
-            <w:t xml:space="preserve">69</w:t>
+            <w:t xml:space="preserve">70</w:t>
           </w:r>
           <w:r>
             <w:fldChar w:fldCharType="end"/>
@@ -6358,7 +6538,7 @@
               <w:vertAlign w:val="baseline"/>
               <w:rtl w:val="0"/>
             </w:rPr>
-            <w:t xml:space="preserve">69</w:t>
+            <w:t xml:space="preserve">71</w:t>
           </w:r>
           <w:r>
             <w:fldChar w:fldCharType="end"/>
@@ -6446,7 +6626,7 @@
               <w:vertAlign w:val="baseline"/>
               <w:rtl w:val="0"/>
             </w:rPr>
-            <w:t xml:space="preserve">69</w:t>
+            <w:t xml:space="preserve">71</w:t>
           </w:r>
           <w:r>
             <w:fldChar w:fldCharType="end"/>
@@ -6534,7 +6714,7 @@
               <w:vertAlign w:val="baseline"/>
               <w:rtl w:val="0"/>
             </w:rPr>
-            <w:t xml:space="preserve">70</w:t>
+            <w:t xml:space="preserve">71</w:t>
           </w:r>
           <w:r>
             <w:fldChar w:fldCharType="end"/>
@@ -6622,7 +6802,7 @@
               <w:vertAlign w:val="baseline"/>
               <w:rtl w:val="0"/>
             </w:rPr>
-            <w:t xml:space="preserve">70</w:t>
+            <w:t xml:space="preserve">71</w:t>
           </w:r>
           <w:r>
             <w:fldChar w:fldCharType="end"/>
@@ -6710,7 +6890,7 @@
               <w:vertAlign w:val="baseline"/>
               <w:rtl w:val="0"/>
             </w:rPr>
-            <w:t xml:space="preserve">70</w:t>
+            <w:t xml:space="preserve">71</w:t>
           </w:r>
           <w:r>
             <w:fldChar w:fldCharType="end"/>
@@ -6798,7 +6978,7 @@
               <w:vertAlign w:val="baseline"/>
               <w:rtl w:val="0"/>
             </w:rPr>
-            <w:t xml:space="preserve">70</w:t>
+            <w:t xml:space="preserve">71</w:t>
           </w:r>
           <w:r>
             <w:fldChar w:fldCharType="end"/>
@@ -6886,7 +7066,7 @@
               <w:vertAlign w:val="baseline"/>
               <w:rtl w:val="0"/>
             </w:rPr>
-            <w:t xml:space="preserve">70</w:t>
+            <w:t xml:space="preserve">71</w:t>
           </w:r>
           <w:r>
             <w:fldChar w:fldCharType="end"/>
@@ -6974,7 +7154,7 @@
               <w:vertAlign w:val="baseline"/>
               <w:rtl w:val="0"/>
             </w:rPr>
-            <w:t xml:space="preserve">70</w:t>
+            <w:t xml:space="preserve">72</w:t>
           </w:r>
           <w:r>
             <w:fldChar w:fldCharType="end"/>
@@ -7062,7 +7242,7 @@
               <w:vertAlign w:val="baseline"/>
               <w:rtl w:val="0"/>
             </w:rPr>
-            <w:t xml:space="preserve">70</w:t>
+            <w:t xml:space="preserve">72</w:t>
           </w:r>
           <w:r>
             <w:fldChar w:fldCharType="end"/>
@@ -7150,7 +7330,7 @@
               <w:vertAlign w:val="baseline"/>
               <w:rtl w:val="0"/>
             </w:rPr>
-            <w:t xml:space="preserve">71</w:t>
+            <w:t xml:space="preserve">72</w:t>
           </w:r>
           <w:r>
             <w:fldChar w:fldCharType="end"/>
@@ -7238,7 +7418,7 @@
               <w:vertAlign w:val="baseline"/>
               <w:rtl w:val="0"/>
             </w:rPr>
-            <w:t xml:space="preserve">71</w:t>
+            <w:t xml:space="preserve">72</w:t>
           </w:r>
           <w:r>
             <w:fldChar w:fldCharType="end"/>
@@ -7261,7 +7441,7 @@
         <w:ind w:left="0" w:firstLine="0"/>
         <w:rPr/>
       </w:pPr>
-      <w:bookmarkStart w:colFirst="0" w:colLast="0" w:name="_pi65khstjjkt" w:id="0"/>
+      <w:bookmarkStart w:colFirst="0" w:colLast="0" w:name="_vot5sdfqjlkn" w:id="0"/>
       <w:bookmarkEnd w:id="0"/>
       <w:r>
         <w:rPr>
@@ -7774,6 +7954,24 @@
         </w:rPr>
         <w:t xml:space="preserve"> - Extensible Markup Language</w:t>
       </w:r>
+    </w:p>
+    <w:p>
+      <w:pPr>
+        <w:rPr/>
+      </w:pPr>
+      <w:r>
+        <w:rPr>
+          <w:b w:val="1"/>
+          <w:rtl w:val="0"/>
+        </w:rPr>
+        <w:t xml:space="preserve">JWT</w:t>
+      </w:r>
+      <w:r>
+        <w:rPr>
+          <w:rtl w:val="0"/>
+        </w:rPr>
+        <w:t xml:space="preserve"> - JSON Web Token</w:t>
+      </w:r>
       <w:r>
         <w:rPr>
           <w:rtl w:val="0"/>
@@ -8223,6 +8421,24 @@
           <w:rtl w:val="0"/>
         </w:rPr>
         <w:t xml:space="preserve"> - екстензивен маркиращ език</w:t>
+      </w:r>
+    </w:p>
+    <w:p>
+      <w:pPr>
+        <w:rPr/>
+      </w:pPr>
+      <w:r>
+        <w:rPr>
+          <w:b w:val="1"/>
+          <w:rtl w:val="0"/>
+        </w:rPr>
+        <w:t xml:space="preserve">JSON Web Token</w:t>
+      </w:r>
+      <w:r>
+        <w:rPr>
+          <w:rtl w:val="0"/>
+        </w:rPr>
+        <w:t xml:space="preserve"> - Това е отворен интернет стандарт за създаване на криптирани и подписани данни във формат JSON, може да съдържа информация за потребител и да се използва като механизъм за удостоверяване</w:t>
       </w:r>
       <w:r>
         <w:rPr>
@@ -16696,7 +16912,7 @@
       <w:pPr>
         <w:numPr>
           <w:ilvl w:val="0"/>
-          <w:numId w:val="15"/>
+          <w:numId w:val="16"/>
         </w:numPr>
         <w:ind w:left="720" w:hanging="360"/>
         <w:rPr>
@@ -16714,7 +16930,7 @@
       <w:pPr>
         <w:numPr>
           <w:ilvl w:val="0"/>
-          <w:numId w:val="15"/>
+          <w:numId w:val="16"/>
         </w:numPr>
         <w:ind w:left="720" w:hanging="360"/>
         <w:rPr>
@@ -16732,7 +16948,7 @@
       <w:pPr>
         <w:numPr>
           <w:ilvl w:val="0"/>
-          <w:numId w:val="15"/>
+          <w:numId w:val="16"/>
         </w:numPr>
         <w:ind w:left="720" w:hanging="360"/>
         <w:rPr>
@@ -16750,7 +16966,7 @@
       <w:pPr>
         <w:numPr>
           <w:ilvl w:val="0"/>
-          <w:numId w:val="15"/>
+          <w:numId w:val="16"/>
         </w:numPr>
         <w:ind w:left="720" w:hanging="360"/>
         <w:rPr>
@@ -18541,12 +18757,12 @@
           <wp:inline distB="114300" distT="114300" distL="114300" distR="114300">
             <wp:extent cx="5731200" cy="3378200"/>
             <wp:effectExtent b="0" l="0" r="0" t="0"/>
-            <wp:docPr id="13" name="image12.png"/>
+            <wp:docPr id="13" name="image11.png"/>
             <a:graphic>
               <a:graphicData uri="http://schemas.openxmlformats.org/drawingml/2006/picture">
                 <pic:pic>
                   <pic:nvPicPr>
-                    <pic:cNvPr id="0" name="image12.png"/>
+                    <pic:cNvPr id="0" name="image11.png"/>
                     <pic:cNvPicPr preferRelativeResize="0"/>
                   </pic:nvPicPr>
                   <pic:blipFill>
@@ -18859,7 +19075,7 @@
       <w:pPr>
         <w:numPr>
           <w:ilvl w:val="0"/>
-          <w:numId w:val="14"/>
+          <w:numId w:val="15"/>
         </w:numPr>
         <w:ind w:left="720" w:hanging="360"/>
         <w:rPr>
@@ -18877,7 +19093,7 @@
       <w:pPr>
         <w:numPr>
           <w:ilvl w:val="0"/>
-          <w:numId w:val="14"/>
+          <w:numId w:val="15"/>
         </w:numPr>
         <w:ind w:left="720" w:hanging="360"/>
         <w:rPr>
@@ -18895,7 +19111,7 @@
       <w:pPr>
         <w:numPr>
           <w:ilvl w:val="0"/>
-          <w:numId w:val="14"/>
+          <w:numId w:val="15"/>
         </w:numPr>
         <w:ind w:left="720" w:hanging="360"/>
         <w:rPr>
@@ -18913,7 +19129,7 @@
       <w:pPr>
         <w:numPr>
           <w:ilvl w:val="0"/>
-          <w:numId w:val="14"/>
+          <w:numId w:val="15"/>
         </w:numPr>
         <w:ind w:left="720" w:hanging="360"/>
         <w:rPr>
@@ -18931,7 +19147,7 @@
       <w:pPr>
         <w:numPr>
           <w:ilvl w:val="0"/>
-          <w:numId w:val="14"/>
+          <w:numId w:val="15"/>
         </w:numPr>
         <w:ind w:left="720" w:hanging="360"/>
         <w:rPr>
@@ -18949,7 +19165,7 @@
       <w:pPr>
         <w:numPr>
           <w:ilvl w:val="0"/>
-          <w:numId w:val="14"/>
+          <w:numId w:val="15"/>
         </w:numPr>
         <w:ind w:left="720" w:hanging="360"/>
         <w:rPr>
@@ -19346,7 +19562,7 @@
       <w:pPr>
         <w:numPr>
           <w:ilvl w:val="0"/>
-          <w:numId w:val="12"/>
+          <w:numId w:val="13"/>
         </w:numPr>
         <w:ind w:left="720" w:hanging="360"/>
         <w:rPr>
@@ -19364,7 +19580,7 @@
       <w:pPr>
         <w:numPr>
           <w:ilvl w:val="0"/>
-          <w:numId w:val="12"/>
+          <w:numId w:val="13"/>
         </w:numPr>
         <w:ind w:left="720" w:hanging="360"/>
         <w:rPr>
@@ -19382,7 +19598,7 @@
       <w:pPr>
         <w:numPr>
           <w:ilvl w:val="0"/>
-          <w:numId w:val="12"/>
+          <w:numId w:val="13"/>
         </w:numPr>
         <w:ind w:left="720" w:hanging="360"/>
         <w:rPr>
@@ -19400,7 +19616,7 @@
       <w:pPr>
         <w:numPr>
           <w:ilvl w:val="0"/>
-          <w:numId w:val="12"/>
+          <w:numId w:val="13"/>
         </w:numPr>
         <w:ind w:left="720" w:hanging="360"/>
         <w:rPr>
@@ -19418,7 +19634,7 @@
       <w:pPr>
         <w:numPr>
           <w:ilvl w:val="0"/>
-          <w:numId w:val="12"/>
+          <w:numId w:val="13"/>
         </w:numPr>
         <w:ind w:left="720" w:hanging="360"/>
         <w:rPr>
@@ -19703,12 +19919,12 @@
           <wp:inline distB="114300" distT="114300" distL="114300" distR="114300">
             <wp:extent cx="5731200" cy="5308600"/>
             <wp:effectExtent b="0" l="0" r="0" t="0"/>
-            <wp:docPr id="4" name="image9.png"/>
+            <wp:docPr id="4" name="image12.png"/>
             <a:graphic>
               <a:graphicData uri="http://schemas.openxmlformats.org/drawingml/2006/picture">
                 <pic:pic>
                   <pic:nvPicPr>
-                    <pic:cNvPr id="0" name="image9.png"/>
+                    <pic:cNvPr id="0" name="image12.png"/>
                     <pic:cNvPicPr preferRelativeResize="0"/>
                   </pic:nvPicPr>
                   <pic:blipFill>
@@ -19848,12 +20064,12 @@
           <wp:inline distB="114300" distT="114300" distL="114300" distR="114300">
             <wp:extent cx="5731200" cy="5524500"/>
             <wp:effectExtent b="0" l="0" r="0" t="0"/>
-            <wp:docPr id="12" name="image15.png"/>
+            <wp:docPr id="12" name="image14.png"/>
             <a:graphic>
               <a:graphicData uri="http://schemas.openxmlformats.org/drawingml/2006/picture">
                 <pic:pic>
                   <pic:nvPicPr>
-                    <pic:cNvPr id="0" name="image15.png"/>
+                    <pic:cNvPr id="0" name="image14.png"/>
                     <pic:cNvPicPr preferRelativeResize="0"/>
                   </pic:nvPicPr>
                   <pic:blipFill>
@@ -19927,12 +20143,12 @@
           <wp:inline distB="114300" distT="114300" distL="114300" distR="114300">
             <wp:extent cx="5729288" cy="4333875"/>
             <wp:effectExtent b="0" l="0" r="0" t="0"/>
-            <wp:docPr id="6" name="image11.png"/>
+            <wp:docPr id="6" name="image13.png"/>
             <a:graphic>
               <a:graphicData uri="http://schemas.openxmlformats.org/drawingml/2006/picture">
                 <pic:pic>
                   <pic:nvPicPr>
-                    <pic:cNvPr id="0" name="image11.png"/>
+                    <pic:cNvPr id="0" name="image13.png"/>
                     <pic:cNvPicPr preferRelativeResize="0"/>
                   </pic:nvPicPr>
                   <pic:blipFill>
@@ -20005,12 +20221,12 @@
           <wp:inline distB="114300" distT="114300" distL="114300" distR="114300">
             <wp:extent cx="5731200" cy="4140200"/>
             <wp:effectExtent b="0" l="0" r="0" t="0"/>
-            <wp:docPr id="8" name="image7.png"/>
+            <wp:docPr id="8" name="image15.png"/>
             <a:graphic>
               <a:graphicData uri="http://schemas.openxmlformats.org/drawingml/2006/picture">
                 <pic:pic>
                   <pic:nvPicPr>
-                    <pic:cNvPr id="0" name="image7.png"/>
+                    <pic:cNvPr id="0" name="image15.png"/>
                     <pic:cNvPicPr preferRelativeResize="0"/>
                   </pic:nvPicPr>
                   <pic:blipFill>
@@ -20151,12 +20367,12 @@
           <wp:inline distB="114300" distT="114300" distL="114300" distR="114300">
             <wp:extent cx="5731200" cy="4140200"/>
             <wp:effectExtent b="0" l="0" r="0" t="0"/>
-            <wp:docPr id="5" name="image14.png"/>
+            <wp:docPr id="5" name="image10.png"/>
             <a:graphic>
               <a:graphicData uri="http://schemas.openxmlformats.org/drawingml/2006/picture">
                 <pic:pic>
                   <pic:nvPicPr>
-                    <pic:cNvPr id="0" name="image14.png"/>
+                    <pic:cNvPr id="0" name="image10.png"/>
                     <pic:cNvPicPr preferRelativeResize="0"/>
                   </pic:nvPicPr>
                   <pic:blipFill>
@@ -20269,12 +20485,12 @@
           <wp:inline distB="114300" distT="114300" distL="114300" distR="114300">
             <wp:extent cx="5731200" cy="4546600"/>
             <wp:effectExtent b="12700" l="12700" r="12700" t="12700"/>
-            <wp:docPr id="15" name="image3.png"/>
+            <wp:docPr id="15" name="image4.png"/>
             <a:graphic>
               <a:graphicData uri="http://schemas.openxmlformats.org/drawingml/2006/picture">
                 <pic:pic>
                   <pic:nvPicPr>
-                    <pic:cNvPr id="0" name="image3.png"/>
+                    <pic:cNvPr id="0" name="image4.png"/>
                     <pic:cNvPicPr preferRelativeResize="0"/>
                   </pic:nvPicPr>
                   <pic:blipFill>
@@ -20352,12 +20568,12 @@
           <wp:inline distB="114300" distT="114300" distL="114300" distR="114300">
             <wp:extent cx="5731200" cy="4546600"/>
             <wp:effectExtent b="12700" l="12700" r="12700" t="12700"/>
-            <wp:docPr id="17" name="image10.png"/>
+            <wp:docPr id="17" name="image9.png"/>
             <a:graphic>
               <a:graphicData uri="http://schemas.openxmlformats.org/drawingml/2006/picture">
                 <pic:pic>
                   <pic:nvPicPr>
-                    <pic:cNvPr id="0" name="image10.png"/>
+                    <pic:cNvPr id="0" name="image9.png"/>
                     <pic:cNvPicPr preferRelativeResize="0"/>
                   </pic:nvPicPr>
                   <pic:blipFill>
@@ -20435,12 +20651,12 @@
           <wp:inline distB="114300" distT="114300" distL="114300" distR="114300">
             <wp:extent cx="5731200" cy="4394200"/>
             <wp:effectExtent b="12700" l="12700" r="12700" t="12700"/>
-            <wp:docPr id="7" name="image13.png"/>
+            <wp:docPr id="7" name="image7.png"/>
             <a:graphic>
               <a:graphicData uri="http://schemas.openxmlformats.org/drawingml/2006/picture">
                 <pic:pic>
                   <pic:nvPicPr>
-                    <pic:cNvPr id="0" name="image13.png"/>
+                    <pic:cNvPr id="0" name="image7.png"/>
                     <pic:cNvPicPr preferRelativeResize="0"/>
                   </pic:nvPicPr>
                   <pic:blipFill>
@@ -20520,12 +20736,12 @@
           <wp:inline distB="114300" distT="114300" distL="114300" distR="114300">
             <wp:extent cx="5731200" cy="4394200"/>
             <wp:effectExtent b="12700" l="12700" r="12700" t="12700"/>
-            <wp:docPr id="9" name="image6.png"/>
+            <wp:docPr id="9" name="image3.png"/>
             <a:graphic>
               <a:graphicData uri="http://schemas.openxmlformats.org/drawingml/2006/picture">
                 <pic:pic>
                   <pic:nvPicPr>
-                    <pic:cNvPr id="0" name="image6.png"/>
+                    <pic:cNvPr id="0" name="image3.png"/>
                     <pic:cNvPicPr preferRelativeResize="0"/>
                   </pic:nvPicPr>
                   <pic:blipFill>
@@ -20686,12 +20902,12 @@
           <wp:inline distB="114300" distT="114300" distL="114300" distR="114300">
             <wp:extent cx="5731200" cy="4394200"/>
             <wp:effectExtent b="12700" l="12700" r="12700" t="12700"/>
-            <wp:docPr id="11" name="image4.png"/>
+            <wp:docPr id="11" name="image6.png"/>
             <a:graphic>
               <a:graphicData uri="http://schemas.openxmlformats.org/drawingml/2006/picture">
                 <pic:pic>
                   <pic:nvPicPr>
-                    <pic:cNvPr id="0" name="image4.png"/>
+                    <pic:cNvPr id="0" name="image6.png"/>
                     <pic:cNvPicPr preferRelativeResize="0"/>
                   </pic:nvPicPr>
                   <pic:blipFill>
@@ -20896,7 +21112,7 @@
       <w:pPr>
         <w:numPr>
           <w:ilvl w:val="0"/>
-          <w:numId w:val="13"/>
+          <w:numId w:val="14"/>
         </w:numPr>
         <w:ind w:left="720" w:hanging="360"/>
         <w:rPr>
@@ -20914,7 +21130,7 @@
       <w:pPr>
         <w:numPr>
           <w:ilvl w:val="0"/>
-          <w:numId w:val="13"/>
+          <w:numId w:val="14"/>
         </w:numPr>
         <w:ind w:left="720" w:hanging="360"/>
         <w:rPr>
@@ -20932,7 +21148,7 @@
       <w:pPr>
         <w:numPr>
           <w:ilvl w:val="0"/>
-          <w:numId w:val="13"/>
+          <w:numId w:val="14"/>
         </w:numPr>
         <w:ind w:left="720" w:hanging="360"/>
         <w:rPr>
@@ -25620,7 +25836,84 @@
         <w:rPr>
           <w:rtl w:val="0"/>
         </w:rPr>
-        <w:t xml:space="preserve">…</w:t>
+        <w:t xml:space="preserve">Компонента на SUKAO за изпълняване на задачи представлява уеб услуга с малък брой приложно-програмни интерфейси, която също е написана на Go. Тя има идентична структура на тази на API сървъра - 3 слоя:</w:t>
+      </w:r>
+    </w:p>
+    <w:p>
+      <w:pPr>
+        <w:numPr>
+          <w:ilvl w:val="0"/>
+          <w:numId w:val="12"/>
+        </w:numPr>
+        <w:ind w:left="720" w:hanging="360"/>
+        <w:rPr>
+          <w:u w:val="none"/>
+        </w:rPr>
+      </w:pPr>
+      <w:r>
+        <w:rPr>
+          <w:rtl w:val="0"/>
+        </w:rPr>
+        <w:t xml:space="preserve">Слой за работа с базата от данни;</w:t>
+      </w:r>
+    </w:p>
+    <w:p>
+      <w:pPr>
+        <w:numPr>
+          <w:ilvl w:val="0"/>
+          <w:numId w:val="12"/>
+        </w:numPr>
+        <w:ind w:left="720" w:hanging="360"/>
+        <w:rPr>
+          <w:u w:val="none"/>
+        </w:rPr>
+      </w:pPr>
+      <w:r>
+        <w:rPr>
+          <w:rtl w:val="0"/>
+        </w:rPr>
+        <w:t xml:space="preserve">Слой, съдържащ основната бизнес логика, валидации и други;</w:t>
+      </w:r>
+    </w:p>
+    <w:p>
+      <w:pPr>
+        <w:numPr>
+          <w:ilvl w:val="0"/>
+          <w:numId w:val="12"/>
+        </w:numPr>
+        <w:ind w:left="720" w:hanging="360"/>
+        <w:rPr>
+          <w:u w:val="none"/>
+        </w:rPr>
+      </w:pPr>
+      <w:r>
+        <w:rPr>
+          <w:rtl w:val="0"/>
+        </w:rPr>
+        <w:t xml:space="preserve">Слой, грижещ се за HTTP спецификите - обработване на заявки, създаване на бисквитки и други.</w:t>
+      </w:r>
+    </w:p>
+    <w:p>
+      <w:pPr>
+        <w:rPr/>
+      </w:pPr>
+      <w:r>
+        <w:rPr>
+          <w:rtl w:val="0"/>
+        </w:rPr>
+        <w:t xml:space="preserve">Основните разлики са, че тук не е имплементирано JWT удостоверяване, тъй като този компонент ще се извиква само и единствено от API сървъра и те ще са предпазени в частна мрежа. В допълнение, разработен е Golang пакет за изпълняване на задачи в Docker </w:t>
+      </w:r>
+      <w:r>
+        <w:rPr>
+          <w:rtl w:val="0"/>
+        </w:rPr>
+        <w:t xml:space="preserve">контейнери</w:t>
+      </w:r>
+      <w:r>
+        <w:rPr>
+          <w:rtl w:val="0"/>
+        </w:rPr>
+        <w:t xml:space="preserve">, намиращи се в Kubernetes Pod. Отделно има и пакет, имплементиращ шаблона за дизайн - пул от работници, което е постигнато лесно и интуитивно с примитивите за конкурентност, присъщи за Go.</w:t>
       </w:r>
     </w:p>
     <w:p>
@@ -26358,6 +26651,17 @@
           <w:rtl w:val="0"/>
         </w:rPr>
         <w:t xml:space="preserve">rabbitMQ</w:t>
+      </w:r>
+    </w:p>
+    <w:p>
+      <w:pPr>
+        <w:rPr/>
+      </w:pPr>
+      <w:r>
+        <w:rPr>
+          <w:rtl w:val="0"/>
+        </w:rPr>
+        <w:t xml:space="preserve">mTLS между grader и job-executor</w:t>
       </w:r>
     </w:p>
     <w:p>
@@ -28339,6 +28643,116 @@
   <w:abstractNum w:abstractNumId="12">
     <w:lvl w:ilvl="0">
       <w:start w:val="1"/>
+      <w:numFmt w:val="decimal"/>
+      <w:lvlText w:val="%1."/>
+      <w:lvlJc w:val="left"/>
+      <w:pPr>
+        <w:ind w:left="720" w:hanging="360"/>
+      </w:pPr>
+      <w:rPr>
+        <w:u w:val="none"/>
+      </w:rPr>
+    </w:lvl>
+    <w:lvl w:ilvl="1">
+      <w:start w:val="1"/>
+      <w:numFmt w:val="lowerLetter"/>
+      <w:lvlText w:val="%2."/>
+      <w:lvlJc w:val="left"/>
+      <w:pPr>
+        <w:ind w:left="1440" w:hanging="360"/>
+      </w:pPr>
+      <w:rPr>
+        <w:u w:val="none"/>
+      </w:rPr>
+    </w:lvl>
+    <w:lvl w:ilvl="2">
+      <w:start w:val="1"/>
+      <w:numFmt w:val="lowerRoman"/>
+      <w:lvlText w:val="%3."/>
+      <w:lvlJc w:val="right"/>
+      <w:pPr>
+        <w:ind w:left="2160" w:hanging="360"/>
+      </w:pPr>
+      <w:rPr>
+        <w:u w:val="none"/>
+      </w:rPr>
+    </w:lvl>
+    <w:lvl w:ilvl="3">
+      <w:start w:val="1"/>
+      <w:numFmt w:val="decimal"/>
+      <w:lvlText w:val="%4."/>
+      <w:lvlJc w:val="left"/>
+      <w:pPr>
+        <w:ind w:left="2880" w:hanging="360"/>
+      </w:pPr>
+      <w:rPr>
+        <w:u w:val="none"/>
+      </w:rPr>
+    </w:lvl>
+    <w:lvl w:ilvl="4">
+      <w:start w:val="1"/>
+      <w:numFmt w:val="lowerLetter"/>
+      <w:lvlText w:val="%5."/>
+      <w:lvlJc w:val="left"/>
+      <w:pPr>
+        <w:ind w:left="3600" w:hanging="360"/>
+      </w:pPr>
+      <w:rPr>
+        <w:u w:val="none"/>
+      </w:rPr>
+    </w:lvl>
+    <w:lvl w:ilvl="5">
+      <w:start w:val="1"/>
+      <w:numFmt w:val="lowerRoman"/>
+      <w:lvlText w:val="%6."/>
+      <w:lvlJc w:val="right"/>
+      <w:pPr>
+        <w:ind w:left="4320" w:hanging="360"/>
+      </w:pPr>
+      <w:rPr>
+        <w:u w:val="none"/>
+      </w:rPr>
+    </w:lvl>
+    <w:lvl w:ilvl="6">
+      <w:start w:val="1"/>
+      <w:numFmt w:val="decimal"/>
+      <w:lvlText w:val="%7."/>
+      <w:lvlJc w:val="left"/>
+      <w:pPr>
+        <w:ind w:left="5040" w:hanging="360"/>
+      </w:pPr>
+      <w:rPr>
+        <w:u w:val="none"/>
+      </w:rPr>
+    </w:lvl>
+    <w:lvl w:ilvl="7">
+      <w:start w:val="1"/>
+      <w:numFmt w:val="lowerLetter"/>
+      <w:lvlText w:val="%8."/>
+      <w:lvlJc w:val="left"/>
+      <w:pPr>
+        <w:ind w:left="5760" w:hanging="360"/>
+      </w:pPr>
+      <w:rPr>
+        <w:u w:val="none"/>
+      </w:rPr>
+    </w:lvl>
+    <w:lvl w:ilvl="8">
+      <w:start w:val="1"/>
+      <w:numFmt w:val="lowerRoman"/>
+      <w:lvlText w:val="%9."/>
+      <w:lvlJc w:val="right"/>
+      <w:pPr>
+        <w:ind w:left="6480" w:hanging="360"/>
+      </w:pPr>
+      <w:rPr>
+        <w:u w:val="none"/>
+      </w:rPr>
+    </w:lvl>
+  </w:abstractNum>
+  <w:abstractNum w:abstractNumId="13">
+    <w:lvl w:ilvl="0">
+      <w:start w:val="1"/>
       <w:numFmt w:val="bullet"/>
       <w:lvlText w:val="●"/>
       <w:lvlJc w:val="left"/>
@@ -28446,7 +28860,7 @@
       </w:rPr>
     </w:lvl>
   </w:abstractNum>
-  <w:abstractNum w:abstractNumId="13">
+  <w:abstractNum w:abstractNumId="14">
     <w:lvl w:ilvl="0">
       <w:start w:val="1"/>
       <w:numFmt w:val="decimal"/>
@@ -28556,7 +28970,7 @@
       </w:rPr>
     </w:lvl>
   </w:abstractNum>
-  <w:abstractNum w:abstractNumId="14">
+  <w:abstractNum w:abstractNumId="15">
     <w:lvl w:ilvl="0">
       <w:start w:val="1"/>
       <w:numFmt w:val="bullet"/>
@@ -28666,7 +29080,7 @@
       </w:rPr>
     </w:lvl>
   </w:abstractNum>
-  <w:abstractNum w:abstractNumId="15">
+  <w:abstractNum w:abstractNumId="16">
     <w:lvl w:ilvl="0">
       <w:start w:val="1"/>
       <w:numFmt w:val="decimal"/>
@@ -28820,6 +29234,9 @@
   </w:num>
   <w:num w:numId="15">
     <w:abstractNumId w:val="15"/>
+  </w:num>
+  <w:num w:numId="16">
+    <w:abstractNumId w:val="16"/>
   </w:num>
 </w:numbering>
 </file>

</xml_diff>

<commit_message>
masters: implementing the helm chart
</commit_message>
<xml_diff>
--- a/docs/masters-thesis.docx
+++ b/docs/masters-thesis.docx
@@ -6626,7 +6626,7 @@
               <w:vertAlign w:val="baseline"/>
               <w:rtl w:val="0"/>
             </w:rPr>
-            <w:t xml:space="preserve">71</w:t>
+            <w:t xml:space="preserve">72</w:t>
           </w:r>
           <w:r>
             <w:fldChar w:fldCharType="end"/>
@@ -6714,7 +6714,7 @@
               <w:vertAlign w:val="baseline"/>
               <w:rtl w:val="0"/>
             </w:rPr>
-            <w:t xml:space="preserve">71</w:t>
+            <w:t xml:space="preserve">72</w:t>
           </w:r>
           <w:r>
             <w:fldChar w:fldCharType="end"/>
@@ -6802,7 +6802,7 @@
               <w:vertAlign w:val="baseline"/>
               <w:rtl w:val="0"/>
             </w:rPr>
-            <w:t xml:space="preserve">71</w:t>
+            <w:t xml:space="preserve">72</w:t>
           </w:r>
           <w:r>
             <w:fldChar w:fldCharType="end"/>
@@ -6890,7 +6890,7 @@
               <w:vertAlign w:val="baseline"/>
               <w:rtl w:val="0"/>
             </w:rPr>
-            <w:t xml:space="preserve">71</w:t>
+            <w:t xml:space="preserve">73</w:t>
           </w:r>
           <w:r>
             <w:fldChar w:fldCharType="end"/>
@@ -6978,7 +6978,7 @@
               <w:vertAlign w:val="baseline"/>
               <w:rtl w:val="0"/>
             </w:rPr>
-            <w:t xml:space="preserve">71</w:t>
+            <w:t xml:space="preserve">73</w:t>
           </w:r>
           <w:r>
             <w:fldChar w:fldCharType="end"/>
@@ -7066,7 +7066,7 @@
               <w:vertAlign w:val="baseline"/>
               <w:rtl w:val="0"/>
             </w:rPr>
-            <w:t xml:space="preserve">71</w:t>
+            <w:t xml:space="preserve">73</w:t>
           </w:r>
           <w:r>
             <w:fldChar w:fldCharType="end"/>
@@ -7154,7 +7154,7 @@
               <w:vertAlign w:val="baseline"/>
               <w:rtl w:val="0"/>
             </w:rPr>
-            <w:t xml:space="preserve">72</w:t>
+            <w:t xml:space="preserve">73</w:t>
           </w:r>
           <w:r>
             <w:fldChar w:fldCharType="end"/>
@@ -7242,7 +7242,7 @@
               <w:vertAlign w:val="baseline"/>
               <w:rtl w:val="0"/>
             </w:rPr>
-            <w:t xml:space="preserve">72</w:t>
+            <w:t xml:space="preserve">73</w:t>
           </w:r>
           <w:r>
             <w:fldChar w:fldCharType="end"/>
@@ -7330,7 +7330,7 @@
               <w:vertAlign w:val="baseline"/>
               <w:rtl w:val="0"/>
             </w:rPr>
-            <w:t xml:space="preserve">72</w:t>
+            <w:t xml:space="preserve">73</w:t>
           </w:r>
           <w:r>
             <w:fldChar w:fldCharType="end"/>
@@ -7418,7 +7418,7 @@
               <w:vertAlign w:val="baseline"/>
               <w:rtl w:val="0"/>
             </w:rPr>
-            <w:t xml:space="preserve">72</w:t>
+            <w:t xml:space="preserve">73</w:t>
           </w:r>
           <w:r>
             <w:fldChar w:fldCharType="end"/>
@@ -7441,7 +7441,7 @@
         <w:ind w:left="0" w:firstLine="0"/>
         <w:rPr/>
       </w:pPr>
-      <w:bookmarkStart w:colFirst="0" w:colLast="0" w:name="_vot5sdfqjlkn" w:id="0"/>
+      <w:bookmarkStart w:colFirst="0" w:colLast="0" w:name="_ayjo0fjfr0cz" w:id="0"/>
       <w:bookmarkEnd w:id="0"/>
       <w:r>
         <w:rPr>
@@ -16243,12 +16243,12 @@
               <wp:inline distB="114300" distT="114300" distL="114300" distR="114300">
                 <wp:extent cx="182880" cy="182880"/>
                 <wp:effectExtent b="0" l="0" r="0" t="0"/>
-                <wp:docPr id="1" name="image16.png"/>
+                <wp:docPr id="1" name="image11.png"/>
                 <a:graphic>
                   <a:graphicData uri="http://schemas.openxmlformats.org/drawingml/2006/picture">
                     <pic:pic>
                       <pic:nvPicPr>
-                        <pic:cNvPr id="0" name="image16.png"/>
+                        <pic:cNvPr id="0" name="image11.png"/>
                         <pic:cNvPicPr preferRelativeResize="0"/>
                       </pic:nvPicPr>
                       <pic:blipFill>
@@ -18757,12 +18757,12 @@
           <wp:inline distB="114300" distT="114300" distL="114300" distR="114300">
             <wp:extent cx="5731200" cy="3378200"/>
             <wp:effectExtent b="0" l="0" r="0" t="0"/>
-            <wp:docPr id="13" name="image11.png"/>
+            <wp:docPr id="13" name="image14.png"/>
             <a:graphic>
               <a:graphicData uri="http://schemas.openxmlformats.org/drawingml/2006/picture">
                 <pic:pic>
                   <pic:nvPicPr>
-                    <pic:cNvPr id="0" name="image11.png"/>
+                    <pic:cNvPr id="0" name="image14.png"/>
                     <pic:cNvPicPr preferRelativeResize="0"/>
                   </pic:nvPicPr>
                   <pic:blipFill>
@@ -19919,12 +19919,12 @@
           <wp:inline distB="114300" distT="114300" distL="114300" distR="114300">
             <wp:extent cx="5731200" cy="5308600"/>
             <wp:effectExtent b="0" l="0" r="0" t="0"/>
-            <wp:docPr id="4" name="image12.png"/>
+            <wp:docPr id="4" name="image2.png"/>
             <a:graphic>
               <a:graphicData uri="http://schemas.openxmlformats.org/drawingml/2006/picture">
                 <pic:pic>
                   <pic:nvPicPr>
-                    <pic:cNvPr id="0" name="image12.png"/>
+                    <pic:cNvPr id="0" name="image2.png"/>
                     <pic:cNvPicPr preferRelativeResize="0"/>
                   </pic:nvPicPr>
                   <pic:blipFill>
@@ -20064,12 +20064,12 @@
           <wp:inline distB="114300" distT="114300" distL="114300" distR="114300">
             <wp:extent cx="5731200" cy="5524500"/>
             <wp:effectExtent b="0" l="0" r="0" t="0"/>
-            <wp:docPr id="12" name="image14.png"/>
+            <wp:docPr id="12" name="image15.png"/>
             <a:graphic>
               <a:graphicData uri="http://schemas.openxmlformats.org/drawingml/2006/picture">
                 <pic:pic>
                   <pic:nvPicPr>
-                    <pic:cNvPr id="0" name="image14.png"/>
+                    <pic:cNvPr id="0" name="image15.png"/>
                     <pic:cNvPicPr preferRelativeResize="0"/>
                   </pic:nvPicPr>
                   <pic:blipFill>
@@ -20143,12 +20143,12 @@
           <wp:inline distB="114300" distT="114300" distL="114300" distR="114300">
             <wp:extent cx="5729288" cy="4333875"/>
             <wp:effectExtent b="0" l="0" r="0" t="0"/>
-            <wp:docPr id="6" name="image13.png"/>
+            <wp:docPr id="6" name="image16.png"/>
             <a:graphic>
               <a:graphicData uri="http://schemas.openxmlformats.org/drawingml/2006/picture">
                 <pic:pic>
                   <pic:nvPicPr>
-                    <pic:cNvPr id="0" name="image13.png"/>
+                    <pic:cNvPr id="0" name="image16.png"/>
                     <pic:cNvPicPr preferRelativeResize="0"/>
                   </pic:nvPicPr>
                   <pic:blipFill>
@@ -20221,12 +20221,12 @@
           <wp:inline distB="114300" distT="114300" distL="114300" distR="114300">
             <wp:extent cx="5731200" cy="4140200"/>
             <wp:effectExtent b="0" l="0" r="0" t="0"/>
-            <wp:docPr id="8" name="image15.png"/>
+            <wp:docPr id="8" name="image8.png"/>
             <a:graphic>
               <a:graphicData uri="http://schemas.openxmlformats.org/drawingml/2006/picture">
                 <pic:pic>
                   <pic:nvPicPr>
-                    <pic:cNvPr id="0" name="image15.png"/>
+                    <pic:cNvPr id="0" name="image8.png"/>
                     <pic:cNvPicPr preferRelativeResize="0"/>
                   </pic:nvPicPr>
                   <pic:blipFill>
@@ -20299,12 +20299,12 @@
           <wp:inline distB="114300" distT="114300" distL="114300" distR="114300">
             <wp:extent cx="5731200" cy="4140200"/>
             <wp:effectExtent b="0" l="0" r="0" t="0"/>
-            <wp:docPr id="10" name="image8.png"/>
+            <wp:docPr id="10" name="image10.png"/>
             <a:graphic>
               <a:graphicData uri="http://schemas.openxmlformats.org/drawingml/2006/picture">
                 <pic:pic>
                   <pic:nvPicPr>
-                    <pic:cNvPr id="0" name="image8.png"/>
+                    <pic:cNvPr id="0" name="image10.png"/>
                     <pic:cNvPicPr preferRelativeResize="0"/>
                   </pic:nvPicPr>
                   <pic:blipFill>
@@ -20367,12 +20367,12 @@
           <wp:inline distB="114300" distT="114300" distL="114300" distR="114300">
             <wp:extent cx="5731200" cy="4140200"/>
             <wp:effectExtent b="0" l="0" r="0" t="0"/>
-            <wp:docPr id="5" name="image10.png"/>
+            <wp:docPr id="5" name="image13.png"/>
             <a:graphic>
               <a:graphicData uri="http://schemas.openxmlformats.org/drawingml/2006/picture">
                 <pic:pic>
                   <pic:nvPicPr>
-                    <pic:cNvPr id="0" name="image10.png"/>
+                    <pic:cNvPr id="0" name="image13.png"/>
                     <pic:cNvPicPr preferRelativeResize="0"/>
                   </pic:nvPicPr>
                   <pic:blipFill>
@@ -20485,12 +20485,12 @@
           <wp:inline distB="114300" distT="114300" distL="114300" distR="114300">
             <wp:extent cx="5731200" cy="4546600"/>
             <wp:effectExtent b="12700" l="12700" r="12700" t="12700"/>
-            <wp:docPr id="15" name="image4.png"/>
+            <wp:docPr id="15" name="image9.png"/>
             <a:graphic>
               <a:graphicData uri="http://schemas.openxmlformats.org/drawingml/2006/picture">
                 <pic:pic>
                   <pic:nvPicPr>
-                    <pic:cNvPr id="0" name="image4.png"/>
+                    <pic:cNvPr id="0" name="image9.png"/>
                     <pic:cNvPicPr preferRelativeResize="0"/>
                   </pic:nvPicPr>
                   <pic:blipFill>
@@ -20568,12 +20568,12 @@
           <wp:inline distB="114300" distT="114300" distL="114300" distR="114300">
             <wp:extent cx="5731200" cy="4546600"/>
             <wp:effectExtent b="12700" l="12700" r="12700" t="12700"/>
-            <wp:docPr id="17" name="image9.png"/>
+            <wp:docPr id="17" name="image6.png"/>
             <a:graphic>
               <a:graphicData uri="http://schemas.openxmlformats.org/drawingml/2006/picture">
                 <pic:pic>
                   <pic:nvPicPr>
-                    <pic:cNvPr id="0" name="image9.png"/>
+                    <pic:cNvPr id="0" name="image6.png"/>
                     <pic:cNvPicPr preferRelativeResize="0"/>
                   </pic:nvPicPr>
                   <pic:blipFill>
@@ -20736,12 +20736,12 @@
           <wp:inline distB="114300" distT="114300" distL="114300" distR="114300">
             <wp:extent cx="5731200" cy="4394200"/>
             <wp:effectExtent b="12700" l="12700" r="12700" t="12700"/>
-            <wp:docPr id="9" name="image3.png"/>
+            <wp:docPr id="9" name="image5.png"/>
             <a:graphic>
               <a:graphicData uri="http://schemas.openxmlformats.org/drawingml/2006/picture">
                 <pic:pic>
                   <pic:nvPicPr>
-                    <pic:cNvPr id="0" name="image3.png"/>
+                    <pic:cNvPr id="0" name="image5.png"/>
                     <pic:cNvPicPr preferRelativeResize="0"/>
                   </pic:nvPicPr>
                   <pic:blipFill>
@@ -20819,12 +20819,12 @@
           <wp:inline distB="114300" distT="114300" distL="114300" distR="114300">
             <wp:extent cx="5731200" cy="4394200"/>
             <wp:effectExtent b="12700" l="12700" r="12700" t="12700"/>
-            <wp:docPr id="18" name="image2.png"/>
+            <wp:docPr id="18" name="image4.png"/>
             <a:graphic>
               <a:graphicData uri="http://schemas.openxmlformats.org/drawingml/2006/picture">
                 <pic:pic>
                   <pic:nvPicPr>
-                    <pic:cNvPr id="0" name="image2.png"/>
+                    <pic:cNvPr id="0" name="image4.png"/>
                     <pic:cNvPicPr preferRelativeResize="0"/>
                   </pic:nvPicPr>
                   <pic:blipFill>
@@ -20902,12 +20902,12 @@
           <wp:inline distB="114300" distT="114300" distL="114300" distR="114300">
             <wp:extent cx="5731200" cy="4394200"/>
             <wp:effectExtent b="12700" l="12700" r="12700" t="12700"/>
-            <wp:docPr id="11" name="image6.png"/>
+            <wp:docPr id="11" name="image3.png"/>
             <a:graphic>
               <a:graphicData uri="http://schemas.openxmlformats.org/drawingml/2006/picture">
                 <pic:pic>
                   <pic:nvPicPr>
-                    <pic:cNvPr id="0" name="image6.png"/>
+                    <pic:cNvPr id="0" name="image3.png"/>
                     <pic:cNvPicPr preferRelativeResize="0"/>
                   </pic:nvPicPr>
                   <pic:blipFill>
@@ -20985,12 +20985,12 @@
           <wp:inline distB="114300" distT="114300" distL="114300" distR="114300">
             <wp:extent cx="5731200" cy="4394200"/>
             <wp:effectExtent b="12700" l="12700" r="12700" t="12700"/>
-            <wp:docPr id="16" name="image5.png"/>
+            <wp:docPr id="16" name="image12.png"/>
             <a:graphic>
               <a:graphicData uri="http://schemas.openxmlformats.org/drawingml/2006/picture">
                 <pic:pic>
                   <pic:nvPicPr>
-                    <pic:cNvPr id="0" name="image5.png"/>
+                    <pic:cNvPr id="0" name="image12.png"/>
                     <pic:cNvPicPr preferRelativeResize="0"/>
                   </pic:nvPicPr>
                   <pic:blipFill>
@@ -26252,20 +26252,105 @@
         <w:rPr>
           <w:rtl w:val="0"/>
         </w:rPr>
-        <w:t xml:space="preserve">K8s templates</w:t>
-      </w:r>
-    </w:p>
-    <w:p>
-      <w:pPr>
-        <w:spacing w:line="360" w:lineRule="auto"/>
-        <w:ind w:left="0" w:firstLine="0"/>
-        <w:rPr/>
-      </w:pPr>
-      <w:r>
-        <w:rPr>
-          <w:rtl w:val="0"/>
-        </w:rPr>
-        <w:t xml:space="preserve">Helm values file</w:t>
+        <w:t xml:space="preserve">За внедряването на системата се използва Kubernetes и Helm, които правят менажирането на Docker контейнери лесно и автоматично. Kubernetes шаблоните са конфигурационни файлове в .yaml формат, представляващи в повечето случаи един ресурс или няколко малки, групирани смислено. При нужда да се приложат всички шаблони наведнъж се срещат затруднения, които се решават от Helm пакетите, които просто групират няколко конфигурационни файла и ги прилагат наведнъж. Друг проблем, който се решава по този начин е промяната на конфигурациите. Без Helm, при нужда за промяна, трябва да се променят директно шаблоните, което допълнително се усложнява, поради липсата на контрол на версиите. Използвайки го, те стават параметризирани и всички променливи конфигурации се намират на едно централно място - values.yaml файл. В допълнение, при инсталиране на Helm пакет, може директно чрез командата да се презаписват настройките.</w:t>
+      </w:r>
+    </w:p>
+    <w:p>
+      <w:pPr>
+        <w:rPr/>
+      </w:pPr>
+      <w:r>
+        <w:rPr>
+          <w:rtl w:val="0"/>
+        </w:rPr>
+        <w:t xml:space="preserve">Системата за управление на курсове и автоматично оценяване зависи на 2 Helm пакета - пакет(postgresql), внедряващ PostgreSQL база от данни и друг (ingress-nginx), който добавя поддръжка за Ingress ресурсите и активира стабилизатор на натоварването. Първият не е задължителен и може да се замени от база от данни като услуга, предоставена от някой облачен доставчик.</w:t>
+      </w:r>
+    </w:p>
+    <w:p>
+      <w:pPr>
+        <w:rPr/>
+      </w:pPr>
+      <w:r>
+        <w:rPr>
+          <w:rtl w:val="0"/>
+        </w:rPr>
+      </w:r>
+    </w:p>
+    <w:p>
+      <w:pPr>
+        <w:rPr/>
+      </w:pPr>
+      <w:r>
+        <w:rPr>
+          <w:rtl w:val="0"/>
+        </w:rPr>
+        <w:t xml:space="preserve">Шаблоните на системата са групирани по тип.</w:t>
+      </w:r>
+    </w:p>
+    <w:p>
+      <w:pPr>
+        <w:rPr/>
+      </w:pPr>
+      <w:r>
+        <w:rPr>
+          <w:rtl w:val="0"/>
+        </w:rPr>
+        <w:t xml:space="preserve">Започвайки от Configmap ресурсите - API сървъра, компонента за изпълняване на задачи и уеб интерфейса ис имат по един. Те са набор от конфигурации (примерно на какъв хост и порт да вървят приложенията), запазени в чист текст, тъй като не са чувствителни данни.</w:t>
+      </w:r>
+    </w:p>
+    <w:p>
+      <w:pPr>
+        <w:rPr/>
+      </w:pPr>
+      <w:r>
+        <w:rPr>
+          <w:rtl w:val="0"/>
+        </w:rPr>
+        <w:t xml:space="preserve">Второ, има Secret ресурси, които са почти същите като Configmap-овете, с основната разлика, че те са кодирани и предвидени за тайни данни като пароли или сертификати. В случая тук се пазят паролата за базата, клиентски идентификатор и клиентска тайна за GitLab, токени за достъп и други.</w:t>
+      </w:r>
+    </w:p>
+    <w:p>
+      <w:pPr>
+        <w:rPr/>
+      </w:pPr>
+      <w:r>
+        <w:rPr>
+          <w:rtl w:val="0"/>
+        </w:rPr>
+        <w:t xml:space="preserve">Трето, всеки компонент си има Kubernetes Deployment и Service. Ресурсите за внедряване посочват колко реплики ще има всеки компонент, кой контейнер ще върви в Pod-овете и кои конфигурации ще се монтират. Знаейки за тези ресурси и портовете на контейнерите в тях, Услугите могат да създадат домейн име за тях в рамките на частната мрежа. Така компонентите могат да се извикват един друг на конкретен хост - името на съответната услуга, а не да разчитат на променливи IP адреси, които се сменят при рестартиране на всеки Pod.</w:t>
+      </w:r>
+    </w:p>
+    <w:p>
+      <w:pPr>
+        <w:rPr/>
+      </w:pPr>
+      <w:r>
+        <w:rPr>
+          <w:rtl w:val="0"/>
+        </w:rPr>
+        <w:t xml:space="preserve">До този момент приложението все още не е достъпно за външния свят. Това се променя от Ingress ресурса, който позволява трафика към уеб приложението чрез посочването на HTTP път, име на Kubernetes услуга и порт, към който да се пренасочва трафика.</w:t>
+      </w:r>
+    </w:p>
+    <w:p>
+      <w:pPr>
+        <w:rPr/>
+      </w:pPr>
+      <w:r>
+        <w:rPr>
+          <w:rtl w:val="0"/>
+        </w:rPr>
+        <w:t xml:space="preserve">Допълнително, има шаблон за Kubernetes Job, който стартира контейнер, извършващ миграциите на базата в началната фаза от инсталирането на Helm пакета.</w:t>
+      </w:r>
+    </w:p>
+    <w:p>
+      <w:pPr>
+        <w:rPr/>
+      </w:pPr>
+      <w:r>
+        <w:rPr>
+          <w:rtl w:val="0"/>
+        </w:rPr>
+        <w:t xml:space="preserve">Последно, когато компонента за изпълняване на задачи стартира контейнери, той ги пуска в Kubernetes Pod, което е възможно, заради допълнително добавената му Kubernetes Роля, която включва създаване на подове, наблюдаване на подове (следене на статуса им) и четене на логовете на подове (нужно за прочитане на резултатите от тестовете).</w:t>
       </w:r>
     </w:p>
     <w:p>
@@ -26337,6 +26422,19 @@
           <w:rtl w:val="0"/>
         </w:rPr>
         <w:t xml:space="preserve">Spam jobs</w:t>
+      </w:r>
+    </w:p>
+    <w:p>
+      <w:pPr>
+        <w:spacing w:line="360" w:lineRule="auto"/>
+        <w:ind w:left="0" w:firstLine="0"/>
+        <w:rPr/>
+      </w:pPr>
+      <w:r>
+        <w:rPr>
+          <w:rtl w:val="0"/>
+        </w:rPr>
+        <w:t xml:space="preserve">Check db load with a lot of data</w:t>
       </w:r>
     </w:p>
     <w:p>

</xml_diff>

<commit_message>
masters: conclusion part 1
</commit_message>
<xml_diff>
--- a/docs/masters-thesis.docx
+++ b/docs/masters-thesis.docx
@@ -50,12 +50,12 @@
           <wp:inline distB="114300" distT="114300" distL="114300" distR="114300">
             <wp:extent cx="1309110" cy="1599307"/>
             <wp:effectExtent b="0" l="0" r="0" t="0"/>
-            <wp:docPr id="14" name="image1.jpg"/>
+            <wp:docPr id="14" name="image3.jpg"/>
             <a:graphic>
               <a:graphicData uri="http://schemas.openxmlformats.org/drawingml/2006/picture">
                 <pic:pic>
                   <pic:nvPicPr>
-                    <pic:cNvPr id="0" name="image1.jpg"/>
+                    <pic:cNvPr id="0" name="image3.jpg"/>
                     <pic:cNvPicPr preferRelativeResize="0"/>
                   </pic:nvPicPr>
                   <pic:blipFill>
@@ -16243,12 +16243,12 @@
               <wp:inline distB="114300" distT="114300" distL="114300" distR="114300">
                 <wp:extent cx="182880" cy="182880"/>
                 <wp:effectExtent b="0" l="0" r="0" t="0"/>
-                <wp:docPr id="1" name="image11.png"/>
+                <wp:docPr id="1" name="image15.png"/>
                 <a:graphic>
                   <a:graphicData uri="http://schemas.openxmlformats.org/drawingml/2006/picture">
                     <pic:pic>
                       <pic:nvPicPr>
-                        <pic:cNvPr id="0" name="image11.png"/>
+                        <pic:cNvPr id="0" name="image15.png"/>
                         <pic:cNvPicPr preferRelativeResize="0"/>
                       </pic:nvPicPr>
                       <pic:blipFill>
@@ -18757,12 +18757,12 @@
           <wp:inline distB="114300" distT="114300" distL="114300" distR="114300">
             <wp:extent cx="5731200" cy="3378200"/>
             <wp:effectExtent b="0" l="0" r="0" t="0"/>
-            <wp:docPr id="13" name="image14.png"/>
+            <wp:docPr id="13" name="image9.png"/>
             <a:graphic>
               <a:graphicData uri="http://schemas.openxmlformats.org/drawingml/2006/picture">
                 <pic:pic>
                   <pic:nvPicPr>
-                    <pic:cNvPr id="0" name="image14.png"/>
+                    <pic:cNvPr id="0" name="image9.png"/>
                     <pic:cNvPicPr preferRelativeResize="0"/>
                   </pic:nvPicPr>
                   <pic:blipFill>
@@ -19919,12 +19919,12 @@
           <wp:inline distB="114300" distT="114300" distL="114300" distR="114300">
             <wp:extent cx="5731200" cy="5308600"/>
             <wp:effectExtent b="0" l="0" r="0" t="0"/>
-            <wp:docPr id="4" name="image2.png"/>
+            <wp:docPr id="4" name="image10.png"/>
             <a:graphic>
               <a:graphicData uri="http://schemas.openxmlformats.org/drawingml/2006/picture">
                 <pic:pic>
                   <pic:nvPicPr>
-                    <pic:cNvPr id="0" name="image2.png"/>
+                    <pic:cNvPr id="0" name="image10.png"/>
                     <pic:cNvPicPr preferRelativeResize="0"/>
                   </pic:nvPicPr>
                   <pic:blipFill>
@@ -20064,12 +20064,12 @@
           <wp:inline distB="114300" distT="114300" distL="114300" distR="114300">
             <wp:extent cx="5731200" cy="5524500"/>
             <wp:effectExtent b="0" l="0" r="0" t="0"/>
-            <wp:docPr id="12" name="image15.png"/>
+            <wp:docPr id="12" name="image13.png"/>
             <a:graphic>
               <a:graphicData uri="http://schemas.openxmlformats.org/drawingml/2006/picture">
                 <pic:pic>
                   <pic:nvPicPr>
-                    <pic:cNvPr id="0" name="image15.png"/>
+                    <pic:cNvPr id="0" name="image13.png"/>
                     <pic:cNvPicPr preferRelativeResize="0"/>
                   </pic:nvPicPr>
                   <pic:blipFill>
@@ -20143,12 +20143,12 @@
           <wp:inline distB="114300" distT="114300" distL="114300" distR="114300">
             <wp:extent cx="5729288" cy="4333875"/>
             <wp:effectExtent b="0" l="0" r="0" t="0"/>
-            <wp:docPr id="6" name="image16.png"/>
+            <wp:docPr id="6" name="image11.png"/>
             <a:graphic>
               <a:graphicData uri="http://schemas.openxmlformats.org/drawingml/2006/picture">
                 <pic:pic>
                   <pic:nvPicPr>
-                    <pic:cNvPr id="0" name="image16.png"/>
+                    <pic:cNvPr id="0" name="image11.png"/>
                     <pic:cNvPicPr preferRelativeResize="0"/>
                   </pic:nvPicPr>
                   <pic:blipFill>
@@ -20221,12 +20221,12 @@
           <wp:inline distB="114300" distT="114300" distL="114300" distR="114300">
             <wp:extent cx="5731200" cy="4140200"/>
             <wp:effectExtent b="0" l="0" r="0" t="0"/>
-            <wp:docPr id="8" name="image8.png"/>
+            <wp:docPr id="8" name="image12.png"/>
             <a:graphic>
               <a:graphicData uri="http://schemas.openxmlformats.org/drawingml/2006/picture">
                 <pic:pic>
                   <pic:nvPicPr>
-                    <pic:cNvPr id="0" name="image8.png"/>
+                    <pic:cNvPr id="0" name="image12.png"/>
                     <pic:cNvPicPr preferRelativeResize="0"/>
                   </pic:nvPicPr>
                   <pic:blipFill>
@@ -20299,12 +20299,12 @@
           <wp:inline distB="114300" distT="114300" distL="114300" distR="114300">
             <wp:extent cx="5731200" cy="4140200"/>
             <wp:effectExtent b="0" l="0" r="0" t="0"/>
-            <wp:docPr id="10" name="image10.png"/>
+            <wp:docPr id="10" name="image16.png"/>
             <a:graphic>
               <a:graphicData uri="http://schemas.openxmlformats.org/drawingml/2006/picture">
                 <pic:pic>
                   <pic:nvPicPr>
-                    <pic:cNvPr id="0" name="image10.png"/>
+                    <pic:cNvPr id="0" name="image16.png"/>
                     <pic:cNvPicPr preferRelativeResize="0"/>
                   </pic:nvPicPr>
                   <pic:blipFill>
@@ -20367,12 +20367,12 @@
           <wp:inline distB="114300" distT="114300" distL="114300" distR="114300">
             <wp:extent cx="5731200" cy="4140200"/>
             <wp:effectExtent b="0" l="0" r="0" t="0"/>
-            <wp:docPr id="5" name="image13.png"/>
+            <wp:docPr id="5" name="image14.png"/>
             <a:graphic>
               <a:graphicData uri="http://schemas.openxmlformats.org/drawingml/2006/picture">
                 <pic:pic>
                   <pic:nvPicPr>
-                    <pic:cNvPr id="0" name="image13.png"/>
+                    <pic:cNvPr id="0" name="image14.png"/>
                     <pic:cNvPicPr preferRelativeResize="0"/>
                   </pic:nvPicPr>
                   <pic:blipFill>
@@ -20485,12 +20485,12 @@
           <wp:inline distB="114300" distT="114300" distL="114300" distR="114300">
             <wp:extent cx="5731200" cy="4546600"/>
             <wp:effectExtent b="12700" l="12700" r="12700" t="12700"/>
-            <wp:docPr id="15" name="image9.png"/>
+            <wp:docPr id="15" name="image6.png"/>
             <a:graphic>
               <a:graphicData uri="http://schemas.openxmlformats.org/drawingml/2006/picture">
                 <pic:pic>
                   <pic:nvPicPr>
-                    <pic:cNvPr id="0" name="image9.png"/>
+                    <pic:cNvPr id="0" name="image6.png"/>
                     <pic:cNvPicPr preferRelativeResize="0"/>
                   </pic:nvPicPr>
                   <pic:blipFill>
@@ -20568,12 +20568,12 @@
           <wp:inline distB="114300" distT="114300" distL="114300" distR="114300">
             <wp:extent cx="5731200" cy="4546600"/>
             <wp:effectExtent b="12700" l="12700" r="12700" t="12700"/>
-            <wp:docPr id="17" name="image6.png"/>
+            <wp:docPr id="17" name="image4.png"/>
             <a:graphic>
               <a:graphicData uri="http://schemas.openxmlformats.org/drawingml/2006/picture">
                 <pic:pic>
                   <pic:nvPicPr>
-                    <pic:cNvPr id="0" name="image6.png"/>
+                    <pic:cNvPr id="0" name="image4.png"/>
                     <pic:cNvPicPr preferRelativeResize="0"/>
                   </pic:nvPicPr>
                   <pic:blipFill>
@@ -20651,12 +20651,12 @@
           <wp:inline distB="114300" distT="114300" distL="114300" distR="114300">
             <wp:extent cx="5731200" cy="4394200"/>
             <wp:effectExtent b="12700" l="12700" r="12700" t="12700"/>
-            <wp:docPr id="7" name="image7.png"/>
+            <wp:docPr id="7" name="image2.png"/>
             <a:graphic>
               <a:graphicData uri="http://schemas.openxmlformats.org/drawingml/2006/picture">
                 <pic:pic>
                   <pic:nvPicPr>
-                    <pic:cNvPr id="0" name="image7.png"/>
+                    <pic:cNvPr id="0" name="image2.png"/>
                     <pic:cNvPicPr preferRelativeResize="0"/>
                   </pic:nvPicPr>
                   <pic:blipFill>
@@ -20736,12 +20736,12 @@
           <wp:inline distB="114300" distT="114300" distL="114300" distR="114300">
             <wp:extent cx="5731200" cy="4394200"/>
             <wp:effectExtent b="12700" l="12700" r="12700" t="12700"/>
-            <wp:docPr id="9" name="image5.png"/>
+            <wp:docPr id="9" name="image8.png"/>
             <a:graphic>
               <a:graphicData uri="http://schemas.openxmlformats.org/drawingml/2006/picture">
                 <pic:pic>
                   <pic:nvPicPr>
-                    <pic:cNvPr id="0" name="image5.png"/>
+                    <pic:cNvPr id="0" name="image8.png"/>
                     <pic:cNvPicPr preferRelativeResize="0"/>
                   </pic:nvPicPr>
                   <pic:blipFill>
@@ -20819,12 +20819,12 @@
           <wp:inline distB="114300" distT="114300" distL="114300" distR="114300">
             <wp:extent cx="5731200" cy="4394200"/>
             <wp:effectExtent b="12700" l="12700" r="12700" t="12700"/>
-            <wp:docPr id="18" name="image4.png"/>
+            <wp:docPr id="18" name="image7.png"/>
             <a:graphic>
               <a:graphicData uri="http://schemas.openxmlformats.org/drawingml/2006/picture">
                 <pic:pic>
                   <pic:nvPicPr>
-                    <pic:cNvPr id="0" name="image4.png"/>
+                    <pic:cNvPr id="0" name="image7.png"/>
                     <pic:cNvPicPr preferRelativeResize="0"/>
                   </pic:nvPicPr>
                   <pic:blipFill>
@@ -20902,12 +20902,12 @@
           <wp:inline distB="114300" distT="114300" distL="114300" distR="114300">
             <wp:extent cx="5731200" cy="4394200"/>
             <wp:effectExtent b="12700" l="12700" r="12700" t="12700"/>
-            <wp:docPr id="11" name="image3.png"/>
+            <wp:docPr id="11" name="image1.png"/>
             <a:graphic>
               <a:graphicData uri="http://schemas.openxmlformats.org/drawingml/2006/picture">
                 <pic:pic>
                   <pic:nvPicPr>
-                    <pic:cNvPr id="0" name="image3.png"/>
+                    <pic:cNvPr id="0" name="image1.png"/>
                     <pic:cNvPicPr preferRelativeResize="0"/>
                   </pic:nvPicPr>
                   <pic:blipFill>
@@ -20985,12 +20985,12 @@
           <wp:inline distB="114300" distT="114300" distL="114300" distR="114300">
             <wp:extent cx="5731200" cy="4394200"/>
             <wp:effectExtent b="12700" l="12700" r="12700" t="12700"/>
-            <wp:docPr id="16" name="image12.png"/>
+            <wp:docPr id="16" name="image5.png"/>
             <a:graphic>
               <a:graphicData uri="http://schemas.openxmlformats.org/drawingml/2006/picture">
                 <pic:pic>
                   <pic:nvPicPr>
-                    <pic:cNvPr id="0" name="image12.png"/>
+                    <pic:cNvPr id="0" name="image5.png"/>
                     <pic:cNvPicPr preferRelativeResize="0"/>
                   </pic:nvPicPr>
                   <pic:blipFill>
@@ -26395,7 +26395,45 @@
         <w:rPr>
           <w:rtl w:val="0"/>
         </w:rPr>
-        <w:t xml:space="preserve">Todo</w:t>
+        <w:t xml:space="preserve">За анализиране на създадената система е направена проверка дали са покрити нефункционалните изисквания свързани с ефикасност и бързодействие. </w:t>
+      </w:r>
+    </w:p>
+    <w:p>
+      <w:pPr>
+        <w:spacing w:line="360" w:lineRule="auto"/>
+        <w:ind w:left="0" w:firstLine="0"/>
+        <w:rPr/>
+      </w:pPr>
+      <w:r>
+        <w:rPr>
+          <w:rtl w:val="0"/>
+        </w:rPr>
+        <w:t xml:space="preserve">Първият тест, на който е подложено приложението е проверка на заетото пространство на диска от базата от данни при наличие на един милион записа за курсове.</w:t>
+      </w:r>
+    </w:p>
+    <w:p>
+      <w:pPr>
+        <w:spacing w:line="360" w:lineRule="auto"/>
+        <w:ind w:left="0" w:firstLine="0"/>
+        <w:rPr/>
+      </w:pPr>
+      <w:r>
+        <w:rPr>
+          <w:rtl w:val="0"/>
+        </w:rPr>
+        <w:t xml:space="preserve">Второ, направен е тест с голямо натоварване, за да се провери колко потребители може да обслужва системата едновременно.</w:t>
+      </w:r>
+    </w:p>
+    <w:p>
+      <w:pPr>
+        <w:spacing w:line="360" w:lineRule="auto"/>
+        <w:ind w:left="0" w:firstLine="0"/>
+        <w:rPr/>
+      </w:pPr>
+      <w:r>
+        <w:rPr>
+          <w:rtl w:val="0"/>
+        </w:rPr>
       </w:r>
     </w:p>
     <w:p>
@@ -26486,10 +26524,65 @@
       <w:pPr>
         <w:spacing w:line="360" w:lineRule="auto"/>
         <w:ind w:left="0" w:firstLine="0"/>
+        <w:rPr/>
+      </w:pPr>
+      <w:r>
         <w:rPr>
           <w:sz w:val="24"/>
           <w:szCs w:val="24"/>
-        </w:rPr>
+          <w:rtl w:val="0"/>
+        </w:rPr>
+        <w:t xml:space="preserve">Проучени са системи за </w:t>
+      </w:r>
+      <w:r>
+        <w:rPr>
+          <w:rtl w:val="0"/>
+        </w:rPr>
+        <w:t xml:space="preserve">компютърно подпомагано обучение, които или предоставят възможност за управление на курсове, или възможност за автоматично оценяване на решенията на студентите. След подробни изследвания обаче, разгледаните съществуващи алтернативи са с очевидни пропуски. Основните недостатъци са незадоволително бързодействие, ограничения на безплатния план - малък брой заявки или малък брой позволени членове на курсовете, неудобен уеб интерфейс, неинтуитивен процес за предаване на решения и други.</w:t>
+      </w:r>
+    </w:p>
+    <w:p>
+      <w:pPr>
+        <w:spacing w:line="360" w:lineRule="auto"/>
+        <w:ind w:left="0" w:firstLine="0"/>
+        <w:rPr/>
+      </w:pPr>
+      <w:r>
+        <w:rPr>
+          <w:rtl w:val="0"/>
+        </w:rPr>
+      </w:r>
+    </w:p>
+    <w:p>
+      <w:pPr>
+        <w:spacing w:line="360" w:lineRule="auto"/>
+        <w:ind w:left="0" w:firstLine="0"/>
+        <w:rPr/>
+      </w:pPr>
+      <w:r>
+        <w:rPr>
+          <w:rtl w:val="0"/>
+        </w:rPr>
+        <w:t xml:space="preserve">Проектирана е система за създаване на курсове, задания и предаване на решения с възможност за тяхното автоматично оценяване.</w:t>
+      </w:r>
+    </w:p>
+    <w:p>
+      <w:pPr>
+        <w:spacing w:line="360" w:lineRule="auto"/>
+        <w:ind w:left="0" w:firstLine="0"/>
+        <w:rPr/>
+      </w:pPr>
+      <w:r>
+        <w:rPr>
+          <w:rtl w:val="0"/>
+        </w:rPr>
+      </w:r>
+    </w:p>
+    <w:p>
+      <w:pPr>
+        <w:spacing w:line="360" w:lineRule="auto"/>
+        <w:ind w:left="0" w:firstLine="0"/>
+        <w:rPr/>
       </w:pPr>
       <w:r>
         <w:rPr>
@@ -26497,49 +26590,19 @@
           <w:szCs w:val="24"/>
           <w:rtl w:val="0"/>
         </w:rPr>
-        <w:t xml:space="preserve">Проучени са системи за …</w:t>
+        <w:t xml:space="preserve">Реализирана е </w:t>
+      </w:r>
+      <w:r>
+        <w:rPr>
+          <w:rtl w:val="0"/>
+        </w:rPr>
+        <w:t xml:space="preserve">разпределена система, работеща в контейнери на Kubernetes за да предостави висока достъпност, надеждност и сигурност. Тя включва модерен и интуитивен уеб интерфейс, написан на React, REST API сървър, написан на Go, който е предпазен от JWT удостоверяване и действа като посредник към базата от данни и в допълнение прави заявки към GitLab, за да създава групи и хранилища за студентите там и компонент за тестване на предадените решения от студентите, който ги изпълнява в Docker контейнери с ограничени ресурси и права, за да предостави сигурна и високо производителна среда.</w:t>
       </w:r>
     </w:p>
     <w:p>
       <w:pPr>
         <w:spacing w:line="360" w:lineRule="auto"/>
         <w:ind w:left="0" w:firstLine="0"/>
-        <w:rPr>
-          <w:sz w:val="24"/>
-          <w:szCs w:val="24"/>
-        </w:rPr>
-      </w:pPr>
-      <w:r>
-        <w:rPr>
-          <w:sz w:val="24"/>
-          <w:szCs w:val="24"/>
-          <w:rtl w:val="0"/>
-        </w:rPr>
-        <w:t xml:space="preserve">Проектирана е система за …</w:t>
-      </w:r>
-    </w:p>
-    <w:p>
-      <w:pPr>
-        <w:spacing w:line="360" w:lineRule="auto"/>
-        <w:ind w:left="0" w:firstLine="0"/>
-        <w:rPr>
-          <w:sz w:val="24"/>
-          <w:szCs w:val="24"/>
-        </w:rPr>
-      </w:pPr>
-      <w:r>
-        <w:rPr>
-          <w:sz w:val="24"/>
-          <w:szCs w:val="24"/>
-          <w:rtl w:val="0"/>
-        </w:rPr>
-        <w:t xml:space="preserve">Реализирана е система …</w:t>
-      </w:r>
-    </w:p>
-    <w:p>
-      <w:pPr>
-        <w:spacing w:line="360" w:lineRule="auto"/>
-        <w:ind w:left="0" w:firstLine="0"/>
         <w:rPr/>
       </w:pPr>
       <w:r>
@@ -26584,7 +26647,7 @@
         <w:rPr>
           <w:rtl w:val="0"/>
         </w:rPr>
-        <w:t xml:space="preserve">Сравнителен анализ на съществуващи системи</w:t>
+        <w:t xml:space="preserve">Проучени са научни работи свързани с … Изготвен е сравнителен анализ на съществуващи системи като са съпоставени техните силни и слаби страни. Направена е таблица, в която са сравнени по еднакви критерии - функционални и нефункционални изисквания.</w:t>
       </w:r>
     </w:p>
     <w:p>

</xml_diff>

<commit_message>
masters: added comments with recommendations
</commit_message>
<xml_diff>
--- a/docs/masters-thesis.docx
+++ b/docs/masters-thesis.docx
@@ -50,12 +50,12 @@
           <wp:inline distB="114300" distT="114300" distL="114300" distR="114300">
             <wp:extent cx="1309110" cy="1599307"/>
             <wp:effectExtent b="0" l="0" r="0" t="0"/>
-            <wp:docPr id="14" name="image2.jpg"/>
+            <wp:docPr id="14" name="image1.jpg"/>
             <a:graphic>
               <a:graphicData uri="http://schemas.openxmlformats.org/drawingml/2006/picture">
                 <pic:pic>
                   <pic:nvPicPr>
-                    <pic:cNvPr id="0" name="image2.jpg"/>
+                    <pic:cNvPr id="0" name="image1.jpg"/>
                     <pic:cNvPicPr preferRelativeResize="0"/>
                   </pic:nvPicPr>
                   <pic:blipFill>
@@ -8813,51 +8813,7 @@
         <w:rPr>
           <w:rtl w:val="0"/>
         </w:rPr>
-        <w:t xml:space="preserve"> ще разгледаме няколко приложения, които </w:t>
-      </w:r>
-      <w:ins w:author="Stoyan Vellev" w:id="0" w:date="2022-04-03T10:29:35Z">
-        <w:r>
-          <w:rPr>
-            <w:rtl w:val="0"/>
-          </w:rPr>
-          <w:t xml:space="preserve">таргетират описаната проблемна област</w:t>
-        </w:r>
-      </w:ins>
-      <w:del w:author="Stoyan Vellev" w:id="0" w:date="2022-04-03T10:29:35Z">
-        <w:r>
-          <w:rPr>
-            <w:rtl w:val="0"/>
-          </w:rPr>
-          <w:delText xml:space="preserve">покриват изискванията ни до някаква степен</w:delText>
-        </w:r>
-      </w:del>
-      <w:r>
-        <w:rPr>
-          <w:rtl w:val="0"/>
-        </w:rPr>
-        <w:t xml:space="preserve">. След това ще преминем през техните силни страни и ще направим обзор на системите в действие. Най-накрая ще ги сравним и ще съпоставим </w:t>
-      </w:r>
-      <w:ins w:author="Stoyan Vellev" w:id="1" w:date="2022-04-03T10:30:10Z">
-        <w:r>
-          <w:rPr>
-            <w:rtl w:val="0"/>
-          </w:rPr>
-          <w:t xml:space="preserve">техните предимства и недостатъци</w:t>
-        </w:r>
-      </w:ins>
-      <w:del w:author="Stoyan Vellev" w:id="1" w:date="2022-04-03T10:30:10Z">
-        <w:r>
-          <w:rPr>
-            <w:rtl w:val="0"/>
-          </w:rPr>
-          <w:delText xml:space="preserve">плюсовете и минусите им, завършвайки с обобщение защо те няма да ни свършват работа</w:delText>
-        </w:r>
-      </w:del>
-      <w:r>
-        <w:rPr>
-          <w:rtl w:val="0"/>
-        </w:rPr>
-        <w:t xml:space="preserve">.</w:t>
+        <w:t xml:space="preserve"> ще разгледаме няколко приложения, които таргетират описаната проблемна област. След това ще преминем през техните силни страни и ще направим обзор на системите в действие. Най-накрая ще ги сравним и ще съпоставим техните предимства и недостатъци.</w:t>
       </w:r>
     </w:p>
     <w:p>
@@ -8933,35 +8889,7 @@
         <w:rPr>
           <w:rtl w:val="0"/>
         </w:rPr>
-        <w:t xml:space="preserve"> ще разгледаме конкретните технологии, с които ще бъде имплементирана системата и защо </w:t>
-      </w:r>
-      <w:ins w:author="Stoyan Vellev" w:id="2" w:date="2022-04-03T10:31:00Z">
-        <w:r>
-          <w:rPr>
-            <w:rtl w:val="0"/>
-          </w:rPr>
-          <w:t xml:space="preserve">са избрани</w:t>
-        </w:r>
-      </w:ins>
-      <w:r>
-        <w:rPr>
-          <w:rtl w:val="0"/>
-        </w:rPr>
-        <w:t xml:space="preserve">именно те </w:t>
-      </w:r>
-      <w:del w:author="Stoyan Vellev" w:id="2" w:date="2022-04-03T10:31:00Z">
-        <w:r>
-          <w:rPr>
-            <w:rtl w:val="0"/>
-          </w:rPr>
-          <w:delText xml:space="preserve">са избрани</w:delText>
-        </w:r>
-      </w:del>
-      <w:r>
-        <w:rPr>
-          <w:rtl w:val="0"/>
-        </w:rPr>
-        <w:t xml:space="preserve">. Ще видим също и основните API-та, REST ресурсите и обектите, които се връщат, методите за удостоверяване и как може един потребител да я консумира.</w:t>
+        <w:t xml:space="preserve"> ще разгледаме конкретните технологии, с които ще бъде имплементирана системата и защо са избрани именно те . Ще видим също и основните API-та, REST ресурсите и обектите, които се връщат, методите за удостоверяване и как може един потребител да я консумира.</w:t>
       </w:r>
     </w:p>
     <w:p>
@@ -8999,51 +8927,7 @@
         <w:rPr>
           <w:rtl w:val="0"/>
         </w:rPr>
-        <w:t xml:space="preserve"> ще разгледаме различни тестове, които са били приложени </w:t>
-      </w:r>
-      <w:ins w:author="Stoyan Vellev" w:id="3" w:date="2022-04-03T10:31:23Z">
-        <w:r>
-          <w:rPr>
-            <w:rtl w:val="0"/>
-          </w:rPr>
-          <w:t xml:space="preserve">върху</w:t>
-        </w:r>
-      </w:ins>
-      <w:del w:author="Stoyan Vellev" w:id="3" w:date="2022-04-03T10:31:23Z">
-        <w:r>
-          <w:rPr>
-            <w:rtl w:val="0"/>
-          </w:rPr>
-          <w:delText xml:space="preserve">на</w:delText>
-        </w:r>
-      </w:del>
-      <w:r>
-        <w:rPr>
-          <w:rtl w:val="0"/>
-        </w:rPr>
-        <w:t xml:space="preserve"> системата, за да се симулира реална работна среда и ще </w:t>
-      </w:r>
-      <w:ins w:author="Stoyan Vellev" w:id="4" w:date="2022-04-03T10:31:36Z">
-        <w:r>
-          <w:rPr>
-            <w:rtl w:val="0"/>
-          </w:rPr>
-          <w:t xml:space="preserve">анализираме</w:t>
-        </w:r>
-      </w:ins>
-      <w:del w:author="Stoyan Vellev" w:id="4" w:date="2022-04-03T10:31:36Z">
-        <w:r>
-          <w:rPr>
-            <w:rtl w:val="0"/>
-          </w:rPr>
-          <w:delText xml:space="preserve">направим разбор на</w:delText>
-        </w:r>
-      </w:del>
-      <w:r>
-        <w:rPr>
-          <w:rtl w:val="0"/>
-        </w:rPr>
-        <w:t xml:space="preserve"> резултатите.</w:t>
+        <w:t xml:space="preserve"> ще разгледаме различни тестове, които са били приложени върху системата, за да се симулира реална работна среда и ще анализираме резултатите.</w:t>
       </w:r>
     </w:p>
     <w:p>
@@ -9249,123 +9133,7 @@
         <w:rPr>
           <w:rtl w:val="0"/>
         </w:rPr>
-        <w:t xml:space="preserve">В тази глава ще разгледаме </w:t>
-      </w:r>
-      <w:ins w:author="Stoyan Vellev" w:id="5" w:date="2022-04-03T10:33:42Z">
-        <w:r>
-          <w:rPr>
-            <w:rtl w:val="0"/>
-          </w:rPr>
-          <w:t xml:space="preserve">няколко </w:t>
-        </w:r>
-      </w:ins>
-      <w:del w:author="Stoyan Vellev" w:id="5" w:date="2022-04-03T10:33:42Z">
-        <w:r>
-          <w:rPr>
-            <w:rtl w:val="0"/>
-          </w:rPr>
-          <w:delText xml:space="preserve">едни</w:delText>
-        </w:r>
-      </w:del>
-      <w:r>
-        <w:rPr>
-          <w:rtl w:val="0"/>
-        </w:rPr>
-        <w:t xml:space="preserve"> от най-популярните приложения и уеб услуги, които покриват възможно най-много </w:t>
-      </w:r>
-      <w:del w:author="Stoyan Vellev" w:id="6" w:date="2022-04-03T10:34:05Z">
-        <w:r>
-          <w:rPr>
-            <w:rtl w:val="0"/>
-          </w:rPr>
-          <w:delText xml:space="preserve">от </w:delText>
-        </w:r>
-      </w:del>
-      <w:r>
-        <w:rPr>
-          <w:rtl w:val="0"/>
-        </w:rPr>
-        <w:t xml:space="preserve">изисквания</w:t>
-      </w:r>
-      <w:ins w:author="Stoyan Vellev" w:id="7" w:date="2022-04-03T10:34:08Z">
-        <w:r>
-          <w:rPr>
-            <w:rtl w:val="0"/>
-          </w:rPr>
-          <w:t xml:space="preserve"> от описания проблем</w:t>
-        </w:r>
-      </w:ins>
-      <w:del w:author="Stoyan Vellev" w:id="7" w:date="2022-04-03T10:34:08Z">
-        <w:r>
-          <w:rPr>
-            <w:rtl w:val="0"/>
-          </w:rPr>
-          <w:delText xml:space="preserve">та ни</w:delText>
-        </w:r>
-      </w:del>
-      <w:r>
-        <w:rPr>
-          <w:rtl w:val="0"/>
-        </w:rPr>
-        <w:t xml:space="preserve">. Първо, нека дефинираме </w:t>
-      </w:r>
-      <w:del w:author="Stoyan Vellev" w:id="8" w:date="2022-04-03T10:34:26Z">
-        <w:r>
-          <w:rPr>
-            <w:rtl w:val="0"/>
-          </w:rPr>
-          <w:delText xml:space="preserve">кои са тези </w:delText>
-        </w:r>
-      </w:del>
-      <w:r>
-        <w:rPr>
-          <w:rtl w:val="0"/>
-        </w:rPr>
-        <w:t xml:space="preserve">най-важни</w:t>
-      </w:r>
-      <w:ins w:author="Stoyan Vellev" w:id="9" w:date="2022-04-03T10:34:29Z">
-        <w:r>
-          <w:rPr>
-            <w:rtl w:val="0"/>
-          </w:rPr>
-          <w:t xml:space="preserve">те</w:t>
-        </w:r>
-      </w:ins>
-      <w:del w:author="Stoyan Vellev" w:id="9" w:date="2022-04-03T10:34:29Z">
-        <w:r>
-          <w:rPr>
-            <w:rtl w:val="0"/>
-          </w:rPr>
-          <w:delText xml:space="preserve"> за нас</w:delText>
-        </w:r>
-      </w:del>
-      <w:r>
-        <w:rPr>
-          <w:rtl w:val="0"/>
-        </w:rPr>
-        <w:t xml:space="preserve"> функционални и нефункционални изисквания, които ще </w:t>
-      </w:r>
-      <w:ins w:author="Stoyan Vellev" w:id="10" w:date="2022-04-03T10:34:50Z">
-        <w:r>
-          <w:rPr>
-            <w:rtl w:val="0"/>
-          </w:rPr>
-          <w:t xml:space="preserve">ползваме</w:t>
-        </w:r>
-      </w:ins>
-      <w:del w:author="Stoyan Vellev" w:id="10" w:date="2022-04-03T10:34:50Z">
-        <w:r>
-          <w:rPr>
-            <w:rtl w:val="0"/>
-          </w:rPr>
-          <w:delText xml:space="preserve">действат</w:delText>
-        </w:r>
-      </w:del>
-      <w:r>
-        <w:rPr>
-          <w:rtl w:val="0"/>
-        </w:rPr>
-        <w:t xml:space="preserve"> като критерии за сравнение.</w:t>
+        <w:t xml:space="preserve">В тази глава ще разгледаме няколко от най-популярните приложения и уеб услуги, които покриват възможно най-много изисквания от описания проблем. Първо, нека дефинираме най-важните функционални и нефункционални изисквания, които ще ползваме като критерии за сравнение.</w:t>
       </w:r>
     </w:p>
     <w:p>
@@ -9393,115 +9161,7 @@
         <w:rPr>
           <w:rtl w:val="0"/>
         </w:rPr>
-        <w:t xml:space="preserve">Системата трябва да</w:t>
-      </w:r>
-      <w:ins w:author="Stoyan Vellev" w:id="11" w:date="2022-04-03T10:35:00Z">
-        <w:r>
-          <w:rPr>
-            <w:rtl w:val="0"/>
-          </w:rPr>
-          <w:t xml:space="preserve"> </w:t>
-        </w:r>
-      </w:ins>
-      <w:del w:author="Stoyan Vellev" w:id="11" w:date="2022-04-03T10:35:00Z">
-        <w:r>
-          <w:rPr>
-            <w:rtl w:val="0"/>
-          </w:rPr>
-          <w:delText xml:space="preserve"> ни </w:delText>
-        </w:r>
-      </w:del>
-      <w:r>
-        <w:rPr>
-          <w:rtl w:val="0"/>
-        </w:rPr>
-        <w:t xml:space="preserve">предоставя възможност</w:t>
-      </w:r>
-      <w:del w:author="Stoyan Vellev" w:id="12" w:date="2022-04-03T10:35:05Z">
-        <w:r>
-          <w:rPr>
-            <w:rtl w:val="0"/>
-          </w:rPr>
-          <w:delText xml:space="preserve">та</w:delText>
-        </w:r>
-      </w:del>
-      <w:r>
-        <w:rPr>
-          <w:rtl w:val="0"/>
-        </w:rPr>
-        <w:t xml:space="preserve"> да </w:t>
-      </w:r>
-      <w:ins w:author="Stoyan Vellev" w:id="13" w:date="2022-04-03T10:35:08Z">
-        <w:r>
-          <w:rPr>
-            <w:rtl w:val="0"/>
-          </w:rPr>
-          <w:t xml:space="preserve">се </w:t>
-        </w:r>
-      </w:ins>
-      <w:r>
-        <w:rPr>
-          <w:rtl w:val="0"/>
-        </w:rPr>
-        <w:t xml:space="preserve">управлява</w:t>
-      </w:r>
-      <w:ins w:author="Stoyan Vellev" w:id="14" w:date="2022-04-03T10:35:12Z">
-        <w:r>
-          <w:rPr>
-            <w:rtl w:val="0"/>
-          </w:rPr>
-          <w:t xml:space="preserve">т</w:t>
-        </w:r>
-      </w:ins>
-      <w:del w:author="Stoyan Vellev" w:id="14" w:date="2022-04-03T10:35:12Z">
-        <w:r>
-          <w:rPr>
-            <w:rtl w:val="0"/>
-          </w:rPr>
-          <w:delText xml:space="preserve">ме</w:delText>
-        </w:r>
-      </w:del>
-      <w:r>
-        <w:rPr>
-          <w:rtl w:val="0"/>
-        </w:rPr>
-        <w:t xml:space="preserve"> </w:t>
-      </w:r>
-      <w:ins w:author="Stoyan Vellev" w:id="15" w:date="2022-04-03T10:35:16Z">
-        <w:r>
-          <w:rPr>
-            <w:rtl w:val="0"/>
-          </w:rPr>
-          <w:t xml:space="preserve">голям</w:t>
-        </w:r>
-      </w:ins>
-      <w:del w:author="Stoyan Vellev" w:id="15" w:date="2022-04-03T10:35:16Z">
-        <w:r>
-          <w:rPr>
-            <w:rtl w:val="0"/>
-          </w:rPr>
-          <w:delText xml:space="preserve">много на</w:delText>
-        </w:r>
-      </w:del>
-      <w:r>
-        <w:rPr>
-          <w:rtl w:val="0"/>
-        </w:rPr>
-        <w:t xml:space="preserve"> брой курсове (стотици, хиляди</w:t>
-      </w:r>
-      <w:del w:author="Stoyan Vellev" w:id="16" w:date="2022-04-03T10:35:40Z">
-        <w:r>
-          <w:rPr>
-            <w:rtl w:val="0"/>
-          </w:rPr>
-          <w:delText xml:space="preserve">, а може и повече, за момента не се интересуваме от конкретен брой</w:delText>
-        </w:r>
-      </w:del>
-      <w:r>
-        <w:rPr>
-          <w:rtl w:val="0"/>
-        </w:rPr>
-        <w:t xml:space="preserve">).</w:t>
+        <w:t xml:space="preserve">Системата трябва да предоставя възможност да се управляват голям брой курсове (стотици, хиляди).</w:t>
       </w:r>
     </w:p>
     <w:p>
@@ -9519,43 +9179,7 @@
         <w:rPr>
           <w:rtl w:val="0"/>
         </w:rPr>
-        <w:t xml:space="preserve">Всеки курс трябва да може да съдържа голям</w:t>
-      </w:r>
-      <w:ins w:author="Stoyan Vellev" w:id="17" w:date="2022-04-03T10:36:00Z">
-        <w:r>
-          <w:rPr>
-            <w:rtl w:val="0"/>
-          </w:rPr>
-          <w:t xml:space="preserve"> брой практически</w:t>
-        </w:r>
-      </w:ins>
-      <w:del w:author="Stoyan Vellev" w:id="17" w:date="2022-04-03T10:36:00Z">
-        <w:r>
-          <w:rPr>
-            <w:rtl w:val="0"/>
-          </w:rPr>
-          <w:delText xml:space="preserve">о количество</w:delText>
-        </w:r>
-      </w:del>
-      <w:r>
-        <w:rPr>
-          <w:rtl w:val="0"/>
-        </w:rPr>
-        <w:t xml:space="preserve"> задания (десетки</w:t>
-      </w:r>
-      <w:del w:author="Stoyan Vellev" w:id="18" w:date="2022-04-03T10:35:51Z">
-        <w:r>
-          <w:rPr>
-            <w:rtl w:val="0"/>
-          </w:rPr>
-          <w:delText xml:space="preserve">, това отново е приблизително число</w:delText>
-        </w:r>
-      </w:del>
-      <w:r>
-        <w:rPr>
-          <w:rtl w:val="0"/>
-        </w:rPr>
-        <w:t xml:space="preserve">).</w:t>
+        <w:t xml:space="preserve">Всеки курс трябва да може да съдържа голям брой практически задания (десетки).</w:t>
       </w:r>
     </w:p>
     <w:p>
@@ -9643,21 +9267,7 @@
         <w:rPr>
           <w:rtl w:val="0"/>
         </w:rPr>
-        <w:t xml:space="preserve">Системата трябва да може да оценява </w:t>
-      </w:r>
-      <w:ins w:author="Stoyan Vellev" w:id="19" w:date="2022-04-03T10:38:01Z">
-        <w:r>
-          <w:rPr>
-            <w:rtl w:val="0"/>
-          </w:rPr>
-          <w:t xml:space="preserve">максимален брой аспекти на </w:t>
-        </w:r>
-      </w:ins>
-      <w:r>
-        <w:rPr>
-          <w:rtl w:val="0"/>
-        </w:rPr>
-        <w:t xml:space="preserve">решенията на студентите автоматично.</w:t>
+        <w:t xml:space="preserve">Системата трябва да може да оценява максимален брой аспекти на решенията на студентите автоматично.</w:t>
       </w:r>
     </w:p>
     <w:p>
@@ -9675,49 +9285,7 @@
         <w:rPr>
           <w:rtl w:val="0"/>
         </w:rPr>
-        <w:t xml:space="preserve">Написаните </w:t>
-      </w:r>
-      <w:ins w:author="Stoyan Vellev" w:id="20" w:date="2022-04-03T10:38:28Z">
-        <w:r>
-          <w:rPr>
-            <w:rtl w:val="0"/>
-          </w:rPr>
-          <w:t xml:space="preserve">от преподавателския състав </w:t>
-        </w:r>
-      </w:ins>
-      <w:r>
-        <w:rPr>
-          <w:rtl w:val="0"/>
-        </w:rPr>
-        <w:t xml:space="preserve">тестове</w:t>
-      </w:r>
-      <w:ins w:author="Stoyan Vellev" w:id="21" w:date="2022-04-03T10:38:34Z">
-        <w:r>
-          <w:rPr>
-            <w:rtl w:val="0"/>
-          </w:rPr>
-          <w:t xml:space="preserve"> към решенията</w:t>
-        </w:r>
-      </w:ins>
-      <w:r>
-        <w:rPr>
-          <w:rtl w:val="0"/>
-        </w:rPr>
-        <w:t xml:space="preserve"> </w:t>
-      </w:r>
-      <w:del w:author="Stoyan Vellev" w:id="20" w:date="2022-04-03T10:38:28Z">
-        <w:r>
-          <w:rPr>
-            <w:rtl w:val="0"/>
-          </w:rPr>
-          <w:delText xml:space="preserve">от преподавателския състав</w:delText>
-        </w:r>
-      </w:del>
-      <w:r>
-        <w:rPr>
-          <w:rtl w:val="0"/>
-        </w:rPr>
-        <w:t xml:space="preserve"> не трябва да са видими за студентите.</w:t>
+        <w:t xml:space="preserve">Написаните от преподавателския състав тестове към решенията не трябва да са видими за студентите.</w:t>
       </w:r>
     </w:p>
     <w:p>
@@ -9735,29 +9303,7 @@
         <w:rPr>
           <w:rtl w:val="0"/>
         </w:rPr>
-        <w:t xml:space="preserve">Системата трябва да може да </w:t>
-      </w:r>
-      <w:ins w:author="Stoyan Vellev" w:id="22" w:date="2022-04-03T10:38:47Z">
-        <w:r>
-          <w:rPr>
-            <w:rtl w:val="0"/>
-          </w:rPr>
-          <w:t xml:space="preserve">открива</w:t>
-        </w:r>
-      </w:ins>
-      <w:del w:author="Stoyan Vellev" w:id="22" w:date="2022-04-03T10:38:47Z">
-        <w:r>
-          <w:rPr>
-            <w:rtl w:val="0"/>
-          </w:rPr>
-          <w:delText xml:space="preserve">улавя</w:delText>
-        </w:r>
-      </w:del>
-      <w:r>
-        <w:rPr>
-          <w:rtl w:val="0"/>
-        </w:rPr>
-        <w:t xml:space="preserve"> признаци на плагиатство у решенията на студентите.</w:t>
+        <w:t xml:space="preserve">Системата трябва да може да открива признаци на плагиатство у решенията на студентите.</w:t>
       </w:r>
     </w:p>
     <w:p>
@@ -9775,109 +9321,7 @@
         <w:rPr>
           <w:rtl w:val="0"/>
         </w:rPr>
-        <w:t xml:space="preserve">Системата трябва да е гъвкава </w:t>
-      </w:r>
-      <w:ins w:author="Stoyan Vellev" w:id="23" w:date="2022-04-03T10:43:51Z">
-        <w:r>
-          <w:rPr>
-            <w:rtl w:val="0"/>
-          </w:rPr>
-          <w:t xml:space="preserve">по</w:t>
-        </w:r>
-      </w:ins>
-      <w:del w:author="Stoyan Vellev" w:id="23" w:date="2022-04-03T10:43:51Z">
-        <w:r>
-          <w:rPr>
-            <w:rtl w:val="0"/>
-          </w:rPr>
-          <w:delText xml:space="preserve">в</w:delText>
-        </w:r>
-      </w:del>
-      <w:r>
-        <w:rPr>
-          <w:rtl w:val="0"/>
-        </w:rPr>
-        <w:t xml:space="preserve"> отношение на технологиите, които се преподават в курса. Целта е </w:t>
-      </w:r>
-      <w:ins w:author="Stoyan Vellev" w:id="24" w:date="2022-04-03T10:44:24Z">
-        <w:r>
-          <w:rPr>
-            <w:rtl w:val="0"/>
-          </w:rPr>
-          <w:t xml:space="preserve">една и съща</w:t>
-        </w:r>
-      </w:ins>
-      <w:del w:author="Stoyan Vellev" w:id="24" w:date="2022-04-03T10:44:24Z">
-        <w:r>
-          <w:rPr>
-            <w:rtl w:val="0"/>
-          </w:rPr>
-          <w:delText xml:space="preserve">да намерим една</w:delText>
-        </w:r>
-      </w:del>
-      <w:r>
-        <w:rPr>
-          <w:rtl w:val="0"/>
-        </w:rPr>
-        <w:t xml:space="preserve"> система,</w:t>
-      </w:r>
-      <w:ins w:author="Stoyan Vellev" w:id="25" w:date="2022-04-03T10:45:02Z">
-        <w:r>
-          <w:rPr>
-            <w:rtl w:val="0"/>
-          </w:rPr>
-          <w:t xml:space="preserve"> позната както на преподавателите, така и на студентите,</w:t>
-        </w:r>
-      </w:ins>
-      <w:r>
-        <w:rPr>
-          <w:rtl w:val="0"/>
-        </w:rPr>
-        <w:t xml:space="preserve"> </w:t>
-      </w:r>
-      <w:ins w:author="Stoyan Vellev" w:id="26" w:date="2022-04-03T10:44:31Z">
-        <w:r>
-          <w:rPr>
-            <w:rtl w:val="0"/>
-          </w:rPr>
-          <w:t xml:space="preserve">да</w:t>
-        </w:r>
-      </w:ins>
-      <w:del w:author="Stoyan Vellev" w:id="26" w:date="2022-04-03T10:44:31Z">
-        <w:r>
-          <w:rPr>
-            <w:rtl w:val="0"/>
-          </w:rPr>
-          <w:delText xml:space="preserve">която</w:delText>
-        </w:r>
-      </w:del>
-      <w:r>
-        <w:rPr>
-          <w:rtl w:val="0"/>
-        </w:rPr>
-        <w:t xml:space="preserve"> може да се използва </w:t>
-      </w:r>
-      <w:ins w:author="Stoyan Vellev" w:id="27" w:date="2022-04-03T10:44:42Z">
-        <w:r>
-          <w:rPr>
-            <w:rtl w:val="0"/>
-          </w:rPr>
-          <w:t xml:space="preserve">в множество курсове</w:t>
-        </w:r>
-      </w:ins>
-      <w:del w:author="Stoyan Vellev" w:id="27" w:date="2022-04-03T10:44:42Z">
-        <w:r>
-          <w:rPr>
-            <w:rtl w:val="0"/>
-          </w:rPr>
-          <w:delText xml:space="preserve">за всички ситуации, удобна за всички преподаватели и в бъдеще, позната на студентите</w:delText>
-        </w:r>
-      </w:del>
-      <w:r>
-        <w:rPr>
-          <w:rtl w:val="0"/>
-        </w:rPr>
-        <w:t xml:space="preserve">.</w:t>
+        <w:t xml:space="preserve">Системата трябва да е гъвкава по отношение на технологиите, които се преподават в курса. Целта е една и съща система, позната както на преподавателите, така и на студентите, да може да се използва в множество курсове.</w:t>
       </w:r>
     </w:p>
     <w:p>
@@ -9895,21 +9339,7 @@
         <w:rPr>
           <w:rtl w:val="0"/>
         </w:rPr>
-        <w:t xml:space="preserve">Системата трябва да дава свобода на лекторите сами да управляват курсовете си</w:t>
-      </w:r>
-      <w:ins w:author="Stoyan Vellev" w:id="28" w:date="2022-04-03T10:45:45Z">
-        <w:r>
-          <w:rPr>
-            <w:rtl w:val="0"/>
-          </w:rPr>
-          <w:t xml:space="preserve">,</w:t>
-        </w:r>
-      </w:ins>
-      <w:r>
-        <w:rPr>
-          <w:rtl w:val="0"/>
-        </w:rPr>
-        <w:t xml:space="preserve"> без намеса на администратор.</w:t>
+        <w:t xml:space="preserve">Системата трябва да дава свобода на лекторите сами да управляват курсовете си, без намеса на администратор.</w:t>
       </w:r>
     </w:p>
     <w:p>
@@ -9927,21 +9357,7 @@
         <w:rPr>
           <w:rtl w:val="0"/>
         </w:rPr>
-        <w:t xml:space="preserve">Системата трябва да е възможно най-достъпна финансово</w:t>
-      </w:r>
-      <w:ins w:author="Stoyan Vellev" w:id="29" w:date="2022-04-03T10:45:55Z">
-        <w:r>
-          <w:rPr>
-            <w:rtl w:val="0"/>
-          </w:rPr>
-          <w:t xml:space="preserve">,</w:t>
-        </w:r>
-      </w:ins>
-      <w:r>
-        <w:rPr>
-          <w:rtl w:val="0"/>
-        </w:rPr>
-        <w:t xml:space="preserve"> както за преподавателите, така и за студентите.</w:t>
+        <w:t xml:space="preserve">Системата трябва да е възможно най-достъпна финансово, както за преподавателите, така и за студентите.</w:t>
       </w:r>
     </w:p>
     <w:p>
@@ -10038,29 +9454,7 @@
         <w:rPr>
           <w:rtl w:val="0"/>
         </w:rPr>
-        <w:t xml:space="preserve">След като сме въвели тази основа, може да преминем към </w:t>
-      </w:r>
-      <w:ins w:author="Stoyan Vellev" w:id="30" w:date="2022-04-03T10:46:35Z">
-        <w:r>
-          <w:rPr>
-            <w:rtl w:val="0"/>
-          </w:rPr>
-          <w:t xml:space="preserve">разглеждане на съществуващи подобни системи</w:t>
-        </w:r>
-      </w:ins>
-      <w:del w:author="Stoyan Vellev" w:id="30" w:date="2022-04-03T10:46:35Z">
-        <w:r>
-          <w:rPr>
-            <w:rtl w:val="0"/>
-          </w:rPr>
-          <w:delText xml:space="preserve">приложенията</w:delText>
-        </w:r>
-      </w:del>
-      <w:r>
-        <w:rPr>
-          <w:rtl w:val="0"/>
-        </w:rPr>
-        <w:t xml:space="preserve">.</w:t>
+        <w:t xml:space="preserve">След като сме въвели тази основа, може да преминем към разглеждане на съществуващи подобни системи.</w:t>
       </w:r>
     </w:p>
     <w:p>
@@ -10073,29 +9467,7 @@
         <w:rPr>
           <w:rtl w:val="0"/>
         </w:rPr>
-        <w:t xml:space="preserve">За този анализ са подбрани както системи, които са били в експлоатация дълго време и са се доказали като едни от най-добрите за времето си, така и новонавл</w:t>
-      </w:r>
-      <w:ins w:author="Stoyan Vellev" w:id="31" w:date="2022-04-03T10:47:14Z">
-        <w:r>
-          <w:rPr>
-            <w:rtl w:val="0"/>
-          </w:rPr>
-          <w:t xml:space="preserve">изащи</w:t>
-        </w:r>
-      </w:ins>
-      <w:del w:author="Stoyan Vellev" w:id="31" w:date="2022-04-03T10:47:14Z">
-        <w:r>
-          <w:rPr>
-            <w:rtl w:val="0"/>
-          </w:rPr>
-          <w:delText xml:space="preserve">езли</w:delText>
-        </w:r>
-      </w:del>
-      <w:r>
-        <w:rPr>
-          <w:rtl w:val="0"/>
-        </w:rPr>
-        <w:t xml:space="preserve"> системи, използващи модерни и иновативни подходи и технологии, а именно:</w:t>
+        <w:t xml:space="preserve">За този анализ са подбрани както системи, които са били в експлоатация дълго време и са се доказали като едни от най-добрите за времето си, така и новонавлизащи системи, използващи модерни и иновативни подходи и технологии, а именно:</w:t>
       </w:r>
     </w:p>
     <w:p>
@@ -10223,148 +9595,18 @@
         <w:rPr>
           <w:rtl w:val="0"/>
         </w:rPr>
-        <w:t xml:space="preserve">Web-CAT е </w:t>
-      </w:r>
-      <w:ins w:author="Stoyan Vellev" w:id="32" w:date="2022-04-03T10:55:03Z">
-        <w:r>
-          <w:rPr>
-            <w:rtl w:val="0"/>
-          </w:rPr>
-          <w:t xml:space="preserve">система</w:t>
-        </w:r>
-      </w:ins>
-      <w:del w:author="Stoyan Vellev" w:id="32" w:date="2022-04-03T10:55:03Z">
-        <w:r>
-          <w:rPr>
-            <w:rtl w:val="0"/>
-          </w:rPr>
-          <w:delText xml:space="preserve">програма</w:delText>
-        </w:r>
-      </w:del>
-      <w:r>
-        <w:rPr>
-          <w:rtl w:val="0"/>
-        </w:rPr>
-        <w:t xml:space="preserve">, която </w:t>
-      </w:r>
-      <w:ins w:author="Stoyan Vellev" w:id="33" w:date="2022-04-03T10:55:16Z">
-        <w:r>
-          <w:rPr>
-            <w:rtl w:val="0"/>
-          </w:rPr>
-          <w:t xml:space="preserve">се инсталира</w:t>
-        </w:r>
-      </w:ins>
-      <w:del w:author="Stoyan Vellev" w:id="33" w:date="2022-04-03T10:55:16Z">
-        <w:r>
-          <w:rPr>
-            <w:rtl w:val="0"/>
-          </w:rPr>
-          <w:delText xml:space="preserve">върви</w:delText>
-        </w:r>
-      </w:del>
-      <w:r>
-        <w:rPr>
-          <w:rtl w:val="0"/>
-        </w:rPr>
-        <w:t xml:space="preserve"> на сървър и предоставя възможностите си чрез уеб интерфейс. Всички дейности, свързани с решенията на заданията, обратната връзка, разглеждане на резултатите и оценяване, се извършват в уеб браузър. Всички административни дейности на инструкторите свързани с курсовете, заданията и оценяването също се извършват в уеб браузър, дори системните административни дейности се извършват по този начин.</w:t>
-      </w:r>
-    </w:p>
-    <w:p>
-      <w:pPr>
-        <w:rPr/>
-      </w:pPr>
-      <w:r>
-        <w:rPr>
-          <w:rtl w:val="0"/>
-        </w:rPr>
-        <w:t xml:space="preserve">Преди създаването на Web-CAT</w:t>
-      </w:r>
-      <w:ins w:author="Stoyan Vellev" w:id="34" w:date="2022-04-03T10:55:40Z">
-        <w:r>
-          <w:rPr>
-            <w:rtl w:val="0"/>
-          </w:rPr>
-          <w:t xml:space="preserve">,</w:t>
-        </w:r>
-      </w:ins>
-      <w:r>
-        <w:rPr>
-          <w:rtl w:val="0"/>
-        </w:rPr>
-        <w:t xml:space="preserve"> са съществували и други системи за автоматично оценяване, но те обикновено са се фокусирали </w:t>
-      </w:r>
-      <w:ins w:author="Stoyan Vellev" w:id="35" w:date="2022-04-03T11:01:51Z">
-        <w:r>
-          <w:rPr>
-            <w:rtl w:val="0"/>
-          </w:rPr>
-          <w:t xml:space="preserve">само върху входно-изходни тестове. т.е. дали кодът на студента при даден вход извежда даден изход.</w:t>
-        </w:r>
-      </w:ins>
-      <w:del w:author="Stoyan Vellev" w:id="35" w:date="2022-04-03T11:01:51Z">
-        <w:r>
-          <w:rPr>
-            <w:rtl w:val="0"/>
-          </w:rPr>
-          <w:delText xml:space="preserve">над определяне дали изходният код на студента произвежда желания резултат</w:delText>
-        </w:r>
-      </w:del>
-      <w:r>
-        <w:rPr>
-          <w:rtl w:val="0"/>
-        </w:rPr>
-        <w:t xml:space="preserve">. Това са така наречените </w:t>
-      </w:r>
-      <w:ins w:author="Stoyan Vellev" w:id="36" w:date="2022-04-03T11:02:43Z">
-        <w:r>
-          <w:rPr>
-            <w:rtl w:val="0"/>
-          </w:rPr>
-          <w:t xml:space="preserve">системи тип </w:t>
-        </w:r>
-      </w:ins>
-      <w:r>
-        <w:rPr>
-          <w:rtl w:val="0"/>
-        </w:rPr>
-        <w:t xml:space="preserve">Online Judges</w:t>
-      </w:r>
-      <w:ins w:author="Stoyan Vellev" w:id="37" w:date="2022-04-03T11:03:02Z">
-        <w:r>
-          <w:rPr>
-            <w:rtl w:val="0"/>
-          </w:rPr>
-          <w:t xml:space="preserve">, които произхождат и са подходящи по-скоро за състезания по алгоритми, отколкото като инструмент в курсове по програмиране</w:t>
-        </w:r>
-      </w:ins>
-      <w:r>
-        <w:rPr>
-          <w:rtl w:val="0"/>
-        </w:rPr>
-        <w:t xml:space="preserve">. Web-CAT оригинално е била проектирана като автоматична система за оценяване с общо предназначение, но преди да се завърши първоначалната версия, нейните автори са решили, че искат по-скоро да поддържат дейности по тестване на софтуера на студентите, отколкото да оценяват работата на студентите чрез просто сравнение на</w:t>
-      </w:r>
-      <w:ins w:author="Stoyan Vellev" w:id="38" w:date="2022-04-03T11:04:22Z">
-        <w:r>
-          <w:rPr>
-            <w:rtl w:val="0"/>
-          </w:rPr>
-          <w:t xml:space="preserve"> изхода при подадени входни данни</w:t>
-        </w:r>
-      </w:ins>
-      <w:del w:author="Stoyan Vellev" w:id="38" w:date="2022-04-03T11:04:22Z">
-        <w:r>
-          <w:rPr>
-            <w:rtl w:val="0"/>
-          </w:rPr>
-          <w:delText xml:space="preserve"> резултатите</w:delText>
-        </w:r>
-      </w:del>
-      <w:r>
-        <w:rPr>
-          <w:rtl w:val="0"/>
-        </w:rPr>
-        <w:t xml:space="preserve">.</w:t>
+        <w:t xml:space="preserve">Web-CAT е система, която се инсталира на сървър и предоставя възможностите си чрез уеб интерфейс. Всички дейности, свързани с решенията на заданията, обратната връзка, разглеждане на резултатите и оценяване, се извършват в уеб браузър. Всички административни дейности на инструкторите свързани с курсовете, заданията и оценяването също се извършват в уеб браузър, дори системните административни дейности се извършват по този начин.</w:t>
+      </w:r>
+    </w:p>
+    <w:p>
+      <w:pPr>
+        <w:rPr/>
+      </w:pPr>
+      <w:r>
+        <w:rPr>
+          <w:rtl w:val="0"/>
+        </w:rPr>
+        <w:t xml:space="preserve">Преди създаването на Web-CAT, са съществували и други системи за автоматично оценяване, но те обикновено са се фокусирали само върху входно-изходни тестове. т.е. дали кодът на студента при даден вход извежда даден изход. Това са така наречените системи тип Online Judges, които произхождат и са подходящи по-скоро за състезания по алгоритми, отколкото като инструмент в курсове по програмиране. Web-CAT оригинално е била проектирана като автоматична система за оценяване с общо предназначение, но преди да се завърши първоначалната версия, нейните автори са решили, че искат по-скоро да поддържат дейности по тестване на софтуера на студентите, отколкото да оценяват работата на студентите чрез просто сравнение на изхода при подадени входни данни.</w:t>
       </w:r>
     </w:p>
     <w:p>
@@ -10419,21 +9661,7 @@
         <w:rPr>
           <w:rtl w:val="0"/>
         </w:rPr>
-        <w:t xml:space="preserve">На първо място, системата е проектирана да поддържа сигурна работа. Нейният потребителки модел включва подход за удостоверяване, базиран на приставки с отворен API, така че администраторът може да избере една от няколко вградени стратегии за удостоверяване или дори да предостави персонализирана</w:t>
-      </w:r>
-      <w:ins w:author="Stoyan Vellev" w:id="39" w:date="2022-04-03T11:04:56Z">
-        <w:r>
-          <w:rPr>
-            <w:rtl w:val="0"/>
-          </w:rPr>
-          <w:t xml:space="preserve"> такава</w:t>
-        </w:r>
-      </w:ins>
-      <w:r>
-        <w:rPr>
-          <w:rtl w:val="0"/>
-        </w:rPr>
-        <w:t xml:space="preserve">. Услугите на Web-CAT са предпазени едновременно от специфични права на ниво потребител и от система за контрол на достъпа на ниво роля. Разпознаването на злонамерени студентски програми и предпазването от тях идва по подразбиране. Цялостността на данните се поддържа от политики за сигурност в системата и от услугите предоставени от релационна база данни.</w:t>
+        <w:t xml:space="preserve">На първо място, системата е проектирана да поддържа сигурна работа. Нейният потребителки модел включва подход за удостоверяване, базиран на приставки с отворен API, така че администраторът може да избере една от няколко вградени стратегии за удостоверяване или дори да предостави персонализирана такава. Услугите на Web-CAT са предпазени едновременно от специфични права на ниво потребител и от система за контрол на достъпа на ниво роля. Разпознаването на злонамерени студентски програми и предпазването от тях идва по подразбиране. Цялостността на данните се поддържа от политики за сигурност в системата и от услугите предоставени от релационна база данни.</w:t>
       </w:r>
     </w:p>
     <w:p>
@@ -10475,42 +9703,14 @@
         <w:rPr>
           <w:rtl w:val="0"/>
         </w:rPr>
-        <w:t xml:space="preserve">Web-CAT е приложение</w:t>
-      </w:r>
-      <w:ins w:author="Stoyan Vellev" w:id="40" w:date="2022-04-03T11:07:46Z">
-        <w:r>
-          <w:rPr>
-            <w:rtl w:val="0"/>
-          </w:rPr>
-          <w:t xml:space="preserve">,</w:t>
-        </w:r>
-      </w:ins>
-      <w:r>
-        <w:rPr>
-          <w:rtl w:val="0"/>
-        </w:rPr>
-        <w:t xml:space="preserve"> написано</w:t>
+        <w:t xml:space="preserve">Web-CAT е приложение, написано</w:t>
       </w:r>
       <w:commentRangeStart w:id="2"/>
       <w:r>
         <w:rPr>
           <w:rtl w:val="0"/>
         </w:rPr>
-        <w:t xml:space="preserve"> </w:t>
-      </w:r>
-      <w:ins w:author="Stoyan Vellev" w:id="41" w:date="2022-04-03T11:07:53Z">
-        <w:r>
-          <w:rPr>
-            <w:rtl w:val="0"/>
-          </w:rPr>
-          <w:t xml:space="preserve">основно </w:t>
-        </w:r>
-      </w:ins>
-      <w:r>
-        <w:rPr>
-          <w:rtl w:val="0"/>
-        </w:rPr>
-        <w:t xml:space="preserve">на Java</w:t>
+        <w:t xml:space="preserve"> основно на Java</w:t>
       </w:r>
       <w:commentRangeEnd w:id="2"/>
       <w:r>
@@ -10556,29 +9756,13 @@
         <w:ind w:left="0" w:firstLine="0"/>
         <w:rPr/>
       </w:pPr>
-      <w:ins w:author="Stoyan Vellev" w:id="42" w:date="2022-04-03T11:09:44Z">
-        <w:r>
-          <w:rPr>
-            <w:rtl w:val="0"/>
-          </w:rPr>
-          <w:t xml:space="preserve">Разширяемост</w:t>
-        </w:r>
-      </w:ins>
-      <w:del w:author="Stoyan Vellev" w:id="42" w:date="2022-04-03T11:09:44Z">
-        <w:r>
-          <w:rPr>
-            <w:b w:val="1"/>
-            <w:rtl w:val="0"/>
-          </w:rPr>
-          <w:delText xml:space="preserve">Разтегливост</w:delText>
-        </w:r>
-        <w:r>
-          <w:rPr>
-            <w:rtl w:val="0"/>
-          </w:rPr>
-          <w:delText xml:space="preserve"> </w:delText>
-        </w:r>
-      </w:del>
+      <w:r>
+        <w:rPr>
+          <w:b w:val="1"/>
+          <w:rtl w:val="0"/>
+        </w:rPr>
+        <w:t xml:space="preserve">Разширяемост </w:t>
+      </w:r>
       <w:r>
         <w:rPr>
           <w:rtl w:val="0"/>
@@ -10595,29 +9779,7 @@
         <w:rPr>
           <w:rtl w:val="0"/>
         </w:rPr>
-        <w:t xml:space="preserve">Може би най-голямата сила на Web-CAT е в</w:t>
-      </w:r>
-      <w:ins w:author="Stoyan Vellev" w:id="43" w:date="2022-04-03T11:09:53Z">
-        <w:r>
-          <w:rPr>
-            <w:rtl w:val="0"/>
-          </w:rPr>
-          <w:t xml:space="preserve">градената</w:t>
-        </w:r>
-      </w:ins>
-      <w:del w:author="Stoyan Vellev" w:id="43" w:date="2022-04-03T11:09:53Z">
-        <w:r>
-          <w:rPr>
-            <w:rtl w:val="0"/>
-          </w:rPr>
-          <w:delText xml:space="preserve">родената</w:delText>
-        </w:r>
-      </w:del>
-      <w:r>
-        <w:rPr>
-          <w:rtl w:val="0"/>
-        </w:rPr>
-        <w:t xml:space="preserve"> гъвкавост и разширяемост, вградени в неговата архитектура. Приложението е проектирано с напълно plug-in базирана архитектура. Основни функционалности могат да бъдат добавени без промяна на код в съществуващата система, а всички съществуващи възможности на Web-CAT се реализират в няколко плъгина.</w:t>
+        <w:t xml:space="preserve">Може би най-голямата сила на Web-CAT е вградената гъвкавост и разширяемост, вградени в неговата архитектура. Приложението е проектирано с напълно plug-in базирана архитектура. Основни функционалности могат да бъдат добавени без промяна на код в съществуващата система, а всички съществуващи възможности на Web-CAT се реализират в няколко плъгина.</w:t>
       </w:r>
     </w:p>
     <w:p>
@@ -10719,337 +9881,51 @@
       <w:pPr>
         <w:rPr/>
       </w:pPr>
-      <w:ins w:author="Stoyan Vellev" w:id="44" w:date="2022-04-03T11:18:20Z">
-        <w:r>
-          <w:rPr>
-            <w:rtl w:val="0"/>
-          </w:rPr>
-          <w:t xml:space="preserve">Р</w:t>
-        </w:r>
-      </w:ins>
-      <w:del w:author="Stoyan Vellev" w:id="44" w:date="2022-04-03T11:18:20Z">
-        <w:r>
-          <w:rPr>
-            <w:rtl w:val="0"/>
-          </w:rPr>
-          <w:delText xml:space="preserve">След р</w:delText>
-        </w:r>
-      </w:del>
-      <w:r>
-        <w:rPr>
-          <w:rtl w:val="0"/>
-        </w:rPr>
-        <w:t xml:space="preserve">азглеждане</w:t>
-      </w:r>
-      <w:ins w:author="Stoyan Vellev" w:id="45" w:date="2022-04-03T11:18:23Z">
-        <w:r>
-          <w:rPr>
-            <w:rtl w:val="0"/>
-          </w:rPr>
-          <w:t xml:space="preserve">то</w:t>
-        </w:r>
-      </w:ins>
-      <w:r>
-        <w:rPr>
-          <w:rtl w:val="0"/>
-        </w:rPr>
-        <w:t xml:space="preserve"> на документацията на Web-CAT </w:t>
-      </w:r>
-      <w:ins w:author="Stoyan Vellev" w:id="46" w:date="2022-04-03T11:18:26Z">
-        <w:r>
-          <w:rPr>
-            <w:rtl w:val="0"/>
-          </w:rPr>
-          <w:t xml:space="preserve">дава отгора,</w:t>
-        </w:r>
-      </w:ins>
-      <w:del w:author="Stoyan Vellev" w:id="46" w:date="2022-04-03T11:18:26Z">
-        <w:r>
-          <w:rPr>
-            <w:rtl w:val="0"/>
-          </w:rPr>
-          <w:delText xml:space="preserve">виждаме</w:delText>
-        </w:r>
-      </w:del>
-      <w:r>
-        <w:rPr>
-          <w:rtl w:val="0"/>
-        </w:rPr>
-        <w:t xml:space="preserve"> защо тя е една от най-използваните системи от рода си. Системата </w:t>
-      </w:r>
-      <w:ins w:author="Stoyan Vellev" w:id="47" w:date="2022-04-03T11:19:02Z">
-        <w:r>
-          <w:rPr>
-            <w:rtl w:val="0"/>
-          </w:rPr>
-          <w:t xml:space="preserve">покрива повечето критерии</w:t>
-        </w:r>
-      </w:ins>
-      <w:del w:author="Stoyan Vellev" w:id="47" w:date="2022-04-03T11:19:02Z">
-        <w:r>
-          <w:rPr>
-            <w:rtl w:val="0"/>
-          </w:rPr>
-          <w:delText xml:space="preserve">е доста близко до това, което търсим</w:delText>
-        </w:r>
-      </w:del>
-      <w:r>
-        <w:rPr>
-          <w:rtl w:val="0"/>
-        </w:rPr>
-        <w:t xml:space="preserve">, но за д</w:t>
-      </w:r>
-      <w:del w:author="Stoyan Vellev" w:id="48" w:date="2022-04-03T11:19:23Z">
-        <w:r>
-          <w:rPr>
-            <w:rtl w:val="0"/>
-          </w:rPr>
-          <w:delText xml:space="preserve">а направим</w:delText>
-        </w:r>
-      </w:del>
-      <w:r>
-        <w:rPr>
-          <w:rtl w:val="0"/>
-        </w:rPr>
-        <w:t xml:space="preserve"> цялостен и изчерпателен анализ, трябва също</w:t>
-      </w:r>
-      <w:ins w:author="Stoyan Vellev" w:id="49" w:date="2022-04-03T11:19:52Z">
-        <w:r>
-          <w:rPr>
-            <w:rtl w:val="0"/>
-          </w:rPr>
-          <w:t xml:space="preserve"> предоставяните функционалности</w:t>
-        </w:r>
-      </w:ins>
-      <w:r>
-        <w:rPr>
-          <w:rtl w:val="0"/>
-        </w:rPr>
-        <w:t xml:space="preserve"> да </w:t>
-      </w:r>
-      <w:ins w:author="Stoyan Vellev" w:id="50" w:date="2022-04-03T11:19:36Z">
-        <w:r>
-          <w:rPr>
-            <w:rtl w:val="0"/>
-          </w:rPr>
-          <w:t xml:space="preserve">се тестват на практика</w:t>
-        </w:r>
-      </w:ins>
-      <w:del w:author="Stoyan Vellev" w:id="50" w:date="2022-04-03T11:19:36Z">
-        <w:r>
-          <w:rPr>
-            <w:rtl w:val="0"/>
-          </w:rPr>
-          <w:delText xml:space="preserve">съобразим как работи в действителност, за да потвърдим, че се предоставят всички тези функционалности</w:delText>
-        </w:r>
-      </w:del>
-      <w:r>
-        <w:rPr>
-          <w:rtl w:val="0"/>
-        </w:rPr>
-        <w:t xml:space="preserve">.</w:t>
-      </w:r>
-    </w:p>
-    <w:p>
-      <w:pPr>
-        <w:rPr/>
-      </w:pPr>
-      <w:r>
-        <w:rPr>
-          <w:rtl w:val="0"/>
-        </w:rPr>
-      </w:r>
-    </w:p>
-    <w:p>
-      <w:pPr>
-        <w:rPr/>
-      </w:pPr>
-      <w:r>
-        <w:rPr>
-          <w:rtl w:val="0"/>
-        </w:rPr>
-        <w:t xml:space="preserve">След </w:t>
-      </w:r>
-      <w:del w:author="Stoyan Vellev" w:id="51" w:date="2022-04-03T11:20:55Z">
-        <w:r>
-          <w:rPr>
-            <w:rtl w:val="0"/>
-          </w:rPr>
-          <w:delText xml:space="preserve">употребяването ѝ </w:delText>
-        </w:r>
-      </w:del>
-      <w:r>
-        <w:rPr>
-          <w:rtl w:val="0"/>
-        </w:rPr>
-        <w:t xml:space="preserve">8</w:t>
-      </w:r>
-      <w:ins w:author="Stoyan Vellev" w:id="52" w:date="2022-04-03T11:20:59Z">
-        <w:r>
-          <w:rPr>
-            <w:rtl w:val="0"/>
-          </w:rPr>
-          <w:t xml:space="preserve">-</w:t>
-        </w:r>
-      </w:ins>
-      <w:del w:author="Stoyan Vellev" w:id="52" w:date="2022-04-03T11:20:59Z">
-        <w:r>
-          <w:rPr>
-            <w:rtl w:val="0"/>
-          </w:rPr>
-          <w:delText xml:space="preserve"> </w:delText>
-        </w:r>
-      </w:del>
-      <w:r>
-        <w:rPr>
-          <w:rtl w:val="0"/>
-        </w:rPr>
-        <w:t xml:space="preserve">месе</w:t>
-      </w:r>
-      <w:ins w:author="Stoyan Vellev" w:id="53" w:date="2022-04-03T11:21:01Z">
-        <w:r>
-          <w:rPr>
-            <w:rtl w:val="0"/>
-          </w:rPr>
-          <w:t xml:space="preserve">чен практически опит със системата</w:t>
-        </w:r>
-      </w:ins>
-      <w:del w:author="Stoyan Vellev" w:id="53" w:date="2022-04-03T11:21:01Z">
-        <w:r>
-          <w:rPr>
-            <w:rtl w:val="0"/>
-          </w:rPr>
-          <w:delText xml:space="preserve">ца</w:delText>
-        </w:r>
-      </w:del>
-      <w:r>
-        <w:rPr>
-          <w:rtl w:val="0"/>
-        </w:rPr>
-        <w:t xml:space="preserve"> (4 като студент и 4 като асистент</w:t>
-      </w:r>
-      <w:ins w:author="Stoyan Vellev" w:id="54" w:date="2022-04-03T11:21:30Z">
-        <w:r>
-          <w:rPr>
-            <w:rtl w:val="0"/>
-          </w:rPr>
-          <w:t xml:space="preserve"> в курс</w:t>
-        </w:r>
-      </w:ins>
-      <w:r>
-        <w:rPr>
-          <w:rtl w:val="0"/>
-        </w:rPr>
-        <w:t xml:space="preserve">)</w:t>
-      </w:r>
-      <w:ins w:author="Stoyan Vellev" w:id="55" w:date="2022-04-03T11:21:42Z">
-        <w:r>
-          <w:rPr>
-            <w:rtl w:val="0"/>
-          </w:rPr>
-          <w:t xml:space="preserve">, авторът на настоящата дипломна работа може да обобщи</w:t>
-        </w:r>
-      </w:ins>
-      <w:del w:author="Stoyan Vellev" w:id="55" w:date="2022-04-03T11:21:42Z">
-        <w:r>
-          <w:rPr>
-            <w:rtl w:val="0"/>
-          </w:rPr>
-          <w:delText xml:space="preserve"> като кратко обобщение може да се каже</w:delText>
-        </w:r>
-      </w:del>
-      <w:r>
-        <w:rPr>
-          <w:rtl w:val="0"/>
-        </w:rPr>
-        <w:t xml:space="preserve">, че системата изпълнява голяма част от </w:t>
-      </w:r>
-      <w:ins w:author="Stoyan Vellev" w:id="56" w:date="2022-04-03T11:22:23Z">
-        <w:r>
-          <w:rPr>
-            <w:rtl w:val="0"/>
-          </w:rPr>
-          <w:t xml:space="preserve">критериите, но има и определени недостатъци</w:t>
-        </w:r>
-      </w:ins>
-      <w:del w:author="Stoyan Vellev" w:id="56" w:date="2022-04-03T11:22:23Z">
-        <w:r>
-          <w:rPr>
-            <w:rtl w:val="0"/>
-          </w:rPr>
-          <w:delText xml:space="preserve">нужните функционалности, но определено може да се желае доста повече</w:delText>
-        </w:r>
-      </w:del>
-      <w:r>
-        <w:rPr>
-          <w:rtl w:val="0"/>
-        </w:rPr>
-        <w:t xml:space="preserve">.</w:t>
-      </w:r>
-    </w:p>
-    <w:p>
-      <w:pPr>
-        <w:rPr/>
-      </w:pPr>
-      <w:r>
-        <w:rPr>
-          <w:rtl w:val="0"/>
-        </w:rPr>
-        <w:t xml:space="preserve">Първо, </w:t>
-      </w:r>
-      <w:ins w:author="Stoyan Vellev" w:id="57" w:date="2022-04-03T11:22:52Z">
-        <w:r>
-          <w:rPr>
-            <w:rtl w:val="0"/>
-          </w:rPr>
-          <w:t xml:space="preserve">от гледна точка на достъпност на системата за преподавателите,</w:t>
-        </w:r>
-      </w:ins>
-      <w:del w:author="Stoyan Vellev" w:id="57" w:date="2022-04-03T11:22:52Z">
-        <w:r>
-          <w:rPr>
-            <w:rtl w:val="0"/>
-          </w:rPr>
-          <w:delText xml:space="preserve">започвайки с това как изобщо един лектор може да се сдобие с приложението</w:delText>
-        </w:r>
-      </w:del>
-      <w:r>
-        <w:rPr>
-          <w:rtl w:val="0"/>
-        </w:rPr>
-        <w:t xml:space="preserve">, за да </w:t>
-      </w:r>
-      <w:ins w:author="Stoyan Vellev" w:id="58" w:date="2022-04-03T11:23:29Z">
-        <w:r>
-          <w:rPr>
-            <w:rtl w:val="0"/>
-          </w:rPr>
-          <w:t xml:space="preserve">се използва от тях в</w:t>
-        </w:r>
-      </w:ins>
-      <w:del w:author="Stoyan Vellev" w:id="58" w:date="2022-04-03T11:23:29Z">
-        <w:r>
-          <w:rPr>
-            <w:rtl w:val="0"/>
-          </w:rPr>
-          <w:delText xml:space="preserve">го използва за своя</w:delText>
-        </w:r>
-      </w:del>
-      <w:r>
-        <w:rPr>
-          <w:rtl w:val="0"/>
-        </w:rPr>
-        <w:t xml:space="preserve"> курс по програмиране. Тъй като това не е </w:t>
-      </w:r>
-      <w:ins w:author="Stoyan Vellev" w:id="59" w:date="2022-04-03T11:23:47Z">
-        <w:commentRangeStart w:id="4"/>
-        <w:r>
-          <w:rPr>
-            <w:rtl w:val="0"/>
-          </w:rPr>
-          <w:t xml:space="preserve">hosted </w:t>
-        </w:r>
-      </w:ins>
+      <w:r>
+        <w:rPr>
+          <w:rtl w:val="0"/>
+        </w:rPr>
+        <w:t xml:space="preserve">Разглеждането на документацията на Web-CAT дава отгора, защо тя е една от най-използваните системи от рода си. Системата покрива повечето критерии, но за цялостен и изчерпателен анализ, трябва също предоставяните функционалности да се тестват на практика.</w:t>
+      </w:r>
+    </w:p>
+    <w:p>
+      <w:pPr>
+        <w:rPr/>
+      </w:pPr>
+      <w:r>
+        <w:rPr>
+          <w:rtl w:val="0"/>
+        </w:rPr>
+      </w:r>
+    </w:p>
+    <w:p>
+      <w:pPr>
+        <w:rPr/>
+      </w:pPr>
+      <w:r>
+        <w:rPr>
+          <w:rtl w:val="0"/>
+        </w:rPr>
+        <w:t xml:space="preserve">След 8-месечен практически опит със системата (4 като студент и 4 като асистент в курс), авторът на настоящата дипломна работа може да обобщи, че системата изпълнява голяма част от критериите, но има и определени недостатъци.</w:t>
+      </w:r>
+    </w:p>
+    <w:p>
+      <w:pPr>
+        <w:rPr/>
+      </w:pPr>
+      <w:r>
+        <w:rPr>
+          <w:rtl w:val="0"/>
+        </w:rPr>
+        <w:t xml:space="preserve">Първо, от гледна точка на достъпност на системата за преподавателите, за да се използва от тях в курс по програмиране. Тъй като това не е </w:t>
+      </w:r>
+      <w:commentRangeStart w:id="4"/>
+      <w:r>
+        <w:rPr>
+          <w:rtl w:val="0"/>
+        </w:rPr>
+        <w:t xml:space="preserve">hosted </w:t>
+      </w:r>
       <w:commentRangeEnd w:id="4"/>
       <w:r>
         <w:commentReference w:id="4"/>
@@ -11058,1035 +9934,79 @@
         <w:rPr>
           <w:rtl w:val="0"/>
         </w:rPr>
-        <w:t xml:space="preserve">уеб услуга, преподавателят </w:t>
-      </w:r>
-      <w:del w:author="Stoyan Vellev" w:id="60" w:date="2022-04-03T11:24:14Z">
-        <w:r>
-          <w:rPr>
-            <w:rtl w:val="0"/>
-          </w:rPr>
-          <w:delText xml:space="preserve">ще </w:delText>
-        </w:r>
-      </w:del>
-      <w:r>
-        <w:rPr>
-          <w:rtl w:val="0"/>
-        </w:rPr>
-        <w:t xml:space="preserve">трябва сам да се погрижи за поддържането и предоставянето </w:t>
-      </w:r>
-      <w:ins w:author="Stoyan Vellev" w:id="61" w:date="2022-04-03T11:24:24Z">
-        <w:r>
-          <w:rPr>
-            <w:rtl w:val="0"/>
-          </w:rPr>
-          <w:t xml:space="preserve">ѝ</w:t>
-        </w:r>
-      </w:ins>
-      <w:del w:author="Stoyan Vellev" w:id="61" w:date="2022-04-03T11:24:24Z">
-        <w:r>
-          <w:rPr>
-            <w:rtl w:val="0"/>
-          </w:rPr>
-          <w:delText xml:space="preserve">му</w:delText>
-        </w:r>
-      </w:del>
-      <w:r>
-        <w:rPr>
-          <w:rtl w:val="0"/>
-        </w:rPr>
-        <w:t xml:space="preserve"> на други потребители. Алтернативно</w:t>
-      </w:r>
-      <w:ins w:author="Stoyan Vellev" w:id="62" w:date="2022-04-03T11:24:31Z">
-        <w:r>
-          <w:rPr>
-            <w:rtl w:val="0"/>
-          </w:rPr>
-          <w:t xml:space="preserve">,</w:t>
-        </w:r>
-      </w:ins>
-      <w:r>
-        <w:rPr>
-          <w:rtl w:val="0"/>
-        </w:rPr>
-        <w:t xml:space="preserve"> би могло да има една инстанция на Web-CAT</w:t>
-      </w:r>
-      <w:ins w:author="Stoyan Vellev" w:id="63" w:date="2022-04-03T11:24:39Z">
-        <w:r>
-          <w:rPr>
-            <w:rtl w:val="0"/>
-          </w:rPr>
-          <w:t xml:space="preserve"> системата, която да се споделя в рамките на </w:t>
-        </w:r>
-      </w:ins>
-      <w:del w:author="Stoyan Vellev" w:id="63" w:date="2022-04-03T11:24:39Z">
-        <w:r>
-          <w:rPr>
-            <w:rtl w:val="0"/>
-          </w:rPr>
-          <w:delText xml:space="preserve"> за целия </w:delText>
-        </w:r>
-      </w:del>
-      <w:r>
-        <w:rPr>
-          <w:rtl w:val="0"/>
-        </w:rPr>
-        <w:t xml:space="preserve">факултет или университет, </w:t>
-      </w:r>
-      <w:ins w:author="Stoyan Vellev" w:id="64" w:date="2022-04-03T11:25:14Z">
-        <w:r>
-          <w:rPr>
-            <w:rtl w:val="0"/>
-          </w:rPr>
-          <w:t xml:space="preserve">за да се споделят разходите за инфраструктура и системно администриране, които биха били значителни, предвид изискването за мащабируемост при натоварване и достъпност на услугата</w:t>
-        </w:r>
-        <w:del w:author="Stoyan Vellev" w:id="64" w:date="2022-04-03T11:25:14Z">
-          <w:r>
-            <w:rPr>
-              <w:rtl w:val="0"/>
-            </w:rPr>
-            <w:delText xml:space="preserve"> </w:delText>
-          </w:r>
-        </w:del>
-      </w:ins>
-      <w:del w:author="Stoyan Vellev" w:id="64" w:date="2022-04-03T11:25:14Z">
-        <w:r>
-          <w:rPr>
-            <w:rtl w:val="0"/>
-          </w:rPr>
-          <w:delText xml:space="preserve">така може да има системен администратор, който да е посветен на тази дейност. Хостването на приложението няма да бъде безплатно, а и освен административните дейности в самата система, ще има и усилия за поддържане на самото приложение работещо</w:delText>
-        </w:r>
-      </w:del>
-      <w:r>
-        <w:rPr>
-          <w:rtl w:val="0"/>
-        </w:rPr>
-        <w:t xml:space="preserve"> 24/7</w:t>
-      </w:r>
-      <w:del w:author="Stoyan Vellev" w:id="65" w:date="2022-04-03T11:26:35Z">
-        <w:r>
-          <w:rPr>
-            <w:rtl w:val="0"/>
-          </w:rPr>
-          <w:delText xml:space="preserve"> дори при голямо натоварване</w:delText>
-        </w:r>
-      </w:del>
-      <w:r>
-        <w:rPr>
-          <w:rtl w:val="0"/>
-        </w:rPr>
-        <w:t xml:space="preserve">.</w:t>
-      </w:r>
-    </w:p>
-    <w:p>
-      <w:pPr>
-        <w:rPr/>
-      </w:pPr>
-      <w:r>
-        <w:rPr>
-          <w:rtl w:val="0"/>
-        </w:rPr>
-        <w:t xml:space="preserve">Приемайки, че вече има налична система за използване, следваща стъпка би била регистрация на потребители -  администратори, лектори, асистенти и студенти. Това е ръчна дейност на системния администратор. Този процес е </w:t>
-      </w:r>
-      <w:del w:author="Stoyan Vellev" w:id="66" w:date="2022-04-03T11:27:12Z">
-        <w:r>
-          <w:rPr>
-            <w:rtl w:val="0"/>
-          </w:rPr>
-          <w:delText xml:space="preserve">доста неприятен, </w:delText>
-        </w:r>
-      </w:del>
-      <w:r>
-        <w:rPr>
-          <w:rtl w:val="0"/>
-        </w:rPr>
-        <w:t xml:space="preserve">времеемък и </w:t>
-      </w:r>
-      <w:ins w:author="Stoyan Vellev" w:id="67" w:date="2022-04-03T11:27:15Z">
-        <w:r>
-          <w:rPr>
-            <w:rtl w:val="0"/>
-          </w:rPr>
-          <w:t xml:space="preserve">предразполага </w:t>
-        </w:r>
-      </w:ins>
-      <w:del w:author="Stoyan Vellev" w:id="67" w:date="2022-04-03T11:27:15Z">
-        <w:r>
-          <w:rPr>
-            <w:rtl w:val="0"/>
-          </w:rPr>
-          <w:delText xml:space="preserve">склонен </w:delText>
-        </w:r>
-      </w:del>
-      <w:r>
-        <w:rPr>
-          <w:rtl w:val="0"/>
-        </w:rPr>
-        <w:t xml:space="preserve">към грешки.</w:t>
-      </w:r>
-    </w:p>
-    <w:p>
-      <w:pPr>
-        <w:rPr/>
-      </w:pPr>
-      <w:r>
-        <w:rPr>
-          <w:rtl w:val="0"/>
-        </w:rPr>
-        <w:t xml:space="preserve">При създаване на курсове и задания</w:t>
-      </w:r>
-      <w:ins w:author="Stoyan Vellev" w:id="68" w:date="2022-04-03T11:27:44Z">
-        <w:r>
-          <w:rPr>
-            <w:rtl w:val="0"/>
-          </w:rPr>
-          <w:t xml:space="preserve">,вградените ограничения за максимален брой символи в </w:t>
-        </w:r>
-      </w:ins>
-      <w:del w:author="Stoyan Vellev" w:id="68" w:date="2022-04-03T11:27:44Z">
-        <w:r>
-          <w:rPr>
-            <w:rtl w:val="0"/>
-          </w:rPr>
-          <w:delText xml:space="preserve"> не може да се пишат дълги </w:delText>
-        </w:r>
-      </w:del>
-      <w:r>
-        <w:rPr>
-          <w:rtl w:val="0"/>
-        </w:rPr>
-        <w:t xml:space="preserve">описания или условия</w:t>
-      </w:r>
-      <w:ins w:author="Stoyan Vellev" w:id="69" w:date="2022-04-03T11:28:34Z">
-        <w:r>
-          <w:rPr>
-            <w:rtl w:val="0"/>
-          </w:rPr>
-          <w:t xml:space="preserve">та на заданията, налагат те да се съхраняват в друга платформа и само да се реферират от WEB-Cat</w:t>
-        </w:r>
-      </w:ins>
-      <w:del w:author="Stoyan Vellev" w:id="69" w:date="2022-04-03T11:28:34Z">
-        <w:r>
-          <w:rPr>
-            <w:rtl w:val="0"/>
-          </w:rPr>
-          <w:delText xml:space="preserve">, така че тази дейност трябва да се извършва в друг инструмент</w:delText>
-        </w:r>
-      </w:del>
-      <w:r>
-        <w:rPr>
-          <w:rtl w:val="0"/>
-        </w:rPr>
-        <w:t xml:space="preserve">. След създаване на задание, потребителите виждат само името му</w:t>
-      </w:r>
-      <w:ins w:author="Stoyan Vellev" w:id="70" w:date="2022-04-03T11:29:24Z">
-        <w:r>
-          <w:rPr>
-            <w:rtl w:val="0"/>
-          </w:rPr>
-          <w:t xml:space="preserve"> и линк към детайлното описание</w:t>
-        </w:r>
-      </w:ins>
-      <w:del w:author="Stoyan Vellev" w:id="70" w:date="2022-04-03T11:29:24Z">
-        <w:r>
-          <w:rPr>
-            <w:rtl w:val="0"/>
-          </w:rPr>
-          <w:delText xml:space="preserve">, което може да се кликне.</w:delText>
-        </w:r>
-      </w:del>
-      <w:ins w:author="Stoyan Vellev" w:id="70" w:date="2022-04-03T11:29:24Z">
-        <w:r>
-          <w:rPr>
-            <w:rtl w:val="0"/>
-          </w:rPr>
-          <w:t xml:space="preserve"> и към интерфейс, през който </w:t>
-        </w:r>
-        <w:del w:author="Stoyan Vellev" w:id="70" w:date="2022-04-03T11:29:24Z">
-          <w:r>
-            <w:rPr>
-              <w:rtl w:val="0"/>
-            </w:rPr>
-            <w:delText xml:space="preserve"> </w:delText>
-            <w:tab/>
-          </w:r>
-        </w:del>
-      </w:ins>
-      <w:del w:author="Stoyan Vellev" w:id="70" w:date="2022-04-03T11:29:24Z">
-        <w:r>
-          <w:rPr>
-            <w:rtl w:val="0"/>
-          </w:rPr>
-          <w:delText xml:space="preserve"> Това води към друга страница, в която </w:delText>
-        </w:r>
-      </w:del>
-      <w:r>
-        <w:rPr>
-          <w:rtl w:val="0"/>
-        </w:rPr>
-        <w:t xml:space="preserve">студентите могат да</w:t>
-      </w:r>
-      <w:del w:author="Stoyan Vellev" w:id="71" w:date="2022-04-03T11:30:24Z">
-        <w:r>
-          <w:rPr>
-            <w:rtl w:val="0"/>
-          </w:rPr>
-          <w:delText xml:space="preserve"> си</w:delText>
-        </w:r>
-      </w:del>
-      <w:r>
-        <w:rPr>
-          <w:rtl w:val="0"/>
-        </w:rPr>
-        <w:t xml:space="preserve"> кач</w:t>
-      </w:r>
-      <w:ins w:author="Stoyan Vellev" w:id="72" w:date="2022-04-03T11:30:28Z">
-        <w:r>
-          <w:rPr>
-            <w:rtl w:val="0"/>
-          </w:rPr>
-          <w:t xml:space="preserve">в</w:t>
-        </w:r>
-      </w:ins>
-      <w:r>
-        <w:rPr>
-          <w:rtl w:val="0"/>
-        </w:rPr>
-        <w:t xml:space="preserve">ат решени</w:t>
-      </w:r>
-      <w:ins w:author="Stoyan Vellev" w:id="73" w:date="2022-04-03T11:30:30Z">
-        <w:r>
-          <w:rPr>
-            <w:rtl w:val="0"/>
-          </w:rPr>
-          <w:t xml:space="preserve">я</w:t>
-        </w:r>
-      </w:ins>
-      <w:del w:author="Stoyan Vellev" w:id="73" w:date="2022-04-03T11:30:30Z">
-        <w:r>
-          <w:rPr>
-            <w:rtl w:val="0"/>
-          </w:rPr>
-          <w:delText xml:space="preserve">е</w:delText>
-        </w:r>
-      </w:del>
-      <w:r>
-        <w:rPr>
-          <w:rtl w:val="0"/>
-        </w:rPr>
-        <w:t xml:space="preserve">т</w:t>
-      </w:r>
-      <w:ins w:author="Stoyan Vellev" w:id="74" w:date="2022-04-03T11:30:33Z">
-        <w:r>
-          <w:rPr>
-            <w:rtl w:val="0"/>
-          </w:rPr>
-          <w:t xml:space="preserve">а си</w:t>
-        </w:r>
-      </w:ins>
-      <w:del w:author="Stoyan Vellev" w:id="74" w:date="2022-04-03T11:30:33Z">
-        <w:r>
-          <w:rPr>
-            <w:rtl w:val="0"/>
-          </w:rPr>
-          <w:delText xml:space="preserve">о</w:delText>
-        </w:r>
-      </w:del>
-      <w:r>
-        <w:rPr>
-          <w:rtl w:val="0"/>
-        </w:rPr>
-        <w:t xml:space="preserve"> като .zip архив. Използването на zip архиви за контрол на версиите на изходен код </w:t>
-      </w:r>
-      <w:ins w:author="Stoyan Vellev" w:id="75" w:date="2022-04-03T11:30:45Z">
-        <w:r>
-          <w:rPr>
-            <w:rtl w:val="0"/>
-          </w:rPr>
-          <w:t xml:space="preserve">обаче </w:t>
-        </w:r>
-      </w:ins>
-      <w:r>
-        <w:rPr>
-          <w:rtl w:val="0"/>
-        </w:rPr>
-        <w:t xml:space="preserve">е много неудобно. Докато решават задачата, студентите постоянно правят промени по решенията си, </w:t>
-      </w:r>
-      <w:ins w:author="Stoyan Vellev" w:id="76" w:date="2022-04-03T11:30:53Z">
-        <w:r>
-          <w:rPr>
-            <w:rtl w:val="0"/>
-          </w:rPr>
-          <w:t xml:space="preserve">п</w:t>
-        </w:r>
-      </w:ins>
-      <w:r>
-        <w:rPr>
-          <w:rtl w:val="0"/>
-        </w:rPr>
-        <w:t xml:space="preserve">оправят </w:t>
-      </w:r>
-      <w:ins w:author="Stoyan Vellev" w:id="77" w:date="2022-04-03T11:30:56Z">
-        <w:r>
-          <w:rPr>
-            <w:rtl w:val="0"/>
-          </w:rPr>
-          <w:t xml:space="preserve">грешки</w:t>
-        </w:r>
-      </w:ins>
-      <w:del w:author="Stoyan Vellev" w:id="77" w:date="2022-04-03T11:30:56Z">
-        <w:r>
-          <w:rPr>
-            <w:rtl w:val="0"/>
-          </w:rPr>
-          <w:delText xml:space="preserve">бъгове</w:delText>
-        </w:r>
-      </w:del>
-      <w:r>
-        <w:rPr>
-          <w:rtl w:val="0"/>
-        </w:rPr>
-        <w:t xml:space="preserve"> и качват нова версия на решението си, което е напълно нормален процес на</w:t>
-      </w:r>
-      <w:ins w:author="Stoyan Vellev" w:id="78" w:date="2022-04-03T11:31:14Z">
-        <w:r>
-          <w:rPr>
-            <w:rtl w:val="0"/>
-          </w:rPr>
-          <w:t xml:space="preserve"> учене и</w:t>
-        </w:r>
-      </w:ins>
-      <w:r>
-        <w:rPr>
-          <w:rtl w:val="0"/>
-        </w:rPr>
-        <w:t xml:space="preserve"> работа. За една задача</w:t>
-      </w:r>
-      <w:ins w:author="Stoyan Vellev" w:id="79" w:date="2022-04-03T11:31:22Z">
-        <w:r>
-          <w:rPr>
-            <w:rtl w:val="0"/>
-          </w:rPr>
-          <w:t xml:space="preserve">,</w:t>
-        </w:r>
-      </w:ins>
-      <w:r>
-        <w:rPr>
-          <w:rtl w:val="0"/>
-        </w:rPr>
-        <w:t xml:space="preserve"> те могат да </w:t>
-      </w:r>
-      <w:ins w:author="Stoyan Vellev" w:id="80" w:date="2022-04-03T11:31:25Z">
-        <w:r>
-          <w:rPr>
-            <w:rtl w:val="0"/>
-          </w:rPr>
-          <w:t xml:space="preserve">създадат и качат множество</w:t>
-        </w:r>
-      </w:ins>
-      <w:del w:author="Stoyan Vellev" w:id="80" w:date="2022-04-03T11:31:25Z">
-        <w:r>
-          <w:rPr>
-            <w:rtl w:val="0"/>
-          </w:rPr>
-          <w:delText xml:space="preserve">имат много </w:delText>
-        </w:r>
-      </w:del>
-      <w:ins w:author="Stoyan Vellev" w:id="80" w:date="2022-04-03T11:31:25Z">
-        <w:r>
-          <w:rPr>
-            <w:rtl w:val="0"/>
-          </w:rPr>
-          <w:t xml:space="preserve"> </w:t>
-        </w:r>
-      </w:ins>
-      <w:r>
-        <w:rPr>
-          <w:rtl w:val="0"/>
-        </w:rPr>
-        <w:t xml:space="preserve">версии</w:t>
-      </w:r>
-      <w:ins w:author="Stoyan Vellev" w:id="81" w:date="2022-04-03T11:31:41Z">
-        <w:r>
-          <w:rPr>
-            <w:rtl w:val="0"/>
-          </w:rPr>
-          <w:t xml:space="preserve"> на решението</w:t>
-        </w:r>
-      </w:ins>
-      <w:r>
-        <w:rPr>
-          <w:rtl w:val="0"/>
-        </w:rPr>
-        <w:t xml:space="preserve">, което </w:t>
-      </w:r>
-      <w:ins w:author="Stoyan Vellev" w:id="82" w:date="2022-04-03T11:31:50Z">
-        <w:r>
-          <w:rPr>
-            <w:rtl w:val="0"/>
-          </w:rPr>
-          <w:t xml:space="preserve">затруднява преглеждането и оценяването</w:t>
-        </w:r>
-      </w:ins>
-      <w:del w:author="Stoyan Vellev" w:id="82" w:date="2022-04-03T11:31:50Z">
-        <w:r>
-          <w:rPr>
-            <w:rtl w:val="0"/>
-          </w:rPr>
-          <w:delText xml:space="preserve">става трудно за следене</w:delText>
-        </w:r>
-      </w:del>
-      <w:r>
-        <w:rPr>
-          <w:rtl w:val="0"/>
-        </w:rPr>
-        <w:t xml:space="preserve">. </w:t>
-      </w:r>
-      <w:ins w:author="Stoyan Vellev" w:id="83" w:date="2022-04-03T11:32:20Z">
-        <w:r>
-          <w:rPr>
-            <w:rtl w:val="0"/>
-          </w:rPr>
-          <w:t xml:space="preserve">Студентите</w:t>
-        </w:r>
-      </w:ins>
-      <w:del w:author="Stoyan Vellev" w:id="83" w:date="2022-04-03T11:32:20Z">
-        <w:r>
-          <w:rPr>
-            <w:rtl w:val="0"/>
-          </w:rPr>
-          <w:delText xml:space="preserve">Те</w:delText>
-        </w:r>
-      </w:del>
-      <w:r>
-        <w:rPr>
-          <w:rtl w:val="0"/>
-        </w:rPr>
-        <w:t xml:space="preserve"> трябва да знаят</w:t>
-      </w:r>
-      <w:ins w:author="Stoyan Vellev" w:id="84" w:date="2022-04-03T11:32:28Z">
-        <w:r>
-          <w:rPr>
-            <w:rtl w:val="0"/>
-          </w:rPr>
-          <w:t xml:space="preserve">,</w:t>
-        </w:r>
-      </w:ins>
-      <w:r>
-        <w:rPr>
-          <w:rtl w:val="0"/>
-        </w:rPr>
-        <w:t xml:space="preserve"> коя версия в кой архив </w:t>
-      </w:r>
-      <w:del w:author="Stoyan Vellev" w:id="85" w:date="2022-04-03T11:32:31Z">
-        <w:r>
-          <w:rPr>
-            <w:rtl w:val="0"/>
-          </w:rPr>
-          <w:delText xml:space="preserve">им </w:delText>
-        </w:r>
-      </w:del>
-      <w:r>
-        <w:rPr>
-          <w:rtl w:val="0"/>
-        </w:rPr>
-        <w:t xml:space="preserve">се намира,  какви точно промени са направени в определена версия и още </w:t>
-      </w:r>
-      <w:ins w:author="Stoyan Vellev" w:id="86" w:date="2022-04-03T11:32:52Z">
-        <w:r>
-          <w:rPr>
-            <w:rtl w:val="0"/>
-          </w:rPr>
-          <w:t xml:space="preserve">подобни детайли</w:t>
-        </w:r>
-      </w:ins>
-      <w:del w:author="Stoyan Vellev" w:id="86" w:date="2022-04-03T11:32:52Z">
-        <w:r>
-          <w:rPr>
-            <w:rtl w:val="0"/>
-          </w:rPr>
-          <w:delText xml:space="preserve">много други усложнения</w:delText>
-        </w:r>
-      </w:del>
-      <w:r>
-        <w:rPr>
-          <w:rtl w:val="0"/>
-        </w:rPr>
-        <w:t xml:space="preserve">. След като с</w:t>
-      </w:r>
-      <w:ins w:author="Stoyan Vellev" w:id="87" w:date="2022-04-03T11:33:04Z">
-        <w:r>
-          <w:rPr>
-            <w:rtl w:val="0"/>
-          </w:rPr>
-          <w:t xml:space="preserve">е</w:t>
-        </w:r>
-      </w:ins>
-      <w:del w:author="Stoyan Vellev" w:id="87" w:date="2022-04-03T11:33:04Z">
-        <w:r>
-          <w:rPr>
-            <w:rtl w:val="0"/>
-          </w:rPr>
-          <w:delText xml:space="preserve">и</w:delText>
-        </w:r>
-      </w:del>
-      <w:r>
-        <w:rPr>
-          <w:rtl w:val="0"/>
-        </w:rPr>
-        <w:t xml:space="preserve"> кач</w:t>
-      </w:r>
-      <w:ins w:author="Stoyan Vellev" w:id="88" w:date="2022-04-03T11:33:07Z">
-        <w:r>
-          <w:rPr>
-            <w:rtl w:val="0"/>
-          </w:rPr>
-          <w:t xml:space="preserve">и</w:t>
-        </w:r>
-      </w:ins>
-      <w:del w:author="Stoyan Vellev" w:id="88" w:date="2022-04-03T11:33:07Z">
-        <w:r>
-          <w:rPr>
-            <w:rtl w:val="0"/>
-          </w:rPr>
-          <w:delText xml:space="preserve">ат</w:delText>
-        </w:r>
-      </w:del>
-      <w:r>
-        <w:rPr>
-          <w:rtl w:val="0"/>
-        </w:rPr>
-        <w:t xml:space="preserve"> архива с финалната версия</w:t>
-      </w:r>
-      <w:ins w:author="Stoyan Vellev" w:id="89" w:date="2022-04-03T11:33:13Z">
-        <w:r>
-          <w:rPr>
-            <w:rtl w:val="0"/>
-          </w:rPr>
-          <w:t xml:space="preserve">,</w:t>
-        </w:r>
-      </w:ins>
-      <w:r>
-        <w:rPr>
-          <w:rtl w:val="0"/>
-        </w:rPr>
-        <w:t xml:space="preserve"> в системата не </w:t>
-      </w:r>
-      <w:ins w:author="Stoyan Vellev" w:id="90" w:date="2022-04-03T11:33:22Z">
-        <w:r>
-          <w:rPr>
-            <w:rtl w:val="0"/>
-          </w:rPr>
-          <w:t xml:space="preserve">се визуализира</w:t>
-        </w:r>
-      </w:ins>
-      <w:del w:author="Stoyan Vellev" w:id="90" w:date="2022-04-03T11:33:22Z">
-        <w:r>
-          <w:rPr>
-            <w:rtl w:val="0"/>
-          </w:rPr>
-          <w:delText xml:space="preserve">излиза</w:delText>
-        </w:r>
-      </w:del>
-      <w:r>
-        <w:rPr>
-          <w:rtl w:val="0"/>
-        </w:rPr>
-        <w:t xml:space="preserve"> ясно</w:t>
-      </w:r>
-      <w:del w:author="Stoyan Vellev" w:id="91" w:date="2022-04-03T11:33:35Z">
-        <w:r>
-          <w:rPr>
-            <w:rtl w:val="0"/>
-          </w:rPr>
-          <w:delText xml:space="preserve"> и видимо</w:delText>
-        </w:r>
-      </w:del>
-      <w:r>
-        <w:rPr>
-          <w:rtl w:val="0"/>
-        </w:rPr>
-        <w:t xml:space="preserve"> кода, който се съдържа там, </w:t>
-      </w:r>
-      <w:ins w:author="Stoyan Vellev" w:id="92" w:date="2022-04-03T11:33:51Z">
-        <w:r>
-          <w:rPr>
-            <w:rtl w:val="0"/>
-          </w:rPr>
-          <w:t xml:space="preserve">а</w:t>
-        </w:r>
-      </w:ins>
-      <w:del w:author="Stoyan Vellev" w:id="92" w:date="2022-04-03T11:33:51Z">
-        <w:r>
-          <w:rPr>
-            <w:rtl w:val="0"/>
-          </w:rPr>
-          <w:delText xml:space="preserve">и</w:delText>
-        </w:r>
-      </w:del>
-      <w:r>
-        <w:rPr>
-          <w:rtl w:val="0"/>
-        </w:rPr>
-        <w:t xml:space="preserve"> за да с</w:t>
-      </w:r>
-      <w:ins w:author="Stoyan Vellev" w:id="93" w:date="2022-04-03T11:33:56Z">
-        <w:r>
-          <w:rPr>
-            <w:rtl w:val="0"/>
-          </w:rPr>
-          <w:t xml:space="preserve">е провери, дали е качена актуалната версия</w:t>
-        </w:r>
-      </w:ins>
-      <w:del w:author="Stoyan Vellev" w:id="93" w:date="2022-04-03T11:33:56Z">
-        <w:r>
-          <w:rPr>
-            <w:rtl w:val="0"/>
-          </w:rPr>
-          <w:delText xml:space="preserve">и сигурен, че си качил</w:delText>
-        </w:r>
-      </w:del>
-      <w:ins w:author="Stoyan Vellev" w:id="93" w:date="2022-04-03T11:33:56Z">
-        <w:del w:author="Stoyan Vellev" w:id="93" w:date="2022-04-03T11:33:56Z">
-          <w:r>
-            <w:rPr>
-              <w:rtl w:val="0"/>
-            </w:rPr>
-            <w:delText xml:space="preserve">,</w:delText>
-          </w:r>
-        </w:del>
-      </w:ins>
-      <w:del w:author="Stoyan Vellev" w:id="93" w:date="2022-04-03T11:33:56Z">
-        <w:r>
-          <w:rPr>
-            <w:rtl w:val="0"/>
-          </w:rPr>
-          <w:delText xml:space="preserve"> правилната версия </w:delText>
-        </w:r>
-      </w:del>
-      <w:r>
-        <w:rPr>
-          <w:rtl w:val="0"/>
-        </w:rPr>
-        <w:t xml:space="preserve">трябва да с</w:t>
-      </w:r>
-      <w:ins w:author="Stoyan Vellev" w:id="94" w:date="2022-04-03T11:34:22Z">
-        <w:r>
-          <w:rPr>
-            <w:rtl w:val="0"/>
-          </w:rPr>
-          <w:t xml:space="preserve">е</w:t>
-        </w:r>
-      </w:ins>
-      <w:del w:author="Stoyan Vellev" w:id="94" w:date="2022-04-03T11:34:22Z">
-        <w:r>
-          <w:rPr>
-            <w:rtl w:val="0"/>
-          </w:rPr>
-          <w:delText xml:space="preserve">и</w:delText>
-        </w:r>
-      </w:del>
-      <w:r>
-        <w:rPr>
-          <w:rtl w:val="0"/>
-        </w:rPr>
-        <w:t xml:space="preserve"> изтегли</w:t>
-      </w:r>
-      <w:del w:author="Stoyan Vellev" w:id="95" w:date="2022-04-03T11:34:24Z">
-        <w:r>
-          <w:rPr>
-            <w:rtl w:val="0"/>
-          </w:rPr>
-          <w:delText xml:space="preserve">ш</w:delText>
-        </w:r>
-      </w:del>
-      <w:r>
-        <w:rPr>
-          <w:rtl w:val="0"/>
-        </w:rPr>
-        <w:t xml:space="preserve"> решението, да го разархивира</w:t>
-      </w:r>
-      <w:del w:author="Stoyan Vellev" w:id="96" w:date="2022-04-03T11:34:28Z">
-        <w:r>
-          <w:rPr>
-            <w:rtl w:val="0"/>
-          </w:rPr>
-          <w:delText xml:space="preserve">ш</w:delText>
-        </w:r>
-      </w:del>
-      <w:r>
-        <w:rPr>
-          <w:rtl w:val="0"/>
-        </w:rPr>
-        <w:t xml:space="preserve"> и </w:t>
-      </w:r>
-      <w:del w:author="Stoyan Vellev" w:id="97" w:date="2022-04-03T11:34:30Z">
-        <w:r>
-          <w:rPr>
-            <w:rtl w:val="0"/>
-          </w:rPr>
-          <w:delText xml:space="preserve">да го </w:delText>
-        </w:r>
-      </w:del>
-      <w:r>
-        <w:rPr>
-          <w:rtl w:val="0"/>
-        </w:rPr>
-        <w:t xml:space="preserve">разгледаш цялостно</w:t>
-      </w:r>
-      <w:ins w:author="Stoyan Vellev" w:id="98" w:date="2022-04-03T11:34:35Z">
-        <w:r>
-          <w:rPr>
-            <w:rtl w:val="0"/>
-          </w:rPr>
-          <w:t xml:space="preserve"> в подходящ редактор</w:t>
-        </w:r>
-      </w:ins>
-      <w:r>
-        <w:rPr>
-          <w:rtl w:val="0"/>
-        </w:rPr>
-        <w:t xml:space="preserve">, което е</w:t>
-      </w:r>
-      <w:ins w:author="Stoyan Vellev" w:id="99" w:date="2022-04-03T11:34:56Z">
-        <w:r>
-          <w:rPr>
-            <w:rtl w:val="0"/>
-          </w:rPr>
-          <w:t xml:space="preserve"> сериозен недостатък</w:t>
-        </w:r>
-      </w:ins>
-      <w:del w:author="Stoyan Vellev" w:id="99" w:date="2022-04-03T11:34:56Z">
-        <w:r>
-          <w:rPr>
-            <w:rtl w:val="0"/>
-          </w:rPr>
-          <w:delText xml:space="preserve"> голямо неудобство</w:delText>
-        </w:r>
-      </w:del>
-      <w:r>
-        <w:rPr>
-          <w:rtl w:val="0"/>
-        </w:rPr>
-        <w:t xml:space="preserve">. В допълнение, от гледна точка на преподавателския състав, когато някой студент и</w:t>
-      </w:r>
-      <w:ins w:author="Stoyan Vellev" w:id="100" w:date="2022-04-03T11:36:24Z">
-        <w:r>
-          <w:rPr>
-            <w:rtl w:val="0"/>
-          </w:rPr>
-          <w:t xml:space="preserve">ма въпроси или нужда от</w:t>
-        </w:r>
-      </w:ins>
-      <w:del w:author="Stoyan Vellev" w:id="100" w:date="2022-04-03T11:36:24Z">
-        <w:r>
-          <w:rPr>
-            <w:rtl w:val="0"/>
-          </w:rPr>
-          <w:delText xml:space="preserve">ска</w:delText>
-        </w:r>
-      </w:del>
-      <w:r>
-        <w:rPr>
-          <w:rtl w:val="0"/>
-        </w:rPr>
-        <w:t xml:space="preserve"> помощ, неговото решение отново трябва да бъде свалено и разгле</w:t>
-      </w:r>
-      <w:del w:author="Stoyan Vellev" w:id="101" w:date="2022-04-03T11:36:37Z">
-        <w:r>
-          <w:rPr>
-            <w:rtl w:val="0"/>
-          </w:rPr>
-          <w:delText xml:space="preserve">ж</w:delText>
-        </w:r>
-      </w:del>
-      <w:r>
-        <w:rPr>
-          <w:rtl w:val="0"/>
-        </w:rPr>
-        <w:t xml:space="preserve">дано локално.</w:t>
-      </w:r>
-    </w:p>
-    <w:p>
-      <w:pPr>
-        <w:rPr/>
-      </w:pPr>
-      <w:r>
-        <w:rPr>
-          <w:rtl w:val="0"/>
-        </w:rPr>
-        <w:t xml:space="preserve">При </w:t>
-      </w:r>
-      <w:ins w:author="Stoyan Vellev" w:id="102" w:date="2022-04-03T11:36:50Z">
-        <w:r>
-          <w:rPr>
-            <w:rtl w:val="0"/>
-          </w:rPr>
-          <w:t xml:space="preserve">ръчна </w:t>
-        </w:r>
-      </w:ins>
-      <w:r>
-        <w:rPr>
-          <w:rtl w:val="0"/>
-        </w:rPr>
-        <w:t xml:space="preserve">проверка </w:t>
-      </w:r>
-      <w:ins w:author="Stoyan Vellev" w:id="103" w:date="2022-04-03T11:36:54Z">
-        <w:r>
-          <w:rPr>
-            <w:rtl w:val="0"/>
-          </w:rPr>
-          <w:t xml:space="preserve">о оценяване</w:t>
-        </w:r>
-      </w:ins>
-      <w:r>
-        <w:rPr>
-          <w:rtl w:val="0"/>
-        </w:rPr>
-        <w:t xml:space="preserve">на решения</w:t>
-      </w:r>
-      <w:ins w:author="Stoyan Vellev" w:id="104" w:date="2022-04-03T11:36:58Z">
-        <w:r>
-          <w:rPr>
-            <w:rtl w:val="0"/>
-          </w:rPr>
-          <w:t xml:space="preserve">,</w:t>
-        </w:r>
-      </w:ins>
-      <w:r>
-        <w:rPr>
-          <w:rtl w:val="0"/>
-        </w:rPr>
-        <w:t xml:space="preserve"> се </w:t>
-      </w:r>
-      <w:ins w:author="Stoyan Vellev" w:id="105" w:date="2022-04-03T11:37:05Z">
-        <w:r>
-          <w:rPr>
-            <w:rtl w:val="0"/>
-          </w:rPr>
-          <w:t xml:space="preserve">използва</w:t>
-        </w:r>
-      </w:ins>
-      <w:del w:author="Stoyan Vellev" w:id="105" w:date="2022-04-03T11:37:05Z">
-        <w:r>
-          <w:rPr>
-            <w:rtl w:val="0"/>
-          </w:rPr>
-          <w:delText xml:space="preserve">вижда така наречения</w:delText>
-        </w:r>
-      </w:del>
-      <w:r>
-        <w:rPr>
-          <w:rtl w:val="0"/>
-        </w:rPr>
-        <w:t xml:space="preserve"> WYSIWYG интерфейс, който </w:t>
-      </w:r>
-      <w:ins w:author="Stoyan Vellev" w:id="106" w:date="2022-04-03T11:37:21Z">
-        <w:r>
-          <w:rPr>
-            <w:rtl w:val="0"/>
-          </w:rPr>
-          <w:t xml:space="preserve">обаче като потребителско изживяване не е оптимален, тъй като не е </w:t>
-        </w:r>
-        <w:commentRangeStart w:id="5"/>
-        <w:r>
-          <w:rPr>
-            <w:rtl w:val="0"/>
-          </w:rPr>
-          <w:t xml:space="preserve">responsive</w:t>
-        </w:r>
-        <w:commentRangeEnd w:id="5"/>
-        <w:r>
-          <w:commentReference w:id="5"/>
-        </w:r>
-        <w:r>
-          <w:rPr>
-            <w:rtl w:val="0"/>
-          </w:rPr>
-          <w:t xml:space="preserve">, съдържа досадни грешки и е труден за използване. Навигацията е неконсистентна и при преминаване между различните изгледи, системата в определени ситуации е нестабилна</w:t>
-        </w:r>
-        <w:del w:author="Stoyan Vellev" w:id="106" w:date="2022-04-03T11:37:21Z">
-          <w:r>
-            <w:rPr>
-              <w:rtl w:val="0"/>
-            </w:rPr>
-            <w:delText xml:space="preserve"> и също съдържа грешки.  </w:delText>
-          </w:r>
-        </w:del>
-      </w:ins>
-      <w:del w:author="Stoyan Vellev" w:id="106" w:date="2022-04-03T11:37:21Z">
-        <w:r>
-          <w:rPr>
-            <w:rtl w:val="0"/>
-          </w:rPr>
-          <w:delText xml:space="preserve">звучи много удобен и интуитивен, но на практика пълен с бъгове, доста досаден и труден за ползване. Доста неконсистентно, но често явление е да си на един клик от страница за срив</w:delText>
-        </w:r>
-      </w:del>
-      <w:r>
-        <w:rPr>
-          <w:rtl w:val="0"/>
-        </w:rPr>
-        <w:t xml:space="preserve">.</w:t>
-      </w:r>
-    </w:p>
-    <w:p>
-      <w:pPr>
-        <w:rPr/>
-      </w:pPr>
-      <w:ins w:author="Stoyan Vellev" w:id="107" w:date="2022-04-03T14:22:35Z">
-        <w:r>
-          <w:rPr>
-            <w:rtl w:val="0"/>
-          </w:rPr>
-          <w:t xml:space="preserve">С цел сигурност и контрол върху използваните изчислителни ресурси, в системата има и сериозни ограничения относно елементи на езика за програмиране, които могат да се използват в студентските решения - основно свързани с многонишково програмиране, достъп до файловата система и т.н.</w:t>
-        </w:r>
-      </w:ins>
-      <w:del w:author="Stoyan Vellev" w:id="107" w:date="2022-04-03T14:22:35Z">
-        <w:r>
-          <w:rPr>
-            <w:rtl w:val="0"/>
-          </w:rPr>
-          <w:delText xml:space="preserve">Срещат се и сериозни технически ограничения. Примерно при задания свързани с упражняване и тестване на знанията на студентите относно многонишково програмиране, се изпитват затруднения при стартиране на множество нишки</w:delText>
-        </w:r>
-      </w:del>
-      <w:r>
-        <w:rPr>
-          <w:rtl w:val="0"/>
-        </w:rPr>
-        <w:t xml:space="preserve">.</w:t>
-      </w:r>
-    </w:p>
-    <w:p>
-      <w:pPr>
-        <w:rPr/>
-      </w:pPr>
-      <w:ins w:author="Stoyan Vellev" w:id="108" w:date="2022-04-03T14:25:49Z">
-        <w:r>
-          <w:rPr>
-            <w:rtl w:val="0"/>
-          </w:rPr>
-          <w:t xml:space="preserve">Изходният код на системата е отворен, но липсва документация, поддръжка и общност около проекта. От архитектурна гледна точка, при всяко качване на студентско решение, се пуска нов процес на операционна система за обработката му (компилация, изпълнение на тестовете и т.н.). Ресурсите на операционната система - файлова система, памет и т.н. обаче се споделят между всичко процеси. В следствие, липсва изолация по време на изпълнение на кода на студентите, който се изпълнява на машината.</w:t>
-        </w:r>
-        <w:del w:author="Stoyan Vellev" w:id="108" w:date="2022-04-03T14:25:49Z">
-          <w:r>
-            <w:rPr>
-              <w:rtl w:val="0"/>
-            </w:rPr>
-            <w:delText xml:space="preserve">   </w:delText>
-          </w:r>
-        </w:del>
-      </w:ins>
-      <w:del w:author="Stoyan Vellev" w:id="108" w:date="2022-04-03T14:25:49Z">
-        <w:r>
-          <w:rPr>
-            <w:rtl w:val="0"/>
-          </w:rPr>
-          <w:delText xml:space="preserve">Накратко, системата може да свърши работа, но си личи, че не е изпипана, не използва модерни подходи и технологии и определено звучи по-добре отколкото изглежда.</w:delText>
-        </w:r>
-      </w:del>
-      <w:r>
-        <w:rPr>
-          <w:rtl w:val="0"/>
-        </w:rPr>
+        <w:t xml:space="preserve">уеб услуга, преподавателят трябва сам да се погрижи за поддържането и предоставянето ѝ на други потребители. Алтернативно, би могло да има една инстанция на Web-CAT системата, която да се споделя в рамките на факултет или университет, за да се споделят разходите за инфраструктура и системно администриране, които биха били значителни, предвид изискването за мащабируемост при натоварване и достъпност на услугата 24/7.</w:t>
+      </w:r>
+    </w:p>
+    <w:p>
+      <w:pPr>
+        <w:rPr/>
+      </w:pPr>
+      <w:r>
+        <w:rPr>
+          <w:rtl w:val="0"/>
+        </w:rPr>
+        <w:t xml:space="preserve">Приемайки, че вече има налична система за използване, следваща стъпка би била регистрация на потребители -  администратори, лектори, асистенти и студенти. Това е ръчна дейност на системния администратор. Този процес е времеемък и предразполага към грешки.</w:t>
+      </w:r>
+    </w:p>
+    <w:p>
+      <w:pPr>
+        <w:rPr/>
+      </w:pPr>
+      <w:r>
+        <w:rPr>
+          <w:rtl w:val="0"/>
+        </w:rPr>
+        <w:t xml:space="preserve">При създаване на курсове и задания,вградените ограничения за максимален брой символи в описания или условията на заданията, налагат те да се съхраняват в друга платформа и само да се реферират от WEB-Cat. След създаване на задание, потребителите виждат само името му и линк към детайлното описание и към интерфейс, през който студентите могат да качват решенията си като .zip архив. Използването на zip архиви за контрол на версиите на изходен код обаче е много неудобно. Докато решават задачата, студентите постоянно правят промени по решенията си, поправят грешки и качват нова версия на решението си, което е напълно нормален процес на учене и работа. За една задача, те могат да създадат и качат множество версии на решението, което затруднява преглеждането и оценяването. Студентите трябва да знаят, коя версия в кой архив се намира, какви точно промени са направени в определена версия и още подобни детайли. След като се качи архива с финалната версия, в системата не се визуализира ясно кода, който се съдържа там, а за да се провери, дали е качена актуалната версия трябва да се изтегли решението, да се разархивира и разгледа цялостно в подходящ редактор, което е сериозен недостатък. В допълнение, от гледна точка на преподавателския състав, когато някой студент има въпроси или нужда от помощ, неговото решение отново трябва да бъде свалено и разгледано локално.</w:t>
+      </w:r>
+    </w:p>
+    <w:p>
+      <w:pPr>
+        <w:rPr/>
+      </w:pPr>
+      <w:r>
+        <w:rPr>
+          <w:rtl w:val="0"/>
+        </w:rPr>
+        <w:t xml:space="preserve">При ръчна проверка и оценяване на решения, се използва WYSIWYG интерфейс, който обаче като потребителско изживяване не е оптимален, тъй като не е </w:t>
+      </w:r>
+      <w:commentRangeStart w:id="5"/>
+      <w:r>
+        <w:rPr>
+          <w:rtl w:val="0"/>
+        </w:rPr>
+        <w:t xml:space="preserve">responsive</w:t>
+      </w:r>
+      <w:commentRangeEnd w:id="5"/>
+      <w:r>
+        <w:commentReference w:id="5"/>
+      </w:r>
+      <w:r>
+        <w:rPr>
+          <w:rtl w:val="0"/>
+        </w:rPr>
+        <w:t xml:space="preserve">, съдържа досадни грешки и е труден за използване. Навигацията е неконсистентна и при преминаване между различните изгледи, системата в определени ситуации е нестабилна.</w:t>
+      </w:r>
+    </w:p>
+    <w:p>
+      <w:pPr>
+        <w:rPr/>
+      </w:pPr>
+      <w:r>
+        <w:rPr>
+          <w:rtl w:val="0"/>
+        </w:rPr>
+        <w:t xml:space="preserve">С цел сигурност и контрол върху използваните изчислителни ресурси, в системата има и сериозни ограничения относно елементи на езика за програмиране, които могат да се използват в студентските решения - основно свързани с многонишково програмиране, достъп до файловата система и т.н..</w:t>
+      </w:r>
+    </w:p>
+    <w:p>
+      <w:pPr>
+        <w:rPr/>
+      </w:pPr>
+      <w:r>
+        <w:rPr>
+          <w:rtl w:val="0"/>
+        </w:rPr>
+        <w:t xml:space="preserve">Изходният код на системата е отворен, но липсва документация, поддръжка и общност около проекта. От архитектурна гледна точка, при всяко качване на студентско решение, се пуска нов процес на операционна система за обработката му (компилация, изпълнение на тестовете и т.н.). Ресурсите на операционната система - файлова система, памет и т.н. обаче се споделят между всичко процеси. В следствие, липсва изолация по време на изпълнение на кода на студентите, който се изпълнява на машината.</w:t>
       </w:r>
     </w:p>
     <w:p>
@@ -12123,306 +10043,49 @@
         <w:rPr>
           <w:rtl w:val="0"/>
         </w:rPr>
-        <w:t xml:space="preserve">CodePost е система за автоматично оценяване на решения на софтуерни задачи, която също дава възможността за коментиране на кода на студентите и предоставя различни инструменти за даване на обратна връзка. Тя, за разлика от Web-CAT, е уеб услуга и е напълно безплатна за лектори в университети. CodePost се използва в момента от Бостънския</w:t>
-      </w:r>
-      <w:del w:author="Stoyan Vellev" w:id="109" w:date="2022-04-03T14:32:27Z">
-        <w:r>
-          <w:rPr>
-            <w:rtl w:val="0"/>
-          </w:rPr>
-          <w:delText xml:space="preserve">т</w:delText>
-        </w:r>
-      </w:del>
-      <w:r>
-        <w:rPr>
-          <w:rtl w:val="0"/>
-        </w:rPr>
-        <w:t xml:space="preserve"> университет, Принстънския</w:t>
-      </w:r>
-      <w:del w:author="Stoyan Vellev" w:id="110" w:date="2022-04-03T14:32:30Z">
-        <w:r>
-          <w:rPr>
-            <w:rtl w:val="0"/>
-          </w:rPr>
-          <w:delText xml:space="preserve">т</w:delText>
-        </w:r>
-      </w:del>
-      <w:r>
-        <w:rPr>
-          <w:rtl w:val="0"/>
-        </w:rPr>
-        <w:t xml:space="preserve"> университет, Университет</w:t>
-      </w:r>
-      <w:ins w:author="Stoyan Vellev" w:id="111" w:date="2022-04-03T14:32:33Z">
-        <w:r>
-          <w:rPr>
-            <w:rtl w:val="0"/>
-          </w:rPr>
-          <w:t xml:space="preserve">а</w:t>
-        </w:r>
-      </w:ins>
-      <w:del w:author="Stoyan Vellev" w:id="111" w:date="2022-04-03T14:32:33Z">
-        <w:r>
-          <w:rPr>
-            <w:rtl w:val="0"/>
-          </w:rPr>
-          <w:delText xml:space="preserve">ът</w:delText>
-        </w:r>
-      </w:del>
-      <w:r>
-        <w:rPr>
-          <w:rtl w:val="0"/>
-        </w:rPr>
-        <w:t xml:space="preserve"> на Айова, Университет</w:t>
-      </w:r>
-      <w:ins w:author="Stoyan Vellev" w:id="112" w:date="2022-04-03T14:32:35Z">
-        <w:r>
-          <w:rPr>
-            <w:rtl w:val="0"/>
-          </w:rPr>
-          <w:t xml:space="preserve">а</w:t>
-        </w:r>
-      </w:ins>
-      <w:del w:author="Stoyan Vellev" w:id="112" w:date="2022-04-03T14:32:35Z">
-        <w:r>
-          <w:rPr>
-            <w:rtl w:val="0"/>
-          </w:rPr>
-          <w:delText xml:space="preserve">ът</w:delText>
-        </w:r>
-      </w:del>
-      <w:r>
-        <w:rPr>
-          <w:rtl w:val="0"/>
-        </w:rPr>
-        <w:t xml:space="preserve"> Корнел и други.</w:t>
-      </w:r>
-    </w:p>
-    <w:p>
-      <w:pPr>
-        <w:rPr/>
-      </w:pPr>
-      <w:r>
-        <w:rPr>
-          <w:rtl w:val="0"/>
-        </w:rPr>
-      </w:r>
-    </w:p>
-    <w:p>
-      <w:pPr>
-        <w:rPr/>
-      </w:pPr>
-      <w:del w:author="Stoyan Vellev" w:id="113" w:date="2022-04-03T14:32:56Z">
-        <w:commentRangeStart w:id="6"/>
-        <w:r>
-          <w:rPr>
-            <w:rtl w:val="0"/>
-          </w:rPr>
-          <w:delText xml:space="preserve">Това обаче не е просто още един инструмент за оценяване. Процесът за даване на обратна връзка е изграден от нулата с една конкретна цел в предвид</w:delText>
-        </w:r>
-      </w:del>
-      <w:ins w:author="Stoyan Vellev" w:id="113" w:date="2022-04-03T14:32:56Z">
-        <w:del w:author="Stoyan Vellev" w:id="113" w:date="2022-04-03T14:32:56Z">
-          <w:r>
-            <w:rPr>
-              <w:rtl w:val="0"/>
-            </w:rPr>
-            <w:delText xml:space="preserve">,</w:delText>
-          </w:r>
-        </w:del>
-      </w:ins>
-      <w:del w:author="Stoyan Vellev" w:id="113" w:date="2022-04-03T14:32:56Z">
-        <w:r>
-          <w:rPr>
-            <w:rtl w:val="0"/>
-          </w:rPr>
-          <w:delText xml:space="preserve"> и тя е да направи преподавателите отлични в това което правят, а именно да обучават следващото поколение програмисти.</w:delText>
-        </w:r>
-        <w:commentRangeEnd w:id="6"/>
-        <w:r>
-          <w:commentReference w:id="6"/>
-        </w:r>
-        <w:r>
-          <w:rPr>
-            <w:rtl w:val="0"/>
-          </w:rPr>
-          <w:delText xml:space="preserve"> </w:delText>
-        </w:r>
-      </w:del>
-      <w:r>
-        <w:rPr>
-          <w:rtl w:val="0"/>
-        </w:rPr>
-        <w:t xml:space="preserve">Системата </w:t>
-      </w:r>
-      <w:ins w:author="Stoyan Vellev" w:id="114" w:date="2022-04-03T14:33:14Z">
-        <w:r>
-          <w:rPr>
-            <w:rtl w:val="0"/>
-          </w:rPr>
-          <w:t xml:space="preserve">има добро бързодействие</w:t>
-        </w:r>
-      </w:ins>
-      <w:del w:author="Stoyan Vellev" w:id="114" w:date="2022-04-03T14:33:14Z">
-        <w:r>
-          <w:rPr>
-            <w:rtl w:val="0"/>
-          </w:rPr>
-          <w:delText xml:space="preserve">е бърз</w:delText>
-        </w:r>
-      </w:del>
-      <w:r>
-        <w:rPr>
-          <w:rtl w:val="0"/>
-        </w:rPr>
-        <w:t xml:space="preserve">а и лесна за използване.</w:t>
-      </w:r>
-    </w:p>
-    <w:p>
-      <w:pPr>
-        <w:rPr/>
-      </w:pPr>
-      <w:r>
-        <w:rPr>
-          <w:rtl w:val="0"/>
-        </w:rPr>
-      </w:r>
-    </w:p>
-    <w:p>
-      <w:pPr>
-        <w:rPr/>
-      </w:pPr>
-      <w:ins w:author="Stoyan Vellev" w:id="115" w:date="2022-04-03T14:35:17Z">
-        <w:r>
-          <w:rPr>
-            <w:rtl w:val="0"/>
-          </w:rPr>
-          <w:t xml:space="preserve">Основен фокус на системата</w:t>
-        </w:r>
-      </w:ins>
-      <w:del w:author="Stoyan Vellev" w:id="115" w:date="2022-04-03T14:35:17Z">
-        <w:r>
-          <w:rPr>
-            <w:rtl w:val="0"/>
-          </w:rPr>
-          <w:delText xml:space="preserve">Мисията на</w:delText>
-        </w:r>
-      </w:del>
-      <w:r>
-        <w:rPr>
-          <w:rtl w:val="0"/>
-        </w:rPr>
-        <w:t xml:space="preserve"> codePost е да помогне на преподавателите по компютърни науки да предоставят </w:t>
-      </w:r>
-      <w:ins w:author="Stoyan Vellev" w:id="116" w:date="2022-04-03T14:35:34Z">
-        <w:r>
-          <w:rPr>
-            <w:rtl w:val="0"/>
-          </w:rPr>
-          <w:t xml:space="preserve">качествена</w:t>
-        </w:r>
-      </w:ins>
-      <w:del w:author="Stoyan Vellev" w:id="116" w:date="2022-04-03T14:35:34Z">
-        <w:r>
-          <w:rPr>
-            <w:rtl w:val="0"/>
-          </w:rPr>
-          <w:delText xml:space="preserve">изключителна</w:delText>
-        </w:r>
-      </w:del>
-      <w:r>
-        <w:rPr>
-          <w:rtl w:val="0"/>
-        </w:rPr>
-        <w:t xml:space="preserve"> обратна връзка на студентите относно </w:t>
-      </w:r>
-      <w:ins w:author="Stoyan Vellev" w:id="117" w:date="2022-04-03T14:35:44Z">
-        <w:r>
-          <w:rPr>
-            <w:rtl w:val="0"/>
-          </w:rPr>
-          <w:t xml:space="preserve">архитектурата, дизайна и качеството на кода на техните решения</w:t>
-        </w:r>
-      </w:ins>
-      <w:del w:author="Stoyan Vellev" w:id="117" w:date="2022-04-03T14:35:44Z">
-        <w:r>
-          <w:rPr>
-            <w:rtl w:val="0"/>
-          </w:rPr>
-          <w:delText xml:space="preserve">техните положени усилия</w:delText>
-        </w:r>
-      </w:del>
-      <w:r>
-        <w:rPr>
-          <w:rtl w:val="0"/>
-        </w:rPr>
-        <w:t xml:space="preserve">. </w:t>
-      </w:r>
-      <w:ins w:author="Stoyan Vellev" w:id="118" w:date="2022-04-03T14:36:14Z">
-        <w:r>
-          <w:rPr>
-            <w:rtl w:val="0"/>
-          </w:rPr>
-          <w:t xml:space="preserve">С</w:t>
-        </w:r>
-      </w:ins>
-      <w:del w:author="Stoyan Vellev" w:id="118" w:date="2022-04-03T14:36:14Z">
-        <w:r>
-          <w:rPr>
-            <w:rtl w:val="0"/>
-          </w:rPr>
-          <w:delText xml:space="preserve">Оригиналната с</w:delText>
-        </w:r>
-      </w:del>
-      <w:r>
-        <w:rPr>
-          <w:rtl w:val="0"/>
-        </w:rPr>
-        <w:t xml:space="preserve">истема е разработена в Принстънския университет</w:t>
-      </w:r>
-      <w:ins w:author="Stoyan Vellev" w:id="119" w:date="2022-04-03T14:36:25Z">
-        <w:r>
-          <w:rPr>
-            <w:rtl w:val="0"/>
-          </w:rPr>
-          <w:t xml:space="preserve">, в началната си версия от</w:t>
-        </w:r>
-      </w:ins>
-      <w:del w:author="Stoyan Vellev" w:id="119" w:date="2022-04-03T14:36:25Z">
-        <w:r>
-          <w:rPr>
-            <w:rtl w:val="0"/>
-          </w:rPr>
-          <w:delText xml:space="preserve"> от</w:delText>
-        </w:r>
-      </w:del>
-      <w:r>
-        <w:rPr>
-          <w:rtl w:val="0"/>
-        </w:rPr>
-        <w:t xml:space="preserve"> екип от студенти</w:t>
-      </w:r>
-      <w:ins w:author="Stoyan Vellev" w:id="120" w:date="2022-04-03T14:36:42Z">
-        <w:r>
-          <w:rPr>
-            <w:rtl w:val="0"/>
-          </w:rPr>
-          <w:t xml:space="preserve">, чиято основна мотивация е била, дигитализиране на целия процес по предаване, проверка и оценяване на задания по програмиране</w:t>
-        </w:r>
-      </w:ins>
-      <w:del w:author="Stoyan Vellev" w:id="120" w:date="2022-04-03T14:36:42Z">
-        <w:r>
-          <w:rPr>
-            <w:rtl w:val="0"/>
-          </w:rPr>
-          <w:delText xml:space="preserve">. Тогава всички изпити там са били провеждани и преглеждани изцяло ръчно с лист и химикал. Целта е била този процес да се дигитализира</w:delText>
-        </w:r>
-      </w:del>
-      <w:r>
-        <w:rPr>
-          <w:rtl w:val="0"/>
-        </w:rPr>
-        <w:t xml:space="preserve">.</w:t>
+        <w:t xml:space="preserve">CodePost е система за автоматично оценяване на решения на софтуерни задачи, която също дава възможността за коментиране на кода на студентите и предоставя различни инструменти за даване на обратна връзка. Тя, за разлика от Web-CAT, е уеб услуга и е напълно безплатна за лектори в университети. CodePost се използва в момента от Бостънския университет, Принстънския университет, Университета на Айова, Университета Корнел и други.</w:t>
+      </w:r>
+    </w:p>
+    <w:p>
+      <w:pPr>
+        <w:rPr/>
+      </w:pPr>
+      <w:r>
+        <w:rPr>
+          <w:rtl w:val="0"/>
+        </w:rPr>
+      </w:r>
+    </w:p>
+    <w:p>
+      <w:pPr>
+        <w:rPr/>
+      </w:pPr>
+      <w:r>
+        <w:rPr>
+          <w:rtl w:val="0"/>
+        </w:rPr>
+        <w:t xml:space="preserve">Системата има добро бързодействиеа и лесна за използване.</w:t>
+      </w:r>
+    </w:p>
+    <w:p>
+      <w:pPr>
+        <w:rPr/>
+      </w:pPr>
+      <w:r>
+        <w:rPr>
+          <w:rtl w:val="0"/>
+        </w:rPr>
+      </w:r>
+    </w:p>
+    <w:p>
+      <w:pPr>
+        <w:rPr/>
+      </w:pPr>
+      <w:r>
+        <w:rPr>
+          <w:rtl w:val="0"/>
+        </w:rPr>
+        <w:t xml:space="preserve">Основен фокус на системата codePost е да помогне на преподавателите по компютърни науки да предоставят качествена обратна връзка на студентите относно архитектурата, дизайна и качеството на кода на техните решения. Системата е разработена в Принстънския университет, в началната си версия от екип от студенти, чиято основна мотивация е била, дигитализиране на целия процес по предаване, проверка и оценяване на задания по програмиране.</w:t>
       </w:r>
     </w:p>
     <w:p>
@@ -12436,28 +10099,7 @@
         <w:rPr>
           <w:rtl w:val="0"/>
         </w:rPr>
-        <w:t xml:space="preserve">Основни </w:t>
-      </w:r>
-      <w:ins w:author="Stoyan Vellev" w:id="121" w:date="2022-04-03T14:37:29Z">
-        <w:r>
-          <w:rPr>
-            <w:rtl w:val="0"/>
-          </w:rPr>
-          <w:t xml:space="preserve">предимства на codePost</w:t>
-        </w:r>
-      </w:ins>
-      <w:del w:author="Stoyan Vellev" w:id="121" w:date="2022-04-03T14:37:29Z">
-        <w:r>
-          <w:rPr>
-            <w:rtl w:val="0"/>
-          </w:rPr>
-          <w:delText xml:space="preserve">силни страни</w:delText>
-        </w:r>
-      </w:del>
-      <w:r>
-        <w:rPr>
-          <w:rtl w:val="0"/>
-        </w:rPr>
+        <w:t xml:space="preserve">Основни предимства на codePost</w:t>
       </w:r>
     </w:p>
     <w:p>
@@ -12482,43 +10124,7 @@
         <w:rPr>
           <w:rtl w:val="0"/>
         </w:rPr>
-        <w:t xml:space="preserve">Една от основните цели </w:t>
-      </w:r>
-      <w:del w:author="Stoyan Vellev" w:id="122" w:date="2022-04-03T14:37:40Z">
-        <w:r>
-          <w:rPr>
-            <w:rtl w:val="0"/>
-          </w:rPr>
-          <w:delText xml:space="preserve">на </w:delText>
-        </w:r>
-      </w:del>
-      <w:r>
-        <w:rPr>
-          <w:rtl w:val="0"/>
-        </w:rPr>
-        <w:t xml:space="preserve">на codePost е да въведе анотиране на кода с минимални усилия. Могат да се добавят лесни за четене коментари, които могат да са както персонализирани, така и взети от стандартизиран</w:t>
-      </w:r>
-      <w:ins w:author="Stoyan Vellev" w:id="123" w:date="2022-04-03T14:37:53Z">
-        <w:r>
-          <w:rPr>
-            <w:rtl w:val="0"/>
-          </w:rPr>
-          <w:t xml:space="preserve">, предварително дефиниран от преподавателския екип, каталог от забележки.коментари. Такъв каталог от една страна улеснява проверката, а от друга, намалява субективността при оценяването. </w:t>
-        </w:r>
-      </w:ins>
-      <w:del w:author="Stoyan Vellev" w:id="123" w:date="2022-04-03T14:37:53Z">
-        <w:r>
-          <w:rPr>
-            <w:rtl w:val="0"/>
-          </w:rPr>
-          <w:delText xml:space="preserve">и рубрики</w:delText>
-        </w:r>
-      </w:del>
-      <w:r>
-        <w:rPr>
-          <w:rtl w:val="0"/>
-        </w:rPr>
-        <w:t xml:space="preserve">. Поддържа се също и коментиране на Jupyter тетрадки и .pdf документи.</w:t>
+        <w:t xml:space="preserve">Една от основните цели на codePost е да въведе анотиране на кода с минимални усилия. Могат да се добавят лесни за четене коментари, които могат да са както персонализирани, така и взети от стандартизиран, предварително дефиниран от преподавателския екип, каталог от забележки и коментари. Такъв каталог от една страна улеснява проверката, а от друга, намалява субективността при оценяването. Поддържа се също и коментиране на Jupyter тетрадки и .pdf документи.</w:t>
       </w:r>
     </w:p>
     <w:p>
@@ -12553,484 +10159,18 @@
         <w:rPr>
           <w:rtl w:val="0"/>
         </w:rPr>
-        <w:t xml:space="preserve">Друга важна мисия за създателите на codePost е да предоставят функционалност за лесно писане на тестове и изпълнението им срещу студентските решения</w:t>
-      </w:r>
-      <w:ins w:author="Stoyan Vellev" w:id="124" w:date="2022-04-03T14:40:03Z">
-        <w:r>
-          <w:rPr>
-            <w:rtl w:val="0"/>
-          </w:rPr>
-          <w:t xml:space="preserve">, с цел</w:t>
-        </w:r>
-      </w:ins>
-      <w:del w:author="Stoyan Vellev" w:id="124" w:date="2022-04-03T14:40:03Z">
-        <w:r>
-          <w:rPr>
-            <w:rtl w:val="0"/>
-          </w:rPr>
-          <w:delText xml:space="preserve">. Идеята е</w:delText>
-        </w:r>
-      </w:del>
-      <w:r>
-        <w:rPr>
-          <w:rtl w:val="0"/>
-        </w:rPr>
-        <w:t xml:space="preserve"> ефективно </w:t>
-      </w:r>
-      <w:del w:author="Stoyan Vellev" w:id="125" w:date="2022-04-03T14:40:09Z">
-        <w:r>
-          <w:rPr>
-            <w:rtl w:val="0"/>
-          </w:rPr>
-          <w:delText xml:space="preserve">да могат да се </w:delText>
-        </w:r>
-      </w:del>
-      <w:r>
-        <w:rPr>
-          <w:rtl w:val="0"/>
-        </w:rPr>
-        <w:t xml:space="preserve">открива</w:t>
-      </w:r>
-      <w:ins w:author="Stoyan Vellev" w:id="126" w:date="2022-04-03T14:40:12Z">
-        <w:r>
-          <w:rPr>
-            <w:rtl w:val="0"/>
-          </w:rPr>
-          <w:t xml:space="preserve">не</w:t>
-        </w:r>
-      </w:ins>
-      <w:del w:author="Stoyan Vellev" w:id="126" w:date="2022-04-03T14:40:12Z">
-        <w:r>
-          <w:rPr>
-            <w:rtl w:val="0"/>
-          </w:rPr>
-          <w:delText xml:space="preserve">т</w:delText>
-        </w:r>
-      </w:del>
-      <w:r>
-        <w:rPr>
-          <w:rtl w:val="0"/>
-        </w:rPr>
-        <w:t xml:space="preserve"> </w:t>
-      </w:r>
-      <w:ins w:author="Stoyan Vellev" w:id="127" w:date="2022-04-03T14:40:16Z">
-        <w:r>
-          <w:rPr>
-            <w:rtl w:val="0"/>
-          </w:rPr>
-          <w:t xml:space="preserve">на </w:t>
-        </w:r>
-      </w:ins>
-      <w:r>
-        <w:rPr>
-          <w:rtl w:val="0"/>
-        </w:rPr>
-        <w:t xml:space="preserve">грешките</w:t>
-      </w:r>
-      <w:ins w:author="Stoyan Vellev" w:id="128" w:date="2022-04-03T14:40:20Z">
-        <w:r>
-          <w:rPr>
-            <w:rtl w:val="0"/>
-          </w:rPr>
-          <w:t xml:space="preserve"> в студентските решения, </w:t>
-        </w:r>
-      </w:ins>
-      <w:del w:author="Stoyan Vellev" w:id="128" w:date="2022-04-03T14:40:20Z">
-        <w:r>
-          <w:rPr>
-            <w:rtl w:val="0"/>
-          </w:rPr>
-          <w:delText xml:space="preserve"> </w:delText>
-        </w:r>
-      </w:del>
-      <w:r>
-        <w:rPr>
-          <w:rtl w:val="0"/>
-        </w:rPr>
-        <w:t xml:space="preserve">дори в курсове с много голям брой студенти. Преподавателският състав може да се възползва от обикновени </w:t>
-      </w:r>
-      <w:ins w:author="Stoyan Vellev" w:id="129" w:date="2022-04-03T14:41:23Z">
-        <w:r>
-          <w:rPr>
-            <w:rtl w:val="0"/>
-          </w:rPr>
-          <w:t xml:space="preserve">входно-изходни </w:t>
-        </w:r>
-      </w:ins>
-      <w:r>
-        <w:rPr>
-          <w:rtl w:val="0"/>
-        </w:rPr>
-        <w:t xml:space="preserve">тестове</w:t>
-      </w:r>
-      <w:ins w:author="Stoyan Vellev" w:id="130" w:date="2022-04-03T14:41:27Z">
-        <w:r>
-          <w:rPr>
-            <w:rtl w:val="0"/>
-          </w:rPr>
-          <w:t xml:space="preserve"> (в стил Online Judge)</w:t>
-        </w:r>
-      </w:ins>
-      <w:r>
-        <w:rPr>
-          <w:rtl w:val="0"/>
-        </w:rPr>
-        <w:t xml:space="preserve">, които не изискват </w:t>
-      </w:r>
-      <w:del w:author="Stoyan Vellev" w:id="131" w:date="2022-04-03T14:41:47Z">
-        <w:r>
-          <w:rPr>
-            <w:rtl w:val="0"/>
-          </w:rPr>
-          <w:delText xml:space="preserve">никакво </w:delText>
-        </w:r>
-      </w:del>
-      <w:r>
-        <w:rPr>
-          <w:rtl w:val="0"/>
-        </w:rPr>
-        <w:t xml:space="preserve">писане на код. Могат също да се </w:t>
-      </w:r>
-      <w:ins w:author="Stoyan Vellev" w:id="132" w:date="2022-04-03T14:41:58Z">
-        <w:r>
-          <w:rPr>
-            <w:rtl w:val="0"/>
-          </w:rPr>
-          <w:t xml:space="preserve">автоматизират</w:t>
-        </w:r>
-      </w:ins>
-      <w:del w:author="Stoyan Vellev" w:id="132" w:date="2022-04-03T14:41:58Z">
-        <w:r>
-          <w:rPr>
-            <w:rtl w:val="0"/>
-          </w:rPr>
-          <w:delText xml:space="preserve">пишат</w:delText>
-        </w:r>
-      </w:del>
-      <w:r>
-        <w:rPr>
-          <w:rtl w:val="0"/>
-        </w:rPr>
-        <w:t xml:space="preserve"> и по-гъвкави</w:t>
-      </w:r>
-      <w:ins w:author="Stoyan Vellev" w:id="133" w:date="2022-04-03T14:42:02Z">
-        <w:r>
-          <w:rPr>
-            <w:rtl w:val="0"/>
-          </w:rPr>
-          <w:t xml:space="preserve"> и сложни</w:t>
-        </w:r>
-      </w:ins>
-      <w:r>
-        <w:rPr>
-          <w:rtl w:val="0"/>
-        </w:rPr>
-        <w:t xml:space="preserve"> тестови сценарии</w:t>
-      </w:r>
-      <w:ins w:author="Stoyan Vellev" w:id="134" w:date="2022-04-03T14:42:10Z">
-        <w:r>
-          <w:rPr>
-            <w:rtl w:val="0"/>
-          </w:rPr>
-          <w:t xml:space="preserve">,</w:t>
-        </w:r>
-      </w:ins>
-      <w:r>
-        <w:rPr>
-          <w:rtl w:val="0"/>
-        </w:rPr>
-        <w:t xml:space="preserve"> използвайки кратки скриптове. Всички тестове се изпълняват на codePost сървъри</w:t>
-      </w:r>
-      <w:ins w:author="Stoyan Vellev" w:id="135" w:date="2022-04-03T14:42:15Z">
-        <w:r>
-          <w:rPr>
-            <w:rtl w:val="0"/>
-          </w:rPr>
-          <w:t xml:space="preserve">,</w:t>
-        </w:r>
-      </w:ins>
-      <w:r>
-        <w:rPr>
-          <w:rtl w:val="0"/>
-        </w:rPr>
-        <w:t xml:space="preserve"> като се поддържат основните езици за програмиране.</w:t>
-      </w:r>
-    </w:p>
-    <w:p>
-      <w:pPr>
-        <w:rPr/>
-      </w:pPr>
-      <w:r>
-        <w:rPr>
-          <w:rtl w:val="0"/>
-        </w:rPr>
-        <w:t xml:space="preserve">CodePost е доста гъвкав и мощен инструмент, който предоставя много различни варианти за осъществяването на самото автоматично оценяване. Тестовете могат да се изпълняват директно на сървъри, предоставени от системата, но те също могат да се изпълняват и на сървъри</w:t>
-      </w:r>
-      <w:ins w:author="Stoyan Vellev" w:id="136" w:date="2022-04-03T14:42:30Z">
-        <w:r>
-          <w:rPr>
-            <w:rtl w:val="0"/>
-          </w:rPr>
-          <w:t xml:space="preserve">,</w:t>
-        </w:r>
-      </w:ins>
-      <w:r>
-        <w:rPr>
-          <w:rtl w:val="0"/>
-        </w:rPr>
-        <w:t xml:space="preserve"> предоставени от потребителя. Резултатите от тестовете </w:t>
-      </w:r>
-      <w:del w:author="Stoyan Vellev" w:id="137" w:date="2022-04-03T14:42:37Z">
-        <w:r>
-          <w:rPr>
-            <w:rtl w:val="0"/>
-          </w:rPr>
-          <w:delText xml:space="preserve">пък </w:delText>
-        </w:r>
-      </w:del>
-      <w:r>
-        <w:rPr>
-          <w:rtl w:val="0"/>
-        </w:rPr>
-        <w:t xml:space="preserve">могат да се </w:t>
-      </w:r>
-      <w:ins w:author="Stoyan Vellev" w:id="138" w:date="2022-04-03T14:42:40Z">
-        <w:r>
-          <w:rPr>
-            <w:rtl w:val="0"/>
-          </w:rPr>
-          <w:t xml:space="preserve">визуализират</w:t>
-        </w:r>
-      </w:ins>
-      <w:del w:author="Stoyan Vellev" w:id="138" w:date="2022-04-03T14:42:40Z">
-        <w:r>
-          <w:rPr>
-            <w:rtl w:val="0"/>
-          </w:rPr>
-          <w:delText xml:space="preserve">показват</w:delText>
-        </w:r>
-      </w:del>
-      <w:r>
-        <w:rPr>
-          <w:rtl w:val="0"/>
-        </w:rPr>
-        <w:t xml:space="preserve"> или като обекти</w:t>
-      </w:r>
-      <w:ins w:author="Stoyan Vellev" w:id="139" w:date="2022-04-03T14:42:51Z">
-        <w:r>
-          <w:rPr>
-            <w:rtl w:val="0"/>
-          </w:rPr>
-          <w:t xml:space="preserve">,</w:t>
-        </w:r>
-      </w:ins>
-      <w:r>
-        <w:rPr>
-          <w:rtl w:val="0"/>
-        </w:rPr>
-        <w:t xml:space="preserve"> или като прости текстови файлове. При извеждането на резултатите</w:t>
-      </w:r>
-      <w:ins w:author="Stoyan Vellev" w:id="140" w:date="2022-04-03T14:42:57Z">
-        <w:r>
-          <w:rPr>
-            <w:rtl w:val="0"/>
-          </w:rPr>
-          <w:t xml:space="preserve">,</w:t>
-        </w:r>
-      </w:ins>
-      <w:r>
-        <w:rPr>
-          <w:rtl w:val="0"/>
-        </w:rPr>
-        <w:t xml:space="preserve"> автоматично се добавят или изваждат точки за всеки тест</w:t>
-      </w:r>
-      <w:ins w:author="Stoyan Vellev" w:id="141" w:date="2022-04-03T14:43:10Z">
-        <w:r>
-          <w:rPr>
-            <w:rtl w:val="0"/>
-          </w:rPr>
-          <w:t xml:space="preserve"> според резултата от изпълнението му</w:t>
-        </w:r>
-      </w:ins>
-      <w:r>
-        <w:rPr>
-          <w:rtl w:val="0"/>
-        </w:rPr>
-        <w:t xml:space="preserve">, може да се добавят обяснения</w:t>
-      </w:r>
-      <w:ins w:author="Stoyan Vellev" w:id="142" w:date="2022-04-03T14:43:27Z">
-        <w:r>
-          <w:rPr>
-            <w:rtl w:val="0"/>
-          </w:rPr>
-          <w:t xml:space="preserve">,</w:t>
-        </w:r>
-      </w:ins>
-      <w:del w:author="Stoyan Vellev" w:id="142" w:date="2022-04-03T14:43:27Z">
-        <w:r>
-          <w:rPr>
-            <w:rtl w:val="0"/>
-          </w:rPr>
-          <w:delText xml:space="preserve"> и също,</w:delText>
-        </w:r>
-      </w:del>
-      <w:ins w:author="Stoyan Vellev" w:id="142" w:date="2022-04-03T14:43:27Z">
-        <w:r>
-          <w:rPr>
-            <w:rtl w:val="0"/>
-          </w:rPr>
-          <w:t xml:space="preserve">а</w:t>
-        </w:r>
-      </w:ins>
-      <w:r>
-        <w:rPr>
-          <w:rtl w:val="0"/>
-        </w:rPr>
-        <w:t xml:space="preserve"> ако тестът</w:t>
-      </w:r>
-      <w:ins w:author="Stoyan Vellev" w:id="143" w:date="2022-04-03T14:43:36Z">
-        <w:r>
-          <w:rPr>
-            <w:rtl w:val="0"/>
-          </w:rPr>
-          <w:t xml:space="preserve"> не се е изпълнил успешно, да се визуализира и подсказка на студента за тествания сценарий</w:t>
-        </w:r>
-      </w:ins>
-      <w:del w:author="Stoyan Vellev" w:id="143" w:date="2022-04-03T14:43:36Z">
-        <w:r>
-          <w:rPr>
-            <w:rtl w:val="0"/>
-          </w:rPr>
-          <w:delText xml:space="preserve"> е пропаднал,  да се показват подсказки</w:delText>
-        </w:r>
-      </w:del>
-      <w:r>
-        <w:rPr>
-          <w:rtl w:val="0"/>
-        </w:rPr>
-        <w:t xml:space="preserve">. </w:t>
-      </w:r>
-      <w:del w:author="Stoyan Vellev" w:id="144" w:date="2022-04-03T14:47:56Z">
-        <w:r>
-          <w:rPr>
-            <w:rtl w:val="0"/>
-          </w:rPr>
-          <w:delText xml:space="preserve">Преподавателите, не винаги искат да показват резултатите от тестовете на студентите, примерно, ако искат да ги принудят те да се постарят да си тестват самостоятелно решението максимално. Това също е възможно, както и в допълнение може да се изпълняват тестове при качване на решение, за да се предотвратят ситуации, в които решението на студента дори не се компилира. </w:delText>
-        </w:r>
-      </w:del>
-      <w:r>
-        <w:rPr>
-          <w:rtl w:val="0"/>
-        </w:rPr>
-        <w:t xml:space="preserve">Системата позволява да се посочват лимити на </w:t>
-      </w:r>
-      <w:ins w:author="Stoyan Vellev" w:id="145" w:date="2022-04-03T14:48:23Z">
-        <w:r>
-          <w:rPr>
-            <w:rtl w:val="0"/>
-          </w:rPr>
-          <w:t xml:space="preserve">броя</w:t>
-        </w:r>
-      </w:ins>
-      <w:del w:author="Stoyan Vellev" w:id="145" w:date="2022-04-03T14:48:23Z">
-        <w:r>
-          <w:rPr>
-            <w:rtl w:val="0"/>
-          </w:rPr>
-          <w:delText xml:space="preserve">количеството</w:delText>
-        </w:r>
-      </w:del>
-      <w:r>
-        <w:rPr>
-          <w:rtl w:val="0"/>
-        </w:rPr>
-        <w:t xml:space="preserve"> тестове, които могат да се изпълняват. Могат да се задават и изисквания за имената </w:t>
-      </w:r>
-      <w:ins w:author="Stoyan Vellev" w:id="146" w:date="2022-04-03T14:48:31Z">
-        <w:r>
-          <w:rPr>
-            <w:rtl w:val="0"/>
-          </w:rPr>
-          <w:t xml:space="preserve">и размерите </w:t>
-        </w:r>
-      </w:ins>
-      <w:r>
-        <w:rPr>
-          <w:rtl w:val="0"/>
-        </w:rPr>
-        <w:t xml:space="preserve">на файловете, които трябва да се качат</w:t>
-      </w:r>
-      <w:ins w:author="Stoyan Vellev" w:id="147" w:date="2022-04-03T14:48:38Z">
-        <w:r>
-          <w:rPr>
-            <w:rtl w:val="0"/>
-          </w:rPr>
-          <w:t xml:space="preserve"> като студентско решение</w:t>
-        </w:r>
-      </w:ins>
-      <w:r>
-        <w:rPr>
-          <w:rtl w:val="0"/>
-        </w:rPr>
-        <w:t xml:space="preserve">. </w:t>
-      </w:r>
-      <w:ins w:author="Stoyan Vellev" w:id="148" w:date="2022-04-03T14:48:55Z">
-        <w:r>
-          <w:rPr>
-            <w:rtl w:val="0"/>
-          </w:rPr>
-          <w:t xml:space="preserve">Т</w:t>
-        </w:r>
-      </w:ins>
-      <w:del w:author="Stoyan Vellev" w:id="148" w:date="2022-04-03T14:48:55Z">
-        <w:r>
-          <w:rPr>
-            <w:rtl w:val="0"/>
-          </w:rPr>
-          <w:delText xml:space="preserve">Друга позитивна черта е и факта, че т</w:delText>
-        </w:r>
-      </w:del>
-      <w:r>
-        <w:rPr>
-          <w:rtl w:val="0"/>
-        </w:rPr>
-        <w:t xml:space="preserve">естовете се изпълняват </w:t>
-      </w:r>
-      <w:ins w:author="Stoyan Vellev" w:id="149" w:date="2022-04-03T14:49:31Z">
-        <w:r>
-          <w:rPr>
-            <w:rtl w:val="0"/>
-          </w:rPr>
-          <w:t xml:space="preserve">в </w:t>
-        </w:r>
-      </w:ins>
-      <w:r>
-        <w:rPr>
-          <w:rtl w:val="0"/>
-        </w:rPr>
-        <w:t xml:space="preserve">изолира</w:t>
-      </w:r>
-      <w:ins w:author="Stoyan Vellev" w:id="150" w:date="2022-04-03T14:49:34Z">
-        <w:r>
-          <w:rPr>
-            <w:rtl w:val="0"/>
-          </w:rPr>
-          <w:t xml:space="preserve">на среда</w:t>
-        </w:r>
-      </w:ins>
-      <w:del w:author="Stoyan Vellev" w:id="150" w:date="2022-04-03T14:49:34Z">
-        <w:r>
-          <w:rPr>
-            <w:rtl w:val="0"/>
-          </w:rPr>
-          <w:delText xml:space="preserve">но, предотвратявайки един неуспешен тест да повлияе на другите</w:delText>
-        </w:r>
-      </w:del>
-      <w:r>
-        <w:rPr>
-          <w:rtl w:val="0"/>
-        </w:rPr>
-        <w:t xml:space="preserve">.</w:t>
+        <w:t xml:space="preserve">Друга важна мисия за създателите на codePost е да предоставят функционалност за лесно писане на тестове и изпълнението им срещу студентските решения, с цел ефективно откриване на грешките в студентските решения, дори в курсове с много голям брой студенти. Преподавателският състав може да се възползва от обикновени входно-изходни тестове (в стил Online Judge), които не изискват писане на код. Могат също да се автоматизират и по-гъвкави и сложни тестови сценарии, използвайки кратки скриптове. Всички тестове се изпълняват на codePost сървъри, като се поддържат основните езици за програмиране.</w:t>
+      </w:r>
+    </w:p>
+    <w:p>
+      <w:pPr>
+        <w:rPr/>
+      </w:pPr>
+      <w:r>
+        <w:rPr>
+          <w:rtl w:val="0"/>
+        </w:rPr>
+        <w:t xml:space="preserve">CodePost е доста гъвкав и мощен инструмент, който предоставя много различни варианти за осъществяването на самото автоматично оценяване. Тестовете могат да се изпълняват директно на сървъри, предоставени от системата, но те също могат да се изпълняват и на сървъри, предоставени от потребителя. Резултатите от тестовете могат да се визуализират или като обекти, или като прости текстови файлове. При извеждането на резултатите, автоматично се добавят или изваждат точки за всеки тест според резултата от изпълнението му, може да се добавят обяснения, а ако тестът не се е изпълнил успешно, да се визуализира и подсказка на студента за тествания сценарий. Системата позволява да се посочват лимити на броя тестове, които могат да се изпълняват. Могат да се задават и изисквания за имената и размерите на файловете, които трябва да се качат като студентско решение. Тестовете се изпълняват в изолирана среда.</w:t>
       </w:r>
     </w:p>
     <w:p>
@@ -13061,50 +10201,11 @@
       <w:pPr>
         <w:rPr/>
       </w:pPr>
-      <w:ins w:author="Stoyan Vellev" w:id="151" w:date="2022-04-03T14:49:50Z">
-        <w:r>
-          <w:rPr>
-            <w:b w:val="1"/>
-            <w:rtl w:val="0"/>
-          </w:rPr>
-          <w:t xml:space="preserve">Освен функционалностите, предоставяни от системата, възможностите ѝ могат да се разширяват или интегрират с външни системи чрез</w:t>
-        </w:r>
-      </w:ins>
-      <w:del w:author="Stoyan Vellev" w:id="151" w:date="2022-04-03T14:49:50Z">
-        <w:r>
-          <w:rPr>
-            <w:rtl w:val="0"/>
-          </w:rPr>
-          <w:delText xml:space="preserve">Уеб услугата предоставя доста функционалности, но все пак всички те са предимно базови и очаквани, в контекста на системи за автоматично оценяване. Потребителите обаче могат да пишат</w:delText>
-        </w:r>
-      </w:del>
-      <w:r>
-        <w:rPr>
-          <w:rtl w:val="0"/>
-        </w:rPr>
-        <w:t xml:space="preserve"> скриптове</w:t>
-      </w:r>
-      <w:ins w:author="Stoyan Vellev" w:id="152" w:date="2022-04-03T14:51:06Z">
-        <w:r>
-          <w:rPr>
-            <w:rtl w:val="0"/>
-          </w:rPr>
-          <w:t xml:space="preserve"> и публично</w:t>
-        </w:r>
-      </w:ins>
-      <w:del w:author="Stoyan Vellev" w:id="152" w:date="2022-04-03T14:51:06Z">
-        <w:r>
-          <w:rPr>
-            <w:rtl w:val="0"/>
-          </w:rPr>
-          <w:delText xml:space="preserve">, в които да комуникират с codePost</w:delText>
-        </w:r>
-      </w:del>
-      <w:r>
-        <w:rPr>
-          <w:rtl w:val="0"/>
-        </w:rPr>
-        <w:t xml:space="preserve"> API-то, което позволява интегриране с множество системи като Moss, GitHub, Repl.it, CodePen и други. </w:t>
+      <w:r>
+        <w:rPr>
+          <w:rtl w:val="0"/>
+        </w:rPr>
+        <w:t xml:space="preserve">Освен функционалностите, предоставяни от системата, възможностите ѝ могат да се разширяват или интегрират с външни системи чрез скриптове и публично API, което позволява интегриране с множество системи като Moss, GitHub, Repl.it, CodePen и други. </w:t>
       </w:r>
     </w:p>
     <w:p>
@@ -16138,12 +13239,12 @@
               <wp:inline distB="114300" distT="114300" distL="114300" distR="114300">
                 <wp:extent cx="182880" cy="182880"/>
                 <wp:effectExtent b="0" l="0" r="0" t="0"/>
-                <wp:docPr id="2" name="image17.png"/>
+                <wp:docPr id="2" name="image6.png"/>
                 <a:graphic>
                   <a:graphicData uri="http://schemas.openxmlformats.org/drawingml/2006/picture">
                     <pic:pic>
                       <pic:nvPicPr>
-                        <pic:cNvPr id="0" name="image17.png"/>
+                        <pic:cNvPr id="0" name="image6.png"/>
                         <pic:cNvPicPr preferRelativeResize="0"/>
                       </pic:nvPicPr>
                       <pic:blipFill>
@@ -16243,12 +13344,12 @@
               <wp:inline distB="114300" distT="114300" distL="114300" distR="114300">
                 <wp:extent cx="182880" cy="182880"/>
                 <wp:effectExtent b="0" l="0" r="0" t="0"/>
-                <wp:docPr id="1" name="image16.png"/>
+                <wp:docPr id="1" name="image2.png"/>
                 <a:graphic>
                   <a:graphicData uri="http://schemas.openxmlformats.org/drawingml/2006/picture">
                     <pic:pic>
                       <pic:nvPicPr>
-                        <pic:cNvPr id="0" name="image16.png"/>
+                        <pic:cNvPr id="0" name="image2.png"/>
                         <pic:cNvPicPr preferRelativeResize="0"/>
                       </pic:nvPicPr>
                       <pic:blipFill>
@@ -16349,12 +13450,12 @@
               <wp:inline distB="114300" distT="114300" distL="114300" distR="114300">
                 <wp:extent cx="182880" cy="182880"/>
                 <wp:effectExtent b="0" l="0" r="0" t="0"/>
-                <wp:docPr id="3" name="image18.png"/>
+                <wp:docPr id="3" name="image7.png"/>
                 <a:graphic>
                   <a:graphicData uri="http://schemas.openxmlformats.org/drawingml/2006/picture">
                     <pic:pic>
                       <pic:nvPicPr>
-                        <pic:cNvPr id="0" name="image18.png"/>
+                        <pic:cNvPr id="0" name="image7.png"/>
                         <pic:cNvPicPr preferRelativeResize="0"/>
                       </pic:nvPicPr>
                       <pic:blipFill>
@@ -18757,12 +15858,12 @@
           <wp:inline distB="114300" distT="114300" distL="114300" distR="114300">
             <wp:extent cx="5731200" cy="3378200"/>
             <wp:effectExtent b="0" l="0" r="0" t="0"/>
-            <wp:docPr id="13" name="image9.png"/>
+            <wp:docPr id="13" name="image18.png"/>
             <a:graphic>
               <a:graphicData uri="http://schemas.openxmlformats.org/drawingml/2006/picture">
                 <pic:pic>
                   <pic:nvPicPr>
-                    <pic:cNvPr id="0" name="image9.png"/>
+                    <pic:cNvPr id="0" name="image18.png"/>
                     <pic:cNvPicPr preferRelativeResize="0"/>
                   </pic:nvPicPr>
                   <pic:blipFill>
@@ -19919,12 +17020,12 @@
           <wp:inline distB="114300" distT="114300" distL="114300" distR="114300">
             <wp:extent cx="5731200" cy="5308600"/>
             <wp:effectExtent b="0" l="0" r="0" t="0"/>
-            <wp:docPr id="4" name="image6.png"/>
+            <wp:docPr id="4" name="image14.png"/>
             <a:graphic>
               <a:graphicData uri="http://schemas.openxmlformats.org/drawingml/2006/picture">
                 <pic:pic>
                   <pic:nvPicPr>
-                    <pic:cNvPr id="0" name="image6.png"/>
+                    <pic:cNvPr id="0" name="image14.png"/>
                     <pic:cNvPicPr preferRelativeResize="0"/>
                   </pic:nvPicPr>
                   <pic:blipFill>
@@ -20064,12 +17165,12 @@
           <wp:inline distB="114300" distT="114300" distL="114300" distR="114300">
             <wp:extent cx="5731200" cy="5524500"/>
             <wp:effectExtent b="0" l="0" r="0" t="0"/>
-            <wp:docPr id="12" name="image7.png"/>
+            <wp:docPr id="12" name="image13.png"/>
             <a:graphic>
               <a:graphicData uri="http://schemas.openxmlformats.org/drawingml/2006/picture">
                 <pic:pic>
                   <pic:nvPicPr>
-                    <pic:cNvPr id="0" name="image7.png"/>
+                    <pic:cNvPr id="0" name="image13.png"/>
                     <pic:cNvPicPr preferRelativeResize="0"/>
                   </pic:nvPicPr>
                   <pic:blipFill>
@@ -20143,12 +17244,12 @@
           <wp:inline distB="114300" distT="114300" distL="114300" distR="114300">
             <wp:extent cx="5729288" cy="4333875"/>
             <wp:effectExtent b="0" l="0" r="0" t="0"/>
-            <wp:docPr id="6" name="image14.png"/>
+            <wp:docPr id="6" name="image4.png"/>
             <a:graphic>
               <a:graphicData uri="http://schemas.openxmlformats.org/drawingml/2006/picture">
                 <pic:pic>
                   <pic:nvPicPr>
-                    <pic:cNvPr id="0" name="image14.png"/>
+                    <pic:cNvPr id="0" name="image4.png"/>
                     <pic:cNvPicPr preferRelativeResize="0"/>
                   </pic:nvPicPr>
                   <pic:blipFill>
@@ -20221,12 +17322,12 @@
           <wp:inline distB="114300" distT="114300" distL="114300" distR="114300">
             <wp:extent cx="5731200" cy="4140200"/>
             <wp:effectExtent b="0" l="0" r="0" t="0"/>
-            <wp:docPr id="8" name="image10.png"/>
+            <wp:docPr id="8" name="image3.png"/>
             <a:graphic>
               <a:graphicData uri="http://schemas.openxmlformats.org/drawingml/2006/picture">
                 <pic:pic>
                   <pic:nvPicPr>
-                    <pic:cNvPr id="0" name="image10.png"/>
+                    <pic:cNvPr id="0" name="image3.png"/>
                     <pic:cNvPicPr preferRelativeResize="0"/>
                   </pic:nvPicPr>
                   <pic:blipFill>
@@ -20299,12 +17400,12 @@
           <wp:inline distB="114300" distT="114300" distL="114300" distR="114300">
             <wp:extent cx="5731200" cy="4140200"/>
             <wp:effectExtent b="0" l="0" r="0" t="0"/>
-            <wp:docPr id="10" name="image13.png"/>
+            <wp:docPr id="10" name="image15.png"/>
             <a:graphic>
               <a:graphicData uri="http://schemas.openxmlformats.org/drawingml/2006/picture">
                 <pic:pic>
                   <pic:nvPicPr>
-                    <pic:cNvPr id="0" name="image13.png"/>
+                    <pic:cNvPr id="0" name="image15.png"/>
                     <pic:cNvPicPr preferRelativeResize="0"/>
                   </pic:nvPicPr>
                   <pic:blipFill>
@@ -20367,12 +17468,12 @@
           <wp:inline distB="114300" distT="114300" distL="114300" distR="114300">
             <wp:extent cx="5731200" cy="4140200"/>
             <wp:effectExtent b="0" l="0" r="0" t="0"/>
-            <wp:docPr id="5" name="image8.png"/>
+            <wp:docPr id="5" name="image17.png"/>
             <a:graphic>
               <a:graphicData uri="http://schemas.openxmlformats.org/drawingml/2006/picture">
                 <pic:pic>
                   <pic:nvPicPr>
-                    <pic:cNvPr id="0" name="image8.png"/>
+                    <pic:cNvPr id="0" name="image17.png"/>
                     <pic:cNvPicPr preferRelativeResize="0"/>
                   </pic:nvPicPr>
                   <pic:blipFill>
@@ -20485,12 +17586,12 @@
           <wp:inline distB="114300" distT="114300" distL="114300" distR="114300">
             <wp:extent cx="5731200" cy="4546600"/>
             <wp:effectExtent b="12700" l="12700" r="12700" t="12700"/>
-            <wp:docPr id="15" name="image3.png"/>
+            <wp:docPr id="15" name="image10.png"/>
             <a:graphic>
               <a:graphicData uri="http://schemas.openxmlformats.org/drawingml/2006/picture">
                 <pic:pic>
                   <pic:nvPicPr>
-                    <pic:cNvPr id="0" name="image3.png"/>
+                    <pic:cNvPr id="0" name="image10.png"/>
                     <pic:cNvPicPr preferRelativeResize="0"/>
                   </pic:nvPicPr>
                   <pic:blipFill>
@@ -20568,12 +17669,12 @@
           <wp:inline distB="114300" distT="114300" distL="114300" distR="114300">
             <wp:extent cx="5731200" cy="4546600"/>
             <wp:effectExtent b="12700" l="12700" r="12700" t="12700"/>
-            <wp:docPr id="17" name="image5.png"/>
+            <wp:docPr id="17" name="image12.png"/>
             <a:graphic>
               <a:graphicData uri="http://schemas.openxmlformats.org/drawingml/2006/picture">
                 <pic:pic>
                   <pic:nvPicPr>
-                    <pic:cNvPr id="0" name="image5.png"/>
+                    <pic:cNvPr id="0" name="image12.png"/>
                     <pic:cNvPicPr preferRelativeResize="0"/>
                   </pic:nvPicPr>
                   <pic:blipFill>
@@ -20651,12 +17752,12 @@
           <wp:inline distB="114300" distT="114300" distL="114300" distR="114300">
             <wp:extent cx="5731200" cy="4394200"/>
             <wp:effectExtent b="12700" l="12700" r="12700" t="12700"/>
-            <wp:docPr id="7" name="image4.png"/>
+            <wp:docPr id="7" name="image5.png"/>
             <a:graphic>
               <a:graphicData uri="http://schemas.openxmlformats.org/drawingml/2006/picture">
                 <pic:pic>
                   <pic:nvPicPr>
-                    <pic:cNvPr id="0" name="image4.png"/>
+                    <pic:cNvPr id="0" name="image5.png"/>
                     <pic:cNvPicPr preferRelativeResize="0"/>
                   </pic:nvPicPr>
                   <pic:blipFill>
@@ -20736,12 +17837,12 @@
           <wp:inline distB="114300" distT="114300" distL="114300" distR="114300">
             <wp:extent cx="5731200" cy="4394200"/>
             <wp:effectExtent b="12700" l="12700" r="12700" t="12700"/>
-            <wp:docPr id="9" name="image12.png"/>
+            <wp:docPr id="9" name="image9.png"/>
             <a:graphic>
               <a:graphicData uri="http://schemas.openxmlformats.org/drawingml/2006/picture">
                 <pic:pic>
                   <pic:nvPicPr>
-                    <pic:cNvPr id="0" name="image12.png"/>
+                    <pic:cNvPr id="0" name="image9.png"/>
                     <pic:cNvPicPr preferRelativeResize="0"/>
                   </pic:nvPicPr>
                   <pic:blipFill>
@@ -20902,12 +18003,12 @@
           <wp:inline distB="114300" distT="114300" distL="114300" distR="114300">
             <wp:extent cx="5731200" cy="4394200"/>
             <wp:effectExtent b="12700" l="12700" r="12700" t="12700"/>
-            <wp:docPr id="11" name="image1.png"/>
+            <wp:docPr id="11" name="image8.png"/>
             <a:graphic>
               <a:graphicData uri="http://schemas.openxmlformats.org/drawingml/2006/picture">
                 <pic:pic>
                   <pic:nvPicPr>
-                    <pic:cNvPr id="0" name="image1.png"/>
+                    <pic:cNvPr id="0" name="image8.png"/>
                     <pic:cNvPicPr preferRelativeResize="0"/>
                   </pic:nvPicPr>
                   <pic:blipFill>
@@ -20985,12 +18086,12 @@
           <wp:inline distB="114300" distT="114300" distL="114300" distR="114300">
             <wp:extent cx="5731200" cy="4394200"/>
             <wp:effectExtent b="12700" l="12700" r="12700" t="12700"/>
-            <wp:docPr id="16" name="image15.png"/>
+            <wp:docPr id="16" name="image16.png"/>
             <a:graphic>
               <a:graphicData uri="http://schemas.openxmlformats.org/drawingml/2006/picture">
                 <pic:pic>
                   <pic:nvPicPr>
-                    <pic:cNvPr id="0" name="image15.png"/>
+                    <pic:cNvPr id="0" name="image16.png"/>
                     <pic:cNvPicPr preferRelativeResize="0"/>
                   </pic:nvPicPr>
                   <pic:blipFill>
@@ -26828,7 +23929,7 @@
         <w:rPr>
           <w:rtl w:val="0"/>
         </w:rPr>
-        <w:t xml:space="preserve">rabbitMQ</w:t>
+        <w:t xml:space="preserve">За момента комуникациятаrabbitMQ</w:t>
       </w:r>
     </w:p>
     <w:p>
@@ -27256,57 +24357,6 @@
           <w:rtl w:val="0"/>
         </w:rPr>
         <w:t xml:space="preserve">Това не съм сигурен, че го разбирам. Според мен, можев да се казчва по избор или като архив, или като файл (ако е един), или като директория, но е важно после оценяващият да може да го види в разрахивиран вид.</w:t>
-      </w:r>
-    </w:p>
-  </w:comment>
-  <w:comment w:author="Stoyan Vellev" w:id="6" w:date="2022-04-03T14:35:05Z">
-    <w:p>
-      <w:pPr>
-        <w:keepNext w:val="0"/>
-        <w:keepLines w:val="0"/>
-        <w:pageBreakBefore w:val="0"/>
-        <w:widowControl w:val="0"/>
-        <w:pBdr>
-          <w:top w:space="0" w:sz="0" w:val="nil"/>
-          <w:left w:space="0" w:sz="0" w:val="nil"/>
-          <w:bottom w:space="0" w:sz="0" w:val="nil"/>
-          <w:right w:space="0" w:sz="0" w:val="nil"/>
-          <w:between w:space="0" w:sz="0" w:val="nil"/>
-        </w:pBdr>
-        <w:shd w:fill="auto" w:val="clear"/>
-        <w:spacing w:after="0" w:before="0" w:line="240" w:lineRule="auto"/>
-        <w:ind w:left="0" w:right="0" w:firstLine="0"/>
-        <w:jc w:val="left"/>
-        <w:rPr>
-          <w:rFonts w:ascii="Arial" w:cs="Arial" w:eastAsia="Arial" w:hAnsi="Arial"/>
-          <w:b w:val="0"/>
-          <w:i w:val="0"/>
-          <w:smallCaps w:val="0"/>
-          <w:strike w:val="0"/>
-          <w:color w:val="000000"/>
-          <w:sz w:val="22"/>
-          <w:szCs w:val="22"/>
-          <w:u w:val="none"/>
-          <w:shd w:fill="auto" w:val="clear"/>
-          <w:vertAlign w:val="baseline"/>
-        </w:rPr>
-      </w:pPr>
-      <w:r>
-        <w:rPr>
-          <w:rFonts w:ascii="Arial" w:cs="Arial" w:eastAsia="Arial" w:hAnsi="Arial"/>
-          <w:b w:val="0"/>
-          <w:i w:val="0"/>
-          <w:smallCaps w:val="0"/>
-          <w:strike w:val="0"/>
-          <w:color w:val="000000"/>
-          <w:sz w:val="22"/>
-          <w:szCs w:val="22"/>
-          <w:u w:val="none"/>
-          <w:shd w:fill="auto" w:val="clear"/>
-          <w:vertAlign w:val="baseline"/>
-          <w:rtl w:val="0"/>
-        </w:rPr>
-        <w:t xml:space="preserve">Това го махам, защото не е точно научен стил</w:t>
       </w:r>
     </w:p>
   </w:comment>

</xml_diff>

<commit_message>
masters: add paper citation #3 similar systems
</commit_message>
<xml_diff>
--- a/docs/masters-thesis.docx
+++ b/docs/masters-thesis.docx
@@ -994,7 +994,7 @@
               <w:vertAlign w:val="baseline"/>
               <w:rtl w:val="0"/>
             </w:rPr>
-            <w:t xml:space="preserve">9</w:t>
+            <w:t xml:space="preserve">8</w:t>
           </w:r>
           <w:r>
             <w:fldChar w:fldCharType="end"/>
@@ -1522,7 +1522,7 @@
               <w:vertAlign w:val="baseline"/>
               <w:rtl w:val="0"/>
             </w:rPr>
-            <w:t xml:space="preserve">15</w:t>
+            <w:t xml:space="preserve">14</w:t>
           </w:r>
           <w:r>
             <w:fldChar w:fldCharType="end"/>
@@ -1570,7 +1570,7 @@
                 <w:vertAlign w:val="baseline"/>
                 <w:rtl w:val="0"/>
               </w:rPr>
-              <w:t xml:space="preserve">Основни силни страни</w:t>
+              <w:t xml:space="preserve">Основни предимства на codePost</w:t>
             </w:r>
           </w:hyperlink>
           <w:r>
@@ -1610,7 +1610,7 @@
               <w:vertAlign w:val="baseline"/>
               <w:rtl w:val="0"/>
             </w:rPr>
-            <w:t xml:space="preserve">16</w:t>
+            <w:t xml:space="preserve">14</w:t>
           </w:r>
           <w:r>
             <w:fldChar w:fldCharType="end"/>
@@ -1698,7 +1698,7 @@
               <w:vertAlign w:val="baseline"/>
               <w:rtl w:val="0"/>
             </w:rPr>
-            <w:t xml:space="preserve">17</w:t>
+            <w:t xml:space="preserve">16</w:t>
           </w:r>
           <w:r>
             <w:fldChar w:fldCharType="end"/>
@@ -1786,7 +1786,7 @@
               <w:vertAlign w:val="baseline"/>
               <w:rtl w:val="0"/>
             </w:rPr>
-            <w:t xml:space="preserve">19</w:t>
+            <w:t xml:space="preserve">18</w:t>
           </w:r>
           <w:r>
             <w:fldChar w:fldCharType="end"/>
@@ -1874,7 +1874,7 @@
               <w:vertAlign w:val="baseline"/>
               <w:rtl w:val="0"/>
             </w:rPr>
-            <w:t xml:space="preserve">20</w:t>
+            <w:t xml:space="preserve">18</w:t>
           </w:r>
           <w:r>
             <w:fldChar w:fldCharType="end"/>
@@ -1962,7 +1962,7 @@
               <w:vertAlign w:val="baseline"/>
               <w:rtl w:val="0"/>
             </w:rPr>
-            <w:t xml:space="preserve">21</w:t>
+            <w:t xml:space="preserve">19</w:t>
           </w:r>
           <w:r>
             <w:fldChar w:fldCharType="end"/>
@@ -2050,7 +2050,7 @@
               <w:vertAlign w:val="baseline"/>
               <w:rtl w:val="0"/>
             </w:rPr>
-            <w:t xml:space="preserve">23</w:t>
+            <w:t xml:space="preserve">21</w:t>
           </w:r>
           <w:r>
             <w:fldChar w:fldCharType="end"/>
@@ -2138,7 +2138,7 @@
               <w:vertAlign w:val="baseline"/>
               <w:rtl w:val="0"/>
             </w:rPr>
-            <w:t xml:space="preserve">24</w:t>
+            <w:t xml:space="preserve">23</w:t>
           </w:r>
           <w:r>
             <w:fldChar w:fldCharType="end"/>
@@ -2226,7 +2226,7 @@
               <w:vertAlign w:val="baseline"/>
               <w:rtl w:val="0"/>
             </w:rPr>
-            <w:t xml:space="preserve">25</w:t>
+            <w:t xml:space="preserve">24</w:t>
           </w:r>
           <w:r>
             <w:fldChar w:fldCharType="end"/>
@@ -2314,7 +2314,7 @@
               <w:vertAlign w:val="baseline"/>
               <w:rtl w:val="0"/>
             </w:rPr>
-            <w:t xml:space="preserve">25</w:t>
+            <w:t xml:space="preserve">24</w:t>
           </w:r>
           <w:r>
             <w:fldChar w:fldCharType="end"/>
@@ -2402,7 +2402,7 @@
               <w:vertAlign w:val="baseline"/>
               <w:rtl w:val="0"/>
             </w:rPr>
-            <w:t xml:space="preserve">28</w:t>
+            <w:t xml:space="preserve">26</w:t>
           </w:r>
           <w:r>
             <w:fldChar w:fldCharType="end"/>
@@ -2490,7 +2490,7 @@
               <w:vertAlign w:val="baseline"/>
               <w:rtl w:val="0"/>
             </w:rPr>
-            <w:t xml:space="preserve">29</w:t>
+            <w:t xml:space="preserve">28</w:t>
           </w:r>
           <w:r>
             <w:fldChar w:fldCharType="end"/>
@@ -2578,7 +2578,7 @@
               <w:vertAlign w:val="baseline"/>
               <w:rtl w:val="0"/>
             </w:rPr>
-            <w:t xml:space="preserve">29</w:t>
+            <w:t xml:space="preserve">28</w:t>
           </w:r>
           <w:r>
             <w:fldChar w:fldCharType="end"/>
@@ -2666,7 +2666,7 @@
               <w:vertAlign w:val="baseline"/>
               <w:rtl w:val="0"/>
             </w:rPr>
-            <w:t xml:space="preserve">30</w:t>
+            <w:t xml:space="preserve">28</w:t>
           </w:r>
           <w:r>
             <w:fldChar w:fldCharType="end"/>
@@ -2754,7 +2754,7 @@
               <w:vertAlign w:val="baseline"/>
               <w:rtl w:val="0"/>
             </w:rPr>
-            <w:t xml:space="preserve">31</w:t>
+            <w:t xml:space="preserve">29</w:t>
           </w:r>
           <w:r>
             <w:fldChar w:fldCharType="end"/>
@@ -2842,7 +2842,7 @@
               <w:vertAlign w:val="baseline"/>
               <w:rtl w:val="0"/>
             </w:rPr>
-            <w:t xml:space="preserve">31</w:t>
+            <w:t xml:space="preserve">29</w:t>
           </w:r>
           <w:r>
             <w:fldChar w:fldCharType="end"/>
@@ -2930,7 +2930,7 @@
               <w:vertAlign w:val="baseline"/>
               <w:rtl w:val="0"/>
             </w:rPr>
-            <w:t xml:space="preserve">31</w:t>
+            <w:t xml:space="preserve">30</w:t>
           </w:r>
           <w:r>
             <w:fldChar w:fldCharType="end"/>
@@ -3018,7 +3018,7 @@
               <w:vertAlign w:val="baseline"/>
               <w:rtl w:val="0"/>
             </w:rPr>
-            <w:t xml:space="preserve">33</w:t>
+            <w:t xml:space="preserve">32</w:t>
           </w:r>
           <w:r>
             <w:fldChar w:fldCharType="end"/>
@@ -3106,7 +3106,7 @@
               <w:vertAlign w:val="baseline"/>
               <w:rtl w:val="0"/>
             </w:rPr>
-            <w:t xml:space="preserve">37</w:t>
+            <w:t xml:space="preserve">36</w:t>
           </w:r>
           <w:r>
             <w:fldChar w:fldCharType="end"/>
@@ -3194,7 +3194,7 @@
               <w:vertAlign w:val="baseline"/>
               <w:rtl w:val="0"/>
             </w:rPr>
-            <w:t xml:space="preserve">39</w:t>
+            <w:t xml:space="preserve">37</w:t>
           </w:r>
           <w:r>
             <w:fldChar w:fldCharType="end"/>
@@ -3282,7 +3282,7 @@
               <w:vertAlign w:val="baseline"/>
               <w:rtl w:val="0"/>
             </w:rPr>
-            <w:t xml:space="preserve">41</w:t>
+            <w:t xml:space="preserve">40</w:t>
           </w:r>
           <w:r>
             <w:fldChar w:fldCharType="end"/>
@@ -3370,7 +3370,7 @@
               <w:vertAlign w:val="baseline"/>
               <w:rtl w:val="0"/>
             </w:rPr>
-            <w:t xml:space="preserve">42</w:t>
+            <w:t xml:space="preserve">41</w:t>
           </w:r>
           <w:r>
             <w:fldChar w:fldCharType="end"/>
@@ -3458,7 +3458,7 @@
               <w:vertAlign w:val="baseline"/>
               <w:rtl w:val="0"/>
             </w:rPr>
-            <w:t xml:space="preserve">45</w:t>
+            <w:t xml:space="preserve">44</w:t>
           </w:r>
           <w:r>
             <w:fldChar w:fldCharType="end"/>
@@ -3546,7 +3546,7 @@
               <w:vertAlign w:val="baseline"/>
               <w:rtl w:val="0"/>
             </w:rPr>
-            <w:t xml:space="preserve">46</w:t>
+            <w:t xml:space="preserve">44</w:t>
           </w:r>
           <w:r>
             <w:fldChar w:fldCharType="end"/>
@@ -3634,7 +3634,7 @@
               <w:vertAlign w:val="baseline"/>
               <w:rtl w:val="0"/>
             </w:rPr>
-            <w:t xml:space="preserve">51</w:t>
+            <w:t xml:space="preserve">49</w:t>
           </w:r>
           <w:r>
             <w:fldChar w:fldCharType="end"/>
@@ -3722,7 +3722,7 @@
               <w:vertAlign w:val="baseline"/>
               <w:rtl w:val="0"/>
             </w:rPr>
-            <w:t xml:space="preserve">58</w:t>
+            <w:t xml:space="preserve">56</w:t>
           </w:r>
           <w:r>
             <w:fldChar w:fldCharType="end"/>
@@ -3810,7 +3810,7 @@
               <w:vertAlign w:val="baseline"/>
               <w:rtl w:val="0"/>
             </w:rPr>
-            <w:t xml:space="preserve">58</w:t>
+            <w:t xml:space="preserve">56</w:t>
           </w:r>
           <w:r>
             <w:fldChar w:fldCharType="end"/>
@@ -3898,7 +3898,7 @@
               <w:vertAlign w:val="baseline"/>
               <w:rtl w:val="0"/>
             </w:rPr>
-            <w:t xml:space="preserve">58</w:t>
+            <w:t xml:space="preserve">56</w:t>
           </w:r>
           <w:r>
             <w:fldChar w:fldCharType="end"/>
@@ -3986,7 +3986,7 @@
               <w:vertAlign w:val="baseline"/>
               <w:rtl w:val="0"/>
             </w:rPr>
-            <w:t xml:space="preserve">58</w:t>
+            <w:t xml:space="preserve">56</w:t>
           </w:r>
           <w:r>
             <w:fldChar w:fldCharType="end"/>
@@ -4074,7 +4074,7 @@
               <w:vertAlign w:val="baseline"/>
               <w:rtl w:val="0"/>
             </w:rPr>
-            <w:t xml:space="preserve">59</w:t>
+            <w:t xml:space="preserve">57</w:t>
           </w:r>
           <w:r>
             <w:fldChar w:fldCharType="end"/>
@@ -4162,7 +4162,7 @@
               <w:vertAlign w:val="baseline"/>
               <w:rtl w:val="0"/>
             </w:rPr>
-            <w:t xml:space="preserve">59</w:t>
+            <w:t xml:space="preserve">57</w:t>
           </w:r>
           <w:r>
             <w:fldChar w:fldCharType="end"/>
@@ -4250,7 +4250,7 @@
               <w:vertAlign w:val="baseline"/>
               <w:rtl w:val="0"/>
             </w:rPr>
-            <w:t xml:space="preserve">59</w:t>
+            <w:t xml:space="preserve">57</w:t>
           </w:r>
           <w:r>
             <w:fldChar w:fldCharType="end"/>
@@ -4338,7 +4338,7 @@
               <w:vertAlign w:val="baseline"/>
               <w:rtl w:val="0"/>
             </w:rPr>
-            <w:t xml:space="preserve">60</w:t>
+            <w:t xml:space="preserve">58</w:t>
           </w:r>
           <w:r>
             <w:fldChar w:fldCharType="end"/>
@@ -4426,7 +4426,7 @@
               <w:vertAlign w:val="baseline"/>
               <w:rtl w:val="0"/>
             </w:rPr>
-            <w:t xml:space="preserve">60</w:t>
+            <w:t xml:space="preserve">58</w:t>
           </w:r>
           <w:r>
             <w:fldChar w:fldCharType="end"/>
@@ -4514,7 +4514,7 @@
               <w:vertAlign w:val="baseline"/>
               <w:rtl w:val="0"/>
             </w:rPr>
-            <w:t xml:space="preserve">61</w:t>
+            <w:t xml:space="preserve">59</w:t>
           </w:r>
           <w:r>
             <w:fldChar w:fldCharType="end"/>
@@ -4602,7 +4602,7 @@
               <w:vertAlign w:val="baseline"/>
               <w:rtl w:val="0"/>
             </w:rPr>
-            <w:t xml:space="preserve">61</w:t>
+            <w:t xml:space="preserve">59</w:t>
           </w:r>
           <w:r>
             <w:fldChar w:fldCharType="end"/>
@@ -4690,7 +4690,7 @@
               <w:vertAlign w:val="baseline"/>
               <w:rtl w:val="0"/>
             </w:rPr>
-            <w:t xml:space="preserve">62</w:t>
+            <w:t xml:space="preserve">60</w:t>
           </w:r>
           <w:r>
             <w:fldChar w:fldCharType="end"/>
@@ -4778,7 +4778,7 @@
               <w:vertAlign w:val="baseline"/>
               <w:rtl w:val="0"/>
             </w:rPr>
-            <w:t xml:space="preserve">62</w:t>
+            <w:t xml:space="preserve">60</w:t>
           </w:r>
           <w:r>
             <w:fldChar w:fldCharType="end"/>
@@ -4866,7 +4866,7 @@
               <w:vertAlign w:val="baseline"/>
               <w:rtl w:val="0"/>
             </w:rPr>
-            <w:t xml:space="preserve">63</w:t>
+            <w:t xml:space="preserve">61</w:t>
           </w:r>
           <w:r>
             <w:fldChar w:fldCharType="end"/>
@@ -4954,7 +4954,7 @@
               <w:vertAlign w:val="baseline"/>
               <w:rtl w:val="0"/>
             </w:rPr>
-            <w:t xml:space="preserve">63</w:t>
+            <w:t xml:space="preserve">61</w:t>
           </w:r>
           <w:r>
             <w:fldChar w:fldCharType="end"/>
@@ -5042,7 +5042,7 @@
               <w:vertAlign w:val="baseline"/>
               <w:rtl w:val="0"/>
             </w:rPr>
-            <w:t xml:space="preserve">63</w:t>
+            <w:t xml:space="preserve">61</w:t>
           </w:r>
           <w:r>
             <w:fldChar w:fldCharType="end"/>
@@ -5130,7 +5130,7 @@
               <w:vertAlign w:val="baseline"/>
               <w:rtl w:val="0"/>
             </w:rPr>
-            <w:t xml:space="preserve">64</w:t>
+            <w:t xml:space="preserve">62</w:t>
           </w:r>
           <w:r>
             <w:fldChar w:fldCharType="end"/>
@@ -5218,7 +5218,7 @@
               <w:vertAlign w:val="baseline"/>
               <w:rtl w:val="0"/>
             </w:rPr>
-            <w:t xml:space="preserve">65</w:t>
+            <w:t xml:space="preserve">63</w:t>
           </w:r>
           <w:r>
             <w:fldChar w:fldCharType="end"/>
@@ -5306,7 +5306,7 @@
               <w:vertAlign w:val="baseline"/>
               <w:rtl w:val="0"/>
             </w:rPr>
-            <w:t xml:space="preserve">65</w:t>
+            <w:t xml:space="preserve">63</w:t>
           </w:r>
           <w:r>
             <w:fldChar w:fldCharType="end"/>
@@ -5394,7 +5394,7 @@
               <w:vertAlign w:val="baseline"/>
               <w:rtl w:val="0"/>
             </w:rPr>
-            <w:t xml:space="preserve">66</w:t>
+            <w:t xml:space="preserve">64</w:t>
           </w:r>
           <w:r>
             <w:fldChar w:fldCharType="end"/>
@@ -5482,7 +5482,7 @@
               <w:vertAlign w:val="baseline"/>
               <w:rtl w:val="0"/>
             </w:rPr>
-            <w:t xml:space="preserve">66</w:t>
+            <w:t xml:space="preserve">64</w:t>
           </w:r>
           <w:r>
             <w:fldChar w:fldCharType="end"/>
@@ -5570,7 +5570,7 @@
               <w:vertAlign w:val="baseline"/>
               <w:rtl w:val="0"/>
             </w:rPr>
-            <w:t xml:space="preserve">66</w:t>
+            <w:t xml:space="preserve">64</w:t>
           </w:r>
           <w:r>
             <w:fldChar w:fldCharType="end"/>
@@ -5658,7 +5658,7 @@
               <w:vertAlign w:val="baseline"/>
               <w:rtl w:val="0"/>
             </w:rPr>
-            <w:t xml:space="preserve">67</w:t>
+            <w:t xml:space="preserve">65</w:t>
           </w:r>
           <w:r>
             <w:fldChar w:fldCharType="end"/>
@@ -5746,7 +5746,7 @@
               <w:vertAlign w:val="baseline"/>
               <w:rtl w:val="0"/>
             </w:rPr>
-            <w:t xml:space="preserve">68</w:t>
+            <w:t xml:space="preserve">66</w:t>
           </w:r>
           <w:r>
             <w:fldChar w:fldCharType="end"/>
@@ -5834,7 +5834,7 @@
               <w:vertAlign w:val="baseline"/>
               <w:rtl w:val="0"/>
             </w:rPr>
-            <w:t xml:space="preserve">68</w:t>
+            <w:t xml:space="preserve">66</w:t>
           </w:r>
           <w:r>
             <w:fldChar w:fldCharType="end"/>
@@ -5922,7 +5922,7 @@
               <w:vertAlign w:val="baseline"/>
               <w:rtl w:val="0"/>
             </w:rPr>
-            <w:t xml:space="preserve">69</w:t>
+            <w:t xml:space="preserve">67</w:t>
           </w:r>
           <w:r>
             <w:fldChar w:fldCharType="end"/>
@@ -6010,7 +6010,7 @@
               <w:vertAlign w:val="baseline"/>
               <w:rtl w:val="0"/>
             </w:rPr>
-            <w:t xml:space="preserve">69</w:t>
+            <w:t xml:space="preserve">67</w:t>
           </w:r>
           <w:r>
             <w:fldChar w:fldCharType="end"/>
@@ -6098,7 +6098,7 @@
               <w:vertAlign w:val="baseline"/>
               <w:rtl w:val="0"/>
             </w:rPr>
-            <w:t xml:space="preserve">69</w:t>
+            <w:t xml:space="preserve">67</w:t>
           </w:r>
           <w:r>
             <w:fldChar w:fldCharType="end"/>
@@ -6186,7 +6186,7 @@
               <w:vertAlign w:val="baseline"/>
               <w:rtl w:val="0"/>
             </w:rPr>
-            <w:t xml:space="preserve">69</w:t>
+            <w:t xml:space="preserve">67</w:t>
           </w:r>
           <w:r>
             <w:fldChar w:fldCharType="end"/>
@@ -6274,7 +6274,7 @@
               <w:vertAlign w:val="baseline"/>
               <w:rtl w:val="0"/>
             </w:rPr>
-            <w:t xml:space="preserve">70</w:t>
+            <w:t xml:space="preserve">68</w:t>
           </w:r>
           <w:r>
             <w:fldChar w:fldCharType="end"/>
@@ -6362,7 +6362,7 @@
               <w:vertAlign w:val="baseline"/>
               <w:rtl w:val="0"/>
             </w:rPr>
-            <w:t xml:space="preserve">70</w:t>
+            <w:t xml:space="preserve">68</w:t>
           </w:r>
           <w:r>
             <w:fldChar w:fldCharType="end"/>
@@ -6450,7 +6450,7 @@
               <w:vertAlign w:val="baseline"/>
               <w:rtl w:val="0"/>
             </w:rPr>
-            <w:t xml:space="preserve">70</w:t>
+            <w:t xml:space="preserve">68</w:t>
           </w:r>
           <w:r>
             <w:fldChar w:fldCharType="end"/>
@@ -6538,7 +6538,7 @@
               <w:vertAlign w:val="baseline"/>
               <w:rtl w:val="0"/>
             </w:rPr>
-            <w:t xml:space="preserve">71</w:t>
+            <w:t xml:space="preserve">69</w:t>
           </w:r>
           <w:r>
             <w:fldChar w:fldCharType="end"/>
@@ -6626,7 +6626,7 @@
               <w:vertAlign w:val="baseline"/>
               <w:rtl w:val="0"/>
             </w:rPr>
-            <w:t xml:space="preserve">72</w:t>
+            <w:t xml:space="preserve">70</w:t>
           </w:r>
           <w:r>
             <w:fldChar w:fldCharType="end"/>
@@ -6714,7 +6714,7 @@
               <w:vertAlign w:val="baseline"/>
               <w:rtl w:val="0"/>
             </w:rPr>
-            <w:t xml:space="preserve">72</w:t>
+            <w:t xml:space="preserve">71</w:t>
           </w:r>
           <w:r>
             <w:fldChar w:fldCharType="end"/>
@@ -6802,7 +6802,7 @@
               <w:vertAlign w:val="baseline"/>
               <w:rtl w:val="0"/>
             </w:rPr>
-            <w:t xml:space="preserve">72</w:t>
+            <w:t xml:space="preserve">71</w:t>
           </w:r>
           <w:r>
             <w:fldChar w:fldCharType="end"/>
@@ -6890,7 +6890,7 @@
               <w:vertAlign w:val="baseline"/>
               <w:rtl w:val="0"/>
             </w:rPr>
-            <w:t xml:space="preserve">73</w:t>
+            <w:t xml:space="preserve">72</w:t>
           </w:r>
           <w:r>
             <w:fldChar w:fldCharType="end"/>
@@ -6978,7 +6978,7 @@
               <w:vertAlign w:val="baseline"/>
               <w:rtl w:val="0"/>
             </w:rPr>
-            <w:t xml:space="preserve">73</w:t>
+            <w:t xml:space="preserve">72</w:t>
           </w:r>
           <w:r>
             <w:fldChar w:fldCharType="end"/>
@@ -7066,7 +7066,7 @@
               <w:vertAlign w:val="baseline"/>
               <w:rtl w:val="0"/>
             </w:rPr>
-            <w:t xml:space="preserve">73</w:t>
+            <w:t xml:space="preserve">72</w:t>
           </w:r>
           <w:r>
             <w:fldChar w:fldCharType="end"/>
@@ -7154,7 +7154,7 @@
               <w:vertAlign w:val="baseline"/>
               <w:rtl w:val="0"/>
             </w:rPr>
-            <w:t xml:space="preserve">73</w:t>
+            <w:t xml:space="preserve">72</w:t>
           </w:r>
           <w:r>
             <w:fldChar w:fldCharType="end"/>
@@ -7242,7 +7242,7 @@
               <w:vertAlign w:val="baseline"/>
               <w:rtl w:val="0"/>
             </w:rPr>
-            <w:t xml:space="preserve">73</w:t>
+            <w:t xml:space="preserve">72</w:t>
           </w:r>
           <w:r>
             <w:fldChar w:fldCharType="end"/>
@@ -7441,7 +7441,7 @@
         <w:ind w:left="0" w:firstLine="0"/>
         <w:rPr/>
       </w:pPr>
-      <w:bookmarkStart w:colFirst="0" w:colLast="0" w:name="_ayjo0fjfr0cz" w:id="0"/>
+      <w:bookmarkStart w:colFirst="0" w:colLast="0" w:name="_ukav6h159wb1" w:id="0"/>
       <w:bookmarkEnd w:id="0"/>
       <w:r>
         <w:rPr>
@@ -8654,6 +8654,28 @@
     </w:p>
     <w:p>
       <w:pPr>
+        <w:rPr/>
+      </w:pPr>
+      <w:r>
+        <w:rPr>
+          <w:rtl w:val="0"/>
+        </w:rPr>
+        <w:t xml:space="preserve">Таблица 1 - Развити инструменти</w:t>
+      </w:r>
+    </w:p>
+    <w:p>
+      <w:pPr>
+        <w:rPr/>
+      </w:pPr>
+      <w:r>
+        <w:rPr>
+          <w:rtl w:val="0"/>
+        </w:rPr>
+        <w:t xml:space="preserve">Таблица 2 - Наскоро разработени инструменти</w:t>
+      </w:r>
+    </w:p>
+    <w:p>
+      <w:pPr>
         <w:spacing w:line="360" w:lineRule="auto"/>
         <w:ind w:left="0" w:firstLine="0"/>
         <w:rPr/>
@@ -8662,7 +8684,7 @@
         <w:rPr>
           <w:rtl w:val="0"/>
         </w:rPr>
-        <w:t xml:space="preserve">Таблица 1 - Сравнение на подобни системи</w:t>
+        <w:t xml:space="preserve">Таблица 3 - Сравнение на подобни системи</w:t>
       </w:r>
     </w:p>
     <w:p>
@@ -8675,7 +8697,7 @@
         <w:rPr>
           <w:rtl w:val="0"/>
         </w:rPr>
-        <w:t xml:space="preserve">Таблица 2 - Сравнение на ACID и BASE</w:t>
+        <w:t xml:space="preserve">Таблица 4 - Сравнение на ACID и BASE</w:t>
       </w:r>
     </w:p>
     <w:p>
@@ -9116,8 +9138,2683 @@
         <w:pStyle w:val="Heading2"/>
         <w:rPr/>
       </w:pPr>
-      <w:bookmarkStart w:colFirst="0" w:colLast="0" w:name="_cb2gkhdszo8z" w:id="9"/>
+      <w:bookmarkStart w:colFirst="0" w:colLast="0" w:name="_fykcnjrcdzfo" w:id="9"/>
       <w:bookmarkEnd w:id="9"/>
+      <w:r>
+        <w:rPr>
+          <w:rtl w:val="0"/>
+        </w:rPr>
+        <w:t xml:space="preserve">Сравнение и анализ на подобни системи</w:t>
+      </w:r>
+    </w:p>
+    <w:tbl>
+      <w:tblPr>
+        <w:tblStyle w:val="Table1"/>
+        <w:tblW w:w="9026.0" w:type="dxa"/>
+        <w:jc w:val="left"/>
+        <w:tblInd w:w="100.0" w:type="pct"/>
+        <w:tblBorders>
+          <w:top w:color="000000" w:space="0" w:sz="8" w:val="single"/>
+          <w:left w:color="000000" w:space="0" w:sz="8" w:val="single"/>
+          <w:bottom w:color="000000" w:space="0" w:sz="8" w:val="single"/>
+          <w:right w:color="000000" w:space="0" w:sz="8" w:val="single"/>
+          <w:insideH w:color="000000" w:space="0" w:sz="8" w:val="single"/>
+          <w:insideV w:color="000000" w:space="0" w:sz="8" w:val="single"/>
+        </w:tblBorders>
+        <w:tblLayout w:type="fixed"/>
+        <w:tblLook w:val="0600"/>
+      </w:tblPr>
+      <w:tblGrid>
+        <w:gridCol w:w="1805.2"/>
+        <w:gridCol w:w="1805.2"/>
+        <w:gridCol w:w="1805.2"/>
+        <w:gridCol w:w="1805.2"/>
+        <w:gridCol w:w="1805.2"/>
+        <w:tblGridChange w:id="0">
+          <w:tblGrid>
+            <w:gridCol w:w="1805.2"/>
+            <w:gridCol w:w="1805.2"/>
+            <w:gridCol w:w="1805.2"/>
+            <w:gridCol w:w="1805.2"/>
+            <w:gridCol w:w="1805.2"/>
+          </w:tblGrid>
+        </w:tblGridChange>
+      </w:tblGrid>
+      <w:tr>
+        <w:trPr>
+          <w:cantSplit w:val="0"/>
+          <w:tblHeader w:val="0"/>
+        </w:trPr>
+        <w:tc>
+          <w:tcPr>
+            <w:shd w:fill="auto" w:val="clear"/>
+            <w:tcMar>
+              <w:top w:w="100.0" w:type="dxa"/>
+              <w:left w:w="100.0" w:type="dxa"/>
+              <w:bottom w:w="100.0" w:type="dxa"/>
+              <w:right w:w="100.0" w:type="dxa"/>
+            </w:tcMar>
+            <w:vAlign w:val="top"/>
+          </w:tcPr>
+          <w:p>
+            <w:pPr>
+              <w:keepNext w:val="0"/>
+              <w:keepLines w:val="0"/>
+              <w:pageBreakBefore w:val="0"/>
+              <w:widowControl w:val="0"/>
+              <w:pBdr>
+                <w:top w:space="0" w:sz="0" w:val="nil"/>
+                <w:left w:space="0" w:sz="0" w:val="nil"/>
+                <w:bottom w:space="0" w:sz="0" w:val="nil"/>
+                <w:right w:space="0" w:sz="0" w:val="nil"/>
+                <w:between w:space="0" w:sz="0" w:val="nil"/>
+              </w:pBdr>
+              <w:shd w:fill="auto" w:val="clear"/>
+              <w:spacing w:after="0" w:before="0" w:line="240" w:lineRule="auto"/>
+              <w:ind w:left="0" w:right="0" w:firstLine="0"/>
+              <w:jc w:val="left"/>
+              <w:rPr/>
+            </w:pPr>
+            <w:r>
+              <w:rPr>
+                <w:rtl w:val="0"/>
+              </w:rPr>
+              <w:t xml:space="preserve">Име</w:t>
+            </w:r>
+          </w:p>
+        </w:tc>
+        <w:tc>
+          <w:tcPr>
+            <w:shd w:fill="auto" w:val="clear"/>
+            <w:tcMar>
+              <w:top w:w="100.0" w:type="dxa"/>
+              <w:left w:w="100.0" w:type="dxa"/>
+              <w:bottom w:w="100.0" w:type="dxa"/>
+              <w:right w:w="100.0" w:type="dxa"/>
+            </w:tcMar>
+            <w:vAlign w:val="top"/>
+          </w:tcPr>
+          <w:p>
+            <w:pPr>
+              <w:keepNext w:val="0"/>
+              <w:keepLines w:val="0"/>
+              <w:pageBreakBefore w:val="0"/>
+              <w:widowControl w:val="0"/>
+              <w:pBdr>
+                <w:top w:space="0" w:sz="0" w:val="nil"/>
+                <w:left w:space="0" w:sz="0" w:val="nil"/>
+                <w:bottom w:space="0" w:sz="0" w:val="nil"/>
+                <w:right w:space="0" w:sz="0" w:val="nil"/>
+                <w:between w:space="0" w:sz="0" w:val="nil"/>
+              </w:pBdr>
+              <w:shd w:fill="auto" w:val="clear"/>
+              <w:spacing w:after="0" w:before="0" w:line="240" w:lineRule="auto"/>
+              <w:ind w:left="0" w:right="0" w:firstLine="0"/>
+              <w:jc w:val="left"/>
+              <w:rPr/>
+            </w:pPr>
+            <w:r>
+              <w:rPr>
+                <w:rtl w:val="0"/>
+              </w:rPr>
+              <w:t xml:space="preserve">Основни функции</w:t>
+            </w:r>
+          </w:p>
+        </w:tc>
+        <w:tc>
+          <w:tcPr>
+            <w:shd w:fill="auto" w:val="clear"/>
+            <w:tcMar>
+              <w:top w:w="100.0" w:type="dxa"/>
+              <w:left w:w="100.0" w:type="dxa"/>
+              <w:bottom w:w="100.0" w:type="dxa"/>
+              <w:right w:w="100.0" w:type="dxa"/>
+            </w:tcMar>
+            <w:vAlign w:val="top"/>
+          </w:tcPr>
+          <w:p>
+            <w:pPr>
+              <w:keepNext w:val="0"/>
+              <w:keepLines w:val="0"/>
+              <w:pageBreakBefore w:val="0"/>
+              <w:widowControl w:val="0"/>
+              <w:pBdr>
+                <w:top w:space="0" w:sz="0" w:val="nil"/>
+                <w:left w:space="0" w:sz="0" w:val="nil"/>
+                <w:bottom w:space="0" w:sz="0" w:val="nil"/>
+                <w:right w:space="0" w:sz="0" w:val="nil"/>
+                <w:between w:space="0" w:sz="0" w:val="nil"/>
+              </w:pBdr>
+              <w:shd w:fill="auto" w:val="clear"/>
+              <w:spacing w:after="0" w:before="0" w:line="240" w:lineRule="auto"/>
+              <w:ind w:left="0" w:right="0" w:firstLine="0"/>
+              <w:jc w:val="left"/>
+              <w:rPr/>
+            </w:pPr>
+            <w:r>
+              <w:rPr>
+                <w:rtl w:val="0"/>
+              </w:rPr>
+              <w:t xml:space="preserve">Поддържани езици</w:t>
+            </w:r>
+          </w:p>
+        </w:tc>
+        <w:tc>
+          <w:tcPr>
+            <w:shd w:fill="auto" w:val="clear"/>
+            <w:tcMar>
+              <w:top w:w="100.0" w:type="dxa"/>
+              <w:left w:w="100.0" w:type="dxa"/>
+              <w:bottom w:w="100.0" w:type="dxa"/>
+              <w:right w:w="100.0" w:type="dxa"/>
+            </w:tcMar>
+            <w:vAlign w:val="top"/>
+          </w:tcPr>
+          <w:p>
+            <w:pPr>
+              <w:keepNext w:val="0"/>
+              <w:keepLines w:val="0"/>
+              <w:pageBreakBefore w:val="0"/>
+              <w:widowControl w:val="0"/>
+              <w:pBdr>
+                <w:top w:space="0" w:sz="0" w:val="nil"/>
+                <w:left w:space="0" w:sz="0" w:val="nil"/>
+                <w:bottom w:space="0" w:sz="0" w:val="nil"/>
+                <w:right w:space="0" w:sz="0" w:val="nil"/>
+                <w:between w:space="0" w:sz="0" w:val="nil"/>
+              </w:pBdr>
+              <w:shd w:fill="auto" w:val="clear"/>
+              <w:spacing w:after="0" w:before="0" w:line="240" w:lineRule="auto"/>
+              <w:ind w:left="0" w:right="0" w:firstLine="0"/>
+              <w:jc w:val="left"/>
+              <w:rPr/>
+            </w:pPr>
+            <w:r>
+              <w:rPr>
+                <w:rtl w:val="0"/>
+              </w:rPr>
+              <w:t xml:space="preserve">Начин на работа</w:t>
+            </w:r>
+          </w:p>
+        </w:tc>
+        <w:tc>
+          <w:tcPr>
+            <w:shd w:fill="auto" w:val="clear"/>
+            <w:tcMar>
+              <w:top w:w="100.0" w:type="dxa"/>
+              <w:left w:w="100.0" w:type="dxa"/>
+              <w:bottom w:w="100.0" w:type="dxa"/>
+              <w:right w:w="100.0" w:type="dxa"/>
+            </w:tcMar>
+            <w:vAlign w:val="top"/>
+          </w:tcPr>
+          <w:p>
+            <w:pPr>
+              <w:keepNext w:val="0"/>
+              <w:keepLines w:val="0"/>
+              <w:pageBreakBefore w:val="0"/>
+              <w:widowControl w:val="0"/>
+              <w:pBdr>
+                <w:top w:space="0" w:sz="0" w:val="nil"/>
+                <w:left w:space="0" w:sz="0" w:val="nil"/>
+                <w:bottom w:space="0" w:sz="0" w:val="nil"/>
+                <w:right w:space="0" w:sz="0" w:val="nil"/>
+                <w:between w:space="0" w:sz="0" w:val="nil"/>
+              </w:pBdr>
+              <w:shd w:fill="auto" w:val="clear"/>
+              <w:spacing w:after="0" w:before="0" w:line="240" w:lineRule="auto"/>
+              <w:ind w:left="0" w:right="0" w:firstLine="0"/>
+              <w:jc w:val="left"/>
+              <w:rPr/>
+            </w:pPr>
+            <w:r>
+              <w:rPr>
+                <w:rtl w:val="0"/>
+              </w:rPr>
+              <w:t xml:space="preserve">Показатели за оценяване</w:t>
+            </w:r>
+          </w:p>
+        </w:tc>
+      </w:tr>
+      <w:tr>
+        <w:trPr>
+          <w:cantSplit w:val="0"/>
+          <w:tblHeader w:val="0"/>
+        </w:trPr>
+        <w:tc>
+          <w:tcPr>
+            <w:shd w:fill="auto" w:val="clear"/>
+            <w:tcMar>
+              <w:top w:w="100.0" w:type="dxa"/>
+              <w:left w:w="100.0" w:type="dxa"/>
+              <w:bottom w:w="100.0" w:type="dxa"/>
+              <w:right w:w="100.0" w:type="dxa"/>
+            </w:tcMar>
+            <w:vAlign w:val="top"/>
+          </w:tcPr>
+          <w:p>
+            <w:pPr>
+              <w:keepNext w:val="0"/>
+              <w:keepLines w:val="0"/>
+              <w:pageBreakBefore w:val="0"/>
+              <w:widowControl w:val="0"/>
+              <w:pBdr>
+                <w:top w:space="0" w:sz="0" w:val="nil"/>
+                <w:left w:space="0" w:sz="0" w:val="nil"/>
+                <w:bottom w:space="0" w:sz="0" w:val="nil"/>
+                <w:right w:space="0" w:sz="0" w:val="nil"/>
+                <w:between w:space="0" w:sz="0" w:val="nil"/>
+              </w:pBdr>
+              <w:shd w:fill="auto" w:val="clear"/>
+              <w:spacing w:after="0" w:before="0" w:line="240" w:lineRule="auto"/>
+              <w:ind w:left="0" w:right="0" w:firstLine="0"/>
+              <w:jc w:val="left"/>
+              <w:rPr/>
+            </w:pPr>
+            <w:r>
+              <w:rPr>
+                <w:rtl w:val="0"/>
+              </w:rPr>
+              <w:t xml:space="preserve">CourseMaker</w:t>
+            </w:r>
+          </w:p>
+        </w:tc>
+        <w:tc>
+          <w:tcPr>
+            <w:shd w:fill="auto" w:val="clear"/>
+            <w:tcMar>
+              <w:top w:w="100.0" w:type="dxa"/>
+              <w:left w:w="100.0" w:type="dxa"/>
+              <w:bottom w:w="100.0" w:type="dxa"/>
+              <w:right w:w="100.0" w:type="dxa"/>
+            </w:tcMar>
+            <w:vAlign w:val="top"/>
+          </w:tcPr>
+          <w:p>
+            <w:pPr>
+              <w:keepNext w:val="0"/>
+              <w:keepLines w:val="0"/>
+              <w:pageBreakBefore w:val="0"/>
+              <w:widowControl w:val="0"/>
+              <w:pBdr>
+                <w:top w:space="0" w:sz="0" w:val="nil"/>
+                <w:left w:space="0" w:sz="0" w:val="nil"/>
+                <w:bottom w:space="0" w:sz="0" w:val="nil"/>
+                <w:right w:space="0" w:sz="0" w:val="nil"/>
+                <w:between w:space="0" w:sz="0" w:val="nil"/>
+              </w:pBdr>
+              <w:shd w:fill="auto" w:val="clear"/>
+              <w:spacing w:after="0" w:before="0" w:line="240" w:lineRule="auto"/>
+              <w:ind w:left="0" w:right="0" w:firstLine="0"/>
+              <w:jc w:val="left"/>
+              <w:rPr/>
+            </w:pPr>
+            <w:r>
+              <w:rPr>
+                <w:rtl w:val="0"/>
+              </w:rPr>
+              <w:t xml:space="preserve">Мащабируемост, поддржка. Сигурност, конфигурируемост. Откриване на плагиатство. Работа с различни нива на обратна връзка.</w:t>
+            </w:r>
+          </w:p>
+        </w:tc>
+        <w:tc>
+          <w:tcPr>
+            <w:shd w:fill="auto" w:val="clear"/>
+            <w:tcMar>
+              <w:top w:w="100.0" w:type="dxa"/>
+              <w:left w:w="100.0" w:type="dxa"/>
+              <w:bottom w:w="100.0" w:type="dxa"/>
+              <w:right w:w="100.0" w:type="dxa"/>
+            </w:tcMar>
+            <w:vAlign w:val="top"/>
+          </w:tcPr>
+          <w:p>
+            <w:pPr>
+              <w:keepNext w:val="0"/>
+              <w:keepLines w:val="0"/>
+              <w:pageBreakBefore w:val="0"/>
+              <w:widowControl w:val="0"/>
+              <w:pBdr>
+                <w:top w:space="0" w:sz="0" w:val="nil"/>
+                <w:left w:space="0" w:sz="0" w:val="nil"/>
+                <w:bottom w:space="0" w:sz="0" w:val="nil"/>
+                <w:right w:space="0" w:sz="0" w:val="nil"/>
+                <w:between w:space="0" w:sz="0" w:val="nil"/>
+              </w:pBdr>
+              <w:shd w:fill="auto" w:val="clear"/>
+              <w:spacing w:after="0" w:before="0" w:line="240" w:lineRule="auto"/>
+              <w:ind w:left="0" w:right="0" w:firstLine="0"/>
+              <w:jc w:val="left"/>
+              <w:rPr/>
+            </w:pPr>
+            <w:r>
+              <w:rPr>
+                <w:rtl w:val="0"/>
+              </w:rPr>
+              <w:t xml:space="preserve">Java, C++</w:t>
+            </w:r>
+          </w:p>
+        </w:tc>
+        <w:tc>
+          <w:tcPr>
+            <w:shd w:fill="auto" w:val="clear"/>
+            <w:tcMar>
+              <w:top w:w="100.0" w:type="dxa"/>
+              <w:left w:w="100.0" w:type="dxa"/>
+              <w:bottom w:w="100.0" w:type="dxa"/>
+              <w:right w:w="100.0" w:type="dxa"/>
+            </w:tcMar>
+            <w:vAlign w:val="top"/>
+          </w:tcPr>
+          <w:p>
+            <w:pPr>
+              <w:keepNext w:val="0"/>
+              <w:keepLines w:val="0"/>
+              <w:pageBreakBefore w:val="0"/>
+              <w:widowControl w:val="0"/>
+              <w:pBdr>
+                <w:top w:space="0" w:sz="0" w:val="nil"/>
+                <w:left w:space="0" w:sz="0" w:val="nil"/>
+                <w:bottom w:space="0" w:sz="0" w:val="nil"/>
+                <w:right w:space="0" w:sz="0" w:val="nil"/>
+                <w:between w:space="0" w:sz="0" w:val="nil"/>
+              </w:pBdr>
+              <w:shd w:fill="auto" w:val="clear"/>
+              <w:spacing w:after="0" w:before="0" w:line="240" w:lineRule="auto"/>
+              <w:ind w:left="0" w:right="0" w:firstLine="0"/>
+              <w:jc w:val="left"/>
+              <w:rPr/>
+            </w:pPr>
+            <w:r>
+              <w:rPr>
+                <w:rtl w:val="0"/>
+              </w:rPr>
+              <w:t xml:space="preserve">Самостоятелна</w:t>
+            </w:r>
+          </w:p>
+        </w:tc>
+        <w:tc>
+          <w:tcPr>
+            <w:shd w:fill="auto" w:val="clear"/>
+            <w:tcMar>
+              <w:top w:w="100.0" w:type="dxa"/>
+              <w:left w:w="100.0" w:type="dxa"/>
+              <w:bottom w:w="100.0" w:type="dxa"/>
+              <w:right w:w="100.0" w:type="dxa"/>
+            </w:tcMar>
+            <w:vAlign w:val="top"/>
+          </w:tcPr>
+          <w:p>
+            <w:pPr>
+              <w:keepNext w:val="0"/>
+              <w:keepLines w:val="0"/>
+              <w:pageBreakBefore w:val="0"/>
+              <w:widowControl w:val="0"/>
+              <w:pBdr>
+                <w:top w:space="0" w:sz="0" w:val="nil"/>
+                <w:left w:space="0" w:sz="0" w:val="nil"/>
+                <w:bottom w:space="0" w:sz="0" w:val="nil"/>
+                <w:right w:space="0" w:sz="0" w:val="nil"/>
+                <w:between w:space="0" w:sz="0" w:val="nil"/>
+              </w:pBdr>
+              <w:shd w:fill="auto" w:val="clear"/>
+              <w:spacing w:after="0" w:before="0" w:line="240" w:lineRule="auto"/>
+              <w:ind w:left="0" w:right="0" w:firstLine="0"/>
+              <w:jc w:val="left"/>
+              <w:rPr/>
+            </w:pPr>
+            <w:r>
+              <w:rPr>
+                <w:rtl w:val="0"/>
+              </w:rPr>
+              <w:t xml:space="preserve">Типография. Функционалност. Използване на структури. Дизайн на обекти. Отношения между обектите.</w:t>
+            </w:r>
+          </w:p>
+        </w:tc>
+      </w:tr>
+      <w:tr>
+        <w:trPr>
+          <w:cantSplit w:val="0"/>
+          <w:tblHeader w:val="0"/>
+        </w:trPr>
+        <w:tc>
+          <w:tcPr>
+            <w:shd w:fill="auto" w:val="clear"/>
+            <w:tcMar>
+              <w:top w:w="100.0" w:type="dxa"/>
+              <w:left w:w="100.0" w:type="dxa"/>
+              <w:bottom w:w="100.0" w:type="dxa"/>
+              <w:right w:w="100.0" w:type="dxa"/>
+            </w:tcMar>
+            <w:vAlign w:val="top"/>
+          </w:tcPr>
+          <w:p>
+            <w:pPr>
+              <w:keepNext w:val="0"/>
+              <w:keepLines w:val="0"/>
+              <w:pageBreakBefore w:val="0"/>
+              <w:widowControl w:val="0"/>
+              <w:pBdr>
+                <w:top w:space="0" w:sz="0" w:val="nil"/>
+                <w:left w:space="0" w:sz="0" w:val="nil"/>
+                <w:bottom w:space="0" w:sz="0" w:val="nil"/>
+                <w:right w:space="0" w:sz="0" w:val="nil"/>
+                <w:between w:space="0" w:sz="0" w:val="nil"/>
+              </w:pBdr>
+              <w:shd w:fill="auto" w:val="clear"/>
+              <w:spacing w:after="0" w:before="0" w:line="240" w:lineRule="auto"/>
+              <w:ind w:left="0" w:right="0" w:firstLine="0"/>
+              <w:jc w:val="left"/>
+              <w:rPr/>
+            </w:pPr>
+            <w:r>
+              <w:rPr>
+                <w:rtl w:val="0"/>
+              </w:rPr>
+              <w:t xml:space="preserve">Marmoset</w:t>
+            </w:r>
+          </w:p>
+        </w:tc>
+        <w:tc>
+          <w:tcPr>
+            <w:shd w:fill="auto" w:val="clear"/>
+            <w:tcMar>
+              <w:top w:w="100.0" w:type="dxa"/>
+              <w:left w:w="100.0" w:type="dxa"/>
+              <w:bottom w:w="100.0" w:type="dxa"/>
+              <w:right w:w="100.0" w:type="dxa"/>
+            </w:tcMar>
+            <w:vAlign w:val="top"/>
+          </w:tcPr>
+          <w:p>
+            <w:pPr>
+              <w:keepNext w:val="0"/>
+              <w:keepLines w:val="0"/>
+              <w:pageBreakBefore w:val="0"/>
+              <w:widowControl w:val="0"/>
+              <w:pBdr>
+                <w:top w:space="0" w:sz="0" w:val="nil"/>
+                <w:left w:space="0" w:sz="0" w:val="nil"/>
+                <w:bottom w:space="0" w:sz="0" w:val="nil"/>
+                <w:right w:space="0" w:sz="0" w:val="nil"/>
+                <w:between w:space="0" w:sz="0" w:val="nil"/>
+              </w:pBdr>
+              <w:shd w:fill="auto" w:val="clear"/>
+              <w:spacing w:after="0" w:before="0" w:line="240" w:lineRule="auto"/>
+              <w:ind w:left="0" w:right="0" w:firstLine="0"/>
+              <w:jc w:val="left"/>
+              <w:rPr/>
+            </w:pPr>
+            <w:r>
+              <w:rPr>
+                <w:rtl w:val="0"/>
+              </w:rPr>
+              <w:t xml:space="preserve">Подробна информация. Езикова независимост. Сигурност и мащабируемост на модула за оценяване. Apache 2.0 лиценз.</w:t>
+            </w:r>
+          </w:p>
+        </w:tc>
+        <w:tc>
+          <w:tcPr>
+            <w:shd w:fill="auto" w:val="clear"/>
+            <w:tcMar>
+              <w:top w:w="100.0" w:type="dxa"/>
+              <w:left w:w="100.0" w:type="dxa"/>
+              <w:bottom w:w="100.0" w:type="dxa"/>
+              <w:right w:w="100.0" w:type="dxa"/>
+            </w:tcMar>
+            <w:vAlign w:val="top"/>
+          </w:tcPr>
+          <w:p>
+            <w:pPr>
+              <w:keepNext w:val="0"/>
+              <w:keepLines w:val="0"/>
+              <w:pageBreakBefore w:val="0"/>
+              <w:widowControl w:val="0"/>
+              <w:pBdr>
+                <w:top w:space="0" w:sz="0" w:val="nil"/>
+                <w:left w:space="0" w:sz="0" w:val="nil"/>
+                <w:bottom w:space="0" w:sz="0" w:val="nil"/>
+                <w:right w:space="0" w:sz="0" w:val="nil"/>
+                <w:between w:space="0" w:sz="0" w:val="nil"/>
+              </w:pBdr>
+              <w:shd w:fill="auto" w:val="clear"/>
+              <w:spacing w:after="0" w:before="0" w:line="240" w:lineRule="auto"/>
+              <w:ind w:left="0" w:right="0" w:firstLine="0"/>
+              <w:jc w:val="left"/>
+              <w:rPr/>
+            </w:pPr>
+            <w:r>
+              <w:rPr>
+                <w:rtl w:val="0"/>
+              </w:rPr>
+              <w:t xml:space="preserve">Всеки език</w:t>
+            </w:r>
+          </w:p>
+        </w:tc>
+        <w:tc>
+          <w:tcPr>
+            <w:shd w:fill="auto" w:val="clear"/>
+            <w:tcMar>
+              <w:top w:w="100.0" w:type="dxa"/>
+              <w:left w:w="100.0" w:type="dxa"/>
+              <w:bottom w:w="100.0" w:type="dxa"/>
+              <w:right w:w="100.0" w:type="dxa"/>
+            </w:tcMar>
+            <w:vAlign w:val="top"/>
+          </w:tcPr>
+          <w:p>
+            <w:pPr>
+              <w:keepNext w:val="0"/>
+              <w:keepLines w:val="0"/>
+              <w:pageBreakBefore w:val="0"/>
+              <w:widowControl w:val="0"/>
+              <w:pBdr>
+                <w:top w:space="0" w:sz="0" w:val="nil"/>
+                <w:left w:space="0" w:sz="0" w:val="nil"/>
+                <w:bottom w:space="0" w:sz="0" w:val="nil"/>
+                <w:right w:space="0" w:sz="0" w:val="nil"/>
+                <w:between w:space="0" w:sz="0" w:val="nil"/>
+              </w:pBdr>
+              <w:shd w:fill="auto" w:val="clear"/>
+              <w:spacing w:after="0" w:before="0" w:line="240" w:lineRule="auto"/>
+              <w:ind w:left="0" w:right="0" w:firstLine="0"/>
+              <w:jc w:val="left"/>
+              <w:rPr/>
+            </w:pPr>
+            <w:r>
+              <w:rPr>
+                <w:rtl w:val="0"/>
+              </w:rPr>
+              <w:t xml:space="preserve">Самостоятелна</w:t>
+            </w:r>
+          </w:p>
+        </w:tc>
+        <w:tc>
+          <w:tcPr>
+            <w:shd w:fill="auto" w:val="clear"/>
+            <w:tcMar>
+              <w:top w:w="100.0" w:type="dxa"/>
+              <w:left w:w="100.0" w:type="dxa"/>
+              <w:bottom w:w="100.0" w:type="dxa"/>
+              <w:right w:w="100.0" w:type="dxa"/>
+            </w:tcMar>
+            <w:vAlign w:val="top"/>
+          </w:tcPr>
+          <w:p>
+            <w:pPr>
+              <w:keepNext w:val="0"/>
+              <w:keepLines w:val="0"/>
+              <w:pageBreakBefore w:val="0"/>
+              <w:widowControl w:val="0"/>
+              <w:pBdr>
+                <w:top w:space="0" w:sz="0" w:val="nil"/>
+                <w:left w:space="0" w:sz="0" w:val="nil"/>
+                <w:bottom w:space="0" w:sz="0" w:val="nil"/>
+                <w:right w:space="0" w:sz="0" w:val="nil"/>
+                <w:between w:space="0" w:sz="0" w:val="nil"/>
+              </w:pBdr>
+              <w:shd w:fill="auto" w:val="clear"/>
+              <w:spacing w:after="0" w:before="0" w:line="240" w:lineRule="auto"/>
+              <w:ind w:left="0" w:right="0" w:firstLine="0"/>
+              <w:jc w:val="left"/>
+              <w:rPr/>
+            </w:pPr>
+            <w:r>
+              <w:rPr>
+                <w:rtl w:val="0"/>
+              </w:rPr>
+              <w:t xml:space="preserve">Динамичен и статичен анализ.</w:t>
+            </w:r>
+          </w:p>
+        </w:tc>
+      </w:tr>
+      <w:tr>
+        <w:trPr>
+          <w:cantSplit w:val="0"/>
+          <w:tblHeader w:val="0"/>
+        </w:trPr>
+        <w:tc>
+          <w:tcPr>
+            <w:shd w:fill="auto" w:val="clear"/>
+            <w:tcMar>
+              <w:top w:w="100.0" w:type="dxa"/>
+              <w:left w:w="100.0" w:type="dxa"/>
+              <w:bottom w:w="100.0" w:type="dxa"/>
+              <w:right w:w="100.0" w:type="dxa"/>
+            </w:tcMar>
+            <w:vAlign w:val="top"/>
+          </w:tcPr>
+          <w:p>
+            <w:pPr>
+              <w:keepNext w:val="0"/>
+              <w:keepLines w:val="0"/>
+              <w:pageBreakBefore w:val="0"/>
+              <w:widowControl w:val="0"/>
+              <w:pBdr>
+                <w:top w:space="0" w:sz="0" w:val="nil"/>
+                <w:left w:space="0" w:sz="0" w:val="nil"/>
+                <w:bottom w:space="0" w:sz="0" w:val="nil"/>
+                <w:right w:space="0" w:sz="0" w:val="nil"/>
+                <w:between w:space="0" w:sz="0" w:val="nil"/>
+              </w:pBdr>
+              <w:shd w:fill="auto" w:val="clear"/>
+              <w:spacing w:after="0" w:before="0" w:line="240" w:lineRule="auto"/>
+              <w:ind w:left="0" w:right="0" w:firstLine="0"/>
+              <w:jc w:val="left"/>
+              <w:rPr/>
+            </w:pPr>
+            <w:r>
+              <w:rPr>
+                <w:rtl w:val="0"/>
+              </w:rPr>
+              <w:t xml:space="preserve">WebCat</w:t>
+            </w:r>
+          </w:p>
+        </w:tc>
+        <w:tc>
+          <w:tcPr>
+            <w:shd w:fill="auto" w:val="clear"/>
+            <w:tcMar>
+              <w:top w:w="100.0" w:type="dxa"/>
+              <w:left w:w="100.0" w:type="dxa"/>
+              <w:bottom w:w="100.0" w:type="dxa"/>
+              <w:right w:w="100.0" w:type="dxa"/>
+            </w:tcMar>
+            <w:vAlign w:val="top"/>
+          </w:tcPr>
+          <w:p>
+            <w:pPr>
+              <w:keepNext w:val="0"/>
+              <w:keepLines w:val="0"/>
+              <w:pageBreakBefore w:val="0"/>
+              <w:widowControl w:val="0"/>
+              <w:pBdr>
+                <w:top w:space="0" w:sz="0" w:val="nil"/>
+                <w:left w:space="0" w:sz="0" w:val="nil"/>
+                <w:bottom w:space="0" w:sz="0" w:val="nil"/>
+                <w:right w:space="0" w:sz="0" w:val="nil"/>
+                <w:between w:space="0" w:sz="0" w:val="nil"/>
+              </w:pBdr>
+              <w:shd w:fill="auto" w:val="clear"/>
+              <w:spacing w:after="0" w:before="0" w:line="240" w:lineRule="auto"/>
+              <w:ind w:left="0" w:right="0" w:firstLine="0"/>
+              <w:jc w:val="left"/>
+              <w:rPr/>
+            </w:pPr>
+            <w:r>
+              <w:rPr>
+                <w:rtl w:val="0"/>
+              </w:rPr>
+              <w:t xml:space="preserve">Разширяемост и гъвкавост на базата на плъгини.Сигурност на достъпа. Преносимост. Полу и напълно автоматичен процес. GNU GPL лиценз.</w:t>
+            </w:r>
+          </w:p>
+        </w:tc>
+        <w:tc>
+          <w:tcPr>
+            <w:shd w:fill="auto" w:val="clear"/>
+            <w:tcMar>
+              <w:top w:w="100.0" w:type="dxa"/>
+              <w:left w:w="100.0" w:type="dxa"/>
+              <w:bottom w:w="100.0" w:type="dxa"/>
+              <w:right w:w="100.0" w:type="dxa"/>
+            </w:tcMar>
+            <w:vAlign w:val="top"/>
+          </w:tcPr>
+          <w:p>
+            <w:pPr>
+              <w:keepNext w:val="0"/>
+              <w:keepLines w:val="0"/>
+              <w:pageBreakBefore w:val="0"/>
+              <w:widowControl w:val="0"/>
+              <w:pBdr>
+                <w:top w:space="0" w:sz="0" w:val="nil"/>
+                <w:left w:space="0" w:sz="0" w:val="nil"/>
+                <w:bottom w:space="0" w:sz="0" w:val="nil"/>
+                <w:right w:space="0" w:sz="0" w:val="nil"/>
+                <w:between w:space="0" w:sz="0" w:val="nil"/>
+              </w:pBdr>
+              <w:shd w:fill="auto" w:val="clear"/>
+              <w:spacing w:after="0" w:before="0" w:line="240" w:lineRule="auto"/>
+              <w:ind w:left="0" w:right="0" w:firstLine="0"/>
+              <w:jc w:val="left"/>
+              <w:rPr/>
+            </w:pPr>
+            <w:r>
+              <w:rPr>
+                <w:rtl w:val="0"/>
+              </w:rPr>
+              <w:t xml:space="preserve">Java, C++, Scheme, Prolog, Standard ML и Pascal. Гъвкавост за всеки език.</w:t>
+            </w:r>
+          </w:p>
+        </w:tc>
+        <w:tc>
+          <w:tcPr>
+            <w:shd w:fill="auto" w:val="clear"/>
+            <w:tcMar>
+              <w:top w:w="100.0" w:type="dxa"/>
+              <w:left w:w="100.0" w:type="dxa"/>
+              <w:bottom w:w="100.0" w:type="dxa"/>
+              <w:right w:w="100.0" w:type="dxa"/>
+            </w:tcMar>
+            <w:vAlign w:val="top"/>
+          </w:tcPr>
+          <w:p>
+            <w:pPr>
+              <w:keepNext w:val="0"/>
+              <w:keepLines w:val="0"/>
+              <w:pageBreakBefore w:val="0"/>
+              <w:widowControl w:val="0"/>
+              <w:pBdr>
+                <w:top w:space="0" w:sz="0" w:val="nil"/>
+                <w:left w:space="0" w:sz="0" w:val="nil"/>
+                <w:bottom w:space="0" w:sz="0" w:val="nil"/>
+                <w:right w:space="0" w:sz="0" w:val="nil"/>
+                <w:between w:space="0" w:sz="0" w:val="nil"/>
+              </w:pBdr>
+              <w:shd w:fill="auto" w:val="clear"/>
+              <w:spacing w:after="0" w:before="0" w:line="240" w:lineRule="auto"/>
+              <w:ind w:left="0" w:right="0" w:firstLine="0"/>
+              <w:jc w:val="left"/>
+              <w:rPr/>
+            </w:pPr>
+            <w:r>
+              <w:rPr>
+                <w:rtl w:val="0"/>
+              </w:rPr>
+              <w:t xml:space="preserve">Самостоятелна</w:t>
+            </w:r>
+          </w:p>
+        </w:tc>
+        <w:tc>
+          <w:tcPr>
+            <w:shd w:fill="auto" w:val="clear"/>
+            <w:tcMar>
+              <w:top w:w="100.0" w:type="dxa"/>
+              <w:left w:w="100.0" w:type="dxa"/>
+              <w:bottom w:w="100.0" w:type="dxa"/>
+              <w:right w:w="100.0" w:type="dxa"/>
+            </w:tcMar>
+            <w:vAlign w:val="top"/>
+          </w:tcPr>
+          <w:p>
+            <w:pPr>
+              <w:keepNext w:val="0"/>
+              <w:keepLines w:val="0"/>
+              <w:pageBreakBefore w:val="0"/>
+              <w:widowControl w:val="0"/>
+              <w:pBdr>
+                <w:top w:space="0" w:sz="0" w:val="nil"/>
+                <w:left w:space="0" w:sz="0" w:val="nil"/>
+                <w:bottom w:space="0" w:sz="0" w:val="nil"/>
+                <w:right w:space="0" w:sz="0" w:val="nil"/>
+                <w:between w:space="0" w:sz="0" w:val="nil"/>
+              </w:pBdr>
+              <w:shd w:fill="auto" w:val="clear"/>
+              <w:spacing w:after="0" w:before="0" w:line="240" w:lineRule="auto"/>
+              <w:ind w:left="0" w:right="0" w:firstLine="0"/>
+              <w:jc w:val="left"/>
+              <w:rPr/>
+            </w:pPr>
+            <w:r>
+              <w:rPr>
+                <w:rtl w:val="0"/>
+              </w:rPr>
+              <w:t xml:space="preserve">Коректност на кода. Пълнота. Валидност на тестове. Разширяема чрез плъгини. </w:t>
+            </w:r>
+          </w:p>
+        </w:tc>
+      </w:tr>
+      <w:tr>
+        <w:trPr>
+          <w:cantSplit w:val="0"/>
+          <w:tblHeader w:val="0"/>
+        </w:trPr>
+        <w:tc>
+          <w:tcPr>
+            <w:shd w:fill="auto" w:val="clear"/>
+            <w:tcMar>
+              <w:top w:w="100.0" w:type="dxa"/>
+              <w:left w:w="100.0" w:type="dxa"/>
+              <w:bottom w:w="100.0" w:type="dxa"/>
+              <w:right w:w="100.0" w:type="dxa"/>
+            </w:tcMar>
+            <w:vAlign w:val="top"/>
+          </w:tcPr>
+          <w:p>
+            <w:pPr>
+              <w:keepNext w:val="0"/>
+              <w:keepLines w:val="0"/>
+              <w:pageBreakBefore w:val="0"/>
+              <w:widowControl w:val="0"/>
+              <w:pBdr>
+                <w:top w:space="0" w:sz="0" w:val="nil"/>
+                <w:left w:space="0" w:sz="0" w:val="nil"/>
+                <w:bottom w:space="0" w:sz="0" w:val="nil"/>
+                <w:right w:space="0" w:sz="0" w:val="nil"/>
+                <w:between w:space="0" w:sz="0" w:val="nil"/>
+              </w:pBdr>
+              <w:shd w:fill="auto" w:val="clear"/>
+              <w:spacing w:after="0" w:before="0" w:line="240" w:lineRule="auto"/>
+              <w:ind w:left="0" w:right="0" w:firstLine="0"/>
+              <w:jc w:val="left"/>
+              <w:rPr/>
+            </w:pPr>
+            <w:r>
+              <w:rPr>
+                <w:rtl w:val="0"/>
+              </w:rPr>
+              <w:t xml:space="preserve">Virtual Programming Lab</w:t>
+            </w:r>
+          </w:p>
+        </w:tc>
+        <w:tc>
+          <w:tcPr>
+            <w:shd w:fill="auto" w:val="clear"/>
+            <w:tcMar>
+              <w:top w:w="100.0" w:type="dxa"/>
+              <w:left w:w="100.0" w:type="dxa"/>
+              <w:bottom w:w="100.0" w:type="dxa"/>
+              <w:right w:w="100.0" w:type="dxa"/>
+            </w:tcMar>
+            <w:vAlign w:val="top"/>
+          </w:tcPr>
+          <w:p>
+            <w:pPr>
+              <w:keepNext w:val="0"/>
+              <w:keepLines w:val="0"/>
+              <w:pageBreakBefore w:val="0"/>
+              <w:widowControl w:val="0"/>
+              <w:pBdr>
+                <w:top w:space="0" w:sz="0" w:val="nil"/>
+                <w:left w:space="0" w:sz="0" w:val="nil"/>
+                <w:bottom w:space="0" w:sz="0" w:val="nil"/>
+                <w:right w:space="0" w:sz="0" w:val="nil"/>
+                <w:between w:space="0" w:sz="0" w:val="nil"/>
+              </w:pBdr>
+              <w:shd w:fill="auto" w:val="clear"/>
+              <w:spacing w:after="0" w:before="0" w:line="240" w:lineRule="auto"/>
+              <w:ind w:left="0" w:right="0" w:firstLine="0"/>
+              <w:jc w:val="left"/>
+              <w:rPr/>
+            </w:pPr>
+            <w:r>
+              <w:rPr>
+                <w:rtl w:val="0"/>
+              </w:rPr>
+              <w:t xml:space="preserve">Интеграция с Moodle. Конфигурируем режим за оценяване. GNU GPL лиценз. Откриване на плагиатство. Конфигурируеми дейности. Затворническа среда.</w:t>
+            </w:r>
+          </w:p>
+        </w:tc>
+        <w:tc>
+          <w:tcPr>
+            <w:shd w:fill="auto" w:val="clear"/>
+            <w:tcMar>
+              <w:top w:w="100.0" w:type="dxa"/>
+              <w:left w:w="100.0" w:type="dxa"/>
+              <w:bottom w:w="100.0" w:type="dxa"/>
+              <w:right w:w="100.0" w:type="dxa"/>
+            </w:tcMar>
+            <w:vAlign w:val="top"/>
+          </w:tcPr>
+          <w:p>
+            <w:pPr>
+              <w:keepNext w:val="0"/>
+              <w:keepLines w:val="0"/>
+              <w:pageBreakBefore w:val="0"/>
+              <w:widowControl w:val="0"/>
+              <w:pBdr>
+                <w:top w:space="0" w:sz="0" w:val="nil"/>
+                <w:left w:space="0" w:sz="0" w:val="nil"/>
+                <w:bottom w:space="0" w:sz="0" w:val="nil"/>
+                <w:right w:space="0" w:sz="0" w:val="nil"/>
+                <w:between w:space="0" w:sz="0" w:val="nil"/>
+              </w:pBdr>
+              <w:shd w:fill="auto" w:val="clear"/>
+              <w:spacing w:after="0" w:before="0" w:line="240" w:lineRule="auto"/>
+              <w:ind w:left="0" w:right="0" w:firstLine="0"/>
+              <w:jc w:val="left"/>
+              <w:rPr/>
+            </w:pPr>
+            <w:r>
+              <w:rPr>
+                <w:rtl w:val="0"/>
+              </w:rPr>
+              <w:t xml:space="preserve">Ada, C, C++, C#, Haskell, FORTRAN, Java, Octave, Pascal, PHP, Prolog, SQL, Ruby, Python, Scheme, Vhdl.</w:t>
+            </w:r>
+          </w:p>
+        </w:tc>
+        <w:tc>
+          <w:tcPr>
+            <w:shd w:fill="auto" w:val="clear"/>
+            <w:tcMar>
+              <w:top w:w="100.0" w:type="dxa"/>
+              <w:left w:w="100.0" w:type="dxa"/>
+              <w:bottom w:w="100.0" w:type="dxa"/>
+              <w:right w:w="100.0" w:type="dxa"/>
+            </w:tcMar>
+            <w:vAlign w:val="top"/>
+          </w:tcPr>
+          <w:p>
+            <w:pPr>
+              <w:keepNext w:val="0"/>
+              <w:keepLines w:val="0"/>
+              <w:pageBreakBefore w:val="0"/>
+              <w:widowControl w:val="0"/>
+              <w:pBdr>
+                <w:top w:space="0" w:sz="0" w:val="nil"/>
+                <w:left w:space="0" w:sz="0" w:val="nil"/>
+                <w:bottom w:space="0" w:sz="0" w:val="nil"/>
+                <w:right w:space="0" w:sz="0" w:val="nil"/>
+                <w:between w:space="0" w:sz="0" w:val="nil"/>
+              </w:pBdr>
+              <w:shd w:fill="auto" w:val="clear"/>
+              <w:spacing w:after="0" w:before="0" w:line="240" w:lineRule="auto"/>
+              <w:ind w:left="0" w:right="0" w:firstLine="0"/>
+              <w:jc w:val="left"/>
+              <w:rPr/>
+            </w:pPr>
+            <w:r>
+              <w:rPr>
+                <w:rtl w:val="0"/>
+              </w:rPr>
+              <w:t xml:space="preserve">Плъгин за Moodle</w:t>
+            </w:r>
+          </w:p>
+        </w:tc>
+        <w:tc>
+          <w:tcPr>
+            <w:shd w:fill="auto" w:val="clear"/>
+            <w:tcMar>
+              <w:top w:w="100.0" w:type="dxa"/>
+              <w:left w:w="100.0" w:type="dxa"/>
+              <w:bottom w:w="100.0" w:type="dxa"/>
+              <w:right w:w="100.0" w:type="dxa"/>
+            </w:tcMar>
+            <w:vAlign w:val="top"/>
+          </w:tcPr>
+          <w:p>
+            <w:pPr>
+              <w:keepNext w:val="0"/>
+              <w:keepLines w:val="0"/>
+              <w:pageBreakBefore w:val="0"/>
+              <w:widowControl w:val="0"/>
+              <w:pBdr>
+                <w:top w:space="0" w:sz="0" w:val="nil"/>
+                <w:left w:space="0" w:sz="0" w:val="nil"/>
+                <w:bottom w:space="0" w:sz="0" w:val="nil"/>
+                <w:right w:space="0" w:sz="0" w:val="nil"/>
+                <w:between w:space="0" w:sz="0" w:val="nil"/>
+              </w:pBdr>
+              <w:shd w:fill="auto" w:val="clear"/>
+              <w:spacing w:after="0" w:before="0" w:line="240" w:lineRule="auto"/>
+              <w:ind w:left="0" w:right="0" w:firstLine="0"/>
+              <w:jc w:val="left"/>
+              <w:rPr/>
+            </w:pPr>
+            <w:r>
+              <w:rPr>
+                <w:rtl w:val="0"/>
+              </w:rPr>
+              <w:t xml:space="preserve">Коректност, базирана на тестови сценарии. Отворен за нови методи.</w:t>
+            </w:r>
+          </w:p>
+        </w:tc>
+      </w:tr>
+      <w:tr>
+        <w:trPr>
+          <w:cantSplit w:val="0"/>
+          <w:tblHeader w:val="0"/>
+        </w:trPr>
+        <w:tc>
+          <w:tcPr>
+            <w:shd w:fill="auto" w:val="clear"/>
+            <w:tcMar>
+              <w:top w:w="100.0" w:type="dxa"/>
+              <w:left w:w="100.0" w:type="dxa"/>
+              <w:bottom w:w="100.0" w:type="dxa"/>
+              <w:right w:w="100.0" w:type="dxa"/>
+            </w:tcMar>
+            <w:vAlign w:val="top"/>
+          </w:tcPr>
+          <w:p>
+            <w:pPr>
+              <w:keepNext w:val="0"/>
+              <w:keepLines w:val="0"/>
+              <w:pageBreakBefore w:val="0"/>
+              <w:widowControl w:val="0"/>
+              <w:pBdr>
+                <w:top w:space="0" w:sz="0" w:val="nil"/>
+                <w:left w:space="0" w:sz="0" w:val="nil"/>
+                <w:bottom w:space="0" w:sz="0" w:val="nil"/>
+                <w:right w:space="0" w:sz="0" w:val="nil"/>
+                <w:between w:space="0" w:sz="0" w:val="nil"/>
+              </w:pBdr>
+              <w:shd w:fill="auto" w:val="clear"/>
+              <w:spacing w:after="0" w:before="0" w:line="240" w:lineRule="auto"/>
+              <w:ind w:left="0" w:right="0" w:firstLine="0"/>
+              <w:jc w:val="left"/>
+              <w:rPr/>
+            </w:pPr>
+            <w:r>
+              <w:rPr>
+                <w:rtl w:val="0"/>
+              </w:rPr>
+              <w:t xml:space="preserve">Grading Tool (Магдебургски университет)</w:t>
+            </w:r>
+          </w:p>
+        </w:tc>
+        <w:tc>
+          <w:tcPr>
+            <w:shd w:fill="auto" w:val="clear"/>
+            <w:tcMar>
+              <w:top w:w="100.0" w:type="dxa"/>
+              <w:left w:w="100.0" w:type="dxa"/>
+              <w:bottom w:w="100.0" w:type="dxa"/>
+              <w:right w:w="100.0" w:type="dxa"/>
+            </w:tcMar>
+            <w:vAlign w:val="top"/>
+          </w:tcPr>
+          <w:p>
+            <w:pPr>
+              <w:keepNext w:val="0"/>
+              <w:keepLines w:val="0"/>
+              <w:pageBreakBefore w:val="0"/>
+              <w:widowControl w:val="0"/>
+              <w:pBdr>
+                <w:top w:space="0" w:sz="0" w:val="nil"/>
+                <w:left w:space="0" w:sz="0" w:val="nil"/>
+                <w:bottom w:space="0" w:sz="0" w:val="nil"/>
+                <w:right w:space="0" w:sz="0" w:val="nil"/>
+                <w:between w:space="0" w:sz="0" w:val="nil"/>
+              </w:pBdr>
+              <w:shd w:fill="auto" w:val="clear"/>
+              <w:spacing w:after="0" w:before="0" w:line="240" w:lineRule="auto"/>
+              <w:ind w:left="0" w:right="0" w:firstLine="0"/>
+              <w:jc w:val="left"/>
+              <w:rPr/>
+            </w:pPr>
+            <w:r>
+              <w:rPr>
+                <w:rtl w:val="0"/>
+              </w:rPr>
+              <w:t xml:space="preserve">Използване на услуги. Конфигурируем процес на оценяване. </w:t>
+            </w:r>
+          </w:p>
+        </w:tc>
+        <w:tc>
+          <w:tcPr>
+            <w:shd w:fill="auto" w:val="clear"/>
+            <w:tcMar>
+              <w:top w:w="100.0" w:type="dxa"/>
+              <w:left w:w="100.0" w:type="dxa"/>
+              <w:bottom w:w="100.0" w:type="dxa"/>
+              <w:right w:w="100.0" w:type="dxa"/>
+            </w:tcMar>
+            <w:vAlign w:val="top"/>
+          </w:tcPr>
+          <w:p>
+            <w:pPr>
+              <w:keepNext w:val="0"/>
+              <w:keepLines w:val="0"/>
+              <w:pageBreakBefore w:val="0"/>
+              <w:widowControl w:val="0"/>
+              <w:pBdr>
+                <w:top w:space="0" w:sz="0" w:val="nil"/>
+                <w:left w:space="0" w:sz="0" w:val="nil"/>
+                <w:bottom w:space="0" w:sz="0" w:val="nil"/>
+                <w:right w:space="0" w:sz="0" w:val="nil"/>
+                <w:between w:space="0" w:sz="0" w:val="nil"/>
+              </w:pBdr>
+              <w:shd w:fill="auto" w:val="clear"/>
+              <w:spacing w:after="0" w:before="0" w:line="240" w:lineRule="auto"/>
+              <w:ind w:left="0" w:right="0" w:firstLine="0"/>
+              <w:jc w:val="left"/>
+              <w:rPr/>
+            </w:pPr>
+            <w:r>
+              <w:rPr>
+                <w:rtl w:val="0"/>
+              </w:rPr>
+              <w:t xml:space="preserve">Haskell, Scheme, Erlang, Prolog, Python, Java</w:t>
+            </w:r>
+          </w:p>
+        </w:tc>
+        <w:tc>
+          <w:tcPr>
+            <w:shd w:fill="auto" w:val="clear"/>
+            <w:tcMar>
+              <w:top w:w="100.0" w:type="dxa"/>
+              <w:left w:w="100.0" w:type="dxa"/>
+              <w:bottom w:w="100.0" w:type="dxa"/>
+              <w:right w:w="100.0" w:type="dxa"/>
+            </w:tcMar>
+            <w:vAlign w:val="top"/>
+          </w:tcPr>
+          <w:p>
+            <w:pPr>
+              <w:keepNext w:val="0"/>
+              <w:keepLines w:val="0"/>
+              <w:pageBreakBefore w:val="0"/>
+              <w:widowControl w:val="0"/>
+              <w:pBdr>
+                <w:top w:space="0" w:sz="0" w:val="nil"/>
+                <w:left w:space="0" w:sz="0" w:val="nil"/>
+                <w:bottom w:space="0" w:sz="0" w:val="nil"/>
+                <w:right w:space="0" w:sz="0" w:val="nil"/>
+                <w:between w:space="0" w:sz="0" w:val="nil"/>
+              </w:pBdr>
+              <w:shd w:fill="auto" w:val="clear"/>
+              <w:spacing w:after="0" w:before="0" w:line="240" w:lineRule="auto"/>
+              <w:ind w:left="0" w:right="0" w:firstLine="0"/>
+              <w:jc w:val="left"/>
+              <w:rPr/>
+            </w:pPr>
+            <w:r>
+              <w:rPr>
+                <w:rtl w:val="0"/>
+              </w:rPr>
+              <w:t xml:space="preserve">Разширение на система за управление на обучение</w:t>
+            </w:r>
+          </w:p>
+        </w:tc>
+        <w:tc>
+          <w:tcPr>
+            <w:shd w:fill="auto" w:val="clear"/>
+            <w:tcMar>
+              <w:top w:w="100.0" w:type="dxa"/>
+              <w:left w:w="100.0" w:type="dxa"/>
+              <w:bottom w:w="100.0" w:type="dxa"/>
+              <w:right w:w="100.0" w:type="dxa"/>
+            </w:tcMar>
+            <w:vAlign w:val="top"/>
+          </w:tcPr>
+          <w:p>
+            <w:pPr>
+              <w:keepNext w:val="0"/>
+              <w:keepLines w:val="0"/>
+              <w:pageBreakBefore w:val="0"/>
+              <w:widowControl w:val="0"/>
+              <w:pBdr>
+                <w:top w:space="0" w:sz="0" w:val="nil"/>
+                <w:left w:space="0" w:sz="0" w:val="nil"/>
+                <w:bottom w:space="0" w:sz="0" w:val="nil"/>
+                <w:right w:space="0" w:sz="0" w:val="nil"/>
+                <w:between w:space="0" w:sz="0" w:val="nil"/>
+              </w:pBdr>
+              <w:shd w:fill="auto" w:val="clear"/>
+              <w:spacing w:after="0" w:before="0" w:line="240" w:lineRule="auto"/>
+              <w:ind w:left="0" w:right="0" w:firstLine="0"/>
+              <w:jc w:val="left"/>
+              <w:rPr/>
+            </w:pPr>
+            <w:r>
+              <w:rPr>
+                <w:rtl w:val="0"/>
+              </w:rPr>
+              <w:t xml:space="preserve">Компилация. Изпълнение. Динамични тестове.</w:t>
+            </w:r>
+          </w:p>
+        </w:tc>
+      </w:tr>
+    </w:tbl>
+    <w:p>
+      <w:pPr>
+        <w:jc w:val="center"/>
+        <w:rPr/>
+      </w:pPr>
+      <w:r>
+        <w:rPr>
+          <w:rtl w:val="0"/>
+        </w:rPr>
+        <w:t xml:space="preserve">Таблица 1 - Развити инструменти</w:t>
+      </w:r>
+    </w:p>
+    <w:p>
+      <w:pPr>
+        <w:rPr/>
+      </w:pPr>
+      <w:r>
+        <w:rPr>
+          <w:rtl w:val="0"/>
+        </w:rPr>
+      </w:r>
+    </w:p>
+    <w:tbl>
+      <w:tblPr>
+        <w:tblStyle w:val="Table2"/>
+        <w:tblW w:w="9026.0" w:type="dxa"/>
+        <w:jc w:val="left"/>
+        <w:tblInd w:w="100.0" w:type="pct"/>
+        <w:tblBorders>
+          <w:top w:color="000000" w:space="0" w:sz="8" w:val="single"/>
+          <w:left w:color="000000" w:space="0" w:sz="8" w:val="single"/>
+          <w:bottom w:color="000000" w:space="0" w:sz="8" w:val="single"/>
+          <w:right w:color="000000" w:space="0" w:sz="8" w:val="single"/>
+          <w:insideH w:color="000000" w:space="0" w:sz="8" w:val="single"/>
+          <w:insideV w:color="000000" w:space="0" w:sz="8" w:val="single"/>
+        </w:tblBorders>
+        <w:tblLayout w:type="fixed"/>
+        <w:tblLook w:val="0600"/>
+      </w:tblPr>
+      <w:tblGrid>
+        <w:gridCol w:w="1805.2"/>
+        <w:gridCol w:w="1805.2"/>
+        <w:gridCol w:w="1805.2"/>
+        <w:gridCol w:w="1805.2"/>
+        <w:gridCol w:w="1805.2"/>
+        <w:tblGridChange w:id="0">
+          <w:tblGrid>
+            <w:gridCol w:w="1805.2"/>
+            <w:gridCol w:w="1805.2"/>
+            <w:gridCol w:w="1805.2"/>
+            <w:gridCol w:w="1805.2"/>
+            <w:gridCol w:w="1805.2"/>
+          </w:tblGrid>
+        </w:tblGridChange>
+      </w:tblGrid>
+      <w:tr>
+        <w:trPr>
+          <w:cantSplit w:val="0"/>
+          <w:tblHeader w:val="0"/>
+        </w:trPr>
+        <w:tc>
+          <w:tcPr>
+            <w:shd w:fill="auto" w:val="clear"/>
+            <w:tcMar>
+              <w:top w:w="100.0" w:type="dxa"/>
+              <w:left w:w="100.0" w:type="dxa"/>
+              <w:bottom w:w="100.0" w:type="dxa"/>
+              <w:right w:w="100.0" w:type="dxa"/>
+            </w:tcMar>
+            <w:vAlign w:val="top"/>
+          </w:tcPr>
+          <w:p>
+            <w:pPr>
+              <w:keepNext w:val="0"/>
+              <w:keepLines w:val="0"/>
+              <w:pageBreakBefore w:val="0"/>
+              <w:widowControl w:val="0"/>
+              <w:pBdr>
+                <w:top w:space="0" w:sz="0" w:val="nil"/>
+                <w:left w:space="0" w:sz="0" w:val="nil"/>
+                <w:bottom w:space="0" w:sz="0" w:val="nil"/>
+                <w:right w:space="0" w:sz="0" w:val="nil"/>
+                <w:between w:space="0" w:sz="0" w:val="nil"/>
+              </w:pBdr>
+              <w:shd w:fill="auto" w:val="clear"/>
+              <w:spacing w:after="0" w:before="0" w:line="240" w:lineRule="auto"/>
+              <w:ind w:left="0" w:right="0" w:firstLine="0"/>
+              <w:jc w:val="left"/>
+              <w:rPr/>
+            </w:pPr>
+            <w:r>
+              <w:rPr>
+                <w:rtl w:val="0"/>
+              </w:rPr>
+              <w:t xml:space="preserve">Име</w:t>
+            </w:r>
+          </w:p>
+        </w:tc>
+        <w:tc>
+          <w:tcPr>
+            <w:shd w:fill="auto" w:val="clear"/>
+            <w:tcMar>
+              <w:top w:w="100.0" w:type="dxa"/>
+              <w:left w:w="100.0" w:type="dxa"/>
+              <w:bottom w:w="100.0" w:type="dxa"/>
+              <w:right w:w="100.0" w:type="dxa"/>
+            </w:tcMar>
+            <w:vAlign w:val="top"/>
+          </w:tcPr>
+          <w:p>
+            <w:pPr>
+              <w:keepNext w:val="0"/>
+              <w:keepLines w:val="0"/>
+              <w:pageBreakBefore w:val="0"/>
+              <w:widowControl w:val="0"/>
+              <w:pBdr>
+                <w:top w:space="0" w:sz="0" w:val="nil"/>
+                <w:left w:space="0" w:sz="0" w:val="nil"/>
+                <w:bottom w:space="0" w:sz="0" w:val="nil"/>
+                <w:right w:space="0" w:sz="0" w:val="nil"/>
+                <w:between w:space="0" w:sz="0" w:val="nil"/>
+              </w:pBdr>
+              <w:shd w:fill="auto" w:val="clear"/>
+              <w:spacing w:after="0" w:before="0" w:line="240" w:lineRule="auto"/>
+              <w:ind w:left="0" w:right="0" w:firstLine="0"/>
+              <w:jc w:val="left"/>
+              <w:rPr/>
+            </w:pPr>
+            <w:r>
+              <w:rPr>
+                <w:rtl w:val="0"/>
+              </w:rPr>
+              <w:t xml:space="preserve">Основни функции</w:t>
+            </w:r>
+          </w:p>
+        </w:tc>
+        <w:tc>
+          <w:tcPr>
+            <w:shd w:fill="auto" w:val="clear"/>
+            <w:tcMar>
+              <w:top w:w="100.0" w:type="dxa"/>
+              <w:left w:w="100.0" w:type="dxa"/>
+              <w:bottom w:w="100.0" w:type="dxa"/>
+              <w:right w:w="100.0" w:type="dxa"/>
+            </w:tcMar>
+            <w:vAlign w:val="top"/>
+          </w:tcPr>
+          <w:p>
+            <w:pPr>
+              <w:keepNext w:val="0"/>
+              <w:keepLines w:val="0"/>
+              <w:pageBreakBefore w:val="0"/>
+              <w:widowControl w:val="0"/>
+              <w:pBdr>
+                <w:top w:space="0" w:sz="0" w:val="nil"/>
+                <w:left w:space="0" w:sz="0" w:val="nil"/>
+                <w:bottom w:space="0" w:sz="0" w:val="nil"/>
+                <w:right w:space="0" w:sz="0" w:val="nil"/>
+                <w:between w:space="0" w:sz="0" w:val="nil"/>
+              </w:pBdr>
+              <w:shd w:fill="auto" w:val="clear"/>
+              <w:spacing w:after="0" w:before="0" w:line="240" w:lineRule="auto"/>
+              <w:ind w:left="0" w:right="0" w:firstLine="0"/>
+              <w:jc w:val="left"/>
+              <w:rPr/>
+            </w:pPr>
+            <w:r>
+              <w:rPr>
+                <w:rtl w:val="0"/>
+              </w:rPr>
+              <w:t xml:space="preserve">Поддържани езици</w:t>
+            </w:r>
+          </w:p>
+        </w:tc>
+        <w:tc>
+          <w:tcPr>
+            <w:shd w:fill="auto" w:val="clear"/>
+            <w:tcMar>
+              <w:top w:w="100.0" w:type="dxa"/>
+              <w:left w:w="100.0" w:type="dxa"/>
+              <w:bottom w:w="100.0" w:type="dxa"/>
+              <w:right w:w="100.0" w:type="dxa"/>
+            </w:tcMar>
+            <w:vAlign w:val="top"/>
+          </w:tcPr>
+          <w:p>
+            <w:pPr>
+              <w:keepNext w:val="0"/>
+              <w:keepLines w:val="0"/>
+              <w:pageBreakBefore w:val="0"/>
+              <w:widowControl w:val="0"/>
+              <w:pBdr>
+                <w:top w:space="0" w:sz="0" w:val="nil"/>
+                <w:left w:space="0" w:sz="0" w:val="nil"/>
+                <w:bottom w:space="0" w:sz="0" w:val="nil"/>
+                <w:right w:space="0" w:sz="0" w:val="nil"/>
+                <w:between w:space="0" w:sz="0" w:val="nil"/>
+              </w:pBdr>
+              <w:shd w:fill="auto" w:val="clear"/>
+              <w:spacing w:after="0" w:before="0" w:line="240" w:lineRule="auto"/>
+              <w:ind w:left="0" w:right="0" w:firstLine="0"/>
+              <w:jc w:val="left"/>
+              <w:rPr/>
+            </w:pPr>
+            <w:r>
+              <w:rPr>
+                <w:rtl w:val="0"/>
+              </w:rPr>
+              <w:t xml:space="preserve">Начин на работа</w:t>
+            </w:r>
+          </w:p>
+        </w:tc>
+        <w:tc>
+          <w:tcPr>
+            <w:shd w:fill="auto" w:val="clear"/>
+            <w:tcMar>
+              <w:top w:w="100.0" w:type="dxa"/>
+              <w:left w:w="100.0" w:type="dxa"/>
+              <w:bottom w:w="100.0" w:type="dxa"/>
+              <w:right w:w="100.0" w:type="dxa"/>
+            </w:tcMar>
+            <w:vAlign w:val="top"/>
+          </w:tcPr>
+          <w:p>
+            <w:pPr>
+              <w:keepNext w:val="0"/>
+              <w:keepLines w:val="0"/>
+              <w:pageBreakBefore w:val="0"/>
+              <w:widowControl w:val="0"/>
+              <w:pBdr>
+                <w:top w:space="0" w:sz="0" w:val="nil"/>
+                <w:left w:space="0" w:sz="0" w:val="nil"/>
+                <w:bottom w:space="0" w:sz="0" w:val="nil"/>
+                <w:right w:space="0" w:sz="0" w:val="nil"/>
+                <w:between w:space="0" w:sz="0" w:val="nil"/>
+              </w:pBdr>
+              <w:shd w:fill="auto" w:val="clear"/>
+              <w:spacing w:after="0" w:before="0" w:line="240" w:lineRule="auto"/>
+              <w:ind w:left="0" w:right="0" w:firstLine="0"/>
+              <w:jc w:val="left"/>
+              <w:rPr/>
+            </w:pPr>
+            <w:r>
+              <w:rPr>
+                <w:rtl w:val="0"/>
+              </w:rPr>
+              <w:t xml:space="preserve">Показатели за оценяване</w:t>
+            </w:r>
+          </w:p>
+        </w:tc>
+      </w:tr>
+      <w:tr>
+        <w:trPr>
+          <w:cantSplit w:val="0"/>
+          <w:tblHeader w:val="0"/>
+        </w:trPr>
+        <w:tc>
+          <w:tcPr>
+            <w:shd w:fill="auto" w:val="clear"/>
+            <w:tcMar>
+              <w:top w:w="100.0" w:type="dxa"/>
+              <w:left w:w="100.0" w:type="dxa"/>
+              <w:bottom w:w="100.0" w:type="dxa"/>
+              <w:right w:w="100.0" w:type="dxa"/>
+            </w:tcMar>
+            <w:vAlign w:val="top"/>
+          </w:tcPr>
+          <w:p>
+            <w:pPr>
+              <w:keepNext w:val="0"/>
+              <w:keepLines w:val="0"/>
+              <w:pageBreakBefore w:val="0"/>
+              <w:widowControl w:val="0"/>
+              <w:pBdr>
+                <w:top w:space="0" w:sz="0" w:val="nil"/>
+                <w:left w:space="0" w:sz="0" w:val="nil"/>
+                <w:bottom w:space="0" w:sz="0" w:val="nil"/>
+                <w:right w:space="0" w:sz="0" w:val="nil"/>
+                <w:between w:space="0" w:sz="0" w:val="nil"/>
+              </w:pBdr>
+              <w:shd w:fill="auto" w:val="clear"/>
+              <w:spacing w:after="0" w:before="0" w:line="240" w:lineRule="auto"/>
+              <w:ind w:left="0" w:right="0" w:firstLine="0"/>
+              <w:jc w:val="left"/>
+              <w:rPr/>
+            </w:pPr>
+            <w:r>
+              <w:rPr>
+                <w:rtl w:val="0"/>
+              </w:rPr>
+              <w:t xml:space="preserve">JavaBrat</w:t>
+            </w:r>
+          </w:p>
+        </w:tc>
+        <w:tc>
+          <w:tcPr>
+            <w:shd w:fill="auto" w:val="clear"/>
+            <w:tcMar>
+              <w:top w:w="100.0" w:type="dxa"/>
+              <w:left w:w="100.0" w:type="dxa"/>
+              <w:bottom w:w="100.0" w:type="dxa"/>
+              <w:right w:w="100.0" w:type="dxa"/>
+            </w:tcMar>
+            <w:vAlign w:val="top"/>
+          </w:tcPr>
+          <w:p>
+            <w:pPr>
+              <w:keepNext w:val="0"/>
+              <w:keepLines w:val="0"/>
+              <w:pageBreakBefore w:val="0"/>
+              <w:widowControl w:val="0"/>
+              <w:pBdr>
+                <w:top w:space="0" w:sz="0" w:val="nil"/>
+                <w:left w:space="0" w:sz="0" w:val="nil"/>
+                <w:bottom w:space="0" w:sz="0" w:val="nil"/>
+                <w:right w:space="0" w:sz="0" w:val="nil"/>
+                <w:between w:space="0" w:sz="0" w:val="nil"/>
+              </w:pBdr>
+              <w:shd w:fill="auto" w:val="clear"/>
+              <w:spacing w:after="0" w:before="0" w:line="240" w:lineRule="auto"/>
+              <w:ind w:left="0" w:right="0" w:firstLine="0"/>
+              <w:jc w:val="left"/>
+              <w:rPr/>
+            </w:pPr>
+            <w:r>
+              <w:rPr>
+                <w:rtl w:val="0"/>
+              </w:rPr>
+              <w:t xml:space="preserve">Използване на услуги. Интеграция със система за управление на обучение.</w:t>
+            </w:r>
+          </w:p>
+        </w:tc>
+        <w:tc>
+          <w:tcPr>
+            <w:shd w:fill="auto" w:val="clear"/>
+            <w:tcMar>
+              <w:top w:w="100.0" w:type="dxa"/>
+              <w:left w:w="100.0" w:type="dxa"/>
+              <w:bottom w:w="100.0" w:type="dxa"/>
+              <w:right w:w="100.0" w:type="dxa"/>
+            </w:tcMar>
+            <w:vAlign w:val="top"/>
+          </w:tcPr>
+          <w:p>
+            <w:pPr>
+              <w:keepNext w:val="0"/>
+              <w:keepLines w:val="0"/>
+              <w:pageBreakBefore w:val="0"/>
+              <w:widowControl w:val="0"/>
+              <w:pBdr>
+                <w:top w:space="0" w:sz="0" w:val="nil"/>
+                <w:left w:space="0" w:sz="0" w:val="nil"/>
+                <w:bottom w:space="0" w:sz="0" w:val="nil"/>
+                <w:right w:space="0" w:sz="0" w:val="nil"/>
+                <w:between w:space="0" w:sz="0" w:val="nil"/>
+              </w:pBdr>
+              <w:shd w:fill="auto" w:val="clear"/>
+              <w:spacing w:after="0" w:before="0" w:line="240" w:lineRule="auto"/>
+              <w:ind w:left="0" w:right="0" w:firstLine="0"/>
+              <w:jc w:val="left"/>
+              <w:rPr/>
+            </w:pPr>
+            <w:r>
+              <w:rPr>
+                <w:rtl w:val="0"/>
+              </w:rPr>
+              <w:t xml:space="preserve">Java, Scala</w:t>
+            </w:r>
+          </w:p>
+        </w:tc>
+        <w:tc>
+          <w:tcPr>
+            <w:shd w:fill="auto" w:val="clear"/>
+            <w:tcMar>
+              <w:top w:w="100.0" w:type="dxa"/>
+              <w:left w:w="100.0" w:type="dxa"/>
+              <w:bottom w:w="100.0" w:type="dxa"/>
+              <w:right w:w="100.0" w:type="dxa"/>
+            </w:tcMar>
+            <w:vAlign w:val="top"/>
+          </w:tcPr>
+          <w:p>
+            <w:pPr>
+              <w:keepNext w:val="0"/>
+              <w:keepLines w:val="0"/>
+              <w:pageBreakBefore w:val="0"/>
+              <w:widowControl w:val="0"/>
+              <w:pBdr>
+                <w:top w:space="0" w:sz="0" w:val="nil"/>
+                <w:left w:space="0" w:sz="0" w:val="nil"/>
+                <w:bottom w:space="0" w:sz="0" w:val="nil"/>
+                <w:right w:space="0" w:sz="0" w:val="nil"/>
+                <w:between w:space="0" w:sz="0" w:val="nil"/>
+              </w:pBdr>
+              <w:shd w:fill="auto" w:val="clear"/>
+              <w:spacing w:after="0" w:before="0" w:line="240" w:lineRule="auto"/>
+              <w:ind w:left="0" w:right="0" w:firstLine="0"/>
+              <w:jc w:val="left"/>
+              <w:rPr/>
+            </w:pPr>
+            <w:r>
+              <w:rPr>
+                <w:rtl w:val="0"/>
+              </w:rPr>
+              <w:t xml:space="preserve">Плъгин за Moodle. Самостоятелна.</w:t>
+            </w:r>
+          </w:p>
+        </w:tc>
+        <w:tc>
+          <w:tcPr>
+            <w:shd w:fill="auto" w:val="clear"/>
+            <w:tcMar>
+              <w:top w:w="100.0" w:type="dxa"/>
+              <w:left w:w="100.0" w:type="dxa"/>
+              <w:bottom w:w="100.0" w:type="dxa"/>
+              <w:right w:w="100.0" w:type="dxa"/>
+            </w:tcMar>
+            <w:vAlign w:val="top"/>
+          </w:tcPr>
+          <w:p>
+            <w:pPr>
+              <w:keepNext w:val="0"/>
+              <w:keepLines w:val="0"/>
+              <w:pageBreakBefore w:val="0"/>
+              <w:widowControl w:val="0"/>
+              <w:pBdr>
+                <w:top w:space="0" w:sz="0" w:val="nil"/>
+                <w:left w:space="0" w:sz="0" w:val="nil"/>
+                <w:bottom w:space="0" w:sz="0" w:val="nil"/>
+                <w:right w:space="0" w:sz="0" w:val="nil"/>
+                <w:between w:space="0" w:sz="0" w:val="nil"/>
+              </w:pBdr>
+              <w:shd w:fill="auto" w:val="clear"/>
+              <w:spacing w:after="0" w:before="0" w:line="240" w:lineRule="auto"/>
+              <w:ind w:left="0" w:right="0" w:firstLine="0"/>
+              <w:jc w:val="left"/>
+              <w:rPr/>
+            </w:pPr>
+            <w:r>
+              <w:rPr>
+                <w:rtl w:val="0"/>
+              </w:rPr>
+              <w:t xml:space="preserve">Коректност.</w:t>
+            </w:r>
+          </w:p>
+        </w:tc>
+      </w:tr>
+      <w:tr>
+        <w:trPr>
+          <w:cantSplit w:val="0"/>
+          <w:tblHeader w:val="0"/>
+        </w:trPr>
+        <w:tc>
+          <w:tcPr>
+            <w:shd w:fill="auto" w:val="clear"/>
+            <w:tcMar>
+              <w:top w:w="100.0" w:type="dxa"/>
+              <w:left w:w="100.0" w:type="dxa"/>
+              <w:bottom w:w="100.0" w:type="dxa"/>
+              <w:right w:w="100.0" w:type="dxa"/>
+            </w:tcMar>
+            <w:vAlign w:val="top"/>
+          </w:tcPr>
+          <w:p>
+            <w:pPr>
+              <w:keepNext w:val="0"/>
+              <w:keepLines w:val="0"/>
+              <w:pageBreakBefore w:val="0"/>
+              <w:widowControl w:val="0"/>
+              <w:pBdr>
+                <w:top w:space="0" w:sz="0" w:val="nil"/>
+                <w:left w:space="0" w:sz="0" w:val="nil"/>
+                <w:bottom w:space="0" w:sz="0" w:val="nil"/>
+                <w:right w:space="0" w:sz="0" w:val="nil"/>
+                <w:between w:space="0" w:sz="0" w:val="nil"/>
+              </w:pBdr>
+              <w:shd w:fill="auto" w:val="clear"/>
+              <w:spacing w:after="0" w:before="0" w:line="240" w:lineRule="auto"/>
+              <w:ind w:left="0" w:right="0" w:firstLine="0"/>
+              <w:jc w:val="left"/>
+              <w:rPr/>
+            </w:pPr>
+            <w:r>
+              <w:rPr>
+                <w:rtl w:val="0"/>
+              </w:rPr>
+              <w:t xml:space="preserve">AutoLEP</w:t>
+            </w:r>
+          </w:p>
+        </w:tc>
+        <w:tc>
+          <w:tcPr>
+            <w:shd w:fill="auto" w:val="clear"/>
+            <w:tcMar>
+              <w:top w:w="100.0" w:type="dxa"/>
+              <w:left w:w="100.0" w:type="dxa"/>
+              <w:bottom w:w="100.0" w:type="dxa"/>
+              <w:right w:w="100.0" w:type="dxa"/>
+            </w:tcMar>
+            <w:vAlign w:val="top"/>
+          </w:tcPr>
+          <w:p>
+            <w:pPr>
+              <w:keepNext w:val="0"/>
+              <w:keepLines w:val="0"/>
+              <w:pageBreakBefore w:val="0"/>
+              <w:widowControl w:val="0"/>
+              <w:pBdr>
+                <w:top w:space="0" w:sz="0" w:val="nil"/>
+                <w:left w:space="0" w:sz="0" w:val="nil"/>
+                <w:bottom w:space="0" w:sz="0" w:val="nil"/>
+                <w:right w:space="0" w:sz="0" w:val="nil"/>
+                <w:between w:space="0" w:sz="0" w:val="nil"/>
+              </w:pBdr>
+              <w:shd w:fill="auto" w:val="clear"/>
+              <w:spacing w:after="0" w:before="0" w:line="240" w:lineRule="auto"/>
+              <w:ind w:left="0" w:right="0" w:firstLine="0"/>
+              <w:jc w:val="left"/>
+              <w:rPr/>
+            </w:pPr>
+            <w:r>
+              <w:rPr>
+                <w:rtl w:val="0"/>
+              </w:rPr>
+              <w:t xml:space="preserve">Статичен и динамичен анализ за оценяване.</w:t>
+            </w:r>
+          </w:p>
+        </w:tc>
+        <w:tc>
+          <w:tcPr>
+            <w:shd w:fill="auto" w:val="clear"/>
+            <w:tcMar>
+              <w:top w:w="100.0" w:type="dxa"/>
+              <w:left w:w="100.0" w:type="dxa"/>
+              <w:bottom w:w="100.0" w:type="dxa"/>
+              <w:right w:w="100.0" w:type="dxa"/>
+            </w:tcMar>
+            <w:vAlign w:val="top"/>
+          </w:tcPr>
+          <w:p>
+            <w:pPr>
+              <w:keepNext w:val="0"/>
+              <w:keepLines w:val="0"/>
+              <w:pageBreakBefore w:val="0"/>
+              <w:widowControl w:val="0"/>
+              <w:pBdr>
+                <w:top w:space="0" w:sz="0" w:val="nil"/>
+                <w:left w:space="0" w:sz="0" w:val="nil"/>
+                <w:bottom w:space="0" w:sz="0" w:val="nil"/>
+                <w:right w:space="0" w:sz="0" w:val="nil"/>
+                <w:between w:space="0" w:sz="0" w:val="nil"/>
+              </w:pBdr>
+              <w:shd w:fill="auto" w:val="clear"/>
+              <w:spacing w:after="0" w:before="0" w:line="240" w:lineRule="auto"/>
+              <w:ind w:left="0" w:right="0" w:firstLine="0"/>
+              <w:jc w:val="left"/>
+              <w:rPr/>
+            </w:pPr>
+            <w:r>
+              <w:rPr>
+                <w:rtl w:val="0"/>
+              </w:rPr>
+              <w:t xml:space="preserve">-</w:t>
+            </w:r>
+          </w:p>
+        </w:tc>
+        <w:tc>
+          <w:tcPr>
+            <w:shd w:fill="auto" w:val="clear"/>
+            <w:tcMar>
+              <w:top w:w="100.0" w:type="dxa"/>
+              <w:left w:w="100.0" w:type="dxa"/>
+              <w:bottom w:w="100.0" w:type="dxa"/>
+              <w:right w:w="100.0" w:type="dxa"/>
+            </w:tcMar>
+            <w:vAlign w:val="top"/>
+          </w:tcPr>
+          <w:p>
+            <w:pPr>
+              <w:keepNext w:val="0"/>
+              <w:keepLines w:val="0"/>
+              <w:pageBreakBefore w:val="0"/>
+              <w:widowControl w:val="0"/>
+              <w:pBdr>
+                <w:top w:space="0" w:sz="0" w:val="nil"/>
+                <w:left w:space="0" w:sz="0" w:val="nil"/>
+                <w:bottom w:space="0" w:sz="0" w:val="nil"/>
+                <w:right w:space="0" w:sz="0" w:val="nil"/>
+                <w:between w:space="0" w:sz="0" w:val="nil"/>
+              </w:pBdr>
+              <w:shd w:fill="auto" w:val="clear"/>
+              <w:spacing w:after="0" w:before="0" w:line="240" w:lineRule="auto"/>
+              <w:ind w:left="0" w:right="0" w:firstLine="0"/>
+              <w:jc w:val="left"/>
+              <w:rPr/>
+            </w:pPr>
+            <w:r>
+              <w:rPr>
+                <w:rtl w:val="0"/>
+              </w:rPr>
+              <w:t xml:space="preserve">Самостоятелна</w:t>
+            </w:r>
+          </w:p>
+        </w:tc>
+        <w:tc>
+          <w:tcPr>
+            <w:shd w:fill="auto" w:val="clear"/>
+            <w:tcMar>
+              <w:top w:w="100.0" w:type="dxa"/>
+              <w:left w:w="100.0" w:type="dxa"/>
+              <w:bottom w:w="100.0" w:type="dxa"/>
+              <w:right w:w="100.0" w:type="dxa"/>
+            </w:tcMar>
+            <w:vAlign w:val="top"/>
+          </w:tcPr>
+          <w:p>
+            <w:pPr>
+              <w:keepNext w:val="0"/>
+              <w:keepLines w:val="0"/>
+              <w:pageBreakBefore w:val="0"/>
+              <w:widowControl w:val="0"/>
+              <w:pBdr>
+                <w:top w:space="0" w:sz="0" w:val="nil"/>
+                <w:left w:space="0" w:sz="0" w:val="nil"/>
+                <w:bottom w:space="0" w:sz="0" w:val="nil"/>
+                <w:right w:space="0" w:sz="0" w:val="nil"/>
+                <w:between w:space="0" w:sz="0" w:val="nil"/>
+              </w:pBdr>
+              <w:shd w:fill="auto" w:val="clear"/>
+              <w:spacing w:after="0" w:before="0" w:line="240" w:lineRule="auto"/>
+              <w:ind w:left="0" w:right="0" w:firstLine="0"/>
+              <w:jc w:val="left"/>
+              <w:rPr/>
+            </w:pPr>
+            <w:r>
+              <w:rPr>
+                <w:rtl w:val="0"/>
+              </w:rPr>
+              <w:t xml:space="preserve">Статичен анализ. Динамичен анализ.</w:t>
+            </w:r>
+          </w:p>
+        </w:tc>
+      </w:tr>
+      <w:tr>
+        <w:trPr>
+          <w:cantSplit w:val="0"/>
+          <w:tblHeader w:val="0"/>
+        </w:trPr>
+        <w:tc>
+          <w:tcPr>
+            <w:shd w:fill="auto" w:val="clear"/>
+            <w:tcMar>
+              <w:top w:w="100.0" w:type="dxa"/>
+              <w:left w:w="100.0" w:type="dxa"/>
+              <w:bottom w:w="100.0" w:type="dxa"/>
+              <w:right w:w="100.0" w:type="dxa"/>
+            </w:tcMar>
+            <w:vAlign w:val="top"/>
+          </w:tcPr>
+          <w:p>
+            <w:pPr>
+              <w:keepNext w:val="0"/>
+              <w:keepLines w:val="0"/>
+              <w:pageBreakBefore w:val="0"/>
+              <w:widowControl w:val="0"/>
+              <w:pBdr>
+                <w:top w:space="0" w:sz="0" w:val="nil"/>
+                <w:left w:space="0" w:sz="0" w:val="nil"/>
+                <w:bottom w:space="0" w:sz="0" w:val="nil"/>
+                <w:right w:space="0" w:sz="0" w:val="nil"/>
+                <w:between w:space="0" w:sz="0" w:val="nil"/>
+              </w:pBdr>
+              <w:shd w:fill="auto" w:val="clear"/>
+              <w:spacing w:after="0" w:before="0" w:line="240" w:lineRule="auto"/>
+              <w:ind w:left="0" w:right="0" w:firstLine="0"/>
+              <w:jc w:val="left"/>
+              <w:rPr/>
+            </w:pPr>
+            <w:r>
+              <w:rPr>
+                <w:rtl w:val="0"/>
+              </w:rPr>
+              <w:t xml:space="preserve">Petcha</w:t>
+            </w:r>
+          </w:p>
+        </w:tc>
+        <w:tc>
+          <w:tcPr>
+            <w:shd w:fill="auto" w:val="clear"/>
+            <w:tcMar>
+              <w:top w:w="100.0" w:type="dxa"/>
+              <w:left w:w="100.0" w:type="dxa"/>
+              <w:bottom w:w="100.0" w:type="dxa"/>
+              <w:right w:w="100.0" w:type="dxa"/>
+            </w:tcMar>
+            <w:vAlign w:val="top"/>
+          </w:tcPr>
+          <w:p>
+            <w:pPr>
+              <w:keepNext w:val="0"/>
+              <w:keepLines w:val="0"/>
+              <w:pageBreakBefore w:val="0"/>
+              <w:widowControl w:val="0"/>
+              <w:pBdr>
+                <w:top w:space="0" w:sz="0" w:val="nil"/>
+                <w:left w:space="0" w:sz="0" w:val="nil"/>
+                <w:bottom w:space="0" w:sz="0" w:val="nil"/>
+                <w:right w:space="0" w:sz="0" w:val="nil"/>
+                <w:between w:space="0" w:sz="0" w:val="nil"/>
+              </w:pBdr>
+              <w:shd w:fill="auto" w:val="clear"/>
+              <w:spacing w:after="0" w:before="0" w:line="240" w:lineRule="auto"/>
+              <w:ind w:left="0" w:right="0" w:firstLine="0"/>
+              <w:jc w:val="left"/>
+              <w:rPr/>
+            </w:pPr>
+            <w:r>
+              <w:rPr>
+                <w:rtl w:val="0"/>
+              </w:rPr>
+              <w:t xml:space="preserve">Координация между съществуващи инструменти за поддръжка на програмиране. Използване на технология за оперативна съвместимост.</w:t>
+            </w:r>
+          </w:p>
+        </w:tc>
+        <w:tc>
+          <w:tcPr>
+            <w:shd w:fill="auto" w:val="clear"/>
+            <w:tcMar>
+              <w:top w:w="100.0" w:type="dxa"/>
+              <w:left w:w="100.0" w:type="dxa"/>
+              <w:bottom w:w="100.0" w:type="dxa"/>
+              <w:right w:w="100.0" w:type="dxa"/>
+            </w:tcMar>
+            <w:vAlign w:val="top"/>
+          </w:tcPr>
+          <w:p>
+            <w:pPr>
+              <w:keepNext w:val="0"/>
+              <w:keepLines w:val="0"/>
+              <w:pageBreakBefore w:val="0"/>
+              <w:widowControl w:val="0"/>
+              <w:pBdr>
+                <w:top w:space="0" w:sz="0" w:val="nil"/>
+                <w:left w:space="0" w:sz="0" w:val="nil"/>
+                <w:bottom w:space="0" w:sz="0" w:val="nil"/>
+                <w:right w:space="0" w:sz="0" w:val="nil"/>
+                <w:between w:space="0" w:sz="0" w:val="nil"/>
+              </w:pBdr>
+              <w:shd w:fill="auto" w:val="clear"/>
+              <w:spacing w:after="0" w:before="0" w:line="240" w:lineRule="auto"/>
+              <w:ind w:left="0" w:right="0" w:firstLine="0"/>
+              <w:jc w:val="left"/>
+              <w:rPr/>
+            </w:pPr>
+            <w:r>
+              <w:rPr>
+                <w:rtl w:val="0"/>
+              </w:rPr>
+              <w:t xml:space="preserve">Езици, поддържани от Eclipse и Visual Studio</w:t>
+            </w:r>
+          </w:p>
+        </w:tc>
+        <w:tc>
+          <w:tcPr>
+            <w:shd w:fill="auto" w:val="clear"/>
+            <w:tcMar>
+              <w:top w:w="100.0" w:type="dxa"/>
+              <w:left w:w="100.0" w:type="dxa"/>
+              <w:bottom w:w="100.0" w:type="dxa"/>
+              <w:right w:w="100.0" w:type="dxa"/>
+            </w:tcMar>
+            <w:vAlign w:val="top"/>
+          </w:tcPr>
+          <w:p>
+            <w:pPr>
+              <w:keepNext w:val="0"/>
+              <w:keepLines w:val="0"/>
+              <w:pageBreakBefore w:val="0"/>
+              <w:widowControl w:val="0"/>
+              <w:pBdr>
+                <w:top w:space="0" w:sz="0" w:val="nil"/>
+                <w:left w:space="0" w:sz="0" w:val="nil"/>
+                <w:bottom w:space="0" w:sz="0" w:val="nil"/>
+                <w:right w:space="0" w:sz="0" w:val="nil"/>
+                <w:between w:space="0" w:sz="0" w:val="nil"/>
+              </w:pBdr>
+              <w:shd w:fill="auto" w:val="clear"/>
+              <w:spacing w:after="0" w:before="0" w:line="240" w:lineRule="auto"/>
+              <w:ind w:left="0" w:right="0" w:firstLine="0"/>
+              <w:jc w:val="left"/>
+              <w:rPr/>
+            </w:pPr>
+            <w:r>
+              <w:rPr>
+                <w:rtl w:val="0"/>
+              </w:rPr>
+              <w:t xml:space="preserve">Самостоятелна</w:t>
+            </w:r>
+          </w:p>
+        </w:tc>
+        <w:tc>
+          <w:tcPr>
+            <w:shd w:fill="auto" w:val="clear"/>
+            <w:tcMar>
+              <w:top w:w="100.0" w:type="dxa"/>
+              <w:left w:w="100.0" w:type="dxa"/>
+              <w:bottom w:w="100.0" w:type="dxa"/>
+              <w:right w:w="100.0" w:type="dxa"/>
+            </w:tcMar>
+            <w:vAlign w:val="top"/>
+          </w:tcPr>
+          <w:p>
+            <w:pPr>
+              <w:keepNext w:val="0"/>
+              <w:keepLines w:val="0"/>
+              <w:pageBreakBefore w:val="0"/>
+              <w:widowControl w:val="0"/>
+              <w:pBdr>
+                <w:top w:space="0" w:sz="0" w:val="nil"/>
+                <w:left w:space="0" w:sz="0" w:val="nil"/>
+                <w:bottom w:space="0" w:sz="0" w:val="nil"/>
+                <w:right w:space="0" w:sz="0" w:val="nil"/>
+                <w:between w:space="0" w:sz="0" w:val="nil"/>
+              </w:pBdr>
+              <w:shd w:fill="auto" w:val="clear"/>
+              <w:spacing w:after="0" w:before="0" w:line="240" w:lineRule="auto"/>
+              <w:ind w:left="0" w:right="0" w:firstLine="0"/>
+              <w:jc w:val="left"/>
+              <w:rPr/>
+            </w:pPr>
+            <w:r>
+              <w:rPr>
+                <w:rtl w:val="0"/>
+              </w:rPr>
+              <w:t xml:space="preserve">Базирани на тестови сценарии.</w:t>
+            </w:r>
+          </w:p>
+        </w:tc>
+      </w:tr>
+      <w:tr>
+        <w:trPr>
+          <w:cantSplit w:val="0"/>
+          <w:tblHeader w:val="0"/>
+        </w:trPr>
+        <w:tc>
+          <w:tcPr>
+            <w:shd w:fill="auto" w:val="clear"/>
+            <w:tcMar>
+              <w:top w:w="100.0" w:type="dxa"/>
+              <w:left w:w="100.0" w:type="dxa"/>
+              <w:bottom w:w="100.0" w:type="dxa"/>
+              <w:right w:w="100.0" w:type="dxa"/>
+            </w:tcMar>
+            <w:vAlign w:val="top"/>
+          </w:tcPr>
+          <w:p>
+            <w:pPr>
+              <w:keepNext w:val="0"/>
+              <w:keepLines w:val="0"/>
+              <w:pageBreakBefore w:val="0"/>
+              <w:widowControl w:val="0"/>
+              <w:pBdr>
+                <w:top w:space="0" w:sz="0" w:val="nil"/>
+                <w:left w:space="0" w:sz="0" w:val="nil"/>
+                <w:bottom w:space="0" w:sz="0" w:val="nil"/>
+                <w:right w:space="0" w:sz="0" w:val="nil"/>
+                <w:between w:space="0" w:sz="0" w:val="nil"/>
+              </w:pBdr>
+              <w:shd w:fill="auto" w:val="clear"/>
+              <w:spacing w:after="0" w:before="0" w:line="240" w:lineRule="auto"/>
+              <w:ind w:left="0" w:right="0" w:firstLine="0"/>
+              <w:jc w:val="left"/>
+              <w:rPr/>
+            </w:pPr>
+            <w:r>
+              <w:rPr>
+                <w:rtl w:val="0"/>
+              </w:rPr>
+              <w:t xml:space="preserve">JAsses</w:t>
+            </w:r>
+          </w:p>
+        </w:tc>
+        <w:tc>
+          <w:tcPr>
+            <w:shd w:fill="auto" w:val="clear"/>
+            <w:tcMar>
+              <w:top w:w="100.0" w:type="dxa"/>
+              <w:left w:w="100.0" w:type="dxa"/>
+              <w:bottom w:w="100.0" w:type="dxa"/>
+              <w:right w:w="100.0" w:type="dxa"/>
+            </w:tcMar>
+            <w:vAlign w:val="top"/>
+          </w:tcPr>
+          <w:p>
+            <w:pPr>
+              <w:keepNext w:val="0"/>
+              <w:keepLines w:val="0"/>
+              <w:pageBreakBefore w:val="0"/>
+              <w:widowControl w:val="0"/>
+              <w:pBdr>
+                <w:top w:space="0" w:sz="0" w:val="nil"/>
+                <w:left w:space="0" w:sz="0" w:val="nil"/>
+                <w:bottom w:space="0" w:sz="0" w:val="nil"/>
+                <w:right w:space="0" w:sz="0" w:val="nil"/>
+                <w:between w:space="0" w:sz="0" w:val="nil"/>
+              </w:pBdr>
+              <w:shd w:fill="auto" w:val="clear"/>
+              <w:spacing w:after="0" w:before="0" w:line="240" w:lineRule="auto"/>
+              <w:ind w:left="0" w:right="0" w:firstLine="0"/>
+              <w:jc w:val="left"/>
+              <w:rPr/>
+            </w:pPr>
+            <w:r>
+              <w:rPr>
+                <w:rtl w:val="0"/>
+              </w:rPr>
+              <w:t xml:space="preserve">Интеграция с Moodle.</w:t>
+            </w:r>
+          </w:p>
+        </w:tc>
+        <w:tc>
+          <w:tcPr>
+            <w:shd w:fill="auto" w:val="clear"/>
+            <w:tcMar>
+              <w:top w:w="100.0" w:type="dxa"/>
+              <w:left w:w="100.0" w:type="dxa"/>
+              <w:bottom w:w="100.0" w:type="dxa"/>
+              <w:right w:w="100.0" w:type="dxa"/>
+            </w:tcMar>
+            <w:vAlign w:val="top"/>
+          </w:tcPr>
+          <w:p>
+            <w:pPr>
+              <w:keepNext w:val="0"/>
+              <w:keepLines w:val="0"/>
+              <w:pageBreakBefore w:val="0"/>
+              <w:widowControl w:val="0"/>
+              <w:pBdr>
+                <w:top w:space="0" w:sz="0" w:val="nil"/>
+                <w:left w:space="0" w:sz="0" w:val="nil"/>
+                <w:bottom w:space="0" w:sz="0" w:val="nil"/>
+                <w:right w:space="0" w:sz="0" w:val="nil"/>
+                <w:between w:space="0" w:sz="0" w:val="nil"/>
+              </w:pBdr>
+              <w:shd w:fill="auto" w:val="clear"/>
+              <w:spacing w:after="0" w:before="0" w:line="240" w:lineRule="auto"/>
+              <w:ind w:left="0" w:right="0" w:firstLine="0"/>
+              <w:jc w:val="left"/>
+              <w:rPr/>
+            </w:pPr>
+            <w:r>
+              <w:rPr>
+                <w:rtl w:val="0"/>
+              </w:rPr>
+              <w:t xml:space="preserve">Java</w:t>
+            </w:r>
+          </w:p>
+        </w:tc>
+        <w:tc>
+          <w:tcPr>
+            <w:shd w:fill="auto" w:val="clear"/>
+            <w:tcMar>
+              <w:top w:w="100.0" w:type="dxa"/>
+              <w:left w:w="100.0" w:type="dxa"/>
+              <w:bottom w:w="100.0" w:type="dxa"/>
+              <w:right w:w="100.0" w:type="dxa"/>
+            </w:tcMar>
+            <w:vAlign w:val="top"/>
+          </w:tcPr>
+          <w:p>
+            <w:pPr>
+              <w:keepNext w:val="0"/>
+              <w:keepLines w:val="0"/>
+              <w:pageBreakBefore w:val="0"/>
+              <w:widowControl w:val="0"/>
+              <w:pBdr>
+                <w:top w:space="0" w:sz="0" w:val="nil"/>
+                <w:left w:space="0" w:sz="0" w:val="nil"/>
+                <w:bottom w:space="0" w:sz="0" w:val="nil"/>
+                <w:right w:space="0" w:sz="0" w:val="nil"/>
+                <w:between w:space="0" w:sz="0" w:val="nil"/>
+              </w:pBdr>
+              <w:shd w:fill="auto" w:val="clear"/>
+              <w:spacing w:after="0" w:before="0" w:line="240" w:lineRule="auto"/>
+              <w:ind w:left="0" w:right="0" w:firstLine="0"/>
+              <w:jc w:val="left"/>
+              <w:rPr/>
+            </w:pPr>
+            <w:r>
+              <w:rPr>
+                <w:rtl w:val="0"/>
+              </w:rPr>
+              <w:t xml:space="preserve">Плъгин за Moodle</w:t>
+            </w:r>
+          </w:p>
+        </w:tc>
+        <w:tc>
+          <w:tcPr>
+            <w:shd w:fill="auto" w:val="clear"/>
+            <w:tcMar>
+              <w:top w:w="100.0" w:type="dxa"/>
+              <w:left w:w="100.0" w:type="dxa"/>
+              <w:bottom w:w="100.0" w:type="dxa"/>
+              <w:right w:w="100.0" w:type="dxa"/>
+            </w:tcMar>
+            <w:vAlign w:val="top"/>
+          </w:tcPr>
+          <w:p>
+            <w:pPr>
+              <w:keepNext w:val="0"/>
+              <w:keepLines w:val="0"/>
+              <w:pageBreakBefore w:val="0"/>
+              <w:widowControl w:val="0"/>
+              <w:pBdr>
+                <w:top w:space="0" w:sz="0" w:val="nil"/>
+                <w:left w:space="0" w:sz="0" w:val="nil"/>
+                <w:bottom w:space="0" w:sz="0" w:val="nil"/>
+                <w:right w:space="0" w:sz="0" w:val="nil"/>
+                <w:between w:space="0" w:sz="0" w:val="nil"/>
+              </w:pBdr>
+              <w:shd w:fill="auto" w:val="clear"/>
+              <w:spacing w:after="0" w:before="0" w:line="240" w:lineRule="auto"/>
+              <w:ind w:left="0" w:right="0" w:firstLine="0"/>
+              <w:jc w:val="left"/>
+              <w:rPr/>
+            </w:pPr>
+            <w:r>
+              <w:rPr>
+                <w:rtl w:val="0"/>
+              </w:rPr>
+              <w:t xml:space="preserve">Компилиране.</w:t>
+            </w:r>
+          </w:p>
+        </w:tc>
+      </w:tr>
+      <w:tr>
+        <w:trPr>
+          <w:cantSplit w:val="0"/>
+          <w:tblHeader w:val="0"/>
+        </w:trPr>
+        <w:tc>
+          <w:tcPr>
+            <w:shd w:fill="auto" w:val="clear"/>
+            <w:tcMar>
+              <w:top w:w="100.0" w:type="dxa"/>
+              <w:left w:w="100.0" w:type="dxa"/>
+              <w:bottom w:w="100.0" w:type="dxa"/>
+              <w:right w:w="100.0" w:type="dxa"/>
+            </w:tcMar>
+            <w:vAlign w:val="top"/>
+          </w:tcPr>
+          <w:p>
+            <w:pPr>
+              <w:keepNext w:val="0"/>
+              <w:keepLines w:val="0"/>
+              <w:pageBreakBefore w:val="0"/>
+              <w:widowControl w:val="0"/>
+              <w:pBdr>
+                <w:top w:space="0" w:sz="0" w:val="nil"/>
+                <w:left w:space="0" w:sz="0" w:val="nil"/>
+                <w:bottom w:space="0" w:sz="0" w:val="nil"/>
+                <w:right w:space="0" w:sz="0" w:val="nil"/>
+                <w:between w:space="0" w:sz="0" w:val="nil"/>
+              </w:pBdr>
+              <w:shd w:fill="auto" w:val="clear"/>
+              <w:spacing w:after="0" w:before="0" w:line="240" w:lineRule="auto"/>
+              <w:ind w:left="0" w:right="0" w:firstLine="0"/>
+              <w:jc w:val="left"/>
+              <w:rPr/>
+            </w:pPr>
+            <w:r>
+              <w:rPr>
+                <w:rtl w:val="0"/>
+              </w:rPr>
+              <w:t xml:space="preserve">RoboLIFT</w:t>
+            </w:r>
+          </w:p>
+        </w:tc>
+        <w:tc>
+          <w:tcPr>
+            <w:shd w:fill="auto" w:val="clear"/>
+            <w:tcMar>
+              <w:top w:w="100.0" w:type="dxa"/>
+              <w:left w:w="100.0" w:type="dxa"/>
+              <w:bottom w:w="100.0" w:type="dxa"/>
+              <w:right w:w="100.0" w:type="dxa"/>
+            </w:tcMar>
+            <w:vAlign w:val="top"/>
+          </w:tcPr>
+          <w:p>
+            <w:pPr>
+              <w:keepNext w:val="0"/>
+              <w:keepLines w:val="0"/>
+              <w:pageBreakBefore w:val="0"/>
+              <w:widowControl w:val="0"/>
+              <w:pBdr>
+                <w:top w:space="0" w:sz="0" w:val="nil"/>
+                <w:left w:space="0" w:sz="0" w:val="nil"/>
+                <w:bottom w:space="0" w:sz="0" w:val="nil"/>
+                <w:right w:space="0" w:sz="0" w:val="nil"/>
+                <w:between w:space="0" w:sz="0" w:val="nil"/>
+              </w:pBdr>
+              <w:shd w:fill="auto" w:val="clear"/>
+              <w:spacing w:after="0" w:before="0" w:line="240" w:lineRule="auto"/>
+              <w:ind w:left="0" w:right="0" w:firstLine="0"/>
+              <w:jc w:val="left"/>
+              <w:rPr/>
+            </w:pPr>
+            <w:r>
+              <w:rPr>
+                <w:rtl w:val="0"/>
+              </w:rPr>
+              <w:t xml:space="preserve">Оценяване на мобилни приложения. Оценяване на графичен потребителски интерфейс.</w:t>
+            </w:r>
+          </w:p>
+        </w:tc>
+        <w:tc>
+          <w:tcPr>
+            <w:shd w:fill="auto" w:val="clear"/>
+            <w:tcMar>
+              <w:top w:w="100.0" w:type="dxa"/>
+              <w:left w:w="100.0" w:type="dxa"/>
+              <w:bottom w:w="100.0" w:type="dxa"/>
+              <w:right w:w="100.0" w:type="dxa"/>
+            </w:tcMar>
+            <w:vAlign w:val="top"/>
+          </w:tcPr>
+          <w:p>
+            <w:pPr>
+              <w:keepNext w:val="0"/>
+              <w:keepLines w:val="0"/>
+              <w:pageBreakBefore w:val="0"/>
+              <w:widowControl w:val="0"/>
+              <w:pBdr>
+                <w:top w:space="0" w:sz="0" w:val="nil"/>
+                <w:left w:space="0" w:sz="0" w:val="nil"/>
+                <w:bottom w:space="0" w:sz="0" w:val="nil"/>
+                <w:right w:space="0" w:sz="0" w:val="nil"/>
+                <w:between w:space="0" w:sz="0" w:val="nil"/>
+              </w:pBdr>
+              <w:shd w:fill="auto" w:val="clear"/>
+              <w:spacing w:after="0" w:before="0" w:line="240" w:lineRule="auto"/>
+              <w:ind w:left="0" w:right="0" w:firstLine="0"/>
+              <w:jc w:val="left"/>
+              <w:rPr/>
+            </w:pPr>
+            <w:r>
+              <w:rPr>
+                <w:rtl w:val="0"/>
+              </w:rPr>
+              <w:t xml:space="preserve">Java</w:t>
+            </w:r>
+          </w:p>
+        </w:tc>
+        <w:tc>
+          <w:tcPr>
+            <w:shd w:fill="auto" w:val="clear"/>
+            <w:tcMar>
+              <w:top w:w="100.0" w:type="dxa"/>
+              <w:left w:w="100.0" w:type="dxa"/>
+              <w:bottom w:w="100.0" w:type="dxa"/>
+              <w:right w:w="100.0" w:type="dxa"/>
+            </w:tcMar>
+            <w:vAlign w:val="top"/>
+          </w:tcPr>
+          <w:p>
+            <w:pPr>
+              <w:keepNext w:val="0"/>
+              <w:keepLines w:val="0"/>
+              <w:pageBreakBefore w:val="0"/>
+              <w:widowControl w:val="0"/>
+              <w:pBdr>
+                <w:top w:space="0" w:sz="0" w:val="nil"/>
+                <w:left w:space="0" w:sz="0" w:val="nil"/>
+                <w:bottom w:space="0" w:sz="0" w:val="nil"/>
+                <w:right w:space="0" w:sz="0" w:val="nil"/>
+                <w:between w:space="0" w:sz="0" w:val="nil"/>
+              </w:pBdr>
+              <w:shd w:fill="auto" w:val="clear"/>
+              <w:spacing w:after="0" w:before="0" w:line="240" w:lineRule="auto"/>
+              <w:ind w:left="0" w:right="0" w:firstLine="0"/>
+              <w:jc w:val="left"/>
+              <w:rPr/>
+            </w:pPr>
+            <w:r>
+              <w:rPr>
+                <w:rtl w:val="0"/>
+              </w:rPr>
+              <w:t xml:space="preserve">Самостоятелна</w:t>
+            </w:r>
+          </w:p>
+        </w:tc>
+        <w:tc>
+          <w:tcPr>
+            <w:shd w:fill="auto" w:val="clear"/>
+            <w:tcMar>
+              <w:top w:w="100.0" w:type="dxa"/>
+              <w:left w:w="100.0" w:type="dxa"/>
+              <w:bottom w:w="100.0" w:type="dxa"/>
+              <w:right w:w="100.0" w:type="dxa"/>
+            </w:tcMar>
+            <w:vAlign w:val="top"/>
+          </w:tcPr>
+          <w:p>
+            <w:pPr>
+              <w:keepNext w:val="0"/>
+              <w:keepLines w:val="0"/>
+              <w:pageBreakBefore w:val="0"/>
+              <w:widowControl w:val="0"/>
+              <w:pBdr>
+                <w:top w:space="0" w:sz="0" w:val="nil"/>
+                <w:left w:space="0" w:sz="0" w:val="nil"/>
+                <w:bottom w:space="0" w:sz="0" w:val="nil"/>
+                <w:right w:space="0" w:sz="0" w:val="nil"/>
+                <w:between w:space="0" w:sz="0" w:val="nil"/>
+              </w:pBdr>
+              <w:shd w:fill="auto" w:val="clear"/>
+              <w:spacing w:after="0" w:before="0" w:line="240" w:lineRule="auto"/>
+              <w:ind w:left="0" w:right="0" w:firstLine="0"/>
+              <w:jc w:val="left"/>
+              <w:rPr/>
+            </w:pPr>
+            <w:r>
+              <w:rPr>
+                <w:rtl w:val="0"/>
+              </w:rPr>
+              <w:t xml:space="preserve">Тестване на градивни единици (публични и частни)</w:t>
+            </w:r>
+          </w:p>
+        </w:tc>
+      </w:tr>
+      <w:tr>
+        <w:trPr>
+          <w:cantSplit w:val="0"/>
+          <w:tblHeader w:val="0"/>
+        </w:trPr>
+        <w:tc>
+          <w:tcPr>
+            <w:shd w:fill="auto" w:val="clear"/>
+            <w:tcMar>
+              <w:top w:w="100.0" w:type="dxa"/>
+              <w:left w:w="100.0" w:type="dxa"/>
+              <w:bottom w:w="100.0" w:type="dxa"/>
+              <w:right w:w="100.0" w:type="dxa"/>
+            </w:tcMar>
+            <w:vAlign w:val="top"/>
+          </w:tcPr>
+          <w:p>
+            <w:pPr>
+              <w:keepNext w:val="0"/>
+              <w:keepLines w:val="0"/>
+              <w:pageBreakBefore w:val="0"/>
+              <w:widowControl w:val="0"/>
+              <w:pBdr>
+                <w:top w:space="0" w:sz="0" w:val="nil"/>
+                <w:left w:space="0" w:sz="0" w:val="nil"/>
+                <w:bottom w:space="0" w:sz="0" w:val="nil"/>
+                <w:right w:space="0" w:sz="0" w:val="nil"/>
+                <w:between w:space="0" w:sz="0" w:val="nil"/>
+              </w:pBdr>
+              <w:shd w:fill="auto" w:val="clear"/>
+              <w:spacing w:after="0" w:before="0" w:line="240" w:lineRule="auto"/>
+              <w:ind w:left="0" w:right="0" w:firstLine="0"/>
+              <w:jc w:val="left"/>
+              <w:rPr/>
+            </w:pPr>
+            <w:r>
+              <w:rPr>
+                <w:rtl w:val="0"/>
+              </w:rPr>
+              <w:t xml:space="preserve">Moodle ext. (Словашки технологичен университет)</w:t>
+            </w:r>
+          </w:p>
+        </w:tc>
+        <w:tc>
+          <w:tcPr>
+            <w:shd w:fill="auto" w:val="clear"/>
+            <w:tcMar>
+              <w:top w:w="100.0" w:type="dxa"/>
+              <w:left w:w="100.0" w:type="dxa"/>
+              <w:bottom w:w="100.0" w:type="dxa"/>
+              <w:right w:w="100.0" w:type="dxa"/>
+            </w:tcMar>
+            <w:vAlign w:val="top"/>
+          </w:tcPr>
+          <w:p>
+            <w:pPr>
+              <w:keepNext w:val="0"/>
+              <w:keepLines w:val="0"/>
+              <w:pageBreakBefore w:val="0"/>
+              <w:widowControl w:val="0"/>
+              <w:pBdr>
+                <w:top w:space="0" w:sz="0" w:val="nil"/>
+                <w:left w:space="0" w:sz="0" w:val="nil"/>
+                <w:bottom w:space="0" w:sz="0" w:val="nil"/>
+                <w:right w:space="0" w:sz="0" w:val="nil"/>
+                <w:between w:space="0" w:sz="0" w:val="nil"/>
+              </w:pBdr>
+              <w:shd w:fill="auto" w:val="clear"/>
+              <w:spacing w:after="0" w:before="0" w:line="240" w:lineRule="auto"/>
+              <w:ind w:left="0" w:right="0" w:firstLine="0"/>
+              <w:jc w:val="left"/>
+              <w:rPr/>
+            </w:pPr>
+            <w:r>
+              <w:rPr>
+                <w:rtl w:val="0"/>
+              </w:rPr>
+              <w:t xml:space="preserve">Ориентирана към дигитални системи. Откриване на плагиатство.</w:t>
+            </w:r>
+          </w:p>
+        </w:tc>
+        <w:tc>
+          <w:tcPr>
+            <w:shd w:fill="auto" w:val="clear"/>
+            <w:tcMar>
+              <w:top w:w="100.0" w:type="dxa"/>
+              <w:left w:w="100.0" w:type="dxa"/>
+              <w:bottom w:w="100.0" w:type="dxa"/>
+              <w:right w:w="100.0" w:type="dxa"/>
+            </w:tcMar>
+            <w:vAlign w:val="top"/>
+          </w:tcPr>
+          <w:p>
+            <w:pPr>
+              <w:keepNext w:val="0"/>
+              <w:keepLines w:val="0"/>
+              <w:pageBreakBefore w:val="0"/>
+              <w:widowControl w:val="0"/>
+              <w:pBdr>
+                <w:top w:space="0" w:sz="0" w:val="nil"/>
+                <w:left w:space="0" w:sz="0" w:val="nil"/>
+                <w:bottom w:space="0" w:sz="0" w:val="nil"/>
+                <w:right w:space="0" w:sz="0" w:val="nil"/>
+                <w:between w:space="0" w:sz="0" w:val="nil"/>
+              </w:pBdr>
+              <w:shd w:fill="auto" w:val="clear"/>
+              <w:spacing w:after="0" w:before="0" w:line="240" w:lineRule="auto"/>
+              <w:ind w:left="0" w:right="0" w:firstLine="0"/>
+              <w:jc w:val="left"/>
+              <w:rPr/>
+            </w:pPr>
+            <w:r>
+              <w:rPr>
+                <w:rtl w:val="0"/>
+              </w:rPr>
+              <w:t xml:space="preserve">Vhdl.</w:t>
+            </w:r>
+          </w:p>
+        </w:tc>
+        <w:tc>
+          <w:tcPr>
+            <w:shd w:fill="auto" w:val="clear"/>
+            <w:tcMar>
+              <w:top w:w="100.0" w:type="dxa"/>
+              <w:left w:w="100.0" w:type="dxa"/>
+              <w:bottom w:w="100.0" w:type="dxa"/>
+              <w:right w:w="100.0" w:type="dxa"/>
+            </w:tcMar>
+            <w:vAlign w:val="top"/>
+          </w:tcPr>
+          <w:p>
+            <w:pPr>
+              <w:keepNext w:val="0"/>
+              <w:keepLines w:val="0"/>
+              <w:pageBreakBefore w:val="0"/>
+              <w:widowControl w:val="0"/>
+              <w:pBdr>
+                <w:top w:space="0" w:sz="0" w:val="nil"/>
+                <w:left w:space="0" w:sz="0" w:val="nil"/>
+                <w:bottom w:space="0" w:sz="0" w:val="nil"/>
+                <w:right w:space="0" w:sz="0" w:val="nil"/>
+                <w:between w:space="0" w:sz="0" w:val="nil"/>
+              </w:pBdr>
+              <w:shd w:fill="auto" w:val="clear"/>
+              <w:spacing w:after="0" w:before="0" w:line="240" w:lineRule="auto"/>
+              <w:ind w:left="0" w:right="0" w:firstLine="0"/>
+              <w:jc w:val="left"/>
+              <w:rPr/>
+            </w:pPr>
+            <w:r>
+              <w:rPr>
+                <w:rtl w:val="0"/>
+              </w:rPr>
+              <w:t xml:space="preserve">Плъгин за Moodle.</w:t>
+            </w:r>
+          </w:p>
+        </w:tc>
+        <w:tc>
+          <w:tcPr>
+            <w:shd w:fill="auto" w:val="clear"/>
+            <w:tcMar>
+              <w:top w:w="100.0" w:type="dxa"/>
+              <w:left w:w="100.0" w:type="dxa"/>
+              <w:bottom w:w="100.0" w:type="dxa"/>
+              <w:right w:w="100.0" w:type="dxa"/>
+            </w:tcMar>
+            <w:vAlign w:val="top"/>
+          </w:tcPr>
+          <w:p>
+            <w:pPr>
+              <w:keepNext w:val="0"/>
+              <w:keepLines w:val="0"/>
+              <w:pageBreakBefore w:val="0"/>
+              <w:widowControl w:val="0"/>
+              <w:pBdr>
+                <w:top w:space="0" w:sz="0" w:val="nil"/>
+                <w:left w:space="0" w:sz="0" w:val="nil"/>
+                <w:bottom w:space="0" w:sz="0" w:val="nil"/>
+                <w:right w:space="0" w:sz="0" w:val="nil"/>
+                <w:between w:space="0" w:sz="0" w:val="nil"/>
+              </w:pBdr>
+              <w:shd w:fill="auto" w:val="clear"/>
+              <w:spacing w:after="0" w:before="0" w:line="240" w:lineRule="auto"/>
+              <w:ind w:left="0" w:right="0" w:firstLine="0"/>
+              <w:jc w:val="left"/>
+              <w:rPr/>
+            </w:pPr>
+            <w:r>
+              <w:rPr>
+                <w:rtl w:val="0"/>
+              </w:rPr>
+              <w:t xml:space="preserve">Компилация. Статичен анализ. Функционалност в сравнение.</w:t>
+            </w:r>
+          </w:p>
+        </w:tc>
+      </w:tr>
+    </w:tbl>
+    <w:p>
+      <w:pPr>
+        <w:jc w:val="center"/>
+        <w:rPr/>
+      </w:pPr>
+      <w:r>
+        <w:rPr>
+          <w:rtl w:val="0"/>
+        </w:rPr>
+        <w:t xml:space="preserve">Таблица 2 - Наскоро разработени инструменти</w:t>
+      </w:r>
+    </w:p>
+    <w:p>
+      <w:pPr>
+        <w:rPr/>
+      </w:pPr>
+      <w:r>
+        <w:rPr>
+          <w:rtl w:val="0"/>
+        </w:rPr>
+        <w:t xml:space="preserve">~(Calza and Del Alamo #7)</w:t>
+      </w:r>
+    </w:p>
+    <w:p>
+      <w:pPr>
+        <w:pStyle w:val="Heading2"/>
+        <w:rPr/>
+      </w:pPr>
+      <w:bookmarkStart w:colFirst="0" w:colLast="0" w:name="_6isukxz59xjn" w:id="10"/>
+      <w:bookmarkEnd w:id="10"/>
       <w:r>
         <w:rPr>
           <w:rtl w:val="0"/>
@@ -9556,8 +12253,8 @@
         <w:pStyle w:val="Heading2"/>
         <w:rPr/>
       </w:pPr>
-      <w:bookmarkStart w:colFirst="0" w:colLast="0" w:name="_cj7s3ifphwtx" w:id="10"/>
-      <w:bookmarkEnd w:id="10"/>
+      <w:bookmarkStart w:colFirst="0" w:colLast="0" w:name="_cj7s3ifphwtx" w:id="11"/>
+      <w:bookmarkEnd w:id="11"/>
       <w:r>
         <w:rPr>
           <w:rtl w:val="0"/>
@@ -9624,8 +12321,8 @@
         <w:pStyle w:val="Heading3"/>
         <w:rPr/>
       </w:pPr>
-      <w:bookmarkStart w:colFirst="0" w:colLast="0" w:name="_tej6u3y9miif" w:id="11"/>
-      <w:bookmarkEnd w:id="11"/>
+      <w:bookmarkStart w:colFirst="0" w:colLast="0" w:name="_tej6u3y9miif" w:id="12"/>
+      <w:bookmarkEnd w:id="12"/>
       <w:r>
         <w:rPr>
           <w:rtl w:val="0"/>
@@ -9868,8 +12565,8 @@
         <w:pStyle w:val="Heading3"/>
         <w:rPr/>
       </w:pPr>
-      <w:bookmarkStart w:colFirst="0" w:colLast="0" w:name="_a6ytxoujudz" w:id="12"/>
-      <w:bookmarkEnd w:id="12"/>
+      <w:bookmarkStart w:colFirst="0" w:colLast="0" w:name="_a6ytxoujudz" w:id="13"/>
+      <w:bookmarkEnd w:id="13"/>
       <w:r>
         <w:rPr>
           <w:rtl w:val="0"/>
@@ -10026,8 +12723,8 @@
         <w:pStyle w:val="Heading2"/>
         <w:rPr/>
       </w:pPr>
-      <w:bookmarkStart w:colFirst="0" w:colLast="0" w:name="_pg6rw3ccjios" w:id="13"/>
-      <w:bookmarkEnd w:id="13"/>
+      <w:bookmarkStart w:colFirst="0" w:colLast="0" w:name="_pg6rw3ccjios" w:id="14"/>
+      <w:bookmarkEnd w:id="14"/>
       <w:r>
         <w:rPr>
           <w:rtl w:val="0"/>
@@ -10093,8 +12790,8 @@
         <w:pStyle w:val="Heading3"/>
         <w:rPr/>
       </w:pPr>
-      <w:bookmarkStart w:colFirst="0" w:colLast="0" w:name="_uhe8gd1lbkph" w:id="14"/>
-      <w:bookmarkEnd w:id="14"/>
+      <w:bookmarkStart w:colFirst="0" w:colLast="0" w:name="_uhe8gd1lbkph" w:id="15"/>
+      <w:bookmarkEnd w:id="15"/>
       <w:r>
         <w:rPr>
           <w:rtl w:val="0"/>
@@ -10244,8 +12941,8 @@
         <w:pStyle w:val="Heading3"/>
         <w:rPr/>
       </w:pPr>
-      <w:bookmarkStart w:colFirst="0" w:colLast="0" w:name="_ylumx8aij6b" w:id="15"/>
-      <w:bookmarkEnd w:id="15"/>
+      <w:bookmarkStart w:colFirst="0" w:colLast="0" w:name="_ylumx8aij6b" w:id="16"/>
+      <w:bookmarkEnd w:id="16"/>
       <w:r>
         <w:rPr>
           <w:rtl w:val="0"/>
@@ -10376,8 +13073,8 @@
         <w:pStyle w:val="Heading2"/>
         <w:rPr/>
       </w:pPr>
-      <w:bookmarkStart w:colFirst="0" w:colLast="0" w:name="_qe1vuvt35fql" w:id="16"/>
-      <w:bookmarkEnd w:id="16"/>
+      <w:bookmarkStart w:colFirst="0" w:colLast="0" w:name="_qe1vuvt35fql" w:id="17"/>
+      <w:bookmarkEnd w:id="17"/>
       <w:r>
         <w:rPr>
           <w:rtl w:val="0"/>
@@ -10411,8 +13108,8 @@
         <w:pStyle w:val="Heading3"/>
         <w:rPr/>
       </w:pPr>
-      <w:bookmarkStart w:colFirst="0" w:colLast="0" w:name="_z45nrslmebyn" w:id="17"/>
-      <w:bookmarkEnd w:id="17"/>
+      <w:bookmarkStart w:colFirst="0" w:colLast="0" w:name="_z45nrslmebyn" w:id="18"/>
+      <w:bookmarkEnd w:id="18"/>
       <w:r>
         <w:rPr>
           <w:rtl w:val="0"/>
@@ -10598,8 +13295,8 @@
         <w:pStyle w:val="Heading3"/>
         <w:rPr/>
       </w:pPr>
-      <w:bookmarkStart w:colFirst="0" w:colLast="0" w:name="_mh3xh2ylg7nk" w:id="18"/>
-      <w:bookmarkEnd w:id="18"/>
+      <w:bookmarkStart w:colFirst="0" w:colLast="0" w:name="_mh3xh2ylg7nk" w:id="19"/>
+      <w:bookmarkEnd w:id="19"/>
       <w:r>
         <w:rPr>
           <w:rtl w:val="0"/>
@@ -10712,8 +13409,8 @@
         <w:pStyle w:val="Heading2"/>
         <w:rPr/>
       </w:pPr>
-      <w:bookmarkStart w:colFirst="0" w:colLast="0" w:name="_9bid3b4s9gy8" w:id="19"/>
-      <w:bookmarkEnd w:id="19"/>
+      <w:bookmarkStart w:colFirst="0" w:colLast="0" w:name="_9bid3b4s9gy8" w:id="20"/>
+      <w:bookmarkEnd w:id="20"/>
       <w:r>
         <w:rPr>
           <w:rtl w:val="0"/>
@@ -10733,7 +13430,7 @@
     </w:p>
     <w:tbl>
       <w:tblPr>
-        <w:tblStyle w:val="Table1"/>
+        <w:tblStyle w:val="Table3"/>
         <w:tblW w:w="9026.0" w:type="dxa"/>
         <w:jc w:val="left"/>
         <w:tblInd w:w="100.0" w:type="pct"/>
@@ -13239,12 +15936,12 @@
               <wp:inline distB="114300" distT="114300" distL="114300" distR="114300">
                 <wp:extent cx="182880" cy="182880"/>
                 <wp:effectExtent b="0" l="0" r="0" t="0"/>
-                <wp:docPr id="2" name="image3.png"/>
+                <wp:docPr id="2" name="image17.png"/>
                 <a:graphic>
                   <a:graphicData uri="http://schemas.openxmlformats.org/drawingml/2006/picture">
                     <pic:pic>
                       <pic:nvPicPr>
-                        <pic:cNvPr id="0" name="image3.png"/>
+                        <pic:cNvPr id="0" name="image17.png"/>
                         <pic:cNvPicPr preferRelativeResize="0"/>
                       </pic:nvPicPr>
                       <pic:blipFill>
@@ -13344,12 +16041,12 @@
               <wp:inline distB="114300" distT="114300" distL="114300" distR="114300">
                 <wp:extent cx="182880" cy="182880"/>
                 <wp:effectExtent b="0" l="0" r="0" t="0"/>
-                <wp:docPr id="1" name="image2.png"/>
+                <wp:docPr id="1" name="image15.png"/>
                 <a:graphic>
                   <a:graphicData uri="http://schemas.openxmlformats.org/drawingml/2006/picture">
                     <pic:pic>
                       <pic:nvPicPr>
-                        <pic:cNvPr id="0" name="image2.png"/>
+                        <pic:cNvPr id="0" name="image15.png"/>
                         <pic:cNvPicPr preferRelativeResize="0"/>
                       </pic:nvPicPr>
                       <pic:blipFill>
@@ -13450,12 +16147,12 @@
               <wp:inline distB="114300" distT="114300" distL="114300" distR="114300">
                 <wp:extent cx="182880" cy="182880"/>
                 <wp:effectExtent b="0" l="0" r="0" t="0"/>
-                <wp:docPr id="3" name="image4.png"/>
+                <wp:docPr id="3" name="image18.png"/>
                 <a:graphic>
                   <a:graphicData uri="http://schemas.openxmlformats.org/drawingml/2006/picture">
                     <pic:pic>
                       <pic:nvPicPr>
-                        <pic:cNvPr id="0" name="image4.png"/>
+                        <pic:cNvPr id="0" name="image18.png"/>
                         <pic:cNvPicPr preferRelativeResize="0"/>
                       </pic:nvPicPr>
                       <pic:blipFill>
@@ -13512,7 +16209,7 @@
         <w:rPr>
           <w:rtl w:val="0"/>
         </w:rPr>
-        <w:t xml:space="preserve">(Таблица 1 - Сравнение на подобни системи)</w:t>
+        <w:t xml:space="preserve">(Таблица 3 - Сравнение на подобни системи)</w:t>
       </w:r>
     </w:p>
     <w:p>
@@ -13535,8 +16232,8 @@
           <w:szCs w:val="24"/>
         </w:rPr>
       </w:pPr>
-      <w:bookmarkStart w:colFirst="0" w:colLast="0" w:name="_i835w8on5x0e" w:id="20"/>
-      <w:bookmarkEnd w:id="20"/>
+      <w:bookmarkStart w:colFirst="0" w:colLast="0" w:name="_i835w8on5x0e" w:id="21"/>
+      <w:bookmarkEnd w:id="21"/>
       <w:r>
         <w:rPr>
           <w:rtl w:val="0"/>
@@ -13557,7 +16254,7 @@
         <w:rPr>
           <w:rtl w:val="0"/>
         </w:rPr>
-        <w:t xml:space="preserve">Както виждаме в таблица 1, зеленият цвят преобладава при codePost и GitHub Classroom. Не е изненадващо, че най-старата система има най-много проблеми или изобщо липсващи възможности. Най-основните функционалности, а именно управление на множество курсове, задания, автоматично оценяване на решения и поддръжка на работа с много езици са имплементирани и в трите инструмента. Това са качества, които непременно искаме от нашата система. От тук нататък обаче таблицата става по-разнообразна. Лесна работа с предадените решения може да осъществим само codePost и GitHub Classroom. Проверка и оценяване на решенията на студентите може да извършим с всички системи, имайки в предвид че ще се сблъскаме със затруднения при използването на Web-CAT. Качване на решения не във формат на архив може да извършим единствено и само с GitHub Classroom. Това е безценно качество, от което задължително бихме искали да се възползваме. От друга страна, скритите тестове от студентите е значителен недостатък, който отново се среща само в GitHub Classroom. Нито един от тези инструменти обаче, не се интегрира с външни системи против плагиатство. Принуждавайки учителите да извършват тази дейност ръчно или да си пишат собствени програми, които да го правят вместо тях. Откъм цена за ползване се срещат 2 тотално различни модела, по които се предлагат тези системи. От една страна имаме просто приложение, които трябва да се хоства от преподавателите, а от друга имаме уеб услуги. И двете си имат предимства и недостатъци и би било чудесно да се предоставят и двете възможности на потребителите. CodePost и GitHub Classroom предоставят много по-добро потребителско изживяване при ползване на уеб интерфейса.</w:t>
+        <w:t xml:space="preserve">Както виждаме в таблица 3, зеленият цвят преобладава при codePost и GitHub Classroom. Не е изненадващо, че най-старата система има най-много проблеми или изобщо липсващи възможности. Най-основните функционалности, а именно управление на множество курсове, задания, автоматично оценяване на решения и поддръжка на работа с много езици са имплементирани и в трите инструмента. Това са качества, които непременно искаме от нашата система. От тук нататък обаче таблицата става по-разнообразна. Лесна работа с предадените решения може да осъществим само codePost и GitHub Classroom. Проверка и оценяване на решенията на студентите може да извършим с всички системи, имайки в предвид че ще се сблъскаме със затруднения при използването на Web-CAT. Качване на решения не във формат на архив може да извършим единствено и само с GitHub Classroom. Това е безценно качество, от което задължително бихме искали да се възползваме. От друга страна, скритите тестове от студентите е значителен недостатък, който отново се среща само в GitHub Classroom. Нито един от тези инструменти обаче, не се интегрира с външни системи против плагиатство. Принуждавайки учителите да извършват тази дейност ръчно или да си пишат собствени програми, които да го правят вместо тях. Откъм цена за ползване се срещат 2 тотално различни модела, по които се предлагат тези системи. От една страна имаме просто приложение, които трябва да се хоства от преподавателите, а от друга имаме уеб услуги. И двете си имат предимства и недостатъци и би било чудесно да се предоставят и двете възможности на потребителите. CodePost и GitHub Classroom предоставят много по-добро потребителско изживяване при ползване на уеб интерфейса.</w:t>
       </w:r>
     </w:p>
     <w:p>
@@ -13603,8 +16300,8 @@
         <w:spacing w:line="360" w:lineRule="auto"/>
         <w:ind w:left="720" w:hanging="360"/>
       </w:pPr>
-      <w:bookmarkStart w:colFirst="0" w:colLast="0" w:name="_7o37of45x7fh" w:id="21"/>
-      <w:bookmarkEnd w:id="21"/>
+      <w:bookmarkStart w:colFirst="0" w:colLast="0" w:name="_7o37of45x7fh" w:id="22"/>
+      <w:bookmarkEnd w:id="22"/>
       <w:r>
         <w:rPr>
           <w:rtl w:val="0"/>
@@ -13617,8 +16314,8 @@
         <w:pStyle w:val="Heading2"/>
         <w:rPr/>
       </w:pPr>
-      <w:bookmarkStart w:colFirst="0" w:colLast="0" w:name="_vgsrpk9774cp" w:id="22"/>
-      <w:bookmarkEnd w:id="22"/>
+      <w:bookmarkStart w:colFirst="0" w:colLast="0" w:name="_vgsrpk9774cp" w:id="23"/>
+      <w:bookmarkEnd w:id="23"/>
       <w:r>
         <w:rPr>
           <w:rtl w:val="0"/>
@@ -13915,8 +16612,8 @@
         <w:pStyle w:val="Heading2"/>
         <w:rPr/>
       </w:pPr>
-      <w:bookmarkStart w:colFirst="0" w:colLast="0" w:name="_2j3rzzeeaayc" w:id="23"/>
-      <w:bookmarkEnd w:id="23"/>
+      <w:bookmarkStart w:colFirst="0" w:colLast="0" w:name="_2j3rzzeeaayc" w:id="24"/>
+      <w:bookmarkEnd w:id="24"/>
       <w:r>
         <w:rPr>
           <w:rtl w:val="0"/>
@@ -14132,8 +16829,8 @@
         <w:pStyle w:val="Heading2"/>
         <w:rPr/>
       </w:pPr>
-      <w:bookmarkStart w:colFirst="0" w:colLast="0" w:name="_cxrmwh3w47k" w:id="24"/>
-      <w:bookmarkEnd w:id="24"/>
+      <w:bookmarkStart w:colFirst="0" w:colLast="0" w:name="_cxrmwh3w47k" w:id="25"/>
+      <w:bookmarkEnd w:id="25"/>
       <w:r>
         <w:rPr>
           <w:rtl w:val="0"/>
@@ -14146,8 +16843,8 @@
         <w:pStyle w:val="Heading3"/>
         <w:rPr/>
       </w:pPr>
-      <w:bookmarkStart w:colFirst="0" w:colLast="0" w:name="_jpd3udlyz259" w:id="25"/>
-      <w:bookmarkEnd w:id="25"/>
+      <w:bookmarkStart w:colFirst="0" w:colLast="0" w:name="_jpd3udlyz259" w:id="26"/>
+      <w:bookmarkEnd w:id="26"/>
       <w:r>
         <w:rPr>
           <w:rtl w:val="0"/>
@@ -14213,8 +16910,8 @@
         <w:pStyle w:val="Heading3"/>
         <w:rPr/>
       </w:pPr>
-      <w:bookmarkStart w:colFirst="0" w:colLast="0" w:name="_87i7n862mhwv" w:id="26"/>
-      <w:bookmarkEnd w:id="26"/>
+      <w:bookmarkStart w:colFirst="0" w:colLast="0" w:name="_87i7n862mhwv" w:id="27"/>
+      <w:bookmarkEnd w:id="27"/>
       <w:r>
         <w:rPr>
           <w:rtl w:val="0"/>
@@ -14429,8 +17126,8 @@
         <w:pStyle w:val="Heading2"/>
         <w:rPr/>
       </w:pPr>
-      <w:bookmarkStart w:colFirst="0" w:colLast="0" w:name="_kuowbwcnj3gw" w:id="27"/>
-      <w:bookmarkEnd w:id="27"/>
+      <w:bookmarkStart w:colFirst="0" w:colLast="0" w:name="_kuowbwcnj3gw" w:id="28"/>
+      <w:bookmarkEnd w:id="28"/>
       <w:r>
         <w:rPr>
           <w:rtl w:val="0"/>
@@ -14443,8 +17140,8 @@
         <w:pStyle w:val="Heading3"/>
         <w:rPr/>
       </w:pPr>
-      <w:bookmarkStart w:colFirst="0" w:colLast="0" w:name="_5a1ozghflweo" w:id="28"/>
-      <w:bookmarkEnd w:id="28"/>
+      <w:bookmarkStart w:colFirst="0" w:colLast="0" w:name="_5a1ozghflweo" w:id="29"/>
+      <w:bookmarkEnd w:id="29"/>
       <w:r>
         <w:rPr>
           <w:rtl w:val="0"/>
@@ -14478,8 +17175,8 @@
         <w:pStyle w:val="Heading3"/>
         <w:rPr/>
       </w:pPr>
-      <w:bookmarkStart w:colFirst="0" w:colLast="0" w:name="_c9ed3axepd13" w:id="29"/>
-      <w:bookmarkEnd w:id="29"/>
+      <w:bookmarkStart w:colFirst="0" w:colLast="0" w:name="_c9ed3axepd13" w:id="30"/>
+      <w:bookmarkEnd w:id="30"/>
       <w:r>
         <w:rPr>
           <w:rtl w:val="0"/>
@@ -14714,8 +17411,8 @@
         <w:pStyle w:val="Heading2"/>
         <w:rPr/>
       </w:pPr>
-      <w:bookmarkStart w:colFirst="0" w:colLast="0" w:name="_mtusfhzdccw5" w:id="30"/>
-      <w:bookmarkEnd w:id="30"/>
+      <w:bookmarkStart w:colFirst="0" w:colLast="0" w:name="_mtusfhzdccw5" w:id="31"/>
+      <w:bookmarkEnd w:id="31"/>
       <w:r>
         <w:rPr>
           <w:rtl w:val="0"/>
@@ -14931,7 +17628,7 @@
     </w:p>
     <w:tbl>
       <w:tblPr>
-        <w:tblStyle w:val="Table2"/>
+        <w:tblStyle w:val="Table4"/>
         <w:tblW w:w="9026.0" w:type="dxa"/>
         <w:jc w:val="left"/>
         <w:tblInd w:w="100.0" w:type="pct"/>
@@ -15705,7 +18402,7 @@
         <w:rPr>
           <w:rtl w:val="0"/>
         </w:rPr>
-        <w:t xml:space="preserve">Таблица 2 - Сравнение на ACID и BASE</w:t>
+        <w:t xml:space="preserve">Таблица 4 - Сравнение на ACID и BASE</w:t>
       </w:r>
     </w:p>
     <w:p>
@@ -15858,12 +18555,12 @@
           <wp:inline distB="114300" distT="114300" distL="114300" distR="114300">
             <wp:extent cx="5731200" cy="3378200"/>
             <wp:effectExtent b="0" l="0" r="0" t="0"/>
-            <wp:docPr id="13" name="image16.png"/>
+            <wp:docPr id="13" name="image8.png"/>
             <a:graphic>
               <a:graphicData uri="http://schemas.openxmlformats.org/drawingml/2006/picture">
                 <pic:pic>
                   <pic:nvPicPr>
-                    <pic:cNvPr id="0" name="image16.png"/>
+                    <pic:cNvPr id="0" name="image8.png"/>
                     <pic:cNvPicPr preferRelativeResize="0"/>
                   </pic:nvPicPr>
                   <pic:blipFill>
@@ -16097,8 +18794,8 @@
         <w:pStyle w:val="Heading2"/>
         <w:rPr/>
       </w:pPr>
-      <w:bookmarkStart w:colFirst="0" w:colLast="0" w:name="_1pvc14r75nnn" w:id="31"/>
-      <w:bookmarkEnd w:id="31"/>
+      <w:bookmarkStart w:colFirst="0" w:colLast="0" w:name="_1pvc14r75nnn" w:id="32"/>
+      <w:bookmarkEnd w:id="32"/>
       <w:r>
         <w:rPr>
           <w:rtl w:val="0"/>
@@ -16285,8 +18982,8 @@
         <w:pStyle w:val="Heading2"/>
         <w:rPr/>
       </w:pPr>
-      <w:bookmarkStart w:colFirst="0" w:colLast="0" w:name="_4yzxu24ymyut" w:id="32"/>
-      <w:bookmarkEnd w:id="32"/>
+      <w:bookmarkStart w:colFirst="0" w:colLast="0" w:name="_4yzxu24ymyut" w:id="33"/>
+      <w:bookmarkEnd w:id="33"/>
       <w:r>
         <w:rPr>
           <w:rtl w:val="0"/>
@@ -16298,8 +18995,8 @@
         <w:pStyle w:val="Heading2"/>
         <w:rPr/>
       </w:pPr>
-      <w:bookmarkStart w:colFirst="0" w:colLast="0" w:name="_vesd3ddeeiul" w:id="33"/>
-      <w:bookmarkEnd w:id="33"/>
+      <w:bookmarkStart w:colFirst="0" w:colLast="0" w:name="_vesd3ddeeiul" w:id="34"/>
+      <w:bookmarkEnd w:id="34"/>
       <w:r>
         <w:rPr>
           <w:rtl w:val="0"/>
@@ -16764,8 +19461,8 @@
         <w:pStyle w:val="Heading2"/>
         <w:rPr/>
       </w:pPr>
-      <w:bookmarkStart w:colFirst="0" w:colLast="0" w:name="_lfxwc4l6g0pz" w:id="34"/>
-      <w:bookmarkEnd w:id="34"/>
+      <w:bookmarkStart w:colFirst="0" w:colLast="0" w:name="_lfxwc4l6g0pz" w:id="35"/>
+      <w:bookmarkEnd w:id="35"/>
       <w:r>
         <w:rPr>
           <w:rtl w:val="0"/>
@@ -16894,8 +19591,8 @@
         <w:pStyle w:val="Heading2"/>
         <w:rPr/>
       </w:pPr>
-      <w:bookmarkStart w:colFirst="0" w:colLast="0" w:name="_eqb9ywbt0l7d" w:id="35"/>
-      <w:bookmarkEnd w:id="35"/>
+      <w:bookmarkStart w:colFirst="0" w:colLast="0" w:name="_eqb9ywbt0l7d" w:id="36"/>
+      <w:bookmarkEnd w:id="36"/>
       <w:r>
         <w:rPr>
           <w:rtl w:val="0"/>
@@ -17020,12 +19717,12 @@
           <wp:inline distB="114300" distT="114300" distL="114300" distR="114300">
             <wp:extent cx="5731200" cy="5308600"/>
             <wp:effectExtent b="0" l="0" r="0" t="0"/>
-            <wp:docPr id="4" name="image9.png"/>
+            <wp:docPr id="4" name="image16.png"/>
             <a:graphic>
               <a:graphicData uri="http://schemas.openxmlformats.org/drawingml/2006/picture">
                 <pic:pic>
                   <pic:nvPicPr>
-                    <pic:cNvPr id="0" name="image9.png"/>
+                    <pic:cNvPr id="0" name="image16.png"/>
                     <pic:cNvPicPr preferRelativeResize="0"/>
                   </pic:nvPicPr>
                   <pic:blipFill>
@@ -17111,8 +19808,8 @@
         <w:ind w:left="720" w:hanging="360"/>
         <w:rPr/>
       </w:pPr>
-      <w:bookmarkStart w:colFirst="0" w:colLast="0" w:name="_oxzoc86bsybf" w:id="36"/>
-      <w:bookmarkEnd w:id="36"/>
+      <w:bookmarkStart w:colFirst="0" w:colLast="0" w:name="_oxzoc86bsybf" w:id="37"/>
+      <w:bookmarkEnd w:id="37"/>
       <w:r>
         <w:rPr>
           <w:rtl w:val="0"/>
@@ -17146,8 +19843,8 @@
         <w:pStyle w:val="Heading2"/>
         <w:rPr/>
       </w:pPr>
-      <w:bookmarkStart w:colFirst="0" w:colLast="0" w:name="_7uz8okj12nhj" w:id="37"/>
-      <w:bookmarkEnd w:id="37"/>
+      <w:bookmarkStart w:colFirst="0" w:colLast="0" w:name="_7uz8okj12nhj" w:id="38"/>
+      <w:bookmarkEnd w:id="38"/>
       <w:r>
         <w:rPr>
           <w:rtl w:val="0"/>
@@ -17165,12 +19862,12 @@
           <wp:inline distB="114300" distT="114300" distL="114300" distR="114300">
             <wp:extent cx="5731200" cy="5524500"/>
             <wp:effectExtent b="0" l="0" r="0" t="0"/>
-            <wp:docPr id="12" name="image15.png"/>
+            <wp:docPr id="12" name="image12.png"/>
             <a:graphic>
               <a:graphicData uri="http://schemas.openxmlformats.org/drawingml/2006/picture">
                 <pic:pic>
                   <pic:nvPicPr>
-                    <pic:cNvPr id="0" name="image15.png"/>
+                    <pic:cNvPr id="0" name="image12.png"/>
                     <pic:cNvPicPr preferRelativeResize="0"/>
                   </pic:nvPicPr>
                   <pic:blipFill>
@@ -17244,12 +19941,12 @@
           <wp:inline distB="114300" distT="114300" distL="114300" distR="114300">
             <wp:extent cx="5729288" cy="4333875"/>
             <wp:effectExtent b="0" l="0" r="0" t="0"/>
-            <wp:docPr id="6" name="image17.png"/>
+            <wp:docPr id="6" name="image11.png"/>
             <a:graphic>
               <a:graphicData uri="http://schemas.openxmlformats.org/drawingml/2006/picture">
                 <pic:pic>
                   <pic:nvPicPr>
-                    <pic:cNvPr id="0" name="image17.png"/>
+                    <pic:cNvPr id="0" name="image11.png"/>
                     <pic:cNvPicPr preferRelativeResize="0"/>
                   </pic:nvPicPr>
                   <pic:blipFill>
@@ -17322,12 +20019,12 @@
           <wp:inline distB="114300" distT="114300" distL="114300" distR="114300">
             <wp:extent cx="5731200" cy="4140200"/>
             <wp:effectExtent b="0" l="0" r="0" t="0"/>
-            <wp:docPr id="8" name="image18.png"/>
+            <wp:docPr id="8" name="image10.png"/>
             <a:graphic>
               <a:graphicData uri="http://schemas.openxmlformats.org/drawingml/2006/picture">
                 <pic:pic>
                   <pic:nvPicPr>
-                    <pic:cNvPr id="0" name="image18.png"/>
+                    <pic:cNvPr id="0" name="image10.png"/>
                     <pic:cNvPicPr preferRelativeResize="0"/>
                   </pic:nvPicPr>
                   <pic:blipFill>
@@ -17400,12 +20097,12 @@
           <wp:inline distB="114300" distT="114300" distL="114300" distR="114300">
             <wp:extent cx="5731200" cy="4140200"/>
             <wp:effectExtent b="0" l="0" r="0" t="0"/>
-            <wp:docPr id="10" name="image13.png"/>
+            <wp:docPr id="10" name="image9.png"/>
             <a:graphic>
               <a:graphicData uri="http://schemas.openxmlformats.org/drawingml/2006/picture">
                 <pic:pic>
                   <pic:nvPicPr>
-                    <pic:cNvPr id="0" name="image13.png"/>
+                    <pic:cNvPr id="0" name="image9.png"/>
                     <pic:cNvPicPr preferRelativeResize="0"/>
                   </pic:nvPicPr>
                   <pic:blipFill>
@@ -17546,8 +20243,8 @@
         <w:pStyle w:val="Heading2"/>
         <w:rPr/>
       </w:pPr>
-      <w:bookmarkStart w:colFirst="0" w:colLast="0" w:name="_t7w614x1tcub" w:id="38"/>
-      <w:bookmarkEnd w:id="38"/>
+      <w:bookmarkStart w:colFirst="0" w:colLast="0" w:name="_t7w614x1tcub" w:id="39"/>
+      <w:bookmarkEnd w:id="39"/>
       <w:r>
         <w:rPr>
           <w:rtl w:val="0"/>
@@ -17586,12 +20283,12 @@
           <wp:inline distB="114300" distT="114300" distL="114300" distR="114300">
             <wp:extent cx="5731200" cy="4546600"/>
             <wp:effectExtent b="12700" l="12700" r="12700" t="12700"/>
-            <wp:docPr id="15" name="image10.png"/>
+            <wp:docPr id="15" name="image6.png"/>
             <a:graphic>
               <a:graphicData uri="http://schemas.openxmlformats.org/drawingml/2006/picture">
                 <pic:pic>
                   <pic:nvPicPr>
-                    <pic:cNvPr id="0" name="image10.png"/>
+                    <pic:cNvPr id="0" name="image6.png"/>
                     <pic:cNvPicPr preferRelativeResize="0"/>
                   </pic:nvPicPr>
                   <pic:blipFill>
@@ -17752,12 +20449,12 @@
           <wp:inline distB="114300" distT="114300" distL="114300" distR="114300">
             <wp:extent cx="5731200" cy="4394200"/>
             <wp:effectExtent b="12700" l="12700" r="12700" t="12700"/>
-            <wp:docPr id="7" name="image12.png"/>
+            <wp:docPr id="7" name="image3.png"/>
             <a:graphic>
               <a:graphicData uri="http://schemas.openxmlformats.org/drawingml/2006/picture">
                 <pic:pic>
                   <pic:nvPicPr>
-                    <pic:cNvPr id="0" name="image12.png"/>
+                    <pic:cNvPr id="0" name="image3.png"/>
                     <pic:cNvPicPr preferRelativeResize="0"/>
                   </pic:nvPicPr>
                   <pic:blipFill>
@@ -17837,12 +20534,12 @@
           <wp:inline distB="114300" distT="114300" distL="114300" distR="114300">
             <wp:extent cx="5731200" cy="4394200"/>
             <wp:effectExtent b="12700" l="12700" r="12700" t="12700"/>
-            <wp:docPr id="9" name="image8.png"/>
+            <wp:docPr id="9" name="image5.png"/>
             <a:graphic>
               <a:graphicData uri="http://schemas.openxmlformats.org/drawingml/2006/picture">
                 <pic:pic>
                   <pic:nvPicPr>
-                    <pic:cNvPr id="0" name="image8.png"/>
+                    <pic:cNvPr id="0" name="image5.png"/>
                     <pic:cNvPicPr preferRelativeResize="0"/>
                   </pic:nvPicPr>
                   <pic:blipFill>
@@ -17920,12 +20617,12 @@
           <wp:inline distB="114300" distT="114300" distL="114300" distR="114300">
             <wp:extent cx="5731200" cy="4394200"/>
             <wp:effectExtent b="12700" l="12700" r="12700" t="12700"/>
-            <wp:docPr id="18" name="image5.png"/>
+            <wp:docPr id="18" name="image13.png"/>
             <a:graphic>
               <a:graphicData uri="http://schemas.openxmlformats.org/drawingml/2006/picture">
                 <pic:pic>
                   <pic:nvPicPr>
-                    <pic:cNvPr id="0" name="image5.png"/>
+                    <pic:cNvPr id="0" name="image13.png"/>
                     <pic:cNvPicPr preferRelativeResize="0"/>
                   </pic:nvPicPr>
                   <pic:blipFill>
@@ -18003,12 +20700,12 @@
           <wp:inline distB="114300" distT="114300" distL="114300" distR="114300">
             <wp:extent cx="5731200" cy="4394200"/>
             <wp:effectExtent b="12700" l="12700" r="12700" t="12700"/>
-            <wp:docPr id="11" name="image6.png"/>
+            <wp:docPr id="11" name="image2.png"/>
             <a:graphic>
               <a:graphicData uri="http://schemas.openxmlformats.org/drawingml/2006/picture">
                 <pic:pic>
                   <pic:nvPicPr>
-                    <pic:cNvPr id="0" name="image6.png"/>
+                    <pic:cNvPr id="0" name="image2.png"/>
                     <pic:cNvPicPr preferRelativeResize="0"/>
                   </pic:nvPicPr>
                   <pic:blipFill>
@@ -18086,12 +20783,12 @@
           <wp:inline distB="114300" distT="114300" distL="114300" distR="114300">
             <wp:extent cx="5731200" cy="4394200"/>
             <wp:effectExtent b="12700" l="12700" r="12700" t="12700"/>
-            <wp:docPr id="16" name="image11.png"/>
+            <wp:docPr id="16" name="image4.png"/>
             <a:graphic>
               <a:graphicData uri="http://schemas.openxmlformats.org/drawingml/2006/picture">
                 <pic:pic>
                   <pic:nvPicPr>
-                    <pic:cNvPr id="0" name="image11.png"/>
+                    <pic:cNvPr id="0" name="image4.png"/>
                     <pic:cNvPicPr preferRelativeResize="0"/>
                   </pic:nvPicPr>
                   <pic:blipFill>
@@ -18164,8 +20861,8 @@
         <w:pStyle w:val="Heading2"/>
         <w:rPr/>
       </w:pPr>
-      <w:bookmarkStart w:colFirst="0" w:colLast="0" w:name="_purap0qyj8jf" w:id="39"/>
-      <w:bookmarkEnd w:id="39"/>
+      <w:bookmarkStart w:colFirst="0" w:colLast="0" w:name="_purap0qyj8jf" w:id="40"/>
+      <w:bookmarkEnd w:id="40"/>
       <w:r>
         <w:rPr>
           <w:rtl w:val="0"/>
@@ -18178,8 +20875,8 @@
         <w:pStyle w:val="Heading3"/>
         <w:rPr/>
       </w:pPr>
-      <w:bookmarkStart w:colFirst="0" w:colLast="0" w:name="_163t175ngt4q" w:id="40"/>
-      <w:bookmarkEnd w:id="40"/>
+      <w:bookmarkStart w:colFirst="0" w:colLast="0" w:name="_163t175ngt4q" w:id="41"/>
+      <w:bookmarkEnd w:id="41"/>
       <w:r>
         <w:rPr>
           <w:rtl w:val="0"/>
@@ -18315,8 +21012,8 @@
         <w:pStyle w:val="Heading3"/>
         <w:rPr/>
       </w:pPr>
-      <w:bookmarkStart w:colFirst="0" w:colLast="0" w:name="_tsd65lfvxbgj" w:id="41"/>
-      <w:bookmarkEnd w:id="41"/>
+      <w:bookmarkStart w:colFirst="0" w:colLast="0" w:name="_tsd65lfvxbgj" w:id="42"/>
+      <w:bookmarkEnd w:id="42"/>
       <w:r>
         <w:rPr>
           <w:rtl w:val="0"/>
@@ -18329,8 +21026,8 @@
         <w:pStyle w:val="Heading4"/>
         <w:rPr/>
       </w:pPr>
-      <w:bookmarkStart w:colFirst="0" w:colLast="0" w:name="_s7lmdy5qgc8" w:id="42"/>
-      <w:bookmarkEnd w:id="42"/>
+      <w:bookmarkStart w:colFirst="0" w:colLast="0" w:name="_s7lmdy5qgc8" w:id="43"/>
+      <w:bookmarkEnd w:id="43"/>
       <w:r>
         <w:rPr>
           <w:rtl w:val="0"/>
@@ -18436,8 +21133,8 @@
         <w:pStyle w:val="Heading4"/>
         <w:rPr/>
       </w:pPr>
-      <w:bookmarkStart w:colFirst="0" w:colLast="0" w:name="_gzw8f76d8j9x" w:id="43"/>
-      <w:bookmarkEnd w:id="43"/>
+      <w:bookmarkStart w:colFirst="0" w:colLast="0" w:name="_gzw8f76d8j9x" w:id="44"/>
+      <w:bookmarkEnd w:id="44"/>
       <w:r>
         <w:rPr>
           <w:rtl w:val="0"/>
@@ -18541,8 +21238,8 @@
         <w:pStyle w:val="Heading4"/>
         <w:rPr/>
       </w:pPr>
-      <w:bookmarkStart w:colFirst="0" w:colLast="0" w:name="_dne8nt6iugow" w:id="44"/>
-      <w:bookmarkEnd w:id="44"/>
+      <w:bookmarkStart w:colFirst="0" w:colLast="0" w:name="_dne8nt6iugow" w:id="45"/>
+      <w:bookmarkEnd w:id="45"/>
       <w:r>
         <w:rPr>
           <w:rtl w:val="0"/>
@@ -18740,8 +21437,8 @@
         <w:pStyle w:val="Heading4"/>
         <w:rPr/>
       </w:pPr>
-      <w:bookmarkStart w:colFirst="0" w:colLast="0" w:name="_7mpero6ob2ol" w:id="45"/>
-      <w:bookmarkEnd w:id="45"/>
+      <w:bookmarkStart w:colFirst="0" w:colLast="0" w:name="_7mpero6ob2ol" w:id="46"/>
+      <w:bookmarkEnd w:id="46"/>
       <w:r>
         <w:rPr>
           <w:rtl w:val="0"/>
@@ -18943,8 +21640,8 @@
         <w:pStyle w:val="Heading4"/>
         <w:rPr/>
       </w:pPr>
-      <w:bookmarkStart w:colFirst="0" w:colLast="0" w:name="_cvzci7xua72j" w:id="46"/>
-      <w:bookmarkEnd w:id="46"/>
+      <w:bookmarkStart w:colFirst="0" w:colLast="0" w:name="_cvzci7xua72j" w:id="47"/>
+      <w:bookmarkEnd w:id="47"/>
       <w:r>
         <w:rPr>
           <w:rtl w:val="0"/>
@@ -19178,8 +21875,8 @@
         <w:pStyle w:val="Heading4"/>
         <w:rPr/>
       </w:pPr>
-      <w:bookmarkStart w:colFirst="0" w:colLast="0" w:name="_ieuto0ruyf33" w:id="47"/>
-      <w:bookmarkEnd w:id="47"/>
+      <w:bookmarkStart w:colFirst="0" w:colLast="0" w:name="_ieuto0ruyf33" w:id="48"/>
+      <w:bookmarkEnd w:id="48"/>
       <w:r>
         <w:rPr>
           <w:rtl w:val="0"/>
@@ -19285,8 +21982,8 @@
         <w:pStyle w:val="Heading4"/>
         <w:rPr/>
       </w:pPr>
-      <w:bookmarkStart w:colFirst="0" w:colLast="0" w:name="_s59y47sz5r7v" w:id="48"/>
-      <w:bookmarkEnd w:id="48"/>
+      <w:bookmarkStart w:colFirst="0" w:colLast="0" w:name="_s59y47sz5r7v" w:id="49"/>
+      <w:bookmarkEnd w:id="49"/>
       <w:r>
         <w:rPr>
           <w:rtl w:val="0"/>
@@ -19392,8 +22089,8 @@
         <w:pStyle w:val="Heading4"/>
         <w:rPr/>
       </w:pPr>
-      <w:bookmarkStart w:colFirst="0" w:colLast="0" w:name="_yt6vldmy6cbg" w:id="49"/>
-      <w:bookmarkEnd w:id="49"/>
+      <w:bookmarkStart w:colFirst="0" w:colLast="0" w:name="_yt6vldmy6cbg" w:id="50"/>
+      <w:bookmarkEnd w:id="50"/>
       <w:r>
         <w:rPr>
           <w:rtl w:val="0"/>
@@ -19669,8 +22366,8 @@
         <w:pStyle w:val="Heading4"/>
         <w:rPr/>
       </w:pPr>
-      <w:bookmarkStart w:colFirst="0" w:colLast="0" w:name="_ujvgpcdlwtfp" w:id="50"/>
-      <w:bookmarkEnd w:id="50"/>
+      <w:bookmarkStart w:colFirst="0" w:colLast="0" w:name="_ujvgpcdlwtfp" w:id="51"/>
+      <w:bookmarkEnd w:id="51"/>
       <w:r>
         <w:rPr>
           <w:rtl w:val="0"/>
@@ -19907,8 +22604,8 @@
         <w:pStyle w:val="Heading4"/>
         <w:rPr/>
       </w:pPr>
-      <w:bookmarkStart w:colFirst="0" w:colLast="0" w:name="_xxfir5936w28" w:id="51"/>
-      <w:bookmarkEnd w:id="51"/>
+      <w:bookmarkStart w:colFirst="0" w:colLast="0" w:name="_xxfir5936w28" w:id="52"/>
+      <w:bookmarkEnd w:id="52"/>
       <w:r>
         <w:rPr>
           <w:rtl w:val="0"/>
@@ -20100,8 +22797,8 @@
         <w:pStyle w:val="Heading4"/>
         <w:rPr/>
       </w:pPr>
-      <w:bookmarkStart w:colFirst="0" w:colLast="0" w:name="_35m974yh1elk" w:id="52"/>
-      <w:bookmarkEnd w:id="52"/>
+      <w:bookmarkStart w:colFirst="0" w:colLast="0" w:name="_35m974yh1elk" w:id="53"/>
+      <w:bookmarkEnd w:id="53"/>
       <w:r>
         <w:rPr>
           <w:rtl w:val="0"/>
@@ -20341,8 +23038,8 @@
         <w:pStyle w:val="Heading4"/>
         <w:rPr/>
       </w:pPr>
-      <w:bookmarkStart w:colFirst="0" w:colLast="0" w:name="_fpnpqxm6xg27" w:id="53"/>
-      <w:bookmarkEnd w:id="53"/>
+      <w:bookmarkStart w:colFirst="0" w:colLast="0" w:name="_fpnpqxm6xg27" w:id="54"/>
+      <w:bookmarkEnd w:id="54"/>
       <w:r>
         <w:rPr>
           <w:rtl w:val="0"/>
@@ -20423,8 +23120,8 @@
         <w:pStyle w:val="Heading4"/>
         <w:rPr/>
       </w:pPr>
-      <w:bookmarkStart w:colFirst="0" w:colLast="0" w:name="_cnjbqwul8amp" w:id="54"/>
-      <w:bookmarkEnd w:id="54"/>
+      <w:bookmarkStart w:colFirst="0" w:colLast="0" w:name="_cnjbqwul8amp" w:id="55"/>
+      <w:bookmarkEnd w:id="55"/>
       <w:r>
         <w:rPr>
           <w:rtl w:val="0"/>
@@ -20700,8 +23397,8 @@
         <w:pStyle w:val="Heading4"/>
         <w:rPr/>
       </w:pPr>
-      <w:bookmarkStart w:colFirst="0" w:colLast="0" w:name="_2nkxbxq7fqv" w:id="55"/>
-      <w:bookmarkEnd w:id="55"/>
+      <w:bookmarkStart w:colFirst="0" w:colLast="0" w:name="_2nkxbxq7fqv" w:id="56"/>
+      <w:bookmarkEnd w:id="56"/>
       <w:r>
         <w:rPr>
           <w:rtl w:val="0"/>
@@ -20949,8 +23646,8 @@
         <w:pStyle w:val="Heading4"/>
         <w:rPr/>
       </w:pPr>
-      <w:bookmarkStart w:colFirst="0" w:colLast="0" w:name="_e5fi9owjznqk" w:id="56"/>
-      <w:bookmarkEnd w:id="56"/>
+      <w:bookmarkStart w:colFirst="0" w:colLast="0" w:name="_e5fi9owjznqk" w:id="57"/>
+      <w:bookmarkEnd w:id="57"/>
       <w:r>
         <w:rPr>
           <w:rtl w:val="0"/>
@@ -21163,8 +23860,8 @@
         <w:pStyle w:val="Heading4"/>
         <w:rPr/>
       </w:pPr>
-      <w:bookmarkStart w:colFirst="0" w:colLast="0" w:name="_zd1ngujqexb6" w:id="57"/>
-      <w:bookmarkEnd w:id="57"/>
+      <w:bookmarkStart w:colFirst="0" w:colLast="0" w:name="_zd1ngujqexb6" w:id="58"/>
+      <w:bookmarkEnd w:id="58"/>
       <w:r>
         <w:rPr>
           <w:rtl w:val="0"/>
@@ -21404,8 +24101,8 @@
         <w:pStyle w:val="Heading4"/>
         <w:rPr/>
       </w:pPr>
-      <w:bookmarkStart w:colFirst="0" w:colLast="0" w:name="_z9bn6y63e78h" w:id="58"/>
-      <w:bookmarkEnd w:id="58"/>
+      <w:bookmarkStart w:colFirst="0" w:colLast="0" w:name="_z9bn6y63e78h" w:id="59"/>
+      <w:bookmarkEnd w:id="59"/>
       <w:r>
         <w:rPr>
           <w:rtl w:val="0"/>
@@ -21479,8 +24176,8 @@
         <w:pStyle w:val="Heading4"/>
         <w:rPr/>
       </w:pPr>
-      <w:bookmarkStart w:colFirst="0" w:colLast="0" w:name="_pmh09o4nh3xy" w:id="59"/>
-      <w:bookmarkEnd w:id="59"/>
+      <w:bookmarkStart w:colFirst="0" w:colLast="0" w:name="_pmh09o4nh3xy" w:id="60"/>
+      <w:bookmarkEnd w:id="60"/>
       <w:r>
         <w:rPr>
           <w:rtl w:val="0"/>
@@ -21721,8 +24418,8 @@
         <w:pStyle w:val="Heading4"/>
         <w:rPr/>
       </w:pPr>
-      <w:bookmarkStart w:colFirst="0" w:colLast="0" w:name="_na90y46g1l2c" w:id="60"/>
-      <w:bookmarkEnd w:id="60"/>
+      <w:bookmarkStart w:colFirst="0" w:colLast="0" w:name="_na90y46g1l2c" w:id="61"/>
+      <w:bookmarkEnd w:id="61"/>
       <w:r>
         <w:rPr>
           <w:rtl w:val="0"/>
@@ -21950,8 +24647,8 @@
         <w:pStyle w:val="Heading4"/>
         <w:rPr/>
       </w:pPr>
-      <w:bookmarkStart w:colFirst="0" w:colLast="0" w:name="_b9jjiyy7tzi5" w:id="61"/>
-      <w:bookmarkEnd w:id="61"/>
+      <w:bookmarkStart w:colFirst="0" w:colLast="0" w:name="_b9jjiyy7tzi5" w:id="62"/>
+      <w:bookmarkEnd w:id="62"/>
       <w:r>
         <w:rPr>
           <w:rtl w:val="0"/>
@@ -22145,8 +24842,8 @@
         <w:pStyle w:val="Heading4"/>
         <w:rPr/>
       </w:pPr>
-      <w:bookmarkStart w:colFirst="0" w:colLast="0" w:name="_stfn4sd09qvj" w:id="62"/>
-      <w:bookmarkEnd w:id="62"/>
+      <w:bookmarkStart w:colFirst="0" w:colLast="0" w:name="_stfn4sd09qvj" w:id="63"/>
+      <w:bookmarkEnd w:id="63"/>
       <w:r>
         <w:rPr>
           <w:rtl w:val="0"/>
@@ -22388,8 +25085,8 @@
         <w:pStyle w:val="Heading4"/>
         <w:rPr/>
       </w:pPr>
-      <w:bookmarkStart w:colFirst="0" w:colLast="0" w:name="_qwqvtl2jl5if" w:id="63"/>
-      <w:bookmarkEnd w:id="63"/>
+      <w:bookmarkStart w:colFirst="0" w:colLast="0" w:name="_qwqvtl2jl5if" w:id="64"/>
+      <w:bookmarkEnd w:id="64"/>
       <w:r>
         <w:rPr>
           <w:rtl w:val="0"/>
@@ -22587,8 +25284,8 @@
         <w:pStyle w:val="Heading4"/>
         <w:rPr/>
       </w:pPr>
-      <w:bookmarkStart w:colFirst="0" w:colLast="0" w:name="_3hlf4rn3w2el" w:id="64"/>
-      <w:bookmarkEnd w:id="64"/>
+      <w:bookmarkStart w:colFirst="0" w:colLast="0" w:name="_3hlf4rn3w2el" w:id="65"/>
+      <w:bookmarkEnd w:id="65"/>
       <w:r>
         <w:rPr>
           <w:rtl w:val="0"/>
@@ -22804,8 +25501,8 @@
         <w:pStyle w:val="Heading4"/>
         <w:rPr/>
       </w:pPr>
-      <w:bookmarkStart w:colFirst="0" w:colLast="0" w:name="_mvijp23j8h13" w:id="65"/>
-      <w:bookmarkEnd w:id="65"/>
+      <w:bookmarkStart w:colFirst="0" w:colLast="0" w:name="_mvijp23j8h13" w:id="66"/>
+      <w:bookmarkEnd w:id="66"/>
       <w:r>
         <w:rPr>
           <w:rtl w:val="0"/>
@@ -22901,8 +25598,8 @@
         <w:pStyle w:val="Heading2"/>
         <w:rPr/>
       </w:pPr>
-      <w:bookmarkStart w:colFirst="0" w:colLast="0" w:name="_o8o7w9z5tin" w:id="66"/>
-      <w:bookmarkEnd w:id="66"/>
+      <w:bookmarkStart w:colFirst="0" w:colLast="0" w:name="_o8o7w9z5tin" w:id="67"/>
+      <w:bookmarkEnd w:id="67"/>
       <w:r>
         <w:rPr>
           <w:rtl w:val="0"/>
@@ -22920,8 +25617,8 @@
         <w:pStyle w:val="Heading3"/>
         <w:rPr/>
       </w:pPr>
-      <w:bookmarkStart w:colFirst="0" w:colLast="0" w:name="_t131lj2gz467" w:id="67"/>
-      <w:bookmarkEnd w:id="67"/>
+      <w:bookmarkStart w:colFirst="0" w:colLast="0" w:name="_t131lj2gz467" w:id="68"/>
+      <w:bookmarkEnd w:id="68"/>
       <w:r>
         <w:rPr>
           <w:rtl w:val="0"/>
@@ -23032,8 +25729,8 @@
         <w:pStyle w:val="Heading3"/>
         <w:rPr/>
       </w:pPr>
-      <w:bookmarkStart w:colFirst="0" w:colLast="0" w:name="_2h0snssbsfcg" w:id="68"/>
-      <w:bookmarkEnd w:id="68"/>
+      <w:bookmarkStart w:colFirst="0" w:colLast="0" w:name="_2h0snssbsfcg" w:id="69"/>
+      <w:bookmarkEnd w:id="69"/>
       <w:r>
         <w:rPr>
           <w:rtl w:val="0"/>
@@ -23046,8 +25743,8 @@
         <w:pStyle w:val="Heading4"/>
         <w:rPr/>
       </w:pPr>
-      <w:bookmarkStart w:colFirst="0" w:colLast="0" w:name="_eg39hdsd3xtp" w:id="69"/>
-      <w:bookmarkEnd w:id="69"/>
+      <w:bookmarkStart w:colFirst="0" w:colLast="0" w:name="_eg39hdsd3xtp" w:id="70"/>
+      <w:bookmarkEnd w:id="70"/>
       <w:r>
         <w:rPr>
           <w:rtl w:val="0"/>
@@ -23174,8 +25871,8 @@
         <w:pStyle w:val="Heading4"/>
         <w:rPr/>
       </w:pPr>
-      <w:bookmarkStart w:colFirst="0" w:colLast="0" w:name="_bujy3bjm2sd6" w:id="70"/>
-      <w:bookmarkEnd w:id="70"/>
+      <w:bookmarkStart w:colFirst="0" w:colLast="0" w:name="_bujy3bjm2sd6" w:id="71"/>
+      <w:bookmarkEnd w:id="71"/>
       <w:r>
         <w:rPr>
           <w:rtl w:val="0"/>
@@ -23331,8 +26028,8 @@
         <w:pStyle w:val="Heading2"/>
         <w:rPr/>
       </w:pPr>
-      <w:bookmarkStart w:colFirst="0" w:colLast="0" w:name="_q0s92scxley4" w:id="71"/>
-      <w:bookmarkEnd w:id="71"/>
+      <w:bookmarkStart w:colFirst="0" w:colLast="0" w:name="_q0s92scxley4" w:id="72"/>
+      <w:bookmarkEnd w:id="72"/>
       <w:r>
         <w:rPr>
           <w:rtl w:val="0"/>
@@ -23477,8 +26174,8 @@
         <w:ind w:left="720" w:hanging="360"/>
         <w:rPr/>
       </w:pPr>
-      <w:bookmarkStart w:colFirst="0" w:colLast="0" w:name="_gikshcswg633" w:id="72"/>
-      <w:bookmarkEnd w:id="72"/>
+      <w:bookmarkStart w:colFirst="0" w:colLast="0" w:name="_gikshcswg633" w:id="73"/>
+      <w:bookmarkEnd w:id="73"/>
       <w:r>
         <w:rPr>
           <w:rtl w:val="0"/>
@@ -23496,7 +26193,7 @@
         <w:rPr>
           <w:rtl w:val="0"/>
         </w:rPr>
-        <w:t xml:space="preserve">За анализиране на създадената система е направена проверка дали са покрити нефункционалните изисквания свързани с ефикасност и бързодействие. </w:t>
+        <w:t xml:space="preserve">За анализиране на създадената система е направен ръчен тест на всички функции и проверка дали са покрити нефункционалните изисквания свързани с ефикасност и бързодействие.</w:t>
       </w:r>
     </w:p>
     <w:p>
@@ -23509,7 +26206,7 @@
         <w:rPr>
           <w:rtl w:val="0"/>
         </w:rPr>
-        <w:t xml:space="preserve">Първият тест, на който е подложено приложението е проверка на заетото пространство на диска от базата от данни при наличие на един милион записа за курсове.</w:t>
+        <w:t xml:space="preserve">Първо е направен ръчен тест на всички функционалности, които системата предоставя на всяка една от ролите - ученик, учител и администратор.</w:t>
       </w:r>
     </w:p>
     <w:p>
@@ -23522,7 +26219,20 @@
         <w:rPr>
           <w:rtl w:val="0"/>
         </w:rPr>
-        <w:t xml:space="preserve">Второ, направен е тест с голямо натоварване, за да се провери колко потребители може да обслужва системата едновременно.</w:t>
+        <w:t xml:space="preserve">Вторият тест, на който е подложено приложението е проверка на заетото пространство на диска от базата от данни при наличие на един милион записа за курсове.</w:t>
+      </w:r>
+    </w:p>
+    <w:p>
+      <w:pPr>
+        <w:spacing w:line="360" w:lineRule="auto"/>
+        <w:ind w:left="0" w:firstLine="0"/>
+        <w:rPr/>
+      </w:pPr>
+      <w:r>
+        <w:rPr>
+          <w:rtl w:val="0"/>
+        </w:rPr>
+        <w:t xml:space="preserve">Трето, направен е тест с голямо натоварване, за да се провери колко потребители може да обслужва системата едновременно.</w:t>
       </w:r>
     </w:p>
     <w:p>
@@ -23598,8 +26308,8 @@
         <w:spacing w:line="360" w:lineRule="auto"/>
         <w:ind w:left="720" w:hanging="360"/>
       </w:pPr>
-      <w:bookmarkStart w:colFirst="0" w:colLast="0" w:name="_vpjoshsm222s" w:id="73"/>
-      <w:bookmarkEnd w:id="73"/>
+      <w:bookmarkStart w:colFirst="0" w:colLast="0" w:name="_vpjoshsm222s" w:id="74"/>
+      <w:bookmarkEnd w:id="74"/>
       <w:r>
         <w:rPr>
           <w:rtl w:val="0"/>
@@ -23612,8 +26322,8 @@
         <w:pStyle w:val="Heading2"/>
         <w:rPr/>
       </w:pPr>
-      <w:bookmarkStart w:colFirst="0" w:colLast="0" w:name="_sqi9k769i2os" w:id="74"/>
-      <w:bookmarkEnd w:id="74"/>
+      <w:bookmarkStart w:colFirst="0" w:colLast="0" w:name="_sqi9k769i2os" w:id="75"/>
+      <w:bookmarkEnd w:id="75"/>
       <w:r>
         <w:rPr>
           <w:rtl w:val="0"/>
@@ -23717,8 +26427,8 @@
         <w:pStyle w:val="Heading2"/>
         <w:rPr/>
       </w:pPr>
-      <w:bookmarkStart w:colFirst="0" w:colLast="0" w:name="_ed3b9aha82xt" w:id="75"/>
-      <w:bookmarkEnd w:id="75"/>
+      <w:bookmarkStart w:colFirst="0" w:colLast="0" w:name="_ed3b9aha82xt" w:id="76"/>
+      <w:bookmarkEnd w:id="76"/>
       <w:r>
         <w:rPr>
           <w:rtl w:val="0"/>
@@ -23731,8 +26441,8 @@
         <w:pStyle w:val="Heading3"/>
         <w:rPr/>
       </w:pPr>
-      <w:bookmarkStart w:colFirst="0" w:colLast="0" w:name="_8qujp33r8hcn" w:id="76"/>
-      <w:bookmarkEnd w:id="76"/>
+      <w:bookmarkStart w:colFirst="0" w:colLast="0" w:name="_8qujp33r8hcn" w:id="77"/>
+      <w:bookmarkEnd w:id="77"/>
       <w:r>
         <w:rPr>
           <w:rtl w:val="0"/>
@@ -23766,8 +26476,8 @@
         <w:pStyle w:val="Heading3"/>
         <w:rPr/>
       </w:pPr>
-      <w:bookmarkStart w:colFirst="0" w:colLast="0" w:name="_n4l76ppw20r3" w:id="77"/>
-      <w:bookmarkEnd w:id="77"/>
+      <w:bookmarkStart w:colFirst="0" w:colLast="0" w:name="_n4l76ppw20r3" w:id="78"/>
+      <w:bookmarkEnd w:id="78"/>
       <w:r>
         <w:rPr>
           <w:rtl w:val="0"/>
@@ -23801,8 +26511,8 @@
         <w:pStyle w:val="Heading3"/>
         <w:rPr/>
       </w:pPr>
-      <w:bookmarkStart w:colFirst="0" w:colLast="0" w:name="_rsxh9y2a8ssz" w:id="78"/>
-      <w:bookmarkEnd w:id="78"/>
+      <w:bookmarkStart w:colFirst="0" w:colLast="0" w:name="_rsxh9y2a8ssz" w:id="79"/>
+      <w:bookmarkEnd w:id="79"/>
       <w:r>
         <w:rPr>
           <w:rtl w:val="0"/>
@@ -23848,8 +26558,8 @@
         <w:pStyle w:val="Heading2"/>
         <w:rPr/>
       </w:pPr>
-      <w:bookmarkStart w:colFirst="0" w:colLast="0" w:name="_hfqid82011ou" w:id="79"/>
-      <w:bookmarkEnd w:id="79"/>
+      <w:bookmarkStart w:colFirst="0" w:colLast="0" w:name="_hfqid82011ou" w:id="80"/>
+      <w:bookmarkEnd w:id="80"/>
       <w:r>
         <w:rPr>
           <w:rtl w:val="0"/>
@@ -23909,8 +26619,8 @@
         <w:pStyle w:val="Heading2"/>
         <w:rPr/>
       </w:pPr>
-      <w:bookmarkStart w:colFirst="0" w:colLast="0" w:name="_piyr724jkme7" w:id="80"/>
-      <w:bookmarkEnd w:id="80"/>
+      <w:bookmarkStart w:colFirst="0" w:colLast="0" w:name="_piyr724jkme7" w:id="81"/>
+      <w:bookmarkEnd w:id="81"/>
       <w:r>
         <w:rPr>
           <w:rtl w:val="0"/>
@@ -23966,8 +26676,8 @@
         <w:spacing w:line="360" w:lineRule="auto"/>
         <w:rPr/>
       </w:pPr>
-      <w:bookmarkStart w:colFirst="0" w:colLast="0" w:name="_fy5pwxogicd4" w:id="81"/>
-      <w:bookmarkEnd w:id="81"/>
+      <w:bookmarkStart w:colFirst="0" w:colLast="0" w:name="_fy5pwxogicd4" w:id="82"/>
+      <w:bookmarkEnd w:id="82"/>
       <w:r>
         <w:rPr>
           <w:rtl w:val="0"/>
@@ -24042,20 +26752,7 @@
         <w:rPr>
           <w:rtl w:val="0"/>
         </w:rPr>
-        <w:t xml:space="preserve">codePost. “codePost.io.” </w:t>
-      </w:r>
-      <w:r>
-        <w:rPr>
-          <w:i w:val="1"/>
-          <w:rtl w:val="0"/>
-        </w:rPr>
-        <w:t xml:space="preserve">codePost: Autograder and code review for computer science courses</w:t>
-      </w:r>
-      <w:r>
-        <w:rPr>
-          <w:rtl w:val="0"/>
-        </w:rPr>
-        <w:t xml:space="preserve">, https://codepost.io/. Accessed 24 March 2022.</w:t>
+        <w:t xml:space="preserve">Calza, Julio C., and Jose M. Del Alamo. “Programming assignments automatic grading: Review of tools and implementations.” 2013, p. 10.</w:t>
       </w:r>
     </w:p>
     <w:p>
@@ -24068,20 +26765,20 @@
         <w:rPr>
           <w:rtl w:val="0"/>
         </w:rPr>
-        <w:t xml:space="preserve">Docker. “What is a Container?” </w:t>
+        <w:t xml:space="preserve">codePost. “codePost.io.” </w:t>
       </w:r>
       <w:r>
         <w:rPr>
           <w:i w:val="1"/>
           <w:rtl w:val="0"/>
         </w:rPr>
-        <w:t xml:space="preserve">Docker</w:t>
-      </w:r>
-      <w:r>
-        <w:rPr>
-          <w:rtl w:val="0"/>
-        </w:rPr>
-        <w:t xml:space="preserve">, https://www.docker.com/resources/what-container/. Accessed 1 April 2022.</w:t>
+        <w:t xml:space="preserve">codePost: Autograder and code review for computer science courses</w:t>
+      </w:r>
+      <w:r>
+        <w:rPr>
+          <w:rtl w:val="0"/>
+        </w:rPr>
+        <w:t xml:space="preserve">, https://codepost.io/. Accessed 24 March 2022.</w:t>
       </w:r>
     </w:p>
     <w:p>
@@ -24094,20 +26791,20 @@
         <w:rPr>
           <w:rtl w:val="0"/>
         </w:rPr>
-        <w:t xml:space="preserve">Edwards, Stephen. “What is Web-CAT?” </w:t>
+        <w:t xml:space="preserve">Docker. “What is a Container?” </w:t>
       </w:r>
       <w:r>
         <w:rPr>
           <w:i w:val="1"/>
           <w:rtl w:val="0"/>
         </w:rPr>
-        <w:t xml:space="preserve">Web-CAT</w:t>
-      </w:r>
-      <w:r>
-        <w:rPr>
-          <w:rtl w:val="0"/>
-        </w:rPr>
-        <w:t xml:space="preserve">, 1 October 2020, https://web-cat.org/projects/Web-CAT/WhatIsWebCat.html. Accessed 22 March 2022.</w:t>
+        <w:t xml:space="preserve">Docker</w:t>
+      </w:r>
+      <w:r>
+        <w:rPr>
+          <w:rtl w:val="0"/>
+        </w:rPr>
+        <w:t xml:space="preserve">, https://www.docker.com/resources/what-container/. Accessed 1 April 2022.</w:t>
       </w:r>
     </w:p>
     <w:p>
@@ -24120,20 +26817,20 @@
         <w:rPr>
           <w:rtl w:val="0"/>
         </w:rPr>
-        <w:t xml:space="preserve">GitHub. “Basics of setting up GitHub Classroom.” </w:t>
+        <w:t xml:space="preserve">Edwards, Stephen. “What is Web-CAT?” </w:t>
       </w:r>
       <w:r>
         <w:rPr>
           <w:i w:val="1"/>
           <w:rtl w:val="0"/>
         </w:rPr>
-        <w:t xml:space="preserve">GitHub Docs</w:t>
-      </w:r>
-      <w:r>
-        <w:rPr>
-          <w:rtl w:val="0"/>
-        </w:rPr>
-        <w:t xml:space="preserve">, https://docs.github.com/en/education/manage-coursework-with-github-classroom/get-started-with-github-classroom/basics-of-setting-up-github-classroom. Accessed 24 March 2022.</w:t>
+        <w:t xml:space="preserve">Web-CAT</w:t>
+      </w:r>
+      <w:r>
+        <w:rPr>
+          <w:rtl w:val="0"/>
+        </w:rPr>
+        <w:t xml:space="preserve">, 1 October 2020, https://web-cat.org/projects/Web-CAT/WhatIsWebCat.html. Accessed 22 March 2022.</w:t>
       </w:r>
     </w:p>
     <w:p>
@@ -24146,20 +26843,20 @@
         <w:rPr>
           <w:rtl w:val="0"/>
         </w:rPr>
-        <w:t xml:space="preserve">GitHub. “GitHub Classroom.” </w:t>
+        <w:t xml:space="preserve">GitHub. “Basics of setting up GitHub Classroom.” </w:t>
       </w:r>
       <w:r>
         <w:rPr>
           <w:i w:val="1"/>
           <w:rtl w:val="0"/>
         </w:rPr>
-        <w:t xml:space="preserve">GitHub Classroom</w:t>
-      </w:r>
-      <w:r>
-        <w:rPr>
-          <w:rtl w:val="0"/>
-        </w:rPr>
-        <w:t xml:space="preserve">, https://classroom.github.com/. Accessed 24 March 2022.</w:t>
+        <w:t xml:space="preserve">GitHub Docs</w:t>
+      </w:r>
+      <w:r>
+        <w:rPr>
+          <w:rtl w:val="0"/>
+        </w:rPr>
+        <w:t xml:space="preserve">, https://docs.github.com/en/education/manage-coursework-with-github-classroom/get-started-with-github-classroom/basics-of-setting-up-github-classroom. Accessed 24 March 2022.</w:t>
       </w:r>
     </w:p>
     <w:p>
@@ -24172,20 +26869,20 @@
         <w:rPr>
           <w:rtl w:val="0"/>
         </w:rPr>
-        <w:t xml:space="preserve">Helm Authors. “What is Helm?” </w:t>
+        <w:t xml:space="preserve">GitHub. “GitHub Classroom.” </w:t>
       </w:r>
       <w:r>
         <w:rPr>
           <w:i w:val="1"/>
           <w:rtl w:val="0"/>
         </w:rPr>
-        <w:t xml:space="preserve">What is Helm?</w:t>
-      </w:r>
-      <w:r>
-        <w:rPr>
-          <w:rtl w:val="0"/>
-        </w:rPr>
-        <w:t xml:space="preserve">, https://helm.sh/. Accessed 7 April 2022.</w:t>
+        <w:t xml:space="preserve">GitHub Classroom</w:t>
+      </w:r>
+      <w:r>
+        <w:rPr>
+          <w:rtl w:val="0"/>
+        </w:rPr>
+        <w:t xml:space="preserve">, https://classroom.github.com/. Accessed 24 March 2022.</w:t>
       </w:r>
     </w:p>
     <w:p>
@@ -24198,20 +26895,20 @@
         <w:rPr>
           <w:rtl w:val="0"/>
         </w:rPr>
-        <w:t xml:space="preserve">The Kubernetes Authors. “Kubernetes.” </w:t>
+        <w:t xml:space="preserve">Helm Authors. “What is Helm?” </w:t>
       </w:r>
       <w:r>
         <w:rPr>
           <w:i w:val="1"/>
           <w:rtl w:val="0"/>
         </w:rPr>
-        <w:t xml:space="preserve">Kubernetes.io</w:t>
-      </w:r>
-      <w:r>
-        <w:rPr>
-          <w:rtl w:val="0"/>
-        </w:rPr>
-        <w:t xml:space="preserve">, https://kubernetes.io/. Accessed 4 April 2022.</w:t>
+        <w:t xml:space="preserve">What is Helm?</w:t>
+      </w:r>
+      <w:r>
+        <w:rPr>
+          <w:rtl w:val="0"/>
+        </w:rPr>
+        <w:t xml:space="preserve">, https://helm.sh/. Accessed 7 April 2022.</w:t>
       </w:r>
     </w:p>
     <w:p>
@@ -24224,20 +26921,20 @@
         <w:rPr>
           <w:rtl w:val="0"/>
         </w:rPr>
-        <w:t xml:space="preserve">Micro Focus. “Benefits of Using Docker.” </w:t>
+        <w:t xml:space="preserve">The Kubernetes Authors. “Kubernetes.” </w:t>
       </w:r>
       <w:r>
         <w:rPr>
           <w:i w:val="1"/>
           <w:rtl w:val="0"/>
         </w:rPr>
-        <w:t xml:space="preserve">Micro Focus</w:t>
-      </w:r>
-      <w:r>
-        <w:rPr>
-          <w:rtl w:val="0"/>
-        </w:rPr>
-        <w:t xml:space="preserve">, https://www.microfocus.com/documentation/enterprise-developer/ed40pu5/ETS-help/GUID-F5BDACC7-6F0E-4EBB-9F62-E0046D8CCF1B.html. Accessed 1 April 2022.</w:t>
+        <w:t xml:space="preserve">Kubernetes.io</w:t>
+      </w:r>
+      <w:r>
+        <w:rPr>
+          <w:rtl w:val="0"/>
+        </w:rPr>
+        <w:t xml:space="preserve">, https://kubernetes.io/. Accessed 4 April 2022.</w:t>
       </w:r>
     </w:p>
     <w:p>
@@ -24250,7 +26947,20 @@
         <w:rPr>
           <w:rtl w:val="0"/>
         </w:rPr>
-        <w:t xml:space="preserve">Pretchett, D. “Base: An acid alternative.” 28 July 2008.</w:t>
+        <w:t xml:space="preserve">Micro Focus. “Benefits of Using Docker.” </w:t>
+      </w:r>
+      <w:r>
+        <w:rPr>
+          <w:i w:val="1"/>
+          <w:rtl w:val="0"/>
+        </w:rPr>
+        <w:t xml:space="preserve">Micro Focus</w:t>
+      </w:r>
+      <w:r>
+        <w:rPr>
+          <w:rtl w:val="0"/>
+        </w:rPr>
+        <w:t xml:space="preserve">, https://www.microfocus.com/documentation/enterprise-developer/ed40pu5/ETS-help/GUID-F5BDACC7-6F0E-4EBB-9F62-E0046D8CCF1B.html. Accessed 1 April 2022.</w:t>
       </w:r>
     </w:p>
     <w:p>
@@ -24263,6 +26973,19 @@
         <w:rPr>
           <w:rtl w:val="0"/>
         </w:rPr>
+        <w:t xml:space="preserve">Pretchett, D. “Base: An acid alternative.” 28 July 2008.</w:t>
+      </w:r>
+    </w:p>
+    <w:p>
+      <w:pPr>
+        <w:spacing w:line="480" w:lineRule="auto"/>
+        <w:ind w:left="720"/>
+        <w:rPr/>
+      </w:pPr>
+      <w:r>
+        <w:rPr>
+          <w:rtl w:val="0"/>
+        </w:rPr>
         <w:t xml:space="preserve">Wallen, Dave. “OAuth 2.0: What Is It and How Does It Work? | Spanning.” </w:t>
       </w:r>
       <w:r>
@@ -24277,6 +27000,18 @@
           <w:rtl w:val="0"/>
         </w:rPr>
         <w:t xml:space="preserve">, 12 February 2020, https://spanning.com/blog/oauth-2-what-is-it-how-does-it-work/. Accessed 6 April 2022.</w:t>
+      </w:r>
+    </w:p>
+    <w:p>
+      <w:pPr>
+        <w:spacing w:line="480" w:lineRule="auto"/>
+        <w:ind w:left="720"/>
+        <w:rPr/>
+      </w:pPr>
+      <w:r>
+        <w:rPr>
+          <w:rtl w:val="0"/>
+        </w:rPr>
       </w:r>
     </w:p>
     <w:p>
@@ -26643,6 +29378,32 @@
     </w:tblPr>
   </w:style>
   <w:style w:type="table" w:styleId="Table2">
+    <w:basedOn w:val="TableNormal"/>
+    <w:tblPr>
+      <w:tblStyleRowBandSize w:val="1"/>
+      <w:tblStyleColBandSize w:val="1"/>
+      <w:tblCellMar>
+        <w:top w:w="100.0" w:type="dxa"/>
+        <w:left w:w="100.0" w:type="dxa"/>
+        <w:bottom w:w="100.0" w:type="dxa"/>
+        <w:right w:w="100.0" w:type="dxa"/>
+      </w:tblCellMar>
+    </w:tblPr>
+  </w:style>
+  <w:style w:type="table" w:styleId="Table3">
+    <w:basedOn w:val="TableNormal"/>
+    <w:tblPr>
+      <w:tblStyleRowBandSize w:val="1"/>
+      <w:tblStyleColBandSize w:val="1"/>
+      <w:tblCellMar>
+        <w:top w:w="100.0" w:type="dxa"/>
+        <w:left w:w="100.0" w:type="dxa"/>
+        <w:bottom w:w="100.0" w:type="dxa"/>
+        <w:right w:w="100.0" w:type="dxa"/>
+      </w:tblCellMar>
+    </w:tblPr>
+  </w:style>
+  <w:style w:type="table" w:styleId="Table4">
     <w:basedOn w:val="TableNormal"/>
     <w:tblPr>
       <w:tblStyleRowBandSize w:val="1"/>
@@ -27218,6 +29979,30 @@
       </b:Author>
     </b:Author>
   </b:Source>
+  <b:Source>
+    <b:Tag>source14</b:Tag>
+    <b:Year>2013</b:Year>
+    <b:Pages>10</b:Pages>
+    <b:SourceType>ArticleInAPeriodical</b:SourceType>
+    <b:Title>Programming assignments automatic grading: Review of tools and implementations</b:Title>
+    <b:Gdcea>{"AccessedType":"Print"}</b:Gdcea>
+    <b:Author>
+      <b:Author>
+        <b:NameList>
+          <b:Person>
+            <b:First>Julio</b:First>
+            <b:Middle>C.</b:Middle>
+            <b:Last>Calza</b:Last>
+          </b:Person>
+          <b:Person>
+            <b:First>Jose</b:First>
+            <b:Middle>M.</b:Middle>
+            <b:Last>Del Alamo</b:Last>
+          </b:Person>
+        </b:NameList>
+      </b:Author>
+    </b:Author>
+  </b:Source>
 </b:Sources>
 </file>
 

</xml_diff>

<commit_message>
masters: apply suggested corrections
</commit_message>
<xml_diff>
--- a/docs/masters-thesis.docx
+++ b/docs/masters-thesis.docx
@@ -50,12 +50,12 @@
           <wp:inline distB="114300" distT="114300" distL="114300" distR="114300">
             <wp:extent cx="1309110" cy="1599307"/>
             <wp:effectExtent b="0" l="0" r="0" t="0"/>
-            <wp:docPr id="14" name="image7.jpg"/>
+            <wp:docPr id="14" name="image1.jpg"/>
             <a:graphic>
               <a:graphicData uri="http://schemas.openxmlformats.org/drawingml/2006/picture">
                 <pic:pic>
                   <pic:nvPicPr>
-                    <pic:cNvPr id="0" name="image7.jpg"/>
+                    <pic:cNvPr id="0" name="image1.jpg"/>
                     <pic:cNvPicPr preferRelativeResize="0"/>
                   </pic:nvPicPr>
                   <pic:blipFill>
@@ -13298,7 +13298,7 @@
         <w:rPr>
           <w:rtl w:val="0"/>
         </w:rPr>
-        <w:t xml:space="preserve">С цел сигурност и контрол върху използваните изчислителни ресурси, в системата има и сериозни ограничения относно елементи на езика за програмиране, които могат да се използват в студентските решения - основно свързани с многонишково програмиране, достъп до файловата система и т.н..</w:t>
+        <w:t xml:space="preserve">С цел сигурност и контрол върху използваните изчислителни ресурси, в системата има и сериозни ограничения относно елементите на езика за програмиране, които могат да се използват в студентските решения - основно свързани с многонишково програмиране, достъп до файловата система и т.н..</w:t>
       </w:r>
     </w:p>
     <w:p>
@@ -13367,28 +13367,28 @@
         <w:rPr>
           <w:rtl w:val="0"/>
         </w:rPr>
-        <w:t xml:space="preserve">Системата има добро бързодействиеа и лесна за използване.</w:t>
-      </w:r>
-    </w:p>
-    <w:p>
-      <w:pPr>
-        <w:rPr/>
-      </w:pPr>
-      <w:r>
-        <w:rPr>
-          <w:rtl w:val="0"/>
-        </w:rPr>
-      </w:r>
-    </w:p>
-    <w:p>
-      <w:pPr>
-        <w:rPr/>
-      </w:pPr>
-      <w:r>
-        <w:rPr>
-          <w:rtl w:val="0"/>
-        </w:rPr>
-        <w:t xml:space="preserve">Основен фокус на системата codePost е да помогне на преподавателите по компютърни науки да предоставят качествена обратна връзка на студентите относно архитектурата, дизайна и качеството на кода на техните решения. Системата е разработена в Принстънския университет, в началната си версия от екип от студенти, чиято основна мотивация е била, дигитализиране на целия процес по предаване, проверка и оценяване на задания по програмиране.</w:t>
+        <w:t xml:space="preserve">Системата има добро бързодействие и е лесна за използване.</w:t>
+      </w:r>
+    </w:p>
+    <w:p>
+      <w:pPr>
+        <w:rPr/>
+      </w:pPr>
+      <w:r>
+        <w:rPr>
+          <w:rtl w:val="0"/>
+        </w:rPr>
+      </w:r>
+    </w:p>
+    <w:p>
+      <w:pPr>
+        <w:rPr/>
+      </w:pPr>
+      <w:r>
+        <w:rPr>
+          <w:rtl w:val="0"/>
+        </w:rPr>
+        <w:t xml:space="preserve">Основен фокус на системата codePost е да помогне на преподавателите по компютърни науки да предоставят качествена обратна връзка на студентите относно архитектурата, дизайна и качеството на кода на техните решения. Системата е разработена в Принстънския университет, в началната си версия от екип от студенти, чиято основна мотивация е била дигитализиране на целия процес по предаване, проверка и оценяване на задания по програмиране.</w:t>
       </w:r>
     </w:p>
     <w:p>
@@ -13462,7 +13462,7 @@
         <w:rPr>
           <w:rtl w:val="0"/>
         </w:rPr>
-        <w:t xml:space="preserve">Друга важна мисия за създателите на codePost е да предоставят функционалност за лесно писане на тестове и изпълнението им срещу студентските решения, с цел ефективно откриване на грешките в студентските решения, дори в курсове с много голям брой студенти. Преподавателският състав може да се възползва от обикновени входно-изходни тестове (в стил Online Judge), които не изискват писане на код. Могат също да се автоматизират и по-гъвкави и сложни тестови сценарии, използвайки кратки скриптове. Всички тестове се изпълняват на codePost сървъри, като се поддържат основните езици за програмиране.</w:t>
+        <w:t xml:space="preserve">Друга важна мисия за създателите на codePost е да предоставят функционалност за лесно писане на тестове и изпълнението им срещу студентските решения, с цел ефективно откриване на грешки в студентските решения, дори в курсове с много голям брой студенти. Преподавателският състав може да се възползва от обикновени входно-изходни тестове (в стил Online Judge), които не изискват писане на код. Могат също да се автоматизират и по-гъвкави и сложни тестови сценарии, използвайки кратки скриптове. Всички тестове се изпълняват на codePost сървъри, като се поддържат основните езици за програмиране.</w:t>
       </w:r>
     </w:p>
     <w:p>
@@ -13564,71 +13564,71 @@
         <w:rPr>
           <w:rtl w:val="0"/>
         </w:rPr>
-        <w:t xml:space="preserve">Разглеждайки документацията добиваме усещане за една доста сериозна и професионална система, която вече се е утвърдила в много от най-добрите университети в света. Модерният и информативен сайт с документацията покачва очакванията ни и за самата уеб услуга.</w:t>
-      </w:r>
-    </w:p>
-    <w:p>
-      <w:pPr>
-        <w:rPr/>
-      </w:pPr>
-      <w:r>
-        <w:rPr>
-          <w:rtl w:val="0"/>
-        </w:rPr>
-        <w:t xml:space="preserve">След използване на системата 4 месеца като асистент, основните придобити впечатления са, че това е една доста съвременна система, която използва най-новите технологии на пазара, за да предостави максимална сигурност, бързодействие и удобство. В сравнение с Web-CAT характеристиките, които изпъкват най-много, определено са липсата на грешки и интуитивността при работа с уеб интерфейсът. Тези неща обаче далеч не значат, че codePost е перфектен продукт. Местата, в които Web-CAT се проваля, действително са подобрени тук, но пък и обратното важи за повече от една функционалност.</w:t>
-      </w:r>
-    </w:p>
-    <w:p>
-      <w:pPr>
-        <w:rPr/>
-      </w:pPr>
-      <w:r>
-        <w:rPr>
-          <w:rtl w:val="0"/>
-        </w:rPr>
-      </w:r>
-    </w:p>
-    <w:p>
-      <w:pPr>
-        <w:rPr/>
-      </w:pPr>
-      <w:r>
-        <w:rPr>
-          <w:rtl w:val="0"/>
-        </w:rPr>
-        <w:t xml:space="preserve">Първото нещо, което трябва се направи от преподавател, който иска да използва системата, е да се регистрира, което става лесно - с имейл и парола. След това той трябва да се свърже с администратор, който поддържа системата, и да докаже, че наистина е лектор в някой университет, за да може да му се дадат учителски права. Това не е автоматичен процес и никога не се знае колко време би отнел, но все пак е разбираем за сигурността на системата. Чак след това ще може да създава курсове и задания.</w:t>
-      </w:r>
-    </w:p>
-    <w:p>
-      <w:pPr>
-        <w:rPr/>
-      </w:pPr>
-      <w:r>
-        <w:rPr>
-          <w:rtl w:val="0"/>
-        </w:rPr>
-      </w:r>
-    </w:p>
-    <w:p>
-      <w:pPr>
-        <w:rPr/>
-      </w:pPr>
-      <w:r>
-        <w:rPr>
-          <w:rtl w:val="0"/>
-        </w:rPr>
-        <w:t xml:space="preserve">След сдобиването с учителски профил, лекторът може да създаде курс и ръчно трябва да добави всички студенти в него и да даде асистентски права. Интерфейсът е много прост, минималистичен и красив. Това прави работата доста приятна. Има малко на брой изгледи, което намаля шанса за объркване или “изгубване”. В страничната лента на сайта има връзка към документацията и кратки видеа, които показват как се работи със сайта. Лентата присъства във всеки изглед, което е изключително удобно. С по един клик може да се разгледат всички курсове, всички задания в даден курс и предадените решения.</w:t>
-      </w:r>
-    </w:p>
-    <w:p>
-      <w:pPr>
-        <w:rPr/>
-      </w:pPr>
-      <w:r>
-        <w:rPr>
-          <w:rtl w:val="0"/>
-        </w:rPr>
-        <w:t xml:space="preserve">Студентите могат да качат своето решение като архив. Това е едно от основните неудобства. Има алтернатива да се използва GitHub за съхраняване на кода, но това е функционалност, която не идва по подразбиране, а трябва преподавателя да напише скрипт за интеграция с GitHub, който ще осъществи тегленето на изходния код на студентите. Там обаче ще се появят допълнителни проблеми свързани с видимостта на хранилищата на студентите. Те или ще трябва да са публични и лесно видими за всички или трябва да са лични, но тогава пък ще има допълнителни затруднения с изтеглянето на кода.</w:t>
+        <w:t xml:space="preserve">Разглеждайки документацията, добиваме усещане за една доста сериозна и професионална система, която вече се е утвърдила в много от най-добрите университети в света. Модерният и информативен сайт с документацията покачва очакванията ни и за самата уеб услуга.</w:t>
+      </w:r>
+    </w:p>
+    <w:p>
+      <w:pPr>
+        <w:rPr/>
+      </w:pPr>
+      <w:r>
+        <w:rPr>
+          <w:rtl w:val="0"/>
+        </w:rPr>
+        <w:t xml:space="preserve">След използване на системата 4 месеца като асистент, основните придобити впечатления са, че това е една доста съвременна система, която използва най-новите технологии, за да предостави максимална сигурност, бързодействие и удобство. В сравнение с Web-CAT, характеристиките, които изпъкват най-много, са стабилността на системата и интуитивността при работа с уеб интерфейса. CodePost има и недостатъци. Основните слабости на Web-CAT са преодолени тук, но пък и обратното важи за повече от една функционалност.</w:t>
+      </w:r>
+    </w:p>
+    <w:p>
+      <w:pPr>
+        <w:rPr/>
+      </w:pPr>
+      <w:r>
+        <w:rPr>
+          <w:rtl w:val="0"/>
+        </w:rPr>
+      </w:r>
+    </w:p>
+    <w:p>
+      <w:pPr>
+        <w:rPr/>
+      </w:pPr>
+      <w:r>
+        <w:rPr>
+          <w:rtl w:val="0"/>
+        </w:rPr>
+        <w:t xml:space="preserve">Първото нещо, което трябва се направи от преподавател, който иска да използва системата, е да се регистрира, което става лесно - с имейл и парола. След това той трябва да се свърже с администратор, който поддържа системата, и да докаже, че наистина е лектор в някой университет, за да може да му се дадат преподавателски права. Това не е автоматичен процес и никога не се знае колко време би отнел, но все пак е разбираем за сигурността на системата. Чак след това ще може да създават курсове и задания.</w:t>
+      </w:r>
+    </w:p>
+    <w:p>
+      <w:pPr>
+        <w:rPr/>
+      </w:pPr>
+      <w:r>
+        <w:rPr>
+          <w:rtl w:val="0"/>
+        </w:rPr>
+      </w:r>
+    </w:p>
+    <w:p>
+      <w:pPr>
+        <w:rPr/>
+      </w:pPr>
+      <w:r>
+        <w:rPr>
+          <w:rtl w:val="0"/>
+        </w:rPr>
+        <w:t xml:space="preserve">След сдобиването с преподавателски профил, лекторът може да създаде курс и ръчно трябва да добави всички студенти в него и да даде асистентски права. Интерфейсът е много прост, минималистичен и естетичен, което улеснява работата. Има малко на брой изгледи, което намалява шанса за объркване или “изгубване” в навигацията. В страничната лента на сайта има връзка към документацията и кратки видеа, които показват как се работи със сайта. Лентата присъства във всеки изглед, което е изключително удобно. С по един клик може да се разгледат всички курсове, всички задания в даден курс и предадените решения.</w:t>
+      </w:r>
+    </w:p>
+    <w:p>
+      <w:pPr>
+        <w:rPr/>
+      </w:pPr>
+      <w:r>
+        <w:rPr>
+          <w:rtl w:val="0"/>
+        </w:rPr>
+        <w:t xml:space="preserve">Студентите могат да качат своето решение като архив. Това е едно от основните неудобства. Има алтернатива да се използва GitHub за съхраняване на кода, но това е функционалност, която не идва по подразбиране, а трябва преподавателят да предостави скрипт за интеграция с GitHub, който ще осъществи тегленето на изходния код на студентите. Там обаче ще се появят допълнителни проблеми свързани с видимостта на хранилищата на студентите. Те или ще трябва да са публични и лесно видими за всички, или трябва да са лични, но тогава пък ще има допълнителни затруднения с изтеглянето на кода.</w:t>
       </w:r>
     </w:p>
     <w:p>
@@ -13650,18 +13650,31 @@
         <w:rPr>
           <w:rtl w:val="0"/>
         </w:rPr>
-        <w:t xml:space="preserve">Преминавайки към оценяването на решения и писането на обратна връзка за студентите, виждаме може би най-добрата функционалност на codePost, а именно уеб редактора на код, чрез който се пишат директно коментари върху кода на студента. Друга функционалност, която спестява много време и усилия за синхронизиране на преподавателския състав са рубриките от съобщения за обратна връзка. Тя дава възможност да се създадат рубрики представляващи различни видове грешки, примерно грешки свързани с бързодействие или грешки свързани с чист код и други. След това могат да се попълват тези рубрики с конкретни съобщения и точките, които ще бъдат отнети при това нарушение. Тези съобщения са споделени между всички оценяващи заданието. Един минус на този изглед е, че не се дава възможност на студентите да теглят решенията си, а само да ги разглеждат.</w:t>
-      </w:r>
-    </w:p>
-    <w:p>
-      <w:pPr>
-        <w:rPr/>
-      </w:pPr>
-      <w:r>
-        <w:rPr>
-          <w:rtl w:val="0"/>
-        </w:rPr>
-        <w:t xml:space="preserve">Основната негативна характеристика, освен работата със .zip архиви, е  фактът, че codePost е уеб услуга и при срив на системата преподавателите нямат какво да направят, освен да чакат. Това е изключително неудобно, ако се случи в критичен момент като край на срок за предаване на някакъв проект или домашно. Друго затруднение, с което ще се сблъскат лекторите, е извличането на резултатите от тестовете, които са се изпълнили срещу решенията на студентите. Ако се използват тестови пакети, които са по-сложни от семпли входно-изходни тестове, то за самото извличане и показване на резултатите ще трябва да се напише специфичен скрипт за тази цел. Всички тези недостатъци са помислени и избегнати в Web-CAT.</w:t>
+        <w:t xml:space="preserve">Преминавайки към оценяването на решения и писането на обратна връзка за студентите, виждаме може би най-добрата функционалност на codePost - уеб редактора на код, чрез който се пишат директно коментари върху кода на студента. Друга функционалност, която спестява много време и усилия за синхронизиране на преподавателския състав, са т.нар. </w:t>
+      </w:r>
+      <w:r>
+        <w:rPr>
+          <w:i w:val="1"/>
+          <w:rtl w:val="0"/>
+        </w:rPr>
+        <w:t xml:space="preserve">рубрики</w:t>
+      </w:r>
+      <w:r>
+        <w:rPr>
+          <w:rtl w:val="0"/>
+        </w:rPr>
+        <w:t xml:space="preserve"> от съобщения за обратна връзка. Системата дава възможност да се създадат рубрики, представляващи различни видове грешки, например грешки, свързани с бързодействие или грешки, свързани с чист код и други. След това могат да се попълват тези рубрики с конкретни съобщения и точките, които ще бъдат отнети при това нарушение. Тези съобщения са споделени между всички оценяващи заданието. Един минус на този изглед е, че не се дава възможност на студентите да теглят решенията си, а само да ги разглеждат.</w:t>
+      </w:r>
+    </w:p>
+    <w:p>
+      <w:pPr>
+        <w:rPr/>
+      </w:pPr>
+      <w:r>
+        <w:rPr>
+          <w:rtl w:val="0"/>
+        </w:rPr>
+        <w:t xml:space="preserve">Основната негативна характеристика, освен работата със .zip архиви, е  фактът, че codePost е уеб услуга и евентуален срив на системата в критичен момент за курса като край на срок за предаване на някакъв проект или домашно е съществено неудобство. Друго затруднение, с което ще се сблъскат лекторите, е извличането на резултатите от тестовете, които са се изпълнили срещу решенията на студентите. Ако се използват тестови пакети, които са по-сложни от семпли входно-изходни тестове, то за самото извличане и показване на резултатите ще трябва да се напише специфичен скрипт за тази цел. Всички тези недостатъци са избегнати в Web-CAT.</w:t>
       </w:r>
     </w:p>
     <w:p>
@@ -13696,7 +13709,7 @@
         <w:rPr>
           <w:rtl w:val="0"/>
         </w:rPr>
-        <w:t xml:space="preserve">Github Classroom е доста подобна система на  вече разгледаните системи - Web-CAT и codePost. При нея целта също е да автоматизира курсовете и да позволи на преподавателите да се концентрират върху обучението. Тя позволява лесно управление и организиране на курсове. Също така предоставя възможност за следене и управление на задания в уеб интерфейсa, автоматично оценяване на решения и помагане на студентите, когато срещнат някакъв проблем и не могат сами да стигнат до добро решение. Интересното и очевидно качество на GitHub Classroom е, че тя се базира на GitHub - популярен и стандартен инструмент, който се използва от много софтуерни разработчици ежедневно. Git и GitHub автоматично решават всички проблеми, свързани с предаването на решения в .zip формат, тъй като те са създадени точно с тази цел, а именно контрол на версиите на изходен код. Ученето и работата с тази система, ще даде безценен опит на студентите и ще ги научи на добри практики за работния процес, заради нейната същност.</w:t>
+        <w:t xml:space="preserve">Github Classroom е доста подобна система на вече разгледаните системи - Web-CAT и codePost. При нея целта също е да автоматизира курсовете и да позволи на преподавателите да се концентрират върху обучението. Тя позволява лесно управление и организиране на курсове. Също така предоставя възможност за следене и управление на задания в уеб интерфейсa, автоматично оценяване на решения и помагане на студентите, когато срещнат някакъв проблем и не могат сами да стигнат до добро решение. Интересното и очевидно качество на GitHub Classroom е, че тя се базира на GitHub - популярен и стандартен инструмент, който се използва от много софтуерни разработчици ежедневно. Git и GitHub автоматично решават всички проблеми, свързани с предаването на решения в .zip формат, тъй като те са създадени точно с тази цел, а именно контрол на версиите на изходен код. Ученето и работата с тази система, ще даде ценен опит на студентите и ще ги научи на добри практики за работния процес, заради нейната същност.</w:t>
       </w:r>
     </w:p>
     <w:p>
@@ -13734,7 +13747,7 @@
           <w:b w:val="1"/>
           <w:rtl w:val="0"/>
         </w:rPr>
-        <w:t xml:space="preserve">Безболезнено оценяване</w:t>
+        <w:t xml:space="preserve">Удобно оценяване</w:t>
       </w:r>
     </w:p>
     <w:p>
@@ -13780,7 +13793,7 @@
         <w:rPr>
           <w:rtl w:val="0"/>
         </w:rPr>
-        <w:t xml:space="preserve">Преподавателите имат правата да разглеждат изцяло GitHub хранилищата на студентите, и не само това, те дори са админи в тях. Това означава, че могат да виждат изходния код, история на качването на решения от студента и различни графики, които показват цялостната активност в това хранилище. Учителите могат да изискват конкретни промени по кода, да оставят общи коментари и дори да дават обратна връзка ред по ред.</w:t>
+        <w:t xml:space="preserve">Преподавателите имат правата да разглеждат изцяло GitHub хранилищата на студентите и дори са админи в тях. Това означава, че могат да виждат изходния код, история на качването на решения от студента и различни графики, които показват цялостната активност в това хранилище. Учителите могат да изискват конкретни промени по кода, да оставят общи коментари и дори да дават обратна връзка ред по ред.</w:t>
       </w:r>
     </w:p>
     <w:p>
@@ -13804,7 +13817,7 @@
           <w:b w:val="1"/>
           <w:rtl w:val="0"/>
         </w:rPr>
-        <w:t xml:space="preserve">Огромна видимост върху студентската работа</w:t>
+        <w:t xml:space="preserve">Видимост върху студентската работа</w:t>
       </w:r>
     </w:p>
     <w:p>
@@ -13850,29 +13863,29 @@
         <w:rPr>
           <w:rtl w:val="0"/>
         </w:rPr>
-        <w:t xml:space="preserve">Системата, бидейки една от най-популярните инструменти за разработване на софтуер и имайки над 73 милиона потребителя (към март 2022г.), няма никакви проблеми с мащабирането и поддържането на стотици студенти в един курс. Преподавателите могат спокойно да оставят автоматичното разпределяне на задания и автоматичното тестване на решенията да свършат тежката работа за тях.</w:t>
-      </w:r>
-    </w:p>
-    <w:p>
-      <w:pPr>
-        <w:rPr/>
-      </w:pPr>
-      <w:r>
-        <w:rPr>
-          <w:rtl w:val="0"/>
-        </w:rPr>
-        <w:t xml:space="preserve">GitHub Classroom също прави създаването на задания със стартов код и разпределянето им до студентите лекота.</w:t>
-      </w:r>
-    </w:p>
-    <w:p>
-      <w:pPr>
-        <w:rPr/>
-      </w:pPr>
-      <w:r>
-        <w:rPr>
-          <w:rtl w:val="0"/>
-        </w:rPr>
-        <w:t xml:space="preserve">С фокус над честността и почтеността, системата позволява на лекторите да направят хранилищата лични или да ги оставят публични, по тяхна преценка.</w:t>
+        <w:t xml:space="preserve">Системата, бидейки една от най-популярните инструменти за разработване на софтуер и имайки над 73 милиона потребителя (към март 2022 г.), няма никакви проблеми с мащабирането и поддържането на стотици студенти в един курс. Преподавателите могат да разчитат на автоматичното разпределяне на задания и автоматичното тестване на решенията.</w:t>
+      </w:r>
+    </w:p>
+    <w:p>
+      <w:pPr>
+        <w:rPr/>
+      </w:pPr>
+      <w:r>
+        <w:rPr>
+          <w:rtl w:val="0"/>
+        </w:rPr>
+        <w:t xml:space="preserve">GitHub Classroom също прави лесно създаването на задания със стартов код и разпределянето им към студентите.</w:t>
+      </w:r>
+    </w:p>
+    <w:p>
+      <w:pPr>
+        <w:rPr/>
+      </w:pPr>
+      <w:r>
+        <w:rPr>
+          <w:rtl w:val="0"/>
+        </w:rPr>
+        <w:t xml:space="preserve">Системата позволява на лекторите да направят хранилищата лични или да ги оставят публични, по тяхна преценка.</w:t>
       </w:r>
     </w:p>
     <w:p>
@@ -13918,81 +13931,81 @@
         <w:rPr>
           <w:rtl w:val="0"/>
         </w:rPr>
-        <w:t xml:space="preserve">GitHub Classroom е уеб услуга, с която се работи доста лесно. При наличието на опит в GitHub, учителят вече е наясно с над 50% от функционалностите, менютата и бутончетата, с които той ще трябва да борави. Системата се базира на GitHub организации, хранилища, задаване на права в тях и работни процеси, които са сравнително нови за GitHub, но са нещо доста познато като цяло в сферата на софтуерното инженерство. </w:t>
-      </w:r>
-    </w:p>
-    <w:p>
-      <w:pPr>
-        <w:rPr/>
-      </w:pPr>
-      <w:r>
-        <w:rPr>
-          <w:rtl w:val="0"/>
-        </w:rPr>
-        <w:t xml:space="preserve">За да започне да използва системата, преподавателят трябва да посети уеб страницата на GitHub Classroom, където ще му бъде поискано да се удостовери като за тази цел може да използва вече съществуващ GitHub акаунт или да си направи нов. След влизане в системата, излиза изглед, в който има бутон за създаване на нова класна стая. Преди създаването на нова стая, първо трябва да се направи нова организация, това представлява технически акаунт, чиято цел е да групира хранилища с една и съща цел и предназначение. Тази организация ще групира студентските хранилища като съответно тяхната обща черта ще е това, че принадлежат на един и същи курс или използвайки GitHub термините - класна стая. Преди да премине към създаването на класната стая, учителят има възможност да покани хора в организацията и евентуално да ги направи администратори, така те ще могат да му помагат с управляването на курсовете. Най-накрая учителят може да продължи със създаването на класната стая. Тази операция започва с избирането на асистенти, което не е финално, винаги може да се добавят или премахват в по-късен етап. За да се завърши процеса с присъединяването към организацията или класната стая, администраторите и асистентите трябва да посетят специален линк, който трябва да им бъде разпространен от лектора.</w:t>
-      </w:r>
-    </w:p>
-    <w:p>
-      <w:pPr>
-        <w:rPr/>
-      </w:pPr>
-      <w:r>
-        <w:rPr>
-          <w:rtl w:val="0"/>
-        </w:rPr>
-      </w:r>
-    </w:p>
-    <w:p>
-      <w:pPr>
-        <w:rPr/>
-      </w:pPr>
-      <w:r>
-        <w:rPr>
-          <w:rtl w:val="0"/>
-        </w:rPr>
-        <w:t xml:space="preserve">Следваща стъпка би била да се добавят студенти към класната стая. GitHub предоставя множество интеграции с външни системи за управление на обучението, така че това може да стане по много различни начини. Някои от тях са Google Classroom, Canvas, Moodle, Sakai както и други подобни. По-прост начин за добавяне на студентите е, чрез обикновен текстов файл, като примерно може да се напишат факултетните номера на студентите (или друг идентификатор като 3 имена или имейл) по 1 на ред. За завършването на този процес, студентите трябва да влязат в системата и после в класната стая, като тогава трябва да изберат към кой факултетен номер да се свържат. Тук се появява и проблем, защото всеки студент може да се свърже, с който и да е идентификатор и това оплитане трябва да се решава ръчно.</w:t>
-      </w:r>
-    </w:p>
-    <w:p>
-      <w:pPr>
-        <w:rPr/>
-      </w:pPr>
-      <w:r>
-        <w:rPr>
-          <w:rtl w:val="0"/>
-        </w:rPr>
-      </w:r>
-    </w:p>
-    <w:p>
-      <w:pPr>
-        <w:rPr/>
-      </w:pPr>
-      <w:r>
-        <w:rPr>
-          <w:rtl w:val="0"/>
-        </w:rPr>
-        <w:t xml:space="preserve">Последнaта функционалност, която завършва целия процес на провеждане на курс по програмиране с автоматично оценяване, е създаването на заданията. Това е процес от 3 стъпки, който включва задаване на име, крайна дата, определяне дали заданието ще е индивидуално или групово и също задаване на видимост на хранилищата. Втората стъпка е да се зададе шаблонно хранилище, което съдържа изходен код, който ще се репликира автоматично в хранилището на всеки студент. Тази стъпка не е задължителна и ако бъде пропусната, хранилищетата ще са празни по начало. Последната трета стъпка е да се добавят тестовете, които ще се изпълняват срещу решенията на студентите. Те могат да са написани на какъвто и да е език. Тук се натъкваме на друг огромен проблем, за да се изпълняват тези тестове като работен процес на GitHub, те трябва да са репликирани във всяко хранилище, тоест студентите ще могат както да ги гледат и да нагласят решенията си по тях без да мислят изчерпателно за проблема, така и директно да ги редактират, което напълно обезсмисля автоматичното тестване, защото след приключването на оценяването и крайния срок на заданието, ще трябва преподавателският екип да провери хранилището на всеки студент за злонамерени активности.</w:t>
-      </w:r>
-    </w:p>
-    <w:p>
-      <w:pPr>
-        <w:rPr/>
-      </w:pPr>
-      <w:r>
-        <w:rPr>
-          <w:rtl w:val="0"/>
-        </w:rPr>
-      </w:r>
-    </w:p>
-    <w:p>
-      <w:pPr>
-        <w:rPr/>
-      </w:pPr>
-      <w:r>
-        <w:rPr>
-          <w:rtl w:val="0"/>
-        </w:rPr>
-        <w:t xml:space="preserve">Накратко, GitHub Classroom, точно както предните 2 системи, покрива голяма част от изискваните функционалности, като се справя с доста от проблемите по по-иновативен и впечатляващ начин, но и тази система има 1-2 големи гореспоменати недостатъци, които бихме желали да избегнем.</w:t>
+        <w:t xml:space="preserve">GitHub Classroom е уеб услуга, с която се работи доста лесно. При наличието на опит в GitHub, преподавателят вече е наясно с над 50% от функционалностите, менютата и бутончетата, с които ще трябва да борави. Системата се базира на GitHub организации, хранилища, задаване на права в тях и работни процеси, които са сравнително нови за GitHub, но са нещо доста познато като цяло в сферата на софтуерното инженерство. </w:t>
+      </w:r>
+    </w:p>
+    <w:p>
+      <w:pPr>
+        <w:rPr/>
+      </w:pPr>
+      <w:r>
+        <w:rPr>
+          <w:rtl w:val="0"/>
+        </w:rPr>
+        <w:t xml:space="preserve">За да започне да използва системата, преподавателят трябва да посети уеб страницата на GitHub Classroom, където ще му бъде поискано да се удостовери като за тази цел може да използва вече съществуващ GitHub акаунт или да си направи нов. След влизане в системата, излиза изглед, в който има бутон за създаване на нова класна стая. Преди създаването на нова стая, първо трябва да се направи нова организация, това представлява технически акаунт, чиято цел е да групира хранилища с една и съща цел и предназначение. Тази организация ще групира студентските хранилища като съответно тяхната обща характеристика ще е това, че принадлежат на един и същи курс или използвайки GitHub термините - класна стая. Преди да премине към създаването на класната стая, преподавателят има възможност да покани хора в организацията и евентуално да ги направи администратори, като така те ще могат да му помагат с управляването на курсовете. Най-накрая преподавателят може да продължи със създаването на класната стая. Тази операция започва с избирането на асистенти, което не е финално и винаги може да се добавят или премахват в по-късен етап. За да се завърши процесът с присъединяването към организацията или класната стая, администраторите и асистентите трябва да посетят специален линк, който трябва да им бъде разпространен от лектора.</w:t>
+      </w:r>
+    </w:p>
+    <w:p>
+      <w:pPr>
+        <w:rPr/>
+      </w:pPr>
+      <w:r>
+        <w:rPr>
+          <w:rtl w:val="0"/>
+        </w:rPr>
+      </w:r>
+    </w:p>
+    <w:p>
+      <w:pPr>
+        <w:rPr/>
+      </w:pPr>
+      <w:r>
+        <w:rPr>
+          <w:rtl w:val="0"/>
+        </w:rPr>
+        <w:t xml:space="preserve">Следваща стъпка би била да се добавят студенти към класната стая. GitHub предоставя множество интеграции с външни системи за управление на обучението, така че това може да стане по много различни начини. Някои от тях са Google Classroom, Canvas, Moodle, Sakai както и други подобни. По-прост начин за добавяне на студентите е, чрез обикновен текстов файл, като може да се запишат факултетните номера на студентите (или друг идентификатор като имена или имейл), по един на ред. За завършването на този процес, студентите трябва да влязат в системата и после в класната стая, като тогава трябва да изберат към кой факултетен номер да се свържат. Тук се появява и проблем, защото всеки студент може да се свърже с който и да е идентификатор, което в последствие ще изисква ръчна модификация.</w:t>
+      </w:r>
+    </w:p>
+    <w:p>
+      <w:pPr>
+        <w:rPr/>
+      </w:pPr>
+      <w:r>
+        <w:rPr>
+          <w:rtl w:val="0"/>
+        </w:rPr>
+      </w:r>
+    </w:p>
+    <w:p>
+      <w:pPr>
+        <w:rPr/>
+      </w:pPr>
+      <w:r>
+        <w:rPr>
+          <w:rtl w:val="0"/>
+        </w:rPr>
+        <w:t xml:space="preserve">Последнaта функционалност, която завършва целия процес на провеждане на курс по програмиране с автоматично оценяване, е създаването на заданията. Това е процес от три стъпки, който включва задаване на име, крайна дата, определяне дали заданието ще е индивидуално или групово и също задаване на видимост на хранилищата. Втората стъпка е да се зададе шаблонно хранилище, което съдържа изходен код, който ще се репликира автоматично в хранилището на всеки студент. Тази стъпка не е задължителна и ако бъде пропусната, хранилищетата ще са празни по начало. Последната трета стъпка е да се добавят тестовете, които ще се изпълняват срещу решенията на студентите. Те могат да са написани на какъвто и да е език. Тук се натъкваме на сериозен проблем - за да се изпълняват тези тестове като работен процес на GitHub, те трябва да са репликирани във всяко хранилище, тоест студентите ще могат както да ги гледат и да нагласят решенията си по тях, без да мислят изчерпателно за проблема, така и директно да ги редактират, което напълно обезсмисля автоматичното тестване, защото след приключването на оценяването и крайния срок на заданието, ще трябва преподавателският екип да провери хранилището на всеки студент за евентуални подобни действия.</w:t>
+      </w:r>
+    </w:p>
+    <w:p>
+      <w:pPr>
+        <w:rPr/>
+      </w:pPr>
+      <w:r>
+        <w:rPr>
+          <w:rtl w:val="0"/>
+        </w:rPr>
+      </w:r>
+    </w:p>
+    <w:p>
+      <w:pPr>
+        <w:rPr/>
+      </w:pPr>
+      <w:r>
+        <w:rPr>
+          <w:rtl w:val="0"/>
+        </w:rPr>
+        <w:t xml:space="preserve">Накратко, GitHub Classroom, точно както предните две системи, покрива голяма част от изискваните функционалности, като се справя с доста от проблемите по по-иновативен и удобен начин, но и тази система има сериозни недостатъци, споменати по-горе, които бихме желали да избегнем.</w:t>
       </w:r>
       <w:r>
         <w:rPr>
@@ -15401,6 +15414,7 @@
               <w:jc w:val="left"/>
               <w:rPr/>
             </w:pPr>
+            <w:commentRangeStart w:id="6"/>
             <w:r>
               <w:rPr>
                 <w:rtl w:val="0"/>
@@ -15477,6 +15491,10 @@
               <w:jc w:val="left"/>
               <w:rPr/>
             </w:pPr>
+            <w:commentRangeEnd w:id="6"/>
+            <w:r>
+              <w:commentReference w:id="6"/>
+            </w:r>
             <w:r>
               <w:rPr>
                 <w:rtl w:val="0"/>
@@ -16860,28 +16878,45 @@
         <w:rPr>
           <w:rtl w:val="0"/>
         </w:rPr>
-        <w:t xml:space="preserve">Както виждаме в таблица 3, зеленият цвят преобладава при codePost и GitHub Classroom. Не е изненадващо, че най-старата система има най-много проблеми или изобщо липсващи възможности. Най-основните функционалности, а именно управление на множество курсове, задания, автоматично оценяване на решения и поддръжка на работа с много езици са имплементирани и в трите инструмента. Това са качества, които непременно искаме от нашата система. От тук нататък обаче таблицата става по-разнообразна. Лесна работа с предадените решения може да осъществим само codePost и GitHub Classroom. Проверка и оценяване на решенията на студентите може да извършим с всички системи, имайки в предвид че ще се сблъскаме със затруднения при използването на Web-CAT. Качване на решения не във формат на архив може да извършим единствено и само с GitHub Classroom. Това е безценно качество, от което задължително бихме искали да се възползваме. От друга страна, скритите тестове от студентите е значителен недостатък, който отново се среща само в GitHub Classroom. Нито един от тези инструменти обаче, не се интегрира с външни системи против плагиатство. Принуждавайки учителите да извършват тази дейност ръчно или да си пишат собствени програми, които да го правят вместо тях. Откъм цена за ползване се срещат 2 тотално различни модела, по които се предлагат тези системи. От една страна имаме просто приложение, които трябва да се хоства от преподавателите, а от друга имаме уеб услуги. И двете си имат предимства и недостатъци и би било чудесно да се предоставят и двете възможности на потребителите. CodePost и GitHub Classroom предоставят много по-добро потребителско изживяване при ползване на уеб интерфейса.</w:t>
-      </w:r>
-    </w:p>
-    <w:p>
-      <w:pPr>
-        <w:rPr/>
-      </w:pPr>
-      <w:r>
-        <w:rPr>
-          <w:rtl w:val="0"/>
-        </w:rPr>
-      </w:r>
-    </w:p>
-    <w:p>
-      <w:pPr>
-        <w:rPr/>
-      </w:pPr>
-      <w:r>
-        <w:rPr>
-          <w:rtl w:val="0"/>
-        </w:rPr>
-        <w:t xml:space="preserve">Изследването показва, че нито една от разгледаните системи не е удовлетворяваща. Web-CAT е без съмнение най-далеч от изградената ни визия за перфектна система. Обединение на позитивните страни на codePost и GitHub Classroom, в допълнение с вградена интеграция с инструмент за плагиатство и разнообразие в начина на консумиране на продукта е търсената от нас комбинация.</w:t>
+        <w:t xml:space="preserve">Както виждаме в таблица 3, зеленият цвят преобладава при codePost и GitHub Classroom. Не е изненадващо, че най-старата система има най-много проблеми или изобщо липсващи възможности. Най-основните функционалности, а именно управление на множество курсове, задания, автоматично оценяване на решения и поддръжка на работа с много езици са имплементирани и в трите инструмента. Това са качества, които непременно искаме от нашата система. От тук нататък обаче таблицата става по-разнообразна. Лесна работа с предадените решения може да осъществим само codePost и GitHub Classroom. Проверка и оценяване на решенията на студентите може да извършим с всички системи, имайки в предвид че ще се сблъскаме със затруднения при използването на Web-CAT. Качване на решения не във формат на архив може да извършим единствено и само с GitHub Classroom. Това е безценно качество, от което задължително бихме искали да се възползваме. От друга страна, липсата на скрити тестове от студентите е значителен недостатък, който отново се среща само в GitHub Classroom. </w:t>
+      </w:r>
+      <w:commentRangeStart w:id="7"/>
+      <w:r>
+        <w:rPr>
+          <w:rtl w:val="0"/>
+        </w:rPr>
+        <w:t xml:space="preserve">Нито един от тези инструменти обаче не се интегрира с външни системи против плагиатство. Принуждавайки учителите да извършват тази дейност ръчно или да си пишат собствени програми, които да го правят вместо тях</w:t>
+      </w:r>
+      <w:commentRangeEnd w:id="7"/>
+      <w:r>
+        <w:commentReference w:id="7"/>
+      </w:r>
+      <w:r>
+        <w:rPr>
+          <w:rtl w:val="0"/>
+        </w:rPr>
+        <w:t xml:space="preserve">. Откъм цена за ползване се срещат два тотално различни модела, по които се предлагат тези системи. От една страна имаме просто приложение, които трябва да се хоства от преподавателите, а от друга имаме уеб услуги. И двете си имат предимства и недостатъци и би било чудесно да се предоставят и двете възможности на потребителите. CodePost и GitHub Classroom предоставят много по-добро потребителско изживяване при ползване на уеб интерфейса.</w:t>
+      </w:r>
+    </w:p>
+    <w:p>
+      <w:pPr>
+        <w:rPr/>
+      </w:pPr>
+      <w:r>
+        <w:rPr>
+          <w:rtl w:val="0"/>
+        </w:rPr>
+      </w:r>
+    </w:p>
+    <w:p>
+      <w:pPr>
+        <w:rPr/>
+      </w:pPr>
+      <w:r>
+        <w:rPr>
+          <w:rtl w:val="0"/>
+        </w:rPr>
+        <w:t xml:space="preserve">Изследването показва, че нито една от разгледаните системи не удовлетворява напълно изискванията ни. Web-CAT е без съмнение най-далеч от изградената ни визия за оптимална система. Обединение на позитивните страни на codePost и GitHub Classroom, в допълнение с вградена интеграция с инструмент за плагиатство и разнообразие в начина на консумиране на продукта, е търсената от нас комбинация.</w:t>
       </w:r>
     </w:p>
     <w:p>
@@ -16937,28 +16972,28 @@
         <w:rPr>
           <w:rtl w:val="0"/>
         </w:rPr>
-        <w:t xml:space="preserve">След анализиране на подобни системи бихме желали да извлечем най-доброто от тях и да помислим за решения на основните им проблеми. Проблем на една система може да е решен в друга, но има недостатъци, които се припокриват и в триете. </w:t>
-      </w:r>
-    </w:p>
-    <w:p>
-      <w:pPr>
-        <w:rPr/>
-      </w:pPr>
-      <w:r>
-        <w:rPr>
-          <w:rtl w:val="0"/>
-        </w:rPr>
-      </w:r>
-    </w:p>
-    <w:p>
-      <w:pPr>
-        <w:rPr/>
-      </w:pPr>
-      <w:r>
-        <w:rPr>
-          <w:rtl w:val="0"/>
-        </w:rPr>
-        <w:t xml:space="preserve">Първият проблем, който срещаме е при Web-CAT, а именно сложната и не толкова интуитивна работа с предадените решения.  CodePost и GitHub Classroom решават проблема по различни начини. Начинът, по който GitHub Classroom отстранява неудобството, и който ние бихме желали да интегрираме, е чрез система за контрол на версиите на изходен код - GitHub. Тук има няколко системи, подходящи за нас - GitHub, GitLab и BitBucket. BitBucket е най-непознатата от 3те, около 50 пъти по-неизвестна от GitHub (според брой резултати в Google) и също е платена за големи екипи, каквито ще са курсовете. Така BitBucket бързо отпада от възможностите. GitHub е грубо 10 пъти по-популярна от GitLab и е вероятно повечето студенти вече да имат акаунт и да са наясно със системата. </w:t>
+        <w:t xml:space="preserve">След анализиране на подобни системи, бихме желали да извлечем най-доброто от тях и да помислим за решения на основните им проблеми. Проблем на една система може да е решен в друга, но има недостатъци, които се припокриват и в трите.</w:t>
+      </w:r>
+    </w:p>
+    <w:p>
+      <w:pPr>
+        <w:rPr/>
+      </w:pPr>
+      <w:r>
+        <w:rPr>
+          <w:rtl w:val="0"/>
+        </w:rPr>
+      </w:r>
+    </w:p>
+    <w:p>
+      <w:pPr>
+        <w:rPr/>
+      </w:pPr>
+      <w:r>
+        <w:rPr>
+          <w:rtl w:val="0"/>
+        </w:rPr>
+        <w:t xml:space="preserve">Първият проблем, който срещаме, е при Web-CAT, а именно сложната и неинтуитивна работа с предадените решения.  CodePost и GitHub Classroom решават проблема по различни начини. Начинът, по който GitHub Classroom отстранява неудобството, и който ние бихме желали да интегрираме, е чрез система за контрол на версиите на изходен код - GitHub. Тук има няколко системи, подходящи за нас - GitHub, GitLab и BitBucket. BitBucket е най-непознатата от трите, около 50 пъти по-непопулярна от GitHub (според брой резултати в Google) и също е платена за големи екипи, каквито ще са тези за курсовете. Така BitBucket отпада от възможностите за система за контрол на версиите. GitHub е около 10 пъти по-популярна от GitLab и е вероятно повечето студенти вече да имат акаунт и да са наясно със системата. </w:t>
       </w:r>
     </w:p>
     <w:p>
@@ -17053,7 +17088,7 @@
         <w:rPr>
           <w:rtl w:val="0"/>
         </w:rPr>
-        <w:t xml:space="preserve">Повечето от изброените изисквания могат да се постигнат с програмните интерфейси на GitHub, с изключение на едно - създаване на организации. Тази функционалност е достъпа само в GitHub Enterprise, което е платената версия на GitHub, предназначена за бизнеси и компании. Друго затруднение, с което може да се сблъскаме е ограничение на броя допустими участници в GitHub организация. Тук удряме на камък, тъй като на пръв поглед няма как да избегнем тези проблеми.</w:t>
+        <w:t xml:space="preserve">Повечето от изброените изисквания могат да се постигнат с програмните интерфейси на GitHub, с изключение на едно - създаване на организации. Тази функционалност е достъпа само в GitHub Enterprise, което е платената версия на GitHub, предназначена за бизнеси и компании. Друго затруднение, с което може да се сблъскаме, е ограничение на броя допустими участници в GitHub организация. Към момента, това са непреодолими проблеми.</w:t>
       </w:r>
     </w:p>
     <w:p>
@@ -17065,7 +17100,7 @@
         <w:rPr>
           <w:rtl w:val="0"/>
         </w:rPr>
-        <w:t xml:space="preserve">След старателно преразглеждане на алтернативите изскача перфектно решение на конкретните проблеми. GitLab предоставя същите възможности като GitHub, позволява създаването на организации програмно (групи, според терминологията на GitLab) и поради факта, че е безплатна система с отворен код, освен уеб услугата gitlab.com, също се предоставя и като програма, която всеки може да си хостне самостоятелно.</w:t>
+        <w:t xml:space="preserve">След преразглеждане на алтернативите, GitLab се очертава като най-подходящото решение. GitLab предоставя същите възможности като GitHub, позволява създаването на организации програмно (групи, според терминологията на GitLab) и поради факта, че е безплатна система с отворен код, освен уеб услугата gitlab.com, също се предоставя и като софтуер, който всеки може да хостне самостоятелно.</w:t>
       </w:r>
     </w:p>
     <w:p>
@@ -17088,7 +17123,7 @@
         <w:rPr>
           <w:rtl w:val="0"/>
         </w:rPr>
-        <w:t xml:space="preserve">Вторият проблем, който не е толкова значителен и се среща основно в Web-CAT е лекотата на проверката и оценяването на решенията. CodePost решава това, като са си изградили собствен интерфейс, който е изпипан и тестван и изглежда да работи безотказно. GitHub Classroom позволява извършването на тази дейност чрез уеб интерфейса на GitHub. Тъй като ние ще интегрираме GitLab, тази функционалност ще дойде автоматично.</w:t>
+        <w:t xml:space="preserve">Вторият проблем, който не е толкова значителен и се среща основно в Web-CAT, е лекотата на проверката и оценяването на решенията. CodePost решава това, като са изградили собствен интерфейс, който е добре проектиран и работи стабилно. GitHub Classroom позволява извършването на тази дейност чрез уеб интерфейса на GitHub. Тъй като ние ще интегрираме GitLab, тази функционалност ще дойде автоматично.</w:t>
       </w:r>
     </w:p>
     <w:p>
@@ -17134,7 +17169,7 @@
         <w:rPr>
           <w:rtl w:val="0"/>
         </w:rPr>
-        <w:t xml:space="preserve">Следващото функционално изискване е потенциала за скриване на тестовете от студентите. При интегрирането на GitLab ще се създаде един технически акаунт за системата като в него ще се създават групите (крусовете) и хранилищата. След това студентите ще бъдат добавяни в съответните хранилища като членове с права на разработчици. Така системата ще може да работи с кода на всички студенти, тъй като системният акаунт ще е админ в поверените им хранилища, а в същото време те ще могат да виждат само своя код. Учителят също ще си има собствено хранилище, в което ще се намират и тестовете за заданията.</w:t>
+        <w:t xml:space="preserve">Следващото функционално изискване, е възможността за скриване на тестовете от студентите. При интегрирането на GitLab ще се създаде един технически акаунт за системата, като в него ще се създават групите (крусовете) и хранилищата. След това студентите ще бъдат добавяни в съответните хранилища като членове с права на разработчици. Така системата ще може да работи с кода на всички студенти, тъй като системният акаунт ще е администратор в поверените им хранилища, а в същото време те ще могат да виждат само своя код. Преподавателят също ще си има собствено хранилище, в което ще се намират и тестовете за заданията.</w:t>
       </w:r>
     </w:p>
     <w:p>
@@ -17157,7 +17192,24 @@
         <w:rPr>
           <w:rtl w:val="0"/>
         </w:rPr>
-        <w:t xml:space="preserve">Последното функционално изискване е да има интеграция със система за плагиатство без да се налага преподавателите да пишат скриптове или да правят каквито и да е настройки. В учителския изглед на всяко задание в уеб интерфейса на системата ще се намира бутон, който ще инициира процеса по откриване на плагиатство. Сървърът ще изтегли решенията на всички студенти от хранилищата в GitLab и ще ги изпрати на MOSS за проверка.</w:t>
+        <w:t xml:space="preserve">Последното функционално изискване е да има интеграция със система за плагиатство без да се налага преподавателите да пишат скриптове или да правят каквито и да е настройки. В преподавателския изглед на всяко задание в уеб интерфейса на системата ще се намира бутон, който ще инициира процеса по откриване на плагиатство. Сървърът ще изтегли решенията на всички студенти от хранилищата в GitLab и ще ги изпрати на </w:t>
+      </w:r>
+      <w:commentRangeStart w:id="8"/>
+      <w:r>
+        <w:rPr>
+          <w:rtl w:val="0"/>
+        </w:rPr>
+        <w:t xml:space="preserve">MOSS</w:t>
+      </w:r>
+      <w:commentRangeEnd w:id="8"/>
+      <w:r>
+        <w:commentReference w:id="8"/>
+      </w:r>
+      <w:r>
+        <w:rPr>
+          <w:rtl w:val="0"/>
+        </w:rPr>
+        <w:t xml:space="preserve"> за проверка.</w:t>
       </w:r>
     </w:p>
     <w:p>
@@ -17200,7 +17252,7 @@
         <w:rPr>
           <w:rtl w:val="0"/>
         </w:rPr>
-        <w:t xml:space="preserve">Оставащите нефункционални изисквания - достъпност, устойчивост и надеждност, ще бъдат покрити чрез използването на Docker контейнери и оркестрирането им с Kubernetes. Това ще бъде обсъдено в някои от следващите подглави.</w:t>
+        <w:t xml:space="preserve">Оставащите нефункционални изисквания - достъпност, устойчивост и надеждност, ще бъдат покрити чрез използването на Docker контейнери и оркестрирането им с Kubernetes. Това ще бъде обсъдено в следващите подглави.</w:t>
       </w:r>
     </w:p>
     <w:p>
@@ -17235,81 +17287,77 @@
         <w:rPr>
           <w:rtl w:val="0"/>
         </w:rPr>
-        <w:t xml:space="preserve">След преминаването през недостатъците в Web-CAT, codePost и GitHub Classroom може вече положителните им страни да ни звучат като даденост или като прости възможности, които очакваме да съществуват. Това със сигурност не са лесни за имплементиране функционалности.</w:t>
-      </w:r>
-    </w:p>
-    <w:p>
-      <w:pPr>
-        <w:rPr/>
-      </w:pPr>
-      <w:r>
-        <w:rPr>
-          <w:rtl w:val="0"/>
-        </w:rPr>
-      </w:r>
-    </w:p>
-    <w:p>
-      <w:pPr>
-        <w:rPr/>
-      </w:pPr>
-      <w:r>
-        <w:rPr>
-          <w:rtl w:val="0"/>
-        </w:rPr>
-        <w:t xml:space="preserve">Първо имаме управление на курсове. За съхраняването на всички данни, с които ще работи системата ще се използва база от данни. За един курс ще е важно да се пази неговото име, описание, създател и метаданни като дата на създаване и време на последната промяна. Тъй като никое от тези полета не е уникално за един курс, ще трябва да имаме изрично поле id, което ще е UUID. Освен това, интегрирайки GitLab с нашата система, ние ще имаме 1 към 1 съотношение от курс в нашата система към група в GitLab. Поради тази причина ще трябва да се пази идентификатора и името на GitLab групата. </w:t>
-      </w:r>
-    </w:p>
-    <w:p>
-      <w:pPr>
-        <w:rPr/>
-      </w:pPr>
-      <w:r>
-        <w:rPr>
-          <w:rtl w:val="0"/>
-        </w:rPr>
-        <w:t xml:space="preserve">Сървъра на нашата система ще има връзка с базата и ще извършва CRUD операции. Също така ще има входна точка - приложно-програмен интерфейс, който ще се използва от потребителския интерфейс.</w:t>
-      </w:r>
-    </w:p>
-    <w:p>
-      <w:pPr>
-        <w:rPr/>
-      </w:pPr>
-      <w:r>
-        <w:rPr>
-          <w:rtl w:val="0"/>
-        </w:rPr>
-      </w:r>
-    </w:p>
-    <w:p>
-      <w:pPr>
-        <w:rPr/>
-      </w:pPr>
-      <w:r>
-        <w:rPr>
-          <w:rtl w:val="0"/>
-        </w:rPr>
-        <w:t xml:space="preserve">Второто изискване, управление на задания, ще бъде изпълнено по същия начин. В базата ще се пазят почти същите полета, като различията ще са име на заданието в GitLab (името на работните директории, които ще се създадат в хранилищата на студентите) и имейл на автора, който е създал заданието(това може да е и лектор, и някой от асистентите).</w:t>
-      </w:r>
-    </w:p>
-    <w:p>
-      <w:pPr>
-        <w:rPr/>
-      </w:pPr>
-      <w:r>
-        <w:rPr>
-          <w:rtl w:val="0"/>
-        </w:rPr>
-      </w:r>
-    </w:p>
-    <w:p>
-      <w:pPr>
-        <w:rPr/>
-      </w:pPr>
-      <w:r>
-        <w:rPr>
-          <w:rtl w:val="0"/>
-        </w:rPr>
-        <w:t xml:space="preserve">Предпоследното изискване е да може автоматично да се оценяват решенията на студентите. Това ще бъде постигнато чрез допълнителен компонент, който ще представлява сървър с асинхронен програмен интерфейс, чиято дейност ще е да изпълнява задачи, които ще се добавят в опашка и ще се обработват от работници. Изпълнението на тестове ще представлява една такава задача. Стъпките в нея ще са:</w:t>
+        <w:t xml:space="preserve">За съхраняването на всички данни, с които ще работи системата, ще се използва база от данни. За един курс ще е важно да се пази неговото име, описание, създател и метаданни като дата на създаване и време на последната промяна. Тъй като никое от тези полета не е уникално за един курс, ще трябва да имаме изрично поле id, което ще е тип UUID. Освен това, интегрирайки GitLab с нашата система, ще има 1 към 1 съответствие от курс в системата към група в GitLab. Поради тази причина, ще трябва да се пази идентификаторът и името на GitLab групата. </w:t>
+      </w:r>
+    </w:p>
+    <w:p>
+      <w:pPr>
+        <w:rPr/>
+      </w:pPr>
+      <w:r>
+        <w:rPr>
+          <w:rtl w:val="0"/>
+        </w:rPr>
+        <w:t xml:space="preserve">Сървърът на нашата система ще има връзка с базата и ще извършва </w:t>
+      </w:r>
+      <w:commentRangeStart w:id="9"/>
+      <w:r>
+        <w:rPr>
+          <w:rtl w:val="0"/>
+        </w:rPr>
+        <w:t xml:space="preserve">CRUD</w:t>
+      </w:r>
+      <w:commentRangeEnd w:id="9"/>
+      <w:r>
+        <w:commentReference w:id="9"/>
+      </w:r>
+      <w:r>
+        <w:rPr>
+          <w:rtl w:val="0"/>
+        </w:rPr>
+        <w:t xml:space="preserve"> операции. Също така ще има входна точка - приложно-програмен интерфейс, който ще се използва от потребителския интерфейс.</w:t>
+      </w:r>
+    </w:p>
+    <w:p>
+      <w:pPr>
+        <w:rPr/>
+      </w:pPr>
+      <w:r>
+        <w:rPr>
+          <w:rtl w:val="0"/>
+        </w:rPr>
+      </w:r>
+    </w:p>
+    <w:p>
+      <w:pPr>
+        <w:rPr/>
+      </w:pPr>
+      <w:r>
+        <w:rPr>
+          <w:rtl w:val="0"/>
+        </w:rPr>
+        <w:t xml:space="preserve">Второто изискване, управление на задания, ще бъде изпълнено по същия начин. В базата ще се пазят почти същите полета, като различията ще са име на заданието в GitLab (името на работните директории, които ще се създадат в хранилищата на студентите) и имейл на автора, който е създал заданието (това може да е и лектор, и някой от асистентите).</w:t>
+      </w:r>
+    </w:p>
+    <w:p>
+      <w:pPr>
+        <w:rPr/>
+      </w:pPr>
+      <w:r>
+        <w:rPr>
+          <w:rtl w:val="0"/>
+        </w:rPr>
+      </w:r>
+    </w:p>
+    <w:p>
+      <w:pPr>
+        <w:rPr/>
+      </w:pPr>
+      <w:r>
+        <w:rPr>
+          <w:rtl w:val="0"/>
+        </w:rPr>
+        <w:t xml:space="preserve">Предпоследното изискване е да може автоматично да се оценяват решенията на студентите. Това ще бъде постигнато чрез допълнителен компонент, който ще представлява сървър с асинхронен програмен интерфейс, чиято дейност ще е да изпълнява задачи, които ще се добавят в опашка и ще се обработват от нишки. Изпълнението на тестове ще представлява една такава задача. Стъпките в нея ще са:</w:t>
       </w:r>
     </w:p>
     <w:p>
@@ -17381,7 +17429,7 @@
         <w:rPr>
           <w:rtl w:val="0"/>
         </w:rPr>
-        <w:t xml:space="preserve">Да се изпълнят тестовете и да се принтират резултатите.</w:t>
+        <w:t xml:space="preserve">Да се изпълнят тестовете и да се изведат резултатите.</w:t>
       </w:r>
     </w:p>
     <w:p>
@@ -17393,7 +17441,24 @@
         <w:rPr>
           <w:rtl w:val="0"/>
         </w:rPr>
-        <w:t xml:space="preserve">Този скрипт ще се изпълнява в специален Docker контейнер, който пък ще е Kubernetes Pod. На контейнерите може да се слагат ограничения върху използваните ресурси (процесорно време и памет). Те са процеси вървящи на дадена система, напълно изолирани от всички други процеси. Така ще може да се наложат много предпазни мерки, за да се предотврати изпълнението на злонамерен код или грешен код, включващ безкраен цикъл, който използва цялата памет.</w:t>
+        <w:t xml:space="preserve">Този скрипт ще се изпълнява в специален </w:t>
+      </w:r>
+      <w:commentRangeStart w:id="10"/>
+      <w:r>
+        <w:rPr>
+          <w:rtl w:val="0"/>
+        </w:rPr>
+        <w:t xml:space="preserve">Docker контейнер, който ще е Kubernetes Pod</w:t>
+      </w:r>
+      <w:commentRangeEnd w:id="10"/>
+      <w:r>
+        <w:commentReference w:id="10"/>
+      </w:r>
+      <w:r>
+        <w:rPr>
+          <w:rtl w:val="0"/>
+        </w:rPr>
+        <w:t xml:space="preserve">. На контейнерите може да се налагат ограничения върху използваните ресурси (процесорно време и памет). Те са процеси, вървящи на дадена система, напълно изолирани от всички други процеси. Така ще може да се наложат много предпазни мерки, за да се предотврати изпълнението на злонамерен код или грешен код, включващ например безкраен цикъл, който използва цялата памет.</w:t>
       </w:r>
     </w:p>
     <w:p>
@@ -17416,7 +17481,7 @@
         <w:rPr>
           <w:rtl w:val="0"/>
         </w:rPr>
-        <w:t xml:space="preserve">Без никакви промени по сървърния компонент или компонента отговорен за изпълнението на задачите може да се предостави последната желана функционалност - работа с много езици. Единственото нужно нещо което трябва да се направи, за да се добави поддръжка на оценяване на код, написан на друг език, е да се напише нов скрипт за компилиране на кода, написан на този език, и да се стартират тестовете. Това позволява разширяването функционалността на системата със само няколко линии код.</w:t>
+        <w:t xml:space="preserve">Без никакви промени по сървърния компонент или компонента, отговорен за изпълнението на задачите, може да се предостави последната желана функционалност - работа с много езици. Единственото нужно нещо което трябва да се направи, за да се добави поддръжка на оценяване на код, написан на друг език, е да се напише нов скрипт за компилиране на кода, написан на този език, и да се стартират тестовете. Това позволява разширяването функционалността на системата със само няколко реда код.</w:t>
       </w:r>
     </w:p>
     <w:p>
@@ -17477,7 +17542,7 @@
         <w:rPr>
           <w:rtl w:val="0"/>
         </w:rPr>
-        <w:t xml:space="preserve">Контейнерните изображения се превръщат в контейнери при изпълнение. Това се случва чрез Docker Engine - среда за изпълнение на контейнери, която подсигурява, че контейнеризираният софтуер винаги ще работи по един и същи начин независимо от инфраструктурата.</w:t>
+        <w:t xml:space="preserve">Контейнерните изображения се превръщат в контейнери при изпълнение. Това се случва чрез Docker Engine - среда за изпълнение на контейнери, която подсигурява, че контейнеризираният софтуер винаги ще работи по един и същи начин, независимо от инфраструктурата.</w:t>
       </w:r>
     </w:p>
     <w:p>
@@ -17568,7 +17633,7 @@
         <w:rPr>
           <w:rtl w:val="0"/>
         </w:rPr>
-        <w:t xml:space="preserve">След като веднъж е тествано едно контейнеризирано приложение, то може да се изпълнява на каквато и да е система с Docker и е сигурно, че то ще работи по същия начин както когато е било тествано.</w:t>
+        <w:t xml:space="preserve">След като веднъж е тествано едно контейнеризирано приложение, то може да се изпълнява на каквато и да е система с Docker и е сигурно, че то ще работи по същия начин, както когато е било тествано от авторите си.</w:t>
       </w:r>
       <w:r>
         <w:rPr>
@@ -17648,7 +17713,7 @@
         <w:rPr>
           <w:rtl w:val="0"/>
         </w:rPr>
-        <w:t xml:space="preserve">Докер контейнерите са просто процеси, които са ограничени чрез пространства от имена и други технологии за изолация -  промяна на основната директория, смяна на видимостта на процесите и забрана на излизане от тези рамки. Така може да се изключат притесненията, че един контейнер процес ще вземе ресурсите на друг или ще попречи на работата му по какъвто и да е начин.</w:t>
+        <w:t xml:space="preserve">Докер контейнерите са просто процеси, които са ограничени чрез пространства от имена и други технологии за изолация -  промяна на основната директория, смяна на видимостта на процесите и забрана на излизане от тези рамки. Така може да се изключат притесненията, че един контейнер процес ще достъпи или използва ресурсите на друг или ще попречи на работата му по какъвто и да е начин.</w:t>
       </w:r>
       <w:r>
         <w:rPr>
@@ -17688,7 +17753,7 @@
         <w:rPr>
           <w:rtl w:val="0"/>
         </w:rPr>
-        <w:t xml:space="preserve">Може бързо да се създават нови контейнери, ако има голям трафик и натоварване на приложението. За тази цел обаче е хубаво да се използват специални инструменти, които много улесняват тази дейност. Te извършват и още много други, свързани с управлението на контейнери.</w:t>
+        <w:t xml:space="preserve">Може бързо да се създават нови контейнери, ако има голям трафик и натоварване на приложението. За тази цел обаче е хубаво да се използват специални инструменти, които улесняват тази дейност. Te извършват и още много други операции, свързани с управлението на контейнери.</w:t>
       </w:r>
       <w:r>
         <w:rPr>
@@ -17763,7 +17828,7 @@
         <w:rPr>
           <w:rtl w:val="0"/>
         </w:rPr>
-        <w:t xml:space="preserve">Kubernetes, или още познат като K8s, е безплатна система с отворен код, създадена за автоматизиране на внедряването, мащабирането и управлението на контейнеризирани приложения. Тя е създадена от Google, като първата версия излиза на 7ми юни 2014 г.и в момента им помага с изпълнението на милиарди контейнери всяка седмица. Идеята е да групира контейнери, които съставляват едно приложение, в логически единици за лесно управление и откриване. Използвайки принципите, които позволяват на Google да поддържат огромен брой контейнери, Kubernetes дава възможността приложенията да се мащабират без нуждата да се увеличава екипът отговорен за операциите на разработчиците като непрекъсната интеграция и непрекъснато развитие. Независимо дали се използва само за локално тестване или за управляването на глобално предприятие, гъвкавостта на Kubernetes нараства, за да достави приложенията лесно, с постоянство и без грешка, независимо колко сложна е нуждата. Тъй като системата е с отворен код, това дава свободата да се възползваме от локална, хибридна или облачна инфраструктура, което ни позволява без усилие да преместим работното натоварване там където има най-много смисъл и е най-лесно за нас.</w:t>
+        <w:t xml:space="preserve">Kubernetes, или още познат като K8s, е безплатна система с отворен код, създадена за автоматизиране на внедряването, мащабирането и управлението на контейнеризирани приложения. Тя е създадена от Google, като първата версия излиза през юни 2014 г. и в момента помага с изпълнението на милиарди контейнери всяка седмица. Идеята е да групира контейнери, които съставляват едно приложение, в логически единици за лесно управление и откриване. Използвайки принципите, които позволяват на Google да поддържат огромен брой контейнери, Kubernetes дава възможността приложенията да се мащабират без нуждата да се увеличава екипът отговорен за операциите на разработчиците като непрекъсната интеграция и непрекъснато развитие. Независимо дали се използва само за локално тестване или за управляването на глобално предприятие, гъвкавостта на Kubernetes нараства, за да достави приложенията лесно, с постоянство и без грешка, независимо колко сложна е нуждата. Тъй като системата е с отворен код, това дава свободата да се възползваме от локална, хибридна или облачна инфраструктура, което ни позволява без усилие да преместим работното натоварване там където има най-много смисъл и е най-лесно за нас.</w:t>
       </w:r>
     </w:p>
     <w:p>
@@ -17833,7 +17898,24 @@
         <w:rPr>
           <w:rtl w:val="0"/>
         </w:rPr>
-        <w:t xml:space="preserve">Kubernetes постепенно въвежда промени в приложенията или техните конфигурации, като същевременно наблюдава здравето им, за да гарантира, че няма да убие всички техни реплики в един и същ момент, което би означавало време, в което приложението няма да е достъпно. Ако нещо се обърка, Kubernetes ще върне промяната вместо нас. Има различни стратегии за внедряване - постепенно актуализиране, пресъздаване, синьо-зелено внедряване и внедряване “канарче”. Пресъздаването е най-простият вариант, който представлява тотално разрушаване на всички реплики със старата версия и пресъздаването им с нова версия. Това не е много добър вариант, тъй като предизвиква период, в който приложението не може да се достъпи. По-добър вариант e постепенното актуализиране - при наличието на няколко реплики на приложението, те се ъпдейтват една по една докато всички не са на новата версия, ако при някоя реплика се появи грешка, то всички се връщат на старата работеща версия. Друг вариант е синьо-зеленото внедряване, което означава, че репликите са разделени на две групи - сини и зелени, едните са на новата, а другите на старата версия и временно те работят заедно за да се подсигури, че новата версия работи безпроблемно. Последният тип внедряване - “канарче” е подобна на синьо-зеленото, но тук групите не са разделени на равен брой реплики, а постепенно репликите с новата версия се увеличават, като започват от много малък брой - примерно първо само 10% от репликите са на новата версия, после се увеличават на 20% и т.н.</w:t>
+        <w:t xml:space="preserve">Kubernetes постепенно въвежда промени в приложенията или техните конфигурации, като същевременно наблюдава здравето им, за да гарантира, че няма да убие всички техни реплики в един и същ момент, което би означавало време, в което приложението няма да е достъпно. Ако нещо се обърка, Kubernetes ще върне промяната вместо нас. Има различни стратегии за внедряване - постепенно актуализиране, пресъздаване, </w:t>
+      </w:r>
+      <w:commentRangeStart w:id="11"/>
+      <w:r>
+        <w:rPr>
+          <w:rtl w:val="0"/>
+        </w:rPr>
+        <w:t xml:space="preserve">синьо-зелено внедряване и внедряване “канарче”</w:t>
+      </w:r>
+      <w:commentRangeEnd w:id="11"/>
+      <w:r>
+        <w:commentReference w:id="11"/>
+      </w:r>
+      <w:r>
+        <w:rPr>
+          <w:rtl w:val="0"/>
+        </w:rPr>
+        <w:t xml:space="preserve">. Пресъздаването е най-простият вариант, който представлява тотално разрушаване на всички реплики със старата версия и пресъздаването им с нова версия. Това не е много добър вариант, тъй като предизвиква период, в който приложението не може да се достъпи. По-добър вариант e постепенното актуализиране - при наличието на няколко реплики на приложението, те се ъпдейтват една по една, докато всички не са на новата версия, ако при някоя реплика се появи грешка, то всички се връщат на старата работеща версия. Друг вариант е синьо-зеленото внедряване, което означава, че репликите са разделени на две групи - сини и зелени, едните са на новата, а другите на старата версия и временно те работят заедно за да се подсигури, че новата версия работи безпроблемно. Последният тип внедряване - “канарче” е подобна на синьо-зеленото, но тук групите не са разделени на равен брой реплики, а постепенно репликите с новата версия се увеличават, като започват от много малък брой - примерно първо само 10% от репликите са на новата версия, после се увеличават на 20% и т.н.</w:t>
       </w:r>
     </w:p>
     <w:p>
@@ -17903,7 +17985,41 @@
         <w:rPr>
           <w:rtl w:val="0"/>
         </w:rPr>
-        <w:t xml:space="preserve">Kubernetes автоматично рестартира контейнери, които се провалят, заменя и насрочва наново контейнери, когато възлите, на които са вървели умрат. Той също убива контейнери, които не отговарят на дефинирана от потребителя проверка за състоянието и не рекламира новите контейнери като достъпни, докато те не са готови да обслужват клиенти.</w:t>
+        <w:t xml:space="preserve">Kubernetes автоматично рестартира контейнери, които </w:t>
+      </w:r>
+      <w:commentRangeStart w:id="12"/>
+      <w:r>
+        <w:rPr>
+          <w:rtl w:val="0"/>
+        </w:rPr>
+        <w:t xml:space="preserve">се провалят</w:t>
+      </w:r>
+      <w:commentRangeEnd w:id="12"/>
+      <w:r>
+        <w:commentReference w:id="12"/>
+      </w:r>
+      <w:r>
+        <w:rPr>
+          <w:rtl w:val="0"/>
+        </w:rPr>
+        <w:t xml:space="preserve">, заменя и насрочва наново контейнери, когато възлите, на които са вървели, </w:t>
+      </w:r>
+      <w:commentRangeStart w:id="13"/>
+      <w:r>
+        <w:rPr>
+          <w:rtl w:val="0"/>
+        </w:rPr>
+        <w:t xml:space="preserve">умрат</w:t>
+      </w:r>
+      <w:commentRangeEnd w:id="13"/>
+      <w:r>
+        <w:commentReference w:id="13"/>
+      </w:r>
+      <w:r>
+        <w:rPr>
+          <w:rtl w:val="0"/>
+        </w:rPr>
+        <w:t xml:space="preserve">. Той също убива контейнери, които не отговарят на дефинирана от потребителя проверка за състоянието и не рекламира новите контейнери като достъпни, докато те не са готови да обслужват клиенти.</w:t>
       </w:r>
     </w:p>
     <w:p>
@@ -17973,7 +18089,7 @@
         <w:rPr>
           <w:rtl w:val="0"/>
         </w:rPr>
-        <w:t xml:space="preserve">Внедряването и актуализирането на конфигурации на приложения и чувствителни данни нужни за тяхното изпълнение става без почти никакви усилия. Този процес не е обвързан с построяването на контейнерното изображение - при нужда от малка промяна по конфигурацията е нужен само да се рестартира приложението.</w:t>
+        <w:t xml:space="preserve">Внедряването и актуализирането на конфигурации на приложения и чувствителни данни нужни за тяхното изпълнение става без почти никакви усилия. Този процес не е обвързан с построяването на контейнерното изображение - при нужда от малка промяна по конфигурацията е нужно само да се рестартира приложението.</w:t>
       </w:r>
       <w:r>
         <w:rPr>
@@ -18058,7 +18174,7 @@
         <w:rPr>
           <w:rtl w:val="0"/>
         </w:rPr>
-        <w:t xml:space="preserve">При избор на инструмент за съхраниене, надеждно решение, което повечето системи са ползвали през годините са SQL базите от данни. Използването на нерелационни бази от данни, още наречени NoSQL, е алтернативно решение, което е характерно за по-модерни и нови системи, създадени в последното десетилетие.</w:t>
+        <w:t xml:space="preserve">При избор на инструмент за съхраниене, надеждно решение, което повечето системи са ползвали през годините, са SQL базите от данни. Използването на нерелационни бази от данни, още наречени NoSQL, е алтернативно решение, което е характерно за по-модерни и нови системи, създадени в последното десетилетие.</w:t>
       </w:r>
     </w:p>
     <w:p>
@@ -18081,7 +18197,7 @@
         <w:rPr>
           <w:rtl w:val="0"/>
         </w:rPr>
-        <w:t xml:space="preserve">За избирането на най-подходящото средство, авторът е анализирал характеристиките 2те страни.</w:t>
+        <w:t xml:space="preserve">За избирането на най-подходящото средство, са анализирани характеристиките на двата подходя.</w:t>
       </w:r>
     </w:p>
     <w:p>
@@ -18164,7 +18280,7 @@
         <w:rPr>
           <w:rtl w:val="0"/>
         </w:rPr>
-        <w:t xml:space="preserve">Структурата на данните, които се пазят в тези системи не се дефинира изрично със схема на базата както се прави при SQL инструментите. Поради тази причина клиентите могат да съхраняват данните както си поискат, без да зависят от предефинирана схема/структура.</w:t>
+        <w:t xml:space="preserve">Структурата на данните, които се пазят в тези системи, не се дефинира изрично със схема на базата както се прави при SQL инструментите. Поради тази причина, клиентите могат да съхраняват данните както си поискат, без да зависят от предефинирана схема/структура.</w:t>
       </w:r>
     </w:p>
     <w:p>
@@ -18496,11 +18612,21 @@
               <w:jc w:val="left"/>
               <w:rPr/>
             </w:pPr>
+            <w:commentRangeStart w:id="14"/>
             <w:r>
               <w:rPr>
                 <w:rtl w:val="0"/>
               </w:rPr>
               <w:t xml:space="preserve">Последното писане побеждава</w:t>
+            </w:r>
+            <w:commentRangeEnd w:id="14"/>
+            <w:r>
+              <w:commentReference w:id="14"/>
+            </w:r>
+            <w:r>
+              <w:rPr>
+                <w:rtl w:val="0"/>
+              </w:rPr>
             </w:r>
           </w:p>
         </w:tc>
@@ -19161,12 +19287,12 @@
           <wp:inline distB="114300" distT="114300" distL="114300" distR="114300">
             <wp:extent cx="5731200" cy="3378200"/>
             <wp:effectExtent b="0" l="0" r="0" t="0"/>
-            <wp:docPr id="13" name="image9.png"/>
+            <wp:docPr id="13" name="image13.png"/>
             <a:graphic>
               <a:graphicData uri="http://schemas.openxmlformats.org/drawingml/2006/picture">
                 <pic:pic>
                   <pic:nvPicPr>
-                    <pic:cNvPr id="0" name="image9.png"/>
+                    <pic:cNvPr id="0" name="image13.png"/>
                     <pic:cNvPicPr preferRelativeResize="0"/>
                   </pic:nvPicPr>
                   <pic:blipFill>
@@ -19237,7 +19363,7 @@
         <w:rPr>
           <w:rtl w:val="0"/>
         </w:rPr>
-        <w:t xml:space="preserve">Първо се виждат три обекта, които не са таблици, а изброени типове, които налагат ограничение на данните, които могат да приемат полетата с този тип. Изброеният тип, който ще представлява ролята на всички потребители в системата се нарича </w:t>
+        <w:t xml:space="preserve">Първо се виждат три обекта, които не са таблици, а изброени типове, които налагат ограничение на данните, които могат да приемат полетата с този тип. Изброеният тип, който ще представлява ролята на всички потребители в системата, се нарича </w:t>
       </w:r>
       <w:r>
         <w:rPr>
@@ -19250,7 +19376,7 @@
         <w:rPr>
           <w:rtl w:val="0"/>
         </w:rPr>
-        <w:t xml:space="preserve"> и може да приема стойностите - Admin(администратор), Teacher(учител) и Student(студент). Типът </w:t>
+        <w:t xml:space="preserve"> и може да приема стойностите - Admin (администратор), Teacher (преподавател) и Student (студент). Типът </w:t>
       </w:r>
       <w:r>
         <w:rPr>
@@ -19263,7 +19389,7 @@
         <w:rPr>
           <w:rtl w:val="0"/>
         </w:rPr>
-        <w:t xml:space="preserve"> показва, че предадените решения могат да бъдат само в три състояния - Success(успешни), Pending(изчакващи да бъдат тествани) и Fail(провалили се). Последният тип </w:t>
+        <w:t xml:space="preserve"> показва, че предадените решения могат да бъдат само в три състояния - Success (успешни), Pending (изчакващи да бъдат тествани) и Fail (завършили с неуспех). Последният тип </w:t>
       </w:r>
       <w:r>
         <w:rPr>
@@ -19276,18 +19402,18 @@
         <w:rPr>
           <w:rtl w:val="0"/>
         </w:rPr>
-        <w:t xml:space="preserve"> може да приема стойностите Assistant(асистент) и Student(студент) и той показва каква е ролята на даден потребител в рамките на някакъв курс, тъй като един потребител може да студент в един курс, но асистент в друг.</w:t>
-      </w:r>
-    </w:p>
-    <w:p>
-      <w:pPr>
-        <w:rPr/>
-      </w:pPr>
-      <w:r>
-        <w:rPr>
-          <w:rtl w:val="0"/>
-        </w:rPr>
-        <w:t xml:space="preserve">Таблиците course(курс), assignment(задание) и submission(предадено решение) имат само един индекс и той е първичният ключ </w:t>
+        <w:t xml:space="preserve"> може да приема стойностите Assistant (асистент) и Student (студент) и той показва каква е ролята на даден потребител в рамките на някакъв курс, тъй като един потребител може да студент в един курс, но асистент в друг.</w:t>
+      </w:r>
+    </w:p>
+    <w:p>
+      <w:pPr>
+        <w:rPr/>
+      </w:pPr>
+      <w:r>
+        <w:rPr>
+          <w:rtl w:val="0"/>
+        </w:rPr>
+        <w:t xml:space="preserve">Таблиците course (курс), assignment (задание) и submission (предадено решение) имат само един индекс и той е първичният ключ </w:t>
       </w:r>
       <w:r>
         <w:rPr>
@@ -19300,7 +19426,7 @@
         <w:rPr>
           <w:rtl w:val="0"/>
         </w:rPr>
-        <w:t xml:space="preserve">. Уникалното поле в таблицата, в която се пазят данните за потребителите е </w:t>
+        <w:t xml:space="preserve">. Уникалното поле в таблицата, в която се пазят данните за потребителите, е </w:t>
       </w:r>
       <w:r>
         <w:rPr>
@@ -19326,18 +19452,18 @@
         <w:rPr>
           <w:rtl w:val="0"/>
         </w:rPr>
-        <w:t xml:space="preserve">представлява many-to-many(много към много) релация, тъй като един студент може да е в много курсове, но и в един курс може да има много студенти. В нея уникалното е комбинацията от потребителски имейл и идентификатор на курс.</w:t>
-      </w:r>
-    </w:p>
-    <w:p>
-      <w:pPr>
-        <w:rPr/>
-      </w:pPr>
-      <w:r>
-        <w:rPr>
-          <w:rtl w:val="0"/>
-        </w:rPr>
-        <w:t xml:space="preserve">Една от основните причини за избора на SQL пред NoSQL база от данни е многобройните външни ключове. Както се вижда на диаграмата един submission пренадлежи на assignment, което е постигнато с външен ключ </w:t>
+        <w:t xml:space="preserve">представлява релация many-to-many (много към много), тъй като един студент може да е в много курсове, но и в един курс може да има много студенти. В нея уникалното е комбинацията от потребителски имейл и идентификатор на курс.</w:t>
+      </w:r>
+    </w:p>
+    <w:p>
+      <w:pPr>
+        <w:rPr/>
+      </w:pPr>
+      <w:r>
+        <w:rPr>
+          <w:rtl w:val="0"/>
+        </w:rPr>
+        <w:t xml:space="preserve">Една от основните причини за избора на SQL пред NoSQL база от данни е многобройните външни ключове. Както се вижда на диаграмата, един submission принадлежи на assignment, което е постигнато с външен ключ </w:t>
       </w:r>
       <w:r>
         <w:rPr>
@@ -19417,18 +19543,30 @@
         <w:rPr>
           <w:rtl w:val="0"/>
         </w:rPr>
-        <w:t xml:space="preserve">За проектирането на уеб интерфейса, с който ще работят потребителите, авторът е събрал положителните страни на конкурентните системи и е анализирал бизнес нуждите на приложението.</w:t>
-      </w:r>
-    </w:p>
-    <w:p>
-      <w:pPr>
-        <w:rPr/>
-      </w:pPr>
-      <w:r>
-        <w:rPr>
-          <w:rtl w:val="0"/>
-        </w:rPr>
-        <w:t xml:space="preserve">Съвременните приложения основно се делят на такива с много HTML страници и такива с една HTML страница. По-остарелият начин за правене на приложения е с много страници като неговите основни недостатъци са, че трябва да се правят много на брой статични страници. За зареждането на всяка отделна страница трябва да се прави заявка към сървъра, която може да се забави. В допълнение, с времето се е появила нуждата от динамични уеб приложения, които да си променят съдържанието според ситуацията - за един потребител може да се показва едно, за друг друго или примерно при някакъв онлайн магазин се променят продуктите. Такива приложения все още се използват, в някои специфични ситуации като например за автобиографичен уеб сайт. За изработването на уеб интерфейса на една система за управление на курсове и оценяване на решения, този подход няма да е удачен. Наличието на променящите се данни за курсове, задания, потребители както и желанието за постигане на удобно, приятно и безпроблемно потребителско изживяване, водят до изработването на SPA.</w:t>
+        <w:t xml:space="preserve">За проектирането на уеб интерфейса, с който ще работят потребителите, са събрани положителните страни на конкурентните системи и са анализирани бизнес нуждите на приложението.</w:t>
+      </w:r>
+    </w:p>
+    <w:p>
+      <w:pPr>
+        <w:rPr/>
+      </w:pPr>
+      <w:r>
+        <w:rPr>
+          <w:rtl w:val="0"/>
+        </w:rPr>
+        <w:t xml:space="preserve">Съвременните приложения основно се делят на такива с много HTML страници и такива с една HTML страница. По-старият начин за правене на приложения е с много страници, като неговите основни недостатъци са, че трябва да се правят много на брой статични страници. За зареждането на всяка отделна страница трябва да се прави заявка към сървъра, която може да се забави. В допълнение, с времето се е появила нуждата от динамични уеб приложения, които да си променят съдържанието според ситуацията - за един потребител може да се показва едно, за друг друго или примерно при някакъв онлайн магазин се променят продуктите. Такива приложения все още се използват, в някои специфични ситуации като например за автобиографичен уеб сайт. За изработването на уеб интерфейса на една система за управление на курсове и оценяване на решения, този подход няма да е удачен. Наличието на променящите се данни за курсове, задания, потребители както и желанието за постигане на удобно, приятно и безпроблемно потребителско изживяване, водят до изработването на Single Page Application (</w:t>
+      </w:r>
+      <w:r>
+        <w:rPr>
+          <w:rtl w:val="0"/>
+        </w:rPr>
+        <w:t xml:space="preserve">SPA</w:t>
+      </w:r>
+      <w:r>
+        <w:rPr>
+          <w:rtl w:val="0"/>
+        </w:rPr>
+        <w:t xml:space="preserve">).</w:t>
       </w:r>
     </w:p>
     <w:p>
@@ -19451,7 +19589,7 @@
         <w:rPr>
           <w:rtl w:val="0"/>
         </w:rPr>
-        <w:t xml:space="preserve">Технологията, избрана за създаване на приложението е React.js, поради огромната популярност и запознатост на автора. Също така предоставя бързо изобразяване на промените по страницата, преизползваеми компоненти и висока производителност. Относно бъдещото развитие на проекта, голяма част от кода ще може да се преизползва без дублиране при разработването на мобилно приложение, поради наличието на React Native, което е библиотека, базирана на React.js, служеща за създаване на iOS и Android приложения едновременно.</w:t>
+        <w:t xml:space="preserve">Технологията, избрана за създаване на приложението, е React.js, поради голямата си популярност. Също така, тя предоставя бързо изобразяване на промените по страницата, преизползваеми компоненти и висока производителност. Относно бъдещото развитие на проекта, голяма част от кода ще може да се преизползва без дублиране при разработването на мобилно приложение, поради наличието на React Native, което е библиотека, базирана на React.js, служеща за създаване на iOS и Android приложения едновременно.</w:t>
       </w:r>
     </w:p>
     <w:p>
@@ -19562,7 +19700,7 @@
         <w:rPr>
           <w:rtl w:val="0"/>
         </w:rPr>
-        <w:t xml:space="preserve">Административен изглед с абсолютно всички потребители, които са влизали в системата, позволяващ задаването на учителска роля в системата (достъпен само за администратори);</w:t>
+        <w:t xml:space="preserve">Административен изглед с всички потребители, които са влизали в системата, позволяващ задаването на преподавателска роля в системата (достъпен само за администратори);</w:t>
       </w:r>
     </w:p>
     <w:p>
@@ -19580,7 +19718,7 @@
         <w:rPr>
           <w:rtl w:val="0"/>
         </w:rPr>
-        <w:t xml:space="preserve">Административен изглед на даден курс с абсолютно всички негови членове, позволяващ добавянето на студенти и асистенти в него (достъпен само за учители).</w:t>
+        <w:t xml:space="preserve">Административен изглед на даден курс с всички негови членове, позволяващ добавянето на студенти и асистенти в него (достъпен само за преподаватели).</w:t>
       </w:r>
     </w:p>
     <w:p>
@@ -19629,39 +19767,39 @@
         <w:rPr>
           <w:rtl w:val="0"/>
         </w:rPr>
-        <w:t xml:space="preserve">При комуникация с REST интерфейс, всяка заявка се праща на определен адрес, който включва параметър в пътя, показващ желания ресурс. Има различни видове заявки според HTTP метода - GET заявката служи за вземане на информация за определен ресурс, POST - за създаване, DELETE - за триене и други. В отговора на всяка заявка се включва и код на статуса, който лесно може да покаже дали е била успешна или е възникнала някаква грешка и по-конкретно какъв е бил проблемът - примерно несъществуващ ресурс, забавяне в сървъра и още много. Много важна характеристика на такъв тип уеб услуги е, че те не пазят състояние за заявките. Един потребител изпраща отделните заявки и те нямат никаква връзка една с друга.</w:t>
-      </w:r>
-    </w:p>
-    <w:p>
-      <w:pPr>
-        <w:rPr/>
-      </w:pPr>
-      <w:r>
-        <w:rPr>
-          <w:rtl w:val="0"/>
-        </w:rPr>
-      </w:r>
-    </w:p>
-    <w:p>
-      <w:pPr>
-        <w:rPr/>
-      </w:pPr>
-      <w:r>
-        <w:rPr>
-          <w:rtl w:val="0"/>
-        </w:rPr>
-        <w:t xml:space="preserve">Започвайки с удостоверяване в системата, трябва да се установи начин за регистриране и вход в системата. Има много различни подходи, като най-използваните са - с име и парола, с токен, със или без многофакторно удостоверяване. Общата черта, присъща за всички изброени е нуждата да се пазят лични данни за потребителите в базата от данни. Това е много сложен процес. Трябва да се измисли надежден и сигурен начин за съхранение и трябва да се спазват стриктни регламенти и закони като общия регламент относно защитата на данните, приет от Европейския парламент и Съвета на Европейския съюз, в сила от 25 май 2018 г. ~(Европейски парламент и Съвет на Европейския съюз). Има решения, избягващи всички гореспоменати проблеми и едно от тях е протоколът OAuth. Този протокол е разработен от работната група за интернет инженеринг и позволява защитен делегиран достъп. Той дава възможност на едно приложение, достъп до ресурс, който се контролира от някой друг (краен потребител). Този вид достъп използва токени, които представляват делегирано право на достъп. Приложенията получават достъп, без да трябва да се представят за потребителя, който контролира ресурса ~(Wallen).</w:t>
-      </w:r>
-    </w:p>
-    <w:p>
-      <w:pPr>
-        <w:rPr/>
-      </w:pPr>
-      <w:r>
-        <w:rPr>
-          <w:rtl w:val="0"/>
-        </w:rPr>
-        <w:t xml:space="preserve">Тъй като се планира системата да има интеграция с GitLab, за да управлява групите, хранилищата и кода на студентите, то тя може да служи също и за управляване на акаунтите на потребителите. GitLab се явява доставчик на идентичност, който поддържа OAuth. За интеграцията, системата трябва да осъществи един от потоците за удостоверяване и оторизация. Основният такъв е потокът на код за оторизация.</w:t>
+        <w:t xml:space="preserve">При комуникация с REST интерфейс, всяка заявка се праща на определен адрес, който включва параметър в пътя, показващ желания ресурс. Има различни видове заявки според HTTP метода - GET заявката служи за вземане на информация за определен ресурс, POST - за създаване, DELETE - за триене и други. В отговора на всяка заявка се включва и код на статуса, който лесно може да покаже дали е била успешна или е възникнала някаква грешка и по-конкретно какъв е бил проблемът - примерно несъществуващ ресурс, забавяне в сървъра и т.н. Много важна характеристика на такъв тип уеб услуги е, че те не пазят състояние за заявките. Един потребител изпраща отделните заявки и те нямат връзка една с друга.</w:t>
+      </w:r>
+    </w:p>
+    <w:p>
+      <w:pPr>
+        <w:rPr/>
+      </w:pPr>
+      <w:r>
+        <w:rPr>
+          <w:rtl w:val="0"/>
+        </w:rPr>
+      </w:r>
+    </w:p>
+    <w:p>
+      <w:pPr>
+        <w:rPr/>
+      </w:pPr>
+      <w:r>
+        <w:rPr>
+          <w:rtl w:val="0"/>
+        </w:rPr>
+        <w:t xml:space="preserve">Започвайки с удостоверяване в системата, трябва да се установи начин за регистриране и вход в системата. Има много различни подходи, като най-използваните са - с име и парола, с токен, със или без многофакторно удостоверяване. Общата черта, присъща за всички изброени, е нуждата да се пазят лични данни за потребителите в базата от данни. Това е много сложен процес. Трябва да се предвиди надежден и сигурен начин за съхранение и трябва да се спазват стриктни регламенти и закони като общия регламент относно защитата на данните, приет от Европейския парламент и Съвета на Европейския съюз, в сила от 25 май 2018 г. ~(Европейски парламент и Съвет на Европейския съюз). Има решения, избягващи всички гореспоменати проблеми и едно от тях е протоколът OAuth. Този протокол е разработен от работната група за интернет инженеринг и позволява защитен делегиран достъп. Той дава възможност на едно приложение, достъп до ресурс, който се контролира от някой друг (краен потребител). Този вид достъп използва токени, които представляват делегирано право на достъп. Приложенията получават достъп, без да трябва да се представят за потребителя, който контролира ресурса ~(Wallen).</w:t>
+      </w:r>
+    </w:p>
+    <w:p>
+      <w:pPr>
+        <w:rPr/>
+      </w:pPr>
+      <w:r>
+        <w:rPr>
+          <w:rtl w:val="0"/>
+        </w:rPr>
+        <w:t xml:space="preserve">Тъй като се планира системата да има интеграция с GitLab, за да управлява групите, хранилищата и кода на студентите, тя може да служи също и за управляване на акаунтите на потребителите. GitLab се явява доставчик на идентичност, който поддържа OAuth. За интеграцията, системата трябва да осъществи един от потоците за удостоверяване и оторизация. Основният такъв е потокът на код за оторизация.</w:t>
       </w:r>
     </w:p>
     <w:p>
@@ -20179,7 +20317,7 @@
         <w:rPr>
           <w:rtl w:val="0"/>
         </w:rPr>
-        <w:t xml:space="preserve">Тези минимални забавяния са при оптимални условия, когато няма трафик в системата. Това означава, че при натискане на бутона в уеб интерфейса, който започва този процес, потребителят ще вижда замръзнал екран, без никаква информация, няма да знае какво се случва на фона. След отваряне на страницата отново и отново на слуки, през произволен интервал от време, той рано или късно ще види резултат. Това не е приятно и желано потребителско изживяване. Решението на този проблем е всяка една от тези задачи (оценяване на решения)  да бъде асинхронен процес. Така ще може потребителя да види веднага резултат след натискане на бутона, че заявката му е приета, а информацията от самите тестове ще стане достъпна в по-късен етап. При разработването на този компонент отдаден за изпълнението на асинхронни задачи, ще бъде създадена група от работници. Работниците ще са известен краен брой и ще представляват броя задачи, които могат да се изпълняват едновременно. Ще има опашка от задачи, в която ще се слагат новите задачи, и от която ще се взимат задачи за изпълнение от работниците. Тя също ще е краен брой, за да предотврати пренатоварването на системата и заемане на прекалено много ресурси. При надхвърляне на тази бройка задачите директно ще бъдат отказани.</w:t>
+        <w:t xml:space="preserve">Тези минимални забавяния са при оптимални условия, когато няма трафик в системата. Това означава, че при натискане на бутона в уеб интерфейса, който започва този процес, потребителят ще вижда замръзнал екран, без никаква информация, няма да знае какво се случва на сървъра в този момент. След отваряне на страницата отново и отново на слуки, през произволен интервал от време, той рано или късно ще види резултат. Това не е приятно и желано потребителско изживяване. Решението на този проблем е всяка една от тези задачи (оценяване на решения)  да бъде асинхронен процес. Така ще може потребителят да види веднага резултат след натискане на бутона, че заявката му е приета, а информацията от самите тестове ще стане достъпна в по-късен етап. При разработването на този компонент отдаден за изпълнението на асинхронни задачи, ще бъде създадена група от работници. Работниците ще са известен краен брой и ще представляват броя задачи, които могат да се изпълняват едновременно. Ще има опашка от задачи, в която ще се слагат новите задачи, и от която ще се взимат задачи за изпълнение от работниците. Тя също ще е с краен размер, за да предотврати пренатоварването на системата и заемане на прекалено много ресурси. При надхвърляне на тази бройка, задачите директно ще бъдат отказани.</w:t>
       </w:r>
     </w:p>
     <w:p>
@@ -20214,92 +20352,105 @@
         <w:rPr>
           <w:rtl w:val="0"/>
         </w:rPr>
-        <w:t xml:space="preserve">Системата за управление на курсове и оценяване на студентски решения е насочена както към индивидуални учители, водещи курсове с не повече от 30 ученика, така и към преподаватели обучаващи в университет или дори едновременно за всички преподаватели от даден университет. Оптималният начин за използване на системата, нейното инсталиране и настройване варира от ситуацията.</w:t>
-      </w:r>
-    </w:p>
-    <w:p>
-      <w:pPr>
-        <w:rPr/>
-      </w:pPr>
-      <w:r>
-        <w:rPr>
-          <w:rtl w:val="0"/>
-        </w:rPr>
-        <w:t xml:space="preserve">За самостоятелния учител, водещ малък курс, най-лесно би била формата на софтуер като услуга, притежаващ определени щедри ограничения, предотвратяващи пренатоварване и срив на приложението. Така той няма да има нужда да мисли за инсталирането, конфигурирането на системата и още други административни дейности. Той и неговите студенти ще могат бързо и лесно да започнат да я употребяват, заемайки много малко ресурси от цялостната система.</w:t>
-      </w:r>
-    </w:p>
-    <w:p>
-      <w:pPr>
-        <w:rPr/>
-      </w:pPr>
-      <w:r>
-        <w:rPr>
-          <w:rtl w:val="0"/>
-        </w:rPr>
-        <w:t xml:space="preserve">За лектори в университети, по-подходящо може да е програмата да върви на собствен хардуер. В този случай ще е нужен системен администратор, грижещ се за висока наличност на системата. От друга страна, по този начин приложението ще частно и изолирано специално за членовете на курса или университета, за който е предвидено. Така използваните ресурсите ще са напълно независими от алтернативната уеб услуга, а единствените ограничения, които ще съществуват тук, ще зависят изцяло от администратора на системата.</w:t>
-      </w:r>
-    </w:p>
-    <w:p>
-      <w:pPr>
-        <w:rPr/>
-      </w:pPr>
-      <w:r>
-        <w:rPr>
-          <w:rtl w:val="0"/>
-        </w:rPr>
-      </w:r>
-    </w:p>
-    <w:p>
-      <w:pPr>
-        <w:rPr/>
-      </w:pPr>
-      <w:r>
-        <w:rPr>
-          <w:rtl w:val="0"/>
-        </w:rPr>
-        <w:t xml:space="preserve">Тези модели са вдъхновени напълно от начините, по които се предлага цялостният продукт GitLab. При него също има безплатна уеб услуга с ограничения - gitlab.com, и отново безплатна програма, която всеки може да инсталира на собствен хардуер, включваща абсолютно всички функционалности.</w:t>
-      </w:r>
-    </w:p>
-    <w:p>
-      <w:pPr>
-        <w:rPr/>
-      </w:pPr>
-      <w:r>
-        <w:rPr>
-          <w:rtl w:val="0"/>
-        </w:rPr>
-      </w:r>
-    </w:p>
-    <w:p>
-      <w:pPr>
-        <w:rPr/>
-      </w:pPr>
-      <w:r>
-        <w:rPr>
-          <w:rtl w:val="0"/>
-        </w:rPr>
-        <w:t xml:space="preserve">Нужен е подходящ начин за лесна инсталация с възможност за лесно подаване на конфигурация. Проектирано е системата да върви в Docker контейнери, които да бъдат оркестрирани с Kubernetes. Най-малката градивна единица в Kubernetes се нарича Pod. Тя може да съдържа един или повече контейнери като в случая, всеки един от компонентите на системата ще е в отделен Pod. Тези Pod-ове се менажират от други ресурси наречени Deployment, в които се конфигурират различни черти, включително колко реплики да се създават. Тези Deployment-и без допълнителни настройки, не са достъпни до никого освен до другите ресурси в частната мрежа на Kubernetes. За да се изложат на външния свят са нужни Service-и - друг вид ресурси. В допълнение, всеки компонент от системата - уеб интерфейса, сървъра, изпълнителя на задачи и базата от данни се нуждаят от начин за конфигуриране. Това става с ресурсите Secret, използващ се за чувствителни данни, и ConfigMap - за всички останали конфигурации. Има и други ресурси, настройващи мрежовата комуникация с всеки компонент. Всеки един ресурс се създава с един шаблонен файл в .yaml формат. При наличието на 4 компонента и по над 5 различни конфигурационни ресурси за всеки от тях, това става трудно за управление. Трябва някакъв начин, по който всички настройки да са групирани, лесни за промяна и инсталиране. Точно за тази цел е направен и инструментът Helm.</w:t>
-      </w:r>
-    </w:p>
-    <w:p>
-      <w:pPr>
-        <w:rPr/>
-      </w:pPr>
-      <w:r>
-        <w:rPr>
-          <w:rtl w:val="0"/>
-        </w:rPr>
-      </w:r>
-    </w:p>
-    <w:p>
-      <w:pPr>
-        <w:rPr/>
-      </w:pPr>
-      <w:r>
-        <w:rPr>
-          <w:rtl w:val="0"/>
-        </w:rPr>
-        <w:t xml:space="preserve">Според авторите, Helm помага за управлението на Kubernetes приложения чрез пакетирането им в Helm диаграми, които помагат в дефинирането, инсталирането и актуализирането. Характерно за тях е лекотата на промяната на версията, споделянето и публикуването ~(Helm Authors). Всички от тези качества за нужни за системата и нейното лесно доставяне едновременно като уеб услуга и като лесна за инсталиране програма на хардуера на клиентите.</w:t>
+        <w:t xml:space="preserve">Системата за управление на курсове и оценяване на студентски решения е насочена както към индивидуални учители, водещи курсове с не повече от 30 ученика, така и към преподаватели обучаващи в университет или дори едновременно за всички преподаватели от даден университет. Оптималният начин за използване на системата, нейното инсталиране и настройване, варира според ситуацията.</w:t>
+      </w:r>
+    </w:p>
+    <w:p>
+      <w:pPr>
+        <w:rPr/>
+      </w:pPr>
+      <w:r>
+        <w:rPr>
+          <w:rtl w:val="0"/>
+        </w:rPr>
+        <w:t xml:space="preserve">За самостоятелния учител, водещ малък курс, най-лесно би била формата на софтуер като услуга, притежаващ определени ограничения, предотвратяващи пренатоварване и срив на приложението. Така той няма да има нужда да мисли за инсталирането, конфигурирането на системата и още други административни дейности. Той и неговите ученици ще могат бързо и лесно да започнат да я употребяват, заемайки много малко ресурси от цялостната система.</w:t>
+      </w:r>
+    </w:p>
+    <w:p>
+      <w:pPr>
+        <w:rPr/>
+      </w:pPr>
+      <w:r>
+        <w:rPr>
+          <w:rtl w:val="0"/>
+        </w:rPr>
+        <w:t xml:space="preserve">За лектори в университети, по-подходящо може да е програмата да работи на собствен хардуер. В този случай ще е нужен системен администратор, грижещ се за висока наличност на системата. От друга страна, по този начин приложението ще частно и изолирано специално за членовете на курса или университета, за който е предвидено. Така използваните ресурсите ще са напълно независими от алтернативната уеб услуга, а единствените ограничения, които ще съществуват тук, ще зависят изцяло от администратора на системата.</w:t>
+      </w:r>
+    </w:p>
+    <w:p>
+      <w:pPr>
+        <w:rPr/>
+      </w:pPr>
+      <w:r>
+        <w:rPr>
+          <w:rtl w:val="0"/>
+        </w:rPr>
+      </w:r>
+    </w:p>
+    <w:p>
+      <w:pPr>
+        <w:rPr/>
+      </w:pPr>
+      <w:r>
+        <w:rPr>
+          <w:rtl w:val="0"/>
+        </w:rPr>
+        <w:t xml:space="preserve">Тези модели са вдъхновени напълно от начините, по които се предлага цялостният продукт GitLab. При него също има безплатна уеб услуга с ограничения - gitlab.com, и отново безплатен софтуер, който всеки може да инсталира на собствен хардуер, включваща всички функционалности.</w:t>
+      </w:r>
+    </w:p>
+    <w:p>
+      <w:pPr>
+        <w:rPr/>
+      </w:pPr>
+      <w:r>
+        <w:rPr>
+          <w:rtl w:val="0"/>
+        </w:rPr>
+      </w:r>
+    </w:p>
+    <w:p>
+      <w:pPr>
+        <w:rPr/>
+      </w:pPr>
+      <w:r>
+        <w:rPr>
+          <w:rtl w:val="0"/>
+        </w:rPr>
+        <w:t xml:space="preserve">Нужен е подходящ начин за лесна инсталация с възможност за лесно подаване на конфигурация. Проектирано е системата да върви в Docker контейнери, които да бъдат оркестрирани с Kubernetes. Най-малката градивна единица в Kubernetes се нарича Pod. Тя може да съдържа един или повече контейнери като в случая, всеки един от компонентите на системата ще е в отделен Pod. Тези Pod-ове се менажират от други ресурси, наречени Deployment, в които се конфигурират различни характеристики, включително колко копия (</w:t>
+      </w:r>
+      <w:r>
+        <w:rPr>
+          <w:i w:val="1"/>
+          <w:rtl w:val="0"/>
+        </w:rPr>
+        <w:t xml:space="preserve">реплики</w:t>
+      </w:r>
+      <w:r>
+        <w:rPr>
+          <w:rtl w:val="0"/>
+        </w:rPr>
+        <w:t xml:space="preserve">) да се създават. Тези Deployment-и без допълнителни настройки, не са достъпни до никого освен до другите ресурси в частната мрежа на Kubernetes. За да се достъпят от външния свят, са нужни Service-и - друг вид ресурси. В допълнение, всеки компонент от системата - уеб интерфейса, сървъра, изпълнителя на задачи и базата от данни, се нуждаят от начин за конфигуриране. Това става с ресурсите Secret, използващи се за чувствителни данни, и ConfigMap - за всички останали конфигурации. Има и други ресурси, настройващи мрежовата комуникация с всеки компонент. Всеки ресурс се създава с шаблонен файл в .yaml формат. При наличието на 4 компонента и по над 5 различни конфигурационни ресурси за всеки от тях, това става трудно за управление. Трябва някакъв начин, по който всички настройки да са групирани, лесни за промяна и инсталиране. Точно за тази цел е направен и инструментът Helm.</w:t>
+      </w:r>
+    </w:p>
+    <w:p>
+      <w:pPr>
+        <w:rPr/>
+      </w:pPr>
+      <w:r>
+        <w:rPr>
+          <w:rtl w:val="0"/>
+        </w:rPr>
+      </w:r>
+    </w:p>
+    <w:p>
+      <w:pPr>
+        <w:rPr/>
+      </w:pPr>
+      <w:r>
+        <w:rPr>
+          <w:rtl w:val="0"/>
+        </w:rPr>
+        <w:t xml:space="preserve">Според авторите, Helm помага за управлението на Kubernetes приложения чрез пакетирането им в Helm диаграми, които помагат в дефинирането, инсталирането и актуализирането. Характерно за тях е лекотата на промяната на версията, споделянето и публикуването ~(Helm Authors). Всички тези качества са нужни за системата и нейното лесно доставяне едновременно като уеб услуга и като лесна за инсталиране програма на хардуера на клиентите.</w:t>
       </w:r>
     </w:p>
     <w:p>
@@ -20323,12 +20474,12 @@
           <wp:inline distB="114300" distT="114300" distL="114300" distR="114300">
             <wp:extent cx="5731200" cy="5308600"/>
             <wp:effectExtent b="0" l="0" r="0" t="0"/>
-            <wp:docPr id="4" name="image10.png"/>
+            <wp:docPr id="4" name="image9.png"/>
             <a:graphic>
               <a:graphicData uri="http://schemas.openxmlformats.org/drawingml/2006/picture">
                 <pic:pic>
                   <pic:nvPicPr>
-                    <pic:cNvPr id="0" name="image10.png"/>
+                    <pic:cNvPr id="0" name="image9.png"/>
                     <pic:cNvPicPr preferRelativeResize="0"/>
                   </pic:nvPicPr>
                   <pic:blipFill>
@@ -20388,7 +20539,7 @@
         <w:rPr>
           <w:rtl w:val="0"/>
         </w:rPr>
-        <w:t xml:space="preserve">Фигура 2 показва архитектурата на системата - всички ресурси и потока на данните между тях. Входната точка на приложението е Ingress, който балансира натоварването и контролира трафика, отиващ към системата. Той прави достъпен до външния свят единствено уеб интерфейс компонента. Самият уеб интерфейс може да прави заявки до сървъра, но не и до компонента - изпълнител на задачи. Сървъра от своя страна може да достъпва базата от данни, за да съхранява нужните данни там и само той може да се обръща до микроуслугата, отговорна за оценяване на решенията, която пък се нуждае от връзка с базата, за да запазва резултатите.</w:t>
+        <w:t xml:space="preserve">Фигура 2 показва архитектурата на системата - всички ресурси и потока на данните между тях. Входната точка на приложението е Ingress, който балансира натоварването и контролира трафика, отиващ към системата. Той прави достъпен до външния свят единствено уеб интерфейса компонента. Самият уеб интерфейс може да прави заявки до сървъра, но не и до компонента - изпълнител на задачи. Сървърът от своя страна може да достъпва базата от данни, за да съхранява нужните данни там и само той може да се обръща до микроуслугата, отговорна за оценяване на решенията, която пък се нуждае от връзка с базата, за да запазва резултатите.</w:t>
       </w:r>
     </w:p>
     <w:p>
@@ -20468,12 +20619,12 @@
           <wp:inline distB="114300" distT="114300" distL="114300" distR="114300">
             <wp:extent cx="5731200" cy="5524500"/>
             <wp:effectExtent b="0" l="0" r="0" t="0"/>
-            <wp:docPr id="12" name="image12.png"/>
+            <wp:docPr id="12" name="image15.png"/>
             <a:graphic>
               <a:graphicData uri="http://schemas.openxmlformats.org/drawingml/2006/picture">
                 <pic:pic>
                   <pic:nvPicPr>
-                    <pic:cNvPr id="0" name="image12.png"/>
+                    <pic:cNvPr id="0" name="image15.png"/>
                     <pic:cNvPicPr preferRelativeResize="0"/>
                   </pic:nvPicPr>
                   <pic:blipFill>
@@ -20523,7 +20674,7 @@
         <w:rPr>
           <w:rtl w:val="0"/>
         </w:rPr>
-        <w:t xml:space="preserve">Във фигура 3 се вижда едно обобщение на системата, нейните потребители, наречени актьори, и техните взаимодействия. Реализирани са четири роли - гост, студент, преподавател и администратор. Последният актьор, изобразен на диаграмата е външната система GitLab.</w:t>
+        <w:t xml:space="preserve">Във фигура 3 се вижда едно обобщение на системата, нейните потребители, наречени актьори, и техните взаимодействия. Реализирани са четири роли - гост, студент, преподавател и администратор. Последният актьор, изобразен на диаграмата, е външната система GitLab.</w:t>
       </w:r>
     </w:p>
     <w:p>
@@ -20547,12 +20698,12 @@
           <wp:inline distB="114300" distT="114300" distL="114300" distR="114300">
             <wp:extent cx="5729288" cy="4333875"/>
             <wp:effectExtent b="0" l="0" r="0" t="0"/>
-            <wp:docPr id="6" name="image13.png"/>
+            <wp:docPr id="6" name="image12.png"/>
             <a:graphic>
               <a:graphicData uri="http://schemas.openxmlformats.org/drawingml/2006/picture">
                 <pic:pic>
                   <pic:nvPicPr>
-                    <pic:cNvPr id="0" name="image13.png"/>
+                    <pic:cNvPr id="0" name="image12.png"/>
                     <pic:cNvPicPr preferRelativeResize="0"/>
                   </pic:nvPicPr>
                   <pic:blipFill>
@@ -20602,7 +20753,7 @@
         <w:rPr>
           <w:rtl w:val="0"/>
         </w:rPr>
-        <w:t xml:space="preserve">Във фигура 4 се вижда процеса на удостоверяване в детайли. Той следва потока OAuth2 с код за оторизация. Обектите, които си взаимодействат тук са СУКАО уеб интерфейса, СУКАО API сървъра, GitLab уеб интерфейса и GitLab API сървъра. Започвайки с натискане на бутона “Login”, уеб интерфейса на системата прави заявка към сървъра. Той вика сървъра на GitLab с път /oauth/authorize и така потребителя е пренасочен към страницата за удостоверяване на GitLab. След въвеждане на нужната информация, СУКАО API сървъра получава специален код за оторизиране, който той след това може да прати обратно на GitLab в комбинация със своите Client ID и Secret. Наближавайки края на процеса, сървъра на системата за управление на курсове получава токен, с който може да прави заявки към GitLab от името на потребителя, за да вземе неговите данни - име, имейл и профилна снимка. Стигайки това състояние, потребителя се счита за удостоверен и се пренасочва към потребителския интерфейс на СУКАО.</w:t>
+        <w:t xml:space="preserve">Във фигура 4 се вижда процесът на удостоверяване в детайли. Той следва потока OAuth2 с код за оторизация. Обектите, които си взаимодействат тук са уеб интерфейсът на Системата за Управление на Курсове и Автоматично Оценяване (СУКАО), СУКАО API сървърът, GitLab уеб интерфейсът и GitLab API сървърът. Започвайки с натискане на бутона “Login”, уеб интерфейсът на системата прави заявка към сървъра. Той вика сървъра на GitLab с път /oauth/authorize и така потребителят е пренасочен към страницата за удостоверяване на GitLab. След въвеждане на нужната информация, СУКАО API сървърът получава специален код за оторизиране, който той след това може да прати обратно на GitLab в комбинация със своите Client ID и Secret. Наближавайки края на процеса, сървърът на системата за управление на курсове получава токен, с който може да прави заявки към GitLab от името на потребителя, за да вземе неговите данни - име, имейл и профилна снимка. Стигайки това състояние, потребителят се счита за удостоверен и се пренасочва към потребителския интерфейс на СУКАО.</w:t>
       </w:r>
     </w:p>
     <w:p>
@@ -20680,7 +20831,7 @@
         <w:rPr>
           <w:rtl w:val="0"/>
         </w:rPr>
-        <w:t xml:space="preserve">Следващият процес, изобразен на фигура 5, който си струва да бъде разгледан задълбочено е процесът на създаване на курс. Той започва с клик върху бутон “Създаване на курс” и въвеждане на име и описание. Тези данни се изпращат към API сървъра на системата. Той от своя страна се обръща към GitLab API сървъра, за да създаде група, в която ще се намират хранилищата на всички членове на курса. След това прави една заявка за създаване на хранилище за лектора, и друга, за даване на права на учителя да го използва. Получавайки статус код за успех, СУКАО запазва данните за курса в базата от данни и връща съобщение за успех на потребителя.</w:t>
+        <w:t xml:space="preserve">Следващият процес, изобразен на фигура 5, който си струва да бъде разгледан задълбочено, е процесът на създаване на курс. Той започва с клик върху бутон “Създаване на курс” и въвеждане на име и описание. Тези данни се изпращат към API сървъра на системата. Той от своя страна се обръща към GitLab API сървъра, за да създаде група, в която ще се намират хранилищата на всички членове на курса. След това прави една заявка за създаване на хранилище за лектора, и друга, за даване на права на учителя да го използва. Получавайки статус код за успех, СУКАО запазва данните за курса в базата от данни и връща съобщение за успех на потребителя.</w:t>
       </w:r>
     </w:p>
     <w:p>
@@ -20703,12 +20854,12 @@
           <wp:inline distB="114300" distT="114300" distL="114300" distR="114300">
             <wp:extent cx="5731200" cy="4140200"/>
             <wp:effectExtent b="0" l="0" r="0" t="0"/>
-            <wp:docPr id="10" name="image11.png"/>
+            <wp:docPr id="10" name="image10.png"/>
             <a:graphic>
               <a:graphicData uri="http://schemas.openxmlformats.org/drawingml/2006/picture">
                 <pic:pic>
                   <pic:nvPicPr>
-                    <pic:cNvPr id="0" name="image11.png"/>
+                    <pic:cNvPr id="0" name="image10.png"/>
                     <pic:cNvPicPr preferRelativeResize="0"/>
                   </pic:nvPicPr>
                   <pic:blipFill>
@@ -20758,7 +20909,24 @@
         <w:rPr>
           <w:rtl w:val="0"/>
         </w:rPr>
-        <w:t xml:space="preserve">На фигура 6 е описана основната функционалност на СУКАО - автоматичното оценяване на решения. В този процес участват абсолютно всички компоненти на системата, включително Kubernetes API сървъра и GitLab API сървъра. Той започва с натискането на един бутон в уеб интерфейса, който изпраща заявка за оценяване на решението. Още в началото, в базата се запазва информация, че е предадено решение, но то още е в процес на обработка. След това се вика компонента, отговорен за изпълнението на задачи. Той обработва асинхронно заявката и отговаря веднага, че е приета и на фона добавя задачата в опашката. Задачата включва създаването на Kubernetes Pod чрез Kubernetes API сървъра. В него се пуска контейнер, който тегли решението на студента, тестовете на лектора, компилира ги, форматира резултатите и ги принтира на стандартния изход. Изпълнителя на задачи ги извлича и ги запазва в базата от данни и променя статуса на завършен.</w:t>
+        <w:t xml:space="preserve">На фигура 6 е описана основната функционалност на СУКАО - автоматичното оценяване на решения. В този процес участват всички компоненти на системата, включително Kubernetes API сървърът и GitLab API сървърът. Той започва с натискането на един бутон в уеб интерфейса, който изпраща заявка за оценяване на решението. Още в началото, в базата се запазва информация, че е предадено решение, но то още е в процес на обработка. След това се вика компонента, отговорен за изпълнението на задачи. Той обработва асинхронно заявката и отговаря веднага, че е приета и </w:t>
+      </w:r>
+      <w:commentRangeStart w:id="15"/>
+      <w:r>
+        <w:rPr>
+          <w:rtl w:val="0"/>
+        </w:rPr>
+        <w:t xml:space="preserve">на фона</w:t>
+      </w:r>
+      <w:commentRangeEnd w:id="15"/>
+      <w:r>
+        <w:commentReference w:id="15"/>
+      </w:r>
+      <w:r>
+        <w:rPr>
+          <w:rtl w:val="0"/>
+        </w:rPr>
+        <w:t xml:space="preserve"> добавя задачата в опашката. Задачата включва създаването на Kubernetes Pod чрез Kubernetes API сървъра. В него се пуска контейнер, който тегли решението на студента, тестовете на лектора, компилира ги, форматира резултатите и ги извежда на стандартния изход. Изпълнителят на задачи ги извлича и ги запазва в базата от данни и променя статуса на завършен.</w:t>
       </w:r>
     </w:p>
     <w:p>
@@ -20771,12 +20939,12 @@
           <wp:inline distB="114300" distT="114300" distL="114300" distR="114300">
             <wp:extent cx="5731200" cy="4140200"/>
             <wp:effectExtent b="0" l="0" r="0" t="0"/>
-            <wp:docPr id="5" name="image15.png"/>
+            <wp:docPr id="5" name="image11.png"/>
             <a:graphic>
               <a:graphicData uri="http://schemas.openxmlformats.org/drawingml/2006/picture">
                 <pic:pic>
                   <pic:nvPicPr>
-                    <pic:cNvPr id="0" name="image15.png"/>
+                    <pic:cNvPr id="0" name="image11.png"/>
                     <pic:cNvPicPr preferRelativeResize="0"/>
                   </pic:nvPicPr>
                   <pic:blipFill>
@@ -20826,7 +20994,7 @@
         <w:rPr>
           <w:rtl w:val="0"/>
         </w:rPr>
-        <w:t xml:space="preserve">Друг сложен процес е присъединяването на курс (изобразен на фигура 7), в който вече съществуват задания. Той отново включва всички компоненти както във фигура 6. Тук основният проблем е създаването на всички задания в хранилището на студента, което в началото не съществува. Интересно е как системата се справя с това - използвайки асинхронни задачи. Предпоставка за този процес е съществуването на курс с поне едно задание. Първо, лектора добавя студент в курса от административно-учителския изглед. Тази информация се изпраща на СУКАО API сървъра. Той извлича данни за курса и всички негови задания от базата от данни. След това той има всичко нужно да създаде лично хранилище за студента в GitLab и да го направи член. Протичайки успешно, се запазва в базата информация, че студента се е присъединил в курса. В този момент хранилището му е празно и той може да вижда заданията само в СУКАО, но не и в GitLab. По същия начин, както в процеса от фигура 6, се добавя задача с входни данни - имената на всички задания, в опашката на компонента, отговорен за тяхното изпълнение. Този път обаче задачата е друга. Притежавайки нужните данни, контейнера може да добави директориите, съдържащи условията на заданията.</w:t>
+        <w:t xml:space="preserve">Друг сложен процес е присъединяването на курс (изобразен на фигура 7), в който вече съществуват задания. Той отново включва всички компоненти както във фигура 6. Тук основният проблем е създаването на всички задания в хранилището на студента, което в началото не съществува. Интересно е как системата се справя с това - използвайки асинхронни задачи. Предпоставка за този процес е съществуването на курс с поне едно задание. Първо, лекторът добавя студент в курса от административно-учителския изглед. Тази информация се изпраща на СУКАО API сървъра. Той извлича данни за курса и всички негови задания от базата от данни. След това той има всичко нужно да създаде лично хранилище за студента в GitLab и да го направи член. Протичайки успешно, се запазва в базата информация, че студентът се е присъединил в курса. В този момент хранилището му е празно и той може да вижда заданията само в СУКАО, но не и в GitLab. По същия начин, както в процеса от фигура 6, се добавя задача с входни данни - имената на всички задания, в опашката на компонента, отговорен за тяхното изпълнение. Този път обаче задачата е друга. Притежавайки нужните данни, контейнерът може да добави директориите, съдържащи условията на заданията.</w:t>
       </w:r>
       <w:r>
         <w:rPr>
@@ -20889,12 +21057,12 @@
           <wp:inline distB="114300" distT="114300" distL="114300" distR="114300">
             <wp:extent cx="5731200" cy="4546600"/>
             <wp:effectExtent b="12700" l="12700" r="12700" t="12700"/>
-            <wp:docPr id="15" name="image8.png"/>
+            <wp:docPr id="15" name="image6.png"/>
             <a:graphic>
               <a:graphicData uri="http://schemas.openxmlformats.org/drawingml/2006/picture">
                 <pic:pic>
                   <pic:nvPicPr>
-                    <pic:cNvPr id="0" name="image8.png"/>
+                    <pic:cNvPr id="0" name="image6.png"/>
                     <pic:cNvPicPr preferRelativeResize="0"/>
                   </pic:nvPicPr>
                   <pic:blipFill>
@@ -20949,7 +21117,7 @@
         <w:rPr>
           <w:rtl w:val="0"/>
         </w:rPr>
-        <w:t xml:space="preserve">На фигура 8 се вижда страницата, с която се постреща всеки гост потребител. Навигирането към други изгледи е забранено и опитите за тази дейност завършат в пренасочване обратно към тази страница, тъй като единственото нещо, което е позволено на тази роля е да се удостовери. Страницата съдържа само името на системата и един бутон “Продължете с Gitlab”, който започва процеса от Фигура 4.</w:t>
+        <w:t xml:space="preserve">На фигура 8 се вижда страницата, с която се посреща всеки гост потребител. Навигирането към други изгледи е забранено и опитите за тази дейност завършат в пренасочване обратно към тази страница, тъй като единственото нещо, което е позволено на тази роля, е да се удостовери. Страницата съдържа само името на системата и един бутон “Продължете с Gitlab”, който започва процеса от Фигура 4.</w:t>
       </w:r>
     </w:p>
     <w:p>
@@ -20972,12 +21140,12 @@
           <wp:inline distB="114300" distT="114300" distL="114300" distR="114300">
             <wp:extent cx="5731200" cy="4546600"/>
             <wp:effectExtent b="12700" l="12700" r="12700" t="12700"/>
-            <wp:docPr id="17" name="image2.png"/>
+            <wp:docPr id="17" name="image4.png"/>
             <a:graphic>
               <a:graphicData uri="http://schemas.openxmlformats.org/drawingml/2006/picture">
                 <pic:pic>
                   <pic:nvPicPr>
-                    <pic:cNvPr id="0" name="image2.png"/>
+                    <pic:cNvPr id="0" name="image4.png"/>
                     <pic:cNvPicPr preferRelativeResize="0"/>
                   </pic:nvPicPr>
                   <pic:blipFill>
@@ -21032,7 +21200,7 @@
         <w:rPr>
           <w:rtl w:val="0"/>
         </w:rPr>
-        <w:t xml:space="preserve">След успешен вход в системата, потребителите с роля “Учител” виждат изгледа от фигура 9. Той включва странична навигация и бутон за изход, които се срещат на всяка страница освен тази за удостоверяване. Навигацията съдържа хипервръзки, водещи към различните функционалности на уеб интерфейса и информация за потребителя - неговото име, роля и профилната му снимка. В центъра на всеки изглед се намира най-важната информация, в случая лист с всички курсове, в които членува потребителя. Заради наличието на учителски права са показани допълнителни бутони, позволяващи създаване нов курс, редактирането на вече съществуващ - промяна на име и описание и добавяне на студенти. Кликане на някой курс води до страница, съдържаща всички задания в курса - изобразено на фигура 10.</w:t>
+        <w:t xml:space="preserve">След успешен вход в системата, потребителите с роля “Учител” виждат изгледа от фигура 9. Той включва странична навигация и бутон за изход, които се срещат на всяка страница освен тази за удостоверяване. Навигацията съдържа хипервръзки, водещи към различните функционалности на уеб интерфейса и информация за потребителя - неговото име, роля и профилната му снимка. В центъра на всеки изглед се намира най-важната информация, в случая списък с всички курсове, в които членува потребителя. Заради наличието на учителски права, са показани допълнителни бутони, позволяващи създаване нов курс, редактирането на вече съществуващ - промяна на име и описание и добавяне на студенти. Кликане на някой курс води до страница, съдържаща всички задания в курса - изобразено на фигура 10.</w:t>
       </w:r>
     </w:p>
     <w:p>
@@ -21055,12 +21223,12 @@
           <wp:inline distB="114300" distT="114300" distL="114300" distR="114300">
             <wp:extent cx="5731200" cy="4394200"/>
             <wp:effectExtent b="12700" l="12700" r="12700" t="12700"/>
-            <wp:docPr id="7" name="image5.png"/>
+            <wp:docPr id="7" name="image3.png"/>
             <a:graphic>
               <a:graphicData uri="http://schemas.openxmlformats.org/drawingml/2006/picture">
                 <pic:pic>
                   <pic:nvPicPr>
-                    <pic:cNvPr id="0" name="image5.png"/>
+                    <pic:cNvPr id="0" name="image3.png"/>
                     <pic:cNvPicPr preferRelativeResize="0"/>
                   </pic:nvPicPr>
                   <pic:blipFill>
@@ -21116,7 +21284,7 @@
         <w:rPr>
           <w:rtl w:val="0"/>
         </w:rPr>
-        <w:t xml:space="preserve">Фигура 10 изобразява страница съдържаща всички задания в определен курс. По подобие на изгледа от фигура 9, тази също е минимална, съдържаща малък брой бутони и е лесна за използване. В средата има лист с имената на заданията, които при клик водят до страница с всички предадени решения от текущия потребител за избраното задание - изобразено на фигура 11. Тук отново се виждат бутони за редакция на задание, служещи за смяна на името и описанието, което е в Markdown формат, позволяващ писането на богат, подреден и стилизиран текст. Има бутон за създаване на ново задание и също бутон, водещ към GitLab хранилището на потребителя, за да може той бързо да намери къде трябва да си публикува кода. </w:t>
+        <w:t xml:space="preserve">Фигура 10 изобразява страница, съдържаща всички задания в определен курс. По подобие на изгледа от фигура 9, тази също е минимална, съдържаща малък брой бутони и е лесна за използване. В средата има лист с имената на заданията, които при клик водят до страница с всички предадени решения от текущия потребител за избраното задание - изобразено на фигура 11. Тук отново се виждат бутони за редакция на задание, служещи за смяна на името и описанието, което е в Markdown формат, позволяващ писането на богат, подреден и стилизиран текст. Има бутон за създаване на ново задание и също бутон, водещ към GitLab хранилището на потребителя, за да може той бързо да намери, къде трябва да си публикува кода. </w:t>
       </w:r>
     </w:p>
     <w:p>
@@ -21140,12 +21308,12 @@
           <wp:inline distB="114300" distT="114300" distL="114300" distR="114300">
             <wp:extent cx="5731200" cy="4394200"/>
             <wp:effectExtent b="12700" l="12700" r="12700" t="12700"/>
-            <wp:docPr id="9" name="image1.png"/>
+            <wp:docPr id="9" name="image2.png"/>
             <a:graphic>
               <a:graphicData uri="http://schemas.openxmlformats.org/drawingml/2006/picture">
                 <pic:pic>
                   <pic:nvPicPr>
-                    <pic:cNvPr id="0" name="image1.png"/>
+                    <pic:cNvPr id="0" name="image2.png"/>
                     <pic:cNvPicPr preferRelativeResize="0"/>
                   </pic:nvPicPr>
                   <pic:blipFill>
@@ -21200,7 +21368,7 @@
         <w:rPr>
           <w:rtl w:val="0"/>
         </w:rPr>
-        <w:t xml:space="preserve">На фигура 11 е показана страница с предадените решения на студент за заданието от фигура 10. Този изглед е малко по-различен от предните два, но все пак има подобен вид и усещане. Отново най-отгоре има бутони за информация за заданието и хипервръзка към GitLab. В центъра се намират данни за резултатите в табличен вид, подредени по дата - най-скорошните са най-отгоре. Първата колона показва изкараните точки, които също могат да се кликат, водейки до изгледа от фигура 12. Втората колона съдържа баджове за състоянието на предадените решения. При насрочване на оценяване, заявката е с жълт бадж - “Обработва се”. След като приключи с обработката, двата възможни резултати са червен бадж - “Провал” и зелен бадж - “Успех”. Третата и последна колона дава информация за точната дата и час, в която е предадено решението и служи за сортиране. </w:t>
+        <w:t xml:space="preserve">На фигура 11 е показана страница с предадените решения на студент за заданието от фигура 10. Този изглед е малко по-различен от предните два, но все пак има подобен вид и усещане. Отново най-отгоре има бутони за информация за заданието и хипервръзка към GitLab. В центъра се намират данни за резултатите в табличен вид, подредени по дата - най-скорошните са най-отгоре. Първата колона показва изкараните точки, които също могат да се кликат, водейки до изгледа от фигура 12. Втората колона съдържа значките за състоянието на предадените решения. При насрочване на оценяване, заявката е с жълта значка - “Обработва се”. След като приключи с обработката, двата възможни резултати са червена значка - “Неуспех” и зелена значка - “Успех”. Третата и последна колона дава информация за точната дата и час, в която е предадено решението и служи за сортиране. </w:t>
       </w:r>
     </w:p>
     <w:p>
@@ -21223,12 +21391,12 @@
           <wp:inline distB="114300" distT="114300" distL="114300" distR="114300">
             <wp:extent cx="5731200" cy="4394200"/>
             <wp:effectExtent b="12700" l="12700" r="12700" t="12700"/>
-            <wp:docPr id="18" name="image4.png"/>
+            <wp:docPr id="18" name="image7.png"/>
             <a:graphic>
               <a:graphicData uri="http://schemas.openxmlformats.org/drawingml/2006/picture">
                 <pic:pic>
                   <pic:nvPicPr>
-                    <pic:cNvPr id="0" name="image4.png"/>
+                    <pic:cNvPr id="0" name="image7.png"/>
                     <pic:cNvPicPr preferRelativeResize="0"/>
                   </pic:nvPicPr>
                   <pic:blipFill>
@@ -21283,7 +21451,7 @@
         <w:rPr>
           <w:rtl w:val="0"/>
         </w:rPr>
-        <w:t xml:space="preserve">Фигура 12 цели да покаже обратната връзка от системата за някое предадено решение. Тя се извежда в малко прозорче, което изскача над страницата от фигура 11 и включва статуса на избраната заявка и датата в която е направена. В допълнение, излизат данни за броя на всички успешни и неуспешни тестове, като за всеки провалил се тест, има съобщение, написано от лектора, даващо бегла информация на студента, къде може да му е грешката.</w:t>
+        <w:t xml:space="preserve">Фигура 12 цели да покаже обратната връзка от системата за някое предадено решение. Тя се извежда в малко прозорче, което изскача над страницата от фигура 11 и включва статуса на избраната заявка и датата в която е направена. В допълнение, излизат данни за броя на всички успешни и неуспешни тестове, като за всеки неуспешен тест, има съобщение, написано от лектора, даващо кратка информация на студента, къде може да му е грешката.</w:t>
       </w:r>
     </w:p>
     <w:p>
@@ -21306,12 +21474,12 @@
           <wp:inline distB="114300" distT="114300" distL="114300" distR="114300">
             <wp:extent cx="5731200" cy="4394200"/>
             <wp:effectExtent b="12700" l="12700" r="12700" t="12700"/>
-            <wp:docPr id="11" name="image6.png"/>
+            <wp:docPr id="11" name="image8.png"/>
             <a:graphic>
               <a:graphicData uri="http://schemas.openxmlformats.org/drawingml/2006/picture">
                 <pic:pic>
                   <pic:nvPicPr>
-                    <pic:cNvPr id="0" name="image6.png"/>
+                    <pic:cNvPr id="0" name="image8.png"/>
                     <pic:cNvPicPr preferRelativeResize="0"/>
                   </pic:nvPicPr>
                   <pic:blipFill>
@@ -21366,7 +21534,7 @@
         <w:rPr>
           <w:rtl w:val="0"/>
         </w:rPr>
-        <w:t xml:space="preserve">Страницата, която е изобразена на фигура 13, показва всички потребители в даден курс. До нея може да се стигне от изгледа с всички курсове чрез натискане на специален бутон, достъпен само за преподаватели. Функционалностите, които се предоставят тук са добавяне на студент в курса, премахване на студент от курса и промяна на ролята на член на курса. След създаване на нов курс, тук лектора може да добави всички студенти и да направи част от тях асистенти, за да му помагат в процеса на обучение.</w:t>
+        <w:t xml:space="preserve">Страницата, която е изобразена на фигура 13, показва всички потребители в даден курс. До нея може да се стигне от изгледа с всички курсове чрез натискане на специален бутон, достъпен само за преподаватели. Функционалностите, които се предоставят тук са добавяне на студент в курса, премахване на студент от курса и промяна на ролята на член на курса. След създаване на нов курс, тук лекторът може да добави всички студенти и да направи част от тях асистенти, за да му помагат в процеса на обучение.</w:t>
       </w:r>
     </w:p>
     <w:p>
@@ -21389,12 +21557,12 @@
           <wp:inline distB="114300" distT="114300" distL="114300" distR="114300">
             <wp:extent cx="5731200" cy="4394200"/>
             <wp:effectExtent b="12700" l="12700" r="12700" t="12700"/>
-            <wp:docPr id="16" name="image3.png"/>
+            <wp:docPr id="16" name="image5.png"/>
             <a:graphic>
               <a:graphicData uri="http://schemas.openxmlformats.org/drawingml/2006/picture">
                 <pic:pic>
                   <pic:nvPicPr>
-                    <pic:cNvPr id="0" name="image3.png"/>
+                    <pic:cNvPr id="0" name="image5.png"/>
                     <pic:cNvPicPr preferRelativeResize="0"/>
                   </pic:nvPicPr>
                   <pic:blipFill>
@@ -21449,7 +21617,7 @@
         <w:rPr>
           <w:rtl w:val="0"/>
         </w:rPr>
-        <w:t xml:space="preserve">Последният основен изглед на уеб интерфейса е страницата с всички потребители, която е достъпна само за администратори. Дейностите за управление на курс са поверени на самите лектори, които са създали съответния курс, а регистрирането в системата става напълно автоматично, без нуждата от човешка намеса. Поради тази причина, администраторите имат една единствена цел - да дават учителски права на ниво система. На фигура 14 се вижда лист, съдържащ имената на всички потребители на системата, техния имейл и падащо меню, позволяващо промяна на роля на избран потребител.</w:t>
+        <w:t xml:space="preserve">Последният основен изглед на уеб интерфейса, е страницата с всички потребители, която е достъпна само за администратори. Дейностите за управление на курс са поверени на самите лектори, които са създали съответния курс, а регистрирането в системата става напълно автоматично, без нуждата от ръчна намеса. Поради тази причина, администраторите имат една единствена цел - да дават учителски права на ниво система. На фигура 14 се вижда списък, съдържащ имената на всички потребители на системата, техния имейл и падащо меню, позволяващо промяна на роля на избран потребител.</w:t>
       </w:r>
     </w:p>
     <w:p>
@@ -21498,7 +21666,24 @@
         <w:rPr>
           <w:rtl w:val="0"/>
         </w:rPr>
-        <w:t xml:space="preserve">API сървъра на SUKAO е написан на Go. Той е сравнително нов език, разработен от Google, чийто силни страни са лекота на четене и писане, богата стандартна библиотека, бързодействие, ефикасност откъм използване на процесорно време и памет и бързо разработване на едновременен код.</w:t>
+        <w:t xml:space="preserve">API сървърът на SUKAO е написан на Go. Той е сравнително нов език, разработен от Google, чийто силни страни са лекота на четене и писане, богата стандартна библиотека, бързодействие, ефикасност откъм използване на процесорно време и памет и бързо разработване на </w:t>
+      </w:r>
+      <w:commentRangeStart w:id="16"/>
+      <w:r>
+        <w:rPr>
+          <w:rtl w:val="0"/>
+        </w:rPr>
+        <w:t xml:space="preserve">едновременен</w:t>
+      </w:r>
+      <w:commentRangeEnd w:id="16"/>
+      <w:r>
+        <w:commentReference w:id="16"/>
+      </w:r>
+      <w:r>
+        <w:rPr>
+          <w:rtl w:val="0"/>
+        </w:rPr>
+        <w:t xml:space="preserve"> код.</w:t>
       </w:r>
     </w:p>
     <w:p>
@@ -25697,7 +25882,7 @@
         <w:rPr>
           <w:rtl w:val="0"/>
         </w:rPr>
-        <w:t xml:space="preserve">Вземане на информация за орлите на всички потребители в даден курс</w:t>
+        <w:t xml:space="preserve">Вземане на информация за ролите на всички потребители в даден курс</w:t>
       </w:r>
     </w:p>
     <w:p>
@@ -26317,7 +26502,7 @@
         <w:rPr>
           <w:rtl w:val="0"/>
         </w:rPr>
-        <w:t xml:space="preserve">, намиращи се в Kubernetes Pod. Отделно има и пакет, имплементиращ шаблона за дизайн - пул от работници, което е постигнато лесно и интуитивно с примитивите за конкурентност, присъщи за Go.</w:t>
+        <w:t xml:space="preserve">, намиращи се в Kubernetes Pod. Отделно има и пакет, имплементиращ шаблона за дизайн - множество (pool) от работници, което е постигнато лесно и интуитивно с примитивите за конкурентност, присъщи за Go.</w:t>
       </w:r>
     </w:p>
     <w:p>
@@ -26656,18 +26841,18 @@
         <w:rPr>
           <w:rtl w:val="0"/>
         </w:rPr>
-        <w:t xml:space="preserve">За внедряването на системата се използва Kubernetes и Helm, които правят менажирането на Docker контейнери лесно и автоматично. Kubernetes шаблоните са конфигурационни файлове в .yaml формат, представляващи в повечето случаи един ресурс или няколко малки, групирани смислено. При нужда да се приложат всички шаблони наведнъж се срещат затруднения, които се решават от Helm пакетите, които просто групират няколко конфигурационни файла и ги прилагат наведнъж. Друг проблем, който се решава по този начин е промяната на конфигурациите. Без Helm, при нужда за промяна, трябва да се променят директно шаблоните, което допълнително се усложнява, поради липсата на контрол на версиите. Използвайки го, те стават параметризирани и всички променливи конфигурации се намират на едно централно място - values.yaml файл. В допълнение, при инсталиране на Helm пакет, може директно чрез командата да се презаписват настройките.</w:t>
-      </w:r>
-    </w:p>
-    <w:p>
-      <w:pPr>
-        <w:rPr/>
-      </w:pPr>
-      <w:r>
-        <w:rPr>
-          <w:rtl w:val="0"/>
-        </w:rPr>
-        <w:t xml:space="preserve">Системата за управление на курсове и автоматично оценяване зависи на 2 Helm пакета - пакет(postgresql), внедряващ PostgreSQL база от данни и друг (ingress-nginx), който добавя поддръжка за Ingress ресурсите и активира стабилизатор на натоварването. Първият не е задължителен и може да се замени от база от данни като услуга, предоставена от някой облачен доставчик.</w:t>
+        <w:t xml:space="preserve">За внедряването на системата се използва Kubernetes и Helm, които правят менажирането на Docker контейнери лесно и автоматично. Kubernetes шаблоните са конфигурационни файлове в .yaml формат, представляващи в повечето случаи един ресурс или няколко малки, групирани смислено. При нужда да се приложат всички шаблони наведнъж, се срещат затруднения, които се решават от Helm пакетите, които просто групират няколко конфигурационни файла и ги прилагат наведнъж. Друг проблем, който се решава по този начин, е промяната на конфигурациите. Без Helm, при нужда за промяна, трябва да се променят директно шаблоните, което допълнително се усложнява, поради липсата на контрол на версиите. Използвайки го, те стават параметризирани и всички променливи конфигурации се намират на едно централно място - values.yaml файл. В допълнение, при инсталиране на Helm пакет, може директно чрез командата да се презаписват настройките.</w:t>
+      </w:r>
+    </w:p>
+    <w:p>
+      <w:pPr>
+        <w:rPr/>
+      </w:pPr>
+      <w:r>
+        <w:rPr>
+          <w:rtl w:val="0"/>
+        </w:rPr>
+        <w:t xml:space="preserve">Системата за управление на курсове и автоматично оценяване зависи на 2 Helm пакета - пакет (postgresql), внедряващ PostgreSQL база от данни и друг (ingress-nginx), който добавя поддръжка за Ingress ресурсите и активира стабилизатор на натоварването. Първият не е задължителен и може да се замени от база от данни като услуга, предоставена от някой облачен доставчик.</w:t>
       </w:r>
     </w:p>
     <w:p>
@@ -26699,18 +26884,18 @@
         <w:rPr>
           <w:rtl w:val="0"/>
         </w:rPr>
-        <w:t xml:space="preserve">Започвайки от Configmap ресурсите - API сървъра, компонента за изпълняване на задачи и уеб интерфейса ис имат по един. Те са набор от конфигурации (примерно на какъв хост и порт да вървят приложенията), запазени в чист текст, тъй като не са чувствителни данни.</w:t>
-      </w:r>
-    </w:p>
-    <w:p>
-      <w:pPr>
-        <w:rPr/>
-      </w:pPr>
-      <w:r>
-        <w:rPr>
-          <w:rtl w:val="0"/>
-        </w:rPr>
-        <w:t xml:space="preserve">Второ, има Secret ресурси, които са почти същите като Configmap-овете, с основната разлика, че те са кодирани и предвидени за тайни данни като пароли или сертификати. В случая тук се пазят паролата за базата, клиентски идентификатор и клиентска тайна за GitLab, токени за достъп и други.</w:t>
+        <w:t xml:space="preserve">Започвайки от Configmap ресурсите - API сървъра, компонента за изпълняване на задачи и уеб интерфейса си имат по един. Те са набор от конфигурации (примерно на какъв хост и порт да вървят приложенията), запазени в чист текст, тъй като не са чувствителни данни.</w:t>
+      </w:r>
+    </w:p>
+    <w:p>
+      <w:pPr>
+        <w:rPr/>
+      </w:pPr>
+      <w:r>
+        <w:rPr>
+          <w:rtl w:val="0"/>
+        </w:rPr>
+        <w:t xml:space="preserve">Второ, има Secret ресурси, които са почти същите като Configmap-овете, с основната разлика, че те са кодирани и предвидени за чувствителни данни като пароли или сертификати. В случая тук се пазят паролата за базата, клиентски идентификатор и клиентска тайна за GitLab, токени за достъп и други.</w:t>
       </w:r>
     </w:p>
     <w:p>
@@ -26754,7 +26939,7 @@
         <w:rPr>
           <w:rtl w:val="0"/>
         </w:rPr>
-        <w:t xml:space="preserve">Последно, когато компонента за изпълняване на задачи стартира контейнери, той ги пуска в Kubernetes Pod, което е възможно, заради допълнително добавената му Kubernetes Роля, която включва създаване на подове, наблюдаване на подове (следене на статуса им) и четене на логовете на подове (нужно за прочитане на резултатите от тестовете).</w:t>
+        <w:t xml:space="preserve">Последно, когато компонента за изпълняване на задачи стартира контейнери, той ги пуска в Kubernetes Pod, което е възможно, заради допълнително добавената му Kubernetes роля, която включва създаване на pod-ове, наблюдаване на pod-ове (следене на статуса им) и четене на логовете на pod-ове (нужно за прочитане на резултатите от тестовете).</w:t>
       </w:r>
     </w:p>
     <w:p>
@@ -26799,7 +26984,7 @@
         <w:rPr>
           <w:rtl w:val="0"/>
         </w:rPr>
-        <w:t xml:space="preserve">За анализиране на създадената система е направен ръчен тест на всички функции. Проверени са всички функционалности нужни на един преподавател да влезе в системата, да си направи нов курс с ново задание в него. В последствие са публикувани тестове за заданието и примерно решение на учителя, с които той да провери дали всичко се компилира и изпълнява коректно. Финално е предадено решението за получаване на обратна връзка от системата.</w:t>
+        <w:t xml:space="preserve">За анализиране на създадената система, е направен ръчен тест на всички функции. Проверени са всички функционалности нужни на един преподавател да влезе в системата, да си направи нов курс с ново задание в него. В последствие са публикувани тестове за заданието и примерно решение на учителя, с които той да провери дали всичко се компилира и изпълнява коректно. Финално е предадено решението за получаване на обратна връзка от системата.</w:t>
       </w:r>
     </w:p>
     <w:p>
@@ -26957,7 +27142,7 @@
         <w:rPr>
           <w:rtl w:val="0"/>
         </w:rPr>
-        <w:t xml:space="preserve">При следващ вход в системата преподавателят вече има обновени права, които  му дават възможност да види бутона за създаване на курс в потребителския интерфейс.</w:t>
+        <w:t xml:space="preserve">При следващ вход в системата, преподавателят вече има обновени права, които  му дават възможност да види бутона за създаване на курс в потребителския интерфейс.</w:t>
       </w:r>
     </w:p>
     <w:p>
@@ -26995,7 +27180,7 @@
         <w:rPr>
           <w:rtl w:val="0"/>
         </w:rPr>
-        <w:t xml:space="preserve">Системата изкарва съобщение за успех и в листа с курсове вече се вижда новосъздаденият курс.</w:t>
+        <w:t xml:space="preserve">Системата изкарва съобщение за успех и в списъка с курсове вече се вижда новосъздаденият курс.</w:t>
       </w:r>
     </w:p>
     <w:p>
@@ -27308,7 +27493,7 @@
         <w:rPr>
           <w:rtl w:val="0"/>
         </w:rPr>
-        <w:t xml:space="preserve">разпределена система, работеща в контейнери на Kubernetes за да предостави висока достъпност, надеждност и сигурност. Тя включва модерен и интуитивен уеб интерфейс, написан на React, REST API сървър, написан на Go, който е предпазен от JWT удостоверяване и действа като посредник към базата от данни и в допълнение прави заявки към GitLab, за да създава групи и хранилища за студентите там и компонент за тестване на предадените решения от студентите, който ги изпълнява в Docker контейнери с ограничени ресурси и права, за да предостави сигурна и високо производителна среда.</w:t>
+        <w:t xml:space="preserve">разпределена система, работеща в контейнери на Kubernetes за да предостави висока достъпност, надеждност и сигурност. Тя включва модерен и интуитивен уеб интерфейс, написан на React, REST API сървър, написан на Go, който е предпазен от JWT удостоверяване и действа като посредник към базата от данни и в допълнение прави заявки към GitLab, за да създава групи и хранилища за студентите там и компонент за тестване на предадените решения от студентите, който ги изпълнява в Docker контейнери с ограничени ресурси и права, за да предостави сигурна и високопроизводителна среда.</w:t>
       </w:r>
     </w:p>
     <w:p>
@@ -27359,7 +27544,7 @@
         <w:rPr>
           <w:rtl w:val="0"/>
         </w:rPr>
-        <w:t xml:space="preserve">Проучени са научни работи свързани с компютърно подпомагано обучение, учебни машини и автоматично оценяване на задания по програмиране. Изготвен е сравнителен анализ на съществуващи системи като са съпоставени техните силни и слаби страни. Направена е таблица, в която са сравнени по еднакви критерии - функционални и нефункционални изисквания.</w:t>
+        <w:t xml:space="preserve">Проучени са научни работи, свързани с компютърно подпомагано обучение, учебни машини и автоматично оценяване на задания по програмиране. Изготвен е сравнителен анализ на съществуващи системи като са съпоставени техните предимства и недостатъци. Направено е сравнение по функционални и нефункционални изисквания.</w:t>
       </w:r>
     </w:p>
     <w:p>
@@ -27495,7 +27680,7 @@
         <w:rPr>
           <w:rtl w:val="0"/>
         </w:rPr>
-        <w:t xml:space="preserve">управлението и автоматичното оценяване на решенията на студентите във ФМИ курса Съвременни Java технологии 2022.</w:t>
+        <w:t xml:space="preserve">управлението и автоматичното оценяване на решенията на студентите от ФМИ от изборната дисциплина Съвременни Java технологии 2022-2023.</w:t>
       </w:r>
       <w:r>
         <w:rPr>
@@ -27537,7 +27722,7 @@
         <w:rPr>
           <w:rtl w:val="0"/>
         </w:rPr>
-        <w:t xml:space="preserve">За момента комуникацията в частната мрежа между отделните API компоненти става с директна синхронна HTTP заявква. Този метод е склонен към грешки, ако получателя на в момента не е на разположение или просто се забави с отговора. Една възможност за бъдещо развитие е добавянето на опашка за съобщения като rabbitMQ. Това е един брокер на съобщения, който предоставя висока надеждност и сигурност на данните.</w:t>
+        <w:t xml:space="preserve">За момента комуникацията в частната мрежа между отделните API компоненти става с директна синхронна HTTP заявква. Този метод е предразположен към грешки, ако получателя на в момента не е на разположение или просто се забави с отговора. Една възможност за бъдещо развитие е добавянето на опашка за съобщения като rabbitMQ. Това е брокер на съобщения, който предоставя висока надеждност и сигурност на данните.</w:t>
       </w:r>
     </w:p>
     <w:p>
@@ -27887,7 +28072,7 @@
         <w:rPr>
           <w:rtl w:val="0"/>
         </w:rPr>
-        <w:t xml:space="preserve">Sharma, Rishu. “Computer Assited Learning - A Study.” April 2017, p. 4, http://ijaret.com/wp-content/themes/felicity/issues/vol4issue2/rishu.pdf. Accessed 11 5 2022.</w:t>
+        <w:t xml:space="preserve">Sharma, Rishu. “Computer Assisted Learning - A Study.” April 2017, p. 4, http://ijaret.com/wp-content/themes/felicity/issues/vol4issue2/rishu.pdf. Accessed 11 5 2022.</w:t>
       </w:r>
     </w:p>
     <w:p>
@@ -27935,7 +28120,7 @@
 
 <file path=word/comments.xml><?xml version="1.0" encoding="utf-8"?>
 <w:comments xmlns:mc="http://schemas.openxmlformats.org/markup-compatibility/2006" xmlns:o="urn:schemas-microsoft-com:office:office" xmlns:r="http://schemas.openxmlformats.org/officeDocument/2006/relationships" xmlns:m="http://schemas.openxmlformats.org/officeDocument/2006/math" xmlns:v="urn:schemas-microsoft-com:vml" xmlns:wp="http://schemas.openxmlformats.org/drawingml/2006/wordprocessingDrawing" xmlns:w10="urn:schemas-microsoft-com:office:word" xmlns:w="http://schemas.openxmlformats.org/wordprocessingml/2006/main" xmlns:wne="http://schemas.microsoft.com/office/word/2006/wordml" xmlns:sl="http://schemas.openxmlformats.org/schemaLibrary/2006/main" xmlns:a="http://schemas.openxmlformats.org/drawingml/2006/main" xmlns:pic="http://schemas.openxmlformats.org/drawingml/2006/picture" xmlns:c="http://schemas.openxmlformats.org/drawingml/2006/chart" xmlns:lc="http://schemas.openxmlformats.org/drawingml/2006/lockedCanvas" xmlns:dgm="http://schemas.openxmlformats.org/drawingml/2006/diagram" xmlns:wps="http://schemas.microsoft.com/office/word/2010/wordprocessingShape" xmlns:wpg="http://schemas.microsoft.com/office/word/2010/wordprocessingGroup" xmlns:w14="http://schemas.microsoft.com/office/word/2010/wordml" xmlns:w15="http://schemas.microsoft.com/office/word/2012/wordml">
-  <w:comment w:author="Stoyan Vellev" w:id="0" w:date="2022-04-03T10:37:32Z">
+  <w:comment w:author="Stoyan Vellev" w:id="5" w:date="2022-04-03T11:39:24Z">
     <w:p>
       <w:pPr>
         <w:keepNext w:val="0"/>
@@ -27982,11 +28167,11 @@
           <w:vertAlign w:val="baseline"/>
           <w:rtl w:val="0"/>
         </w:rPr>
-        <w:t xml:space="preserve">Това не съм сигурен, че го разбирам. Според мен, можев да се казчва по избор или като архив, или като файл (ако е един), или като директория, но е важно после оценяващият да може да го види в разрахивиран вид.</w:t>
+        <w:t xml:space="preserve">има ли термин на български?</w:t>
       </w:r>
     </w:p>
   </w:comment>
-  <w:comment w:author="Stoyan Vellev" w:id="5" w:date="2022-04-03T11:39:24Z">
+  <w:comment w:author="Stoyan Vellev" w:id="4" w:date="2022-04-03T11:24:09Z">
     <w:p>
       <w:pPr>
         <w:keepNext w:val="0"/>
@@ -28033,11 +28218,11 @@
           <w:vertAlign w:val="baseline"/>
           <w:rtl w:val="0"/>
         </w:rPr>
-        <w:t xml:space="preserve">има ли термин на български?</w:t>
+        <w:t xml:space="preserve">Не знам на български как би се казало</w:t>
       </w:r>
     </w:p>
   </w:comment>
-  <w:comment w:author="Stoyan Vellev" w:id="4" w:date="2022-04-03T11:24:09Z">
+  <w:comment w:author="Stoyan Vellev" w:id="8" w:date="2022-05-15T20:46:04Z">
     <w:p>
       <w:pPr>
         <w:keepNext w:val="0"/>
@@ -28084,11 +28269,11 @@
           <w:vertAlign w:val="baseline"/>
           <w:rtl w:val="0"/>
         </w:rPr>
-        <w:t xml:space="preserve">Не знам на български как би се казало</w:t>
+        <w:t xml:space="preserve">Тук MOSS се споменава за пръв път, така че трябва да му отделиш параграф и да обясниш какво е.</w:t>
       </w:r>
     </w:p>
   </w:comment>
-  <w:comment w:author="Stoyan Vellev" w:id="2" w:date="2022-04-03T11:08:27Z">
+  <w:comment w:author="Stoyan Vellev" w:id="10" w:date="2022-05-15T20:51:51Z">
     <w:p>
       <w:pPr>
         <w:keepNext w:val="0"/>
@@ -28135,11 +28320,11 @@
           <w:vertAlign w:val="baseline"/>
           <w:rtl w:val="0"/>
         </w:rPr>
-        <w:t xml:space="preserve">Има също съществени части, написани на Perl и bash</w:t>
+        <w:t xml:space="preserve">Тук още не са въведени двете, така че или обясненията трябва да се изнесат по-горе, или тук още да не се споменава за тях</w:t>
       </w:r>
     </w:p>
   </w:comment>
-  <w:comment w:author="Stoyan Vellev" w:id="1" w:date="2022-04-03T10:56:41Z">
+  <w:comment w:author="Stoyan Vellev" w:id="2" w:date="2022-04-03T11:08:27Z">
     <w:p>
       <w:pPr>
         <w:keepNext w:val="0"/>
@@ -28186,11 +28371,11 @@
           <w:vertAlign w:val="baseline"/>
           <w:rtl w:val="0"/>
         </w:rPr>
-        <w:t xml:space="preserve">Добре е да добавиш линк към сайта им и с едно-две изречение, че е създадена еди-коя ги година, от преподаватели в технически университет във Вирджиния.</w:t>
+        <w:t xml:space="preserve">Има също съществени части, написани на Perl и bash</w:t>
       </w:r>
     </w:p>
   </w:comment>
-  <w:comment w:author="Stoyan Vellev" w:id="3" w:date="2022-04-03T11:09:38Z">
+  <w:comment w:author="Stoyan Vellev" w:id="7" w:date="2022-05-15T20:35:48Z">
     <w:p>
       <w:pPr>
         <w:keepNext w:val="0"/>
@@ -28237,7 +28422,568 @@
           <w:vertAlign w:val="baseline"/>
           <w:rtl w:val="0"/>
         </w:rPr>
+        <w:t xml:space="preserve">В Web-CAT си има прилична и работеща интеграция с plug-in, към ако някой гледа документацията на codePost, има и там, ама трябва някой да я фиксне</w:t>
+      </w:r>
+    </w:p>
+  </w:comment>
+  <w:comment w:author="Stoyan Vellev" w:id="1" w:date="2022-04-03T10:56:41Z">
+    <w:p>
+      <w:pPr>
+        <w:keepNext w:val="0"/>
+        <w:keepLines w:val="0"/>
+        <w:pageBreakBefore w:val="0"/>
+        <w:widowControl w:val="0"/>
+        <w:pBdr>
+          <w:top w:space="0" w:sz="0" w:val="nil"/>
+          <w:left w:space="0" w:sz="0" w:val="nil"/>
+          <w:bottom w:space="0" w:sz="0" w:val="nil"/>
+          <w:right w:space="0" w:sz="0" w:val="nil"/>
+          <w:between w:space="0" w:sz="0" w:val="nil"/>
+        </w:pBdr>
+        <w:shd w:fill="auto" w:val="clear"/>
+        <w:spacing w:after="0" w:before="0" w:line="240" w:lineRule="auto"/>
+        <w:ind w:left="0" w:right="0" w:firstLine="0"/>
+        <w:jc w:val="left"/>
+        <w:rPr>
+          <w:rFonts w:ascii="Arial" w:cs="Arial" w:eastAsia="Arial" w:hAnsi="Arial"/>
+          <w:b w:val="0"/>
+          <w:i w:val="0"/>
+          <w:smallCaps w:val="0"/>
+          <w:strike w:val="0"/>
+          <w:color w:val="000000"/>
+          <w:sz w:val="22"/>
+          <w:szCs w:val="22"/>
+          <w:u w:val="none"/>
+          <w:shd w:fill="auto" w:val="clear"/>
+          <w:vertAlign w:val="baseline"/>
+        </w:rPr>
+      </w:pPr>
+      <w:r>
+        <w:rPr>
+          <w:rFonts w:ascii="Arial" w:cs="Arial" w:eastAsia="Arial" w:hAnsi="Arial"/>
+          <w:b w:val="0"/>
+          <w:i w:val="0"/>
+          <w:smallCaps w:val="0"/>
+          <w:strike w:val="0"/>
+          <w:color w:val="000000"/>
+          <w:sz w:val="22"/>
+          <w:szCs w:val="22"/>
+          <w:u w:val="none"/>
+          <w:shd w:fill="auto" w:val="clear"/>
+          <w:vertAlign w:val="baseline"/>
+          <w:rtl w:val="0"/>
+        </w:rPr>
+        <w:t xml:space="preserve">Добре е да добавиш линк към сайта им и с едно-две изречение, че е създадена еди-коя ги година, от преподаватели в технически университет във Вирджиния.</w:t>
+      </w:r>
+    </w:p>
+  </w:comment>
+  <w:comment w:author="Stoyan Vellev" w:id="3" w:date="2022-04-03T11:09:38Z">
+    <w:p>
+      <w:pPr>
+        <w:keepNext w:val="0"/>
+        <w:keepLines w:val="0"/>
+        <w:pageBreakBefore w:val="0"/>
+        <w:widowControl w:val="0"/>
+        <w:pBdr>
+          <w:top w:space="0" w:sz="0" w:val="nil"/>
+          <w:left w:space="0" w:sz="0" w:val="nil"/>
+          <w:bottom w:space="0" w:sz="0" w:val="nil"/>
+          <w:right w:space="0" w:sz="0" w:val="nil"/>
+          <w:between w:space="0" w:sz="0" w:val="nil"/>
+        </w:pBdr>
+        <w:shd w:fill="auto" w:val="clear"/>
+        <w:spacing w:after="0" w:before="0" w:line="240" w:lineRule="auto"/>
+        <w:ind w:left="0" w:right="0" w:firstLine="0"/>
+        <w:jc w:val="left"/>
+        <w:rPr>
+          <w:rFonts w:ascii="Arial" w:cs="Arial" w:eastAsia="Arial" w:hAnsi="Arial"/>
+          <w:b w:val="0"/>
+          <w:i w:val="0"/>
+          <w:smallCaps w:val="0"/>
+          <w:strike w:val="0"/>
+          <w:color w:val="000000"/>
+          <w:sz w:val="22"/>
+          <w:szCs w:val="22"/>
+          <w:u w:val="none"/>
+          <w:shd w:fill="auto" w:val="clear"/>
+          <w:vertAlign w:val="baseline"/>
+        </w:rPr>
+      </w:pPr>
+      <w:r>
+        <w:rPr>
+          <w:rFonts w:ascii="Arial" w:cs="Arial" w:eastAsia="Arial" w:hAnsi="Arial"/>
+          <w:b w:val="0"/>
+          <w:i w:val="0"/>
+          <w:smallCaps w:val="0"/>
+          <w:strike w:val="0"/>
+          <w:color w:val="000000"/>
+          <w:sz w:val="22"/>
+          <w:szCs w:val="22"/>
+          <w:u w:val="none"/>
+          <w:shd w:fill="auto" w:val="clear"/>
+          <w:vertAlign w:val="baseline"/>
+          <w:rtl w:val="0"/>
+        </w:rPr>
         <w:t xml:space="preserve">Трябва отделно да се инсталират и конфигурират две зависимости: релационна база данни (MySQL) и мейл сървър.</w:t>
+      </w:r>
+    </w:p>
+  </w:comment>
+  <w:comment w:author="Stoyan Vellev" w:id="6" w:date="2022-05-15T20:32:50Z">
+    <w:p>
+      <w:pPr>
+        <w:keepNext w:val="0"/>
+        <w:keepLines w:val="0"/>
+        <w:pageBreakBefore w:val="0"/>
+        <w:widowControl w:val="0"/>
+        <w:pBdr>
+          <w:top w:space="0" w:sz="0" w:val="nil"/>
+          <w:left w:space="0" w:sz="0" w:val="nil"/>
+          <w:bottom w:space="0" w:sz="0" w:val="nil"/>
+          <w:right w:space="0" w:sz="0" w:val="nil"/>
+          <w:between w:space="0" w:sz="0" w:val="nil"/>
+        </w:pBdr>
+        <w:shd w:fill="auto" w:val="clear"/>
+        <w:spacing w:after="0" w:before="0" w:line="240" w:lineRule="auto"/>
+        <w:ind w:left="0" w:right="0" w:firstLine="0"/>
+        <w:jc w:val="left"/>
+        <w:rPr>
+          <w:rFonts w:ascii="Arial" w:cs="Arial" w:eastAsia="Arial" w:hAnsi="Arial"/>
+          <w:b w:val="0"/>
+          <w:i w:val="0"/>
+          <w:smallCaps w:val="0"/>
+          <w:strike w:val="0"/>
+          <w:color w:val="000000"/>
+          <w:sz w:val="22"/>
+          <w:szCs w:val="22"/>
+          <w:u w:val="none"/>
+          <w:shd w:fill="auto" w:val="clear"/>
+          <w:vertAlign w:val="baseline"/>
+        </w:rPr>
+      </w:pPr>
+      <w:r>
+        <w:rPr>
+          <w:rFonts w:ascii="Arial" w:cs="Arial" w:eastAsia="Arial" w:hAnsi="Arial"/>
+          <w:b w:val="0"/>
+          <w:i w:val="0"/>
+          <w:smallCaps w:val="0"/>
+          <w:strike w:val="0"/>
+          <w:color w:val="000000"/>
+          <w:sz w:val="22"/>
+          <w:szCs w:val="22"/>
+          <w:u w:val="none"/>
+          <w:shd w:fill="auto" w:val="clear"/>
+          <w:vertAlign w:val="baseline"/>
+          <w:rtl w:val="0"/>
+        </w:rPr>
+        <w:t xml:space="preserve">В Web-CAT има такава интеграция, чрез плъгин, в codePost също има, обаче не работи (според мен, не е адаптиорана към някаква incompatible промяна на API-то)</w:t>
+      </w:r>
+    </w:p>
+  </w:comment>
+  <w:comment w:author="Stoyan Vellev" w:id="14" w:date="2022-05-15T21:04:28Z">
+    <w:p>
+      <w:pPr>
+        <w:keepNext w:val="0"/>
+        <w:keepLines w:val="0"/>
+        <w:pageBreakBefore w:val="0"/>
+        <w:widowControl w:val="0"/>
+        <w:pBdr>
+          <w:top w:space="0" w:sz="0" w:val="nil"/>
+          <w:left w:space="0" w:sz="0" w:val="nil"/>
+          <w:bottom w:space="0" w:sz="0" w:val="nil"/>
+          <w:right w:space="0" w:sz="0" w:val="nil"/>
+          <w:between w:space="0" w:sz="0" w:val="nil"/>
+        </w:pBdr>
+        <w:shd w:fill="auto" w:val="clear"/>
+        <w:spacing w:after="0" w:before="0" w:line="240" w:lineRule="auto"/>
+        <w:ind w:left="0" w:right="0" w:firstLine="0"/>
+        <w:jc w:val="left"/>
+        <w:rPr>
+          <w:rFonts w:ascii="Arial" w:cs="Arial" w:eastAsia="Arial" w:hAnsi="Arial"/>
+          <w:b w:val="0"/>
+          <w:i w:val="0"/>
+          <w:smallCaps w:val="0"/>
+          <w:strike w:val="0"/>
+          <w:color w:val="000000"/>
+          <w:sz w:val="22"/>
+          <w:szCs w:val="22"/>
+          <w:u w:val="none"/>
+          <w:shd w:fill="auto" w:val="clear"/>
+          <w:vertAlign w:val="baseline"/>
+        </w:rPr>
+      </w:pPr>
+      <w:r>
+        <w:rPr>
+          <w:rFonts w:ascii="Arial" w:cs="Arial" w:eastAsia="Arial" w:hAnsi="Arial"/>
+          <w:b w:val="0"/>
+          <w:i w:val="0"/>
+          <w:smallCaps w:val="0"/>
+          <w:strike w:val="0"/>
+          <w:color w:val="000000"/>
+          <w:sz w:val="22"/>
+          <w:szCs w:val="22"/>
+          <w:u w:val="none"/>
+          <w:shd w:fill="auto" w:val="clear"/>
+          <w:vertAlign w:val="baseline"/>
+          <w:rtl w:val="0"/>
+        </w:rPr>
+        <w:t xml:space="preserve">това същоп някак да се reword-не да е в научен стил?</w:t>
+      </w:r>
+    </w:p>
+  </w:comment>
+  <w:comment w:author="Stoyan Vellev" w:id="12" w:date="2022-05-15T20:59:50Z">
+    <w:p>
+      <w:pPr>
+        <w:keepNext w:val="0"/>
+        <w:keepLines w:val="0"/>
+        <w:pageBreakBefore w:val="0"/>
+        <w:widowControl w:val="0"/>
+        <w:pBdr>
+          <w:top w:space="0" w:sz="0" w:val="nil"/>
+          <w:left w:space="0" w:sz="0" w:val="nil"/>
+          <w:bottom w:space="0" w:sz="0" w:val="nil"/>
+          <w:right w:space="0" w:sz="0" w:val="nil"/>
+          <w:between w:space="0" w:sz="0" w:val="nil"/>
+        </w:pBdr>
+        <w:shd w:fill="auto" w:val="clear"/>
+        <w:spacing w:after="0" w:before="0" w:line="240" w:lineRule="auto"/>
+        <w:ind w:left="0" w:right="0" w:firstLine="0"/>
+        <w:jc w:val="left"/>
+        <w:rPr>
+          <w:rFonts w:ascii="Arial" w:cs="Arial" w:eastAsia="Arial" w:hAnsi="Arial"/>
+          <w:b w:val="0"/>
+          <w:i w:val="0"/>
+          <w:smallCaps w:val="0"/>
+          <w:strike w:val="0"/>
+          <w:color w:val="000000"/>
+          <w:sz w:val="22"/>
+          <w:szCs w:val="22"/>
+          <w:u w:val="none"/>
+          <w:shd w:fill="auto" w:val="clear"/>
+          <w:vertAlign w:val="baseline"/>
+        </w:rPr>
+      </w:pPr>
+      <w:r>
+        <w:rPr>
+          <w:rFonts w:ascii="Arial" w:cs="Arial" w:eastAsia="Arial" w:hAnsi="Arial"/>
+          <w:b w:val="0"/>
+          <w:i w:val="0"/>
+          <w:smallCaps w:val="0"/>
+          <w:strike w:val="0"/>
+          <w:color w:val="000000"/>
+          <w:sz w:val="22"/>
+          <w:szCs w:val="22"/>
+          <w:u w:val="none"/>
+          <w:shd w:fill="auto" w:val="clear"/>
+          <w:vertAlign w:val="baseline"/>
+          <w:rtl w:val="0"/>
+        </w:rPr>
+        <w:t xml:space="preserve">измисли някаква друга думи, това не е много научен стил:)</w:t>
+      </w:r>
+    </w:p>
+  </w:comment>
+  <w:comment w:author="Stoyan Vellev" w:id="0" w:date="2022-04-03T10:37:32Z">
+    <w:p>
+      <w:pPr>
+        <w:keepNext w:val="0"/>
+        <w:keepLines w:val="0"/>
+        <w:pageBreakBefore w:val="0"/>
+        <w:widowControl w:val="0"/>
+        <w:pBdr>
+          <w:top w:space="0" w:sz="0" w:val="nil"/>
+          <w:left w:space="0" w:sz="0" w:val="nil"/>
+          <w:bottom w:space="0" w:sz="0" w:val="nil"/>
+          <w:right w:space="0" w:sz="0" w:val="nil"/>
+          <w:between w:space="0" w:sz="0" w:val="nil"/>
+        </w:pBdr>
+        <w:shd w:fill="auto" w:val="clear"/>
+        <w:spacing w:after="0" w:before="0" w:line="240" w:lineRule="auto"/>
+        <w:ind w:left="0" w:right="0" w:firstLine="0"/>
+        <w:jc w:val="left"/>
+        <w:rPr>
+          <w:rFonts w:ascii="Arial" w:cs="Arial" w:eastAsia="Arial" w:hAnsi="Arial"/>
+          <w:b w:val="0"/>
+          <w:i w:val="0"/>
+          <w:smallCaps w:val="0"/>
+          <w:strike w:val="0"/>
+          <w:color w:val="000000"/>
+          <w:sz w:val="22"/>
+          <w:szCs w:val="22"/>
+          <w:u w:val="none"/>
+          <w:shd w:fill="auto" w:val="clear"/>
+          <w:vertAlign w:val="baseline"/>
+        </w:rPr>
+      </w:pPr>
+      <w:r>
+        <w:rPr>
+          <w:rFonts w:ascii="Arial" w:cs="Arial" w:eastAsia="Arial" w:hAnsi="Arial"/>
+          <w:b w:val="0"/>
+          <w:i w:val="0"/>
+          <w:smallCaps w:val="0"/>
+          <w:strike w:val="0"/>
+          <w:color w:val="000000"/>
+          <w:sz w:val="22"/>
+          <w:szCs w:val="22"/>
+          <w:u w:val="none"/>
+          <w:shd w:fill="auto" w:val="clear"/>
+          <w:vertAlign w:val="baseline"/>
+          <w:rtl w:val="0"/>
+        </w:rPr>
+        <w:t xml:space="preserve">Това не съм сигурен, че го разбирам. Според мен, можев да се казчва по избор или като архив, или като файл (ако е един), или като директория, но е важно после оценяващият да може да го види в разрахивиран вид.</w:t>
+      </w:r>
+    </w:p>
+  </w:comment>
+  <w:comment w:author="Stoyan Vellev" w:id="13" w:date="2022-05-15T21:00:21Z">
+    <w:p>
+      <w:pPr>
+        <w:keepNext w:val="0"/>
+        <w:keepLines w:val="0"/>
+        <w:pageBreakBefore w:val="0"/>
+        <w:widowControl w:val="0"/>
+        <w:pBdr>
+          <w:top w:space="0" w:sz="0" w:val="nil"/>
+          <w:left w:space="0" w:sz="0" w:val="nil"/>
+          <w:bottom w:space="0" w:sz="0" w:val="nil"/>
+          <w:right w:space="0" w:sz="0" w:val="nil"/>
+          <w:between w:space="0" w:sz="0" w:val="nil"/>
+        </w:pBdr>
+        <w:shd w:fill="auto" w:val="clear"/>
+        <w:spacing w:after="0" w:before="0" w:line="240" w:lineRule="auto"/>
+        <w:ind w:left="0" w:right="0" w:firstLine="0"/>
+        <w:jc w:val="left"/>
+        <w:rPr>
+          <w:rFonts w:ascii="Arial" w:cs="Arial" w:eastAsia="Arial" w:hAnsi="Arial"/>
+          <w:b w:val="0"/>
+          <w:i w:val="0"/>
+          <w:smallCaps w:val="0"/>
+          <w:strike w:val="0"/>
+          <w:color w:val="000000"/>
+          <w:sz w:val="22"/>
+          <w:szCs w:val="22"/>
+          <w:u w:val="none"/>
+          <w:shd w:fill="auto" w:val="clear"/>
+          <w:vertAlign w:val="baseline"/>
+        </w:rPr>
+      </w:pPr>
+      <w:r>
+        <w:rPr>
+          <w:rFonts w:ascii="Arial" w:cs="Arial" w:eastAsia="Arial" w:hAnsi="Arial"/>
+          <w:b w:val="0"/>
+          <w:i w:val="0"/>
+          <w:smallCaps w:val="0"/>
+          <w:strike w:val="0"/>
+          <w:color w:val="000000"/>
+          <w:sz w:val="22"/>
+          <w:szCs w:val="22"/>
+          <w:u w:val="none"/>
+          <w:shd w:fill="auto" w:val="clear"/>
+          <w:vertAlign w:val="baseline"/>
+          <w:rtl w:val="0"/>
+        </w:rPr>
+        <w:t xml:space="preserve">тук също</w:t>
+      </w:r>
+    </w:p>
+  </w:comment>
+  <w:comment w:author="Stoyan Vellev" w:id="11" w:date="2022-05-15T20:58:21Z">
+    <w:p>
+      <w:pPr>
+        <w:keepNext w:val="0"/>
+        <w:keepLines w:val="0"/>
+        <w:pageBreakBefore w:val="0"/>
+        <w:widowControl w:val="0"/>
+        <w:pBdr>
+          <w:top w:space="0" w:sz="0" w:val="nil"/>
+          <w:left w:space="0" w:sz="0" w:val="nil"/>
+          <w:bottom w:space="0" w:sz="0" w:val="nil"/>
+          <w:right w:space="0" w:sz="0" w:val="nil"/>
+          <w:between w:space="0" w:sz="0" w:val="nil"/>
+        </w:pBdr>
+        <w:shd w:fill="auto" w:val="clear"/>
+        <w:spacing w:after="0" w:before="0" w:line="240" w:lineRule="auto"/>
+        <w:ind w:left="0" w:right="0" w:firstLine="0"/>
+        <w:jc w:val="left"/>
+        <w:rPr>
+          <w:rFonts w:ascii="Arial" w:cs="Arial" w:eastAsia="Arial" w:hAnsi="Arial"/>
+          <w:b w:val="0"/>
+          <w:i w:val="0"/>
+          <w:smallCaps w:val="0"/>
+          <w:strike w:val="0"/>
+          <w:color w:val="000000"/>
+          <w:sz w:val="22"/>
+          <w:szCs w:val="22"/>
+          <w:u w:val="none"/>
+          <w:shd w:fill="auto" w:val="clear"/>
+          <w:vertAlign w:val="baseline"/>
+        </w:rPr>
+      </w:pPr>
+      <w:r>
+        <w:rPr>
+          <w:rFonts w:ascii="Arial" w:cs="Arial" w:eastAsia="Arial" w:hAnsi="Arial"/>
+          <w:b w:val="0"/>
+          <w:i w:val="0"/>
+          <w:smallCaps w:val="0"/>
+          <w:strike w:val="0"/>
+          <w:color w:val="000000"/>
+          <w:sz w:val="22"/>
+          <w:szCs w:val="22"/>
+          <w:u w:val="none"/>
+          <w:shd w:fill="auto" w:val="clear"/>
+          <w:vertAlign w:val="baseline"/>
+          <w:rtl w:val="0"/>
+        </w:rPr>
+        <w:t xml:space="preserve">според мен е по-удачно на английски да се остаеят тези термини</w:t>
+      </w:r>
+    </w:p>
+  </w:comment>
+  <w:comment w:author="Stoyan Vellev" w:id="9" w:date="2022-05-15T20:49:23Z">
+    <w:p>
+      <w:pPr>
+        <w:keepNext w:val="0"/>
+        <w:keepLines w:val="0"/>
+        <w:pageBreakBefore w:val="0"/>
+        <w:widowControl w:val="0"/>
+        <w:pBdr>
+          <w:top w:space="0" w:sz="0" w:val="nil"/>
+          <w:left w:space="0" w:sz="0" w:val="nil"/>
+          <w:bottom w:space="0" w:sz="0" w:val="nil"/>
+          <w:right w:space="0" w:sz="0" w:val="nil"/>
+          <w:between w:space="0" w:sz="0" w:val="nil"/>
+        </w:pBdr>
+        <w:shd w:fill="auto" w:val="clear"/>
+        <w:spacing w:after="0" w:before="0" w:line="240" w:lineRule="auto"/>
+        <w:ind w:left="0" w:right="0" w:firstLine="0"/>
+        <w:jc w:val="left"/>
+        <w:rPr>
+          <w:rFonts w:ascii="Arial" w:cs="Arial" w:eastAsia="Arial" w:hAnsi="Arial"/>
+          <w:b w:val="0"/>
+          <w:i w:val="0"/>
+          <w:smallCaps w:val="0"/>
+          <w:strike w:val="0"/>
+          <w:color w:val="000000"/>
+          <w:sz w:val="22"/>
+          <w:szCs w:val="22"/>
+          <w:u w:val="none"/>
+          <w:shd w:fill="auto" w:val="clear"/>
+          <w:vertAlign w:val="baseline"/>
+        </w:rPr>
+      </w:pPr>
+      <w:r>
+        <w:rPr>
+          <w:rFonts w:ascii="Arial" w:cs="Arial" w:eastAsia="Arial" w:hAnsi="Arial"/>
+          <w:b w:val="0"/>
+          <w:i w:val="0"/>
+          <w:smallCaps w:val="0"/>
+          <w:strike w:val="0"/>
+          <w:color w:val="000000"/>
+          <w:sz w:val="22"/>
+          <w:szCs w:val="22"/>
+          <w:u w:val="none"/>
+          <w:shd w:fill="auto" w:val="clear"/>
+          <w:vertAlign w:val="baseline"/>
+          <w:rtl w:val="0"/>
+        </w:rPr>
+        <w:t xml:space="preserve">Съкращението тук се среща за пръв път - напиши го цялото и CRUD в скоби след това. По-натам може да ползваш само съкращението.</w:t>
+      </w:r>
+    </w:p>
+  </w:comment>
+  <w:comment w:author="Stoyan Vellev" w:id="15" w:date="2022-05-15T21:26:01Z">
+    <w:p>
+      <w:pPr>
+        <w:keepNext w:val="0"/>
+        <w:keepLines w:val="0"/>
+        <w:pageBreakBefore w:val="0"/>
+        <w:widowControl w:val="0"/>
+        <w:pBdr>
+          <w:top w:space="0" w:sz="0" w:val="nil"/>
+          <w:left w:space="0" w:sz="0" w:val="nil"/>
+          <w:bottom w:space="0" w:sz="0" w:val="nil"/>
+          <w:right w:space="0" w:sz="0" w:val="nil"/>
+          <w:between w:space="0" w:sz="0" w:val="nil"/>
+        </w:pBdr>
+        <w:shd w:fill="auto" w:val="clear"/>
+        <w:spacing w:after="0" w:before="0" w:line="240" w:lineRule="auto"/>
+        <w:ind w:left="0" w:right="0" w:firstLine="0"/>
+        <w:jc w:val="left"/>
+        <w:rPr>
+          <w:rFonts w:ascii="Arial" w:cs="Arial" w:eastAsia="Arial" w:hAnsi="Arial"/>
+          <w:b w:val="0"/>
+          <w:i w:val="0"/>
+          <w:smallCaps w:val="0"/>
+          <w:strike w:val="0"/>
+          <w:color w:val="000000"/>
+          <w:sz w:val="22"/>
+          <w:szCs w:val="22"/>
+          <w:u w:val="none"/>
+          <w:shd w:fill="auto" w:val="clear"/>
+          <w:vertAlign w:val="baseline"/>
+        </w:rPr>
+      </w:pPr>
+      <w:r>
+        <w:rPr>
+          <w:rFonts w:ascii="Arial" w:cs="Arial" w:eastAsia="Arial" w:hAnsi="Arial"/>
+          <w:b w:val="0"/>
+          <w:i w:val="0"/>
+          <w:smallCaps w:val="0"/>
+          <w:strike w:val="0"/>
+          <w:color w:val="000000"/>
+          <w:sz w:val="22"/>
+          <w:szCs w:val="22"/>
+          <w:u w:val="none"/>
+          <w:shd w:fill="auto" w:val="clear"/>
+          <w:vertAlign w:val="baseline"/>
+          <w:rtl w:val="0"/>
+        </w:rPr>
+        <w:t xml:space="preserve">не съм сигурен, че на български може да се каже "на фона"</w:t>
+      </w:r>
+    </w:p>
+  </w:comment>
+  <w:comment w:author="Stoyan Vellev" w:id="16" w:date="2022-05-15T21:33:51Z">
+    <w:p>
+      <w:pPr>
+        <w:keepNext w:val="0"/>
+        <w:keepLines w:val="0"/>
+        <w:pageBreakBefore w:val="0"/>
+        <w:widowControl w:val="0"/>
+        <w:pBdr>
+          <w:top w:space="0" w:sz="0" w:val="nil"/>
+          <w:left w:space="0" w:sz="0" w:val="nil"/>
+          <w:bottom w:space="0" w:sz="0" w:val="nil"/>
+          <w:right w:space="0" w:sz="0" w:val="nil"/>
+          <w:between w:space="0" w:sz="0" w:val="nil"/>
+        </w:pBdr>
+        <w:shd w:fill="auto" w:val="clear"/>
+        <w:spacing w:after="0" w:before="0" w:line="240" w:lineRule="auto"/>
+        <w:ind w:left="0" w:right="0" w:firstLine="0"/>
+        <w:jc w:val="left"/>
+        <w:rPr>
+          <w:rFonts w:ascii="Arial" w:cs="Arial" w:eastAsia="Arial" w:hAnsi="Arial"/>
+          <w:b w:val="0"/>
+          <w:i w:val="0"/>
+          <w:smallCaps w:val="0"/>
+          <w:strike w:val="0"/>
+          <w:color w:val="000000"/>
+          <w:sz w:val="22"/>
+          <w:szCs w:val="22"/>
+          <w:u w:val="none"/>
+          <w:shd w:fill="auto" w:val="clear"/>
+          <w:vertAlign w:val="baseline"/>
+        </w:rPr>
+      </w:pPr>
+      <w:r>
+        <w:rPr>
+          <w:rFonts w:ascii="Arial" w:cs="Arial" w:eastAsia="Arial" w:hAnsi="Arial"/>
+          <w:b w:val="0"/>
+          <w:i w:val="0"/>
+          <w:smallCaps w:val="0"/>
+          <w:strike w:val="0"/>
+          <w:color w:val="000000"/>
+          <w:sz w:val="22"/>
+          <w:szCs w:val="22"/>
+          <w:u w:val="none"/>
+          <w:shd w:fill="auto" w:val="clear"/>
+          <w:vertAlign w:val="baseline"/>
+          <w:rtl w:val="0"/>
+        </w:rPr>
+        <w:t xml:space="preserve">не знам това ли е терминът на бг...</w:t>
       </w:r>
     </w:p>
   </w:comment>

</xml_diff>

<commit_message>
masters: accept more edit suggestions
</commit_message>
<xml_diff>
--- a/docs/masters-thesis.docx
+++ b/docs/masters-thesis.docx
@@ -1962,7 +1962,7 @@
               <w:vertAlign w:val="baseline"/>
               <w:rtl w:val="0"/>
             </w:rPr>
-            <w:t xml:space="preserve">18</w:t>
+            <w:t xml:space="preserve">19</w:t>
           </w:r>
           <w:r>
             <w:fldChar w:fldCharType="end"/>
@@ -2754,7 +2754,7 @@
               <w:vertAlign w:val="baseline"/>
               <w:rtl w:val="0"/>
             </w:rPr>
-            <w:t xml:space="preserve">30</w:t>
+            <w:t xml:space="preserve">31</w:t>
           </w:r>
           <w:r>
             <w:fldChar w:fldCharType="end"/>
@@ -3018,7 +3018,7 @@
               <w:vertAlign w:val="baseline"/>
               <w:rtl w:val="0"/>
             </w:rPr>
-            <w:t xml:space="preserve">32</w:t>
+            <w:t xml:space="preserve">33</w:t>
           </w:r>
           <w:r>
             <w:fldChar w:fldCharType="end"/>
@@ -3106,7 +3106,7 @@
               <w:vertAlign w:val="baseline"/>
               <w:rtl w:val="0"/>
             </w:rPr>
-            <w:t xml:space="preserve">33</w:t>
+            <w:t xml:space="preserve">34</w:t>
           </w:r>
           <w:r>
             <w:fldChar w:fldCharType="end"/>
@@ -3194,7 +3194,7 @@
               <w:vertAlign w:val="baseline"/>
               <w:rtl w:val="0"/>
             </w:rPr>
-            <w:t xml:space="preserve">33</w:t>
+            <w:t xml:space="preserve">34</w:t>
           </w:r>
           <w:r>
             <w:fldChar w:fldCharType="end"/>
@@ -6146,7 +6146,7 @@
                 <w:vertAlign w:val="baseline"/>
                 <w:rtl w:val="0"/>
               </w:rPr>
-              <w:t xml:space="preserve">Вземане на информация за орлите на всички потребители в даден курс</w:t>
+              <w:t xml:space="preserve">Вземане на информация за ролите на всички потребители в даден курс</w:t>
             </w:r>
           </w:hyperlink>
           <w:r>
@@ -7793,7 +7793,7 @@
         <w:ind w:left="0" w:firstLine="0"/>
         <w:rPr/>
       </w:pPr>
-      <w:bookmarkStart w:colFirst="0" w:colLast="0" w:name="_ix7rk48zr378" w:id="0"/>
+      <w:bookmarkStart w:colFirst="0" w:colLast="0" w:name="_mcpzdjvvtjek" w:id="0"/>
       <w:bookmarkEnd w:id="0"/>
       <w:r>
         <w:rPr>
@@ -12538,16 +12538,11 @@
         </w:rPr>
         <w:t xml:space="preserve">Качването на решенията </w:t>
       </w:r>
-      <w:commentRangeStart w:id="0"/>
       <w:r>
         <w:rPr>
           <w:rtl w:val="0"/>
         </w:rPr>
         <w:t xml:space="preserve">не трябва да е като архив.</w:t>
-      </w:r>
-      <w:commentRangeEnd w:id="0"/>
-      <w:r>
-        <w:commentReference w:id="0"/>
       </w:r>
       <w:r>
         <w:rPr>
@@ -12872,22 +12867,17 @@
       <w:pPr>
         <w:rPr/>
       </w:pPr>
-      <w:commentRangeStart w:id="1"/>
       <w:r>
         <w:rPr>
           <w:rtl w:val="0"/>
         </w:rPr>
         <w:t xml:space="preserve">Web-CAT</w:t>
       </w:r>
-      <w:commentRangeEnd w:id="1"/>
-      <w:r>
-        <w:commentReference w:id="1"/>
-      </w:r>
-      <w:r>
-        <w:rPr>
-          <w:rtl w:val="0"/>
-        </w:rPr>
-        <w:t xml:space="preserve"> е гъвкава и приспособима система за оценяване, предназначена да обработва задания по програмиране.</w:t>
+      <w:r>
+        <w:rPr>
+          <w:rtl w:val="0"/>
+        </w:rPr>
+        <w:t xml:space="preserve"> е гъвкава и приспособима система за оценяване, предназначена да обработва задания по програмиране. Тя е създадена през 2006 г. от преподаватели от Техническия университет във Вирджиния.</w:t>
       </w:r>
     </w:p>
     <w:p>
@@ -13008,39 +12998,17 @@
         </w:rPr>
         <w:t xml:space="preserve">Web-CAT е приложение, написано</w:t>
       </w:r>
-      <w:commentRangeStart w:id="2"/>
       <w:r>
         <w:rPr>
           <w:rtl w:val="0"/>
         </w:rPr>
         <w:t xml:space="preserve"> основно на Java</w:t>
       </w:r>
-      <w:commentRangeEnd w:id="2"/>
-      <w:r>
-        <w:commentReference w:id="2"/>
-      </w:r>
-      <w:r>
-        <w:rPr>
-          <w:rtl w:val="0"/>
-        </w:rPr>
-        <w:t xml:space="preserve">, което придава висока степен на преносимост. То може да бъде пакетирано и разпространявано като Java Servlet приложение, което ще работи под всеки съвместим сървлет контейнер като Apache Tomcat. Когато е пакетиран като сървлет, Web-CAT може да се разпространява като .war файл (сервлет уеб архив), който в</w:t>
-      </w:r>
-      <w:commentRangeStart w:id="3"/>
-      <w:r>
-        <w:rPr>
-          <w:rtl w:val="0"/>
-        </w:rPr>
-        <w:t xml:space="preserve">ключва всички необходими зависимости</w:t>
-      </w:r>
-      <w:commentRangeEnd w:id="3"/>
-      <w:r>
-        <w:commentReference w:id="3"/>
-      </w:r>
-      <w:r>
-        <w:rPr>
-          <w:rtl w:val="0"/>
-        </w:rPr>
-        <w:t xml:space="preserve">.</w:t>
+      <w:r>
+        <w:rPr>
+          <w:rtl w:val="0"/>
+        </w:rPr>
+        <w:t xml:space="preserve">, което придава висока степен на преносимост. То може да бъде пакетирано и разпространявано като Java Servlet приложение, което ще работи под всеки съвместим сървлет контейнер като Apache Tomcat. Когато е пакетиран като сървлет, Web-CAT може да се разпространява като .war файл (сервлет уеб архив). Отделно трябва да се инсталират и конфигурират две зависимости: релационна база от данни (MySQL) и мейл сървър.</w:t>
       </w:r>
     </w:p>
     <w:p>
@@ -13220,24 +13188,7 @@
         <w:rPr>
           <w:rtl w:val="0"/>
         </w:rPr>
-        <w:t xml:space="preserve">Първо, от гледна точка на достъпност на системата за преподавателите, за да се използва от тях в курс по програмиране. Тъй като това не е </w:t>
-      </w:r>
-      <w:commentRangeStart w:id="4"/>
-      <w:r>
-        <w:rPr>
-          <w:rtl w:val="0"/>
-        </w:rPr>
-        <w:t xml:space="preserve">hosted </w:t>
-      </w:r>
-      <w:commentRangeEnd w:id="4"/>
-      <w:r>
-        <w:commentReference w:id="4"/>
-      </w:r>
-      <w:r>
-        <w:rPr>
-          <w:rtl w:val="0"/>
-        </w:rPr>
-        <w:t xml:space="preserve">уеб услуга, преподавателят трябва сам да се погрижи за поддържането и предоставянето ѝ на други потребители. Алтернативно, би могло да има една инстанция на Web-CAT системата, която да се споделя в рамките на факултет или университет, за да се споделят разходите за инфраструктура и системно администриране, които биха били значителни, предвид изискването за мащабируемост при натоварване и достъпност на услугата 24/7.</w:t>
+        <w:t xml:space="preserve">Първо, от гледна точка на достъпност на системата за преподавателите, за да се използва от тях в курс по програмиране. Тъй като това не е хоствана уеб услуга, преподавателят трябва сам да се погрижи за поддържането и предоставянето ѝ на други потребители. Алтернативно, би могло да има една инстанция на Web-CAT системата, която да се споделя в рамките на факултет или университет, за да се споделят разходите за инфраструктура и системно администриране, които биха били значителни, предвид изискването за мащабируемост при натоварване и достъпност на услугата 24/7.</w:t>
       </w:r>
     </w:p>
     <w:p>
@@ -13270,24 +13221,7 @@
         <w:rPr>
           <w:rtl w:val="0"/>
         </w:rPr>
-        <w:t xml:space="preserve">При ръчна проверка и оценяване на решения, се използва WYSIWYG интерфейс, който обаче като потребителско изживяване не е оптимален, тъй като не е </w:t>
-      </w:r>
-      <w:commentRangeStart w:id="5"/>
-      <w:r>
-        <w:rPr>
-          <w:rtl w:val="0"/>
-        </w:rPr>
-        <w:t xml:space="preserve">responsive</w:t>
-      </w:r>
-      <w:commentRangeEnd w:id="5"/>
-      <w:r>
-        <w:commentReference w:id="5"/>
-      </w:r>
-      <w:r>
-        <w:rPr>
-          <w:rtl w:val="0"/>
-        </w:rPr>
-        <w:t xml:space="preserve">, съдържа досадни грешки и е труден за използване. Навигацията е неконсистентна и при преминаване между различните изгледи, системата в определени ситуации е нестабилна.</w:t>
+        <w:t xml:space="preserve">При ръчна проверка и оценяване на решения, се използва WYSIWYG интерфейс, който обаче като потребителско изживяване не е оптимален, тъй като не е адаптивен, съдържа досадни грешки и е труден за използване. Навигацията е неконсистентна и при преминаване между различните изгледи, системата в определени ситуации е нестабилна.</w:t>
       </w:r>
     </w:p>
     <w:p>
@@ -15414,12 +15348,11 @@
               <w:jc w:val="left"/>
               <w:rPr/>
             </w:pPr>
-            <w:commentRangeStart w:id="6"/>
             <w:r>
               <w:rPr>
                 <w:rtl w:val="0"/>
               </w:rPr>
-              <w:t xml:space="preserve">Не</w:t>
+              <w:t xml:space="preserve">Не (изисква интеграция, чрез плъгин)</w:t>
             </w:r>
           </w:p>
         </w:tc>
@@ -15457,7 +15390,7 @@
               <w:rPr>
                 <w:rtl w:val="0"/>
               </w:rPr>
-              <w:t xml:space="preserve">Не</w:t>
+              <w:t xml:space="preserve">Не (според документацията има, но към момента на писане не работи)</w:t>
             </w:r>
           </w:p>
         </w:tc>
@@ -15491,10 +15424,6 @@
               <w:jc w:val="left"/>
               <w:rPr/>
             </w:pPr>
-            <w:commentRangeEnd w:id="6"/>
-            <w:r>
-              <w:commentReference w:id="6"/>
-            </w:r>
             <w:r>
               <w:rPr>
                 <w:rtl w:val="0"/>
@@ -16880,16 +16809,11 @@
         </w:rPr>
         <w:t xml:space="preserve">Както виждаме в таблица 3, зеленият цвят преобладава при codePost и GitHub Classroom. Не е изненадващо, че най-старата система има най-много проблеми или изобщо липсващи възможности. Най-основните функционалности, а именно управление на множество курсове, задания, автоматично оценяване на решения и поддръжка на работа с много езици са имплементирани и в трите инструмента. Това са качества, които непременно искаме от нашата система. От тук нататък обаче таблицата става по-разнообразна. Лесна работа с предадените решения може да осъществим само codePost и GitHub Classroom. Проверка и оценяване на решенията на студентите може да извършим с всички системи, имайки в предвид че ще се сблъскаме със затруднения при използването на Web-CAT. Качване на решения не във формат на архив може да извършим единствено и само с GitHub Classroom. Това е безценно качество, от което задължително бихме искали да се възползваме. От друга страна, липсата на скрити тестове от студентите е значителен недостатък, който отново се среща само в GitHub Classroom. </w:t>
       </w:r>
-      <w:commentRangeStart w:id="7"/>
-      <w:r>
-        <w:rPr>
-          <w:rtl w:val="0"/>
-        </w:rPr>
-        <w:t xml:space="preserve">Нито един от тези инструменти обаче не се интегрира с външни системи против плагиатство. Принуждавайки учителите да извършват тази дейност ръчно или да си пишат собствени програми, които да го правят вместо тях</w:t>
-      </w:r>
-      <w:commentRangeEnd w:id="7"/>
-      <w:r>
-        <w:commentReference w:id="7"/>
+      <w:r>
+        <w:rPr>
+          <w:rtl w:val="0"/>
+        </w:rPr>
+        <w:t xml:space="preserve">Нито един от тези инструменти обаче не се интегрира лесно с външни системи против плагиатство. Това принуждава учителите да инсталират плъгини, да извършват тази дейност ръчно или да си пишат собствени програми, които да го правят вместо тях</w:t>
       </w:r>
       <w:r>
         <w:rPr>
@@ -17194,22 +17118,40 @@
         </w:rPr>
         <w:t xml:space="preserve">Последното функционално изискване е да има интеграция със система за плагиатство без да се налага преподавателите да пишат скриптове или да правят каквито и да е настройки. В преподавателския изглед на всяко задание в уеб интерфейса на системата ще се намира бутон, който ще инициира процеса по откриване на плагиатство. Сървърът ще изтегли решенията на всички студенти от хранилищата в GitLab и ще ги изпрати на </w:t>
       </w:r>
-      <w:commentRangeStart w:id="8"/>
       <w:r>
         <w:rPr>
           <w:rtl w:val="0"/>
         </w:rPr>
         <w:t xml:space="preserve">MOSS</w:t>
       </w:r>
-      <w:commentRangeEnd w:id="8"/>
-      <w:r>
-        <w:commentReference w:id="8"/>
-      </w:r>
       <w:r>
         <w:rPr>
           <w:rtl w:val="0"/>
         </w:rPr>
         <w:t xml:space="preserve"> за проверка.</w:t>
+      </w:r>
+    </w:p>
+    <w:p>
+      <w:pPr>
+        <w:ind w:left="0" w:firstLine="0"/>
+        <w:rPr/>
+      </w:pPr>
+      <w:r>
+        <w:rPr>
+          <w:rtl w:val="0"/>
+        </w:rPr>
+      </w:r>
+    </w:p>
+    <w:p>
+      <w:pPr>
+        <w:ind w:left="0" w:firstLine="0"/>
+        <w:rPr/>
+      </w:pPr>
+      <w:r>
+        <w:rPr>
+          <w:rtl w:val="0"/>
+        </w:rPr>
+        <w:t xml:space="preserve">MOSS е ефективна система, разработена в Станфордския университет, за намиране на сходен софтуер, която се използва ръчно от много професори  за откриване на плагиатство.</w:t>
       </w:r>
     </w:p>
     <w:p>
@@ -17298,24 +17240,19 @@
         <w:rPr>
           <w:rtl w:val="0"/>
         </w:rPr>
-        <w:t xml:space="preserve">Сървърът на нашата система ще има връзка с базата и ще извършва </w:t>
-      </w:r>
-      <w:commentRangeStart w:id="9"/>
+        <w:t xml:space="preserve">Сървърът на нашата система ще има връзка с базата и ще извършва Create, Read, Update, Delete (</w:t>
+      </w:r>
       <w:r>
         <w:rPr>
           <w:rtl w:val="0"/>
         </w:rPr>
         <w:t xml:space="preserve">CRUD</w:t>
       </w:r>
-      <w:commentRangeEnd w:id="9"/>
-      <w:r>
-        <w:commentReference w:id="9"/>
-      </w:r>
-      <w:r>
-        <w:rPr>
-          <w:rtl w:val="0"/>
-        </w:rPr>
-        <w:t xml:space="preserve"> операции. Също така ще има входна точка - приложно-програмен интерфейс, който ще се използва от потребителския интерфейс.</w:t>
+      <w:r>
+        <w:rPr>
+          <w:rtl w:val="0"/>
+        </w:rPr>
+        <w:t xml:space="preserve">) операции. Също така ще има входна точка - приложно-програмен интерфейс, който ще се използва от потребителския интерфейс.</w:t>
       </w:r>
     </w:p>
     <w:p>
@@ -17443,16 +17380,16 @@
         </w:rPr>
         <w:t xml:space="preserve">Този скрипт ще се изпълнява в специален </w:t>
       </w:r>
-      <w:commentRangeStart w:id="10"/>
+      <w:commentRangeStart w:id="0"/>
       <w:r>
         <w:rPr>
           <w:rtl w:val="0"/>
         </w:rPr>
         <w:t xml:space="preserve">Docker контейнер, който ще е Kubernetes Pod</w:t>
       </w:r>
-      <w:commentRangeEnd w:id="10"/>
-      <w:r>
-        <w:commentReference w:id="10"/>
+      <w:commentRangeEnd w:id="0"/>
+      <w:r>
+        <w:commentReference w:id="0"/>
       </w:r>
       <w:r>
         <w:rPr>
@@ -17898,24 +17835,7 @@
         <w:rPr>
           <w:rtl w:val="0"/>
         </w:rPr>
-        <w:t xml:space="preserve">Kubernetes постепенно въвежда промени в приложенията или техните конфигурации, като същевременно наблюдава здравето им, за да гарантира, че няма да убие всички техни реплики в един и същ момент, което би означавало време, в което приложението няма да е достъпно. Ако нещо се обърка, Kubernetes ще върне промяната вместо нас. Има различни стратегии за внедряване - постепенно актуализиране, пресъздаване, </w:t>
-      </w:r>
-      <w:commentRangeStart w:id="11"/>
-      <w:r>
-        <w:rPr>
-          <w:rtl w:val="0"/>
-        </w:rPr>
-        <w:t xml:space="preserve">синьо-зелено внедряване и внедряване “канарче”</w:t>
-      </w:r>
-      <w:commentRangeEnd w:id="11"/>
-      <w:r>
-        <w:commentReference w:id="11"/>
-      </w:r>
-      <w:r>
-        <w:rPr>
-          <w:rtl w:val="0"/>
-        </w:rPr>
-        <w:t xml:space="preserve">. Пресъздаването е най-простият вариант, който представлява тотално разрушаване на всички реплики със старата версия и пресъздаването им с нова версия. Това не е много добър вариант, тъй като предизвиква период, в който приложението не може да се достъпи. По-добър вариант e постепенното актуализиране - при наличието на няколко реплики на приложението, те се ъпдейтват една по една, докато всички не са на новата версия, ако при някоя реплика се появи грешка, то всички се връщат на старата работеща версия. Друг вариант е синьо-зеленото внедряване, което означава, че репликите са разделени на две групи - сини и зелени, едните са на новата, а другите на старата версия и временно те работят заедно за да се подсигури, че новата версия работи безпроблемно. Последният тип внедряване - “канарче” е подобна на синьо-зеленото, но тук групите не са разделени на равен брой реплики, а постепенно репликите с новата версия се увеличават, като започват от много малък брой - примерно първо само 10% от репликите са на новата версия, после се увеличават на 20% и т.н.</w:t>
+        <w:t xml:space="preserve">Kubernetes постепенно въвежда промени в приложенията или техните конфигурации, като същевременно наблюдава здравето им, за да гарантира, че няма да убие всички техни реплики в един и същ момент, което би означавало време, в което приложението няма да е достъпно. Ако нещо се обърка, Kubernetes ще върне промяната вместо нас. Има различни стратегии за внедряване - постепенно актуализиране, пресъздаване, blue-green deployment и canary deployment. Пресъздаването е най-простият вариант, който представлява тотално разрушаване на всички реплики със старата версия и пресъздаването им с нова версия. Това не е много добър вариант, тъй като предизвиква период, в който приложението не може да се достъпи. По-добър вариант e постепенното актуализиране - при наличието на няколко реплики на приложението, те се ъпдейтват една по една, докато всички не са на новата версия, ако при някоя реплика се появи грешка, то всички се връщат на старата работеща версия. Друг вариант е синьо-зеленото внедряване, което означава, че репликите са разделени на две групи - сини и зелени, едните са на новата, а другите на старата версия и временно те работят заедно за да се подсигури, че новата версия работи безпроблемно. Последният тип внедряване - “канарче” е подобна на синьо-зеленото, но тук групите не са разделени на равен брой реплики, а постепенно репликите с новата версия се увеличават, като започват от много малък брой - примерно първо само 10% от репликите са на новата версия, после се увеличават на 20% и т.н.</w:t>
       </w:r>
     </w:p>
     <w:p>
@@ -17985,41 +17905,7 @@
         <w:rPr>
           <w:rtl w:val="0"/>
         </w:rPr>
-        <w:t xml:space="preserve">Kubernetes автоматично рестартира контейнери, които </w:t>
-      </w:r>
-      <w:commentRangeStart w:id="12"/>
-      <w:r>
-        <w:rPr>
-          <w:rtl w:val="0"/>
-        </w:rPr>
-        <w:t xml:space="preserve">се провалят</w:t>
-      </w:r>
-      <w:commentRangeEnd w:id="12"/>
-      <w:r>
-        <w:commentReference w:id="12"/>
-      </w:r>
-      <w:r>
-        <w:rPr>
-          <w:rtl w:val="0"/>
-        </w:rPr>
-        <w:t xml:space="preserve">, заменя и насрочва наново контейнери, когато възлите, на които са вървели, </w:t>
-      </w:r>
-      <w:commentRangeStart w:id="13"/>
-      <w:r>
-        <w:rPr>
-          <w:rtl w:val="0"/>
-        </w:rPr>
-        <w:t xml:space="preserve">умрат</w:t>
-      </w:r>
-      <w:commentRangeEnd w:id="13"/>
-      <w:r>
-        <w:commentReference w:id="13"/>
-      </w:r>
-      <w:r>
-        <w:rPr>
-          <w:rtl w:val="0"/>
-        </w:rPr>
-        <w:t xml:space="preserve">. Той също убива контейнери, които не отговарят на дефинирана от потребителя проверка за състоянието и не рекламира новите контейнери като достъпни, докато те не са готови да обслужват клиенти.</w:t>
+        <w:t xml:space="preserve">Kubernetes автоматично рестартира контейнери, които са приключили с ненулев статус код, заменя и насрочва наново контейнери, когато възлите, на които са вървели, се сринат. Той също убива контейнери, които не отговарят на дефинирана от потребителя проверка за състоянието и не рекламира новите контейнери като достъпни, докато те не са готови да обслужват клиенти.</w:t>
       </w:r>
     </w:p>
     <w:p>
@@ -18612,21 +18498,11 @@
               <w:jc w:val="left"/>
               <w:rPr/>
             </w:pPr>
-            <w:commentRangeStart w:id="14"/>
             <w:r>
               <w:rPr>
                 <w:rtl w:val="0"/>
               </w:rPr>
-              <w:t xml:space="preserve">Последното писане побеждава</w:t>
-            </w:r>
-            <w:commentRangeEnd w:id="14"/>
-            <w:r>
-              <w:commentReference w:id="14"/>
-            </w:r>
-            <w:r>
-              <w:rPr>
-                <w:rtl w:val="0"/>
-              </w:rPr>
+              <w:t xml:space="preserve">Използва се най-актуалната информация</w:t>
             </w:r>
           </w:p>
         </w:tc>
@@ -19146,7 +19022,7 @@
         <w:rPr>
           <w:rtl w:val="0"/>
         </w:rPr>
-        <w:t xml:space="preserve">~(Birgen 4)</w:t>
+        <w:t xml:space="preserve">~(Birgen 5)</w:t>
       </w:r>
     </w:p>
     <w:p>
@@ -19287,12 +19163,12 @@
           <wp:inline distB="114300" distT="114300" distL="114300" distR="114300">
             <wp:extent cx="5731200" cy="3378200"/>
             <wp:effectExtent b="0" l="0" r="0" t="0"/>
-            <wp:docPr id="13" name="image13.png"/>
+            <wp:docPr id="13" name="image12.png"/>
             <a:graphic>
               <a:graphicData uri="http://schemas.openxmlformats.org/drawingml/2006/picture">
                 <pic:pic>
                   <pic:nvPicPr>
-                    <pic:cNvPr id="0" name="image13.png"/>
+                    <pic:cNvPr id="0" name="image12.png"/>
                     <pic:cNvPicPr preferRelativeResize="0"/>
                   </pic:nvPicPr>
                   <pic:blipFill>
@@ -20474,12 +20350,12 @@
           <wp:inline distB="114300" distT="114300" distL="114300" distR="114300">
             <wp:extent cx="5731200" cy="5308600"/>
             <wp:effectExtent b="0" l="0" r="0" t="0"/>
-            <wp:docPr id="4" name="image9.png"/>
+            <wp:docPr id="4" name="image8.png"/>
             <a:graphic>
               <a:graphicData uri="http://schemas.openxmlformats.org/drawingml/2006/picture">
                 <pic:pic>
                   <pic:nvPicPr>
-                    <pic:cNvPr id="0" name="image9.png"/>
+                    <pic:cNvPr id="0" name="image8.png"/>
                     <pic:cNvPicPr preferRelativeResize="0"/>
                   </pic:nvPicPr>
                   <pic:blipFill>
@@ -20619,12 +20495,12 @@
           <wp:inline distB="114300" distT="114300" distL="114300" distR="114300">
             <wp:extent cx="5731200" cy="5524500"/>
             <wp:effectExtent b="0" l="0" r="0" t="0"/>
-            <wp:docPr id="12" name="image15.png"/>
+            <wp:docPr id="12" name="image13.png"/>
             <a:graphic>
               <a:graphicData uri="http://schemas.openxmlformats.org/drawingml/2006/picture">
                 <pic:pic>
                   <pic:nvPicPr>
-                    <pic:cNvPr id="0" name="image15.png"/>
+                    <pic:cNvPr id="0" name="image13.png"/>
                     <pic:cNvPicPr preferRelativeResize="0"/>
                   </pic:nvPicPr>
                   <pic:blipFill>
@@ -20698,12 +20574,12 @@
           <wp:inline distB="114300" distT="114300" distL="114300" distR="114300">
             <wp:extent cx="5729288" cy="4333875"/>
             <wp:effectExtent b="0" l="0" r="0" t="0"/>
-            <wp:docPr id="6" name="image12.png"/>
+            <wp:docPr id="6" name="image9.png"/>
             <a:graphic>
               <a:graphicData uri="http://schemas.openxmlformats.org/drawingml/2006/picture">
                 <pic:pic>
                   <pic:nvPicPr>
-                    <pic:cNvPr id="0" name="image12.png"/>
+                    <pic:cNvPr id="0" name="image9.png"/>
                     <pic:cNvPicPr preferRelativeResize="0"/>
                   </pic:nvPicPr>
                   <pic:blipFill>
@@ -20776,12 +20652,12 @@
           <wp:inline distB="114300" distT="114300" distL="114300" distR="114300">
             <wp:extent cx="5731200" cy="4140200"/>
             <wp:effectExtent b="0" l="0" r="0" t="0"/>
-            <wp:docPr id="8" name="image14.png"/>
+            <wp:docPr id="8" name="image4.png"/>
             <a:graphic>
               <a:graphicData uri="http://schemas.openxmlformats.org/drawingml/2006/picture">
                 <pic:pic>
                   <pic:nvPicPr>
-                    <pic:cNvPr id="0" name="image14.png"/>
+                    <pic:cNvPr id="0" name="image4.png"/>
                     <pic:cNvPicPr preferRelativeResize="0"/>
                   </pic:nvPicPr>
                   <pic:blipFill>
@@ -20854,12 +20730,12 @@
           <wp:inline distB="114300" distT="114300" distL="114300" distR="114300">
             <wp:extent cx="5731200" cy="4140200"/>
             <wp:effectExtent b="0" l="0" r="0" t="0"/>
-            <wp:docPr id="10" name="image10.png"/>
+            <wp:docPr id="10" name="image14.png"/>
             <a:graphic>
               <a:graphicData uri="http://schemas.openxmlformats.org/drawingml/2006/picture">
                 <pic:pic>
                   <pic:nvPicPr>
-                    <pic:cNvPr id="0" name="image10.png"/>
+                    <pic:cNvPr id="0" name="image14.png"/>
                     <pic:cNvPicPr preferRelativeResize="0"/>
                   </pic:nvPicPr>
                   <pic:blipFill>
@@ -20909,24 +20785,7 @@
         <w:rPr>
           <w:rtl w:val="0"/>
         </w:rPr>
-        <w:t xml:space="preserve">На фигура 6 е описана основната функционалност на СУКАО - автоматичното оценяване на решения. В този процес участват всички компоненти на системата, включително Kubernetes API сървърът и GitLab API сървърът. Той започва с натискането на един бутон в уеб интерфейса, който изпраща заявка за оценяване на решението. Още в началото, в базата се запазва информация, че е предадено решение, но то още е в процес на обработка. След това се вика компонента, отговорен за изпълнението на задачи. Той обработва асинхронно заявката и отговаря веднага, че е приета и </w:t>
-      </w:r>
-      <w:commentRangeStart w:id="15"/>
-      <w:r>
-        <w:rPr>
-          <w:rtl w:val="0"/>
-        </w:rPr>
-        <w:t xml:space="preserve">на фона</w:t>
-      </w:r>
-      <w:commentRangeEnd w:id="15"/>
-      <w:r>
-        <w:commentReference w:id="15"/>
-      </w:r>
-      <w:r>
-        <w:rPr>
-          <w:rtl w:val="0"/>
-        </w:rPr>
-        <w:t xml:space="preserve"> добавя задачата в опашката. Задачата включва създаването на Kubernetes Pod чрез Kubernetes API сървъра. В него се пуска контейнер, който тегли решението на студента, тестовете на лектора, компилира ги, форматира резултатите и ги извежда на стандартния изход. Изпълнителят на задачи ги извлича и ги запазва в базата от данни и променя статуса на завършен.</w:t>
+        <w:t xml:space="preserve">На фигура 6 е описана основната функционалност на СУКАО - автоматичното оценяване на решения. В този процес участват всички компоненти на системата, включително Kubernetes API сървърът и GitLab API сървърът. Той започва с натискането на един бутон в уеб интерфейса, който изпраща заявка за оценяване на решението. Още в началото, в базата се запазва информация, че е предадено решение, но то още е в процес на обработка. След това се вика компонента, отговорен за изпълнението на задачи. Той обработва асинхронно заявката и отговаря веднага, че е приета, като междувременно добавя задачата в опашката. Задачата включва създаването на Kubernetes Pod чрез Kubernetes API сървъра. В него се пуска контейнер, който тегли решението на студента, тестовете на лектора, компилира ги, форматира резултатите и ги извежда на стандартния изход. Изпълнителят на задачи ги извлича и ги запазва в базата от данни и променя статуса на завършен.</w:t>
       </w:r>
     </w:p>
     <w:p>
@@ -21057,12 +20916,12 @@
           <wp:inline distB="114300" distT="114300" distL="114300" distR="114300">
             <wp:extent cx="5731200" cy="4546600"/>
             <wp:effectExtent b="12700" l="12700" r="12700" t="12700"/>
-            <wp:docPr id="15" name="image6.png"/>
+            <wp:docPr id="15" name="image7.png"/>
             <a:graphic>
               <a:graphicData uri="http://schemas.openxmlformats.org/drawingml/2006/picture">
                 <pic:pic>
                   <pic:nvPicPr>
-                    <pic:cNvPr id="0" name="image6.png"/>
+                    <pic:cNvPr id="0" name="image7.png"/>
                     <pic:cNvPicPr preferRelativeResize="0"/>
                   </pic:nvPicPr>
                   <pic:blipFill>
@@ -21140,12 +20999,12 @@
           <wp:inline distB="114300" distT="114300" distL="114300" distR="114300">
             <wp:extent cx="5731200" cy="4546600"/>
             <wp:effectExtent b="12700" l="12700" r="12700" t="12700"/>
-            <wp:docPr id="17" name="image4.png"/>
+            <wp:docPr id="17" name="image10.png"/>
             <a:graphic>
               <a:graphicData uri="http://schemas.openxmlformats.org/drawingml/2006/picture">
                 <pic:pic>
                   <pic:nvPicPr>
-                    <pic:cNvPr id="0" name="image4.png"/>
+                    <pic:cNvPr id="0" name="image10.png"/>
                     <pic:cNvPicPr preferRelativeResize="0"/>
                   </pic:nvPicPr>
                   <pic:blipFill>
@@ -21223,12 +21082,12 @@
           <wp:inline distB="114300" distT="114300" distL="114300" distR="114300">
             <wp:extent cx="5731200" cy="4394200"/>
             <wp:effectExtent b="12700" l="12700" r="12700" t="12700"/>
-            <wp:docPr id="7" name="image3.png"/>
+            <wp:docPr id="7" name="image6.png"/>
             <a:graphic>
               <a:graphicData uri="http://schemas.openxmlformats.org/drawingml/2006/picture">
                 <pic:pic>
                   <pic:nvPicPr>
-                    <pic:cNvPr id="0" name="image3.png"/>
+                    <pic:cNvPr id="0" name="image6.png"/>
                     <pic:cNvPicPr preferRelativeResize="0"/>
                   </pic:nvPicPr>
                   <pic:blipFill>
@@ -21391,12 +21250,12 @@
           <wp:inline distB="114300" distT="114300" distL="114300" distR="114300">
             <wp:extent cx="5731200" cy="4394200"/>
             <wp:effectExtent b="12700" l="12700" r="12700" t="12700"/>
-            <wp:docPr id="18" name="image7.png"/>
+            <wp:docPr id="18" name="image15.png"/>
             <a:graphic>
               <a:graphicData uri="http://schemas.openxmlformats.org/drawingml/2006/picture">
                 <pic:pic>
                   <pic:nvPicPr>
-                    <pic:cNvPr id="0" name="image7.png"/>
+                    <pic:cNvPr id="0" name="image15.png"/>
                     <pic:cNvPicPr preferRelativeResize="0"/>
                   </pic:nvPicPr>
                   <pic:blipFill>
@@ -21474,12 +21333,12 @@
           <wp:inline distB="114300" distT="114300" distL="114300" distR="114300">
             <wp:extent cx="5731200" cy="4394200"/>
             <wp:effectExtent b="12700" l="12700" r="12700" t="12700"/>
-            <wp:docPr id="11" name="image8.png"/>
+            <wp:docPr id="11" name="image5.png"/>
             <a:graphic>
               <a:graphicData uri="http://schemas.openxmlformats.org/drawingml/2006/picture">
                 <pic:pic>
                   <pic:nvPicPr>
-                    <pic:cNvPr id="0" name="image8.png"/>
+                    <pic:cNvPr id="0" name="image5.png"/>
                     <pic:cNvPicPr preferRelativeResize="0"/>
                   </pic:nvPicPr>
                   <pic:blipFill>
@@ -21557,12 +21416,12 @@
           <wp:inline distB="114300" distT="114300" distL="114300" distR="114300">
             <wp:extent cx="5731200" cy="4394200"/>
             <wp:effectExtent b="12700" l="12700" r="12700" t="12700"/>
-            <wp:docPr id="16" name="image5.png"/>
+            <wp:docPr id="16" name="image3.png"/>
             <a:graphic>
               <a:graphicData uri="http://schemas.openxmlformats.org/drawingml/2006/picture">
                 <pic:pic>
                   <pic:nvPicPr>
-                    <pic:cNvPr id="0" name="image5.png"/>
+                    <pic:cNvPr id="0" name="image3.png"/>
                     <pic:cNvPicPr preferRelativeResize="0"/>
                   </pic:nvPicPr>
                   <pic:blipFill>
@@ -21666,24 +21525,7 @@
         <w:rPr>
           <w:rtl w:val="0"/>
         </w:rPr>
-        <w:t xml:space="preserve">API сървърът на SUKAO е написан на Go. Той е сравнително нов език, разработен от Google, чийто силни страни са лекота на четене и писане, богата стандартна библиотека, бързодействие, ефикасност откъм използване на процесорно време и памет и бързо разработване на </w:t>
-      </w:r>
-      <w:commentRangeStart w:id="16"/>
-      <w:r>
-        <w:rPr>
-          <w:rtl w:val="0"/>
-        </w:rPr>
-        <w:t xml:space="preserve">едновременен</w:t>
-      </w:r>
-      <w:commentRangeEnd w:id="16"/>
-      <w:r>
-        <w:commentReference w:id="16"/>
-      </w:r>
-      <w:r>
-        <w:rPr>
-          <w:rtl w:val="0"/>
-        </w:rPr>
-        <w:t xml:space="preserve"> код.</w:t>
+        <w:t xml:space="preserve">API сървърът на SUKAO е написан на Go. Той е сравнително нов език, разработен от Google, чийто силни страни са лекота на четене и писане, богата стандартна библиотека, бързодействие, ефикасност откъм използване на процесорно време и памет и бързо разработване на конкурентен код.</w:t>
       </w:r>
     </w:p>
     <w:p>
@@ -28120,7 +27962,7 @@
 
 <file path=word/comments.xml><?xml version="1.0" encoding="utf-8"?>
 <w:comments xmlns:mc="http://schemas.openxmlformats.org/markup-compatibility/2006" xmlns:o="urn:schemas-microsoft-com:office:office" xmlns:r="http://schemas.openxmlformats.org/officeDocument/2006/relationships" xmlns:m="http://schemas.openxmlformats.org/officeDocument/2006/math" xmlns:v="urn:schemas-microsoft-com:vml" xmlns:wp="http://schemas.openxmlformats.org/drawingml/2006/wordprocessingDrawing" xmlns:w10="urn:schemas-microsoft-com:office:word" xmlns:w="http://schemas.openxmlformats.org/wordprocessingml/2006/main" xmlns:wne="http://schemas.microsoft.com/office/word/2006/wordml" xmlns:sl="http://schemas.openxmlformats.org/schemaLibrary/2006/main" xmlns:a="http://schemas.openxmlformats.org/drawingml/2006/main" xmlns:pic="http://schemas.openxmlformats.org/drawingml/2006/picture" xmlns:c="http://schemas.openxmlformats.org/drawingml/2006/chart" xmlns:lc="http://schemas.openxmlformats.org/drawingml/2006/lockedCanvas" xmlns:dgm="http://schemas.openxmlformats.org/drawingml/2006/diagram" xmlns:wps="http://schemas.microsoft.com/office/word/2010/wordprocessingShape" xmlns:wpg="http://schemas.microsoft.com/office/word/2010/wordprocessingGroup" xmlns:w14="http://schemas.microsoft.com/office/word/2010/wordml" xmlns:w15="http://schemas.microsoft.com/office/word/2012/wordml">
-  <w:comment w:author="Stoyan Vellev" w:id="5" w:date="2022-04-03T11:39:24Z">
+  <w:comment w:author="Stoyan Vellev" w:id="0" w:date="2022-05-15T20:51:51Z">
     <w:p>
       <w:pPr>
         <w:keepNext w:val="0"/>
@@ -28167,823 +28009,7 @@
           <w:vertAlign w:val="baseline"/>
           <w:rtl w:val="0"/>
         </w:rPr>
-        <w:t xml:space="preserve">има ли термин на български?</w:t>
-      </w:r>
-    </w:p>
-  </w:comment>
-  <w:comment w:author="Stoyan Vellev" w:id="4" w:date="2022-04-03T11:24:09Z">
-    <w:p>
-      <w:pPr>
-        <w:keepNext w:val="0"/>
-        <w:keepLines w:val="0"/>
-        <w:pageBreakBefore w:val="0"/>
-        <w:widowControl w:val="0"/>
-        <w:pBdr>
-          <w:top w:space="0" w:sz="0" w:val="nil"/>
-          <w:left w:space="0" w:sz="0" w:val="nil"/>
-          <w:bottom w:space="0" w:sz="0" w:val="nil"/>
-          <w:right w:space="0" w:sz="0" w:val="nil"/>
-          <w:between w:space="0" w:sz="0" w:val="nil"/>
-        </w:pBdr>
-        <w:shd w:fill="auto" w:val="clear"/>
-        <w:spacing w:after="0" w:before="0" w:line="240" w:lineRule="auto"/>
-        <w:ind w:left="0" w:right="0" w:firstLine="0"/>
-        <w:jc w:val="left"/>
-        <w:rPr>
-          <w:rFonts w:ascii="Arial" w:cs="Arial" w:eastAsia="Arial" w:hAnsi="Arial"/>
-          <w:b w:val="0"/>
-          <w:i w:val="0"/>
-          <w:smallCaps w:val="0"/>
-          <w:strike w:val="0"/>
-          <w:color w:val="000000"/>
-          <w:sz w:val="22"/>
-          <w:szCs w:val="22"/>
-          <w:u w:val="none"/>
-          <w:shd w:fill="auto" w:val="clear"/>
-          <w:vertAlign w:val="baseline"/>
-        </w:rPr>
-      </w:pPr>
-      <w:r>
-        <w:rPr>
-          <w:rFonts w:ascii="Arial" w:cs="Arial" w:eastAsia="Arial" w:hAnsi="Arial"/>
-          <w:b w:val="0"/>
-          <w:i w:val="0"/>
-          <w:smallCaps w:val="0"/>
-          <w:strike w:val="0"/>
-          <w:color w:val="000000"/>
-          <w:sz w:val="22"/>
-          <w:szCs w:val="22"/>
-          <w:u w:val="none"/>
-          <w:shd w:fill="auto" w:val="clear"/>
-          <w:vertAlign w:val="baseline"/>
-          <w:rtl w:val="0"/>
-        </w:rPr>
-        <w:t xml:space="preserve">Не знам на български как би се казало</w:t>
-      </w:r>
-    </w:p>
-  </w:comment>
-  <w:comment w:author="Stoyan Vellev" w:id="8" w:date="2022-05-15T20:46:04Z">
-    <w:p>
-      <w:pPr>
-        <w:keepNext w:val="0"/>
-        <w:keepLines w:val="0"/>
-        <w:pageBreakBefore w:val="0"/>
-        <w:widowControl w:val="0"/>
-        <w:pBdr>
-          <w:top w:space="0" w:sz="0" w:val="nil"/>
-          <w:left w:space="0" w:sz="0" w:val="nil"/>
-          <w:bottom w:space="0" w:sz="0" w:val="nil"/>
-          <w:right w:space="0" w:sz="0" w:val="nil"/>
-          <w:between w:space="0" w:sz="0" w:val="nil"/>
-        </w:pBdr>
-        <w:shd w:fill="auto" w:val="clear"/>
-        <w:spacing w:after="0" w:before="0" w:line="240" w:lineRule="auto"/>
-        <w:ind w:left="0" w:right="0" w:firstLine="0"/>
-        <w:jc w:val="left"/>
-        <w:rPr>
-          <w:rFonts w:ascii="Arial" w:cs="Arial" w:eastAsia="Arial" w:hAnsi="Arial"/>
-          <w:b w:val="0"/>
-          <w:i w:val="0"/>
-          <w:smallCaps w:val="0"/>
-          <w:strike w:val="0"/>
-          <w:color w:val="000000"/>
-          <w:sz w:val="22"/>
-          <w:szCs w:val="22"/>
-          <w:u w:val="none"/>
-          <w:shd w:fill="auto" w:val="clear"/>
-          <w:vertAlign w:val="baseline"/>
-        </w:rPr>
-      </w:pPr>
-      <w:r>
-        <w:rPr>
-          <w:rFonts w:ascii="Arial" w:cs="Arial" w:eastAsia="Arial" w:hAnsi="Arial"/>
-          <w:b w:val="0"/>
-          <w:i w:val="0"/>
-          <w:smallCaps w:val="0"/>
-          <w:strike w:val="0"/>
-          <w:color w:val="000000"/>
-          <w:sz w:val="22"/>
-          <w:szCs w:val="22"/>
-          <w:u w:val="none"/>
-          <w:shd w:fill="auto" w:val="clear"/>
-          <w:vertAlign w:val="baseline"/>
-          <w:rtl w:val="0"/>
-        </w:rPr>
-        <w:t xml:space="preserve">Тук MOSS се споменава за пръв път, така че трябва да му отделиш параграф и да обясниш какво е.</w:t>
-      </w:r>
-    </w:p>
-  </w:comment>
-  <w:comment w:author="Stoyan Vellev" w:id="10" w:date="2022-05-15T20:51:51Z">
-    <w:p>
-      <w:pPr>
-        <w:keepNext w:val="0"/>
-        <w:keepLines w:val="0"/>
-        <w:pageBreakBefore w:val="0"/>
-        <w:widowControl w:val="0"/>
-        <w:pBdr>
-          <w:top w:space="0" w:sz="0" w:val="nil"/>
-          <w:left w:space="0" w:sz="0" w:val="nil"/>
-          <w:bottom w:space="0" w:sz="0" w:val="nil"/>
-          <w:right w:space="0" w:sz="0" w:val="nil"/>
-          <w:between w:space="0" w:sz="0" w:val="nil"/>
-        </w:pBdr>
-        <w:shd w:fill="auto" w:val="clear"/>
-        <w:spacing w:after="0" w:before="0" w:line="240" w:lineRule="auto"/>
-        <w:ind w:left="0" w:right="0" w:firstLine="0"/>
-        <w:jc w:val="left"/>
-        <w:rPr>
-          <w:rFonts w:ascii="Arial" w:cs="Arial" w:eastAsia="Arial" w:hAnsi="Arial"/>
-          <w:b w:val="0"/>
-          <w:i w:val="0"/>
-          <w:smallCaps w:val="0"/>
-          <w:strike w:val="0"/>
-          <w:color w:val="000000"/>
-          <w:sz w:val="22"/>
-          <w:szCs w:val="22"/>
-          <w:u w:val="none"/>
-          <w:shd w:fill="auto" w:val="clear"/>
-          <w:vertAlign w:val="baseline"/>
-        </w:rPr>
-      </w:pPr>
-      <w:r>
-        <w:rPr>
-          <w:rFonts w:ascii="Arial" w:cs="Arial" w:eastAsia="Arial" w:hAnsi="Arial"/>
-          <w:b w:val="0"/>
-          <w:i w:val="0"/>
-          <w:smallCaps w:val="0"/>
-          <w:strike w:val="0"/>
-          <w:color w:val="000000"/>
-          <w:sz w:val="22"/>
-          <w:szCs w:val="22"/>
-          <w:u w:val="none"/>
-          <w:shd w:fill="auto" w:val="clear"/>
-          <w:vertAlign w:val="baseline"/>
-          <w:rtl w:val="0"/>
-        </w:rPr>
         <w:t xml:space="preserve">Тук още не са въведени двете, така че или обясненията трябва да се изнесат по-горе, или тук още да не се споменава за тях</w:t>
-      </w:r>
-    </w:p>
-  </w:comment>
-  <w:comment w:author="Stoyan Vellev" w:id="2" w:date="2022-04-03T11:08:27Z">
-    <w:p>
-      <w:pPr>
-        <w:keepNext w:val="0"/>
-        <w:keepLines w:val="0"/>
-        <w:pageBreakBefore w:val="0"/>
-        <w:widowControl w:val="0"/>
-        <w:pBdr>
-          <w:top w:space="0" w:sz="0" w:val="nil"/>
-          <w:left w:space="0" w:sz="0" w:val="nil"/>
-          <w:bottom w:space="0" w:sz="0" w:val="nil"/>
-          <w:right w:space="0" w:sz="0" w:val="nil"/>
-          <w:between w:space="0" w:sz="0" w:val="nil"/>
-        </w:pBdr>
-        <w:shd w:fill="auto" w:val="clear"/>
-        <w:spacing w:after="0" w:before="0" w:line="240" w:lineRule="auto"/>
-        <w:ind w:left="0" w:right="0" w:firstLine="0"/>
-        <w:jc w:val="left"/>
-        <w:rPr>
-          <w:rFonts w:ascii="Arial" w:cs="Arial" w:eastAsia="Arial" w:hAnsi="Arial"/>
-          <w:b w:val="0"/>
-          <w:i w:val="0"/>
-          <w:smallCaps w:val="0"/>
-          <w:strike w:val="0"/>
-          <w:color w:val="000000"/>
-          <w:sz w:val="22"/>
-          <w:szCs w:val="22"/>
-          <w:u w:val="none"/>
-          <w:shd w:fill="auto" w:val="clear"/>
-          <w:vertAlign w:val="baseline"/>
-        </w:rPr>
-      </w:pPr>
-      <w:r>
-        <w:rPr>
-          <w:rFonts w:ascii="Arial" w:cs="Arial" w:eastAsia="Arial" w:hAnsi="Arial"/>
-          <w:b w:val="0"/>
-          <w:i w:val="0"/>
-          <w:smallCaps w:val="0"/>
-          <w:strike w:val="0"/>
-          <w:color w:val="000000"/>
-          <w:sz w:val="22"/>
-          <w:szCs w:val="22"/>
-          <w:u w:val="none"/>
-          <w:shd w:fill="auto" w:val="clear"/>
-          <w:vertAlign w:val="baseline"/>
-          <w:rtl w:val="0"/>
-        </w:rPr>
-        <w:t xml:space="preserve">Има също съществени части, написани на Perl и bash</w:t>
-      </w:r>
-    </w:p>
-  </w:comment>
-  <w:comment w:author="Stoyan Vellev" w:id="7" w:date="2022-05-15T20:35:48Z">
-    <w:p>
-      <w:pPr>
-        <w:keepNext w:val="0"/>
-        <w:keepLines w:val="0"/>
-        <w:pageBreakBefore w:val="0"/>
-        <w:widowControl w:val="0"/>
-        <w:pBdr>
-          <w:top w:space="0" w:sz="0" w:val="nil"/>
-          <w:left w:space="0" w:sz="0" w:val="nil"/>
-          <w:bottom w:space="0" w:sz="0" w:val="nil"/>
-          <w:right w:space="0" w:sz="0" w:val="nil"/>
-          <w:between w:space="0" w:sz="0" w:val="nil"/>
-        </w:pBdr>
-        <w:shd w:fill="auto" w:val="clear"/>
-        <w:spacing w:after="0" w:before="0" w:line="240" w:lineRule="auto"/>
-        <w:ind w:left="0" w:right="0" w:firstLine="0"/>
-        <w:jc w:val="left"/>
-        <w:rPr>
-          <w:rFonts w:ascii="Arial" w:cs="Arial" w:eastAsia="Arial" w:hAnsi="Arial"/>
-          <w:b w:val="0"/>
-          <w:i w:val="0"/>
-          <w:smallCaps w:val="0"/>
-          <w:strike w:val="0"/>
-          <w:color w:val="000000"/>
-          <w:sz w:val="22"/>
-          <w:szCs w:val="22"/>
-          <w:u w:val="none"/>
-          <w:shd w:fill="auto" w:val="clear"/>
-          <w:vertAlign w:val="baseline"/>
-        </w:rPr>
-      </w:pPr>
-      <w:r>
-        <w:rPr>
-          <w:rFonts w:ascii="Arial" w:cs="Arial" w:eastAsia="Arial" w:hAnsi="Arial"/>
-          <w:b w:val="0"/>
-          <w:i w:val="0"/>
-          <w:smallCaps w:val="0"/>
-          <w:strike w:val="0"/>
-          <w:color w:val="000000"/>
-          <w:sz w:val="22"/>
-          <w:szCs w:val="22"/>
-          <w:u w:val="none"/>
-          <w:shd w:fill="auto" w:val="clear"/>
-          <w:vertAlign w:val="baseline"/>
-          <w:rtl w:val="0"/>
-        </w:rPr>
-        <w:t xml:space="preserve">В Web-CAT си има прилична и работеща интеграция с plug-in, към ако някой гледа документацията на codePost, има и там, ама трябва някой да я фиксне</w:t>
-      </w:r>
-    </w:p>
-  </w:comment>
-  <w:comment w:author="Stoyan Vellev" w:id="1" w:date="2022-04-03T10:56:41Z">
-    <w:p>
-      <w:pPr>
-        <w:keepNext w:val="0"/>
-        <w:keepLines w:val="0"/>
-        <w:pageBreakBefore w:val="0"/>
-        <w:widowControl w:val="0"/>
-        <w:pBdr>
-          <w:top w:space="0" w:sz="0" w:val="nil"/>
-          <w:left w:space="0" w:sz="0" w:val="nil"/>
-          <w:bottom w:space="0" w:sz="0" w:val="nil"/>
-          <w:right w:space="0" w:sz="0" w:val="nil"/>
-          <w:between w:space="0" w:sz="0" w:val="nil"/>
-        </w:pBdr>
-        <w:shd w:fill="auto" w:val="clear"/>
-        <w:spacing w:after="0" w:before="0" w:line="240" w:lineRule="auto"/>
-        <w:ind w:left="0" w:right="0" w:firstLine="0"/>
-        <w:jc w:val="left"/>
-        <w:rPr>
-          <w:rFonts w:ascii="Arial" w:cs="Arial" w:eastAsia="Arial" w:hAnsi="Arial"/>
-          <w:b w:val="0"/>
-          <w:i w:val="0"/>
-          <w:smallCaps w:val="0"/>
-          <w:strike w:val="0"/>
-          <w:color w:val="000000"/>
-          <w:sz w:val="22"/>
-          <w:szCs w:val="22"/>
-          <w:u w:val="none"/>
-          <w:shd w:fill="auto" w:val="clear"/>
-          <w:vertAlign w:val="baseline"/>
-        </w:rPr>
-      </w:pPr>
-      <w:r>
-        <w:rPr>
-          <w:rFonts w:ascii="Arial" w:cs="Arial" w:eastAsia="Arial" w:hAnsi="Arial"/>
-          <w:b w:val="0"/>
-          <w:i w:val="0"/>
-          <w:smallCaps w:val="0"/>
-          <w:strike w:val="0"/>
-          <w:color w:val="000000"/>
-          <w:sz w:val="22"/>
-          <w:szCs w:val="22"/>
-          <w:u w:val="none"/>
-          <w:shd w:fill="auto" w:val="clear"/>
-          <w:vertAlign w:val="baseline"/>
-          <w:rtl w:val="0"/>
-        </w:rPr>
-        <w:t xml:space="preserve">Добре е да добавиш линк към сайта им и с едно-две изречение, че е създадена еди-коя ги година, от преподаватели в технически университет във Вирджиния.</w:t>
-      </w:r>
-    </w:p>
-  </w:comment>
-  <w:comment w:author="Stoyan Vellev" w:id="3" w:date="2022-04-03T11:09:38Z">
-    <w:p>
-      <w:pPr>
-        <w:keepNext w:val="0"/>
-        <w:keepLines w:val="0"/>
-        <w:pageBreakBefore w:val="0"/>
-        <w:widowControl w:val="0"/>
-        <w:pBdr>
-          <w:top w:space="0" w:sz="0" w:val="nil"/>
-          <w:left w:space="0" w:sz="0" w:val="nil"/>
-          <w:bottom w:space="0" w:sz="0" w:val="nil"/>
-          <w:right w:space="0" w:sz="0" w:val="nil"/>
-          <w:between w:space="0" w:sz="0" w:val="nil"/>
-        </w:pBdr>
-        <w:shd w:fill="auto" w:val="clear"/>
-        <w:spacing w:after="0" w:before="0" w:line="240" w:lineRule="auto"/>
-        <w:ind w:left="0" w:right="0" w:firstLine="0"/>
-        <w:jc w:val="left"/>
-        <w:rPr>
-          <w:rFonts w:ascii="Arial" w:cs="Arial" w:eastAsia="Arial" w:hAnsi="Arial"/>
-          <w:b w:val="0"/>
-          <w:i w:val="0"/>
-          <w:smallCaps w:val="0"/>
-          <w:strike w:val="0"/>
-          <w:color w:val="000000"/>
-          <w:sz w:val="22"/>
-          <w:szCs w:val="22"/>
-          <w:u w:val="none"/>
-          <w:shd w:fill="auto" w:val="clear"/>
-          <w:vertAlign w:val="baseline"/>
-        </w:rPr>
-      </w:pPr>
-      <w:r>
-        <w:rPr>
-          <w:rFonts w:ascii="Arial" w:cs="Arial" w:eastAsia="Arial" w:hAnsi="Arial"/>
-          <w:b w:val="0"/>
-          <w:i w:val="0"/>
-          <w:smallCaps w:val="0"/>
-          <w:strike w:val="0"/>
-          <w:color w:val="000000"/>
-          <w:sz w:val="22"/>
-          <w:szCs w:val="22"/>
-          <w:u w:val="none"/>
-          <w:shd w:fill="auto" w:val="clear"/>
-          <w:vertAlign w:val="baseline"/>
-          <w:rtl w:val="0"/>
-        </w:rPr>
-        <w:t xml:space="preserve">Трябва отделно да се инсталират и конфигурират две зависимости: релационна база данни (MySQL) и мейл сървър.</w:t>
-      </w:r>
-    </w:p>
-  </w:comment>
-  <w:comment w:author="Stoyan Vellev" w:id="6" w:date="2022-05-15T20:32:50Z">
-    <w:p>
-      <w:pPr>
-        <w:keepNext w:val="0"/>
-        <w:keepLines w:val="0"/>
-        <w:pageBreakBefore w:val="0"/>
-        <w:widowControl w:val="0"/>
-        <w:pBdr>
-          <w:top w:space="0" w:sz="0" w:val="nil"/>
-          <w:left w:space="0" w:sz="0" w:val="nil"/>
-          <w:bottom w:space="0" w:sz="0" w:val="nil"/>
-          <w:right w:space="0" w:sz="0" w:val="nil"/>
-          <w:between w:space="0" w:sz="0" w:val="nil"/>
-        </w:pBdr>
-        <w:shd w:fill="auto" w:val="clear"/>
-        <w:spacing w:after="0" w:before="0" w:line="240" w:lineRule="auto"/>
-        <w:ind w:left="0" w:right="0" w:firstLine="0"/>
-        <w:jc w:val="left"/>
-        <w:rPr>
-          <w:rFonts w:ascii="Arial" w:cs="Arial" w:eastAsia="Arial" w:hAnsi="Arial"/>
-          <w:b w:val="0"/>
-          <w:i w:val="0"/>
-          <w:smallCaps w:val="0"/>
-          <w:strike w:val="0"/>
-          <w:color w:val="000000"/>
-          <w:sz w:val="22"/>
-          <w:szCs w:val="22"/>
-          <w:u w:val="none"/>
-          <w:shd w:fill="auto" w:val="clear"/>
-          <w:vertAlign w:val="baseline"/>
-        </w:rPr>
-      </w:pPr>
-      <w:r>
-        <w:rPr>
-          <w:rFonts w:ascii="Arial" w:cs="Arial" w:eastAsia="Arial" w:hAnsi="Arial"/>
-          <w:b w:val="0"/>
-          <w:i w:val="0"/>
-          <w:smallCaps w:val="0"/>
-          <w:strike w:val="0"/>
-          <w:color w:val="000000"/>
-          <w:sz w:val="22"/>
-          <w:szCs w:val="22"/>
-          <w:u w:val="none"/>
-          <w:shd w:fill="auto" w:val="clear"/>
-          <w:vertAlign w:val="baseline"/>
-          <w:rtl w:val="0"/>
-        </w:rPr>
-        <w:t xml:space="preserve">В Web-CAT има такава интеграция, чрез плъгин, в codePost също има, обаче не работи (според мен, не е адаптиорана към някаква incompatible промяна на API-то)</w:t>
-      </w:r>
-    </w:p>
-  </w:comment>
-  <w:comment w:author="Stoyan Vellev" w:id="14" w:date="2022-05-15T21:04:28Z">
-    <w:p>
-      <w:pPr>
-        <w:keepNext w:val="0"/>
-        <w:keepLines w:val="0"/>
-        <w:pageBreakBefore w:val="0"/>
-        <w:widowControl w:val="0"/>
-        <w:pBdr>
-          <w:top w:space="0" w:sz="0" w:val="nil"/>
-          <w:left w:space="0" w:sz="0" w:val="nil"/>
-          <w:bottom w:space="0" w:sz="0" w:val="nil"/>
-          <w:right w:space="0" w:sz="0" w:val="nil"/>
-          <w:between w:space="0" w:sz="0" w:val="nil"/>
-        </w:pBdr>
-        <w:shd w:fill="auto" w:val="clear"/>
-        <w:spacing w:after="0" w:before="0" w:line="240" w:lineRule="auto"/>
-        <w:ind w:left="0" w:right="0" w:firstLine="0"/>
-        <w:jc w:val="left"/>
-        <w:rPr>
-          <w:rFonts w:ascii="Arial" w:cs="Arial" w:eastAsia="Arial" w:hAnsi="Arial"/>
-          <w:b w:val="0"/>
-          <w:i w:val="0"/>
-          <w:smallCaps w:val="0"/>
-          <w:strike w:val="0"/>
-          <w:color w:val="000000"/>
-          <w:sz w:val="22"/>
-          <w:szCs w:val="22"/>
-          <w:u w:val="none"/>
-          <w:shd w:fill="auto" w:val="clear"/>
-          <w:vertAlign w:val="baseline"/>
-        </w:rPr>
-      </w:pPr>
-      <w:r>
-        <w:rPr>
-          <w:rFonts w:ascii="Arial" w:cs="Arial" w:eastAsia="Arial" w:hAnsi="Arial"/>
-          <w:b w:val="0"/>
-          <w:i w:val="0"/>
-          <w:smallCaps w:val="0"/>
-          <w:strike w:val="0"/>
-          <w:color w:val="000000"/>
-          <w:sz w:val="22"/>
-          <w:szCs w:val="22"/>
-          <w:u w:val="none"/>
-          <w:shd w:fill="auto" w:val="clear"/>
-          <w:vertAlign w:val="baseline"/>
-          <w:rtl w:val="0"/>
-        </w:rPr>
-        <w:t xml:space="preserve">това същоп някак да се reword-не да е в научен стил?</w:t>
-      </w:r>
-    </w:p>
-  </w:comment>
-  <w:comment w:author="Stoyan Vellev" w:id="12" w:date="2022-05-15T20:59:50Z">
-    <w:p>
-      <w:pPr>
-        <w:keepNext w:val="0"/>
-        <w:keepLines w:val="0"/>
-        <w:pageBreakBefore w:val="0"/>
-        <w:widowControl w:val="0"/>
-        <w:pBdr>
-          <w:top w:space="0" w:sz="0" w:val="nil"/>
-          <w:left w:space="0" w:sz="0" w:val="nil"/>
-          <w:bottom w:space="0" w:sz="0" w:val="nil"/>
-          <w:right w:space="0" w:sz="0" w:val="nil"/>
-          <w:between w:space="0" w:sz="0" w:val="nil"/>
-        </w:pBdr>
-        <w:shd w:fill="auto" w:val="clear"/>
-        <w:spacing w:after="0" w:before="0" w:line="240" w:lineRule="auto"/>
-        <w:ind w:left="0" w:right="0" w:firstLine="0"/>
-        <w:jc w:val="left"/>
-        <w:rPr>
-          <w:rFonts w:ascii="Arial" w:cs="Arial" w:eastAsia="Arial" w:hAnsi="Arial"/>
-          <w:b w:val="0"/>
-          <w:i w:val="0"/>
-          <w:smallCaps w:val="0"/>
-          <w:strike w:val="0"/>
-          <w:color w:val="000000"/>
-          <w:sz w:val="22"/>
-          <w:szCs w:val="22"/>
-          <w:u w:val="none"/>
-          <w:shd w:fill="auto" w:val="clear"/>
-          <w:vertAlign w:val="baseline"/>
-        </w:rPr>
-      </w:pPr>
-      <w:r>
-        <w:rPr>
-          <w:rFonts w:ascii="Arial" w:cs="Arial" w:eastAsia="Arial" w:hAnsi="Arial"/>
-          <w:b w:val="0"/>
-          <w:i w:val="0"/>
-          <w:smallCaps w:val="0"/>
-          <w:strike w:val="0"/>
-          <w:color w:val="000000"/>
-          <w:sz w:val="22"/>
-          <w:szCs w:val="22"/>
-          <w:u w:val="none"/>
-          <w:shd w:fill="auto" w:val="clear"/>
-          <w:vertAlign w:val="baseline"/>
-          <w:rtl w:val="0"/>
-        </w:rPr>
-        <w:t xml:space="preserve">измисли някаква друга думи, това не е много научен стил:)</w:t>
-      </w:r>
-    </w:p>
-  </w:comment>
-  <w:comment w:author="Stoyan Vellev" w:id="0" w:date="2022-04-03T10:37:32Z">
-    <w:p>
-      <w:pPr>
-        <w:keepNext w:val="0"/>
-        <w:keepLines w:val="0"/>
-        <w:pageBreakBefore w:val="0"/>
-        <w:widowControl w:val="0"/>
-        <w:pBdr>
-          <w:top w:space="0" w:sz="0" w:val="nil"/>
-          <w:left w:space="0" w:sz="0" w:val="nil"/>
-          <w:bottom w:space="0" w:sz="0" w:val="nil"/>
-          <w:right w:space="0" w:sz="0" w:val="nil"/>
-          <w:between w:space="0" w:sz="0" w:val="nil"/>
-        </w:pBdr>
-        <w:shd w:fill="auto" w:val="clear"/>
-        <w:spacing w:after="0" w:before="0" w:line="240" w:lineRule="auto"/>
-        <w:ind w:left="0" w:right="0" w:firstLine="0"/>
-        <w:jc w:val="left"/>
-        <w:rPr>
-          <w:rFonts w:ascii="Arial" w:cs="Arial" w:eastAsia="Arial" w:hAnsi="Arial"/>
-          <w:b w:val="0"/>
-          <w:i w:val="0"/>
-          <w:smallCaps w:val="0"/>
-          <w:strike w:val="0"/>
-          <w:color w:val="000000"/>
-          <w:sz w:val="22"/>
-          <w:szCs w:val="22"/>
-          <w:u w:val="none"/>
-          <w:shd w:fill="auto" w:val="clear"/>
-          <w:vertAlign w:val="baseline"/>
-        </w:rPr>
-      </w:pPr>
-      <w:r>
-        <w:rPr>
-          <w:rFonts w:ascii="Arial" w:cs="Arial" w:eastAsia="Arial" w:hAnsi="Arial"/>
-          <w:b w:val="0"/>
-          <w:i w:val="0"/>
-          <w:smallCaps w:val="0"/>
-          <w:strike w:val="0"/>
-          <w:color w:val="000000"/>
-          <w:sz w:val="22"/>
-          <w:szCs w:val="22"/>
-          <w:u w:val="none"/>
-          <w:shd w:fill="auto" w:val="clear"/>
-          <w:vertAlign w:val="baseline"/>
-          <w:rtl w:val="0"/>
-        </w:rPr>
-        <w:t xml:space="preserve">Това не съм сигурен, че го разбирам. Според мен, можев да се казчва по избор или като архив, или като файл (ако е един), или като директория, но е важно после оценяващият да може да го види в разрахивиран вид.</w:t>
-      </w:r>
-    </w:p>
-  </w:comment>
-  <w:comment w:author="Stoyan Vellev" w:id="13" w:date="2022-05-15T21:00:21Z">
-    <w:p>
-      <w:pPr>
-        <w:keepNext w:val="0"/>
-        <w:keepLines w:val="0"/>
-        <w:pageBreakBefore w:val="0"/>
-        <w:widowControl w:val="0"/>
-        <w:pBdr>
-          <w:top w:space="0" w:sz="0" w:val="nil"/>
-          <w:left w:space="0" w:sz="0" w:val="nil"/>
-          <w:bottom w:space="0" w:sz="0" w:val="nil"/>
-          <w:right w:space="0" w:sz="0" w:val="nil"/>
-          <w:between w:space="0" w:sz="0" w:val="nil"/>
-        </w:pBdr>
-        <w:shd w:fill="auto" w:val="clear"/>
-        <w:spacing w:after="0" w:before="0" w:line="240" w:lineRule="auto"/>
-        <w:ind w:left="0" w:right="0" w:firstLine="0"/>
-        <w:jc w:val="left"/>
-        <w:rPr>
-          <w:rFonts w:ascii="Arial" w:cs="Arial" w:eastAsia="Arial" w:hAnsi="Arial"/>
-          <w:b w:val="0"/>
-          <w:i w:val="0"/>
-          <w:smallCaps w:val="0"/>
-          <w:strike w:val="0"/>
-          <w:color w:val="000000"/>
-          <w:sz w:val="22"/>
-          <w:szCs w:val="22"/>
-          <w:u w:val="none"/>
-          <w:shd w:fill="auto" w:val="clear"/>
-          <w:vertAlign w:val="baseline"/>
-        </w:rPr>
-      </w:pPr>
-      <w:r>
-        <w:rPr>
-          <w:rFonts w:ascii="Arial" w:cs="Arial" w:eastAsia="Arial" w:hAnsi="Arial"/>
-          <w:b w:val="0"/>
-          <w:i w:val="0"/>
-          <w:smallCaps w:val="0"/>
-          <w:strike w:val="0"/>
-          <w:color w:val="000000"/>
-          <w:sz w:val="22"/>
-          <w:szCs w:val="22"/>
-          <w:u w:val="none"/>
-          <w:shd w:fill="auto" w:val="clear"/>
-          <w:vertAlign w:val="baseline"/>
-          <w:rtl w:val="0"/>
-        </w:rPr>
-        <w:t xml:space="preserve">тук също</w:t>
-      </w:r>
-    </w:p>
-  </w:comment>
-  <w:comment w:author="Stoyan Vellev" w:id="11" w:date="2022-05-15T20:58:21Z">
-    <w:p>
-      <w:pPr>
-        <w:keepNext w:val="0"/>
-        <w:keepLines w:val="0"/>
-        <w:pageBreakBefore w:val="0"/>
-        <w:widowControl w:val="0"/>
-        <w:pBdr>
-          <w:top w:space="0" w:sz="0" w:val="nil"/>
-          <w:left w:space="0" w:sz="0" w:val="nil"/>
-          <w:bottom w:space="0" w:sz="0" w:val="nil"/>
-          <w:right w:space="0" w:sz="0" w:val="nil"/>
-          <w:between w:space="0" w:sz="0" w:val="nil"/>
-        </w:pBdr>
-        <w:shd w:fill="auto" w:val="clear"/>
-        <w:spacing w:after="0" w:before="0" w:line="240" w:lineRule="auto"/>
-        <w:ind w:left="0" w:right="0" w:firstLine="0"/>
-        <w:jc w:val="left"/>
-        <w:rPr>
-          <w:rFonts w:ascii="Arial" w:cs="Arial" w:eastAsia="Arial" w:hAnsi="Arial"/>
-          <w:b w:val="0"/>
-          <w:i w:val="0"/>
-          <w:smallCaps w:val="0"/>
-          <w:strike w:val="0"/>
-          <w:color w:val="000000"/>
-          <w:sz w:val="22"/>
-          <w:szCs w:val="22"/>
-          <w:u w:val="none"/>
-          <w:shd w:fill="auto" w:val="clear"/>
-          <w:vertAlign w:val="baseline"/>
-        </w:rPr>
-      </w:pPr>
-      <w:r>
-        <w:rPr>
-          <w:rFonts w:ascii="Arial" w:cs="Arial" w:eastAsia="Arial" w:hAnsi="Arial"/>
-          <w:b w:val="0"/>
-          <w:i w:val="0"/>
-          <w:smallCaps w:val="0"/>
-          <w:strike w:val="0"/>
-          <w:color w:val="000000"/>
-          <w:sz w:val="22"/>
-          <w:szCs w:val="22"/>
-          <w:u w:val="none"/>
-          <w:shd w:fill="auto" w:val="clear"/>
-          <w:vertAlign w:val="baseline"/>
-          <w:rtl w:val="0"/>
-        </w:rPr>
-        <w:t xml:space="preserve">според мен е по-удачно на английски да се остаеят тези термини</w:t>
-      </w:r>
-    </w:p>
-  </w:comment>
-  <w:comment w:author="Stoyan Vellev" w:id="9" w:date="2022-05-15T20:49:23Z">
-    <w:p>
-      <w:pPr>
-        <w:keepNext w:val="0"/>
-        <w:keepLines w:val="0"/>
-        <w:pageBreakBefore w:val="0"/>
-        <w:widowControl w:val="0"/>
-        <w:pBdr>
-          <w:top w:space="0" w:sz="0" w:val="nil"/>
-          <w:left w:space="0" w:sz="0" w:val="nil"/>
-          <w:bottom w:space="0" w:sz="0" w:val="nil"/>
-          <w:right w:space="0" w:sz="0" w:val="nil"/>
-          <w:between w:space="0" w:sz="0" w:val="nil"/>
-        </w:pBdr>
-        <w:shd w:fill="auto" w:val="clear"/>
-        <w:spacing w:after="0" w:before="0" w:line="240" w:lineRule="auto"/>
-        <w:ind w:left="0" w:right="0" w:firstLine="0"/>
-        <w:jc w:val="left"/>
-        <w:rPr>
-          <w:rFonts w:ascii="Arial" w:cs="Arial" w:eastAsia="Arial" w:hAnsi="Arial"/>
-          <w:b w:val="0"/>
-          <w:i w:val="0"/>
-          <w:smallCaps w:val="0"/>
-          <w:strike w:val="0"/>
-          <w:color w:val="000000"/>
-          <w:sz w:val="22"/>
-          <w:szCs w:val="22"/>
-          <w:u w:val="none"/>
-          <w:shd w:fill="auto" w:val="clear"/>
-          <w:vertAlign w:val="baseline"/>
-        </w:rPr>
-      </w:pPr>
-      <w:r>
-        <w:rPr>
-          <w:rFonts w:ascii="Arial" w:cs="Arial" w:eastAsia="Arial" w:hAnsi="Arial"/>
-          <w:b w:val="0"/>
-          <w:i w:val="0"/>
-          <w:smallCaps w:val="0"/>
-          <w:strike w:val="0"/>
-          <w:color w:val="000000"/>
-          <w:sz w:val="22"/>
-          <w:szCs w:val="22"/>
-          <w:u w:val="none"/>
-          <w:shd w:fill="auto" w:val="clear"/>
-          <w:vertAlign w:val="baseline"/>
-          <w:rtl w:val="0"/>
-        </w:rPr>
-        <w:t xml:space="preserve">Съкращението тук се среща за пръв път - напиши го цялото и CRUD в скоби след това. По-натам може да ползваш само съкращението.</w:t>
-      </w:r>
-    </w:p>
-  </w:comment>
-  <w:comment w:author="Stoyan Vellev" w:id="15" w:date="2022-05-15T21:26:01Z">
-    <w:p>
-      <w:pPr>
-        <w:keepNext w:val="0"/>
-        <w:keepLines w:val="0"/>
-        <w:pageBreakBefore w:val="0"/>
-        <w:widowControl w:val="0"/>
-        <w:pBdr>
-          <w:top w:space="0" w:sz="0" w:val="nil"/>
-          <w:left w:space="0" w:sz="0" w:val="nil"/>
-          <w:bottom w:space="0" w:sz="0" w:val="nil"/>
-          <w:right w:space="0" w:sz="0" w:val="nil"/>
-          <w:between w:space="0" w:sz="0" w:val="nil"/>
-        </w:pBdr>
-        <w:shd w:fill="auto" w:val="clear"/>
-        <w:spacing w:after="0" w:before="0" w:line="240" w:lineRule="auto"/>
-        <w:ind w:left="0" w:right="0" w:firstLine="0"/>
-        <w:jc w:val="left"/>
-        <w:rPr>
-          <w:rFonts w:ascii="Arial" w:cs="Arial" w:eastAsia="Arial" w:hAnsi="Arial"/>
-          <w:b w:val="0"/>
-          <w:i w:val="0"/>
-          <w:smallCaps w:val="0"/>
-          <w:strike w:val="0"/>
-          <w:color w:val="000000"/>
-          <w:sz w:val="22"/>
-          <w:szCs w:val="22"/>
-          <w:u w:val="none"/>
-          <w:shd w:fill="auto" w:val="clear"/>
-          <w:vertAlign w:val="baseline"/>
-        </w:rPr>
-      </w:pPr>
-      <w:r>
-        <w:rPr>
-          <w:rFonts w:ascii="Arial" w:cs="Arial" w:eastAsia="Arial" w:hAnsi="Arial"/>
-          <w:b w:val="0"/>
-          <w:i w:val="0"/>
-          <w:smallCaps w:val="0"/>
-          <w:strike w:val="0"/>
-          <w:color w:val="000000"/>
-          <w:sz w:val="22"/>
-          <w:szCs w:val="22"/>
-          <w:u w:val="none"/>
-          <w:shd w:fill="auto" w:val="clear"/>
-          <w:vertAlign w:val="baseline"/>
-          <w:rtl w:val="0"/>
-        </w:rPr>
-        <w:t xml:space="preserve">не съм сигурен, че на български може да се каже "на фона"</w:t>
-      </w:r>
-    </w:p>
-  </w:comment>
-  <w:comment w:author="Stoyan Vellev" w:id="16" w:date="2022-05-15T21:33:51Z">
-    <w:p>
-      <w:pPr>
-        <w:keepNext w:val="0"/>
-        <w:keepLines w:val="0"/>
-        <w:pageBreakBefore w:val="0"/>
-        <w:widowControl w:val="0"/>
-        <w:pBdr>
-          <w:top w:space="0" w:sz="0" w:val="nil"/>
-          <w:left w:space="0" w:sz="0" w:val="nil"/>
-          <w:bottom w:space="0" w:sz="0" w:val="nil"/>
-          <w:right w:space="0" w:sz="0" w:val="nil"/>
-          <w:between w:space="0" w:sz="0" w:val="nil"/>
-        </w:pBdr>
-        <w:shd w:fill="auto" w:val="clear"/>
-        <w:spacing w:after="0" w:before="0" w:line="240" w:lineRule="auto"/>
-        <w:ind w:left="0" w:right="0" w:firstLine="0"/>
-        <w:jc w:val="left"/>
-        <w:rPr>
-          <w:rFonts w:ascii="Arial" w:cs="Arial" w:eastAsia="Arial" w:hAnsi="Arial"/>
-          <w:b w:val="0"/>
-          <w:i w:val="0"/>
-          <w:smallCaps w:val="0"/>
-          <w:strike w:val="0"/>
-          <w:color w:val="000000"/>
-          <w:sz w:val="22"/>
-          <w:szCs w:val="22"/>
-          <w:u w:val="none"/>
-          <w:shd w:fill="auto" w:val="clear"/>
-          <w:vertAlign w:val="baseline"/>
-        </w:rPr>
-      </w:pPr>
-      <w:r>
-        <w:rPr>
-          <w:rFonts w:ascii="Arial" w:cs="Arial" w:eastAsia="Arial" w:hAnsi="Arial"/>
-          <w:b w:val="0"/>
-          <w:i w:val="0"/>
-          <w:smallCaps w:val="0"/>
-          <w:strike w:val="0"/>
-          <w:color w:val="000000"/>
-          <w:sz w:val="22"/>
-          <w:szCs w:val="22"/>
-          <w:u w:val="none"/>
-          <w:shd w:fill="auto" w:val="clear"/>
-          <w:vertAlign w:val="baseline"/>
-          <w:rtl w:val="0"/>
-        </w:rPr>
-        <w:t xml:space="preserve">не знам това ли е терминът на бг...</w:t>
       </w:r>
     </w:p>
   </w:comment>

</xml_diff>

<commit_message>
masters: apply corrections after first full read
</commit_message>
<xml_diff>
--- a/docs/masters-thesis.docx
+++ b/docs/masters-thesis.docx
@@ -59,7 +59,7 @@
                     <pic:cNvPicPr preferRelativeResize="0"/>
                   </pic:nvPicPr>
                   <pic:blipFill>
-                    <a:blip r:embed="rId8"/>
+                    <a:blip r:embed="rId7"/>
                     <a:srcRect b="0" l="0" r="0" t="0"/>
                     <a:stretch>
                       <a:fillRect/>
@@ -818,7 +818,7 @@
               <w:vertAlign w:val="baseline"/>
               <w:rtl w:val="0"/>
             </w:rPr>
-            <w:t xml:space="preserve">7</w:t>
+            <w:t xml:space="preserve">8</w:t>
           </w:r>
           <w:r>
             <w:fldChar w:fldCharType="end"/>
@@ -1434,7 +1434,7 @@
               <w:vertAlign w:val="baseline"/>
               <w:rtl w:val="0"/>
             </w:rPr>
-            <w:t xml:space="preserve">10</w:t>
+            <w:t xml:space="preserve">11</w:t>
           </w:r>
           <w:r>
             <w:fldChar w:fldCharType="end"/>
@@ -2098,7 +2098,7 @@
                 <w:vertAlign w:val="baseline"/>
                 <w:rtl w:val="0"/>
               </w:rPr>
-              <w:t xml:space="preserve">GitHub Classroom</w:t>
+              <w:t xml:space="preserve">WGitHub Classroom</w:t>
             </w:r>
           </w:hyperlink>
           <w:r>
@@ -2402,7 +2402,7 @@
               <w:vertAlign w:val="baseline"/>
               <w:rtl w:val="0"/>
             </w:rPr>
-            <w:t xml:space="preserve">25</w:t>
+            <w:t xml:space="preserve">26</w:t>
           </w:r>
           <w:r>
             <w:fldChar w:fldCharType="end"/>
@@ -7793,7 +7793,7 @@
         <w:ind w:left="0" w:firstLine="0"/>
         <w:rPr/>
       </w:pPr>
-      <w:bookmarkStart w:colFirst="0" w:colLast="0" w:name="_mcpzdjvvtjek" w:id="0"/>
+      <w:bookmarkStart w:colFirst="0" w:colLast="0" w:name="_fscqmljx79e0" w:id="0"/>
       <w:bookmarkEnd w:id="0"/>
       <w:r>
         <w:rPr>
@@ -8828,6 +8828,42 @@
         </w:rPr>
         <w:t xml:space="preserve"> - компютърно подпомагано обучение</w:t>
       </w:r>
+    </w:p>
+    <w:p>
+      <w:pPr>
+        <w:rPr/>
+      </w:pPr>
+      <w:r>
+        <w:rPr>
+          <w:b w:val="1"/>
+          <w:rtl w:val="0"/>
+        </w:rPr>
+        <w:t xml:space="preserve">Docker container</w:t>
+      </w:r>
+      <w:r>
+        <w:rPr>
+          <w:rtl w:val="0"/>
+        </w:rPr>
+        <w:t xml:space="preserve"> - лек, самостоятелен и изпълним пакет от софтуер, който включва всичко необходимо за стартиране на приложение: код, инструменти, библиотеки и конфигурации</w:t>
+      </w:r>
+    </w:p>
+    <w:p>
+      <w:pPr>
+        <w:rPr/>
+      </w:pPr>
+      <w:r>
+        <w:rPr>
+          <w:b w:val="1"/>
+          <w:rtl w:val="0"/>
+        </w:rPr>
+        <w:t xml:space="preserve">Kubernetes pod</w:t>
+      </w:r>
+      <w:r>
+        <w:rPr>
+          <w:rtl w:val="0"/>
+        </w:rPr>
+        <w:t xml:space="preserve"> - група от един или повече Docker container-и със споделена памет и мрежови ресурси и спецификация за това как да се стартират контейнерите</w:t>
+      </w:r>
       <w:r>
         <w:rPr>
           <w:rtl w:val="0"/>
@@ -9223,7 +9259,7 @@
         <w:rPr>
           <w:rtl w:val="0"/>
         </w:rPr>
-        <w:t xml:space="preserve"> ще разгледаме няколко приложения, които таргетират описаната проблемна област. След това ще преминем през техните силни страни и ще направим обзор на системите в действие. Най-накрая ще ги сравним и ще съпоставим техните предимства и недостатъци.</w:t>
+        <w:t xml:space="preserve"> са разгледани няколко приложения, които таргетират описаната проблемна област. След това, преминавайки през техните силни страни, е направен обзор на системите в действие. Най-накрая са сравнени и съпоставени техните предимства и недостатъци.</w:t>
       </w:r>
     </w:p>
     <w:p>
@@ -9261,7 +9297,7 @@
         <w:rPr>
           <w:rtl w:val="0"/>
         </w:rPr>
-        <w:t xml:space="preserve"> ще разгледаме функционалните и нефункционалните изискванията на системата и как ще бъдат изпълнени и предоставени.</w:t>
+        <w:t xml:space="preserve"> са разгледани функционалните и нефункционалните изискванията на системата и как са изпълнени и предоставени.</w:t>
       </w:r>
     </w:p>
     <w:p>
@@ -9299,7 +9335,7 @@
         <w:rPr>
           <w:rtl w:val="0"/>
         </w:rPr>
-        <w:t xml:space="preserve"> ще разгледаме конкретните технологии, с които ще бъде имплементирана системата и защо са избрани именно те . Ще видим също и основните API-та, REST ресурсите и обектите, които се връщат, методите за удостоверяване и как може един потребител да я консумира.</w:t>
+        <w:t xml:space="preserve"> са разгледани конкретните технологии, с които е имплементирана системата и защо са избрани именно те. Ще видим също и основните API-та, REST ресурсите и обектите, които се връщат, методите за удостоверяване и как може един потребител да я консумира.</w:t>
       </w:r>
     </w:p>
     <w:p>
@@ -9337,7 +9373,7 @@
         <w:rPr>
           <w:rtl w:val="0"/>
         </w:rPr>
-        <w:t xml:space="preserve"> ще разгледаме различни тестове, които са били приложени върху системата, за да се симулира реална работна среда и ще анализираме резултатите.</w:t>
+        <w:t xml:space="preserve"> са разгледани различни тестове, които са били приложени върху системата, за да се симулира реална работна среда и са анализирани резултатите им.</w:t>
       </w:r>
     </w:p>
     <w:p>
@@ -9375,7 +9411,7 @@
         <w:rPr>
           <w:rtl w:val="0"/>
         </w:rPr>
-        <w:t xml:space="preserve"> ще направим обобщение, ще видим как системата ще влезе в употреба и ще разгледаме възможни подобрения и бъдещо развитие на системата.</w:t>
+        <w:t xml:space="preserve"> е направено обобщение, обяснено как системата ще влезе в употреба и са разгледани възможни подобрения и бъдещо развитие на системата.</w:t>
       </w:r>
     </w:p>
     <w:p>
@@ -9474,20 +9510,7 @@
         <w:rPr>
           <w:rtl w:val="0"/>
         </w:rPr>
-        <w:t xml:space="preserve">ценяване - </w:t>
-      </w:r>
-      <w:r>
-        <w:rPr>
-          <w:color w:val="333333"/>
-          <w:highlight w:val="white"/>
-          <w:rtl w:val="0"/>
-        </w:rPr>
-        <w:t xml:space="preserve">Methodical and efficient never afraid of hard work.</w:t>
-      </w:r>
-      <w:r>
-        <w:rPr>
-          <w:rtl w:val="0"/>
-        </w:rPr>
+        <w:t xml:space="preserve">ценяване</w:t>
       </w:r>
     </w:p>
     <w:p>
@@ -13210,18 +13233,18 @@
         <w:rPr>
           <w:rtl w:val="0"/>
         </w:rPr>
-        <w:t xml:space="preserve">При създаване на курсове и задания,вградените ограничения за максимален брой символи в описания или условията на заданията, налагат те да се съхраняват в друга платформа и само да се реферират от WEB-Cat. След създаване на задание, потребителите виждат само името му и линк към детайлното описание и към интерфейс, през който студентите могат да качват решенията си като .zip архив. Използването на zip архиви за контрол на версиите на изходен код обаче е много неудобно. Докато решават задачата, студентите постоянно правят промени по решенията си, поправят грешки и качват нова версия на решението си, което е напълно нормален процес на учене и работа. За една задача, те могат да създадат и качат множество версии на решението, което затруднява преглеждането и оценяването. Студентите трябва да знаят, коя версия в кой архив се намира, какви точно промени са направени в определена версия и още подобни детайли. След като се качи архива с финалната версия, в системата не се визуализира ясно кода, който се съдържа там, а за да се провери, дали е качена актуалната версия трябва да се изтегли решението, да се разархивира и разгледа цялостно в подходящ редактор, което е сериозен недостатък. В допълнение, от гледна точка на преподавателския състав, когато някой студент има въпроси или нужда от помощ, неговото решение отново трябва да бъде свалено и разгледано локално.</w:t>
-      </w:r>
-    </w:p>
-    <w:p>
-      <w:pPr>
-        <w:rPr/>
-      </w:pPr>
-      <w:r>
-        <w:rPr>
-          <w:rtl w:val="0"/>
-        </w:rPr>
-        <w:t xml:space="preserve">При ръчна проверка и оценяване на решения, се използва WYSIWYG интерфейс, който обаче като потребителско изживяване не е оптимален, тъй като не е адаптивен, съдържа досадни грешки и е труден за използване. Навигацията е неконсистентна и при преминаване между различните изгледи, системата в определени ситуации е нестабилна.</w:t>
+        <w:t xml:space="preserve">При създаване на курсове и задания, вградените ограничения за максимален брой символи в описания или условията на заданията, налагат те да се съхраняват в друга платформа и само да се реферират от WEB-Cat. След създаване на задание, потребителите виждат само името му и линк към детайлното описание и към интерфейс, през който студентите могат да качват решенията си като .zip архив. Използването на zip архиви за контрол на версиите на изходен код обаче е много неудобно. Докато решават задачата, студентите постоянно правят промени по решенията си, поправят грешки и качват нова версия на решението си, което е напълно нормален процес на учене и работа. За една задача, те могат да създадат и качат множество версии на решението, което затруднява разглеждането и оценяването. Студентите трябва да знаят, коя версия в кой архив се намира, какви точно промени са направени в определена версия и още подобни детайли. След като се качи архива с финалната версия, в системата не се визуализира ясно кода, който се съдържа там, а за да се провери, дали е качена актуалната версия трябва да се изтегли решението, да се разархивира и разгледа цялостно в подходящ редактор, което е сериозен недостатък. В допълнение, от гледна точка на преподавателския състав, когато някой студент има въпроси или нужда от помощ, неговото решение отново трябва да бъде свалено и разгледано локално.</w:t>
+      </w:r>
+    </w:p>
+    <w:p>
+      <w:pPr>
+        <w:rPr/>
+      </w:pPr>
+      <w:r>
+        <w:rPr>
+          <w:rtl w:val="0"/>
+        </w:rPr>
+        <w:t xml:space="preserve">При ръчна проверка и оценяване на решения, се използва WYSIWYG интерфейс, който обаче не е оптимален като потребителско изживяване, тъй като не е адаптивен, съдържа досадни грешки и е труден за използване. Навигацията е неконсистентна и при преминаване между различните изгледи, системата в определени ситуации е нестабилна.</w:t>
       </w:r>
     </w:p>
     <w:p>
@@ -13243,7 +13266,7 @@
         <w:rPr>
           <w:rtl w:val="0"/>
         </w:rPr>
-        <w:t xml:space="preserve">Изходният код на системата е отворен, но липсва документация, поддръжка и общност около проекта. От архитектурна гледна точка, при всяко качване на студентско решение, се пуска нов процес на операционна система за обработката му (компилация, изпълнение на тестовете и т.н.). Ресурсите на операционната система - файлова система, памет и т.н. обаче се споделят между всичко процеси. В следствие, липсва изолация по време на изпълнение на кода на студентите, който се изпълнява на машината.</w:t>
+        <w:t xml:space="preserve">Изходният код на системата е отворен, но липсва документация, поддръжка и общност около проекта. От архитектурна гледна точка, при всяко качване на студентско решение, се пуска нов процес на операционна система за обработката му (компилация, изпълнение на тестовете и т.н.). Ресурсите на операционната система - файлова система, памет и т.н. обаче се споделят между всички процеси. В следствие, липсва изолация по време на изпълнение на кода на студентите, който се изпълнява на машината.</w:t>
       </w:r>
     </w:p>
     <w:p>
@@ -13530,7 +13553,7 @@
         <w:rPr>
           <w:rtl w:val="0"/>
         </w:rPr>
-        <w:t xml:space="preserve">Първото нещо, което трябва се направи от преподавател, който иска да използва системата, е да се регистрира, което става лесно - с имейл и парола. След това той трябва да се свърже с администратор, който поддържа системата, и да докаже, че наистина е лектор в някой университет, за да може да му се дадат преподавателски права. Това не е автоматичен процес и никога не се знае колко време би отнел, но все пак е разбираем за сигурността на системата. Чак след това ще може да създават курсове и задания.</w:t>
+        <w:t xml:space="preserve">Първото нещо, което трябва се направи от преподавател, който иска да използва системата, е да се регистрира, което става лесно - с имейл и парола. След това той трябва да се свърже с администратор, който поддържа системата, и да докаже, че наистина е лектор в някой университет, за да може да му се дадат преподавателски права. Това не е автоматичен процес и никога не се знае колко време би отнел, но все пак е разбираем за сигурността на системата. Чак след това ще може да създава курсове и задания.</w:t>
       </w:r>
     </w:p>
     <w:p>
@@ -13632,7 +13655,7 @@
         <w:rPr>
           <w:rtl w:val="0"/>
         </w:rPr>
-        <w:t xml:space="preserve">GitHub Classroom</w:t>
+        <w:t xml:space="preserve">WGitHub Classroom</w:t>
       </w:r>
     </w:p>
     <w:p>
@@ -16489,16 +16512,16 @@
               <wp:inline distB="114300" distT="114300" distL="114300" distR="114300">
                 <wp:extent cx="182880" cy="182880"/>
                 <wp:effectExtent b="0" l="0" r="0" t="0"/>
-                <wp:docPr id="2" name="image17.png"/>
+                <wp:docPr id="2" name="image11.png"/>
                 <a:graphic>
                   <a:graphicData uri="http://schemas.openxmlformats.org/drawingml/2006/picture">
                     <pic:pic>
                       <pic:nvPicPr>
-                        <pic:cNvPr id="0" name="image17.png"/>
+                        <pic:cNvPr id="0" name="image11.png"/>
                         <pic:cNvPicPr preferRelativeResize="0"/>
                       </pic:nvPicPr>
                       <pic:blipFill>
-                        <a:blip r:embed="rId9"/>
+                        <a:blip r:embed="rId8"/>
                         <a:srcRect/>
                         <a:stretch>
                           <a:fillRect/>
@@ -16594,16 +16617,16 @@
               <wp:inline distB="114300" distT="114300" distL="114300" distR="114300">
                 <wp:extent cx="182880" cy="182880"/>
                 <wp:effectExtent b="0" l="0" r="0" t="0"/>
-                <wp:docPr id="1" name="image16.png"/>
+                <wp:docPr id="1" name="image10.png"/>
                 <a:graphic>
                   <a:graphicData uri="http://schemas.openxmlformats.org/drawingml/2006/picture">
                     <pic:pic>
                       <pic:nvPicPr>
-                        <pic:cNvPr id="0" name="image16.png"/>
+                        <pic:cNvPr id="0" name="image10.png"/>
                         <pic:cNvPicPr preferRelativeResize="0"/>
                       </pic:nvPicPr>
                       <pic:blipFill>
-                        <a:blip r:embed="rId10"/>
+                        <a:blip r:embed="rId9"/>
                         <a:srcRect/>
                         <a:stretch>
                           <a:fillRect/>
@@ -16700,16 +16723,16 @@
               <wp:inline distB="114300" distT="114300" distL="114300" distR="114300">
                 <wp:extent cx="182880" cy="182880"/>
                 <wp:effectExtent b="0" l="0" r="0" t="0"/>
-                <wp:docPr id="3" name="image18.png"/>
+                <wp:docPr id="3" name="image12.png"/>
                 <a:graphic>
                   <a:graphicData uri="http://schemas.openxmlformats.org/drawingml/2006/picture">
                     <pic:pic>
                       <pic:nvPicPr>
-                        <pic:cNvPr id="0" name="image18.png"/>
+                        <pic:cNvPr id="0" name="image12.png"/>
                         <pic:cNvPicPr preferRelativeResize="0"/>
                       </pic:nvPicPr>
                       <pic:blipFill>
-                        <a:blip r:embed="rId11"/>
+                        <a:blip r:embed="rId10"/>
                         <a:srcRect/>
                         <a:stretch>
                           <a:fillRect/>
@@ -17012,7 +17035,7 @@
         <w:rPr>
           <w:rtl w:val="0"/>
         </w:rPr>
-        <w:t xml:space="preserve">Повечето от изброените изисквания могат да се постигнат с програмните интерфейси на GitHub, с изключение на едно - създаване на организации. Тази функционалност е достъпа само в GitHub Enterprise, което е платената версия на GitHub, предназначена за бизнеси и компании. Друго затруднение, с което може да се сблъскаме, е ограничение на броя допустими участници в GitHub организация. Към момента, това са непреодолими проблеми.</w:t>
+        <w:t xml:space="preserve">Повечето от изброените изисквания могат да се постигнат с програмните интерфейси на GitHub, с изключение на едно - създаване на организации. Тази функционалност е достъпна само в GitHub Enterprise, което е платената версия на GitHub, предназначена за бизнеси и компании. Друго затруднение, с което може да се сблъскаме, е ограничение на броя допустими участници в GitHub организация. Към момента, това са непреодолими проблеми.</w:t>
       </w:r>
     </w:p>
     <w:p>
@@ -17273,7 +17296,7 @@
         <w:rPr>
           <w:rtl w:val="0"/>
         </w:rPr>
-        <w:t xml:space="preserve">Второто изискване, управление на задания, ще бъде изпълнено по същия начин. В базата ще се пазят почти същите полета, като различията ще са име на заданието в GitLab (името на работните директории, които ще се създадат в хранилищата на студентите) и имейл на автора, който е създал заданието (това може да е и лектор, и някой от асистентите).</w:t>
+        <w:t xml:space="preserve">Второто изискване, управление на задания, ще бъде изпълнено по същия начин. В базата ще се пазят почти същите полета, като различията ще са име на заданието в GitLab (името на работните директории, които ще се създадат в хранилищата на студентите) и имейл на автора, който е създал заданието (това може да е лектор или някой от асистентите).</w:t>
       </w:r>
     </w:p>
     <w:p>
@@ -17380,16 +17403,11 @@
         </w:rPr>
         <w:t xml:space="preserve">Този скрипт ще се изпълнява в специален </w:t>
       </w:r>
-      <w:commentRangeStart w:id="0"/>
-      <w:r>
-        <w:rPr>
-          <w:rtl w:val="0"/>
-        </w:rPr>
-        <w:t xml:space="preserve">Docker контейнер, който ще е Kubernetes Pod</w:t>
-      </w:r>
-      <w:commentRangeEnd w:id="0"/>
-      <w:r>
-        <w:commentReference w:id="0"/>
+      <w:r>
+        <w:rPr>
+          <w:rtl w:val="0"/>
+        </w:rPr>
+        <w:t xml:space="preserve">Docker container, който ще е в Kubernetes pod</w:t>
       </w:r>
       <w:r>
         <w:rPr>
@@ -17835,7 +17853,7 @@
         <w:rPr>
           <w:rtl w:val="0"/>
         </w:rPr>
-        <w:t xml:space="preserve">Kubernetes постепенно въвежда промени в приложенията или техните конфигурации, като същевременно наблюдава здравето им, за да гарантира, че няма да убие всички техни реплики в един и същ момент, което би означавало време, в което приложението няма да е достъпно. Ако нещо се обърка, Kubernetes ще върне промяната вместо нас. Има различни стратегии за внедряване - постепенно актуализиране, пресъздаване, blue-green deployment и canary deployment. Пресъздаването е най-простият вариант, който представлява тотално разрушаване на всички реплики със старата версия и пресъздаването им с нова версия. Това не е много добър вариант, тъй като предизвиква период, в който приложението не може да се достъпи. По-добър вариант e постепенното актуализиране - при наличието на няколко реплики на приложението, те се ъпдейтват една по една, докато всички не са на новата версия, ако при някоя реплика се появи грешка, то всички се връщат на старата работеща версия. Друг вариант е синьо-зеленото внедряване, което означава, че репликите са разделени на две групи - сини и зелени, едните са на новата, а другите на старата версия и временно те работят заедно за да се подсигури, че новата версия работи безпроблемно. Последният тип внедряване - “канарче” е подобна на синьо-зеленото, но тук групите не са разделени на равен брой реплики, а постепенно репликите с новата версия се увеличават, като започват от много малък брой - примерно първо само 10% от репликите са на новата версия, после се увеличават на 20% и т.н.</w:t>
+        <w:t xml:space="preserve">Kubernetes постепенно въвежда промени в приложенията или техните конфигурации, като същевременно наблюдава здравето им, за да гарантира, че няма да убие всички техни реплики в един и същ момент, което би означавало време, в което приложението няма да е достъпно. Ако нещо се обърка, Kubernetes ще върне промяната вместо нас. Има различни стратегии за внедряване - постепенно актуализиране, пресъздаване, blue-green deployment и canary deployment. Пресъздаването е най-простият вариант, който представлява тотално разрушаване на всички реплики със старата версия и пресъздаването им с нова версия. Това не е много добър вариант, тъй като предизвиква период, в който приложението не може да се достъпи. По-добър вариант e постепенното актуализиране - при наличието на няколко реплики на приложението, те се ъпдейтват една по една, докато всички не са на новата версия, ако при някоя реплика се появи грешка, то всички се връщат на старата работеща версия. Друг вариант е blue-green deployment, което означава, че репликите са разделени на две групи - сини и зелени, едните са на новата, а другите на старата версия и временно те работят заедно за да се подсигури, че новата версия работи безпроблемно. Последният тип внедряване - canary е подобно на синьо-зеленото, но тук групите не са разделени на равен брой реплики, а постепенно репликите с новата версия се увеличават, като започват от много малък брой - примерно първо само 10% от репликите са на новата версия, после се увеличават на 20% и т.н.</w:t>
       </w:r>
     </w:p>
     <w:p>
@@ -18083,7 +18101,7 @@
         <w:rPr>
           <w:rtl w:val="0"/>
         </w:rPr>
-        <w:t xml:space="preserve">За избирането на най-подходящото средство, са анализирани характеристиките на двата подходя.</w:t>
+        <w:t xml:space="preserve">За избирането на най-подходящото средство, са анализирани характеристиките на двата подходa.</w:t>
       </w:r>
     </w:p>
     <w:p>
@@ -19163,16 +19181,16 @@
           <wp:inline distB="114300" distT="114300" distL="114300" distR="114300">
             <wp:extent cx="5731200" cy="3378200"/>
             <wp:effectExtent b="0" l="0" r="0" t="0"/>
-            <wp:docPr id="13" name="image12.png"/>
+            <wp:docPr id="13" name="image17.png"/>
             <a:graphic>
               <a:graphicData uri="http://schemas.openxmlformats.org/drawingml/2006/picture">
                 <pic:pic>
                   <pic:nvPicPr>
-                    <pic:cNvPr id="0" name="image12.png"/>
+                    <pic:cNvPr id="0" name="image17.png"/>
                     <pic:cNvPicPr preferRelativeResize="0"/>
                   </pic:nvPicPr>
                   <pic:blipFill>
-                    <a:blip r:embed="rId12"/>
+                    <a:blip r:embed="rId11"/>
                     <a:srcRect b="0" l="0" r="0" t="0"/>
                     <a:stretch>
                       <a:fillRect/>
@@ -19643,28 +19661,28 @@
         <w:rPr>
           <w:rtl w:val="0"/>
         </w:rPr>
-        <w:t xml:space="preserve">При комуникация с REST интерфейс, всяка заявка се праща на определен адрес, който включва параметър в пътя, показващ желания ресурс. Има различни видове заявки според HTTP метода - GET заявката служи за вземане на информация за определен ресурс, POST - за създаване, DELETE - за триене и други. В отговора на всяка заявка се включва и код на статуса, който лесно може да покаже дали е била успешна или е възникнала някаква грешка и по-конкретно какъв е бил проблемът - примерно несъществуващ ресурс, забавяне в сървъра и т.н. Много важна характеристика на такъв тип уеб услуги е, че те не пазят състояние за заявките. Един потребител изпраща отделните заявки и те нямат връзка една с друга.</w:t>
-      </w:r>
-    </w:p>
-    <w:p>
-      <w:pPr>
-        <w:rPr/>
-      </w:pPr>
-      <w:r>
-        <w:rPr>
-          <w:rtl w:val="0"/>
-        </w:rPr>
-      </w:r>
-    </w:p>
-    <w:p>
-      <w:pPr>
-        <w:rPr/>
-      </w:pPr>
-      <w:r>
-        <w:rPr>
-          <w:rtl w:val="0"/>
-        </w:rPr>
-        <w:t xml:space="preserve">Започвайки с удостоверяване в системата, трябва да се установи начин за регистриране и вход в системата. Има много различни подходи, като най-използваните са - с име и парола, с токен, със или без многофакторно удостоверяване. Общата черта, присъща за всички изброени, е нуждата да се пазят лични данни за потребителите в базата от данни. Това е много сложен процес. Трябва да се предвиди надежден и сигурен начин за съхранение и трябва да се спазват стриктни регламенти и закони като общия регламент относно защитата на данните, приет от Европейския парламент и Съвета на Европейския съюз, в сила от 25 май 2018 г. ~(Европейски парламент и Съвет на Европейския съюз). Има решения, избягващи всички гореспоменати проблеми и едно от тях е протоколът OAuth. Този протокол е разработен от работната група за интернет инженеринг и позволява защитен делегиран достъп. Той дава възможност на едно приложение, достъп до ресурс, който се контролира от някой друг (краен потребител). Този вид достъп използва токени, които представляват делегирано право на достъп. Приложенията получават достъп, без да трябва да се представят за потребителя, който контролира ресурса ~(Wallen).</w:t>
+        <w:t xml:space="preserve">При комуникация с REST интерфейс, всяка заявка се праща на определен адрес, който включва параметър в пътя, показващ желания ресурс. Има различни видове заявки според HTTP метода - GET заявката служи за вземане на информация за определен ресурс, POST - за създаване, DELETE - за триене и други. В отговора на всяка заявка се включва и код на статуса, който лесно може да покаже дали е била успешна или е възникнала някаква грешка и по-конкретно какъв е бил проблемът - примерно несъществуващ ресурс, забавяне в сървъра и т.н. Много важна характеристика на такъв тип уеб услуги е, че те не пазят състояние за заявките. Един потребител изпраща отделни заявки и те нямат връзка една с друга.</w:t>
+      </w:r>
+    </w:p>
+    <w:p>
+      <w:pPr>
+        <w:rPr/>
+      </w:pPr>
+      <w:r>
+        <w:rPr>
+          <w:rtl w:val="0"/>
+        </w:rPr>
+      </w:r>
+    </w:p>
+    <w:p>
+      <w:pPr>
+        <w:rPr/>
+      </w:pPr>
+      <w:r>
+        <w:rPr>
+          <w:rtl w:val="0"/>
+        </w:rPr>
+        <w:t xml:space="preserve">Започвайки с удостоверяване в системата, трябва да се установи начин за регистриране и вход в системата. Има много различни подходи, като най-използваните са - с име и парола, с токен, със или без многофакторно удостоверяване. Общата черта, присъща за всички изброени, е нуждата да се пазят лични данни за потребителите в базата от данни. Това е много сложен процес. Трябва да се предвиди надежден и сигурен начин за съхранение и трябва да се спазват стриктни регламенти и закони като общия регламент относно защитата на данните, приет от Европейския парламент и Съвета на Европейския съюз, в сила от 25 май 2018 г. ~(Европейски парламент и Съвет на Европейския съюз). Има решения, избягващи всички гореспоменати проблеми и едно от тях е протоколът OAuth. Този протокол е разработен от работната група за интернет инженерство и позволява защитен делегиран достъп. Той дава възможност на едно приложение, достъп до ресурс, който се контролира от някой друг (краен потребител). Този вид достъп използва токени, които представляват делегирано право на достъп. Приложенията получават достъп, без да трябва да се представят за потребителя, който контролира ресурса ~(Wallen).</w:t>
       </w:r>
     </w:p>
     <w:p>
@@ -20350,16 +20368,16 @@
           <wp:inline distB="114300" distT="114300" distL="114300" distR="114300">
             <wp:extent cx="5731200" cy="5308600"/>
             <wp:effectExtent b="0" l="0" r="0" t="0"/>
-            <wp:docPr id="4" name="image8.png"/>
+            <wp:docPr id="4" name="image5.png"/>
             <a:graphic>
               <a:graphicData uri="http://schemas.openxmlformats.org/drawingml/2006/picture">
                 <pic:pic>
                   <pic:nvPicPr>
-                    <pic:cNvPr id="0" name="image8.png"/>
+                    <pic:cNvPr id="0" name="image5.png"/>
                     <pic:cNvPicPr preferRelativeResize="0"/>
                   </pic:nvPicPr>
                   <pic:blipFill>
-                    <a:blip r:embed="rId13"/>
+                    <a:blip r:embed="rId12"/>
                     <a:srcRect b="0" l="0" r="0" t="0"/>
                     <a:stretch>
                       <a:fillRect/>
@@ -20415,7 +20433,7 @@
         <w:rPr>
           <w:rtl w:val="0"/>
         </w:rPr>
-        <w:t xml:space="preserve">Фигура 2 показва архитектурата на системата - всички ресурси и потока на данните между тях. Входната точка на приложението е Ingress, който балансира натоварването и контролира трафика, отиващ към системата. Той прави достъпен до външния свят единствено уеб интерфейса компонента. Самият уеб интерфейс може да прави заявки до сървъра, но не и до компонента - изпълнител на задачи. Сървърът от своя страна може да достъпва базата от данни, за да съхранява нужните данни там и само той може да се обръща до микроуслугата, отговорна за оценяване на решенията, която пък се нуждае от връзка с базата, за да запазва резултатите.</w:t>
+        <w:t xml:space="preserve">Фигура 2 показва архитектурата на системата - всички ресурси и потока на данните между тях. Входната точка на приложението е Ingress, който балансира натоварването и контролира трафика, отиващ към системата. Той прави достъпен до външния свят единствено уеб интерфейс компонента. Самият уеб интерфейс може да прави заявки до сървъра, но не и до компонента - изпълнител на задачи. Сървърът от своя страна може да достъпва базата от данни, за да съхранява нужните данни там и само той може да се обръща до микроуслугата, отговорна за оценяване на решенията, която пък се нуждае от връзка с базата, за да запазва резултатите.</w:t>
       </w:r>
     </w:p>
     <w:p>
@@ -20495,16 +20513,16 @@
           <wp:inline distB="114300" distT="114300" distL="114300" distR="114300">
             <wp:extent cx="5731200" cy="5524500"/>
             <wp:effectExtent b="0" l="0" r="0" t="0"/>
-            <wp:docPr id="12" name="image13.png"/>
+            <wp:docPr id="12" name="image15.png"/>
             <a:graphic>
               <a:graphicData uri="http://schemas.openxmlformats.org/drawingml/2006/picture">
                 <pic:pic>
                   <pic:nvPicPr>
-                    <pic:cNvPr id="0" name="image13.png"/>
+                    <pic:cNvPr id="0" name="image15.png"/>
                     <pic:cNvPicPr preferRelativeResize="0"/>
                   </pic:nvPicPr>
                   <pic:blipFill>
-                    <a:blip r:embed="rId14"/>
+                    <a:blip r:embed="rId13"/>
                     <a:srcRect b="0" l="0" r="0" t="0"/>
                     <a:stretch>
                       <a:fillRect/>
@@ -20574,16 +20592,16 @@
           <wp:inline distB="114300" distT="114300" distL="114300" distR="114300">
             <wp:extent cx="5729288" cy="4333875"/>
             <wp:effectExtent b="0" l="0" r="0" t="0"/>
-            <wp:docPr id="6" name="image9.png"/>
+            <wp:docPr id="6" name="image8.png"/>
             <a:graphic>
               <a:graphicData uri="http://schemas.openxmlformats.org/drawingml/2006/picture">
                 <pic:pic>
                   <pic:nvPicPr>
-                    <pic:cNvPr id="0" name="image9.png"/>
+                    <pic:cNvPr id="0" name="image8.png"/>
                     <pic:cNvPicPr preferRelativeResize="0"/>
                   </pic:nvPicPr>
                   <pic:blipFill>
-                    <a:blip r:embed="rId15"/>
+                    <a:blip r:embed="rId14"/>
                     <a:srcRect b="0" l="0" r="0" t="0"/>
                     <a:stretch>
                       <a:fillRect/>
@@ -20652,12 +20670,90 @@
           <wp:inline distB="114300" distT="114300" distL="114300" distR="114300">
             <wp:extent cx="5731200" cy="4140200"/>
             <wp:effectExtent b="0" l="0" r="0" t="0"/>
-            <wp:docPr id="8" name="image4.png"/>
+            <wp:docPr id="8" name="image14.png"/>
             <a:graphic>
               <a:graphicData uri="http://schemas.openxmlformats.org/drawingml/2006/picture">
                 <pic:pic>
                   <pic:nvPicPr>
-                    <pic:cNvPr id="0" name="image4.png"/>
+                    <pic:cNvPr id="0" name="image14.png"/>
+                    <pic:cNvPicPr preferRelativeResize="0"/>
+                  </pic:nvPicPr>
+                  <pic:blipFill>
+                    <a:blip r:embed="rId15"/>
+                    <a:srcRect b="0" l="0" r="0" t="0"/>
+                    <a:stretch>
+                      <a:fillRect/>
+                    </a:stretch>
+                  </pic:blipFill>
+                  <pic:spPr>
+                    <a:xfrm>
+                      <a:off x="0" y="0"/>
+                      <a:ext cx="5731200" cy="4140200"/>
+                    </a:xfrm>
+                    <a:prstGeom prst="rect"/>
+                    <a:ln/>
+                  </pic:spPr>
+                </pic:pic>
+              </a:graphicData>
+            </a:graphic>
+          </wp:inline>
+        </w:drawing>
+      </w:r>
+      <w:r>
+        <w:rPr>
+          <w:rtl w:val="0"/>
+        </w:rPr>
+      </w:r>
+    </w:p>
+    <w:p>
+      <w:pPr>
+        <w:jc w:val="center"/>
+        <w:rPr/>
+      </w:pPr>
+      <w:r>
+        <w:rPr>
+          <w:rtl w:val="0"/>
+        </w:rPr>
+        <w:t xml:space="preserve">Фигура 5 - Процес на създаване на курс - диаграма на последователност</w:t>
+      </w:r>
+    </w:p>
+    <w:p>
+      <w:pPr>
+        <w:rPr/>
+      </w:pPr>
+      <w:r>
+        <w:rPr>
+          <w:rtl w:val="0"/>
+        </w:rPr>
+        <w:t xml:space="preserve">Следващият процес, изобразен на фигура 5, който си струва да бъде разгледан задълбочено, е процесът на създаване на курс. Той започва с клик върху бутон “Създаване на курс” и въвеждане на име и описание. Тези данни се изпращат към API сървъра на системата. Той от своя страна се обръща към GitLab API сървъра, за да създаде група, в която ще се намират хранилищата на всички членове на курса. След това прави една заявка за създаване на хранилище за лектора, и друга, за даване на права на учителя да го използва. Получавайки статус код за успех, СУКАО запазва данните за курса в базата от данни и връща съобщение за успех на потребителя.</w:t>
+      </w:r>
+    </w:p>
+    <w:p>
+      <w:pPr>
+        <w:rPr/>
+      </w:pPr>
+      <w:r>
+        <w:rPr>
+          <w:rtl w:val="0"/>
+        </w:rPr>
+      </w:r>
+    </w:p>
+    <w:p>
+      <w:pPr>
+        <w:rPr/>
+      </w:pPr>
+      <w:r>
+        <w:rPr/>
+        <w:drawing>
+          <wp:inline distB="114300" distT="114300" distL="114300" distR="114300">
+            <wp:extent cx="5731200" cy="4140200"/>
+            <wp:effectExtent b="0" l="0" r="0" t="0"/>
+            <wp:docPr id="10" name="image18.png"/>
+            <a:graphic>
+              <a:graphicData uri="http://schemas.openxmlformats.org/drawingml/2006/picture">
+                <pic:pic>
+                  <pic:nvPicPr>
+                    <pic:cNvPr id="0" name="image18.png"/>
                     <pic:cNvPicPr preferRelativeResize="0"/>
                   </pic:nvPicPr>
                   <pic:blipFill>
@@ -20696,28 +20792,18 @@
         <w:rPr>
           <w:rtl w:val="0"/>
         </w:rPr>
-        <w:t xml:space="preserve">Фигура 5 - Процес на създаване на курс - диаграма на последователност</w:t>
-      </w:r>
-    </w:p>
-    <w:p>
-      <w:pPr>
-        <w:rPr/>
-      </w:pPr>
-      <w:r>
-        <w:rPr>
-          <w:rtl w:val="0"/>
-        </w:rPr>
-        <w:t xml:space="preserve">Следващият процес, изобразен на фигура 5, който си струва да бъде разгледан задълбочено, е процесът на създаване на курс. Той започва с клик върху бутон “Създаване на курс” и въвеждане на име и описание. Тези данни се изпращат към API сървъра на системата. Той от своя страна се обръща към GitLab API сървъра, за да създаде група, в която ще се намират хранилищата на всички членове на курса. След това прави една заявка за създаване на хранилище за лектора, и друга, за даване на права на учителя да го използва. Получавайки статус код за успех, СУКАО запазва данните за курса в базата от данни и връща съобщение за успех на потребителя.</w:t>
-      </w:r>
-    </w:p>
-    <w:p>
-      <w:pPr>
-        <w:rPr/>
-      </w:pPr>
-      <w:r>
-        <w:rPr>
-          <w:rtl w:val="0"/>
-        </w:rPr>
+        <w:t xml:space="preserve">Фигура 6 - Процес на оценяване на решение - диаграма на последователност</w:t>
+      </w:r>
+    </w:p>
+    <w:p>
+      <w:pPr>
+        <w:rPr/>
+      </w:pPr>
+      <w:r>
+        <w:rPr>
+          <w:rtl w:val="0"/>
+        </w:rPr>
+        <w:t xml:space="preserve">На фигура 6 е описана основната функционалност на СУКАО - автоматичното оценяване на решения. В този процес участват всички компоненти на системата, включително Kubernetes API сървърът и GitLab API сървърът. Той започва с натискането на един бутон в уеб интерфейса, който изпраща заявка за оценяване на решението. Още в началото, в базата се запазва информация, че е предадено решение, но то още е в процес на обработка. След това се вика компонента, отговорен за изпълнението на задачи. Той обработва асинхронно заявката и отговаря веднага, че е приета, като междувременно добавя задачата в опашката. Задачата включва създаването на Kubernetes Pod чрез Kubernetes API сървъра. В него се пуска контейнер, който тегли решението на студента, тестовете на лектора, компилира ги, форматира резултатите и ги извежда на стандартния изход. Изпълнителят на задачи ги извлича и ги запазва в базата от данни и променя статуса на завършен.</w:t>
       </w:r>
     </w:p>
     <w:p>
@@ -20730,12 +20816,12 @@
           <wp:inline distB="114300" distT="114300" distL="114300" distR="114300">
             <wp:extent cx="5731200" cy="4140200"/>
             <wp:effectExtent b="0" l="0" r="0" t="0"/>
-            <wp:docPr id="10" name="image14.png"/>
+            <wp:docPr id="5" name="image16.png"/>
             <a:graphic>
               <a:graphicData uri="http://schemas.openxmlformats.org/drawingml/2006/picture">
                 <pic:pic>
                   <pic:nvPicPr>
-                    <pic:cNvPr id="0" name="image14.png"/>
+                    <pic:cNvPr id="0" name="image16.png"/>
                     <pic:cNvPicPr preferRelativeResize="0"/>
                   </pic:nvPicPr>
                   <pic:blipFill>
@@ -20774,18 +20860,68 @@
         <w:rPr>
           <w:rtl w:val="0"/>
         </w:rPr>
-        <w:t xml:space="preserve">Фигура 6 - Процес на оценяване на решение - диаграма на последователност</w:t>
-      </w:r>
-    </w:p>
-    <w:p>
-      <w:pPr>
-        <w:rPr/>
-      </w:pPr>
-      <w:r>
-        <w:rPr>
-          <w:rtl w:val="0"/>
-        </w:rPr>
-        <w:t xml:space="preserve">На фигура 6 е описана основната функционалност на СУКАО - автоматичното оценяване на решения. В този процес участват всички компоненти на системата, включително Kubernetes API сървърът и GitLab API сървърът. Той започва с натискането на един бутон в уеб интерфейса, който изпраща заявка за оценяване на решението. Още в началото, в базата се запазва информация, че е предадено решение, но то още е в процес на обработка. След това се вика компонента, отговорен за изпълнението на задачи. Той обработва асинхронно заявката и отговаря веднага, че е приета, като междувременно добавя задачата в опашката. Задачата включва създаването на Kubernetes Pod чрез Kubernetes API сървъра. В него се пуска контейнер, който тегли решението на студента, тестовете на лектора, компилира ги, форматира резултатите и ги извежда на стандартния изход. Изпълнителят на задачи ги извлича и ги запазва в базата от данни и променя статуса на завършен.</w:t>
+        <w:t xml:space="preserve">Фигура 7 - Процес на присъединяване на курс с вече съществуващи задания - диаграма на последователност</w:t>
+      </w:r>
+    </w:p>
+    <w:p>
+      <w:pPr>
+        <w:rPr/>
+      </w:pPr>
+      <w:r>
+        <w:rPr>
+          <w:rtl w:val="0"/>
+        </w:rPr>
+        <w:t xml:space="preserve">Друг сложен процес е присъединяването на курс (изобразен на фигура 7), в който вече съществуват задания. Той отново включва всички компоненти както във фигура 6. Тук основният проблем е създаването на всички задания в хранилището на студента, което в началото не съществува. Интересно е как системата се справя с това - използвайки асинхронни задачи. Предпоставка за този процес е съществуването на курс с поне едно задание. Първо, лекторът добавя студент в курса от административно-учителския изглед. Тази информация се изпраща на СУКАО API сървъра. Той извлича данни за курса и всички негови задания от базата от данни. След това има всичко нужно да създаде лично хранилище за студента в GitLab и да го направи член. Протичайки успешно, се запазва в базата информация, че студентът се е присъединил в курса. В този момент хранилището му е празно и той може да вижда заданията само в СУКАО, но не и в GitLab. По същия начин, както в процеса от фигура 6, се добавя задача с входни данни - имената на всички задания, в опашката на компонента, отговорен за тяхното изпълнение. Този път обаче задачата е друга. Притежавайки нужните данни, контейнерът може да добави директориите, съдържащи условията на заданията.</w:t>
+      </w:r>
+      <w:r>
+        <w:rPr>
+          <w:rtl w:val="0"/>
+        </w:rPr>
+      </w:r>
+    </w:p>
+    <w:p>
+      <w:pPr>
+        <w:rPr/>
+      </w:pPr>
+      <w:r>
+        <w:rPr>
+          <w:rtl w:val="0"/>
+        </w:rPr>
+      </w:r>
+    </w:p>
+    <w:p>
+      <w:pPr>
+        <w:pStyle w:val="Heading2"/>
+        <w:rPr/>
+      </w:pPr>
+      <w:bookmarkStart w:colFirst="0" w:colLast="0" w:name="_t7w614x1tcub" w:id="42"/>
+      <w:bookmarkEnd w:id="42"/>
+      <w:r>
+        <w:rPr>
+          <w:rtl w:val="0"/>
+        </w:rPr>
+        <w:t xml:space="preserve">Реализиране на уеб интерфейса</w:t>
+      </w:r>
+    </w:p>
+    <w:p>
+      <w:pPr>
+        <w:rPr/>
+      </w:pPr>
+      <w:r>
+        <w:rPr>
+          <w:rtl w:val="0"/>
+        </w:rPr>
+        <w:t xml:space="preserve">За разработването на уеб интерфейса е използвана JavaScript библиотеката React, докато за изграждането на красив и ефектен дизайн е използвана библиотеката Chakra UI, която предоставя градивните елементи.</w:t>
+      </w:r>
+    </w:p>
+    <w:p>
+      <w:pPr>
+        <w:rPr/>
+      </w:pPr>
+      <w:r>
+        <w:rPr>
+          <w:rtl w:val="0"/>
+        </w:rPr>
       </w:r>
     </w:p>
     <w:p>
@@ -20796,14 +20932,14 @@
         <w:rPr/>
         <w:drawing>
           <wp:inline distB="114300" distT="114300" distL="114300" distR="114300">
-            <wp:extent cx="5731200" cy="4140200"/>
-            <wp:effectExtent b="0" l="0" r="0" t="0"/>
-            <wp:docPr id="5" name="image11.png"/>
+            <wp:extent cx="5731200" cy="4546600"/>
+            <wp:effectExtent b="12700" l="12700" r="12700" t="12700"/>
+            <wp:docPr id="15" name="image2.png"/>
             <a:graphic>
               <a:graphicData uri="http://schemas.openxmlformats.org/drawingml/2006/picture">
                 <pic:pic>
                   <pic:nvPicPr>
-                    <pic:cNvPr id="0" name="image11.png"/>
+                    <pic:cNvPr id="0" name="image2.png"/>
                     <pic:cNvPicPr preferRelativeResize="0"/>
                   </pic:nvPicPr>
                   <pic:blipFill>
@@ -20816,10 +20952,15 @@
                   <pic:spPr>
                     <a:xfrm>
                       <a:off x="0" y="0"/>
-                      <a:ext cx="5731200" cy="4140200"/>
+                      <a:ext cx="5731200" cy="4546600"/>
                     </a:xfrm>
                     <a:prstGeom prst="rect"/>
-                    <a:ln/>
+                    <a:ln w="12700">
+                      <a:solidFill>
+                        <a:srgbClr val="000000"/>
+                      </a:solidFill>
+                      <a:prstDash val="solid"/>
+                    </a:ln>
                   </pic:spPr>
                 </pic:pic>
               </a:graphicData>
@@ -20842,58 +20983,18 @@
         <w:rPr>
           <w:rtl w:val="0"/>
         </w:rPr>
-        <w:t xml:space="preserve">Фигура 7 - Процес на присъединяване на курс с вече съществуващи задания - диаграма на последователност</w:t>
-      </w:r>
-    </w:p>
-    <w:p>
-      <w:pPr>
-        <w:rPr/>
-      </w:pPr>
-      <w:r>
-        <w:rPr>
-          <w:rtl w:val="0"/>
-        </w:rPr>
-        <w:t xml:space="preserve">Друг сложен процес е присъединяването на курс (изобразен на фигура 7), в който вече съществуват задания. Той отново включва всички компоненти както във фигура 6. Тук основният проблем е създаването на всички задания в хранилището на студента, което в началото не съществува. Интересно е как системата се справя с това - използвайки асинхронни задачи. Предпоставка за този процес е съществуването на курс с поне едно задание. Първо, лекторът добавя студент в курса от административно-учителския изглед. Тази информация се изпраща на СУКАО API сървъра. Той извлича данни за курса и всички негови задания от базата от данни. След това той има всичко нужно да създаде лично хранилище за студента в GitLab и да го направи член. Протичайки успешно, се запазва в базата информация, че студентът се е присъединил в курса. В този момент хранилището му е празно и той може да вижда заданията само в СУКАО, но не и в GitLab. По същия начин, както в процеса от фигура 6, се добавя задача с входни данни - имената на всички задания, в опашката на компонента, отговорен за тяхното изпълнение. Този път обаче задачата е друга. Притежавайки нужните данни, контейнерът може да добави директориите, съдържащи условията на заданията.</w:t>
-      </w:r>
-      <w:r>
-        <w:rPr>
-          <w:rtl w:val="0"/>
-        </w:rPr>
-      </w:r>
-    </w:p>
-    <w:p>
-      <w:pPr>
-        <w:rPr/>
-      </w:pPr>
-      <w:r>
-        <w:rPr>
-          <w:rtl w:val="0"/>
-        </w:rPr>
-      </w:r>
-    </w:p>
-    <w:p>
-      <w:pPr>
-        <w:pStyle w:val="Heading2"/>
-        <w:rPr/>
-      </w:pPr>
-      <w:bookmarkStart w:colFirst="0" w:colLast="0" w:name="_t7w614x1tcub" w:id="42"/>
-      <w:bookmarkEnd w:id="42"/>
-      <w:r>
-        <w:rPr>
-          <w:rtl w:val="0"/>
-        </w:rPr>
-        <w:t xml:space="preserve">Реализиране на уеб интерфейса</w:t>
-      </w:r>
-    </w:p>
-    <w:p>
-      <w:pPr>
-        <w:rPr/>
-      </w:pPr>
-      <w:r>
-        <w:rPr>
-          <w:rtl w:val="0"/>
-        </w:rPr>
-        <w:t xml:space="preserve">За разработването на уеб интерфейса е използвана JavaScript библиотеката React, докато за изграждането на красив и ефектен дизайн е използвана библиотеката Chakra UI, която предоставя градивните елементи.</w:t>
+        <w:t xml:space="preserve">Фигура 8 - Начална страница на СУКАО уеб интерфейса</w:t>
+      </w:r>
+    </w:p>
+    <w:p>
+      <w:pPr>
+        <w:rPr/>
+      </w:pPr>
+      <w:r>
+        <w:rPr>
+          <w:rtl w:val="0"/>
+        </w:rPr>
+        <w:t xml:space="preserve">На фигура 8 се вижда страницата, с която се посреща всеки гост потребител. Навигирането към други изгледи е забранено и опитите за тази дейност завършат в пренасочване обратно към тази страница, тъй като единственото нещо, което е позволено на тази роля, е да се удостовери. Страницата съдържа само името на системата и един бутон “Продължете с Gitlab”, който започва процеса от Фигура 4.</w:t>
       </w:r>
     </w:p>
     <w:p>
@@ -20916,12 +21017,12 @@
           <wp:inline distB="114300" distT="114300" distL="114300" distR="114300">
             <wp:extent cx="5731200" cy="4546600"/>
             <wp:effectExtent b="12700" l="12700" r="12700" t="12700"/>
-            <wp:docPr id="15" name="image7.png"/>
+            <wp:docPr id="17" name="image3.png"/>
             <a:graphic>
               <a:graphicData uri="http://schemas.openxmlformats.org/drawingml/2006/picture">
                 <pic:pic>
                   <pic:nvPicPr>
-                    <pic:cNvPr id="0" name="image7.png"/>
+                    <pic:cNvPr id="0" name="image3.png"/>
                     <pic:cNvPicPr preferRelativeResize="0"/>
                   </pic:nvPicPr>
                   <pic:blipFill>
@@ -20965,18 +21066,18 @@
         <w:rPr>
           <w:rtl w:val="0"/>
         </w:rPr>
-        <w:t xml:space="preserve">Фигура 8 - Начална страница на СУКАО уеб интерфейса</w:t>
-      </w:r>
-    </w:p>
-    <w:p>
-      <w:pPr>
-        <w:rPr/>
-      </w:pPr>
-      <w:r>
-        <w:rPr>
-          <w:rtl w:val="0"/>
-        </w:rPr>
-        <w:t xml:space="preserve">На фигура 8 се вижда страницата, с която се посреща всеки гост потребител. Навигирането към други изгледи е забранено и опитите за тази дейност завършат в пренасочване обратно към тази страница, тъй като единственото нещо, което е позволено на тази роля, е да се удостовери. Страницата съдържа само името на системата и един бутон “Продължете с Gitlab”, който започва процеса от Фигура 4.</w:t>
+        <w:t xml:space="preserve">Фигура 9 - Страница с всички курсове в уеб интерфейса</w:t>
+      </w:r>
+    </w:p>
+    <w:p>
+      <w:pPr>
+        <w:rPr/>
+      </w:pPr>
+      <w:r>
+        <w:rPr>
+          <w:rtl w:val="0"/>
+        </w:rPr>
+        <w:t xml:space="preserve">След успешен вход в системата, потребителите с роля “Учител” виждат изгледа от фигура 9. Той включва странична навигация и бутон за изход, които се срещат на всяка страница освен тази за удостоверяване. Навигацията съдържа хипервръзки, водещи към различните функционалности на уеб интерфейса и информация за потребителя - неговото име, роля и профилната му снимка. В центъра на всеки изглед се намира най-важната информация, в случая списък с всички курсове, в които членува потребителя. Заради наличието на учителски права, са показани допълнителни бутони, позволяващи създаване нов курс, редактирането на вече съществуващ - промяна на име и описание и добавяне на студенти. Кликане на някой курс води до страница, съдържаща всички задания в курса - изобразено на фигура 10.</w:t>
       </w:r>
     </w:p>
     <w:p>
@@ -20997,14 +21098,14 @@
         <w:rPr/>
         <w:drawing>
           <wp:inline distB="114300" distT="114300" distL="114300" distR="114300">
-            <wp:extent cx="5731200" cy="4546600"/>
+            <wp:extent cx="5731200" cy="4394200"/>
             <wp:effectExtent b="12700" l="12700" r="12700" t="12700"/>
-            <wp:docPr id="17" name="image10.png"/>
+            <wp:docPr id="7" name="image13.png"/>
             <a:graphic>
               <a:graphicData uri="http://schemas.openxmlformats.org/drawingml/2006/picture">
                 <pic:pic>
                   <pic:nvPicPr>
-                    <pic:cNvPr id="0" name="image10.png"/>
+                    <pic:cNvPr id="0" name="image13.png"/>
                     <pic:cNvPicPr preferRelativeResize="0"/>
                   </pic:nvPicPr>
                   <pic:blipFill>
@@ -21017,7 +21118,7 @@
                   <pic:spPr>
                     <a:xfrm>
                       <a:off x="0" y="0"/>
-                      <a:ext cx="5731200" cy="4546600"/>
+                      <a:ext cx="5731200" cy="4394200"/>
                     </a:xfrm>
                     <a:prstGeom prst="rect"/>
                     <a:ln w="12700">
@@ -21048,22 +21149,24 @@
         <w:rPr>
           <w:rtl w:val="0"/>
         </w:rPr>
-        <w:t xml:space="preserve">Фигура 9 - Страница с всички курсове в уеб интерфейса</w:t>
-      </w:r>
-    </w:p>
-    <w:p>
-      <w:pPr>
-        <w:rPr/>
-      </w:pPr>
-      <w:r>
-        <w:rPr>
-          <w:rtl w:val="0"/>
-        </w:rPr>
-        <w:t xml:space="preserve">След успешен вход в системата, потребителите с роля “Учител” виждат изгледа от фигура 9. Той включва странична навигация и бутон за изход, които се срещат на всяка страница освен тази за удостоверяване. Навигацията съдържа хипервръзки, водещи към различните функционалности на уеб интерфейса и информация за потребителя - неговото име, роля и профилната му снимка. В центъра на всеки изглед се намира най-важната информация, в случая списък с всички курсове, в които членува потребителя. Заради наличието на учителски права, са показани допълнителни бутони, позволяващи създаване нов курс, редактирането на вече съществуващ - промяна на име и описание и добавяне на студенти. Кликане на някой курс води до страница, съдържаща всички задания в курса - изобразено на фигура 10.</w:t>
-      </w:r>
-    </w:p>
-    <w:p>
-      <w:pPr>
+        <w:t xml:space="preserve">Фигура 10 - Страница с всички задания в уеб интерфейса</w:t>
+      </w:r>
+    </w:p>
+    <w:p>
+      <w:pPr>
+        <w:jc w:val="left"/>
+        <w:rPr/>
+      </w:pPr>
+      <w:r>
+        <w:rPr>
+          <w:rtl w:val="0"/>
+        </w:rPr>
+        <w:t xml:space="preserve">Фигура 10 изобразява страница, съдържаща всички задания в определен курс. По подобие на изгледа от фигура 9, тази също е минимална, съдържаща малък брой бутони и е лесна за използване. В средата има лист с имената на заданията, които при клик водят до страница с всички предадени решения от текущия потребител за избраното задание - изобразено на фигура 11. Тук отново се виждат бутони за редакция на задание, служещи за смяна на името и описанието, което е в Markdown формат, позволяващ писането на богат, подреден и стилизиран текст. Има бутон за създаване на ново задание и също бутон, водещ към GitLab хранилището на потребителя, за да може той бързо да намери, къде трябва да си публикува кода. </w:t>
+      </w:r>
+    </w:p>
+    <w:p>
+      <w:pPr>
+        <w:jc w:val="left"/>
         <w:rPr/>
       </w:pPr>
       <w:r>
@@ -21082,12 +21185,12 @@
           <wp:inline distB="114300" distT="114300" distL="114300" distR="114300">
             <wp:extent cx="5731200" cy="4394200"/>
             <wp:effectExtent b="12700" l="12700" r="12700" t="12700"/>
-            <wp:docPr id="7" name="image6.png"/>
+            <wp:docPr id="9" name="image9.png"/>
             <a:graphic>
               <a:graphicData uri="http://schemas.openxmlformats.org/drawingml/2006/picture">
                 <pic:pic>
                   <pic:nvPicPr>
-                    <pic:cNvPr id="0" name="image6.png"/>
+                    <pic:cNvPr id="0" name="image9.png"/>
                     <pic:cNvPicPr preferRelativeResize="0"/>
                   </pic:nvPicPr>
                   <pic:blipFill>
@@ -21131,24 +21234,22 @@
         <w:rPr>
           <w:rtl w:val="0"/>
         </w:rPr>
-        <w:t xml:space="preserve">Фигура 10 - Страница с всички задания в уеб интерфейса</w:t>
-      </w:r>
-    </w:p>
-    <w:p>
-      <w:pPr>
-        <w:jc w:val="left"/>
-        <w:rPr/>
-      </w:pPr>
-      <w:r>
-        <w:rPr>
-          <w:rtl w:val="0"/>
-        </w:rPr>
-        <w:t xml:space="preserve">Фигура 10 изобразява страница, съдържаща всички задания в определен курс. По подобие на изгледа от фигура 9, тази също е минимална, съдържаща малък брой бутони и е лесна за използване. В средата има лист с имената на заданията, които при клик водят до страница с всички предадени решения от текущия потребител за избраното задание - изобразено на фигура 11. Тук отново се виждат бутони за редакция на задание, служещи за смяна на името и описанието, което е в Markdown формат, позволяващ писането на богат, подреден и стилизиран текст. Има бутон за създаване на ново задание и също бутон, водещ към GitLab хранилището на потребителя, за да може той бързо да намери, къде трябва да си публикува кода. </w:t>
-      </w:r>
-    </w:p>
-    <w:p>
-      <w:pPr>
-        <w:jc w:val="left"/>
+        <w:t xml:space="preserve">Фигура 11 - Страница с предадените решения в уеб интерфейса</w:t>
+      </w:r>
+    </w:p>
+    <w:p>
+      <w:pPr>
+        <w:rPr/>
+      </w:pPr>
+      <w:r>
+        <w:rPr>
+          <w:rtl w:val="0"/>
+        </w:rPr>
+        <w:t xml:space="preserve">На фигура 11 е показана страница с предадените решения на студент за заданието от фигура 10. Този изглед е малко по-различен от предните два, но все пак има подобен вид и усещане. Отново най-отгоре има бутони за информация за заданието и хипервръзка към GitLab. В центъра се намират данни за резултатите в табличен вид, подредени по дата - най-скорошните са най-отгоре. Първата колона показва изкараните точки, които също могат да се кликат, водейки до изгледа от фигура 12. Втората колона съдържа значките за състоянията на предадените решения. При насрочване на оценяване, заявката е с жълта значка - “Обработва се”. След като приключи с обработката, двата възможни резултати са червена значка - “Неуспех” и зелена значка - “Успех”. Третата и последна колона дава информация за точната дата и час, в която е предадено решението и служи за сортиране. </w:t>
+      </w:r>
+    </w:p>
+    <w:p>
+      <w:pPr>
         <w:rPr/>
       </w:pPr>
       <w:r>
@@ -21167,12 +21268,12 @@
           <wp:inline distB="114300" distT="114300" distL="114300" distR="114300">
             <wp:extent cx="5731200" cy="4394200"/>
             <wp:effectExtent b="12700" l="12700" r="12700" t="12700"/>
-            <wp:docPr id="9" name="image2.png"/>
+            <wp:docPr id="18" name="image7.png"/>
             <a:graphic>
               <a:graphicData uri="http://schemas.openxmlformats.org/drawingml/2006/picture">
                 <pic:pic>
                   <pic:nvPicPr>
-                    <pic:cNvPr id="0" name="image2.png"/>
+                    <pic:cNvPr id="0" name="image7.png"/>
                     <pic:cNvPicPr preferRelativeResize="0"/>
                   </pic:nvPicPr>
                   <pic:blipFill>
@@ -21216,18 +21317,18 @@
         <w:rPr>
           <w:rtl w:val="0"/>
         </w:rPr>
-        <w:t xml:space="preserve">Фигура 11 - Страница с предадените решения в уеб интерфейса</w:t>
-      </w:r>
-    </w:p>
-    <w:p>
-      <w:pPr>
-        <w:rPr/>
-      </w:pPr>
-      <w:r>
-        <w:rPr>
-          <w:rtl w:val="0"/>
-        </w:rPr>
-        <w:t xml:space="preserve">На фигура 11 е показана страница с предадените решения на студент за заданието от фигура 10. Този изглед е малко по-различен от предните два, но все пак има подобен вид и усещане. Отново най-отгоре има бутони за информация за заданието и хипервръзка към GitLab. В центъра се намират данни за резултатите в табличен вид, подредени по дата - най-скорошните са най-отгоре. Първата колона показва изкараните точки, които също могат да се кликат, водейки до изгледа от фигура 12. Втората колона съдържа значките за състоянието на предадените решения. При насрочване на оценяване, заявката е с жълта значка - “Обработва се”. След като приключи с обработката, двата възможни резултати са червена значка - “Неуспех” и зелена значка - “Успех”. Третата и последна колона дава информация за точната дата и час, в която е предадено решението и служи за сортиране. </w:t>
+        <w:t xml:space="preserve">Фигура 12 - Страница с резултат от предадено решениe в уеб интерфейса</w:t>
+      </w:r>
+    </w:p>
+    <w:p>
+      <w:pPr>
+        <w:rPr/>
+      </w:pPr>
+      <w:r>
+        <w:rPr>
+          <w:rtl w:val="0"/>
+        </w:rPr>
+        <w:t xml:space="preserve">Фигура 12 цели да покаже обратната връзка от системата за някое предадено решение. Тя се извежда в малко прозорче, което изскача над страницата от фигура 11 и включва статуса на избраната заявка и датата в която е направена. В допълнение, излизат данни за броя на всички успешни и неуспешни тестове, като за всеки неуспешен тест, има съобщение, написано от лектора, даващо кратка информация на студента, къде може да му е грешката.</w:t>
       </w:r>
     </w:p>
     <w:p>
@@ -21250,12 +21351,12 @@
           <wp:inline distB="114300" distT="114300" distL="114300" distR="114300">
             <wp:extent cx="5731200" cy="4394200"/>
             <wp:effectExtent b="12700" l="12700" r="12700" t="12700"/>
-            <wp:docPr id="18" name="image15.png"/>
+            <wp:docPr id="11" name="image4.png"/>
             <a:graphic>
               <a:graphicData uri="http://schemas.openxmlformats.org/drawingml/2006/picture">
                 <pic:pic>
                   <pic:nvPicPr>
-                    <pic:cNvPr id="0" name="image15.png"/>
+                    <pic:cNvPr id="0" name="image4.png"/>
                     <pic:cNvPicPr preferRelativeResize="0"/>
                   </pic:nvPicPr>
                   <pic:blipFill>
@@ -21299,18 +21400,18 @@
         <w:rPr>
           <w:rtl w:val="0"/>
         </w:rPr>
-        <w:t xml:space="preserve">Фигура 12 - Страница с резултат от предадено решениe в уеб интерфейса</w:t>
-      </w:r>
-    </w:p>
-    <w:p>
-      <w:pPr>
-        <w:rPr/>
-      </w:pPr>
-      <w:r>
-        <w:rPr>
-          <w:rtl w:val="0"/>
-        </w:rPr>
-        <w:t xml:space="preserve">Фигура 12 цели да покаже обратната връзка от системата за някое предадено решение. Тя се извежда в малко прозорче, което изскача над страницата от фигура 11 и включва статуса на избраната заявка и датата в която е направена. В допълнение, излизат данни за броя на всички успешни и неуспешни тестове, като за всеки неуспешен тест, има съобщение, написано от лектора, даващо кратка информация на студента, къде може да му е грешката.</w:t>
+        <w:t xml:space="preserve">Фигура 13 - Страница с всички потребители в даден курс в уеб интерфейса, достъпна само за учители</w:t>
+      </w:r>
+    </w:p>
+    <w:p>
+      <w:pPr>
+        <w:rPr/>
+      </w:pPr>
+      <w:r>
+        <w:rPr>
+          <w:rtl w:val="0"/>
+        </w:rPr>
+        <w:t xml:space="preserve">Страницата, която е изобразена на фигура 13, показва всички потребители в даден курс. До нея може да се стигне от изгледа с всички курсове чрез натискане на специален бутон, достъпен само за преподаватели. Функционалностите, които се предоставят тук са добавяне на студент в курса, премахване на студент от курса и промяна на ролята на член на курса. След създаване на нов курс, тук лекторът може да добави всички студенти и да направи част от тях асистенти, за да му помагат в процеса на обучение.</w:t>
       </w:r>
     </w:p>
     <w:p>
@@ -21333,12 +21434,12 @@
           <wp:inline distB="114300" distT="114300" distL="114300" distR="114300">
             <wp:extent cx="5731200" cy="4394200"/>
             <wp:effectExtent b="12700" l="12700" r="12700" t="12700"/>
-            <wp:docPr id="11" name="image5.png"/>
+            <wp:docPr id="16" name="image6.png"/>
             <a:graphic>
               <a:graphicData uri="http://schemas.openxmlformats.org/drawingml/2006/picture">
                 <pic:pic>
                   <pic:nvPicPr>
-                    <pic:cNvPr id="0" name="image5.png"/>
+                    <pic:cNvPr id="0" name="image6.png"/>
                     <pic:cNvPicPr preferRelativeResize="0"/>
                   </pic:nvPicPr>
                   <pic:blipFill>
@@ -21382,89 +21483,6 @@
         <w:rPr>
           <w:rtl w:val="0"/>
         </w:rPr>
-        <w:t xml:space="preserve">Фигура 13 - Страница с всички потребители в даден курс в уеб интерфейса, достъпна само за учители</w:t>
-      </w:r>
-    </w:p>
-    <w:p>
-      <w:pPr>
-        <w:rPr/>
-      </w:pPr>
-      <w:r>
-        <w:rPr>
-          <w:rtl w:val="0"/>
-        </w:rPr>
-        <w:t xml:space="preserve">Страницата, която е изобразена на фигура 13, показва всички потребители в даден курс. До нея може да се стигне от изгледа с всички курсове чрез натискане на специален бутон, достъпен само за преподаватели. Функционалностите, които се предоставят тук са добавяне на студент в курса, премахване на студент от курса и промяна на ролята на член на курса. След създаване на нов курс, тук лекторът може да добави всички студенти и да направи част от тях асистенти, за да му помагат в процеса на обучение.</w:t>
-      </w:r>
-    </w:p>
-    <w:p>
-      <w:pPr>
-        <w:rPr/>
-      </w:pPr>
-      <w:r>
-        <w:rPr>
-          <w:rtl w:val="0"/>
-        </w:rPr>
-      </w:r>
-    </w:p>
-    <w:p>
-      <w:pPr>
-        <w:rPr/>
-      </w:pPr>
-      <w:r>
-        <w:rPr/>
-        <w:drawing>
-          <wp:inline distB="114300" distT="114300" distL="114300" distR="114300">
-            <wp:extent cx="5731200" cy="4394200"/>
-            <wp:effectExtent b="12700" l="12700" r="12700" t="12700"/>
-            <wp:docPr id="16" name="image3.png"/>
-            <a:graphic>
-              <a:graphicData uri="http://schemas.openxmlformats.org/drawingml/2006/picture">
-                <pic:pic>
-                  <pic:nvPicPr>
-                    <pic:cNvPr id="0" name="image3.png"/>
-                    <pic:cNvPicPr preferRelativeResize="0"/>
-                  </pic:nvPicPr>
-                  <pic:blipFill>
-                    <a:blip r:embed="rId25"/>
-                    <a:srcRect b="0" l="0" r="0" t="0"/>
-                    <a:stretch>
-                      <a:fillRect/>
-                    </a:stretch>
-                  </pic:blipFill>
-                  <pic:spPr>
-                    <a:xfrm>
-                      <a:off x="0" y="0"/>
-                      <a:ext cx="5731200" cy="4394200"/>
-                    </a:xfrm>
-                    <a:prstGeom prst="rect"/>
-                    <a:ln w="12700">
-                      <a:solidFill>
-                        <a:srgbClr val="000000"/>
-                      </a:solidFill>
-                      <a:prstDash val="solid"/>
-                    </a:ln>
-                  </pic:spPr>
-                </pic:pic>
-              </a:graphicData>
-            </a:graphic>
-          </wp:inline>
-        </w:drawing>
-      </w:r>
-      <w:r>
-        <w:rPr>
-          <w:rtl w:val="0"/>
-        </w:rPr>
-      </w:r>
-    </w:p>
-    <w:p>
-      <w:pPr>
-        <w:jc w:val="center"/>
-        <w:rPr/>
-      </w:pPr>
-      <w:r>
-        <w:rPr>
-          <w:rtl w:val="0"/>
-        </w:rPr>
         <w:t xml:space="preserve">Фигура 14 - Страница с всички потребители в уеб интерфейса, достъпна само за администратори</w:t>
       </w:r>
     </w:p>
@@ -26683,7 +26701,7 @@
         <w:rPr>
           <w:rtl w:val="0"/>
         </w:rPr>
-        <w:t xml:space="preserve">За внедряването на системата се използва Kubernetes и Helm, които правят менажирането на Docker контейнери лесно и автоматично. Kubernetes шаблоните са конфигурационни файлове в .yaml формат, представляващи в повечето случаи един ресурс или няколко малки, групирани смислено. При нужда да се приложат всички шаблони наведнъж, се срещат затруднения, които се решават от Helm пакетите, които просто групират няколко конфигурационни файла и ги прилагат наведнъж. Друг проблем, който се решава по този начин, е промяната на конфигурациите. Без Helm, при нужда за промяна, трябва да се променят директно шаблоните, което допълнително се усложнява, поради липсата на контрол на версиите. Използвайки го, те стават параметризирани и всички променливи конфигурации се намират на едно централно място - values.yaml файл. В допълнение, при инсталиране на Helm пакет, може директно чрез командата да се презаписват настройките.</w:t>
+        <w:t xml:space="preserve">За внедряването на системата се използва Kubernetes и Helm, които правят менажирането на Docker контейнери лесно и автоматично. Kubernetes шаблоните са конфигурационни файлове в .yaml формат, представляващи в повечето случаи един ресурс или няколко малки, групирани смислено. При нужда да се приложат всички шаблони наведнъж, се срещат затруднения, които се решават от Helm пакетите, които групират няколко конфигурационни файла и ги прилагат наведнъж. Друг проблем, който се решава по този начин, е промяната на конфигурациите. Без Helm, при нужда за промяна, трябва да се променят директно шаблоните, което допълнително се усложнява, поради липсата на контрол на версиите. Използвайки го, те стават параметризирани и всички променливи конфигурации се намират на едно централно място - values.yaml файл. В допълнение, при инсталиране на Helm пакет, може директно чрез командата да се презаписват настройките.</w:t>
       </w:r>
     </w:p>
     <w:p>
@@ -26826,7 +26844,7 @@
         <w:rPr>
           <w:rtl w:val="0"/>
         </w:rPr>
-        <w:t xml:space="preserve">За анализиране на създадената система, е направен ръчен тест на всички функции. Проверени са всички функционалности нужни на един преподавател да влезе в системата, да си направи нов курс с ново задание в него. В последствие са публикувани тестове за заданието и примерно решение на учителя, с които той да провери дали всичко се компилира и изпълнява коректно. Финално е предадено решението за получаване на обратна връзка от системата.</w:t>
+        <w:t xml:space="preserve">За анализиране на създадената система, е направен ръчен тест на всички функции. Проверени са всички функционалности нужни на един преподавател да влезе в системата, да си направи нов курс с ново задание в него. В последствие са публикувани тестове за заданието и примерно решение на учителя, с които той да провери дали всичко се компилира и изпълнява коректно. За финал е предадено решението за получаване на обратна връзка от системата.</w:t>
       </w:r>
     </w:p>
     <w:p>
@@ -26908,7 +26926,7 @@
         <w:rPr>
           <w:rtl w:val="0"/>
         </w:rPr>
-        <w:t xml:space="preserve">Преподавателят е пренасочен към към изгледа за курсове на системата, като в този момент все още е с права на студент.</w:t>
+        <w:t xml:space="preserve">Преподавателят е пренасочен към изгледа за курсове на системата, като в този момент все още е с права на студент.</w:t>
       </w:r>
     </w:p>
     <w:p>
@@ -26984,7 +27002,7 @@
         <w:rPr>
           <w:rtl w:val="0"/>
         </w:rPr>
-        <w:t xml:space="preserve">При следващ вход в системата, преподавателят вече има обновени права, които  му дават възможност да види бутона за създаване на курс в потребителския интерфейс.</w:t>
+        <w:t xml:space="preserve">При следващ вход в системата, преподавателят вече има обновени права, които му дават възможност да види бутона за създаване на курс в потребителския интерфейс.</w:t>
       </w:r>
     </w:p>
     <w:p>
@@ -27060,7 +27078,7 @@
         <w:rPr>
           <w:rtl w:val="0"/>
         </w:rPr>
-        <w:t xml:space="preserve">Потребителят създава и задание по същия начин като процеса за създаване на курс - задава се име на заданието, GitLab име на хранилището за заданието и описание, след което се потвърждава.</w:t>
+        <w:t xml:space="preserve">Потребителят създава задание по същия начин като процеса за създаване на курс - задава се име на заданието, GitLab име на хранилището за заданието и описание, след което се потвърждава.</w:t>
       </w:r>
     </w:p>
     <w:p>
@@ -27421,7 +27439,7 @@
         <w:rPr>
           <w:rtl w:val="0"/>
         </w:rPr>
-        <w:t xml:space="preserve">Проектиранa е разпределена архитектура на Kubernetes за системата, която предоставя издръжливост срещу претоварване от трафик, висока достъпност и надеждност и толерантност към грешки.</w:t>
+        <w:t xml:space="preserve">Проектиранa е разпределена архитектура на Kubernetes за системата, която предоставя издръжливост срещу претоварване от трафик, висока достъпност, надеждност и толерантност към грешки.</w:t>
       </w:r>
     </w:p>
     <w:p>
@@ -27564,7 +27582,7 @@
         <w:rPr>
           <w:rtl w:val="0"/>
         </w:rPr>
-        <w:t xml:space="preserve">За момента комуникацията в частната мрежа между отделните API компоненти става с директна синхронна HTTP заявква. Този метод е предразположен към грешки, ако получателя на в момента не е на разположение или просто се забави с отговора. Една възможност за бъдещо развитие е добавянето на опашка за съобщения като rabbitMQ. Това е брокер на съобщения, който предоставя висока надеждност и сигурност на данните.</w:t>
+        <w:t xml:space="preserve">За момента комуникацията в частната мрежа между отделните API компоненти става с директна синхронна HTTP заявква. Този метод е предразположен към грешки, ако получателя в момента не е на разположение или просто се забави с отговора. Една възможност за бъдещо развитие е добавянето на опашка за съобщения като rabbitMQ. Това е брокер на съобщения, който предоставя висока надеждност и сигурност на данните.</w:t>
       </w:r>
     </w:p>
     <w:p>
@@ -27949,8 +27967,8 @@
       </w:r>
     </w:p>
     <w:sectPr>
-      <w:footerReference r:id="rId26" w:type="default"/>
-      <w:footerReference r:id="rId27" w:type="first"/>
+      <w:footerReference r:id="rId25" w:type="default"/>
+      <w:footerReference r:id="rId26" w:type="first"/>
       <w:pgSz w:h="16838" w:w="11906" w:orient="portrait"/>
       <w:pgMar w:bottom="1440" w:top="1440" w:left="1440" w:right="1440" w:header="720" w:footer="720"/>
       <w:pgNumType w:start="1"/>
@@ -27958,62 +27976,6 @@
     </w:sectPr>
   </w:body>
 </w:document>
-</file>
-
-<file path=word/comments.xml><?xml version="1.0" encoding="utf-8"?>
-<w:comments xmlns:mc="http://schemas.openxmlformats.org/markup-compatibility/2006" xmlns:o="urn:schemas-microsoft-com:office:office" xmlns:r="http://schemas.openxmlformats.org/officeDocument/2006/relationships" xmlns:m="http://schemas.openxmlformats.org/officeDocument/2006/math" xmlns:v="urn:schemas-microsoft-com:vml" xmlns:wp="http://schemas.openxmlformats.org/drawingml/2006/wordprocessingDrawing" xmlns:w10="urn:schemas-microsoft-com:office:word" xmlns:w="http://schemas.openxmlformats.org/wordprocessingml/2006/main" xmlns:wne="http://schemas.microsoft.com/office/word/2006/wordml" xmlns:sl="http://schemas.openxmlformats.org/schemaLibrary/2006/main" xmlns:a="http://schemas.openxmlformats.org/drawingml/2006/main" xmlns:pic="http://schemas.openxmlformats.org/drawingml/2006/picture" xmlns:c="http://schemas.openxmlformats.org/drawingml/2006/chart" xmlns:lc="http://schemas.openxmlformats.org/drawingml/2006/lockedCanvas" xmlns:dgm="http://schemas.openxmlformats.org/drawingml/2006/diagram" xmlns:wps="http://schemas.microsoft.com/office/word/2010/wordprocessingShape" xmlns:wpg="http://schemas.microsoft.com/office/word/2010/wordprocessingGroup" xmlns:w14="http://schemas.microsoft.com/office/word/2010/wordml" xmlns:w15="http://schemas.microsoft.com/office/word/2012/wordml">
-  <w:comment w:author="Stoyan Vellev" w:id="0" w:date="2022-05-15T20:51:51Z">
-    <w:p>
-      <w:pPr>
-        <w:keepNext w:val="0"/>
-        <w:keepLines w:val="0"/>
-        <w:pageBreakBefore w:val="0"/>
-        <w:widowControl w:val="0"/>
-        <w:pBdr>
-          <w:top w:space="0" w:sz="0" w:val="nil"/>
-          <w:left w:space="0" w:sz="0" w:val="nil"/>
-          <w:bottom w:space="0" w:sz="0" w:val="nil"/>
-          <w:right w:space="0" w:sz="0" w:val="nil"/>
-          <w:between w:space="0" w:sz="0" w:val="nil"/>
-        </w:pBdr>
-        <w:shd w:fill="auto" w:val="clear"/>
-        <w:spacing w:after="0" w:before="0" w:line="240" w:lineRule="auto"/>
-        <w:ind w:left="0" w:right="0" w:firstLine="0"/>
-        <w:jc w:val="left"/>
-        <w:rPr>
-          <w:rFonts w:ascii="Arial" w:cs="Arial" w:eastAsia="Arial" w:hAnsi="Arial"/>
-          <w:b w:val="0"/>
-          <w:i w:val="0"/>
-          <w:smallCaps w:val="0"/>
-          <w:strike w:val="0"/>
-          <w:color w:val="000000"/>
-          <w:sz w:val="22"/>
-          <w:szCs w:val="22"/>
-          <w:u w:val="none"/>
-          <w:shd w:fill="auto" w:val="clear"/>
-          <w:vertAlign w:val="baseline"/>
-        </w:rPr>
-      </w:pPr>
-      <w:r>
-        <w:rPr>
-          <w:rFonts w:ascii="Arial" w:cs="Arial" w:eastAsia="Arial" w:hAnsi="Arial"/>
-          <w:b w:val="0"/>
-          <w:i w:val="0"/>
-          <w:smallCaps w:val="0"/>
-          <w:strike w:val="0"/>
-          <w:color w:val="000000"/>
-          <w:sz w:val="22"/>
-          <w:szCs w:val="22"/>
-          <w:u w:val="none"/>
-          <w:shd w:fill="auto" w:val="clear"/>
-          <w:vertAlign w:val="baseline"/>
-          <w:rtl w:val="0"/>
-        </w:rPr>
-        <w:t xml:space="preserve">Тук още не са въведени двете, така че или обясненията трябва да се изнесат по-горе, или тук още да не се споменава за тях</w:t>
-      </w:r>
-    </w:p>
-  </w:comment>
-</w:comments>
 </file>
 
 <file path=word/footer1.xml><?xml version="1.0" encoding="utf-8"?>

</xml_diff>

<commit_message>
masters: change citation style
</commit_message>
<xml_diff>
--- a/docs/masters-thesis.docx
+++ b/docs/masters-thesis.docx
@@ -50,12 +50,12 @@
           <wp:inline distB="114300" distT="114300" distL="114300" distR="114300">
             <wp:extent cx="1309110" cy="1599307"/>
             <wp:effectExtent b="0" l="0" r="0" t="0"/>
-            <wp:docPr id="9" name="image1.jpg"/>
+            <wp:docPr id="9" name="image8.jpg"/>
             <a:graphic>
               <a:graphicData uri="http://schemas.openxmlformats.org/drawingml/2006/picture">
                 <pic:pic>
                   <pic:nvPicPr>
-                    <pic:cNvPr id="0" name="image1.jpg"/>
+                    <pic:cNvPr id="0" name="image8.jpg"/>
                     <pic:cNvPicPr preferRelativeResize="0"/>
                   </pic:nvPicPr>
                   <pic:blipFill>
@@ -10401,13 +10401,16 @@
     </w:p>
     <w:p>
       <w:pPr>
-        <w:rPr/>
-      </w:pPr>
-      <w:r>
-        <w:rPr>
-          <w:rtl w:val="0"/>
-        </w:rPr>
-        <w:t xml:space="preserve">~(Sharma 3)</w:t>
+        <w:rPr>
+          <w:i w:val="1"/>
+        </w:rPr>
+      </w:pPr>
+      <w:r>
+        <w:rPr>
+          <w:i w:val="1"/>
+          <w:rtl w:val="0"/>
+        </w:rPr>
+        <w:t xml:space="preserve">(Sharma, 2017, стр. 3)</w:t>
       </w:r>
     </w:p>
     <w:p>
@@ -13076,13 +13079,16 @@
     </w:p>
     <w:p>
       <w:pPr>
-        <w:rPr/>
-      </w:pPr>
-      <w:r>
-        <w:rPr>
-          <w:rtl w:val="0"/>
-        </w:rPr>
-        <w:t xml:space="preserve">~(Calza and Del Alamo #7)</w:t>
+        <w:rPr>
+          <w:i w:val="1"/>
+        </w:rPr>
+      </w:pPr>
+      <w:r>
+        <w:rPr>
+          <w:i w:val="1"/>
+          <w:rtl w:val="0"/>
+        </w:rPr>
+        <w:t xml:space="preserve">(Calza и Del Alamo, 2013, стр. 7)</w:t>
       </w:r>
     </w:p>
     <w:p>
@@ -13784,13 +13790,16 @@
     </w:p>
     <w:p>
       <w:pPr>
-        <w:rPr/>
-      </w:pPr>
-      <w:r>
-        <w:rPr>
-          <w:rtl w:val="0"/>
-        </w:rPr>
-        <w:t xml:space="preserve">~(Edwards, Stephen. “What is Web-CAT?”)</w:t>
+        <w:rPr>
+          <w:i w:val="1"/>
+        </w:rPr>
+      </w:pPr>
+      <w:r>
+        <w:rPr>
+          <w:i w:val="1"/>
+          <w:rtl w:val="0"/>
+        </w:rPr>
+        <w:t xml:space="preserve">(Edwards, 2020)</w:t>
       </w:r>
     </w:p>
     <w:p>
@@ -14128,13 +14137,16 @@
     </w:p>
     <w:p>
       <w:pPr>
-        <w:rPr/>
-      </w:pPr>
-      <w:r>
-        <w:rPr>
-          <w:rtl w:val="0"/>
-        </w:rPr>
-        <w:t xml:space="preserve">~(codePost)</w:t>
+        <w:rPr>
+          <w:i w:val="1"/>
+        </w:rPr>
+      </w:pPr>
+      <w:r>
+        <w:rPr>
+          <w:i w:val="1"/>
+          <w:rtl w:val="0"/>
+        </w:rPr>
+        <w:t xml:space="preserve">(CodePost Authors, 2022)</w:t>
       </w:r>
     </w:p>
     <w:p>
@@ -14505,13 +14517,16 @@
     </w:p>
     <w:p>
       <w:pPr>
-        <w:rPr/>
-      </w:pPr>
-      <w:r>
-        <w:rPr>
-          <w:rtl w:val="0"/>
-        </w:rPr>
-        <w:t xml:space="preserve">~ (GitHub)</w:t>
+        <w:rPr>
+          <w:i w:val="1"/>
+        </w:rPr>
+      </w:pPr>
+      <w:r>
+        <w:rPr>
+          <w:i w:val="1"/>
+          <w:rtl w:val="0"/>
+        </w:rPr>
+        <w:t xml:space="preserve">(GitHub Authors, 2022)</w:t>
       </w:r>
     </w:p>
     <w:p>
@@ -17265,12 +17280,12 @@
               <wp:inline distB="114300" distT="114300" distL="114300" distR="114300">
                 <wp:extent cx="182880" cy="182880"/>
                 <wp:effectExtent b="0" l="0" r="0" t="0"/>
-                <wp:docPr id="1" name="image14.png"/>
+                <wp:docPr id="1" name="image16.png"/>
                 <a:graphic>
                   <a:graphicData uri="http://schemas.openxmlformats.org/drawingml/2006/picture">
                     <pic:pic>
                       <pic:nvPicPr>
-                        <pic:cNvPr id="0" name="image14.png"/>
+                        <pic:cNvPr id="0" name="image16.png"/>
                         <pic:cNvPicPr preferRelativeResize="0"/>
                       </pic:nvPicPr>
                       <pic:blipFill>
@@ -18160,13 +18175,16 @@
     </w:p>
     <w:p>
       <w:pPr>
-        <w:rPr/>
-      </w:pPr>
-      <w:r>
-        <w:rPr>
-          <w:rtl w:val="0"/>
-        </w:rPr>
-        <w:t xml:space="preserve">~(Docker)</w:t>
+        <w:rPr>
+          <w:i w:val="1"/>
+        </w:rPr>
+      </w:pPr>
+      <w:r>
+        <w:rPr>
+          <w:i w:val="1"/>
+          <w:rtl w:val="0"/>
+        </w:rPr>
+        <w:t xml:space="preserve">(Docker Authors, 2022)</w:t>
       </w:r>
     </w:p>
     <w:p>
@@ -18376,13 +18394,16 @@
     </w:p>
     <w:p>
       <w:pPr>
-        <w:rPr/>
-      </w:pPr>
-      <w:r>
-        <w:rPr>
-          <w:rtl w:val="0"/>
-        </w:rPr>
-        <w:t xml:space="preserve">~(Micro Focus)</w:t>
+        <w:rPr>
+          <w:i w:val="1"/>
+        </w:rPr>
+      </w:pPr>
+      <w:r>
+        <w:rPr>
+          <w:i w:val="1"/>
+          <w:rtl w:val="0"/>
+        </w:rPr>
+        <w:t xml:space="preserve">(Micro Focus, 2022)</w:t>
       </w:r>
     </w:p>
     <w:p>
@@ -18661,13 +18682,16 @@
     </w:p>
     <w:p>
       <w:pPr>
-        <w:rPr/>
-      </w:pPr>
-      <w:r>
-        <w:rPr>
-          <w:rtl w:val="0"/>
-        </w:rPr>
-        <w:t xml:space="preserve">~ (The Kubernetes Authors)</w:t>
+        <w:rPr>
+          <w:i w:val="1"/>
+        </w:rPr>
+      </w:pPr>
+      <w:r>
+        <w:rPr>
+          <w:i w:val="1"/>
+          <w:rtl w:val="0"/>
+        </w:rPr>
+        <w:t xml:space="preserve">(Kubernetes Authors, 2022)</w:t>
       </w:r>
     </w:p>
     <w:p>
@@ -18886,7 +18910,46 @@
         <w:rPr>
           <w:rtl w:val="0"/>
         </w:rPr>
-        <w:t xml:space="preserve">CAP теоремата назовава трите основни свойства на системите за споделени данни, които са последователност на данните, наличност на системата и толерантност към мрежовите дялове ~(Brewer, 2000). Накратко, теоремата показва, че най-много две от тези три свойства могат да бъдат налични в една споделена система. Това твърдение се отнася за SQL базите от данни и е в полза на NoSQL. Въпреки това, повечето от NoSQL хранилищата правят компромис с последователността на данните в полза на наличността и толерантността на дялове. ~(Pritchett, 2008). Нужни са ACID свойства, ако система или част от система трябва да бъдат последователни и толерантни към разделяне на дялове. Ако наличността и толерантността към разделянето на дялове се предпочитат пред последователността, получената система като NoSQL може да се характеризира с BASE свойства. На повечето NoSQL хранилища им липсват напълно ACID транзакции ~(Vanroose et. Thilo, 2014). Този компромис е критична точка за обсъждане, когато се анализират принципните концепции на базите данни.</w:t>
+        <w:t xml:space="preserve">CAP теоремата назовава трите основни свойства на системите за споделени данни, които са последователност на данните, наличност на системата и толерантност към мрежовите дялове </w:t>
+      </w:r>
+      <w:r>
+        <w:rPr>
+          <w:i w:val="1"/>
+          <w:rtl w:val="0"/>
+        </w:rPr>
+        <w:t xml:space="preserve">(Brewer, 2000)</w:t>
+      </w:r>
+      <w:r>
+        <w:rPr>
+          <w:rtl w:val="0"/>
+        </w:rPr>
+        <w:t xml:space="preserve">. Накратко, теоремата показва, че най-много две от тези три свойства могат да бъдат налични в една споделена система. Това твърдение се отнася за SQL базите от данни и е в полза на NoSQL. Въпреки това, повечето от NoSQL хранилищата правят компромис с последователността на данните в полза на наличността и толерантността на дялове. </w:t>
+      </w:r>
+      <w:r>
+        <w:rPr>
+          <w:i w:val="1"/>
+          <w:rtl w:val="0"/>
+        </w:rPr>
+        <w:t xml:space="preserve">(Pritchett, 2008)</w:t>
+      </w:r>
+      <w:r>
+        <w:rPr>
+          <w:rtl w:val="0"/>
+        </w:rPr>
+        <w:t xml:space="preserve">. Нужни са ACID свойства, ако система или част от система трябва да бъдат последователни и толерантни към разделяне на дялове. Ако наличността и толерантността към разделянето на дялове се предпочитат пред последователността, получената система като NoSQL може да се характеризира с BASE свойства. На повечето NoSQL хранилища им липсват напълно ACID транзакции </w:t>
+      </w:r>
+      <w:r>
+        <w:rPr>
+          <w:i w:val="1"/>
+          <w:rtl w:val="0"/>
+        </w:rPr>
+        <w:t xml:space="preserve">(Vanroose и Thillo, 2014, стр. 4)</w:t>
+      </w:r>
+      <w:r>
+        <w:rPr>
+          <w:rtl w:val="0"/>
+        </w:rPr>
+        <w:t xml:space="preserve">. Този компромис е критична точка за обсъждане, когато се анализират принципните концепции на базите данни.</w:t>
       </w:r>
     </w:p>
     <w:p>
@@ -19682,13 +19745,16 @@
     <w:p>
       <w:pPr>
         <w:ind w:left="0" w:firstLine="0"/>
-        <w:rPr/>
-      </w:pPr>
-      <w:r>
-        <w:rPr>
-          <w:rtl w:val="0"/>
-        </w:rPr>
-        <w:t xml:space="preserve">~(Birgen 5)</w:t>
+        <w:rPr>
+          <w:i w:val="1"/>
+        </w:rPr>
+      </w:pPr>
+      <w:r>
+        <w:rPr>
+          <w:i w:val="1"/>
+          <w:rtl w:val="0"/>
+        </w:rPr>
+        <w:t xml:space="preserve">(Birgen, 2014, стр. 5)</w:t>
       </w:r>
     </w:p>
     <w:p>
@@ -19829,12 +19895,12 @@
           <wp:inline distB="114300" distT="114300" distL="114300" distR="114300">
             <wp:extent cx="5731200" cy="3378200"/>
             <wp:effectExtent b="0" l="0" r="0" t="0"/>
-            <wp:docPr id="8" name="image8.png"/>
+            <wp:docPr id="8" name="image9.png"/>
             <a:graphic>
               <a:graphicData uri="http://schemas.openxmlformats.org/drawingml/2006/picture">
                 <pic:pic>
                   <pic:nvPicPr>
-                    <pic:cNvPr id="0" name="image8.png"/>
+                    <pic:cNvPr id="0" name="image9.png"/>
                     <pic:cNvPicPr preferRelativeResize="0"/>
                   </pic:nvPicPr>
                   <pic:blipFill>
@@ -20330,7 +20396,33 @@
         <w:rPr>
           <w:rtl w:val="0"/>
         </w:rPr>
-        <w:t xml:space="preserve">Започвайки с удостоверяване в системата, трябва да се установи начин за регистриране и вход в системата. Има много различни подходи, като най-използваните са - с име и парола, с токен, със или без многофакторно удостоверяване. Общата черта, присъща за всички изброени, е нуждата да се пазят лични данни за потребителите в базата от данни. Това е много сложен процес. Трябва да се предвиди надежден и сигурен начин за съхранение и трябва да се спазват стриктни регламенти и закони като общия регламент относно защитата на данните, приет от Европейския парламент и Съвета на Европейския съюз, в сила от 25 май 2018 г. ~(Европейски парламент и Съвет на Европейския съюз). Има решения, избягващи всички гореспоменати проблеми и едно от тях е протоколът OAuth. Този протокол е разработен от работната група за интернет инженерство и позволява защитен делегиран достъп. Той дава възможност на едно приложение, достъп до ресурс, който се контролира от някой друг (краен потребител). Този вид достъп използва токени, които представляват делегирано право на достъп. Приложенията получават достъп, без да трябва да се представят за потребителя, който контролира ресурса ~(Wallen).</w:t>
+        <w:t xml:space="preserve">Започвайки с удостоверяване в системата, трябва да се установи начин за регистриране и вход в системата. Има много различни подходи, като най-използваните са - с име и парола, с токен, със или без многофакторно удостоверяване. Общата черта, присъща за всички изброени, е нуждата да се пазят лични данни за потребителите в базата от данни. Това е много сложен процес. Трябва да се предвиди надежден и сигурен начин за съхранение и трябва да се спазват стриктни регламенти и закони като общия регламент относно защитата на данните, приет от Европейския парламент и Съвета на Европейския съюз, в сила от 25 май 2018 г. </w:t>
+      </w:r>
+      <w:r>
+        <w:rPr>
+          <w:i w:val="1"/>
+          <w:rtl w:val="0"/>
+        </w:rPr>
+        <w:t xml:space="preserve">(Европейски парламент и Съвет на Европейския съюз, 2016)</w:t>
+      </w:r>
+      <w:r>
+        <w:rPr>
+          <w:rtl w:val="0"/>
+        </w:rPr>
+        <w:t xml:space="preserve">. Има решения, избягващи всички гореспоменати проблеми и едно от тях е протоколът OAuth. Този протокол е разработен от работната група за интернет инженерство и позволява защитен делегиран достъп. Той дава възможност на едно приложение, достъп до ресурс, който се контролира от някой друг (краен потребител). Този вид достъп използва токени, които представляват делегирано право на достъп. Приложенията получават достъп, без да трябва да се представят за потребителя, който контролира ресурса </w:t>
+      </w:r>
+      <w:r>
+        <w:rPr>
+          <w:i w:val="1"/>
+          <w:rtl w:val="0"/>
+        </w:rPr>
+        <w:t xml:space="preserve">(Wallen, 2020)</w:t>
+      </w:r>
+      <w:r>
+        <w:rPr>
+          <w:rtl w:val="0"/>
+        </w:rPr>
+        <w:t xml:space="preserve">.</w:t>
       </w:r>
     </w:p>
     <w:p>
@@ -20992,7 +21084,20 @@
         <w:rPr>
           <w:rtl w:val="0"/>
         </w:rPr>
-        <w:t xml:space="preserve">Според авторите, Helm помага за управлението на Kubernetes приложения чрез пакетирането им в Helm диаграми, които помагат в дефинирането, инсталирането и актуализирането. Характерно за тях е лекотата на промяната на версията, споделянето и публикуването ~(Helm Authors). Всички тези качества са нужни за системата и нейното лесно доставяне едновременно като уеб услуга и като лесна за инсталиране програма на хардуера на клиентите.</w:t>
+        <w:t xml:space="preserve">Според авторите, Helm помага за управлението на Kubernetes приложения чрез пакетирането им в Helm диаграми, които помагат в дефинирането, инсталирането и актуализирането. Характерно за тях е лекотата на промяната на версията, споделянето и публикуването </w:t>
+      </w:r>
+      <w:r>
+        <w:rPr>
+          <w:i w:val="1"/>
+          <w:rtl w:val="0"/>
+        </w:rPr>
+        <w:t xml:space="preserve">(Helm Authors, 2022)</w:t>
+      </w:r>
+      <w:r>
+        <w:rPr>
+          <w:rtl w:val="0"/>
+        </w:rPr>
+        <w:t xml:space="preserve">. Всички тези качества са нужни за системата и нейното лесно доставяне едновременно като уеб услуга и като лесна за инсталиране програма на хардуера на клиентите.</w:t>
       </w:r>
     </w:p>
     <w:p>
@@ -21016,12 +21121,12 @@
           <wp:inline distB="114300" distT="114300" distL="114300" distR="114300">
             <wp:extent cx="5731200" cy="5308600"/>
             <wp:effectExtent b="0" l="0" r="0" t="0"/>
-            <wp:docPr id="10" name="image11.png"/>
+            <wp:docPr id="10" name="image10.png"/>
             <a:graphic>
               <a:graphicData uri="http://schemas.openxmlformats.org/drawingml/2006/picture">
                 <pic:pic>
                   <pic:nvPicPr>
-                    <pic:cNvPr id="0" name="image11.png"/>
+                    <pic:cNvPr id="0" name="image10.png"/>
                     <pic:cNvPicPr preferRelativeResize="0"/>
                   </pic:nvPicPr>
                   <pic:blipFill>
@@ -21161,12 +21266,12 @@
           <wp:inline distB="114300" distT="114300" distL="114300" distR="114300">
             <wp:extent cx="5731200" cy="5524500"/>
             <wp:effectExtent b="0" l="0" r="0" t="0"/>
-            <wp:docPr id="7" name="image16.png"/>
+            <wp:docPr id="7" name="image14.png"/>
             <a:graphic>
               <a:graphicData uri="http://schemas.openxmlformats.org/drawingml/2006/picture">
                 <pic:pic>
                   <pic:nvPicPr>
-                    <pic:cNvPr id="0" name="image16.png"/>
+                    <pic:cNvPr id="0" name="image14.png"/>
                     <pic:cNvPicPr preferRelativeResize="0"/>
                   </pic:nvPicPr>
                   <pic:blipFill>
@@ -21240,12 +21345,12 @@
           <wp:inline distB="114300" distT="114300" distL="114300" distR="114300">
             <wp:extent cx="5729288" cy="4333875"/>
             <wp:effectExtent b="0" l="0" r="0" t="0"/>
-            <wp:docPr id="12" name="image13.png"/>
+            <wp:docPr id="12" name="image15.png"/>
             <a:graphic>
               <a:graphicData uri="http://schemas.openxmlformats.org/drawingml/2006/picture">
                 <pic:pic>
                   <pic:nvPicPr>
-                    <pic:cNvPr id="0" name="image13.png"/>
+                    <pic:cNvPr id="0" name="image15.png"/>
                     <pic:cNvPicPr preferRelativeResize="0"/>
                   </pic:nvPicPr>
                   <pic:blipFill>
@@ -21318,12 +21423,12 @@
           <wp:inline distB="114300" distT="114300" distL="114300" distR="114300">
             <wp:extent cx="5731200" cy="4140200"/>
             <wp:effectExtent b="0" l="0" r="0" t="0"/>
-            <wp:docPr id="4" name="image12.png"/>
+            <wp:docPr id="4" name="image13.png"/>
             <a:graphic>
               <a:graphicData uri="http://schemas.openxmlformats.org/drawingml/2006/picture">
                 <pic:pic>
                   <pic:nvPicPr>
-                    <pic:cNvPr id="0" name="image12.png"/>
+                    <pic:cNvPr id="0" name="image13.png"/>
                     <pic:cNvPicPr preferRelativeResize="0"/>
                   </pic:nvPicPr>
                   <pic:blipFill>
@@ -21396,12 +21501,12 @@
           <wp:inline distB="114300" distT="114300" distL="114300" distR="114300">
             <wp:extent cx="5731200" cy="4140200"/>
             <wp:effectExtent b="0" l="0" r="0" t="0"/>
-            <wp:docPr id="14" name="image10.png"/>
+            <wp:docPr id="14" name="image11.png"/>
             <a:graphic>
               <a:graphicData uri="http://schemas.openxmlformats.org/drawingml/2006/picture">
                 <pic:pic>
                   <pic:nvPicPr>
-                    <pic:cNvPr id="0" name="image10.png"/>
+                    <pic:cNvPr id="0" name="image11.png"/>
                     <pic:cNvPicPr preferRelativeResize="0"/>
                   </pic:nvPicPr>
                   <pic:blipFill>
@@ -21464,12 +21569,12 @@
           <wp:inline distB="114300" distT="114300" distL="114300" distR="114300">
             <wp:extent cx="5731200" cy="4140200"/>
             <wp:effectExtent b="0" l="0" r="0" t="0"/>
-            <wp:docPr id="11" name="image15.png"/>
+            <wp:docPr id="11" name="image12.png"/>
             <a:graphic>
               <a:graphicData uri="http://schemas.openxmlformats.org/drawingml/2006/picture">
                 <pic:pic>
                   <pic:nvPicPr>
-                    <pic:cNvPr id="0" name="image15.png"/>
+                    <pic:cNvPr id="0" name="image12.png"/>
                     <pic:cNvPicPr preferRelativeResize="0"/>
                   </pic:nvPicPr>
                   <pic:blipFill>
@@ -21582,12 +21687,12 @@
           <wp:inline distB="114300" distT="114300" distL="114300" distR="114300">
             <wp:extent cx="5731200" cy="4546600"/>
             <wp:effectExtent b="12700" l="12700" r="12700" t="12700"/>
-            <wp:docPr id="15" name="image6.png"/>
+            <wp:docPr id="15" name="image3.png"/>
             <a:graphic>
               <a:graphicData uri="http://schemas.openxmlformats.org/drawingml/2006/picture">
                 <pic:pic>
                   <pic:nvPicPr>
-                    <pic:cNvPr id="0" name="image6.png"/>
+                    <pic:cNvPr id="0" name="image3.png"/>
                     <pic:cNvPicPr preferRelativeResize="0"/>
                   </pic:nvPicPr>
                   <pic:blipFill>
@@ -21665,12 +21770,12 @@
           <wp:inline distB="114300" distT="114300" distL="114300" distR="114300">
             <wp:extent cx="5731200" cy="4546600"/>
             <wp:effectExtent b="12700" l="12700" r="12700" t="12700"/>
-            <wp:docPr id="17" name="image3.png"/>
+            <wp:docPr id="17" name="image4.png"/>
             <a:graphic>
               <a:graphicData uri="http://schemas.openxmlformats.org/drawingml/2006/picture">
                 <pic:pic>
                   <pic:nvPicPr>
-                    <pic:cNvPr id="0" name="image3.png"/>
+                    <pic:cNvPr id="0" name="image4.png"/>
                     <pic:cNvPicPr preferRelativeResize="0"/>
                   </pic:nvPicPr>
                   <pic:blipFill>
@@ -21833,12 +21938,12 @@
           <wp:inline distB="114300" distT="114300" distL="114300" distR="114300">
             <wp:extent cx="5731200" cy="4394200"/>
             <wp:effectExtent b="12700" l="12700" r="12700" t="12700"/>
-            <wp:docPr id="5" name="image4.png"/>
+            <wp:docPr id="5" name="image1.png"/>
             <a:graphic>
               <a:graphicData uri="http://schemas.openxmlformats.org/drawingml/2006/picture">
                 <pic:pic>
                   <pic:nvPicPr>
-                    <pic:cNvPr id="0" name="image4.png"/>
+                    <pic:cNvPr id="0" name="image1.png"/>
                     <pic:cNvPicPr preferRelativeResize="0"/>
                   </pic:nvPicPr>
                   <pic:blipFill>
@@ -21999,12 +22104,12 @@
           <wp:inline distB="114300" distT="114300" distL="114300" distR="114300">
             <wp:extent cx="5731200" cy="4394200"/>
             <wp:effectExtent b="12700" l="12700" r="12700" t="12700"/>
-            <wp:docPr id="6" name="image5.png"/>
+            <wp:docPr id="6" name="image6.png"/>
             <a:graphic>
               <a:graphicData uri="http://schemas.openxmlformats.org/drawingml/2006/picture">
                 <pic:pic>
                   <pic:nvPicPr>
-                    <pic:cNvPr id="0" name="image5.png"/>
+                    <pic:cNvPr id="0" name="image6.png"/>
                     <pic:cNvPicPr preferRelativeResize="0"/>
                   </pic:nvPicPr>
                   <pic:blipFill>
@@ -22082,12 +22187,12 @@
           <wp:inline distB="114300" distT="114300" distL="114300" distR="114300">
             <wp:extent cx="5731200" cy="4394200"/>
             <wp:effectExtent b="12700" l="12700" r="12700" t="12700"/>
-            <wp:docPr id="16" name="image9.png"/>
+            <wp:docPr id="16" name="image5.png"/>
             <a:graphic>
               <a:graphicData uri="http://schemas.openxmlformats.org/drawingml/2006/picture">
                 <pic:pic>
                   <pic:nvPicPr>
-                    <pic:cNvPr id="0" name="image9.png"/>
+                    <pic:cNvPr id="0" name="image5.png"/>
                     <pic:cNvPicPr preferRelativeResize="0"/>
                   </pic:nvPicPr>
                   <pic:blipFill>
@@ -28319,6 +28424,46 @@
     </w:p>
     <w:p>
       <w:pPr>
+        <w:rPr/>
+      </w:pPr>
+      <w:r>
+        <w:rPr>
+          <w:rtl w:val="0"/>
+        </w:rPr>
+      </w:r>
+    </w:p>
+    <w:p>
+      <w:pPr>
+        <w:rPr/>
+      </w:pPr>
+      <w:r>
+        <w:rPr>
+          <w:rtl w:val="0"/>
+        </w:rPr>
+      </w:r>
+    </w:p>
+    <w:p>
+      <w:pPr>
+        <w:rPr/>
+      </w:pPr>
+      <w:r>
+        <w:rPr>
+          <w:rtl w:val="0"/>
+        </w:rPr>
+      </w:r>
+    </w:p>
+    <w:p>
+      <w:pPr>
+        <w:rPr/>
+      </w:pPr>
+      <w:r>
+        <w:rPr>
+          <w:rtl w:val="0"/>
+        </w:rPr>
+      </w:r>
+    </w:p>
+    <w:p>
+      <w:pPr>
         <w:pStyle w:val="Heading1"/>
         <w:spacing w:line="360" w:lineRule="auto"/>
         <w:rPr/>
@@ -28412,7 +28557,7 @@
         <w:rPr>
           <w:rtl w:val="0"/>
         </w:rPr>
-        <w:t xml:space="preserve">codePost. “codePost.io.” </w:t>
+        <w:t xml:space="preserve">CodePost Authors. “codePost.io.” </w:t>
       </w:r>
       <w:r>
         <w:rPr>
@@ -28438,7 +28583,7 @@
         <w:rPr>
           <w:rtl w:val="0"/>
         </w:rPr>
-        <w:t xml:space="preserve">Docker. “What is a Container?” </w:t>
+        <w:t xml:space="preserve">Docker Authors. “What is a Container?” </w:t>
       </w:r>
       <w:r>
         <w:rPr>
@@ -28490,7 +28635,7 @@
         <w:rPr>
           <w:rtl w:val="0"/>
         </w:rPr>
-        <w:t xml:space="preserve">GitHub. “Basics of setting up GitHub Classroom.” </w:t>
+        <w:t xml:space="preserve">GitHub Authors. “Basics of setting up GitHub Classroom.” </w:t>
       </w:r>
       <w:r>
         <w:rPr>
@@ -28516,20 +28661,20 @@
         <w:rPr>
           <w:rtl w:val="0"/>
         </w:rPr>
-        <w:t xml:space="preserve">GitHub. “GitHub Classroom.” </w:t>
+        <w:t xml:space="preserve">Helm Authors. “What is Helm?” </w:t>
       </w:r>
       <w:r>
         <w:rPr>
           <w:i w:val="1"/>
           <w:rtl w:val="0"/>
         </w:rPr>
-        <w:t xml:space="preserve">GitHub Classroom</w:t>
-      </w:r>
-      <w:r>
-        <w:rPr>
-          <w:rtl w:val="0"/>
-        </w:rPr>
-        <w:t xml:space="preserve">, https://classroom.github.com/. Accessed 24 March 2022.</w:t>
+        <w:t xml:space="preserve">What is Helm?</w:t>
+      </w:r>
+      <w:r>
+        <w:rPr>
+          <w:rtl w:val="0"/>
+        </w:rPr>
+        <w:t xml:space="preserve">, https://helm.sh/. Accessed 7 April 2022.</w:t>
       </w:r>
     </w:p>
     <w:p>
@@ -28542,20 +28687,20 @@
         <w:rPr>
           <w:rtl w:val="0"/>
         </w:rPr>
-        <w:t xml:space="preserve">Helm Authors. “What is Helm?” </w:t>
+        <w:t xml:space="preserve">Kubernetes Authors. “Kubernetes.” </w:t>
       </w:r>
       <w:r>
         <w:rPr>
           <w:i w:val="1"/>
           <w:rtl w:val="0"/>
         </w:rPr>
-        <w:t xml:space="preserve">What is Helm?</w:t>
-      </w:r>
-      <w:r>
-        <w:rPr>
-          <w:rtl w:val="0"/>
-        </w:rPr>
-        <w:t xml:space="preserve">, https://helm.sh/. Accessed 7 April 2022.</w:t>
+        <w:t xml:space="preserve">Kubernetes.io</w:t>
+      </w:r>
+      <w:r>
+        <w:rPr>
+          <w:rtl w:val="0"/>
+        </w:rPr>
+        <w:t xml:space="preserve">, https://kubernetes.io/. Accessed 4 April 2022.</w:t>
       </w:r>
     </w:p>
     <w:p>
@@ -28568,20 +28713,20 @@
         <w:rPr>
           <w:rtl w:val="0"/>
         </w:rPr>
-        <w:t xml:space="preserve">The Kubernetes Authors. “Kubernetes.” </w:t>
+        <w:t xml:space="preserve">Micro Focus. “Benefits of Using Docker.” </w:t>
       </w:r>
       <w:r>
         <w:rPr>
           <w:i w:val="1"/>
           <w:rtl w:val="0"/>
         </w:rPr>
-        <w:t xml:space="preserve">Kubernetes.io</w:t>
-      </w:r>
-      <w:r>
-        <w:rPr>
-          <w:rtl w:val="0"/>
-        </w:rPr>
-        <w:t xml:space="preserve">, https://kubernetes.io/. Accessed 4 April 2022.</w:t>
+        <w:t xml:space="preserve">Micro Focus</w:t>
+      </w:r>
+      <w:r>
+        <w:rPr>
+          <w:rtl w:val="0"/>
+        </w:rPr>
+        <w:t xml:space="preserve">, https://www.microfocus.com/documentation/enterprise-developer/ed40pu5/ETS-help/GUID-F5BDACC7-6F0E-4EBB-9F62-E0046D8CCF1B.html. Accessed 1 April 2022.</w:t>
       </w:r>
     </w:p>
     <w:p>
@@ -28594,20 +28739,7 @@
         <w:rPr>
           <w:rtl w:val="0"/>
         </w:rPr>
-        <w:t xml:space="preserve">Micro Focus. “Benefits of Using Docker.” </w:t>
-      </w:r>
-      <w:r>
-        <w:rPr>
-          <w:i w:val="1"/>
-          <w:rtl w:val="0"/>
-        </w:rPr>
-        <w:t xml:space="preserve">Micro Focus</w:t>
-      </w:r>
-      <w:r>
-        <w:rPr>
-          <w:rtl w:val="0"/>
-        </w:rPr>
-        <w:t xml:space="preserve">, https://www.microfocus.com/documentation/enterprise-developer/ed40pu5/ETS-help/GUID-F5BDACC7-6F0E-4EBB-9F62-E0046D8CCF1B.html. Accessed 1 April 2022.</w:t>
+        <w:t xml:space="preserve">Pritchett, D. “Base: An acid alternative.” 28 July 2008.</w:t>
       </w:r>
     </w:p>
     <w:p>
@@ -28620,7 +28752,7 @@
         <w:rPr>
           <w:rtl w:val="0"/>
         </w:rPr>
-        <w:t xml:space="preserve">Pretchett, D. “Base: An acid alternative.” 28 July 2008.</w:t>
+        <w:t xml:space="preserve">Sharma, Rishu. “Computer Assisted Learning - A Study.” April 2017, p. 4, http://ijaret.com/wp-content/themes/felicity/issues/vol4issue2/rishu.pdf. Accessed 11 5 2022.</w:t>
       </w:r>
     </w:p>
     <w:p>
@@ -28633,7 +28765,20 @@
         <w:rPr>
           <w:rtl w:val="0"/>
         </w:rPr>
-        <w:t xml:space="preserve">Sharma, Rishu. “Computer Assisted Learning - A Study.” April 2017, p. 4, http://ijaret.com/wp-content/themes/felicity/issues/vol4issue2/rishu.pdf. Accessed 11 5 2022.</w:t>
+        <w:t xml:space="preserve">Vanroose, Peter, and Kris Van Thillo. “ACID or BASE? - the case of NoSQL.” 12 June 2014, p. 58. </w:t>
+      </w:r>
+      <w:r>
+        <w:rPr>
+          <w:i w:val="1"/>
+          <w:rtl w:val="0"/>
+        </w:rPr>
+        <w:t xml:space="preserve">GSE DB2 Belgium Joint User Group Meeting IBM, "What's next?"</w:t>
+      </w:r>
+      <w:r>
+        <w:rPr>
+          <w:rtl w:val="0"/>
+        </w:rPr>
+        <w:t xml:space="preserve">, https://www.abis.be/resources/presentations/gsebedb220140612nosql.pdf. Accessed 14 06 2022.</w:t>
       </w:r>
     </w:p>
     <w:p>
@@ -28661,6 +28806,49 @@
         </w:rPr>
         <w:t xml:space="preserve">, 12 February 2020, https://spanning.com/blog/oauth-2-what-is-it-how-does-it-work/. Accessed 6 April 2022.</w:t>
       </w:r>
+    </w:p>
+    <w:p>
+      <w:pPr>
+        <w:spacing w:line="480" w:lineRule="auto"/>
+        <w:ind w:left="720"/>
+        <w:rPr/>
+      </w:pPr>
+      <w:r>
+        <w:rPr>
+          <w:rtl w:val="0"/>
+        </w:rPr>
+      </w:r>
+    </w:p>
+    <w:p>
+      <w:pPr>
+        <w:spacing w:line="480" w:lineRule="auto"/>
+        <w:ind w:left="720"/>
+        <w:rPr/>
+      </w:pPr>
+      <w:r>
+        <w:rPr>
+          <w:rtl w:val="0"/>
+        </w:rPr>
+      </w:r>
+    </w:p>
+    <w:p>
+      <w:pPr>
+        <w:spacing w:line="480" w:lineRule="auto"/>
+        <w:ind w:left="720"/>
+        <w:rPr/>
+      </w:pPr>
+      <w:r>
+        <w:rPr>
+          <w:rtl w:val="0"/>
+        </w:rPr>
+      </w:r>
+    </w:p>
+    <w:p>
+      <w:pPr>
+        <w:spacing w:line="480" w:lineRule="auto"/>
+        <w:ind w:left="720"/>
+        <w:rPr/>
+      </w:pPr>
       <w:r>
         <w:rPr>
           <w:rtl w:val="0"/>
@@ -32023,6 +32211,34 @@
       </b:Author>
     </b:Author>
   </b:Source>
+  <b:Source>
+    <b:Tag>source16</b:Tag>
+    <b:DayAccessed>14</b:DayAccessed>
+    <b:Year>12 June 2014</b:Year>
+    <b:Pages>58</b:Pages>
+    <b:SourceType>JournalArticle</b:SourceType>
+    <b:URL>https://www.abis.be/resources/presentations/gsebedb220140612nosql.pdf</b:URL>
+    <b:Title>ACID or BASE? - the case of NoSQL</b:Title>
+    <b:InternetSiteTitle>GSE DB2 Belgium Joint User Group Meeting IBM, "What's next?"</b:InternetSiteTitle>
+    <b:MonthAccessed>06</b:MonthAccessed>
+    <b:YearAccessed>2022</b:YearAccessed>
+    <b:Gdcea>{"AccessedType":"Website"}</b:Gdcea>
+    <b:Author>
+      <b:Author>
+        <b:NameList>
+          <b:Person>
+            <b:First>Peter</b:First>
+            <b:Last>Vanroose</b:Last>
+          </b:Person>
+          <b:Person>
+            <b:First>Kris</b:First>
+            <b:Middle>Van</b:Middle>
+            <b:Last>Thillo</b:Last>
+          </b:Person>
+        </b:NameList>
+      </b:Author>
+    </b:Author>
+  </b:Source>
 </b:Sources>
 </file>
 

</xml_diff>

<commit_message>
masters: add more future contributions
</commit_message>
<xml_diff>
--- a/docs/masters-thesis.docx
+++ b/docs/masters-thesis.docx
@@ -50,12 +50,12 @@
           <wp:inline distB="114300" distT="114300" distL="114300" distR="114300">
             <wp:extent cx="1309110" cy="1599307"/>
             <wp:effectExtent b="0" l="0" r="0" t="0"/>
-            <wp:docPr id="9" name="image8.jpg"/>
+            <wp:docPr id="9" name="image4.jpg"/>
             <a:graphic>
               <a:graphicData uri="http://schemas.openxmlformats.org/drawingml/2006/picture">
                 <pic:pic>
                   <pic:nvPicPr>
-                    <pic:cNvPr id="0" name="image8.jpg"/>
+                    <pic:cNvPr id="0" name="image4.jpg"/>
                     <pic:cNvPicPr preferRelativeResize="0"/>
                   </pic:nvPicPr>
                   <pic:blipFill>
@@ -7770,7 +7770,7 @@
               <w:vertAlign w:val="baseline"/>
               <w:rtl w:val="0"/>
             </w:rPr>
-            <w:t xml:space="preserve">80</w:t>
+            <w:t xml:space="preserve">81</w:t>
           </w:r>
           <w:r>
             <w:fldChar w:fldCharType="end"/>
@@ -7793,7 +7793,7 @@
         <w:ind w:left="0" w:firstLine="0"/>
         <w:rPr/>
       </w:pPr>
-      <w:bookmarkStart w:colFirst="0" w:colLast="0" w:name="_g2m5zf5rjhm2" w:id="0"/>
+      <w:bookmarkStart w:colFirst="0" w:colLast="0" w:name="_agygcsy78ae5" w:id="0"/>
       <w:bookmarkEnd w:id="0"/>
       <w:r>
         <w:rPr>
@@ -19895,12 +19895,12 @@
           <wp:inline distB="114300" distT="114300" distL="114300" distR="114300">
             <wp:extent cx="5731200" cy="3378200"/>
             <wp:effectExtent b="0" l="0" r="0" t="0"/>
-            <wp:docPr id="8" name="image9.png"/>
+            <wp:docPr id="8" name="image8.png"/>
             <a:graphic>
               <a:graphicData uri="http://schemas.openxmlformats.org/drawingml/2006/picture">
                 <pic:pic>
                   <pic:nvPicPr>
-                    <pic:cNvPr id="0" name="image9.png"/>
+                    <pic:cNvPr id="0" name="image8.png"/>
                     <pic:cNvPicPr preferRelativeResize="0"/>
                   </pic:nvPicPr>
                   <pic:blipFill>
@@ -21121,12 +21121,12 @@
           <wp:inline distB="114300" distT="114300" distL="114300" distR="114300">
             <wp:extent cx="5731200" cy="5308600"/>
             <wp:effectExtent b="0" l="0" r="0" t="0"/>
-            <wp:docPr id="10" name="image10.png"/>
+            <wp:docPr id="10" name="image9.png"/>
             <a:graphic>
               <a:graphicData uri="http://schemas.openxmlformats.org/drawingml/2006/picture">
                 <pic:pic>
                   <pic:nvPicPr>
-                    <pic:cNvPr id="0" name="image10.png"/>
+                    <pic:cNvPr id="0" name="image9.png"/>
                     <pic:cNvPicPr preferRelativeResize="0"/>
                   </pic:nvPicPr>
                   <pic:blipFill>
@@ -21266,12 +21266,12 @@
           <wp:inline distB="114300" distT="114300" distL="114300" distR="114300">
             <wp:extent cx="5731200" cy="5524500"/>
             <wp:effectExtent b="0" l="0" r="0" t="0"/>
-            <wp:docPr id="7" name="image14.png"/>
+            <wp:docPr id="7" name="image10.png"/>
             <a:graphic>
               <a:graphicData uri="http://schemas.openxmlformats.org/drawingml/2006/picture">
                 <pic:pic>
                   <pic:nvPicPr>
-                    <pic:cNvPr id="0" name="image14.png"/>
+                    <pic:cNvPr id="0" name="image10.png"/>
                     <pic:cNvPicPr preferRelativeResize="0"/>
                   </pic:nvPicPr>
                   <pic:blipFill>
@@ -21345,12 +21345,12 @@
           <wp:inline distB="114300" distT="114300" distL="114300" distR="114300">
             <wp:extent cx="5729288" cy="4333875"/>
             <wp:effectExtent b="0" l="0" r="0" t="0"/>
-            <wp:docPr id="12" name="image15.png"/>
+            <wp:docPr id="12" name="image13.png"/>
             <a:graphic>
               <a:graphicData uri="http://schemas.openxmlformats.org/drawingml/2006/picture">
                 <pic:pic>
                   <pic:nvPicPr>
-                    <pic:cNvPr id="0" name="image15.png"/>
+                    <pic:cNvPr id="0" name="image13.png"/>
                     <pic:cNvPicPr preferRelativeResize="0"/>
                   </pic:nvPicPr>
                   <pic:blipFill>
@@ -21423,12 +21423,12 @@
           <wp:inline distB="114300" distT="114300" distL="114300" distR="114300">
             <wp:extent cx="5731200" cy="4140200"/>
             <wp:effectExtent b="0" l="0" r="0" t="0"/>
-            <wp:docPr id="4" name="image13.png"/>
+            <wp:docPr id="4" name="image12.png"/>
             <a:graphic>
               <a:graphicData uri="http://schemas.openxmlformats.org/drawingml/2006/picture">
                 <pic:pic>
                   <pic:nvPicPr>
-                    <pic:cNvPr id="0" name="image13.png"/>
+                    <pic:cNvPr id="0" name="image12.png"/>
                     <pic:cNvPicPr preferRelativeResize="0"/>
                   </pic:nvPicPr>
                   <pic:blipFill>
@@ -21569,12 +21569,12 @@
           <wp:inline distB="114300" distT="114300" distL="114300" distR="114300">
             <wp:extent cx="5731200" cy="4140200"/>
             <wp:effectExtent b="0" l="0" r="0" t="0"/>
-            <wp:docPr id="11" name="image12.png"/>
+            <wp:docPr id="11" name="image14.png"/>
             <a:graphic>
               <a:graphicData uri="http://schemas.openxmlformats.org/drawingml/2006/picture">
                 <pic:pic>
                   <pic:nvPicPr>
-                    <pic:cNvPr id="0" name="image12.png"/>
+                    <pic:cNvPr id="0" name="image14.png"/>
                     <pic:cNvPicPr preferRelativeResize="0"/>
                   </pic:nvPicPr>
                   <pic:blipFill>
@@ -21687,12 +21687,12 @@
           <wp:inline distB="114300" distT="114300" distL="114300" distR="114300">
             <wp:extent cx="5731200" cy="4546600"/>
             <wp:effectExtent b="12700" l="12700" r="12700" t="12700"/>
-            <wp:docPr id="15" name="image3.png"/>
+            <wp:docPr id="15" name="image7.png"/>
             <a:graphic>
               <a:graphicData uri="http://schemas.openxmlformats.org/drawingml/2006/picture">
                 <pic:pic>
                   <pic:nvPicPr>
-                    <pic:cNvPr id="0" name="image3.png"/>
+                    <pic:cNvPr id="0" name="image7.png"/>
                     <pic:cNvPicPr preferRelativeResize="0"/>
                   </pic:nvPicPr>
                   <pic:blipFill>
@@ -21770,12 +21770,12 @@
           <wp:inline distB="114300" distT="114300" distL="114300" distR="114300">
             <wp:extent cx="5731200" cy="4546600"/>
             <wp:effectExtent b="12700" l="12700" r="12700" t="12700"/>
-            <wp:docPr id="17" name="image4.png"/>
+            <wp:docPr id="17" name="image2.png"/>
             <a:graphic>
               <a:graphicData uri="http://schemas.openxmlformats.org/drawingml/2006/picture">
                 <pic:pic>
                   <pic:nvPicPr>
-                    <pic:cNvPr id="0" name="image4.png"/>
+                    <pic:cNvPr id="0" name="image2.png"/>
                     <pic:cNvPicPr preferRelativeResize="0"/>
                   </pic:nvPicPr>
                   <pic:blipFill>
@@ -21853,12 +21853,12 @@
           <wp:inline distB="114300" distT="114300" distL="114300" distR="114300">
             <wp:extent cx="5731200" cy="4394200"/>
             <wp:effectExtent b="12700" l="12700" r="12700" t="12700"/>
-            <wp:docPr id="13" name="image7.png"/>
+            <wp:docPr id="13" name="image15.png"/>
             <a:graphic>
               <a:graphicData uri="http://schemas.openxmlformats.org/drawingml/2006/picture">
                 <pic:pic>
                   <pic:nvPicPr>
-                    <pic:cNvPr id="0" name="image7.png"/>
+                    <pic:cNvPr id="0" name="image15.png"/>
                     <pic:cNvPicPr preferRelativeResize="0"/>
                   </pic:nvPicPr>
                   <pic:blipFill>
@@ -21938,12 +21938,12 @@
           <wp:inline distB="114300" distT="114300" distL="114300" distR="114300">
             <wp:extent cx="5731200" cy="4394200"/>
             <wp:effectExtent b="12700" l="12700" r="12700" t="12700"/>
-            <wp:docPr id="5" name="image1.png"/>
+            <wp:docPr id="5" name="image3.png"/>
             <a:graphic>
               <a:graphicData uri="http://schemas.openxmlformats.org/drawingml/2006/picture">
                 <pic:pic>
                   <pic:nvPicPr>
-                    <pic:cNvPr id="0" name="image1.png"/>
+                    <pic:cNvPr id="0" name="image3.png"/>
                     <pic:cNvPicPr preferRelativeResize="0"/>
                   </pic:nvPicPr>
                   <pic:blipFill>
@@ -22021,12 +22021,12 @@
           <wp:inline distB="114300" distT="114300" distL="114300" distR="114300">
             <wp:extent cx="5731200" cy="4394200"/>
             <wp:effectExtent b="12700" l="12700" r="12700" t="12700"/>
-            <wp:docPr id="18" name="image2.png"/>
+            <wp:docPr id="18" name="image6.png"/>
             <a:graphic>
               <a:graphicData uri="http://schemas.openxmlformats.org/drawingml/2006/picture">
                 <pic:pic>
                   <pic:nvPicPr>
-                    <pic:cNvPr id="0" name="image2.png"/>
+                    <pic:cNvPr id="0" name="image6.png"/>
                     <pic:cNvPicPr preferRelativeResize="0"/>
                   </pic:nvPicPr>
                   <pic:blipFill>
@@ -22104,12 +22104,12 @@
           <wp:inline distB="114300" distT="114300" distL="114300" distR="114300">
             <wp:extent cx="5731200" cy="4394200"/>
             <wp:effectExtent b="12700" l="12700" r="12700" t="12700"/>
-            <wp:docPr id="6" name="image6.png"/>
+            <wp:docPr id="6" name="image5.png"/>
             <a:graphic>
               <a:graphicData uri="http://schemas.openxmlformats.org/drawingml/2006/picture">
                 <pic:pic>
                   <pic:nvPicPr>
-                    <pic:cNvPr id="0" name="image6.png"/>
+                    <pic:cNvPr id="0" name="image5.png"/>
                     <pic:cNvPicPr preferRelativeResize="0"/>
                   </pic:nvPicPr>
                   <pic:blipFill>
@@ -22187,12 +22187,12 @@
           <wp:inline distB="114300" distT="114300" distL="114300" distR="114300">
             <wp:extent cx="5731200" cy="4394200"/>
             <wp:effectExtent b="12700" l="12700" r="12700" t="12700"/>
-            <wp:docPr id="16" name="image5.png"/>
+            <wp:docPr id="16" name="image1.png"/>
             <a:graphic>
               <a:graphicData uri="http://schemas.openxmlformats.org/drawingml/2006/picture">
                 <pic:pic>
                   <pic:nvPicPr>
-                    <pic:cNvPr id="0" name="image5.png"/>
+                    <pic:cNvPr id="0" name="image1.png"/>
                     <pic:cNvPicPr preferRelativeResize="0"/>
                   </pic:nvPicPr>
                   <pic:blipFill>
@@ -28430,26 +28430,7 @@
         <w:rPr>
           <w:rtl w:val="0"/>
         </w:rPr>
-      </w:r>
-    </w:p>
-    <w:p>
-      <w:pPr>
-        <w:rPr/>
-      </w:pPr>
-      <w:r>
-        <w:rPr>
-          <w:rtl w:val="0"/>
-        </w:rPr>
-      </w:r>
-    </w:p>
-    <w:p>
-      <w:pPr>
-        <w:rPr/>
-      </w:pPr>
-      <w:r>
-        <w:rPr>
-          <w:rtl w:val="0"/>
-        </w:rPr>
+        <w:t xml:space="preserve">Интеграцията с MOSS е последното функционално изискване, което остава непокрито преди системата да бъде напълно готова. С вече заложената архитектура и компоненти това не би представлявало затруднение - в потребителския интерфейс е нужен един бутон, достъпен само за преподавателите, който стартира асинхронен процес на изтегляне на най-актуалните решения на всички студенти от Gitlab и качването им в системата на Станфорд за откриване на плагиатство.</w:t>
       </w:r>
     </w:p>
     <w:p>

</xml_diff>